<commit_message>
Thesis work session 06Mar2019
Expanded theory section and more detailed timeline.
</commit_message>
<xml_diff>
--- a/Final/An Automotive Application of the Organic Rankine Cycle for Power Generation Using Recovered Waste Heat.docx
+++ b/Final/An Automotive Application of the Organic Rankine Cycle for Power Generation Using Recovered Waste Heat.docx
@@ -26,15 +26,7 @@
         <w:jc w:val="center"/>
       </w:pPr>
       <w:r>
-        <w:t xml:space="preserve">An Automotive Application of the Organic </w:t>
-      </w:r>
-      <w:proofErr w:type="spellStart"/>
-      <w:r>
-        <w:t>Rankine</w:t>
-      </w:r>
-      <w:proofErr w:type="spellEnd"/>
-      <w:r>
-        <w:t xml:space="preserve"> Cycle for Power Generation Using Recovered Waste Heat</w:t>
+        <w:t>An Automotive Application of the Organic Rankine Cycle for Power Generation Using Recovered Waste Heat</w:t>
       </w:r>
     </w:p>
     <w:p>
@@ -2449,29 +2441,13 @@
     <w:p/>
     <w:p>
       <w:r>
-        <w:t xml:space="preserve">Keywords: </w:t>
-      </w:r>
-      <w:proofErr w:type="spellStart"/>
-      <w:r>
-        <w:t>Rankine</w:t>
-      </w:r>
-      <w:proofErr w:type="spellEnd"/>
-      <w:r>
-        <w:t xml:space="preserve"> cycle; Working pressure; Working temperature;</w:t>
+        <w:t>Keywords: Rankine cycle; Working pressure; Working temperature;</w:t>
       </w:r>
       <w:r>
         <w:t xml:space="preserve"> Boile</w:t>
       </w:r>
       <w:r>
-        <w:t xml:space="preserve">r; Condenser; Power-vapor cycle; Organic </w:t>
-      </w:r>
-      <w:proofErr w:type="spellStart"/>
-      <w:r>
-        <w:t>Rankine</w:t>
-      </w:r>
-      <w:proofErr w:type="spellEnd"/>
-      <w:r>
-        <w:t xml:space="preserve"> cycle; Low quality heat; Automotive; Waste heat</w:t>
+        <w:t>r; Condenser; Power-vapor cycle; Organic Rankine cycle; Low quality heat; Automotive; Waste heat</w:t>
       </w:r>
       <w:r>
         <w:t xml:space="preserve"> recovery</w:t>
@@ -2480,15 +2456,7 @@
     <w:p/>
     <w:p>
       <w:r>
-        <w:t xml:space="preserve">The goal of this project is to develop a parametric model of an organic </w:t>
-      </w:r>
-      <w:proofErr w:type="spellStart"/>
-      <w:r>
-        <w:t>Rankine</w:t>
-      </w:r>
-      <w:proofErr w:type="spellEnd"/>
-      <w:r>
-        <w:t xml:space="preserve"> cycle for the purpose of generating electrical power using waste heat from the coolant system of an automobile. This application requires a small package size, and the utilization of low temperature, low quality waste heat.</w:t>
+        <w:t>The goal of this project is to develop a parametric model of an organic Rankine cycle for the purpose of generating electrical power using waste heat from the coolant system of an automobile. This application requires a small package size, and the utilization of low temperature, low quality waste heat.</w:t>
       </w:r>
     </w:p>
     <w:p/>
@@ -3090,6 +3058,168 @@
             <w:tcW w:w="3192" w:type="dxa"/>
           </w:tcPr>
           <w:p/>
+        </w:tc>
+      </w:tr>
+      <w:tr>
+        <w:tc>
+          <w:tcPr>
+            <w:tcW w:w="1278" w:type="dxa"/>
+          </w:tcPr>
+          <w:p>
+            <w:pPr>
+              <w:rPr>
+                <w:rFonts w:cs="Times New Roman"/>
+              </w:rPr>
+            </w:pPr>
+            <w:r>
+              <w:rPr>
+                <w:rFonts w:cs="Times New Roman"/>
+              </w:rPr>
+              <w:t>p</w:t>
+            </w:r>
+          </w:p>
+        </w:tc>
+        <w:tc>
+          <w:tcPr>
+            <w:tcW w:w="5106" w:type="dxa"/>
+          </w:tcPr>
+          <w:p>
+            <w:r>
+              <w:t>Pressure (Pa)</w:t>
+            </w:r>
+          </w:p>
+        </w:tc>
+        <w:tc>
+          <w:tcPr>
+            <w:tcW w:w="3192" w:type="dxa"/>
+          </w:tcPr>
+          <w:p/>
+        </w:tc>
+      </w:tr>
+      <w:tr>
+        <w:tc>
+          <w:tcPr>
+            <w:tcW w:w="1278" w:type="dxa"/>
+          </w:tcPr>
+          <w:p>
+            <w:pPr>
+              <w:rPr>
+                <w:rFonts w:cs="Times New Roman"/>
+              </w:rPr>
+            </w:pPr>
+            <w:r>
+              <w:rPr>
+                <w:rFonts w:cs="Times New Roman"/>
+              </w:rPr>
+              <w:t>V</w:t>
+            </w:r>
+          </w:p>
+        </w:tc>
+        <w:tc>
+          <w:tcPr>
+            <w:tcW w:w="5106" w:type="dxa"/>
+          </w:tcPr>
+          <w:p>
+            <w:r>
+              <w:t>Volume (m</w:t>
+            </w:r>
+            <w:r>
+              <w:rPr>
+                <w:vertAlign w:val="superscript"/>
+              </w:rPr>
+              <w:t>3</w:t>
+            </w:r>
+            <w:r>
+              <w:t>)</w:t>
+            </w:r>
+          </w:p>
+        </w:tc>
+        <w:tc>
+          <w:tcPr>
+            <w:tcW w:w="3192" w:type="dxa"/>
+          </w:tcPr>
+          <w:p/>
+        </w:tc>
+      </w:tr>
+      <w:tr>
+        <w:tc>
+          <w:tcPr>
+            <w:tcW w:w="1278" w:type="dxa"/>
+          </w:tcPr>
+          <w:p>
+            <w:pPr>
+              <w:rPr>
+                <w:rFonts w:cs="Times New Roman"/>
+              </w:rPr>
+            </w:pPr>
+            <w:r>
+              <w:rPr>
+                <w:rFonts w:cs="Times New Roman"/>
+              </w:rPr>
+              <w:t>U</w:t>
+            </w:r>
+          </w:p>
+        </w:tc>
+        <w:tc>
+          <w:tcPr>
+            <w:tcW w:w="5106" w:type="dxa"/>
+          </w:tcPr>
+          <w:p>
+            <w:r>
+              <w:t>Internal energy (J)</w:t>
+            </w:r>
+          </w:p>
+        </w:tc>
+        <w:tc>
+          <w:tcPr>
+            <w:tcW w:w="3192" w:type="dxa"/>
+          </w:tcPr>
+          <w:p/>
+        </w:tc>
+      </w:tr>
+      <w:tr>
+        <w:tc>
+          <w:tcPr>
+            <w:tcW w:w="1278" w:type="dxa"/>
+          </w:tcPr>
+          <w:p>
+            <w:pPr>
+              <w:rPr>
+                <w:rFonts w:cs="Times New Roman"/>
+              </w:rPr>
+            </w:pPr>
+            <w:r>
+              <w:rPr>
+                <w:rFonts w:cs="Times New Roman"/>
+              </w:rPr>
+              <w:t>H</w:t>
+            </w:r>
+          </w:p>
+        </w:tc>
+        <w:tc>
+          <w:tcPr>
+            <w:tcW w:w="5106" w:type="dxa"/>
+          </w:tcPr>
+          <w:p>
+            <w:r>
+              <w:t>Enthalpy</w:t>
+            </w:r>
+          </w:p>
+        </w:tc>
+        <w:tc>
+          <w:tcPr>
+            <w:tcW w:w="3192" w:type="dxa"/>
+          </w:tcPr>
+          <w:p>
+            <w:r>
+              <w:t xml:space="preserve">U + </w:t>
+            </w:r>
+            <w:proofErr w:type="spellStart"/>
+            <w:r>
+              <w:t>pV</w:t>
+            </w:r>
+            <w:proofErr w:type="spellEnd"/>
+          </w:p>
         </w:tc>
       </w:tr>
     </w:tbl>
@@ -3395,13 +3525,7 @@
             <w:rPr>
               <w:rFonts w:ascii="Cambria Math" w:hAnsi="Cambria Math"/>
             </w:rPr>
-            <m:t>=</m:t>
-          </m:r>
-          <m:r>
-            <w:rPr>
-              <w:rFonts w:ascii="Cambria Math" w:hAnsi="Cambria Math"/>
-            </w:rPr>
-            <m:t>ϵσA</m:t>
+            <m:t>=ϵσA</m:t>
           </m:r>
           <m:sSubSup>
             <m:sSubSupPr>
@@ -3470,6 +3594,7 @@
     </w:p>
     <w:p>
       <w:r>
+        <w:lastRenderedPageBreak/>
         <w:t>Radiative heat transfer between a large surrounding surface of temperature T</w:t>
       </w:r>
       <w:r>
@@ -3690,21 +3815,7 @@
         <w:rPr>
           <w:rFonts w:eastAsiaTheme="minorEastAsia"/>
         </w:rPr>
-        <w:t xml:space="preserve"> is the rate at which e</w:t>
-      </w:r>
-      <w:proofErr w:type="spellStart"/>
-      <w:r>
-        <w:rPr>
-          <w:rFonts w:eastAsiaTheme="minorEastAsia"/>
-        </w:rPr>
-        <w:t>nergy</w:t>
-      </w:r>
-      <w:proofErr w:type="spellEnd"/>
-      <w:r>
-        <w:rPr>
-          <w:rFonts w:eastAsiaTheme="minorEastAsia"/>
-        </w:rPr>
-        <w:t xml:space="preserve"> is emitted from a surface, </w:t>
+        <w:t xml:space="preserve"> is the rate at which energy is emitted from a surface, </w:t>
       </w:r>
       <w:r>
         <w:rPr>
@@ -4683,50 +4794,284 @@
         <w:t>: Power cycle efficiency</w:t>
       </w:r>
     </w:p>
+    <w:p/>
+    <w:p>
+      <w:r>
+        <w:t>In the development of a power cycle a tool called a p-v diagram is commonly utilized. This diagram is unique for any given working fluid and it shows the phase of the working fluid at a given pressure and specific volume. On the diagram, there is a zone in which the vapor and liquid phases simultaneously exist. On the low specific volume boundary of this zone is the saturated liquid line. Departing from this line away from the dome results in a working fluid that is in the liquid state only.</w:t>
+      </w:r>
+    </w:p>
+    <w:p/>
+    <w:p>
+      <w:r>
+        <w:t>On the high specific volume boundary of this zone is the saturated vapor line. Departing from this line away from the dome results in a working fluid that is exclusively in the vapor state.</w:t>
+      </w:r>
+    </w:p>
+    <w:p/>
+    <w:p>
+      <w:r>
+        <w:t>Traversing across the vapor dome along the specific volume axis represents a phase change from saturated liquid to saturated vapor or vice-versa at a constant temperature</w:t>
+      </w:r>
+      <w:r>
+        <w:t xml:space="preserve"> and constant pressure</w:t>
+      </w:r>
+      <w:r>
+        <w:t>.</w:t>
+      </w:r>
+      <w:r>
+        <w:t xml:space="preserve"> In other words, as heat is added to a saturated liquid at a constant pressure, the liquid will transition into a vapor without any increase in temperature, but with a rapid increase of specific </w:t>
+      </w:r>
+      <w:r>
+        <w:t>volume. Between the saturated liquid and saturated vapor states there exists a liquid-vapor mixture. The ration of vapor mass to the total mass of the mixture is referred to as the mixtures "quality" and is a quantity describing the progress of the phase transition.</w:t>
+      </w:r>
+    </w:p>
+    <w:p/>
+    <w:p>
+      <w:pPr>
+        <w:rPr>
+          <w:rFonts w:eastAsiaTheme="minorEastAsia"/>
+        </w:rPr>
+      </w:pPr>
+      <m:oMathPara>
+        <m:oMath>
+          <m:r>
+            <w:rPr>
+              <w:rFonts w:ascii="Cambria Math" w:hAnsi="Cambria Math"/>
+            </w:rPr>
+            <m:t>x=</m:t>
+          </m:r>
+          <m:f>
+            <m:fPr>
+              <m:ctrlPr>
+                <w:rPr>
+                  <w:rFonts w:ascii="Cambria Math" w:hAnsi="Cambria Math"/>
+                  <w:i/>
+                </w:rPr>
+              </m:ctrlPr>
+            </m:fPr>
+            <m:num>
+              <m:sSub>
+                <m:sSubPr>
+                  <m:ctrlPr>
+                    <w:rPr>
+                      <w:rFonts w:ascii="Cambria Math" w:hAnsi="Cambria Math"/>
+                      <w:i/>
+                    </w:rPr>
+                  </m:ctrlPr>
+                </m:sSubPr>
+                <m:e>
+                  <m:r>
+                    <w:rPr>
+                      <w:rFonts w:ascii="Cambria Math" w:hAnsi="Cambria Math"/>
+                    </w:rPr>
+                    <m:t>m</m:t>
+                  </m:r>
+                </m:e>
+                <m:sub>
+                  <m:r>
+                    <w:rPr>
+                      <w:rFonts w:ascii="Cambria Math" w:hAnsi="Cambria Math"/>
+                    </w:rPr>
+                    <m:t>vapor</m:t>
+                  </m:r>
+                </m:sub>
+              </m:sSub>
+            </m:num>
+            <m:den>
+              <m:sSub>
+                <m:sSubPr>
+                  <m:ctrlPr>
+                    <w:rPr>
+                      <w:rFonts w:ascii="Cambria Math" w:hAnsi="Cambria Math"/>
+                      <w:i/>
+                    </w:rPr>
+                  </m:ctrlPr>
+                </m:sSubPr>
+                <m:e>
+                  <m:r>
+                    <w:rPr>
+                      <w:rFonts w:ascii="Cambria Math" w:hAnsi="Cambria Math"/>
+                    </w:rPr>
+                    <m:t>m</m:t>
+                  </m:r>
+                </m:e>
+                <m:sub>
+                  <m:r>
+                    <w:rPr>
+                      <w:rFonts w:ascii="Cambria Math" w:hAnsi="Cambria Math"/>
+                    </w:rPr>
+                    <m:t>liquid</m:t>
+                  </m:r>
+                </m:sub>
+              </m:sSub>
+              <m:r>
+                <w:rPr>
+                  <w:rFonts w:ascii="Cambria Math" w:hAnsi="Cambria Math"/>
+                </w:rPr>
+                <m:t>+</m:t>
+              </m:r>
+              <m:sSub>
+                <m:sSubPr>
+                  <m:ctrlPr>
+                    <w:rPr>
+                      <w:rFonts w:ascii="Cambria Math" w:hAnsi="Cambria Math"/>
+                      <w:i/>
+                    </w:rPr>
+                  </m:ctrlPr>
+                </m:sSubPr>
+                <m:e>
+                  <m:r>
+                    <w:rPr>
+                      <w:rFonts w:ascii="Cambria Math" w:hAnsi="Cambria Math"/>
+                    </w:rPr>
+                    <m:t>m</m:t>
+                  </m:r>
+                </m:e>
+                <m:sub>
+                  <m:r>
+                    <w:rPr>
+                      <w:rFonts w:ascii="Cambria Math" w:hAnsi="Cambria Math"/>
+                    </w:rPr>
+                    <m:t>vapor</m:t>
+                  </m:r>
+                </m:sub>
+              </m:sSub>
+            </m:den>
+          </m:f>
+          <m:r>
+            <w:rPr>
+              <w:rFonts w:ascii="Cambria Math" w:hAnsi="Cambria Math"/>
+            </w:rPr>
+            <m:t xml:space="preserve"> </m:t>
+          </m:r>
+        </m:oMath>
+      </m:oMathPara>
+    </w:p>
+    <w:p>
+      <w:pPr>
+        <w:pStyle w:val="Caption"/>
+        <w:jc w:val="center"/>
+      </w:pPr>
+      <w:r>
+        <w:t xml:space="preserve">Equation </w:t>
+      </w:r>
+      <w:fldSimple w:instr=" SEQ Equation \* ARABIC ">
+        <w:r>
+          <w:rPr>
+            <w:noProof/>
+          </w:rPr>
+          <w:t>6</w:t>
+        </w:r>
+      </w:fldSimple>
+      <w:r>
+        <w:t>: Mixture quality</w:t>
+      </w:r>
+    </w:p>
+    <w:p/>
+    <w:p>
+      <w:r>
+        <w:t>Where x is the mixture quality and m is the mass of the specified phase. x ranges between 0 and 1 where 0 is a saturated liquid and 1 is a saturated vapor.</w:t>
+      </w:r>
+    </w:p>
+    <w:p/>
+    <w:p>
+      <w:r>
+        <w:t>The specific volume of a saturated liquid is often several orders of magnitude lower than that of a saturated vapor. This fact allows for two useful processes. The first is that the rapidly expanding mass of working fluid can be used to drive a turbine, performing useful work. The second is that the much denser liquid working fluid can be very efficiently pumped back to a boiler due to its much lower volume.</w:t>
+      </w:r>
+    </w:p>
+    <w:p/>
+    <w:p>
+      <w:pPr>
+        <w:rPr>
+          <w:color w:val="FF0000"/>
+        </w:rPr>
+      </w:pPr>
+      <w:r>
+        <w:rPr>
+          <w:color w:val="FF0000"/>
+        </w:rPr>
+        <w:t>Put worked example here.</w:t>
+      </w:r>
+    </w:p>
+    <w:p>
+      <w:pPr>
+        <w:rPr>
+          <w:color w:val="FF0000"/>
+        </w:rPr>
+      </w:pPr>
+    </w:p>
+    <w:p>
+      <w:pPr>
+        <w:rPr>
+          <w:b/>
+        </w:rPr>
+      </w:pPr>
+      <w:r>
+        <w:rPr>
+          <w:b/>
+        </w:rPr>
+        <w:t>Ideal Rankine cycle</w:t>
+      </w:r>
+    </w:p>
+    <w:p>
+      <w:r>
+        <w:t>An ideal Rankine cycle contains the following 4 processes:</w:t>
+      </w:r>
+    </w:p>
+    <w:p>
+      <w:r>
+        <w:lastRenderedPageBreak/>
+        <w:t>1. Isentropic expansion of the working fluid through the turbine from a saturated vapor at state 1 to the condenser pressure.</w:t>
+      </w:r>
+    </w:p>
+    <w:p>
+      <w:r>
+        <w:t>2. Isobaric heat transfer from the working fluid to the surroundings resulting in a saturated liquid</w:t>
+      </w:r>
+    </w:p>
+    <w:p>
+      <w:r>
+        <w:t>3. Isentropic compression in the pump to a compressed liquid passed to the boiler.</w:t>
+      </w:r>
+    </w:p>
+    <w:p>
+      <w:r>
+        <w:t>4. Isobaric heat transfer to the working fluid from the heat source resulting in a saturated vapor ready to begin the cycle again.</w:t>
+      </w:r>
+    </w:p>
+    <w:p/>
+    <w:p>
+      <w:pPr>
+        <w:rPr>
+          <w:color w:val="FF0000"/>
+        </w:rPr>
+      </w:pPr>
+      <w:r>
+        <w:rPr>
+          <w:color w:val="FF0000"/>
+        </w:rPr>
+        <w:t>T-s diagram of an ideal Rankine cycle here.</w:t>
+      </w:r>
+    </w:p>
+    <w:p/>
     <w:p>
       <w:pPr>
         <w:pStyle w:val="Heading2"/>
       </w:pPr>
       <w:bookmarkStart w:id="5" w:name="_Toc2617710"/>
       <w:r>
-        <w:lastRenderedPageBreak/>
         <w:t>Cycle selection</w:t>
       </w:r>
       <w:bookmarkEnd w:id="5"/>
     </w:p>
     <w:p>
       <w:r>
-        <w:t xml:space="preserve">Because of the low temperature and quality of waste heat in automotive applications, the literature on the subject indicates that the optimal cycle for recovering that energy is the </w:t>
-      </w:r>
-      <w:proofErr w:type="spellStart"/>
-      <w:r>
-        <w:t>Rankine</w:t>
-      </w:r>
-      <w:proofErr w:type="spellEnd"/>
-      <w:r>
-        <w:t xml:space="preserve"> cycle. </w:t>
+        <w:t xml:space="preserve">Because of the low temperature and quality of waste heat in automotive applications, the literature on the subject indicates that the optimal cycle for recovering that energy is the Rankine cycle. </w:t>
       </w:r>
       <w:r>
         <w:t>Specifically</w:t>
       </w:r>
       <w:r>
-        <w:t xml:space="preserve">, two variations of the </w:t>
-      </w:r>
-      <w:proofErr w:type="spellStart"/>
-      <w:r>
-        <w:t>Rankine</w:t>
-      </w:r>
-      <w:proofErr w:type="spellEnd"/>
-      <w:r>
-        <w:t xml:space="preserve"> cycle: the Organic </w:t>
-      </w:r>
-      <w:proofErr w:type="spellStart"/>
-      <w:r>
-        <w:t>Rankine</w:t>
-      </w:r>
-      <w:proofErr w:type="spellEnd"/>
-      <w:r>
-        <w:t xml:space="preserve"> cycle and the </w:t>
+        <w:t xml:space="preserve">, two variations of the Rankine cycle: the Organic Rankine cycle and the </w:t>
       </w:r>
       <w:proofErr w:type="spellStart"/>
       <w:r>
@@ -4746,23 +5091,7 @@
     <w:p/>
     <w:p>
       <w:r>
-        <w:t xml:space="preserve">The organic </w:t>
-      </w:r>
-      <w:proofErr w:type="spellStart"/>
-      <w:r>
-        <w:t>Rankine</w:t>
-      </w:r>
-      <w:proofErr w:type="spellEnd"/>
-      <w:r>
-        <w:t xml:space="preserve"> cycle (ORC), is so named for the hydrocarbons and refrigerants that are typically used in those cycles. ORCs have the same configuration as traditional steam </w:t>
-      </w:r>
-      <w:proofErr w:type="spellStart"/>
-      <w:r>
-        <w:t>Rankine</w:t>
-      </w:r>
-      <w:proofErr w:type="spellEnd"/>
-      <w:r>
-        <w:t xml:space="preserve"> cycles but make use of </w:t>
+        <w:t xml:space="preserve">The organic Rankine cycle (ORC), is so named for the hydrocarbons and refrigerants that are typically used in those cycles. ORCs have the same configuration as traditional steam Rankine cycles but make use of </w:t>
       </w:r>
       <w:proofErr w:type="spellStart"/>
       <w:r>
@@ -4993,15 +5322,7 @@
       </w:r>
       <w:proofErr w:type="spellEnd"/>
       <w:r>
-        <w:t xml:space="preserve"> cycle (KC) is a modified form of the </w:t>
-      </w:r>
-      <w:proofErr w:type="spellStart"/>
-      <w:r>
-        <w:t>Rankine</w:t>
-      </w:r>
-      <w:proofErr w:type="spellEnd"/>
-      <w:r>
-        <w:t xml:space="preserve"> cycle and has a better operating efficiency in certain applications. The use of non-</w:t>
+        <w:t xml:space="preserve"> cycle (KC) is a modified form of the Rankine cycle and has a better operating efficiency in certain applications. The use of non-</w:t>
       </w:r>
       <w:proofErr w:type="spellStart"/>
       <w:r>
@@ -5023,7 +5344,11 @@
       </w:r>
       <w:proofErr w:type="spellEnd"/>
       <w:r>
-        <w:t>; particularly those occurring between the heat source and the evaporating working fluid. The KC is typically implemented with a water/ammonia mixture for a working fluid. The ratio of that mixture is dynamically varied depending on the temperature of the heat source.</w:t>
+        <w:t xml:space="preserve">; particularly those occurring between the heat source and the evaporating working fluid. The KC is typically </w:t>
+      </w:r>
+      <w:r>
+        <w:lastRenderedPageBreak/>
+        <w:t>implemented with a water/ammonia mixture for a working fluid. The ratio of that mixture is dynamically varied depending on the temperature of the heat source.</w:t>
       </w:r>
       <w:sdt>
         <w:sdtPr>
@@ -5084,15 +5409,7 @@
       </w:r>
       <w:proofErr w:type="spellEnd"/>
       <w:r>
-        <w:t xml:space="preserve"> cycle is 20% - 40% more efficient than a standard </w:t>
-      </w:r>
-      <w:proofErr w:type="spellStart"/>
-      <w:r>
-        <w:t>Rankine</w:t>
-      </w:r>
-      <w:proofErr w:type="spellEnd"/>
-      <w:r>
-        <w:t xml:space="preserve"> cycle. Some studies indicated that the </w:t>
+        <w:t xml:space="preserve"> cycle is 20% - 40% more efficient than a standard Rankine cycle. Some studies indicated that the </w:t>
       </w:r>
       <w:proofErr w:type="spellStart"/>
       <w:r>
@@ -5100,15 +5417,7 @@
       </w:r>
       <w:proofErr w:type="spellEnd"/>
       <w:r>
-        <w:t xml:space="preserve"> cycle had better thermodynamic performance than the organic </w:t>
-      </w:r>
-      <w:proofErr w:type="spellStart"/>
-      <w:r>
-        <w:t>Rankine</w:t>
-      </w:r>
-      <w:proofErr w:type="spellEnd"/>
-      <w:r>
-        <w:t xml:space="preserve"> cycle as well. Because of the ammonia-water mixture used for a working fluid and the industry's long experience with both substances the </w:t>
+        <w:t xml:space="preserve"> cycle had better thermodynamic performance than the organic Rankine cycle as well. Because of the ammonia-water mixture used for a working fluid and the industry's long experience with both substances the </w:t>
       </w:r>
       <w:proofErr w:type="spellStart"/>
       <w:r>
@@ -5116,15 +5425,7 @@
       </w:r>
       <w:proofErr w:type="spellEnd"/>
       <w:r>
-        <w:t xml:space="preserve"> cycle is also considered safe and environmentally friendly. This is not the case with some of the fossil fuels and refrigerants used in some organic </w:t>
-      </w:r>
-      <w:proofErr w:type="spellStart"/>
-      <w:r>
-        <w:t>Rankine</w:t>
-      </w:r>
-      <w:proofErr w:type="spellEnd"/>
-      <w:r>
-        <w:t xml:space="preserve"> cycles.</w:t>
+        <w:t xml:space="preserve"> cycle is also considered safe and environmentally friendly. This is not the case with some of the fossil fuels and refrigerants used in some organic Rankine cycles.</w:t>
       </w:r>
       <w:sdt>
         <w:sdtPr>
@@ -5172,11 +5473,7 @@
       </w:r>
       <w:proofErr w:type="spellEnd"/>
       <w:r>
-        <w:t xml:space="preserve"> cycle is often </w:t>
-      </w:r>
-      <w:r>
-        <w:lastRenderedPageBreak/>
-        <w:t xml:space="preserve">called to be [sic] superior to the ORC, </w:t>
+        <w:t xml:space="preserve"> cycle is often called to be [sic] superior to the ORC, </w:t>
       </w:r>
       <w:proofErr w:type="spellStart"/>
       <w:r>
@@ -5424,7 +5721,11 @@
     <w:p/>
     <w:p>
       <w:r>
-        <w:t xml:space="preserve">For the reasons outlined above, the ORC and the KC are the two leading competitors, and from those two, the ORC was selected for further study due to its comparable power output and efficiency that come without the draw backs of system complexity and corrosion that are common in implementations of the </w:t>
+        <w:t xml:space="preserve">For the reasons outlined above, the ORC and the KC are the two leading competitors, and from those two, the ORC was selected for further study due to its comparable power output and </w:t>
+      </w:r>
+      <w:r>
+        <w:lastRenderedPageBreak/>
+        <w:t xml:space="preserve">efficiency that come without the draw backs of system complexity and corrosion that are common in implementations of the </w:t>
       </w:r>
       <w:proofErr w:type="spellStart"/>
       <w:r>
@@ -5496,50 +5797,25 @@
       </w:pPr>
       <w:bookmarkStart w:id="6" w:name="_Toc2617711"/>
       <w:r>
-        <w:lastRenderedPageBreak/>
         <w:t>Working fluid selection</w:t>
       </w:r>
       <w:bookmarkEnd w:id="6"/>
     </w:p>
     <w:p>
       <w:r>
-        <w:t xml:space="preserve">There are several viable working fluids for the organic </w:t>
-      </w:r>
-      <w:proofErr w:type="spellStart"/>
-      <w:r>
-        <w:t>Rankine</w:t>
-      </w:r>
-      <w:proofErr w:type="spellEnd"/>
-      <w:r>
-        <w:t xml:space="preserve"> cycle. The usage of each depends on a number of factors. Foremost among those factors are the working temperatures and pressures of the desired system.</w:t>
+        <w:t>There are several viable working fluids for the organic Rankine cycle. The usage of each depends on a number of factors. Foremost among those factors are the working temperatures and pressures of the desired system.</w:t>
       </w:r>
     </w:p>
     <w:p/>
     <w:p>
       <w:r>
-        <w:t xml:space="preserve">In a traditional </w:t>
-      </w:r>
-      <w:proofErr w:type="spellStart"/>
-      <w:r>
-        <w:t>Rankine</w:t>
-      </w:r>
-      <w:proofErr w:type="spellEnd"/>
-      <w:r>
-        <w:t xml:space="preserve"> cycle, the working fluid used is water. That is not an appropriate selection for an automotive application due to the</w:t>
+        <w:t>In a traditional Rankine cycle, the working fluid used is water. That is not an appropriate selection for an automotive application due to the</w:t>
       </w:r>
       <w:r>
         <w:t xml:space="preserve"> comparatively</w:t>
       </w:r>
       <w:r>
-        <w:t xml:space="preserve"> low temperature of the waste heat utilized. The Organic </w:t>
-      </w:r>
-      <w:proofErr w:type="spellStart"/>
-      <w:r>
-        <w:t>Rankine</w:t>
-      </w:r>
-      <w:proofErr w:type="spellEnd"/>
-      <w:r>
-        <w:t xml:space="preserve"> cycle use</w:t>
+        <w:t xml:space="preserve"> low temperature of the waste heat utilized. The Organic Rankine cycle use</w:t>
       </w:r>
       <w:r>
         <w:t>s organic compounds</w:t>
@@ -5745,6 +6021,7 @@
     <w:p/>
     <w:p>
       <w:r>
+        <w:lastRenderedPageBreak/>
         <w:t xml:space="preserve">In addition to the fouling on the working fluid side of the heat exchangers, the heat source side of the heat exchangers can also experience detrimental fouling if the exhaust stream from the vehicle is used as a heat source. This is the reason why, when considering which heat source to model, the cooling loop that exists in the engine compartment was chosen. </w:t>
       </w:r>
       <w:r>
@@ -5754,11 +6031,7 @@
         <w:t>te heat stream as it is cooled.</w:t>
       </w:r>
       <w:r>
-        <w:t xml:space="preserve"> The system architecture being considered for this project assumes that there will be a heat exchanger through which the heat source (engine coolant) and the working fluid of the simulated cycle will </w:t>
-      </w:r>
-      <w:r>
-        <w:lastRenderedPageBreak/>
-        <w:t>pass without directly interacting with one another.</w:t>
+        <w:t xml:space="preserve"> The system architecture being considered for this project assumes that there will be a heat exchanger through which the heat source (engine coolant) and the working fluid of the simulated cycle will pass without directly interacting with one another.</w:t>
       </w:r>
       <w:r>
         <w:t xml:space="preserve"> There is another benefit to this type of heat exchange. Because of the flammable nature of many organic compounds, separating the working fluid from the heat source also reduces fire hazards that might otherwise arise in a system of this kind. Because of the lack of oxygen in a closed loop of working fluid there is no possibility of fire without some sort of leak. There is further advantage to using the cooling loop of the vehicle as a heat source with respect to this design consideration in that there is no oxygen present in either system, and therefore reduced risk even in the case of a leak between the coolant system and the waste heat recovery system.</w:t>
@@ -5847,6 +6120,7 @@
         <w:rPr>
           <w:noProof/>
         </w:rPr>
+        <w:lastRenderedPageBreak/>
         <w:drawing>
           <wp:inline distT="0" distB="0" distL="0" distR="0">
             <wp:extent cx="2787511" cy="3333750"/>
@@ -5944,7 +6218,6 @@
     <w:p/>
     <w:p>
       <w:r>
-        <w:lastRenderedPageBreak/>
         <w:t xml:space="preserve">“Engine cooling water temperatures of 80-90 </w:t>
       </w:r>
       <w:proofErr w:type="spellStart"/>
@@ -6046,6 +6319,7 @@
     <w:p/>
     <w:p>
       <w:r>
+        <w:lastRenderedPageBreak/>
         <w:t>There is further</w:t>
       </w:r>
       <w:r>
@@ -6113,26 +6387,10 @@
     </w:p>
     <w:p>
       <w:r>
-        <w:t xml:space="preserve">There are many ways to evaluate the efficacy of an Organic </w:t>
-      </w:r>
-      <w:proofErr w:type="spellStart"/>
-      <w:r>
-        <w:t>Rankine</w:t>
-      </w:r>
-      <w:proofErr w:type="spellEnd"/>
-      <w:r>
-        <w:t xml:space="preserve"> cycle and across the literature many of these are employed. It is also not uncommon for the authors of a given paper to develop their own fitness criteria and use that to evaluate competing system designs. One common way in which waste heat recovery systems are compared is by comparing work potential. </w:t>
-      </w:r>
-      <w:r>
-        <w:t xml:space="preserve">The work potential is the maximum work that can be obtained using a given heat source to drive a heat engine such as one using the </w:t>
-      </w:r>
-      <w:proofErr w:type="spellStart"/>
-      <w:r>
-        <w:t>Rankine</w:t>
-      </w:r>
-      <w:proofErr w:type="spellEnd"/>
-      <w:r>
-        <w:t xml:space="preserve"> cycle. That maximum work potential is given by the following equation.</w:t>
+        <w:t xml:space="preserve">There are many ways to evaluate the efficacy of an Organic Rankine cycle and across the literature many of these are employed. It is also not uncommon for the authors of a given paper to develop their own fitness criteria and use that to evaluate competing system designs. One common way in which waste heat recovery systems are compared is by comparing work potential. </w:t>
+      </w:r>
+      <w:r>
+        <w:t>The work potential is the maximum work that can be obtained using a given heat source to drive a heat engine such as one using the Rankine cycle. That maximum work potential is given by the following equation.</w:t>
       </w:r>
     </w:p>
     <w:p/>
@@ -6311,7 +6569,7 @@
         <w:rPr>
           <w:noProof/>
         </w:rPr>
-        <w:t>6</w:t>
+        <w:t>7</w:t>
       </w:r>
       <w:r>
         <w:rPr>
@@ -6326,7 +6584,6 @@
     <w:p/>
     <w:p>
       <w:r>
-        <w:lastRenderedPageBreak/>
         <w:t>Other methods of comparison include</w:t>
       </w:r>
       <w:r>
@@ -6448,15 +6705,7 @@
         <w:t>industry</w:t>
       </w:r>
       <w:r>
-        <w:t xml:space="preserve"> objectives for this study are to design a tool with which to develop design specifications for an automotive waste heat recovery system that can be utilized on a light truck or similar platform. The tool will allow for the manipulation of various parameters of a </w:t>
-      </w:r>
-      <w:proofErr w:type="spellStart"/>
-      <w:r>
-        <w:t>Rankine</w:t>
-      </w:r>
-      <w:proofErr w:type="spellEnd"/>
-      <w:r>
-        <w:t xml:space="preserve"> cycle </w:t>
+        <w:t xml:space="preserve"> objectives for this study are to design a tool with which to develop design specifications for an automotive waste heat recovery system that can be utilized on a light truck or similar platform. The tool will allow for the manipulation of various parameters of a Rankine cycle </w:t>
       </w:r>
       <w:r>
         <w:t xml:space="preserve">and estimate the power output of a system conforming to those parameters. The parameters chosen for manipulation </w:t>
@@ -6964,15 +7213,7 @@
         <w:t>The ultimate research objective of this study is to produce a model that can be manipulated to evaluate arbitrary attribu</w:t>
       </w:r>
       <w:r>
-        <w:t xml:space="preserve">tes of an Organic </w:t>
-      </w:r>
-      <w:proofErr w:type="spellStart"/>
-      <w:r>
-        <w:t>Rankine</w:t>
-      </w:r>
-      <w:proofErr w:type="spellEnd"/>
-      <w:r>
-        <w:t xml:space="preserve"> cycle. That model will be used in future work to develop prototypes and eventually commercially viable products for my employer.</w:t>
+        <w:t>tes of an Organic Rankine cycle. That model will be used in future work to develop prototypes and eventually commercially viable products for my employer.</w:t>
       </w:r>
     </w:p>
     <w:p/>
@@ -6982,29 +7223,13 @@
       </w:pPr>
       <w:bookmarkStart w:id="12" w:name="_Toc2617716"/>
       <w:r>
-        <w:t xml:space="preserve">Develop a mathematical model for iterative design of an organic </w:t>
-      </w:r>
-      <w:proofErr w:type="spellStart"/>
-      <w:r>
-        <w:t>Rankine</w:t>
-      </w:r>
-      <w:proofErr w:type="spellEnd"/>
-      <w:r>
-        <w:t xml:space="preserve"> cycle</w:t>
+        <w:t>Develop a mathematical model for iterative design of an organic Rankine cycle</w:t>
       </w:r>
       <w:bookmarkEnd w:id="12"/>
     </w:p>
     <w:p>
       <w:r>
-        <w:t xml:space="preserve">A model will be developed using Python to simulate a </w:t>
-      </w:r>
-      <w:proofErr w:type="spellStart"/>
-      <w:r>
-        <w:t>Rankine</w:t>
-      </w:r>
-      <w:proofErr w:type="spellEnd"/>
-      <w:r>
-        <w:t xml:space="preserve"> cycle with the parameters specified by the user. This model will be used to iteratively evaluate cycles with parameters over a specified range.</w:t>
+        <w:t>A model will be developed using Python to simulate a Rankine cycle with the parameters specified by the user. This model will be used to iteratively evaluate cycles with parameters over a specified range.</w:t>
       </w:r>
       <w:r>
         <w:t xml:space="preserve"> The squares in the figure below represent the various subcomponents of that mathematical model as well as the key components of this project.</w:t>
@@ -7090,15 +7315,7 @@
       </w:pPr>
       <w:bookmarkStart w:id="13" w:name="_Toc2617717"/>
       <w:r>
-        <w:t xml:space="preserve">Design an organic </w:t>
-      </w:r>
-      <w:proofErr w:type="spellStart"/>
-      <w:r>
-        <w:t>Rankine</w:t>
-      </w:r>
-      <w:proofErr w:type="spellEnd"/>
-      <w:r>
-        <w:t xml:space="preserve"> cycle to recover heat from an automotive cooling system</w:t>
+        <w:t>Design an organic Rankine cycle to recover heat from an automotive cooling system</w:t>
       </w:r>
       <w:bookmarkEnd w:id="13"/>
     </w:p>
@@ -7316,15 +7533,7 @@
     </w:p>
     <w:p>
       <w:r>
-        <w:t xml:space="preserve">A simple </w:t>
-      </w:r>
-      <w:proofErr w:type="spellStart"/>
-      <w:r>
-        <w:t>Rankine</w:t>
-      </w:r>
-      <w:proofErr w:type="spellEnd"/>
-      <w:r>
-        <w:t xml:space="preserve"> vapor power cycle was </w:t>
+        <w:t xml:space="preserve">A simple Rankine vapor power cycle was </w:t>
       </w:r>
       <w:proofErr w:type="spellStart"/>
       <w:r>
@@ -7465,15 +7674,7 @@
       </w:r>
       <w:bookmarkEnd w:id="18"/>
       <w:r>
-        <w:t xml:space="preserve">: Typical </w:t>
-      </w:r>
-      <w:proofErr w:type="spellStart"/>
-      <w:r>
-        <w:t>Rankine</w:t>
-      </w:r>
-      <w:proofErr w:type="spellEnd"/>
-      <w:r>
-        <w:t xml:space="preserve"> cycle</w:t>
+        <w:t>: Typical Rankine cycle</w:t>
       </w:r>
     </w:p>
     <w:p>
@@ -7900,15 +8101,7 @@
     <w:p/>
     <w:p>
       <w:r>
-        <w:t xml:space="preserve">There are also efficiency improving features of a </w:t>
-      </w:r>
-      <w:proofErr w:type="spellStart"/>
-      <w:r>
-        <w:t>Rankine</w:t>
-      </w:r>
-      <w:proofErr w:type="spellEnd"/>
-      <w:r>
-        <w:t xml:space="preserve"> cycle which could be explored. Boiler temperatures super, trans, and sub critical are all discussed in the literature; </w:t>
+        <w:t xml:space="preserve">There are also efficiency improving features of a Rankine cycle which could be explored. Boiler temperatures super, trans, and sub critical are all discussed in the literature; </w:t>
       </w:r>
       <w:proofErr w:type="spellStart"/>
       <w:r>
@@ -7985,29 +8178,13 @@
     </w:p>
     <w:p>
       <w:r>
-        <w:t xml:space="preserve">The number of stages, and turbine blade size, shape, and angle can all be manipulated to affect the efficiency of the turbine. The type of cycle in this case, the organic </w:t>
-      </w:r>
-      <w:proofErr w:type="spellStart"/>
-      <w:r>
-        <w:t>Rankine</w:t>
-      </w:r>
-      <w:proofErr w:type="spellEnd"/>
-      <w:r>
-        <w:t xml:space="preserve"> cycle, also has a large effect on the efficiency of this component of the system.</w:t>
+        <w:t>The number of stages, and turbine blade size, shape, and angle can all be manipulated to affect the efficiency of the turbine. The type of cycle in this case, the organic Rankine cycle, also has a large effect on the efficiency of this component of the system.</w:t>
       </w:r>
     </w:p>
     <w:p/>
     <w:p>
       <w:r>
-        <w:t xml:space="preserve">The literature review indicates that the turbine design selected for an organic </w:t>
-      </w:r>
-      <w:proofErr w:type="spellStart"/>
-      <w:r>
-        <w:t>Rankine</w:t>
-      </w:r>
-      <w:proofErr w:type="spellEnd"/>
-      <w:r>
-        <w:t xml:space="preserve"> cycle is usually a single stage turbine. This greatly simplifies the design space for the turbine. Blade size, shape and angle can be optimized for a given application and therefore are not parameters that are transparent to the user of the mathematical model as these parameters will be determined by the selection of other parameters.</w:t>
+        <w:t>The literature review indicates that the turbine design selected for an organic Rankine cycle is usually a single stage turbine. This greatly simplifies the design space for the turbine. Blade size, shape and angle can be optimized for a given application and therefore are not parameters that are transparent to the user of the mathematical model as these parameters will be determined by the selection of other parameters.</w:t>
       </w:r>
     </w:p>
     <w:p/>
@@ -8173,7 +8350,6 @@
               </w:tblGrid>
               <w:tr>
                 <w:trPr>
-                  <w:divId w:val="1137994816"/>
                   <w:tblCellSpacing w:w="15" w:type="dxa"/>
                 </w:trPr>
                 <w:tc>
@@ -8235,7 +8411,6 @@
               </w:tr>
               <w:tr>
                 <w:trPr>
-                  <w:divId w:val="1137994816"/>
                   <w:tblCellSpacing w:w="15" w:type="dxa"/>
                 </w:trPr>
                 <w:tc>
@@ -8297,7 +8472,6 @@
               </w:tr>
               <w:tr>
                 <w:trPr>
-                  <w:divId w:val="1137994816"/>
                   <w:tblCellSpacing w:w="15" w:type="dxa"/>
                 </w:trPr>
                 <w:tc>
@@ -8359,7 +8533,6 @@
               </w:tr>
               <w:tr>
                 <w:trPr>
-                  <w:divId w:val="1137994816"/>
                   <w:tblCellSpacing w:w="15" w:type="dxa"/>
                 </w:trPr>
                 <w:tc>
@@ -8421,7 +8594,6 @@
               </w:tr>
               <w:tr>
                 <w:trPr>
-                  <w:divId w:val="1137994816"/>
                   <w:tblCellSpacing w:w="15" w:type="dxa"/>
                 </w:trPr>
                 <w:tc>
@@ -8483,7 +8655,6 @@
               </w:tr>
               <w:tr>
                 <w:trPr>
-                  <w:divId w:val="1137994816"/>
                   <w:tblCellSpacing w:w="15" w:type="dxa"/>
                 </w:trPr>
                 <w:tc>
@@ -8545,7 +8716,6 @@
               </w:tr>
               <w:tr>
                 <w:trPr>
-                  <w:divId w:val="1137994816"/>
                   <w:tblCellSpacing w:w="15" w:type="dxa"/>
                 </w:trPr>
                 <w:tc>
@@ -8607,7 +8777,6 @@
               </w:tr>
               <w:tr>
                 <w:trPr>
-                  <w:divId w:val="1137994816"/>
                   <w:tblCellSpacing w:w="15" w:type="dxa"/>
                 </w:trPr>
                 <w:tc>
@@ -8669,7 +8838,6 @@
               </w:tr>
               <w:tr>
                 <w:trPr>
-                  <w:divId w:val="1137994816"/>
                   <w:tblCellSpacing w:w="15" w:type="dxa"/>
                 </w:trPr>
                 <w:tc>
@@ -8731,7 +8899,6 @@
               </w:tr>
               <w:tr>
                 <w:trPr>
-                  <w:divId w:val="1137994816"/>
                   <w:tblCellSpacing w:w="15" w:type="dxa"/>
                 </w:trPr>
                 <w:tc>
@@ -8793,7 +8960,6 @@
               </w:tr>
               <w:tr>
                 <w:trPr>
-                  <w:divId w:val="1137994816"/>
                   <w:tblCellSpacing w:w="15" w:type="dxa"/>
                 </w:trPr>
                 <w:tc>
@@ -8855,7 +9021,6 @@
               </w:tr>
               <w:tr>
                 <w:trPr>
-                  <w:divId w:val="1137994816"/>
                   <w:tblCellSpacing w:w="15" w:type="dxa"/>
                 </w:trPr>
                 <w:tc>
@@ -8903,7 +9068,6 @@
               </w:tr>
               <w:tr>
                 <w:trPr>
-                  <w:divId w:val="1137994816"/>
                   <w:tblCellSpacing w:w="15" w:type="dxa"/>
                 </w:trPr>
                 <w:tc>
@@ -8951,7 +9115,6 @@
               </w:tr>
               <w:tr>
                 <w:trPr>
-                  <w:divId w:val="1137994816"/>
                   <w:tblCellSpacing w:w="15" w:type="dxa"/>
                 </w:trPr>
                 <w:tc>
@@ -8999,7 +9162,6 @@
               </w:tr>
               <w:tr>
                 <w:trPr>
-                  <w:divId w:val="1137994816"/>
                   <w:tblCellSpacing w:w="15" w:type="dxa"/>
                 </w:trPr>
                 <w:tc>
@@ -9061,7 +9223,6 @@
               </w:tr>
               <w:tr>
                 <w:trPr>
-                  <w:divId w:val="1137994816"/>
                   <w:tblCellSpacing w:w="15" w:type="dxa"/>
                 </w:trPr>
                 <w:tc>
@@ -9111,7 +9272,6 @@
             </w:tbl>
             <w:p>
               <w:pPr>
-                <w:divId w:val="1137994816"/>
                 <w:rPr>
                   <w:rFonts w:eastAsia="Times New Roman"/>
                   <w:noProof/>
@@ -9182,11 +9342,9 @@
       <w:r>
         <w:t xml:space="preserve">ORC – Organic </w:t>
       </w:r>
-      <w:proofErr w:type="spellStart"/>
       <w:r>
         <w:t>Rankine</w:t>
       </w:r>
-      <w:proofErr w:type="spellEnd"/>
       <w:r>
         <w:t xml:space="preserve"> </w:t>
       </w:r>
@@ -9199,15 +9357,7 @@
     </w:p>
     <w:p>
       <w:r>
-        <w:t xml:space="preserve">RC – </w:t>
-      </w:r>
-      <w:proofErr w:type="spellStart"/>
-      <w:r>
-        <w:t>Rankine</w:t>
-      </w:r>
-      <w:proofErr w:type="spellEnd"/>
-      <w:r>
-        <w:t xml:space="preserve"> </w:t>
+        <w:t xml:space="preserve">RC – Rankine </w:t>
       </w:r>
       <w:r>
         <w:t>c</w:t>
@@ -9218,28 +9368,12 @@
     </w:p>
     <w:p>
       <w:r>
-        <w:t xml:space="preserve">SCRC – Super-critical </w:t>
-      </w:r>
-      <w:proofErr w:type="spellStart"/>
-      <w:r>
-        <w:t>Rankine</w:t>
-      </w:r>
-      <w:proofErr w:type="spellEnd"/>
-      <w:r>
-        <w:t xml:space="preserve"> cycle</w:t>
-      </w:r>
-    </w:p>
-    <w:p>
-      <w:r>
-        <w:t xml:space="preserve">SRC – Steam </w:t>
-      </w:r>
-      <w:proofErr w:type="spellStart"/>
-      <w:r>
-        <w:t>Rankine</w:t>
-      </w:r>
-      <w:proofErr w:type="spellEnd"/>
-      <w:r>
-        <w:t xml:space="preserve"> cycle</w:t>
+        <w:t>SCRC – Super-critical Rankine cycle</w:t>
+      </w:r>
+    </w:p>
+    <w:p>
+      <w:r>
+        <w:t>SRC – Steam Rankine cycle</w:t>
       </w:r>
     </w:p>
     <w:p>
@@ -9287,6 +9421,16 @@
       <w:r>
         <w:t>Adiabatic: Without heat transfer</w:t>
       </w:r>
+    </w:p>
+    <w:p>
+      <w:r>
+        <w:t>Enthalpy: The sum of the internal energy of a system and the product of its pressure and volume. H = U +</w:t>
+      </w:r>
+      <w:proofErr w:type="spellStart"/>
+      <w:r>
+        <w:t>pV</w:t>
+      </w:r>
+      <w:proofErr w:type="spellEnd"/>
     </w:p>
     <w:p>
       <w:pPr>
@@ -10390,15 +10534,7 @@
       </w:r>
       <w:proofErr w:type="spellEnd"/>
       <w:r>
-        <w:t xml:space="preserve"> = 'H:\\WIP\\12343 - Research &amp; Development\\Issue #251 - </w:t>
-      </w:r>
-      <w:proofErr w:type="spellStart"/>
-      <w:r>
-        <w:t>Rankine</w:t>
-      </w:r>
-      <w:proofErr w:type="spellEnd"/>
-      <w:r>
-        <w:t xml:space="preserve"> cycle research\\Additional references'</w:t>
+        <w:t xml:space="preserve"> = 'H:\\WIP\\12343 - Research &amp; Development\\Issue #251 - Rankine cycle research\\Additional references'</w:t>
       </w:r>
     </w:p>
     <w:p/>
@@ -11661,7 +11797,15 @@
         <w:footnoteRef/>
       </w:r>
       <w:r>
-        <w:t xml:space="preserve"> Azeotrope: n: A liquid mixture that is characterized by a constant minimum or maximum boiling point which is lower or higher than that of any of the components.</w:t>
+        <w:t xml:space="preserve"> </w:t>
+      </w:r>
+      <w:proofErr w:type="spellStart"/>
+      <w:r>
+        <w:t>Azeotrope</w:t>
+      </w:r>
+      <w:proofErr w:type="spellEnd"/>
+      <w:r>
+        <w:t>: n: A liquid mixture that is characterized by a constant minimum or maximum boiling point which is lower or higher than that of any of the components.</w:t>
       </w:r>
     </w:p>
   </w:footnote>
@@ -11683,7 +11827,7 @@
         <w:rPr>
           <w:noProof/>
         </w:rPr>
-        <w:t>6</w:t>
+        <w:t>7</w:t>
       </w:r>
     </w:fldSimple>
     <w:r>
@@ -11694,7 +11838,7 @@
         <w:rPr>
           <w:noProof/>
         </w:rPr>
-        <w:t>31</w:t>
+        <w:t>32</w:t>
       </w:r>
     </w:fldSimple>
   </w:p>
@@ -13075,8 +13219,8 @@
     <w:useFELayout/>
   </w:compat>
   <w:rsids>
-    <w:rsidRoot w:val="0070601B"/>
-    <w:rsid w:val="0070601B"/>
+    <w:rsidRoot w:val="00567E95"/>
+    <w:rsid w:val="00567E95"/>
   </w:rsids>
   <m:mathPr>
     <m:mathFont m:val="Cambria Math"/>
@@ -13291,7 +13435,7 @@
     <w:basedOn w:val="DefaultParagraphFont"/>
     <w:uiPriority w:val="99"/>
     <w:semiHidden/>
-    <w:rsid w:val="0070601B"/>
+    <w:rsid w:val="00567E95"/>
     <w:rPr>
       <w:color w:val="808080"/>
     </w:rPr>
@@ -13899,7 +14043,7 @@
 </file>
 
 <file path=customXml/itemProps1.xml><?xml version="1.0" encoding="utf-8"?>
-<ds:datastoreItem xmlns:ds="http://schemas.openxmlformats.org/officeDocument/2006/customXml" ds:itemID="{6A6BD375-4F44-4B20-9047-EB971DA78B00}">
+<ds:datastoreItem xmlns:ds="http://schemas.openxmlformats.org/officeDocument/2006/customXml" ds:itemID="{D5DE6225-22E4-413D-9BBE-6BF076110092}">
   <ds:schemaRefs>
     <ds:schemaRef ds:uri="http://schemas.openxmlformats.org/officeDocument/2006/bibliography"/>
   </ds:schemaRefs>

</xml_diff>

<commit_message>
Suggestion for further investigation
</commit_message>
<xml_diff>
--- a/Final/An Automotive Application of the Organic Rankine Cycle for Power Generation Using Recovered Waste Heat.docx
+++ b/Final/An Automotive Application of the Organic Rankine Cycle for Power Generation Using Recovered Waste Heat.docx
@@ -1,6 +1,6 @@
 
 <file path=word/document.xml><?xml version="1.0" encoding="utf-8"?>
-<w:document xmlns:wpc="http://schemas.microsoft.com/office/word/2010/wordprocessingCanvas" xmlns:mc="http://schemas.openxmlformats.org/markup-compatibility/2006" xmlns:o="urn:schemas-microsoft-com:office:office" xmlns:r="http://schemas.openxmlformats.org/officeDocument/2006/relationships" xmlns:m="http://schemas.openxmlformats.org/officeDocument/2006/math" xmlns:v="urn:schemas-microsoft-com:vml" xmlns:wp14="http://schemas.microsoft.com/office/word/2010/wordprocessingDrawing" xmlns:wp="http://schemas.openxmlformats.org/drawingml/2006/wordprocessingDrawing" xmlns:w10="urn:schemas-microsoft-com:office:word" xmlns:w="http://schemas.openxmlformats.org/wordprocessingml/2006/main" xmlns:w14="http://schemas.microsoft.com/office/word/2010/wordml" xmlns:wpg="http://schemas.microsoft.com/office/word/2010/wordprocessingGroup" xmlns:wpi="http://schemas.microsoft.com/office/word/2010/wordprocessingInk" xmlns:wne="http://schemas.microsoft.com/office/word/2006/wordml" xmlns:wps="http://schemas.microsoft.com/office/word/2010/wordprocessingShape" mc:Ignorable="w14 wp14">
+<w:document xmlns:wpc="http://schemas.microsoft.com/office/word/2010/wordprocessingCanvas" xmlns:cx="http://schemas.microsoft.com/office/drawing/2014/chartex" xmlns:cx1="http://schemas.microsoft.com/office/drawing/2015/9/8/chartex" xmlns:cx2="http://schemas.microsoft.com/office/drawing/2015/10/21/chartex" xmlns:cx3="http://schemas.microsoft.com/office/drawing/2016/5/9/chartex" xmlns:cx4="http://schemas.microsoft.com/office/drawing/2016/5/10/chartex" xmlns:cx5="http://schemas.microsoft.com/office/drawing/2016/5/11/chartex" xmlns:cx6="http://schemas.microsoft.com/office/drawing/2016/5/12/chartex" xmlns:cx7="http://schemas.microsoft.com/office/drawing/2016/5/13/chartex" xmlns:cx8="http://schemas.microsoft.com/office/drawing/2016/5/14/chartex" xmlns:mc="http://schemas.openxmlformats.org/markup-compatibility/2006" xmlns:aink="http://schemas.microsoft.com/office/drawing/2016/ink" xmlns:am3d="http://schemas.microsoft.com/office/drawing/2017/model3d" xmlns:o="urn:schemas-microsoft-com:office:office" xmlns:r="http://schemas.openxmlformats.org/officeDocument/2006/relationships" xmlns:m="http://schemas.openxmlformats.org/officeDocument/2006/math" xmlns:v="urn:schemas-microsoft-com:vml" xmlns:wp14="http://schemas.microsoft.com/office/word/2010/wordprocessingDrawing" xmlns:wp="http://schemas.openxmlformats.org/drawingml/2006/wordprocessingDrawing" xmlns:w10="urn:schemas-microsoft-com:office:word" xmlns:w="http://schemas.openxmlformats.org/wordprocessingml/2006/main" xmlns:w14="http://schemas.microsoft.com/office/word/2010/wordml" xmlns:w15="http://schemas.microsoft.com/office/word/2012/wordml" xmlns:w16cid="http://schemas.microsoft.com/office/word/2016/wordml/cid" xmlns:w16se="http://schemas.microsoft.com/office/word/2015/wordml/symex" xmlns:wpg="http://schemas.microsoft.com/office/word/2010/wordprocessingGroup" xmlns:wpi="http://schemas.microsoft.com/office/word/2010/wordprocessingInk" xmlns:wne="http://schemas.microsoft.com/office/word/2006/wordml" xmlns:wps="http://schemas.microsoft.com/office/word/2010/wordprocessingShape" mc:Ignorable="w14 w15 w16se w16cid wp14">
   <w:body>
     <w:p>
       <w:pPr>
@@ -2743,27 +2743,14 @@
       <w:r>
         <w:t xml:space="preserve">Table </w:t>
       </w:r>
-      <w:r>
-        <w:fldChar w:fldCharType="begin"/>
-      </w:r>
-      <w:r>
-        <w:instrText xml:space="preserve"> SEQ Table \* ARABIC </w:instrText>
-      </w:r>
-      <w:r>
-        <w:fldChar w:fldCharType="separate"/>
-      </w:r>
-      <w:r>
-        <w:rPr>
-          <w:noProof/>
-        </w:rPr>
-        <w:t>1</w:t>
-      </w:r>
-      <w:r>
-        <w:rPr>
-          <w:noProof/>
-        </w:rPr>
-        <w:fldChar w:fldCharType="end"/>
-      </w:r>
+      <w:fldSimple w:instr=" SEQ Table \* ARABIC ">
+        <w:r>
+          <w:rPr>
+            <w:noProof/>
+          </w:rPr>
+          <w:t>1</w:t>
+        </w:r>
+      </w:fldSimple>
       <w:bookmarkEnd w:id="2"/>
       <w:r>
         <w:t>: List of symbols</w:t>
@@ -3464,27 +3451,14 @@
       <w:r>
         <w:t xml:space="preserve">Equation </w:t>
       </w:r>
-      <w:r>
-        <w:fldChar w:fldCharType="begin"/>
-      </w:r>
-      <w:r>
-        <w:instrText xml:space="preserve"> SEQ Equation \* ARABIC </w:instrText>
-      </w:r>
-      <w:r>
-        <w:fldChar w:fldCharType="separate"/>
-      </w:r>
-      <w:r>
-        <w:rPr>
-          <w:noProof/>
-        </w:rPr>
-        <w:t>1</w:t>
-      </w:r>
-      <w:r>
-        <w:rPr>
-          <w:noProof/>
-        </w:rPr>
-        <w:fldChar w:fldCharType="end"/>
-      </w:r>
+      <w:fldSimple w:instr=" SEQ Equation \* ARABIC ">
+        <w:r>
+          <w:rPr>
+            <w:noProof/>
+          </w:rPr>
+          <w:t>1</w:t>
+        </w:r>
+      </w:fldSimple>
       <w:bookmarkEnd w:id="4"/>
       <w:r>
         <w:t>: Conductive heat transfer - Fourier's law</w:t>
@@ -3693,27 +3667,14 @@
       <w:r>
         <w:t xml:space="preserve">Equation </w:t>
       </w:r>
-      <w:r>
-        <w:fldChar w:fldCharType="begin"/>
-      </w:r>
-      <w:r>
-        <w:instrText xml:space="preserve"> SEQ Equation \* ARABIC </w:instrText>
-      </w:r>
-      <w:r>
-        <w:fldChar w:fldCharType="separate"/>
-      </w:r>
-      <w:r>
-        <w:rPr>
-          <w:noProof/>
-        </w:rPr>
-        <w:t>2</w:t>
-      </w:r>
-      <w:r>
-        <w:rPr>
-          <w:noProof/>
-        </w:rPr>
-        <w:fldChar w:fldCharType="end"/>
-      </w:r>
+      <w:fldSimple w:instr=" SEQ Equation \* ARABIC ">
+        <w:r>
+          <w:rPr>
+            <w:noProof/>
+          </w:rPr>
+          <w:t>2</w:t>
+        </w:r>
+      </w:fldSimple>
       <w:r>
         <w:t>: Radiative heat transfer - Stefan-</w:t>
       </w:r>
@@ -3729,11 +3690,7 @@
     <w:p>
       <w:r>
         <w:lastRenderedPageBreak/>
-        <w:t xml:space="preserve">Radiative heat transfer between a large surrounding surface of temperature </w:t>
-      </w:r>
-      <w:proofErr w:type="spellStart"/>
-      <w:r>
-        <w:t>T</w:t>
+        <w:t>Radiative heat transfer between a large surrounding surface of temperature T</w:t>
       </w:r>
       <w:r>
         <w:rPr>
@@ -3741,7 +3698,6 @@
         </w:rPr>
         <w:t>s</w:t>
       </w:r>
-      <w:proofErr w:type="spellEnd"/>
       <w:r>
         <w:t xml:space="preserve"> and a smaller surface at temperature T</w:t>
       </w:r>
@@ -3968,14 +3924,12 @@
         </w:rPr>
         <w:t xml:space="preserve"> is the property of a surface that indicates how effectively the surface radiates. It is a number between 0 and 1. </w:t>
       </w:r>
-      <w:proofErr w:type="gramStart"/>
       <w:r>
         <w:rPr>
           <w:rFonts w:eastAsiaTheme="minorEastAsia" w:cs="Times New Roman"/>
         </w:rPr>
         <w:t>σ</w:t>
       </w:r>
-      <w:proofErr w:type="gramEnd"/>
       <w:r>
         <w:rPr>
           <w:rFonts w:eastAsiaTheme="minorEastAsia"/>
@@ -4508,27 +4462,14 @@
       <w:r>
         <w:t xml:space="preserve">Equation </w:t>
       </w:r>
-      <w:r>
-        <w:fldChar w:fldCharType="begin"/>
-      </w:r>
-      <w:r>
-        <w:instrText xml:space="preserve"> SEQ Equation \* ARABIC </w:instrText>
-      </w:r>
-      <w:r>
-        <w:fldChar w:fldCharType="separate"/>
-      </w:r>
-      <w:r>
-        <w:rPr>
-          <w:noProof/>
-        </w:rPr>
-        <w:t>3</w:t>
-      </w:r>
-      <w:r>
-        <w:rPr>
-          <w:noProof/>
-        </w:rPr>
-        <w:fldChar w:fldCharType="end"/>
-      </w:r>
+      <w:fldSimple w:instr=" SEQ Equation \* ARABIC ">
+        <w:r>
+          <w:rPr>
+            <w:noProof/>
+          </w:rPr>
+          <w:t>3</w:t>
+        </w:r>
+      </w:fldSimple>
       <w:r>
         <w:t>: The first law of thermodynamics</w:t>
       </w:r>
@@ -4605,21 +4546,7 @@
         <w:rPr>
           <w:rFonts w:eastAsiaTheme="minorEastAsia"/>
         </w:rPr>
-        <w:t xml:space="preserve">Because the change in energy in a power cycle is considered zero </w:t>
-      </w:r>
-      <w:proofErr w:type="gramStart"/>
-      <w:r>
-        <w:rPr>
-          <w:rFonts w:eastAsiaTheme="minorEastAsia"/>
-        </w:rPr>
-        <w:t>from one iteration</w:t>
-      </w:r>
-      <w:proofErr w:type="gramEnd"/>
-      <w:r>
-        <w:rPr>
-          <w:rFonts w:eastAsiaTheme="minorEastAsia"/>
-        </w:rPr>
-        <w:t xml:space="preserve"> of the cycle to the next the following expression can be derived from </w:t>
+        <w:t xml:space="preserve">Because the change in energy in a power cycle is considered zero from one iteration of the cycle to the next the following expression can be derived from </w:t>
       </w:r>
       <w:r>
         <w:rPr>
@@ -4814,27 +4741,14 @@
       <w:r>
         <w:t xml:space="preserve">Equation </w:t>
       </w:r>
-      <w:r>
-        <w:fldChar w:fldCharType="begin"/>
-      </w:r>
-      <w:r>
-        <w:instrText xml:space="preserve"> SEQ Equation \* ARABIC </w:instrText>
-      </w:r>
-      <w:r>
-        <w:fldChar w:fldCharType="separate"/>
-      </w:r>
-      <w:r>
-        <w:rPr>
-          <w:noProof/>
-        </w:rPr>
-        <w:t>4</w:t>
-      </w:r>
-      <w:r>
-        <w:rPr>
-          <w:noProof/>
-        </w:rPr>
-        <w:fldChar w:fldCharType="end"/>
-      </w:r>
+      <w:fldSimple w:instr=" SEQ Equation \* ARABIC ">
+        <w:r>
+          <w:rPr>
+            <w:noProof/>
+          </w:rPr>
+          <w:t>4</w:t>
+        </w:r>
+      </w:fldSimple>
       <w:r>
         <w:t>: Power cycle</w:t>
       </w:r>
@@ -4963,27 +4877,14 @@
       <w:r>
         <w:t xml:space="preserve">Equation </w:t>
       </w:r>
-      <w:r>
-        <w:fldChar w:fldCharType="begin"/>
-      </w:r>
-      <w:r>
-        <w:instrText xml:space="preserve"> SEQ Equation \* ARABIC </w:instrText>
-      </w:r>
-      <w:r>
-        <w:fldChar w:fldCharType="separate"/>
-      </w:r>
-      <w:r>
-        <w:rPr>
-          <w:noProof/>
-        </w:rPr>
-        <w:t>5</w:t>
-      </w:r>
-      <w:r>
-        <w:rPr>
-          <w:noProof/>
-        </w:rPr>
-        <w:fldChar w:fldCharType="end"/>
-      </w:r>
+      <w:fldSimple w:instr=" SEQ Equation \* ARABIC ">
+        <w:r>
+          <w:rPr>
+            <w:noProof/>
+          </w:rPr>
+          <w:t>5</w:t>
+        </w:r>
+      </w:fldSimple>
       <w:r>
         <w:t>: Power cycle efficiency</w:t>
       </w:r>
@@ -5148,30 +5049,14 @@
       <w:r>
         <w:t xml:space="preserve">Equation </w:t>
       </w:r>
-      <w:r>
-        <w:fldChar w:fldCharType="begin"/>
-      </w:r>
-      <w:r>
-        <w:instrText xml:space="preserve"> SEQ Equation \* ARABIC</w:instrText>
-      </w:r>
-      <w:r>
-        <w:instrText xml:space="preserve"> </w:instrText>
-      </w:r>
-      <w:r>
-        <w:fldChar w:fldCharType="separate"/>
-      </w:r>
-      <w:r>
-        <w:rPr>
-          <w:noProof/>
-        </w:rPr>
-        <w:t>6</w:t>
-      </w:r>
-      <w:r>
-        <w:rPr>
-          <w:noProof/>
-        </w:rPr>
-        <w:fldChar w:fldCharType="end"/>
-      </w:r>
+      <w:fldSimple w:instr=" SEQ Equation \* ARABIC ">
+        <w:r>
+          <w:rPr>
+            <w:noProof/>
+          </w:rPr>
+          <w:t>6</w:t>
+        </w:r>
+      </w:fldSimple>
       <w:r>
         <w:t>: Mixture quality</w:t>
       </w:r>
@@ -5233,7 +5118,7 @@
                     <pic:cNvPicPr/>
                   </pic:nvPicPr>
                   <pic:blipFill rotWithShape="1">
-                    <a:blip r:embed="rId9" cstate="print">
+                    <a:blip r:embed="rId8" cstate="print">
                       <a:extLst>
                         <a:ext uri="{28A0092B-C50C-407E-A947-70E740481C1C}">
                           <a14:useLocalDpi xmlns:a14="http://schemas.microsoft.com/office/drawing/2010/main" val="0"/>
@@ -5276,27 +5161,14 @@
       <w:r>
         <w:t xml:space="preserve">Figure </w:t>
       </w:r>
-      <w:r>
-        <w:fldChar w:fldCharType="begin"/>
-      </w:r>
-      <w:r>
-        <w:instrText xml:space="preserve"> SEQ Figure \* ARABIC </w:instrText>
-      </w:r>
-      <w:r>
-        <w:fldChar w:fldCharType="separate"/>
-      </w:r>
-      <w:r>
-        <w:rPr>
-          <w:noProof/>
-        </w:rPr>
-        <w:t>1</w:t>
-      </w:r>
-      <w:r>
-        <w:rPr>
-          <w:noProof/>
-        </w:rPr>
-        <w:fldChar w:fldCharType="end"/>
-      </w:r>
+      <w:fldSimple w:instr=" SEQ Figure \* ARABIC ">
+        <w:r>
+          <w:rPr>
+            <w:noProof/>
+          </w:rPr>
+          <w:t>1</w:t>
+        </w:r>
+      </w:fldSimple>
       <w:bookmarkEnd w:id="5"/>
       <w:r>
         <w:t>: Piston with saturated</w:t>
@@ -5527,37 +5399,16 @@
       <w:r>
         <w:t xml:space="preserve">Equation </w:t>
       </w:r>
-      <w:r>
-        <w:fldChar w:fldCharType="begin"/>
-      </w:r>
-      <w:r>
-        <w:instrText xml:space="preserve"> SEQ Equation \* ARABIC </w:instrText>
-      </w:r>
-      <w:r>
-        <w:fldChar w:fldCharType="separate"/>
-      </w:r>
-      <w:r>
-        <w:rPr>
-          <w:noProof/>
-        </w:rPr>
-        <w:t>7</w:t>
-      </w:r>
-      <w:r>
-        <w:rPr>
-          <w:noProof/>
-        </w:rPr>
-        <w:fldChar w:fldCharType="end"/>
-      </w:r>
-      <w:r>
-        <w:t xml:space="preserve">: </w:t>
-      </w:r>
-      <w:proofErr w:type="spellStart"/>
-      <w:r>
-        <w:t>Newtons</w:t>
-      </w:r>
-      <w:proofErr w:type="spellEnd"/>
-      <w:r>
-        <w:t xml:space="preserve"> second law applied to the free body diagram of the piston</w:t>
+      <w:fldSimple w:instr=" SEQ Equation \* ARABIC ">
+        <w:r>
+          <w:rPr>
+            <w:noProof/>
+          </w:rPr>
+          <w:t>7</w:t>
+        </w:r>
+      </w:fldSimple>
+      <w:r>
+        <w:t>: Newtons second law applied to the free body diagram of the piston</w:t>
       </w:r>
     </w:p>
     <w:p/>
@@ -5819,27 +5670,14 @@
       <w:r>
         <w:t xml:space="preserve">Equation </w:t>
       </w:r>
-      <w:r>
-        <w:fldChar w:fldCharType="begin"/>
-      </w:r>
-      <w:r>
-        <w:instrText xml:space="preserve"> SEQ Equation \* ARABIC </w:instrText>
-      </w:r>
-      <w:r>
-        <w:fldChar w:fldCharType="separate"/>
-      </w:r>
-      <w:r>
-        <w:rPr>
-          <w:noProof/>
-        </w:rPr>
-        <w:t>8</w:t>
-      </w:r>
-      <w:r>
-        <w:rPr>
-          <w:noProof/>
-        </w:rPr>
-        <w:fldChar w:fldCharType="end"/>
-      </w:r>
+      <w:fldSimple w:instr=" SEQ Equation \* ARABIC ">
+        <w:r>
+          <w:rPr>
+            <w:noProof/>
+          </w:rPr>
+          <w:t>8</w:t>
+        </w:r>
+      </w:fldSimple>
       <w:r>
         <w:t>: Specific volumes of saturated water at liquid and vapor states</w:t>
       </w:r>
@@ -6013,27 +5851,14 @@
       <w:r>
         <w:t xml:space="preserve">Equation </w:t>
       </w:r>
-      <w:r>
-        <w:fldChar w:fldCharType="begin"/>
-      </w:r>
-      <w:r>
-        <w:instrText xml:space="preserve"> SEQ Equation \* ARABIC </w:instrText>
-      </w:r>
-      <w:r>
-        <w:fldChar w:fldCharType="separate"/>
-      </w:r>
-      <w:r>
-        <w:rPr>
-          <w:noProof/>
-        </w:rPr>
-        <w:t>9</w:t>
-      </w:r>
-      <w:r>
-        <w:rPr>
-          <w:noProof/>
-        </w:rPr>
-        <w:fldChar w:fldCharType="end"/>
-      </w:r>
+      <w:fldSimple w:instr=" SEQ Equation \* ARABIC ">
+        <w:r>
+          <w:rPr>
+            <w:noProof/>
+          </w:rPr>
+          <w:t>9</w:t>
+        </w:r>
+      </w:fldSimple>
       <w:r>
         <w:t>: Volume to specific volume ratio at saturated liquid and saturated vapor states</w:t>
       </w:r>
@@ -6199,27 +6024,14 @@
       <w:r>
         <w:t xml:space="preserve">Equation </w:t>
       </w:r>
-      <w:r>
-        <w:fldChar w:fldCharType="begin"/>
-      </w:r>
-      <w:r>
-        <w:instrText xml:space="preserve"> SEQ Equation \* ARABIC </w:instrText>
-      </w:r>
-      <w:r>
-        <w:fldChar w:fldCharType="separate"/>
-      </w:r>
-      <w:r>
-        <w:rPr>
-          <w:noProof/>
-        </w:rPr>
-        <w:t>10</w:t>
-      </w:r>
-      <w:r>
-        <w:rPr>
-          <w:noProof/>
-        </w:rPr>
-        <w:fldChar w:fldCharType="end"/>
-      </w:r>
+      <w:fldSimple w:instr=" SEQ Equation \* ARABIC ">
+        <w:r>
+          <w:rPr>
+            <w:noProof/>
+          </w:rPr>
+          <w:t>10</w:t>
+        </w:r>
+      </w:fldSimple>
       <w:r>
         <w:t>: Vapor volume</w:t>
       </w:r>
@@ -6254,7 +6066,7 @@
                     <pic:cNvPicPr/>
                   </pic:nvPicPr>
                   <pic:blipFill rotWithShape="1">
-                    <a:blip r:embed="rId10" cstate="print">
+                    <a:blip r:embed="rId9" cstate="print">
                       <a:extLst>
                         <a:ext uri="{28A0092B-C50C-407E-A947-70E740481C1C}">
                           <a14:useLocalDpi xmlns:a14="http://schemas.microsoft.com/office/drawing/2010/main" val="0"/>
@@ -6296,27 +6108,14 @@
       <w:r>
         <w:t xml:space="preserve">Figure </w:t>
       </w:r>
-      <w:r>
-        <w:fldChar w:fldCharType="begin"/>
-      </w:r>
-      <w:r>
-        <w:instrText xml:space="preserve"> SEQ Figure \* ARABIC </w:instrText>
-      </w:r>
-      <w:r>
-        <w:fldChar w:fldCharType="separate"/>
-      </w:r>
-      <w:r>
-        <w:rPr>
-          <w:noProof/>
-        </w:rPr>
-        <w:t>2</w:t>
-      </w:r>
-      <w:r>
-        <w:rPr>
-          <w:noProof/>
-        </w:rPr>
-        <w:fldChar w:fldCharType="end"/>
-      </w:r>
+      <w:fldSimple w:instr=" SEQ Figure \* ARABIC ">
+        <w:r>
+          <w:rPr>
+            <w:noProof/>
+          </w:rPr>
+          <w:t>2</w:t>
+        </w:r>
+      </w:fldSimple>
       <w:r>
         <w:t>: Piston with saturated vapor</w:t>
       </w:r>
@@ -6442,7 +6241,7 @@
                     <pic:cNvPicPr/>
                   </pic:nvPicPr>
                   <pic:blipFill rotWithShape="1">
-                    <a:blip r:embed="rId11" cstate="print">
+                    <a:blip r:embed="rId10" cstate="print">
                       <a:extLst>
                         <a:ext uri="{28A0092B-C50C-407E-A947-70E740481C1C}">
                           <a14:useLocalDpi xmlns:a14="http://schemas.microsoft.com/office/drawing/2010/main" val="0"/>
@@ -6487,27 +6286,14 @@
       <w:r>
         <w:t xml:space="preserve">Figure </w:t>
       </w:r>
-      <w:r>
-        <w:fldChar w:fldCharType="begin"/>
-      </w:r>
-      <w:r>
-        <w:instrText xml:space="preserve"> SEQ Figure \* ARABIC </w:instrText>
-      </w:r>
-      <w:r>
-        <w:fldChar w:fldCharType="separate"/>
-      </w:r>
-      <w:r>
-        <w:rPr>
-          <w:noProof/>
-        </w:rPr>
-        <w:t>3</w:t>
-      </w:r>
-      <w:r>
-        <w:rPr>
-          <w:noProof/>
-        </w:rPr>
-        <w:fldChar w:fldCharType="end"/>
-      </w:r>
+      <w:fldSimple w:instr=" SEQ Figure \* ARABIC ">
+        <w:r>
+          <w:rPr>
+            <w:noProof/>
+          </w:rPr>
+          <w:t>3</w:t>
+        </w:r>
+      </w:fldSimple>
       <w:r>
         <w:t>: T-s diagram for an ideal Rankine cycle</w:t>
       </w:r>
@@ -6611,15 +6397,7 @@
     <w:p/>
     <w:p>
       <w:r>
-        <w:t xml:space="preserve">The organic Rankine cycle (ORC), is so named for the hydrocarbons and refrigerants that are typically used in those cycles. ORCs have the same configuration as traditional steam Rankine cycles but make use of </w:t>
-      </w:r>
-      <w:proofErr w:type="spellStart"/>
-      <w:r>
-        <w:t>hydrochlorofluorocarbons</w:t>
-      </w:r>
-      <w:proofErr w:type="spellEnd"/>
-      <w:r>
-        <w:t xml:space="preserve"> (HCFSs)</w:t>
+        <w:t>The organic Rankine cycle (ORC), is so named for the hydrocarbons and refrigerants that are typically used in those cycles. ORCs have the same configuration as traditional steam Rankine cycles but make use of hydrochlorofluorocarbons (HCFSs)</w:t>
       </w:r>
       <w:r>
         <w:t>,</w:t>
@@ -6628,15 +6406,7 @@
         <w:t xml:space="preserve"> fossil fuels such as propane</w:t>
       </w:r>
       <w:r>
-        <w:t xml:space="preserve"> and </w:t>
-      </w:r>
-      <w:proofErr w:type="spellStart"/>
-      <w:r>
-        <w:t>cyclopentane</w:t>
-      </w:r>
-      <w:proofErr w:type="spellEnd"/>
-      <w:r>
-        <w:t>,</w:t>
+        <w:t xml:space="preserve"> and cyclopentane,</w:t>
       </w:r>
       <w:r>
         <w:t xml:space="preserve"> benzene, cyclohexane and isobutene,</w:t>
@@ -7319,23 +7089,7 @@
         </w:sdtContent>
       </w:sdt>
       <w:r>
-        <w:t xml:space="preserve"> Reading through the literature review in M.A. </w:t>
-      </w:r>
-      <w:proofErr w:type="spellStart"/>
-      <w:r>
-        <w:t>Khatita</w:t>
-      </w:r>
-      <w:proofErr w:type="spellEnd"/>
-      <w:r>
-        <w:t xml:space="preserve"> et al. did not show consensus on the best working fluid for ORC, however. With most fluids the use of a regenerative ORC instead of the basic cycle reduced the irreversibility of a solar ORC. Additionally, at the two temperature ranges studied fluids with higher molecular complexity resulted in more effective regenerative cycles with the exception of </w:t>
-      </w:r>
-      <w:proofErr w:type="spellStart"/>
-      <w:r>
-        <w:t>cyclo</w:t>
-      </w:r>
-      <w:proofErr w:type="spellEnd"/>
-      <w:r>
-        <w:t xml:space="preserve">-hydrocarbons. </w:t>
+        <w:t xml:space="preserve"> Reading through the literature review in M.A. Khatita et al. did not show consensus on the best working fluid for ORC, however. With most fluids the use of a regenerative ORC instead of the basic cycle reduced the irreversibility of a solar ORC. Additionally, at the two temperature ranges studied fluids with higher molecular complexity resulted in more effective regenerative cycles with the exception of cyclo-hydrocarbons. </w:t>
       </w:r>
       <w:sdt>
         <w:sdtPr>
@@ -7603,7 +7357,7 @@
                     <pic:cNvPicPr/>
                   </pic:nvPicPr>
                   <pic:blipFill>
-                    <a:blip r:embed="rId12" cstate="print"/>
+                    <a:blip r:embed="rId11" cstate="print"/>
                     <a:stretch>
                       <a:fillRect/>
                     </a:stretch>
@@ -7631,27 +7385,14 @@
       <w:r>
         <w:t xml:space="preserve">Figure </w:t>
       </w:r>
-      <w:r>
-        <w:fldChar w:fldCharType="begin"/>
-      </w:r>
-      <w:r>
-        <w:instrText xml:space="preserve"> SEQ Figure \* ARABIC </w:instrText>
-      </w:r>
-      <w:r>
-        <w:fldChar w:fldCharType="separate"/>
-      </w:r>
-      <w:r>
-        <w:rPr>
-          <w:noProof/>
-        </w:rPr>
-        <w:t>4</w:t>
-      </w:r>
-      <w:r>
-        <w:rPr>
-          <w:noProof/>
-        </w:rPr>
-        <w:fldChar w:fldCharType="end"/>
-      </w:r>
+      <w:fldSimple w:instr=" SEQ Figure \* ARABIC ">
+        <w:r>
+          <w:rPr>
+            <w:noProof/>
+          </w:rPr>
+          <w:t>4</w:t>
+        </w:r>
+      </w:fldSimple>
       <w:r>
         <w:t xml:space="preserve">: </w:t>
       </w:r>
@@ -7705,7 +7446,6 @@
       <w:r>
         <w:t xml:space="preserve">“Engine cooling water temperatures of 80-90 </w:t>
       </w:r>
-      <w:proofErr w:type="spellStart"/>
       <w:r>
         <w:rPr>
           <w:vertAlign w:val="superscript"/>
@@ -7713,11 +7453,7 @@
         <w:t>o</w:t>
       </w:r>
       <w:r>
-        <w:t>C</w:t>
-      </w:r>
-      <w:proofErr w:type="spellEnd"/>
-      <w:r>
-        <w:t xml:space="preserve"> are fairly standard for most engines.” </w:t>
+        <w:t xml:space="preserve">C are fairly standard for most engines.” </w:t>
       </w:r>
       <w:sdt>
         <w:sdtPr>
@@ -8149,7 +7885,7 @@
                     </pic:cNvPicPr>
                   </pic:nvPicPr>
                   <pic:blipFill>
-                    <a:blip r:embed="rId13" cstate="print"/>
+                    <a:blip r:embed="rId12" cstate="print"/>
                     <a:srcRect/>
                     <a:stretch>
                       <a:fillRect/>
@@ -8430,18 +8166,8 @@
                 <w:color w:val="000000"/>
                 <w:sz w:val="22"/>
               </w:rPr>
-              <w:t xml:space="preserve">R245fa, R236ea, R227ea, </w:t>
-            </w:r>
-            <w:proofErr w:type="spellStart"/>
-            <w:r>
-              <w:rPr>
-                <w:rFonts w:ascii="Calibri" w:eastAsia="Times New Roman" w:hAnsi="Calibri" w:cs="Times New Roman"/>
-                <w:color w:val="000000"/>
-                <w:sz w:val="22"/>
-              </w:rPr>
-              <w:t>isopentane</w:t>
-            </w:r>
-            <w:proofErr w:type="spellEnd"/>
+              <w:t>R245fa, R236ea, R227ea, isopentane</w:t>
+            </w:r>
           </w:p>
         </w:tc>
       </w:tr>
@@ -8724,7 +8450,7 @@
                     <pic:cNvPicPr/>
                   </pic:nvPicPr>
                   <pic:blipFill>
-                    <a:blip r:embed="rId14" cstate="print">
+                    <a:blip r:embed="rId13" cstate="print">
                       <a:extLst>
                         <a:ext uri="{28A0092B-C50C-407E-A947-70E740481C1C}">
                           <a14:useLocalDpi xmlns:a14="http://schemas.microsoft.com/office/drawing/2010/main" val="0"/>
@@ -8759,27 +8485,14 @@
       <w:r>
         <w:t xml:space="preserve">Figure </w:t>
       </w:r>
-      <w:r>
-        <w:fldChar w:fldCharType="begin"/>
-      </w:r>
-      <w:r>
-        <w:instrText xml:space="preserve"> SEQ Figure \* ARABIC </w:instrText>
-      </w:r>
-      <w:r>
-        <w:fldChar w:fldCharType="separate"/>
-      </w:r>
-      <w:r>
-        <w:rPr>
-          <w:noProof/>
-        </w:rPr>
-        <w:t>5</w:t>
-      </w:r>
-      <w:r>
-        <w:rPr>
-          <w:noProof/>
-        </w:rPr>
-        <w:fldChar w:fldCharType="end"/>
-      </w:r>
+      <w:fldSimple w:instr=" SEQ Figure \* ARABIC ">
+        <w:r>
+          <w:rPr>
+            <w:noProof/>
+          </w:rPr>
+          <w:t>5</w:t>
+        </w:r>
+      </w:fldSimple>
       <w:r>
         <w:t>: Proposed study components diagram</w:t>
       </w:r>
@@ -9225,27 +8938,14 @@
       <w:r>
         <w:t xml:space="preserve">Figure </w:t>
       </w:r>
-      <w:r>
-        <w:fldChar w:fldCharType="begin"/>
-      </w:r>
-      <w:r>
-        <w:instrText xml:space="preserve"> SEQ Figure \* ARABIC </w:instrText>
-      </w:r>
-      <w:r>
-        <w:fldChar w:fldCharType="separate"/>
-      </w:r>
-      <w:r>
-        <w:rPr>
-          <w:noProof/>
-        </w:rPr>
-        <w:t>6</w:t>
-      </w:r>
-      <w:r>
-        <w:rPr>
-          <w:noProof/>
-        </w:rPr>
-        <w:fldChar w:fldCharType="end"/>
-      </w:r>
+      <w:fldSimple w:instr=" SEQ Figure \* ARABIC ">
+        <w:r>
+          <w:rPr>
+            <w:noProof/>
+          </w:rPr>
+          <w:t>6</w:t>
+        </w:r>
+      </w:fldSimple>
       <w:r>
         <w:t>: Mass and energy rate balance for a control volume</w:t>
       </w:r>
@@ -9285,7 +8985,7 @@
                     <pic:cNvPicPr/>
                   </pic:nvPicPr>
                   <pic:blipFill rotWithShape="1">
-                    <a:blip r:embed="rId15" cstate="print">
+                    <a:blip r:embed="rId14" cstate="print">
                       <a:extLst>
                         <a:ext uri="{28A0092B-C50C-407E-A947-70E740481C1C}">
                           <a14:useLocalDpi xmlns:a14="http://schemas.microsoft.com/office/drawing/2010/main" val="0"/>
@@ -9330,27 +9030,14 @@
       <w:r>
         <w:t xml:space="preserve">Figure </w:t>
       </w:r>
-      <w:r>
-        <w:fldChar w:fldCharType="begin"/>
-      </w:r>
-      <w:r>
-        <w:instrText xml:space="preserve"> SEQ Figure \* ARABIC </w:instrText>
-      </w:r>
-      <w:r>
-        <w:fldChar w:fldCharType="separate"/>
-      </w:r>
-      <w:r>
-        <w:rPr>
-          <w:noProof/>
-        </w:rPr>
-        <w:t>7</w:t>
-      </w:r>
-      <w:r>
-        <w:rPr>
-          <w:noProof/>
-        </w:rPr>
-        <w:fldChar w:fldCharType="end"/>
-      </w:r>
+      <w:fldSimple w:instr=" SEQ Figure \* ARABIC ">
+        <w:r>
+          <w:rPr>
+            <w:noProof/>
+          </w:rPr>
+          <w:t>7</w:t>
+        </w:r>
+      </w:fldSimple>
       <w:r>
         <w:t>: Rankine cycle with no superheat</w:t>
       </w:r>
@@ -9517,27 +9204,14 @@
       <w:r>
         <w:t xml:space="preserve">Equation </w:t>
       </w:r>
-      <w:r>
-        <w:fldChar w:fldCharType="begin"/>
-      </w:r>
-      <w:r>
-        <w:instrText xml:space="preserve"> SEQ Equation \* ARABIC </w:instrText>
-      </w:r>
-      <w:r>
-        <w:fldChar w:fldCharType="separate"/>
-      </w:r>
-      <w:r>
-        <w:rPr>
-          <w:noProof/>
-        </w:rPr>
-        <w:t>12</w:t>
-      </w:r>
-      <w:r>
-        <w:rPr>
-          <w:noProof/>
-        </w:rPr>
-        <w:fldChar w:fldCharType="end"/>
-      </w:r>
+      <w:fldSimple w:instr=" SEQ Equation \* ARABIC ">
+        <w:r>
+          <w:rPr>
+            <w:noProof/>
+          </w:rPr>
+          <w:t>12</w:t>
+        </w:r>
+      </w:fldSimple>
       <w:r>
         <w:t>: Turbine model</w:t>
       </w:r>
@@ -9738,27 +9412,14 @@
       <w:r>
         <w:t xml:space="preserve">Equation </w:t>
       </w:r>
-      <w:r>
-        <w:fldChar w:fldCharType="begin"/>
-      </w:r>
-      <w:r>
-        <w:instrText xml:space="preserve"> SEQ Equation \* ARABIC </w:instrText>
-      </w:r>
-      <w:r>
-        <w:fldChar w:fldCharType="separate"/>
-      </w:r>
-      <w:r>
-        <w:rPr>
-          <w:noProof/>
-        </w:rPr>
-        <w:t>13</w:t>
-      </w:r>
-      <w:r>
-        <w:rPr>
-          <w:noProof/>
-        </w:rPr>
-        <w:fldChar w:fldCharType="end"/>
-      </w:r>
+      <w:fldSimple w:instr=" SEQ Equation \* ARABIC ">
+        <w:r>
+          <w:rPr>
+            <w:noProof/>
+          </w:rPr>
+          <w:t>13</w:t>
+        </w:r>
+      </w:fldSimple>
       <w:bookmarkEnd w:id="18"/>
       <w:r>
         <w:t>: Enthalpy of a vapor-liquid mixture</w:t>
@@ -9781,14 +9442,7 @@
         <w:rPr>
           <w:rFonts w:eastAsiaTheme="minorEastAsia"/>
         </w:rPr>
-        <w:t xml:space="preserve">Where </w:t>
-      </w:r>
-      <w:proofErr w:type="spellStart"/>
-      <w:r>
-        <w:rPr>
-          <w:rFonts w:eastAsiaTheme="minorEastAsia"/>
-        </w:rPr>
-        <w:t>h</w:t>
+        <w:t>Where h</w:t>
       </w:r>
       <w:r>
         <w:rPr>
@@ -9797,7 +9451,6 @@
         </w:rPr>
         <w:t>f</w:t>
       </w:r>
-      <w:proofErr w:type="spellEnd"/>
       <w:r>
         <w:rPr>
           <w:rFonts w:eastAsiaTheme="minorEastAsia"/>
@@ -10028,27 +9681,14 @@
       <w:r>
         <w:t xml:space="preserve">Equation </w:t>
       </w:r>
-      <w:r>
-        <w:fldChar w:fldCharType="begin"/>
-      </w:r>
-      <w:r>
-        <w:instrText xml:space="preserve"> SEQ Equation \* ARABIC </w:instrText>
-      </w:r>
-      <w:r>
-        <w:fldChar w:fldCharType="separate"/>
-      </w:r>
-      <w:r>
-        <w:rPr>
-          <w:noProof/>
-        </w:rPr>
-        <w:t>14</w:t>
-      </w:r>
-      <w:r>
-        <w:rPr>
-          <w:noProof/>
-        </w:rPr>
-        <w:fldChar w:fldCharType="end"/>
-      </w:r>
+      <w:fldSimple w:instr=" SEQ Equation \* ARABIC ">
+        <w:r>
+          <w:rPr>
+            <w:noProof/>
+          </w:rPr>
+          <w:t>14</w:t>
+        </w:r>
+      </w:fldSimple>
       <w:bookmarkEnd w:id="19"/>
       <w:r>
         <w:t>: Vapor-liquid mixture quality</w:t>
@@ -10255,27 +9895,14 @@
       <w:r>
         <w:t xml:space="preserve">Equation </w:t>
       </w:r>
-      <w:r>
-        <w:fldChar w:fldCharType="begin"/>
-      </w:r>
-      <w:r>
-        <w:instrText xml:space="preserve"> SEQ Equation \* ARABIC </w:instrText>
-      </w:r>
-      <w:r>
-        <w:fldChar w:fldCharType="separate"/>
-      </w:r>
-      <w:r>
-        <w:rPr>
-          <w:noProof/>
-        </w:rPr>
-        <w:t>15</w:t>
-      </w:r>
-      <w:r>
-        <w:rPr>
-          <w:noProof/>
-        </w:rPr>
-        <w:fldChar w:fldCharType="end"/>
-      </w:r>
+      <w:fldSimple w:instr=" SEQ Equation \* ARABIC ">
+        <w:r>
+          <w:rPr>
+            <w:noProof/>
+          </w:rPr>
+          <w:t>15</w:t>
+        </w:r>
+      </w:fldSimple>
       <w:r>
         <w:t>: Condenser model</w:t>
       </w:r>
@@ -10552,27 +10179,14 @@
       <w:r>
         <w:t xml:space="preserve">Equation </w:t>
       </w:r>
-      <w:r>
-        <w:fldChar w:fldCharType="begin"/>
-      </w:r>
-      <w:r>
-        <w:instrText xml:space="preserve"> SEQ Equation \* ARABIC </w:instrText>
-      </w:r>
-      <w:r>
-        <w:fldChar w:fldCharType="separate"/>
-      </w:r>
-      <w:r>
-        <w:rPr>
-          <w:noProof/>
-        </w:rPr>
-        <w:t>16</w:t>
-      </w:r>
-      <w:r>
-        <w:rPr>
-          <w:noProof/>
-        </w:rPr>
-        <w:fldChar w:fldCharType="end"/>
-      </w:r>
+      <w:fldSimple w:instr=" SEQ Equation \* ARABIC ">
+        <w:r>
+          <w:rPr>
+            <w:noProof/>
+          </w:rPr>
+          <w:t>16</w:t>
+        </w:r>
+      </w:fldSimple>
       <w:bookmarkEnd w:id="20"/>
       <w:r>
         <w:t>: Pump model</w:t>
@@ -10767,27 +10381,14 @@
       <w:r>
         <w:t xml:space="preserve">Equation </w:t>
       </w:r>
-      <w:r>
-        <w:fldChar w:fldCharType="begin"/>
-      </w:r>
-      <w:r>
-        <w:instrText xml:space="preserve"> SEQ Equation \* ARABIC </w:instrText>
-      </w:r>
-      <w:r>
-        <w:fldChar w:fldCharType="separate"/>
-      </w:r>
-      <w:r>
-        <w:rPr>
-          <w:noProof/>
-        </w:rPr>
-        <w:t>17</w:t>
-      </w:r>
-      <w:r>
-        <w:rPr>
-          <w:noProof/>
-        </w:rPr>
-        <w:fldChar w:fldCharType="end"/>
-      </w:r>
+      <w:fldSimple w:instr=" SEQ Equation \* ARABIC ">
+        <w:r>
+          <w:rPr>
+            <w:noProof/>
+          </w:rPr>
+          <w:t>17</w:t>
+        </w:r>
+      </w:fldSimple>
       <w:r>
         <w:t>: Boiler model</w:t>
       </w:r>
@@ -11033,27 +10634,14 @@
       <w:r>
         <w:t xml:space="preserve">Equation </w:t>
       </w:r>
-      <w:r>
-        <w:fldChar w:fldCharType="begin"/>
-      </w:r>
-      <w:r>
-        <w:instrText xml:space="preserve"> SEQ Equation \* ARABIC </w:instrText>
-      </w:r>
-      <w:r>
-        <w:fldChar w:fldCharType="separate"/>
-      </w:r>
-      <w:r>
-        <w:rPr>
-          <w:noProof/>
-        </w:rPr>
-        <w:t>18</w:t>
-      </w:r>
-      <w:r>
-        <w:rPr>
-          <w:noProof/>
-        </w:rPr>
-        <w:fldChar w:fldCharType="end"/>
-      </w:r>
+      <w:fldSimple w:instr=" SEQ Equation \* ARABIC ">
+        <w:r>
+          <w:rPr>
+            <w:noProof/>
+          </w:rPr>
+          <w:t>18</w:t>
+        </w:r>
+      </w:fldSimple>
       <w:bookmarkEnd w:id="22"/>
       <w:r>
         <w:t>: Enthalpy of an adiabatic turbine at state 2</w:t>
@@ -11273,27 +10861,14 @@
       <w:r>
         <w:t xml:space="preserve">Equation </w:t>
       </w:r>
-      <w:r>
-        <w:fldChar w:fldCharType="begin"/>
-      </w:r>
-      <w:r>
-        <w:instrText xml:space="preserve"> SEQ Equation \* ARABIC </w:instrText>
-      </w:r>
-      <w:r>
-        <w:fldChar w:fldCharType="separate"/>
-      </w:r>
-      <w:r>
-        <w:rPr>
-          <w:noProof/>
-        </w:rPr>
-        <w:t>19</w:t>
-      </w:r>
-      <w:r>
-        <w:rPr>
-          <w:noProof/>
-        </w:rPr>
-        <w:fldChar w:fldCharType="end"/>
-      </w:r>
+      <w:fldSimple w:instr=" SEQ Equation \* ARABIC ">
+        <w:r>
+          <w:rPr>
+            <w:noProof/>
+          </w:rPr>
+          <w:t>19</w:t>
+        </w:r>
+      </w:fldSimple>
       <w:bookmarkEnd w:id="23"/>
       <w:r>
         <w:t>: State 2 enthalpy adjusted for turbine irreversibilities</w:t>
@@ -11548,27 +11123,14 @@
       <w:r>
         <w:t xml:space="preserve">Equation </w:t>
       </w:r>
-      <w:r>
-        <w:fldChar w:fldCharType="begin"/>
-      </w:r>
-      <w:r>
-        <w:instrText xml:space="preserve"> SEQ Equation \* ARABIC </w:instrText>
-      </w:r>
-      <w:r>
-        <w:fldChar w:fldCharType="separate"/>
-      </w:r>
-      <w:r>
-        <w:rPr>
-          <w:noProof/>
-        </w:rPr>
-        <w:t>20</w:t>
-      </w:r>
-      <w:r>
-        <w:rPr>
-          <w:noProof/>
-        </w:rPr>
-        <w:fldChar w:fldCharType="end"/>
-      </w:r>
+      <w:fldSimple w:instr=" SEQ Equation \* ARABIC ">
+        <w:r>
+          <w:rPr>
+            <w:noProof/>
+          </w:rPr>
+          <w:t>20</w:t>
+        </w:r>
+      </w:fldSimple>
       <w:r>
         <w:t>: Pump model with irreversibilities</w:t>
       </w:r>
@@ -12118,27 +11680,14 @@
       <w:r>
         <w:t xml:space="preserve">Equation </w:t>
       </w:r>
-      <w:r>
-        <w:fldChar w:fldCharType="begin"/>
-      </w:r>
-      <w:r>
-        <w:instrText xml:space="preserve"> SEQ Equation \* ARABIC </w:instrText>
-      </w:r>
-      <w:r>
-        <w:fldChar w:fldCharType="separate"/>
-      </w:r>
-      <w:r>
-        <w:rPr>
-          <w:noProof/>
-        </w:rPr>
-        <w:t>21</w:t>
-      </w:r>
-      <w:r>
-        <w:rPr>
-          <w:noProof/>
-        </w:rPr>
-        <w:fldChar w:fldCharType="end"/>
-      </w:r>
+      <w:fldSimple w:instr=" SEQ Equation \* ARABIC ">
+        <w:r>
+          <w:rPr>
+            <w:noProof/>
+          </w:rPr>
+          <w:t>21</w:t>
+        </w:r>
+      </w:fldSimple>
       <w:r>
         <w:t>: Rankine cycle net power production</w:t>
       </w:r>
@@ -12375,27 +11924,14 @@
       <w:r>
         <w:t xml:space="preserve">Equation </w:t>
       </w:r>
-      <w:r>
-        <w:fldChar w:fldCharType="begin"/>
-      </w:r>
-      <w:r>
-        <w:instrText xml:space="preserve"> SEQ Equation \* ARABIC </w:instrText>
-      </w:r>
-      <w:r>
-        <w:fldChar w:fldCharType="separate"/>
-      </w:r>
-      <w:r>
-        <w:rPr>
-          <w:noProof/>
-        </w:rPr>
-        <w:t>22</w:t>
-      </w:r>
-      <w:r>
-        <w:rPr>
-          <w:noProof/>
-        </w:rPr>
-        <w:fldChar w:fldCharType="end"/>
-      </w:r>
+      <w:fldSimple w:instr=" SEQ Equation \* ARABIC ">
+        <w:r>
+          <w:rPr>
+            <w:noProof/>
+          </w:rPr>
+          <w:t>22</w:t>
+        </w:r>
+      </w:fldSimple>
       <w:r>
         <w:t>: Rankine cycle thermal efficiency</w:t>
       </w:r>
@@ -12488,7 +12024,7 @@
                     <pic:cNvPicPr/>
                   </pic:nvPicPr>
                   <pic:blipFill>
-                    <a:blip r:embed="rId16"/>
+                    <a:blip r:embed="rId15"/>
                     <a:stretch>
                       <a:fillRect/>
                     </a:stretch>
@@ -12517,27 +12053,14 @@
       <w:r>
         <w:t xml:space="preserve">Figure </w:t>
       </w:r>
-      <w:r>
-        <w:fldChar w:fldCharType="begin"/>
-      </w:r>
-      <w:r>
-        <w:instrText xml:space="preserve"> SEQ Figure \* ARABIC </w:instrText>
-      </w:r>
-      <w:r>
-        <w:fldChar w:fldCharType="separate"/>
-      </w:r>
-      <w:r>
-        <w:rPr>
-          <w:noProof/>
-        </w:rPr>
-        <w:t>8</w:t>
-      </w:r>
-      <w:r>
-        <w:rPr>
-          <w:noProof/>
-        </w:rPr>
-        <w:fldChar w:fldCharType="end"/>
-      </w:r>
+      <w:fldSimple w:instr=" SEQ Figure \* ARABIC ">
+        <w:r>
+          <w:rPr>
+            <w:noProof/>
+          </w:rPr>
+          <w:t>8</w:t>
+        </w:r>
+      </w:fldSimple>
       <w:r>
         <w:t xml:space="preserve">: Efficiency results at various cooling water temperatures </w:t>
       </w:r>
@@ -12609,7 +12132,7 @@
                     <pic:cNvPicPr/>
                   </pic:nvPicPr>
                   <pic:blipFill>
-                    <a:blip r:embed="rId17"/>
+                    <a:blip r:embed="rId16"/>
                     <a:stretch>
                       <a:fillRect/>
                     </a:stretch>
@@ -12638,27 +12161,14 @@
       <w:r>
         <w:t xml:space="preserve">Figure </w:t>
       </w:r>
-      <w:r>
-        <w:fldChar w:fldCharType="begin"/>
-      </w:r>
-      <w:r>
-        <w:instrText xml:space="preserve"> SEQ Figure \* ARABIC </w:instrText>
-      </w:r>
-      <w:r>
-        <w:fldChar w:fldCharType="separate"/>
-      </w:r>
-      <w:r>
-        <w:rPr>
-          <w:noProof/>
-        </w:rPr>
-        <w:t>9</w:t>
-      </w:r>
-      <w:r>
-        <w:rPr>
-          <w:noProof/>
-        </w:rPr>
-        <w:fldChar w:fldCharType="end"/>
-      </w:r>
+      <w:fldSimple w:instr=" SEQ Figure \* ARABIC ">
+        <w:r>
+          <w:rPr>
+            <w:noProof/>
+          </w:rPr>
+          <w:t>9</w:t>
+        </w:r>
+      </w:fldSimple>
       <w:r>
         <w:t xml:space="preserve">: Power consumption and generation of an experimental organic Rankine cycle </w:t>
       </w:r>
@@ -12733,7 +12243,7 @@
                     <pic:cNvPicPr/>
                   </pic:nvPicPr>
                   <pic:blipFill>
-                    <a:blip r:embed="rId18"/>
+                    <a:blip r:embed="rId17"/>
                     <a:stretch>
                       <a:fillRect/>
                     </a:stretch>
@@ -12762,27 +12272,14 @@
       <w:r>
         <w:t xml:space="preserve">Figure </w:t>
       </w:r>
-      <w:r>
-        <w:fldChar w:fldCharType="begin"/>
-      </w:r>
-      <w:r>
-        <w:instrText xml:space="preserve"> SEQ Figure \* ARABIC </w:instrText>
-      </w:r>
-      <w:r>
-        <w:fldChar w:fldCharType="separate"/>
-      </w:r>
-      <w:r>
-        <w:rPr>
-          <w:noProof/>
-        </w:rPr>
-        <w:t>10</w:t>
-      </w:r>
-      <w:r>
-        <w:rPr>
-          <w:noProof/>
-        </w:rPr>
-        <w:fldChar w:fldCharType="end"/>
-      </w:r>
+      <w:fldSimple w:instr=" SEQ Figure \* ARABIC ">
+        <w:r>
+          <w:rPr>
+            <w:noProof/>
+          </w:rPr>
+          <w:t>10</w:t>
+        </w:r>
+      </w:fldSimple>
       <w:r>
         <w:t xml:space="preserve">: Operating pressures of the boiler and condenser of an experimental organic Rankine cycle </w:t>
       </w:r>
@@ -12848,7 +12345,7 @@
                     <pic:cNvPicPr/>
                   </pic:nvPicPr>
                   <pic:blipFill>
-                    <a:blip r:embed="rId19"/>
+                    <a:blip r:embed="rId18"/>
                     <a:stretch>
                       <a:fillRect/>
                     </a:stretch>
@@ -12877,30 +12374,14 @@
       <w:r>
         <w:t xml:space="preserve">Figure </w:t>
       </w:r>
-      <w:r>
-        <w:fldChar w:fldCharType="begin"/>
-      </w:r>
-      <w:r>
-        <w:instrText xml:space="preserve"> SEQ Figure \* ARA</w:instrText>
-      </w:r>
-      <w:r>
-        <w:instrText xml:space="preserve">BIC </w:instrText>
-      </w:r>
-      <w:r>
-        <w:fldChar w:fldCharType="separate"/>
-      </w:r>
-      <w:r>
-        <w:rPr>
-          <w:noProof/>
-        </w:rPr>
-        <w:t>11</w:t>
-      </w:r>
-      <w:r>
-        <w:rPr>
-          <w:noProof/>
-        </w:rPr>
-        <w:fldChar w:fldCharType="end"/>
-      </w:r>
+      <w:fldSimple w:instr=" SEQ Figure \* ARABIC ">
+        <w:r>
+          <w:rPr>
+            <w:noProof/>
+          </w:rPr>
+          <w:t>11</w:t>
+        </w:r>
+      </w:fldSimple>
       <w:r>
         <w:t>: Model results when verifying the experimental case</w:t>
       </w:r>
@@ -12935,6 +12416,11 @@
     <w:p/>
     <w:p/>
     <w:p>
+      <w:pPr>
+        <w:rPr>
+          <w:i/>
+        </w:rPr>
+      </w:pPr>
       <w:r>
         <w:t xml:space="preserve">Try again using </w:t>
       </w:r>
@@ -12943,6 +12429,18 @@
           <w:i/>
         </w:rPr>
         <w:t>Design and experimental study of ORC (organic Rankine cycle) and radial turbine using R245fa working fluid</w:t>
+      </w:r>
+    </w:p>
+    <w:p>
+      <w:pPr>
+        <w:rPr>
+          <w:i/>
+        </w:rPr>
+      </w:pPr>
+    </w:p>
+    <w:p>
+      <w:r>
+        <w:t>Figure out what is meant in this test case by “Normalized efficiency.” That might be the source of the issues as the turbine and net efficiencies claimed look much higher than what is typical.</w:t>
       </w:r>
       <w:bookmarkStart w:id="25" w:name="_GoBack"/>
       <w:bookmarkEnd w:id="25"/>
@@ -12984,15 +12482,7 @@
     </w:p>
     <w:p>
       <w:r>
-        <w:t xml:space="preserve">The most common working fluids used in ORC are R134a, R245fa, R22, isobutene, pentane, propane and </w:t>
-      </w:r>
-      <w:proofErr w:type="spellStart"/>
-      <w:r>
-        <w:t>PFCs.</w:t>
-      </w:r>
-      <w:proofErr w:type="spellEnd"/>
-      <w:r>
-        <w:t xml:space="preserve"> In the past, CFCs and HCFC were commonly used but are being phased out of current applications, and avoided for new applications due to environmental and safety concerns.</w:t>
+        <w:t>The most common working fluids used in ORC are R134a, R245fa, R22, isobutene, pentane, propane and PFCs. In the past, CFCs and HCFC were commonly used but are being phased out of current applications, and avoided for new applications due to environmental and safety concerns.</w:t>
       </w:r>
       <w:r>
         <w:t xml:space="preserve"> </w:t>
@@ -13053,7 +12543,7 @@
                     <pic:cNvPicPr/>
                   </pic:nvPicPr>
                   <pic:blipFill>
-                    <a:blip r:embed="rId20" cstate="print"/>
+                    <a:blip r:embed="rId19" cstate="print"/>
                     <a:stretch>
                       <a:fillRect/>
                     </a:stretch>
@@ -13241,7 +12731,7 @@
                     <pic:cNvPicPr/>
                   </pic:nvPicPr>
                   <pic:blipFill>
-                    <a:blip r:embed="rId21" cstate="print"/>
+                    <a:blip r:embed="rId20" cstate="print"/>
                     <a:stretch>
                       <a:fillRect/>
                     </a:stretch>
@@ -13350,7 +12840,7 @@
                     <pic:cNvPicPr/>
                   </pic:nvPicPr>
                   <pic:blipFill>
-                    <a:blip r:embed="rId22" cstate="print"/>
+                    <a:blip r:embed="rId21" cstate="print"/>
                     <a:stretch>
                       <a:fillRect/>
                     </a:stretch>
@@ -13396,7 +12886,7 @@
                     <pic:cNvPicPr/>
                   </pic:nvPicPr>
                   <pic:blipFill>
-                    <a:blip r:embed="rId23" cstate="print"/>
+                    <a:blip r:embed="rId22" cstate="print"/>
                     <a:stretch>
                       <a:fillRect/>
                     </a:stretch>
@@ -13483,7 +12973,7 @@
                     <pic:cNvPicPr/>
                   </pic:nvPicPr>
                   <pic:blipFill>
-                    <a:blip r:embed="rId24" cstate="print"/>
+                    <a:blip r:embed="rId23" cstate="print"/>
                     <a:stretch>
                       <a:fillRect/>
                     </a:stretch>
@@ -13523,7 +13013,7 @@
                     <pic:cNvPicPr/>
                   </pic:nvPicPr>
                   <pic:blipFill>
-                    <a:blip r:embed="rId25" cstate="print"/>
+                    <a:blip r:embed="rId24" cstate="print"/>
                     <a:stretch>
                       <a:fillRect/>
                     </a:stretch>
@@ -13652,15 +13142,7 @@
     <w:p/>
     <w:p>
       <w:r>
-        <w:t xml:space="preserve">A preliminary investigation of working fluids was performed and the working fluid used to obtain the preliminary results was R245fa. However, this investigation was far from exhaustive and the literature review yielded several more working fluids of interest that this study will investigate. Some of the working fluids of particular interest are </w:t>
-      </w:r>
-      <w:proofErr w:type="spellStart"/>
-      <w:r>
-        <w:t>isopentane</w:t>
-      </w:r>
-      <w:proofErr w:type="spellEnd"/>
-      <w:r>
-        <w:t xml:space="preserve"> and R236ea which at least one study cited as the best working fluid for a heat source of 145</w:t>
+        <w:t>A preliminary investigation of working fluids was performed and the working fluid used to obtain the preliminary results was R245fa. However, this investigation was far from exhaustive and the literature review yielded several more working fluids of interest that this study will investigate. Some of the working fluids of particular interest are isopentane and R236ea which at least one study cited as the best working fluid for a heat source of 145</w:t>
       </w:r>
       <w:r>
         <w:rPr>
@@ -15203,186 +14685,160 @@
     </w:p>
     <w:p/>
     <w:p>
+      <w:r>
+        <w:t>def interpolate(x1,y1,x2,y2,x):</w:t>
+      </w:r>
+    </w:p>
+    <w:p>
+      <w:r>
+        <w:t xml:space="preserve">    try:</w:t>
+      </w:r>
+    </w:p>
+    <w:p>
+      <w:r>
+        <w:t xml:space="preserve">        y = ((y2-y1)/(x2-x1))*(x-x1) + y1</w:t>
+      </w:r>
+    </w:p>
+    <w:p>
+      <w:r>
+        <w:t xml:space="preserve">    except </w:t>
+      </w:r>
       <w:proofErr w:type="spellStart"/>
       <w:r>
-        <w:t>def</w:t>
+        <w:t>TypeError</w:t>
       </w:r>
       <w:proofErr w:type="spellEnd"/>
       <w:r>
-        <w:t xml:space="preserve"> interpolate(x1,y1,x2,y2,x):</w:t>
-      </w:r>
-    </w:p>
-    <w:p>
-      <w:r>
-        <w:t xml:space="preserve">    try:</w:t>
-      </w:r>
-    </w:p>
-    <w:p>
-      <w:r>
-        <w:t xml:space="preserve">        y = ((y2-y1)/(x2-x1))*(x-x1) + y1</w:t>
-      </w:r>
-    </w:p>
-    <w:p>
-      <w:r>
-        <w:t xml:space="preserve">    except </w:t>
+        <w:t>:</w:t>
+      </w:r>
+    </w:p>
+    <w:p>
+      <w:r>
+        <w:t xml:space="preserve">        y = y1</w:t>
+      </w:r>
+    </w:p>
+    <w:p>
+      <w:r>
+        <w:t xml:space="preserve">        </w:t>
+      </w:r>
+    </w:p>
+    <w:p>
+      <w:r>
+        <w:t xml:space="preserve">    return(y)</w:t>
+      </w:r>
+    </w:p>
+    <w:p/>
+    <w:p>
+      <w:r>
+        <w:t xml:space="preserve">def </w:t>
       </w:r>
       <w:proofErr w:type="spellStart"/>
       <w:r>
-        <w:t>TypeError</w:t>
+        <w:t>vlookup</w:t>
       </w:r>
       <w:proofErr w:type="spellEnd"/>
       <w:r>
-        <w:t>:</w:t>
-      </w:r>
-    </w:p>
-    <w:p>
-      <w:r>
-        <w:t xml:space="preserve">        y = y1</w:t>
-      </w:r>
-    </w:p>
-    <w:p>
-      <w:r>
-        <w:t xml:space="preserve">        </w:t>
-      </w:r>
-    </w:p>
-    <w:p>
-      <w:r>
-        <w:t xml:space="preserve">    return(y)</w:t>
+        <w:t>(</w:t>
+      </w:r>
+      <w:proofErr w:type="spellStart"/>
+      <w:r>
+        <w:t>rfile</w:t>
+      </w:r>
+      <w:proofErr w:type="spellEnd"/>
+      <w:r>
+        <w:t xml:space="preserve">, index, </w:t>
+      </w:r>
+      <w:proofErr w:type="spellStart"/>
+      <w:r>
+        <w:t>search_col</w:t>
+      </w:r>
+      <w:proofErr w:type="spellEnd"/>
+      <w:r>
+        <w:t xml:space="preserve">, </w:t>
+      </w:r>
+      <w:proofErr w:type="spellStart"/>
+      <w:r>
+        <w:t>result_col</w:t>
+      </w:r>
+      <w:proofErr w:type="spellEnd"/>
+      <w:r>
+        <w:t>):</w:t>
+      </w:r>
+    </w:p>
+    <w:p>
+      <w:r>
+        <w:t xml:space="preserve">    # The file is where the data is stored.</w:t>
+      </w:r>
+    </w:p>
+    <w:p>
+      <w:r>
+        <w:t xml:space="preserve">    # index is the item to search rows for.</w:t>
+      </w:r>
+    </w:p>
+    <w:p>
+      <w:r>
+        <w:t xml:space="preserve">    # </w:t>
+      </w:r>
+      <w:proofErr w:type="spellStart"/>
+      <w:r>
+        <w:t>search_col</w:t>
+      </w:r>
+      <w:proofErr w:type="spellEnd"/>
+      <w:r>
+        <w:t xml:space="preserve"> is the column in which the index should be searched for.</w:t>
+      </w:r>
+    </w:p>
+    <w:p>
+      <w:r>
+        <w:t xml:space="preserve">    # </w:t>
+      </w:r>
+      <w:proofErr w:type="spellStart"/>
+      <w:r>
+        <w:t>result_col</w:t>
+      </w:r>
+      <w:proofErr w:type="spellEnd"/>
+      <w:r>
+        <w:t xml:space="preserve"> should be the column from which the result should be extracted.</w:t>
       </w:r>
     </w:p>
     <w:p/>
     <w:p>
+      <w:r>
+        <w:t xml:space="preserve">    index = float(index)</w:t>
+      </w:r>
+    </w:p>
+    <w:p>
+      <w:r>
+        <w:t xml:space="preserve">    </w:t>
+      </w:r>
       <w:proofErr w:type="spellStart"/>
       <w:r>
-        <w:t>def</w:t>
+        <w:t>search_col</w:t>
       </w:r>
       <w:proofErr w:type="spellEnd"/>
       <w:r>
-        <w:t xml:space="preserve"> </w:t>
+        <w:t xml:space="preserve"> = int(</w:t>
       </w:r>
       <w:proofErr w:type="spellStart"/>
       <w:r>
-        <w:t>vlookup</w:t>
+        <w:t>search_col</w:t>
       </w:r>
       <w:proofErr w:type="spellEnd"/>
       <w:r>
-        <w:t>(</w:t>
+        <w:t>)</w:t>
+      </w:r>
+    </w:p>
+    <w:p>
+      <w:r>
+        <w:t xml:space="preserve">    </w:t>
       </w:r>
       <w:proofErr w:type="spellStart"/>
       <w:r>
-        <w:t>rfile</w:t>
+        <w:t>result_col</w:t>
       </w:r>
       <w:proofErr w:type="spellEnd"/>
       <w:r>
-        <w:t xml:space="preserve">, index, </w:t>
-      </w:r>
-      <w:proofErr w:type="spellStart"/>
-      <w:r>
-        <w:t>search_col</w:t>
-      </w:r>
-      <w:proofErr w:type="spellEnd"/>
-      <w:r>
-        <w:t xml:space="preserve">, </w:t>
-      </w:r>
-      <w:proofErr w:type="spellStart"/>
-      <w:r>
-        <w:t>result_col</w:t>
-      </w:r>
-      <w:proofErr w:type="spellEnd"/>
-      <w:r>
-        <w:t>):</w:t>
-      </w:r>
-    </w:p>
-    <w:p>
-      <w:r>
-        <w:t xml:space="preserve">    # The file is where the data is stored.</w:t>
-      </w:r>
-    </w:p>
-    <w:p>
-      <w:r>
-        <w:t xml:space="preserve">    # index is the item to search rows for.</w:t>
-      </w:r>
-    </w:p>
-    <w:p>
-      <w:r>
-        <w:t xml:space="preserve">    # </w:t>
-      </w:r>
-      <w:proofErr w:type="spellStart"/>
-      <w:r>
-        <w:t>search_col</w:t>
-      </w:r>
-      <w:proofErr w:type="spellEnd"/>
-      <w:r>
-        <w:t xml:space="preserve"> is the column in which the index should be searched for.</w:t>
-      </w:r>
-    </w:p>
-    <w:p>
-      <w:r>
-        <w:t xml:space="preserve">    # </w:t>
-      </w:r>
-      <w:proofErr w:type="spellStart"/>
-      <w:r>
-        <w:t>result_col</w:t>
-      </w:r>
-      <w:proofErr w:type="spellEnd"/>
-      <w:r>
-        <w:t xml:space="preserve"> should be the column from which the result should be extracted.</w:t>
-      </w:r>
-    </w:p>
-    <w:p/>
-    <w:p>
-      <w:r>
-        <w:t xml:space="preserve">    index = float(index)</w:t>
-      </w:r>
-    </w:p>
-    <w:p>
-      <w:r>
-        <w:t xml:space="preserve">    </w:t>
-      </w:r>
-      <w:proofErr w:type="spellStart"/>
-      <w:r>
-        <w:t>search_col</w:t>
-      </w:r>
-      <w:proofErr w:type="spellEnd"/>
-      <w:r>
-        <w:t xml:space="preserve"> = </w:t>
-      </w:r>
-      <w:proofErr w:type="spellStart"/>
-      <w:r>
-        <w:t>int</w:t>
-      </w:r>
-      <w:proofErr w:type="spellEnd"/>
-      <w:r>
-        <w:t>(</w:t>
-      </w:r>
-      <w:proofErr w:type="spellStart"/>
-      <w:r>
-        <w:t>search_col</w:t>
-      </w:r>
-      <w:proofErr w:type="spellEnd"/>
-      <w:r>
-        <w:t>)</w:t>
-      </w:r>
-    </w:p>
-    <w:p>
-      <w:r>
-        <w:t xml:space="preserve">    </w:t>
-      </w:r>
-      <w:proofErr w:type="spellStart"/>
-      <w:r>
-        <w:t>result_col</w:t>
-      </w:r>
-      <w:proofErr w:type="spellEnd"/>
-      <w:r>
-        <w:t xml:space="preserve"> = </w:t>
-      </w:r>
-      <w:proofErr w:type="spellStart"/>
-      <w:r>
-        <w:t>int</w:t>
-      </w:r>
-      <w:proofErr w:type="spellEnd"/>
-      <w:r>
-        <w:t>(</w:t>
+        <w:t xml:space="preserve"> = int(</w:t>
       </w:r>
       <w:proofErr w:type="spellStart"/>
       <w:r>
@@ -15539,15 +14995,7 @@
       </w:r>
       <w:proofErr w:type="spellEnd"/>
       <w:r>
-        <w:t>] == "</w:t>
-      </w:r>
-      <w:proofErr w:type="spellStart"/>
-      <w:r>
-        <w:t>Inf</w:t>
-      </w:r>
-      <w:proofErr w:type="spellEnd"/>
-      <w:r>
-        <w:t>":</w:t>
+        <w:t>] == "Inf":</w:t>
       </w:r>
     </w:p>
     <w:p>
@@ -17381,7 +16829,7 @@
     <w:p/>
     <w:p/>
     <w:sectPr>
-      <w:headerReference w:type="default" r:id="rId26"/>
+      <w:headerReference w:type="default" r:id="rId25"/>
       <w:endnotePr>
         <w:numFmt w:val="decimal"/>
       </w:endnotePr>
@@ -17396,7 +16844,7 @@
 </file>
 
 <file path=word/endnotes.xml><?xml version="1.0" encoding="utf-8"?>
-<w:endnotes xmlns:wpc="http://schemas.microsoft.com/office/word/2010/wordprocessingCanvas" xmlns:mc="http://schemas.openxmlformats.org/markup-compatibility/2006" xmlns:o="urn:schemas-microsoft-com:office:office" xmlns:r="http://schemas.openxmlformats.org/officeDocument/2006/relationships" xmlns:m="http://schemas.openxmlformats.org/officeDocument/2006/math" xmlns:v="urn:schemas-microsoft-com:vml" xmlns:wp14="http://schemas.microsoft.com/office/word/2010/wordprocessingDrawing" xmlns:wp="http://schemas.openxmlformats.org/drawingml/2006/wordprocessingDrawing" xmlns:w10="urn:schemas-microsoft-com:office:word" xmlns:w="http://schemas.openxmlformats.org/wordprocessingml/2006/main" xmlns:w14="http://schemas.microsoft.com/office/word/2010/wordml" xmlns:wpg="http://schemas.microsoft.com/office/word/2010/wordprocessingGroup" xmlns:wpi="http://schemas.microsoft.com/office/word/2010/wordprocessingInk" xmlns:wne="http://schemas.microsoft.com/office/word/2006/wordml" xmlns:wps="http://schemas.microsoft.com/office/word/2010/wordprocessingShape" mc:Ignorable="w14 wp14">
+<w:endnotes xmlns:wpc="http://schemas.microsoft.com/office/word/2010/wordprocessingCanvas" xmlns:cx="http://schemas.microsoft.com/office/drawing/2014/chartex" xmlns:cx1="http://schemas.microsoft.com/office/drawing/2015/9/8/chartex" xmlns:cx2="http://schemas.microsoft.com/office/drawing/2015/10/21/chartex" xmlns:cx3="http://schemas.microsoft.com/office/drawing/2016/5/9/chartex" xmlns:cx4="http://schemas.microsoft.com/office/drawing/2016/5/10/chartex" xmlns:cx5="http://schemas.microsoft.com/office/drawing/2016/5/11/chartex" xmlns:cx6="http://schemas.microsoft.com/office/drawing/2016/5/12/chartex" xmlns:cx7="http://schemas.microsoft.com/office/drawing/2016/5/13/chartex" xmlns:cx8="http://schemas.microsoft.com/office/drawing/2016/5/14/chartex" xmlns:mc="http://schemas.openxmlformats.org/markup-compatibility/2006" xmlns:aink="http://schemas.microsoft.com/office/drawing/2016/ink" xmlns:am3d="http://schemas.microsoft.com/office/drawing/2017/model3d" xmlns:o="urn:schemas-microsoft-com:office:office" xmlns:r="http://schemas.openxmlformats.org/officeDocument/2006/relationships" xmlns:m="http://schemas.openxmlformats.org/officeDocument/2006/math" xmlns:v="urn:schemas-microsoft-com:vml" xmlns:wp14="http://schemas.microsoft.com/office/word/2010/wordprocessingDrawing" xmlns:wp="http://schemas.openxmlformats.org/drawingml/2006/wordprocessingDrawing" xmlns:w10="urn:schemas-microsoft-com:office:word" xmlns:w="http://schemas.openxmlformats.org/wordprocessingml/2006/main" xmlns:w14="http://schemas.microsoft.com/office/word/2010/wordml" xmlns:w15="http://schemas.microsoft.com/office/word/2012/wordml" xmlns:w16cid="http://schemas.microsoft.com/office/word/2016/wordml/cid" xmlns:w16se="http://schemas.microsoft.com/office/word/2015/wordml/symex" xmlns:wpg="http://schemas.microsoft.com/office/word/2010/wordprocessingGroup" xmlns:wpi="http://schemas.microsoft.com/office/word/2010/wordprocessingInk" xmlns:wne="http://schemas.microsoft.com/office/word/2006/wordml" xmlns:wps="http://schemas.microsoft.com/office/word/2010/wordprocessingShape" mc:Ignorable="w14 w15 w16se w16cid wp14">
   <w:endnote w:type="separator" w:id="-1">
     <w:p>
       <w:pPr>
@@ -17421,7 +16869,7 @@
 </file>
 
 <file path=word/footnotes.xml><?xml version="1.0" encoding="utf-8"?>
-<w:footnotes xmlns:wpc="http://schemas.microsoft.com/office/word/2010/wordprocessingCanvas" xmlns:mc="http://schemas.openxmlformats.org/markup-compatibility/2006" xmlns:o="urn:schemas-microsoft-com:office:office" xmlns:r="http://schemas.openxmlformats.org/officeDocument/2006/relationships" xmlns:m="http://schemas.openxmlformats.org/officeDocument/2006/math" xmlns:v="urn:schemas-microsoft-com:vml" xmlns:wp14="http://schemas.microsoft.com/office/word/2010/wordprocessingDrawing" xmlns:wp="http://schemas.openxmlformats.org/drawingml/2006/wordprocessingDrawing" xmlns:w10="urn:schemas-microsoft-com:office:word" xmlns:w="http://schemas.openxmlformats.org/wordprocessingml/2006/main" xmlns:w14="http://schemas.microsoft.com/office/word/2010/wordml" xmlns:wpg="http://schemas.microsoft.com/office/word/2010/wordprocessingGroup" xmlns:wpi="http://schemas.microsoft.com/office/word/2010/wordprocessingInk" xmlns:wne="http://schemas.microsoft.com/office/word/2006/wordml" xmlns:wps="http://schemas.microsoft.com/office/word/2010/wordprocessingShape" mc:Ignorable="w14 wp14">
+<w:footnotes xmlns:wpc="http://schemas.microsoft.com/office/word/2010/wordprocessingCanvas" xmlns:cx="http://schemas.microsoft.com/office/drawing/2014/chartex" xmlns:cx1="http://schemas.microsoft.com/office/drawing/2015/9/8/chartex" xmlns:cx2="http://schemas.microsoft.com/office/drawing/2015/10/21/chartex" xmlns:cx3="http://schemas.microsoft.com/office/drawing/2016/5/9/chartex" xmlns:cx4="http://schemas.microsoft.com/office/drawing/2016/5/10/chartex" xmlns:cx5="http://schemas.microsoft.com/office/drawing/2016/5/11/chartex" xmlns:cx6="http://schemas.microsoft.com/office/drawing/2016/5/12/chartex" xmlns:cx7="http://schemas.microsoft.com/office/drawing/2016/5/13/chartex" xmlns:cx8="http://schemas.microsoft.com/office/drawing/2016/5/14/chartex" xmlns:mc="http://schemas.openxmlformats.org/markup-compatibility/2006" xmlns:aink="http://schemas.microsoft.com/office/drawing/2016/ink" xmlns:am3d="http://schemas.microsoft.com/office/drawing/2017/model3d" xmlns:o="urn:schemas-microsoft-com:office:office" xmlns:r="http://schemas.openxmlformats.org/officeDocument/2006/relationships" xmlns:m="http://schemas.openxmlformats.org/officeDocument/2006/math" xmlns:v="urn:schemas-microsoft-com:vml" xmlns:wp14="http://schemas.microsoft.com/office/word/2010/wordprocessingDrawing" xmlns:wp="http://schemas.openxmlformats.org/drawingml/2006/wordprocessingDrawing" xmlns:w10="urn:schemas-microsoft-com:office:word" xmlns:w="http://schemas.openxmlformats.org/wordprocessingml/2006/main" xmlns:w14="http://schemas.microsoft.com/office/word/2010/wordml" xmlns:w15="http://schemas.microsoft.com/office/word/2012/wordml" xmlns:w16cid="http://schemas.microsoft.com/office/word/2016/wordml/cid" xmlns:w16se="http://schemas.microsoft.com/office/word/2015/wordml/symex" xmlns:wpg="http://schemas.microsoft.com/office/word/2010/wordprocessingGroup" xmlns:wpi="http://schemas.microsoft.com/office/word/2010/wordprocessingInk" xmlns:wne="http://schemas.microsoft.com/office/word/2006/wordml" xmlns:wps="http://schemas.microsoft.com/office/word/2010/wordprocessingShape" mc:Ignorable="w14 w15 w16se w16cid wp14">
   <w:footnote w:type="separator" w:id="-1">
     <w:p>
       <w:pPr>
@@ -17478,7 +16926,7 @@
 </file>
 
 <file path=word/header1.xml><?xml version="1.0" encoding="utf-8"?>
-<w:hdr xmlns:wpc="http://schemas.microsoft.com/office/word/2010/wordprocessingCanvas" xmlns:mc="http://schemas.openxmlformats.org/markup-compatibility/2006" xmlns:o="urn:schemas-microsoft-com:office:office" xmlns:r="http://schemas.openxmlformats.org/officeDocument/2006/relationships" xmlns:m="http://schemas.openxmlformats.org/officeDocument/2006/math" xmlns:v="urn:schemas-microsoft-com:vml" xmlns:wp14="http://schemas.microsoft.com/office/word/2010/wordprocessingDrawing" xmlns:wp="http://schemas.openxmlformats.org/drawingml/2006/wordprocessingDrawing" xmlns:w10="urn:schemas-microsoft-com:office:word" xmlns:w="http://schemas.openxmlformats.org/wordprocessingml/2006/main" xmlns:w14="http://schemas.microsoft.com/office/word/2010/wordml" xmlns:wpg="http://schemas.microsoft.com/office/word/2010/wordprocessingGroup" xmlns:wpi="http://schemas.microsoft.com/office/word/2010/wordprocessingInk" xmlns:wne="http://schemas.microsoft.com/office/word/2006/wordml" xmlns:wps="http://schemas.microsoft.com/office/word/2010/wordprocessingShape" mc:Ignorable="w14 wp14">
+<w:hdr xmlns:wpc="http://schemas.microsoft.com/office/word/2010/wordprocessingCanvas" xmlns:cx="http://schemas.microsoft.com/office/drawing/2014/chartex" xmlns:cx1="http://schemas.microsoft.com/office/drawing/2015/9/8/chartex" xmlns:cx2="http://schemas.microsoft.com/office/drawing/2015/10/21/chartex" xmlns:cx3="http://schemas.microsoft.com/office/drawing/2016/5/9/chartex" xmlns:cx4="http://schemas.microsoft.com/office/drawing/2016/5/10/chartex" xmlns:cx5="http://schemas.microsoft.com/office/drawing/2016/5/11/chartex" xmlns:cx6="http://schemas.microsoft.com/office/drawing/2016/5/12/chartex" xmlns:cx7="http://schemas.microsoft.com/office/drawing/2016/5/13/chartex" xmlns:cx8="http://schemas.microsoft.com/office/drawing/2016/5/14/chartex" xmlns:mc="http://schemas.openxmlformats.org/markup-compatibility/2006" xmlns:aink="http://schemas.microsoft.com/office/drawing/2016/ink" xmlns:am3d="http://schemas.microsoft.com/office/drawing/2017/model3d" xmlns:o="urn:schemas-microsoft-com:office:office" xmlns:r="http://schemas.openxmlformats.org/officeDocument/2006/relationships" xmlns:m="http://schemas.openxmlformats.org/officeDocument/2006/math" xmlns:v="urn:schemas-microsoft-com:vml" xmlns:wp14="http://schemas.microsoft.com/office/word/2010/wordprocessingDrawing" xmlns:wp="http://schemas.openxmlformats.org/drawingml/2006/wordprocessingDrawing" xmlns:w10="urn:schemas-microsoft-com:office:word" xmlns:w="http://schemas.openxmlformats.org/wordprocessingml/2006/main" xmlns:w14="http://schemas.microsoft.com/office/word/2010/wordml" xmlns:w15="http://schemas.microsoft.com/office/word/2012/wordml" xmlns:w16cid="http://schemas.microsoft.com/office/word/2016/wordml/cid" xmlns:w16se="http://schemas.microsoft.com/office/word/2015/wordml/symex" xmlns:wpg="http://schemas.microsoft.com/office/word/2010/wordprocessingGroup" xmlns:wpi="http://schemas.microsoft.com/office/word/2010/wordprocessingInk" xmlns:wne="http://schemas.microsoft.com/office/word/2006/wordml" xmlns:wps="http://schemas.microsoft.com/office/word/2010/wordprocessingShape" mc:Ignorable="w14 w15 w16se w16cid wp14">
   <w:p>
     <w:pPr>
       <w:pStyle w:val="Header"/>
@@ -17511,34 +16959,21 @@
     <w:r>
       <w:t xml:space="preserve"> of </w:t>
     </w:r>
-    <w:r>
-      <w:fldChar w:fldCharType="begin"/>
-    </w:r>
-    <w:r>
-      <w:instrText xml:space="preserve"> NUMPAGES   \* MERGEFORMAT </w:instrText>
-    </w:r>
-    <w:r>
-      <w:fldChar w:fldCharType="separate"/>
-    </w:r>
-    <w:r>
-      <w:rPr>
-        <w:noProof/>
-      </w:rPr>
-      <w:t>40</w:t>
-    </w:r>
-    <w:r>
-      <w:rPr>
-        <w:noProof/>
-      </w:rPr>
-      <w:fldChar w:fldCharType="end"/>
-    </w:r>
+    <w:fldSimple w:instr=" NUMPAGES   \* MERGEFORMAT ">
+      <w:r>
+        <w:rPr>
+          <w:noProof/>
+        </w:rPr>
+        <w:t>40</w:t>
+      </w:r>
+    </w:fldSimple>
   </w:p>
 </w:hdr>
 </file>
 
 <file path=word/numbering.xml><?xml version="1.0" encoding="utf-8"?>
-<w:numbering xmlns:wpc="http://schemas.microsoft.com/office/word/2010/wordprocessingCanvas" xmlns:mc="http://schemas.openxmlformats.org/markup-compatibility/2006" xmlns:o="urn:schemas-microsoft-com:office:office" xmlns:r="http://schemas.openxmlformats.org/officeDocument/2006/relationships" xmlns:m="http://schemas.openxmlformats.org/officeDocument/2006/math" xmlns:v="urn:schemas-microsoft-com:vml" xmlns:wp14="http://schemas.microsoft.com/office/word/2010/wordprocessingDrawing" xmlns:wp="http://schemas.openxmlformats.org/drawingml/2006/wordprocessingDrawing" xmlns:w10="urn:schemas-microsoft-com:office:word" xmlns:w="http://schemas.openxmlformats.org/wordprocessingml/2006/main" xmlns:w14="http://schemas.microsoft.com/office/word/2010/wordml" xmlns:wpg="http://schemas.microsoft.com/office/word/2010/wordprocessingGroup" xmlns:wpi="http://schemas.microsoft.com/office/word/2010/wordprocessingInk" xmlns:wne="http://schemas.microsoft.com/office/word/2006/wordml" xmlns:wps="http://schemas.microsoft.com/office/word/2010/wordprocessingShape" mc:Ignorable="w14 wp14">
-  <w:abstractNum w:abstractNumId="0">
+<w:numbering xmlns:wpc="http://schemas.microsoft.com/office/word/2010/wordprocessingCanvas" xmlns:cx="http://schemas.microsoft.com/office/drawing/2014/chartex" xmlns:cx1="http://schemas.microsoft.com/office/drawing/2015/9/8/chartex" xmlns:cx2="http://schemas.microsoft.com/office/drawing/2015/10/21/chartex" xmlns:cx3="http://schemas.microsoft.com/office/drawing/2016/5/9/chartex" xmlns:cx4="http://schemas.microsoft.com/office/drawing/2016/5/10/chartex" xmlns:cx5="http://schemas.microsoft.com/office/drawing/2016/5/11/chartex" xmlns:cx6="http://schemas.microsoft.com/office/drawing/2016/5/12/chartex" xmlns:cx7="http://schemas.microsoft.com/office/drawing/2016/5/13/chartex" xmlns:cx8="http://schemas.microsoft.com/office/drawing/2016/5/14/chartex" xmlns:mc="http://schemas.openxmlformats.org/markup-compatibility/2006" xmlns:aink="http://schemas.microsoft.com/office/drawing/2016/ink" xmlns:am3d="http://schemas.microsoft.com/office/drawing/2017/model3d" xmlns:o="urn:schemas-microsoft-com:office:office" xmlns:r="http://schemas.openxmlformats.org/officeDocument/2006/relationships" xmlns:m="http://schemas.openxmlformats.org/officeDocument/2006/math" xmlns:v="urn:schemas-microsoft-com:vml" xmlns:wp14="http://schemas.microsoft.com/office/word/2010/wordprocessingDrawing" xmlns:wp="http://schemas.openxmlformats.org/drawingml/2006/wordprocessingDrawing" xmlns:w10="urn:schemas-microsoft-com:office:word" xmlns:w="http://schemas.openxmlformats.org/wordprocessingml/2006/main" xmlns:w14="http://schemas.microsoft.com/office/word/2010/wordml" xmlns:w15="http://schemas.microsoft.com/office/word/2012/wordml" xmlns:w16cid="http://schemas.microsoft.com/office/word/2016/wordml/cid" xmlns:w16se="http://schemas.microsoft.com/office/word/2015/wordml/symex" xmlns:wpg="http://schemas.microsoft.com/office/word/2010/wordprocessingGroup" xmlns:wpi="http://schemas.microsoft.com/office/word/2010/wordprocessingInk" xmlns:wne="http://schemas.microsoft.com/office/word/2006/wordml" xmlns:wps="http://schemas.microsoft.com/office/word/2010/wordprocessingShape" mc:Ignorable="w14 w15 w16se w16cid wp14">
+  <w:abstractNum w:abstractNumId="0" w15:restartNumberingAfterBreak="0">
     <w:nsid w:val="188733AB"/>
     <w:multiLevelType w:val="multilevel"/>
     <w:tmpl w:val="2ED036AA"/>
@@ -17624,7 +17059,7 @@
       </w:pPr>
     </w:lvl>
   </w:abstractNum>
-  <w:abstractNum w:abstractNumId="1">
+  <w:abstractNum w:abstractNumId="1" w15:restartNumberingAfterBreak="0">
     <w:nsid w:val="21155478"/>
     <w:multiLevelType w:val="hybridMultilevel"/>
     <w:tmpl w:val="3D6833C6"/>
@@ -17713,7 +17148,7 @@
       </w:pPr>
     </w:lvl>
   </w:abstractNum>
-  <w:abstractNum w:abstractNumId="2">
+  <w:abstractNum w:abstractNumId="2" w15:restartNumberingAfterBreak="0">
     <w:nsid w:val="36CA0FBE"/>
     <w:multiLevelType w:val="multilevel"/>
     <w:tmpl w:val="34C03256"/>
@@ -17806,7 +17241,7 @@
       </w:pPr>
     </w:lvl>
   </w:abstractNum>
-  <w:abstractNum w:abstractNumId="3">
+  <w:abstractNum w:abstractNumId="3" w15:restartNumberingAfterBreak="0">
     <w:nsid w:val="43EA1EFF"/>
     <w:multiLevelType w:val="hybridMultilevel"/>
     <w:tmpl w:val="54B29D82"/>
@@ -17895,7 +17330,7 @@
       </w:pPr>
     </w:lvl>
   </w:abstractNum>
-  <w:abstractNum w:abstractNumId="4">
+  <w:abstractNum w:abstractNumId="4" w15:restartNumberingAfterBreak="0">
     <w:nsid w:val="4B71725D"/>
     <w:multiLevelType w:val="hybridMultilevel"/>
     <w:tmpl w:val="4118B548"/>
@@ -18008,7 +17443,7 @@
       </w:rPr>
     </w:lvl>
   </w:abstractNum>
-  <w:abstractNum w:abstractNumId="5">
+  <w:abstractNum w:abstractNumId="5" w15:restartNumberingAfterBreak="0">
     <w:nsid w:val="569715EF"/>
     <w:multiLevelType w:val="hybridMultilevel"/>
     <w:tmpl w:val="00CA7CA2"/>
@@ -18119,7 +17554,7 @@
 </file>
 
 <file path=word/styles.xml><?xml version="1.0" encoding="utf-8"?>
-<w:styles xmlns:mc="http://schemas.openxmlformats.org/markup-compatibility/2006" xmlns:r="http://schemas.openxmlformats.org/officeDocument/2006/relationships" xmlns:w="http://schemas.openxmlformats.org/wordprocessingml/2006/main" xmlns:w14="http://schemas.microsoft.com/office/word/2010/wordml" mc:Ignorable="w14">
+<w:styles xmlns:mc="http://schemas.openxmlformats.org/markup-compatibility/2006" xmlns:r="http://schemas.openxmlformats.org/officeDocument/2006/relationships" xmlns:w="http://schemas.openxmlformats.org/wordprocessingml/2006/main" xmlns:w14="http://schemas.microsoft.com/office/word/2010/wordml" xmlns:w15="http://schemas.microsoft.com/office/word/2012/wordml" xmlns:w16cid="http://schemas.microsoft.com/office/word/2016/wordml/cid" xmlns:w16se="http://schemas.microsoft.com/office/word/2015/wordml/symex" mc:Ignorable="w14 w15 w16se w16cid">
   <w:docDefaults>
     <w:rPrDefault>
       <w:rPr>
@@ -18135,144 +17570,383 @@
       </w:pPr>
     </w:pPrDefault>
   </w:docDefaults>
-  <w:latentStyles w:defLockedState="0" w:defUIPriority="99" w:defSemiHidden="1" w:defUnhideWhenUsed="1" w:defQFormat="0" w:count="267">
-    <w:lsdException w:name="Normal" w:semiHidden="0" w:uiPriority="0" w:unhideWhenUsed="0" w:qFormat="1"/>
-    <w:lsdException w:name="heading 1" w:semiHidden="0" w:uiPriority="9" w:unhideWhenUsed="0" w:qFormat="1"/>
-    <w:lsdException w:name="heading 2" w:uiPriority="9" w:qFormat="1"/>
-    <w:lsdException w:name="heading 3" w:uiPriority="9" w:qFormat="1"/>
-    <w:lsdException w:name="heading 4" w:uiPriority="9" w:qFormat="1"/>
-    <w:lsdException w:name="heading 5" w:uiPriority="9" w:qFormat="1"/>
-    <w:lsdException w:name="heading 6" w:uiPriority="9" w:qFormat="1"/>
-    <w:lsdException w:name="heading 7" w:uiPriority="9" w:qFormat="1"/>
-    <w:lsdException w:name="heading 8" w:uiPriority="9" w:qFormat="1"/>
-    <w:lsdException w:name="heading 9" w:uiPriority="9" w:qFormat="1"/>
-    <w:lsdException w:name="toc 1" w:uiPriority="39"/>
-    <w:lsdException w:name="toc 2" w:uiPriority="39"/>
-    <w:lsdException w:name="toc 3" w:uiPriority="39"/>
-    <w:lsdException w:name="toc 4" w:uiPriority="39"/>
-    <w:lsdException w:name="toc 5" w:uiPriority="39"/>
-    <w:lsdException w:name="toc 6" w:uiPriority="39"/>
-    <w:lsdException w:name="toc 7" w:uiPriority="39"/>
-    <w:lsdException w:name="toc 8" w:uiPriority="39"/>
-    <w:lsdException w:name="toc 9" w:uiPriority="39"/>
-    <w:lsdException w:name="caption" w:uiPriority="35" w:qFormat="1"/>
-    <w:lsdException w:name="Title" w:semiHidden="0" w:uiPriority="10" w:unhideWhenUsed="0" w:qFormat="1"/>
-    <w:lsdException w:name="Default Paragraph Font" w:uiPriority="1"/>
-    <w:lsdException w:name="Subtitle" w:semiHidden="0" w:uiPriority="11" w:unhideWhenUsed="0" w:qFormat="1"/>
-    <w:lsdException w:name="Strong" w:semiHidden="0" w:uiPriority="22" w:unhideWhenUsed="0" w:qFormat="1"/>
-    <w:lsdException w:name="Emphasis" w:semiHidden="0" w:uiPriority="20" w:unhideWhenUsed="0" w:qFormat="1"/>
-    <w:lsdException w:name="Table Grid" w:uiPriority="39"/>
-    <w:lsdException w:name="Placeholder Text" w:unhideWhenUsed="0"/>
-    <w:lsdException w:name="No Spacing" w:semiHidden="0" w:uiPriority="1" w:unhideWhenUsed="0" w:qFormat="1"/>
-    <w:lsdException w:name="Light Shading" w:semiHidden="0" w:uiPriority="60" w:unhideWhenUsed="0"/>
-    <w:lsdException w:name="Light List" w:semiHidden="0" w:uiPriority="61" w:unhideWhenUsed="0"/>
-    <w:lsdException w:name="Light Grid" w:semiHidden="0" w:uiPriority="62" w:unhideWhenUsed="0"/>
-    <w:lsdException w:name="Medium Shading 1" w:semiHidden="0" w:uiPriority="63" w:unhideWhenUsed="0"/>
-    <w:lsdException w:name="Medium Shading 2" w:semiHidden="0" w:uiPriority="64" w:unhideWhenUsed="0"/>
-    <w:lsdException w:name="Medium List 1" w:semiHidden="0" w:uiPriority="65" w:unhideWhenUsed="0"/>
-    <w:lsdException w:name="Medium List 2" w:semiHidden="0" w:uiPriority="66" w:unhideWhenUsed="0"/>
-    <w:lsdException w:name="Medium Grid 1" w:semiHidden="0" w:uiPriority="67" w:unhideWhenUsed="0"/>
-    <w:lsdException w:name="Medium Grid 2" w:semiHidden="0" w:uiPriority="68" w:unhideWhenUsed="0"/>
-    <w:lsdException w:name="Medium Grid 3" w:semiHidden="0" w:uiPriority="69" w:unhideWhenUsed="0"/>
-    <w:lsdException w:name="Dark List" w:semiHidden="0" w:uiPriority="70" w:unhideWhenUsed="0"/>
-    <w:lsdException w:name="Colorful Shading" w:semiHidden="0" w:uiPriority="71" w:unhideWhenUsed="0"/>
-    <w:lsdException w:name="Colorful List" w:semiHidden="0" w:uiPriority="72" w:unhideWhenUsed="0"/>
-    <w:lsdException w:name="Colorful Grid" w:semiHidden="0" w:uiPriority="73" w:unhideWhenUsed="0"/>
-    <w:lsdException w:name="Light Shading Accent 1" w:semiHidden="0" w:uiPriority="60" w:unhideWhenUsed="0"/>
-    <w:lsdException w:name="Light List Accent 1" w:semiHidden="0" w:uiPriority="61" w:unhideWhenUsed="0"/>
-    <w:lsdException w:name="Light Grid Accent 1" w:semiHidden="0" w:uiPriority="62" w:unhideWhenUsed="0"/>
-    <w:lsdException w:name="Medium Shading 1 Accent 1" w:semiHidden="0" w:uiPriority="63" w:unhideWhenUsed="0"/>
-    <w:lsdException w:name="Medium Shading 2 Accent 1" w:semiHidden="0" w:uiPriority="64" w:unhideWhenUsed="0"/>
-    <w:lsdException w:name="Medium List 1 Accent 1" w:semiHidden="0" w:uiPriority="65" w:unhideWhenUsed="0"/>
-    <w:lsdException w:name="Revision" w:unhideWhenUsed="0"/>
-    <w:lsdException w:name="List Paragraph" w:semiHidden="0" w:uiPriority="34" w:unhideWhenUsed="0" w:qFormat="1"/>
-    <w:lsdException w:name="Quote" w:semiHidden="0" w:uiPriority="29" w:unhideWhenUsed="0" w:qFormat="1"/>
-    <w:lsdException w:name="Intense Quote" w:semiHidden="0" w:uiPriority="30" w:unhideWhenUsed="0" w:qFormat="1"/>
-    <w:lsdException w:name="Medium List 2 Accent 1" w:semiHidden="0" w:uiPriority="66" w:unhideWhenUsed="0"/>
-    <w:lsdException w:name="Medium Grid 1 Accent 1" w:semiHidden="0" w:uiPriority="67" w:unhideWhenUsed="0"/>
-    <w:lsdException w:name="Medium Grid 2 Accent 1" w:semiHidden="0" w:uiPriority="68" w:unhideWhenUsed="0"/>
-    <w:lsdException w:name="Medium Grid 3 Accent 1" w:semiHidden="0" w:uiPriority="69" w:unhideWhenUsed="0"/>
-    <w:lsdException w:name="Dark List Accent 1" w:semiHidden="0" w:uiPriority="70" w:unhideWhenUsed="0"/>
-    <w:lsdException w:name="Colorful Shading Accent 1" w:semiHidden="0" w:uiPriority="71" w:unhideWhenUsed="0"/>
-    <w:lsdException w:name="Colorful List Accent 1" w:semiHidden="0" w:uiPriority="72" w:unhideWhenUsed="0"/>
-    <w:lsdException w:name="Colorful Grid Accent 1" w:semiHidden="0" w:uiPriority="73" w:unhideWhenUsed="0"/>
-    <w:lsdException w:name="Light Shading Accent 2" w:semiHidden="0" w:uiPriority="60" w:unhideWhenUsed="0"/>
-    <w:lsdException w:name="Light List Accent 2" w:semiHidden="0" w:uiPriority="61" w:unhideWhenUsed="0"/>
-    <w:lsdException w:name="Light Grid Accent 2" w:semiHidden="0" w:uiPriority="62" w:unhideWhenUsed="0"/>
-    <w:lsdException w:name="Medium Shading 1 Accent 2" w:semiHidden="0" w:uiPriority="63" w:unhideWhenUsed="0"/>
-    <w:lsdException w:name="Medium Shading 2 Accent 2" w:semiHidden="0" w:uiPriority="64" w:unhideWhenUsed="0"/>
-    <w:lsdException w:name="Medium List 1 Accent 2" w:semiHidden="0" w:uiPriority="65" w:unhideWhenUsed="0"/>
-    <w:lsdException w:name="Medium List 2 Accent 2" w:semiHidden="0" w:uiPriority="66" w:unhideWhenUsed="0"/>
-    <w:lsdException w:name="Medium Grid 1 Accent 2" w:semiHidden="0" w:uiPriority="67" w:unhideWhenUsed="0"/>
-    <w:lsdException w:name="Medium Grid 2 Accent 2" w:semiHidden="0" w:uiPriority="68" w:unhideWhenUsed="0"/>
-    <w:lsdException w:name="Medium Grid 3 Accent 2" w:semiHidden="0" w:uiPriority="69" w:unhideWhenUsed="0"/>
-    <w:lsdException w:name="Dark List Accent 2" w:semiHidden="0" w:uiPriority="70" w:unhideWhenUsed="0"/>
-    <w:lsdException w:name="Colorful Shading Accent 2" w:semiHidden="0" w:uiPriority="71" w:unhideWhenUsed="0"/>
-    <w:lsdException w:name="Colorful List Accent 2" w:semiHidden="0" w:uiPriority="72" w:unhideWhenUsed="0"/>
-    <w:lsdException w:name="Colorful Grid Accent 2" w:semiHidden="0" w:uiPriority="73" w:unhideWhenUsed="0"/>
-    <w:lsdException w:name="Light Shading Accent 3" w:semiHidden="0" w:uiPriority="60" w:unhideWhenUsed="0"/>
-    <w:lsdException w:name="Light List Accent 3" w:semiHidden="0" w:uiPriority="61" w:unhideWhenUsed="0"/>
-    <w:lsdException w:name="Light Grid Accent 3" w:semiHidden="0" w:uiPriority="62" w:unhideWhenUsed="0"/>
-    <w:lsdException w:name="Medium Shading 1 Accent 3" w:semiHidden="0" w:uiPriority="63" w:unhideWhenUsed="0"/>
-    <w:lsdException w:name="Medium Shading 2 Accent 3" w:semiHidden="0" w:uiPriority="64" w:unhideWhenUsed="0"/>
-    <w:lsdException w:name="Medium List 1 Accent 3" w:semiHidden="0" w:uiPriority="65" w:unhideWhenUsed="0"/>
-    <w:lsdException w:name="Medium List 2 Accent 3" w:semiHidden="0" w:uiPriority="66" w:unhideWhenUsed="0"/>
-    <w:lsdException w:name="Medium Grid 1 Accent 3" w:semiHidden="0" w:uiPriority="67" w:unhideWhenUsed="0"/>
-    <w:lsdException w:name="Medium Grid 2 Accent 3" w:semiHidden="0" w:uiPriority="68" w:unhideWhenUsed="0"/>
-    <w:lsdException w:name="Medium Grid 3 Accent 3" w:semiHidden="0" w:uiPriority="69" w:unhideWhenUsed="0"/>
-    <w:lsdException w:name="Dark List Accent 3" w:semiHidden="0" w:uiPriority="70" w:unhideWhenUsed="0"/>
-    <w:lsdException w:name="Colorful Shading Accent 3" w:semiHidden="0" w:uiPriority="71" w:unhideWhenUsed="0"/>
-    <w:lsdException w:name="Colorful List Accent 3" w:semiHidden="0" w:uiPriority="72" w:unhideWhenUsed="0"/>
-    <w:lsdException w:name="Colorful Grid Accent 3" w:semiHidden="0" w:uiPriority="73" w:unhideWhenUsed="0"/>
-    <w:lsdException w:name="Light Shading Accent 4" w:semiHidden="0" w:uiPriority="60" w:unhideWhenUsed="0"/>
-    <w:lsdException w:name="Light List Accent 4" w:semiHidden="0" w:uiPriority="61" w:unhideWhenUsed="0"/>
-    <w:lsdException w:name="Light Grid Accent 4" w:semiHidden="0" w:uiPriority="62" w:unhideWhenUsed="0"/>
-    <w:lsdException w:name="Medium Shading 1 Accent 4" w:semiHidden="0" w:uiPriority="63" w:unhideWhenUsed="0"/>
-    <w:lsdException w:name="Medium Shading 2 Accent 4" w:semiHidden="0" w:uiPriority="64" w:unhideWhenUsed="0"/>
-    <w:lsdException w:name="Medium List 1 Accent 4" w:semiHidden="0" w:uiPriority="65" w:unhideWhenUsed="0"/>
-    <w:lsdException w:name="Medium List 2 Accent 4" w:semiHidden="0" w:uiPriority="66" w:unhideWhenUsed="0"/>
-    <w:lsdException w:name="Medium Grid 1 Accent 4" w:semiHidden="0" w:uiPriority="67" w:unhideWhenUsed="0"/>
-    <w:lsdException w:name="Medium Grid 2 Accent 4" w:semiHidden="0" w:uiPriority="68" w:unhideWhenUsed="0"/>
-    <w:lsdException w:name="Medium Grid 3 Accent 4" w:semiHidden="0" w:uiPriority="69" w:unhideWhenUsed="0"/>
-    <w:lsdException w:name="Dark List Accent 4" w:semiHidden="0" w:uiPriority="70" w:unhideWhenUsed="0"/>
-    <w:lsdException w:name="Colorful Shading Accent 4" w:semiHidden="0" w:uiPriority="71" w:unhideWhenUsed="0"/>
-    <w:lsdException w:name="Colorful List Accent 4" w:semiHidden="0" w:uiPriority="72" w:unhideWhenUsed="0"/>
-    <w:lsdException w:name="Colorful Grid Accent 4" w:semiHidden="0" w:uiPriority="73" w:unhideWhenUsed="0"/>
-    <w:lsdException w:name="Light Shading Accent 5" w:semiHidden="0" w:uiPriority="60" w:unhideWhenUsed="0"/>
-    <w:lsdException w:name="Light List Accent 5" w:semiHidden="0" w:uiPriority="61" w:unhideWhenUsed="0"/>
-    <w:lsdException w:name="Light Grid Accent 5" w:semiHidden="0" w:uiPriority="62" w:unhideWhenUsed="0"/>
-    <w:lsdException w:name="Medium Shading 1 Accent 5" w:semiHidden="0" w:uiPriority="63" w:unhideWhenUsed="0"/>
-    <w:lsdException w:name="Medium Shading 2 Accent 5" w:semiHidden="0" w:uiPriority="64" w:unhideWhenUsed="0"/>
-    <w:lsdException w:name="Medium List 1 Accent 5" w:semiHidden="0" w:uiPriority="65" w:unhideWhenUsed="0"/>
-    <w:lsdException w:name="Medium List 2 Accent 5" w:semiHidden="0" w:uiPriority="66" w:unhideWhenUsed="0"/>
-    <w:lsdException w:name="Medium Grid 1 Accent 5" w:semiHidden="0" w:uiPriority="67" w:unhideWhenUsed="0"/>
-    <w:lsdException w:name="Medium Grid 2 Accent 5" w:semiHidden="0" w:uiPriority="68" w:unhideWhenUsed="0"/>
-    <w:lsdException w:name="Medium Grid 3 Accent 5" w:semiHidden="0" w:uiPriority="69" w:unhideWhenUsed="0"/>
-    <w:lsdException w:name="Dark List Accent 5" w:semiHidden="0" w:uiPriority="70" w:unhideWhenUsed="0"/>
-    <w:lsdException w:name="Colorful Shading Accent 5" w:semiHidden="0" w:uiPriority="71" w:unhideWhenUsed="0"/>
-    <w:lsdException w:name="Colorful List Accent 5" w:semiHidden="0" w:uiPriority="72" w:unhideWhenUsed="0"/>
-    <w:lsdException w:name="Colorful Grid Accent 5" w:semiHidden="0" w:uiPriority="73" w:unhideWhenUsed="0"/>
-    <w:lsdException w:name="Light Shading Accent 6" w:semiHidden="0" w:uiPriority="60" w:unhideWhenUsed="0"/>
-    <w:lsdException w:name="Light List Accent 6" w:semiHidden="0" w:uiPriority="61" w:unhideWhenUsed="0"/>
-    <w:lsdException w:name="Light Grid Accent 6" w:semiHidden="0" w:uiPriority="62" w:unhideWhenUsed="0"/>
-    <w:lsdException w:name="Medium Shading 1 Accent 6" w:semiHidden="0" w:uiPriority="63" w:unhideWhenUsed="0"/>
-    <w:lsdException w:name="Medium Shading 2 Accent 6" w:semiHidden="0" w:uiPriority="64" w:unhideWhenUsed="0"/>
-    <w:lsdException w:name="Medium List 1 Accent 6" w:semiHidden="0" w:uiPriority="65" w:unhideWhenUsed="0"/>
-    <w:lsdException w:name="Medium List 2 Accent 6" w:semiHidden="0" w:uiPriority="66" w:unhideWhenUsed="0"/>
-    <w:lsdException w:name="Medium Grid 1 Accent 6" w:semiHidden="0" w:uiPriority="67" w:unhideWhenUsed="0"/>
-    <w:lsdException w:name="Medium Grid 2 Accent 6" w:semiHidden="0" w:uiPriority="68" w:unhideWhenUsed="0"/>
-    <w:lsdException w:name="Medium Grid 3 Accent 6" w:semiHidden="0" w:uiPriority="69" w:unhideWhenUsed="0"/>
-    <w:lsdException w:name="Dark List Accent 6" w:semiHidden="0" w:uiPriority="70" w:unhideWhenUsed="0"/>
-    <w:lsdException w:name="Colorful Shading Accent 6" w:semiHidden="0" w:uiPriority="71" w:unhideWhenUsed="0"/>
-    <w:lsdException w:name="Colorful List Accent 6" w:semiHidden="0" w:uiPriority="72" w:unhideWhenUsed="0"/>
-    <w:lsdException w:name="Colorful Grid Accent 6" w:semiHidden="0" w:uiPriority="73" w:unhideWhenUsed="0"/>
-    <w:lsdException w:name="Subtle Emphasis" w:semiHidden="0" w:uiPriority="19" w:unhideWhenUsed="0" w:qFormat="1"/>
-    <w:lsdException w:name="Intense Emphasis" w:semiHidden="0" w:uiPriority="21" w:unhideWhenUsed="0" w:qFormat="1"/>
-    <w:lsdException w:name="Subtle Reference" w:semiHidden="0" w:uiPriority="31" w:unhideWhenUsed="0" w:qFormat="1"/>
-    <w:lsdException w:name="Intense Reference" w:semiHidden="0" w:uiPriority="32" w:unhideWhenUsed="0" w:qFormat="1"/>
-    <w:lsdException w:name="Book Title" w:semiHidden="0" w:uiPriority="33" w:unhideWhenUsed="0" w:qFormat="1"/>
-    <w:lsdException w:name="Bibliography" w:uiPriority="37"/>
-    <w:lsdException w:name="TOC Heading" w:uiPriority="39" w:qFormat="1"/>
+  <w:latentStyles w:defLockedState="0" w:defUIPriority="99" w:defSemiHidden="0" w:defUnhideWhenUsed="0" w:defQFormat="0" w:count="376">
+    <w:lsdException w:name="Normal" w:uiPriority="0" w:qFormat="1"/>
+    <w:lsdException w:name="heading 1" w:uiPriority="9" w:qFormat="1"/>
+    <w:lsdException w:name="heading 2" w:semiHidden="1" w:uiPriority="9" w:unhideWhenUsed="1" w:qFormat="1"/>
+    <w:lsdException w:name="heading 3" w:semiHidden="1" w:uiPriority="9" w:unhideWhenUsed="1" w:qFormat="1"/>
+    <w:lsdException w:name="heading 4" w:semiHidden="1" w:uiPriority="9" w:unhideWhenUsed="1" w:qFormat="1"/>
+    <w:lsdException w:name="heading 5" w:semiHidden="1" w:uiPriority="9" w:unhideWhenUsed="1" w:qFormat="1"/>
+    <w:lsdException w:name="heading 6" w:semiHidden="1" w:uiPriority="9" w:unhideWhenUsed="1" w:qFormat="1"/>
+    <w:lsdException w:name="heading 7" w:semiHidden="1" w:uiPriority="9" w:unhideWhenUsed="1" w:qFormat="1"/>
+    <w:lsdException w:name="heading 8" w:semiHidden="1" w:uiPriority="9" w:unhideWhenUsed="1" w:qFormat="1"/>
+    <w:lsdException w:name="heading 9" w:semiHidden="1" w:uiPriority="9" w:unhideWhenUsed="1" w:qFormat="1"/>
+    <w:lsdException w:name="index 1" w:semiHidden="1" w:unhideWhenUsed="1"/>
+    <w:lsdException w:name="index 2" w:semiHidden="1" w:unhideWhenUsed="1"/>
+    <w:lsdException w:name="index 3" w:semiHidden="1" w:unhideWhenUsed="1"/>
+    <w:lsdException w:name="index 4" w:semiHidden="1" w:unhideWhenUsed="1"/>
+    <w:lsdException w:name="index 5" w:semiHidden="1" w:unhideWhenUsed="1"/>
+    <w:lsdException w:name="index 6" w:semiHidden="1" w:unhideWhenUsed="1"/>
+    <w:lsdException w:name="index 7" w:semiHidden="1" w:unhideWhenUsed="1"/>
+    <w:lsdException w:name="index 8" w:semiHidden="1" w:unhideWhenUsed="1"/>
+    <w:lsdException w:name="index 9" w:semiHidden="1" w:unhideWhenUsed="1"/>
+    <w:lsdException w:name="toc 1" w:semiHidden="1" w:uiPriority="39" w:unhideWhenUsed="1"/>
+    <w:lsdException w:name="toc 2" w:semiHidden="1" w:uiPriority="39" w:unhideWhenUsed="1"/>
+    <w:lsdException w:name="toc 3" w:semiHidden="1" w:uiPriority="39" w:unhideWhenUsed="1"/>
+    <w:lsdException w:name="toc 4" w:semiHidden="1" w:uiPriority="39" w:unhideWhenUsed="1"/>
+    <w:lsdException w:name="toc 5" w:semiHidden="1" w:uiPriority="39" w:unhideWhenUsed="1"/>
+    <w:lsdException w:name="toc 6" w:semiHidden="1" w:uiPriority="39" w:unhideWhenUsed="1"/>
+    <w:lsdException w:name="toc 7" w:semiHidden="1" w:uiPriority="39" w:unhideWhenUsed="1"/>
+    <w:lsdException w:name="toc 8" w:semiHidden="1" w:uiPriority="39" w:unhideWhenUsed="1"/>
+    <w:lsdException w:name="toc 9" w:semiHidden="1" w:uiPriority="39" w:unhideWhenUsed="1"/>
+    <w:lsdException w:name="Normal Indent" w:semiHidden="1" w:unhideWhenUsed="1"/>
+    <w:lsdException w:name="footnote text" w:semiHidden="1" w:unhideWhenUsed="1"/>
+    <w:lsdException w:name="annotation text" w:semiHidden="1" w:unhideWhenUsed="1"/>
+    <w:lsdException w:name="header" w:semiHidden="1" w:unhideWhenUsed="1"/>
+    <w:lsdException w:name="footer" w:semiHidden="1" w:unhideWhenUsed="1"/>
+    <w:lsdException w:name="index heading" w:semiHidden="1" w:unhideWhenUsed="1"/>
+    <w:lsdException w:name="caption" w:semiHidden="1" w:uiPriority="35" w:unhideWhenUsed="1" w:qFormat="1"/>
+    <w:lsdException w:name="table of figures" w:semiHidden="1" w:unhideWhenUsed="1"/>
+    <w:lsdException w:name="envelope address" w:semiHidden="1" w:unhideWhenUsed="1"/>
+    <w:lsdException w:name="envelope return" w:semiHidden="1" w:unhideWhenUsed="1"/>
+    <w:lsdException w:name="footnote reference" w:semiHidden="1" w:unhideWhenUsed="1"/>
+    <w:lsdException w:name="annotation reference" w:semiHidden="1" w:unhideWhenUsed="1"/>
+    <w:lsdException w:name="line number" w:semiHidden="1" w:unhideWhenUsed="1"/>
+    <w:lsdException w:name="page number" w:semiHidden="1" w:unhideWhenUsed="1"/>
+    <w:lsdException w:name="endnote reference" w:semiHidden="1" w:unhideWhenUsed="1"/>
+    <w:lsdException w:name="endnote text" w:semiHidden="1" w:unhideWhenUsed="1"/>
+    <w:lsdException w:name="table of authorities" w:semiHidden="1" w:unhideWhenUsed="1"/>
+    <w:lsdException w:name="macro" w:semiHidden="1" w:unhideWhenUsed="1"/>
+    <w:lsdException w:name="toa heading" w:semiHidden="1" w:unhideWhenUsed="1"/>
+    <w:lsdException w:name="List" w:semiHidden="1" w:unhideWhenUsed="1"/>
+    <w:lsdException w:name="List Bullet" w:semiHidden="1" w:unhideWhenUsed="1"/>
+    <w:lsdException w:name="List Number" w:semiHidden="1" w:unhideWhenUsed="1"/>
+    <w:lsdException w:name="List 2" w:semiHidden="1" w:unhideWhenUsed="1"/>
+    <w:lsdException w:name="List 3" w:semiHidden="1" w:unhideWhenUsed="1"/>
+    <w:lsdException w:name="List 4" w:semiHidden="1" w:unhideWhenUsed="1"/>
+    <w:lsdException w:name="List 5" w:semiHidden="1" w:unhideWhenUsed="1"/>
+    <w:lsdException w:name="List Bullet 2" w:semiHidden="1" w:unhideWhenUsed="1"/>
+    <w:lsdException w:name="List Bullet 3" w:semiHidden="1" w:unhideWhenUsed="1"/>
+    <w:lsdException w:name="List Bullet 4" w:semiHidden="1" w:unhideWhenUsed="1"/>
+    <w:lsdException w:name="List Bullet 5" w:semiHidden="1" w:unhideWhenUsed="1"/>
+    <w:lsdException w:name="List Number 2" w:semiHidden="1" w:unhideWhenUsed="1"/>
+    <w:lsdException w:name="List Number 3" w:semiHidden="1" w:unhideWhenUsed="1"/>
+    <w:lsdException w:name="List Number 4" w:semiHidden="1" w:unhideWhenUsed="1"/>
+    <w:lsdException w:name="List Number 5" w:semiHidden="1" w:unhideWhenUsed="1"/>
+    <w:lsdException w:name="Title" w:uiPriority="10" w:qFormat="1"/>
+    <w:lsdException w:name="Closing" w:semiHidden="1" w:unhideWhenUsed="1"/>
+    <w:lsdException w:name="Signature" w:semiHidden="1" w:unhideWhenUsed="1"/>
+    <w:lsdException w:name="Default Paragraph Font" w:semiHidden="1" w:uiPriority="1" w:unhideWhenUsed="1"/>
+    <w:lsdException w:name="Body Text" w:semiHidden="1" w:unhideWhenUsed="1"/>
+    <w:lsdException w:name="Body Text Indent" w:semiHidden="1" w:unhideWhenUsed="1"/>
+    <w:lsdException w:name="List Continue" w:semiHidden="1" w:unhideWhenUsed="1"/>
+    <w:lsdException w:name="List Continue 2" w:semiHidden="1" w:unhideWhenUsed="1"/>
+    <w:lsdException w:name="List Continue 3" w:semiHidden="1" w:unhideWhenUsed="1"/>
+    <w:lsdException w:name="List Continue 4" w:semiHidden="1" w:unhideWhenUsed="1"/>
+    <w:lsdException w:name="List Continue 5" w:semiHidden="1" w:unhideWhenUsed="1"/>
+    <w:lsdException w:name="Message Header" w:semiHidden="1" w:unhideWhenUsed="1"/>
+    <w:lsdException w:name="Subtitle" w:uiPriority="11" w:qFormat="1"/>
+    <w:lsdException w:name="Salutation" w:semiHidden="1" w:unhideWhenUsed="1"/>
+    <w:lsdException w:name="Date" w:semiHidden="1" w:unhideWhenUsed="1"/>
+    <w:lsdException w:name="Body Text First Indent" w:semiHidden="1" w:unhideWhenUsed="1"/>
+    <w:lsdException w:name="Body Text First Indent 2" w:semiHidden="1" w:unhideWhenUsed="1"/>
+    <w:lsdException w:name="Note Heading" w:semiHidden="1" w:unhideWhenUsed="1"/>
+    <w:lsdException w:name="Body Text 2" w:semiHidden="1" w:unhideWhenUsed="1"/>
+    <w:lsdException w:name="Body Text 3" w:semiHidden="1" w:unhideWhenUsed="1"/>
+    <w:lsdException w:name="Body Text Indent 2" w:semiHidden="1" w:unhideWhenUsed="1"/>
+    <w:lsdException w:name="Body Text Indent 3" w:semiHidden="1" w:unhideWhenUsed="1"/>
+    <w:lsdException w:name="Block Text" w:semiHidden="1" w:unhideWhenUsed="1"/>
+    <w:lsdException w:name="Hyperlink" w:semiHidden="1" w:unhideWhenUsed="1"/>
+    <w:lsdException w:name="FollowedHyperlink" w:semiHidden="1" w:unhideWhenUsed="1"/>
+    <w:lsdException w:name="Strong" w:uiPriority="22" w:qFormat="1"/>
+    <w:lsdException w:name="Emphasis" w:uiPriority="20" w:qFormat="1"/>
+    <w:lsdException w:name="Document Map" w:semiHidden="1" w:unhideWhenUsed="1"/>
+    <w:lsdException w:name="Plain Text" w:semiHidden="1" w:unhideWhenUsed="1"/>
+    <w:lsdException w:name="E-mail Signature" w:semiHidden="1" w:unhideWhenUsed="1"/>
+    <w:lsdException w:name="HTML Top of Form" w:semiHidden="1" w:unhideWhenUsed="1"/>
+    <w:lsdException w:name="HTML Bottom of Form" w:semiHidden="1" w:unhideWhenUsed="1"/>
+    <w:lsdException w:name="Normal (Web)" w:semiHidden="1" w:unhideWhenUsed="1"/>
+    <w:lsdException w:name="HTML Acronym" w:semiHidden="1" w:unhideWhenUsed="1"/>
+    <w:lsdException w:name="HTML Address" w:semiHidden="1" w:unhideWhenUsed="1"/>
+    <w:lsdException w:name="HTML Cite" w:semiHidden="1" w:unhideWhenUsed="1"/>
+    <w:lsdException w:name="HTML Code" w:semiHidden="1" w:unhideWhenUsed="1"/>
+    <w:lsdException w:name="HTML Definition" w:semiHidden="1" w:unhideWhenUsed="1"/>
+    <w:lsdException w:name="HTML Keyboard" w:semiHidden="1" w:unhideWhenUsed="1"/>
+    <w:lsdException w:name="HTML Preformatted" w:semiHidden="1" w:unhideWhenUsed="1"/>
+    <w:lsdException w:name="HTML Sample" w:semiHidden="1" w:unhideWhenUsed="1"/>
+    <w:lsdException w:name="HTML Typewriter" w:semiHidden="1" w:unhideWhenUsed="1"/>
+    <w:lsdException w:name="HTML Variable" w:semiHidden="1" w:unhideWhenUsed="1"/>
+    <w:lsdException w:name="Normal Table" w:semiHidden="1" w:unhideWhenUsed="1"/>
+    <w:lsdException w:name="annotation subject" w:semiHidden="1" w:unhideWhenUsed="1"/>
+    <w:lsdException w:name="No List" w:semiHidden="1" w:unhideWhenUsed="1"/>
+    <w:lsdException w:name="Outline List 1" w:semiHidden="1" w:unhideWhenUsed="1"/>
+    <w:lsdException w:name="Outline List 2" w:semiHidden="1" w:unhideWhenUsed="1"/>
+    <w:lsdException w:name="Outline List 3" w:semiHidden="1" w:unhideWhenUsed="1"/>
+    <w:lsdException w:name="Table Simple 1" w:semiHidden="1" w:unhideWhenUsed="1"/>
+    <w:lsdException w:name="Table Simple 2" w:semiHidden="1" w:unhideWhenUsed="1"/>
+    <w:lsdException w:name="Table Simple 3" w:semiHidden="1" w:unhideWhenUsed="1"/>
+    <w:lsdException w:name="Table Classic 1" w:semiHidden="1" w:unhideWhenUsed="1"/>
+    <w:lsdException w:name="Table Classic 2" w:semiHidden="1" w:unhideWhenUsed="1"/>
+    <w:lsdException w:name="Table Classic 3" w:semiHidden="1" w:unhideWhenUsed="1"/>
+    <w:lsdException w:name="Table Classic 4" w:semiHidden="1" w:unhideWhenUsed="1"/>
+    <w:lsdException w:name="Table Colorful 1" w:semiHidden="1" w:unhideWhenUsed="1"/>
+    <w:lsdException w:name="Table Colorful 2" w:semiHidden="1" w:unhideWhenUsed="1"/>
+    <w:lsdException w:name="Table Colorful 3" w:semiHidden="1" w:unhideWhenUsed="1"/>
+    <w:lsdException w:name="Table Columns 1" w:semiHidden="1" w:unhideWhenUsed="1"/>
+    <w:lsdException w:name="Table Columns 2" w:semiHidden="1" w:unhideWhenUsed="1"/>
+    <w:lsdException w:name="Table Columns 3" w:semiHidden="1" w:unhideWhenUsed="1"/>
+    <w:lsdException w:name="Table Columns 4" w:semiHidden="1" w:unhideWhenUsed="1"/>
+    <w:lsdException w:name="Table Columns 5" w:semiHidden="1" w:unhideWhenUsed="1"/>
+    <w:lsdException w:name="Table Grid 1" w:semiHidden="1" w:unhideWhenUsed="1"/>
+    <w:lsdException w:name="Table Grid 2" w:semiHidden="1" w:unhideWhenUsed="1"/>
+    <w:lsdException w:name="Table Grid 3" w:semiHidden="1" w:unhideWhenUsed="1"/>
+    <w:lsdException w:name="Table Grid 4" w:semiHidden="1" w:unhideWhenUsed="1"/>
+    <w:lsdException w:name="Table Grid 5" w:semiHidden="1" w:unhideWhenUsed="1"/>
+    <w:lsdException w:name="Table Grid 6" w:semiHidden="1" w:unhideWhenUsed="1"/>
+    <w:lsdException w:name="Table Grid 7" w:semiHidden="1" w:unhideWhenUsed="1"/>
+    <w:lsdException w:name="Table Grid 8" w:semiHidden="1" w:unhideWhenUsed="1"/>
+    <w:lsdException w:name="Table List 1" w:semiHidden="1" w:unhideWhenUsed="1"/>
+    <w:lsdException w:name="Table List 2" w:semiHidden="1" w:unhideWhenUsed="1"/>
+    <w:lsdException w:name="Table List 3" w:semiHidden="1" w:unhideWhenUsed="1"/>
+    <w:lsdException w:name="Table List 4" w:semiHidden="1" w:unhideWhenUsed="1"/>
+    <w:lsdException w:name="Table List 5" w:semiHidden="1" w:unhideWhenUsed="1"/>
+    <w:lsdException w:name="Table List 6" w:semiHidden="1" w:unhideWhenUsed="1"/>
+    <w:lsdException w:name="Table List 7" w:semiHidden="1" w:unhideWhenUsed="1"/>
+    <w:lsdException w:name="Table List 8" w:semiHidden="1" w:unhideWhenUsed="1"/>
+    <w:lsdException w:name="Table 3D effects 1" w:semiHidden="1" w:unhideWhenUsed="1"/>
+    <w:lsdException w:name="Table 3D effects 2" w:semiHidden="1" w:unhideWhenUsed="1"/>
+    <w:lsdException w:name="Table 3D effects 3" w:semiHidden="1" w:unhideWhenUsed="1"/>
+    <w:lsdException w:name="Table Contemporary" w:semiHidden="1" w:unhideWhenUsed="1"/>
+    <w:lsdException w:name="Table Elegant" w:semiHidden="1" w:unhideWhenUsed="1"/>
+    <w:lsdException w:name="Table Professional" w:semiHidden="1" w:unhideWhenUsed="1"/>
+    <w:lsdException w:name="Table Subtle 1" w:semiHidden="1" w:unhideWhenUsed="1"/>
+    <w:lsdException w:name="Table Subtle 2" w:semiHidden="1" w:unhideWhenUsed="1"/>
+    <w:lsdException w:name="Table Web 1" w:semiHidden="1" w:unhideWhenUsed="1"/>
+    <w:lsdException w:name="Table Web 2" w:semiHidden="1" w:unhideWhenUsed="1"/>
+    <w:lsdException w:name="Table Web 3" w:semiHidden="1" w:unhideWhenUsed="1"/>
+    <w:lsdException w:name="Balloon Text" w:semiHidden="1" w:unhideWhenUsed="1"/>
+    <w:lsdException w:name="Table Grid" w:semiHidden="1" w:uiPriority="39" w:unhideWhenUsed="1"/>
+    <w:lsdException w:name="Table Theme" w:semiHidden="1" w:unhideWhenUsed="1"/>
+    <w:lsdException w:name="Placeholder Text" w:semiHidden="1"/>
+    <w:lsdException w:name="No Spacing" w:uiPriority="1" w:qFormat="1"/>
+    <w:lsdException w:name="Light Shading" w:uiPriority="60"/>
+    <w:lsdException w:name="Light List" w:uiPriority="61"/>
+    <w:lsdException w:name="Light Grid" w:uiPriority="62"/>
+    <w:lsdException w:name="Medium Shading 1" w:uiPriority="63"/>
+    <w:lsdException w:name="Medium Shading 2" w:uiPriority="64"/>
+    <w:lsdException w:name="Medium List 1" w:uiPriority="65"/>
+    <w:lsdException w:name="Medium List 2" w:uiPriority="66"/>
+    <w:lsdException w:name="Medium Grid 1" w:uiPriority="67"/>
+    <w:lsdException w:name="Medium Grid 2" w:uiPriority="68"/>
+    <w:lsdException w:name="Medium Grid 3" w:uiPriority="69"/>
+    <w:lsdException w:name="Dark List" w:uiPriority="70"/>
+    <w:lsdException w:name="Colorful Shading" w:uiPriority="71"/>
+    <w:lsdException w:name="Colorful List" w:uiPriority="72"/>
+    <w:lsdException w:name="Colorful Grid" w:uiPriority="73"/>
+    <w:lsdException w:name="Light Shading Accent 1" w:uiPriority="60"/>
+    <w:lsdException w:name="Light List Accent 1" w:uiPriority="61"/>
+    <w:lsdException w:name="Light Grid Accent 1" w:uiPriority="62"/>
+    <w:lsdException w:name="Medium Shading 1 Accent 1" w:uiPriority="63"/>
+    <w:lsdException w:name="Medium Shading 2 Accent 1" w:uiPriority="64"/>
+    <w:lsdException w:name="Medium List 1 Accent 1" w:uiPriority="65"/>
+    <w:lsdException w:name="Revision" w:semiHidden="1"/>
+    <w:lsdException w:name="List Paragraph" w:uiPriority="34" w:qFormat="1"/>
+    <w:lsdException w:name="Quote" w:uiPriority="29" w:qFormat="1"/>
+    <w:lsdException w:name="Intense Quote" w:uiPriority="30" w:qFormat="1"/>
+    <w:lsdException w:name="Medium List 2 Accent 1" w:uiPriority="66"/>
+    <w:lsdException w:name="Medium Grid 1 Accent 1" w:uiPriority="67"/>
+    <w:lsdException w:name="Medium Grid 2 Accent 1" w:uiPriority="68"/>
+    <w:lsdException w:name="Medium Grid 3 Accent 1" w:uiPriority="69"/>
+    <w:lsdException w:name="Dark List Accent 1" w:uiPriority="70"/>
+    <w:lsdException w:name="Colorful Shading Accent 1" w:uiPriority="71"/>
+    <w:lsdException w:name="Colorful List Accent 1" w:uiPriority="72"/>
+    <w:lsdException w:name="Colorful Grid Accent 1" w:uiPriority="73"/>
+    <w:lsdException w:name="Light Shading Accent 2" w:uiPriority="60"/>
+    <w:lsdException w:name="Light List Accent 2" w:uiPriority="61"/>
+    <w:lsdException w:name="Light Grid Accent 2" w:uiPriority="62"/>
+    <w:lsdException w:name="Medium Shading 1 Accent 2" w:uiPriority="63"/>
+    <w:lsdException w:name="Medium Shading 2 Accent 2" w:uiPriority="64"/>
+    <w:lsdException w:name="Medium List 1 Accent 2" w:uiPriority="65"/>
+    <w:lsdException w:name="Medium List 2 Accent 2" w:uiPriority="66"/>
+    <w:lsdException w:name="Medium Grid 1 Accent 2" w:uiPriority="67"/>
+    <w:lsdException w:name="Medium Grid 2 Accent 2" w:uiPriority="68"/>
+    <w:lsdException w:name="Medium Grid 3 Accent 2" w:uiPriority="69"/>
+    <w:lsdException w:name="Dark List Accent 2" w:uiPriority="70"/>
+    <w:lsdException w:name="Colorful Shading Accent 2" w:uiPriority="71"/>
+    <w:lsdException w:name="Colorful List Accent 2" w:uiPriority="72"/>
+    <w:lsdException w:name="Colorful Grid Accent 2" w:uiPriority="73"/>
+    <w:lsdException w:name="Light Shading Accent 3" w:uiPriority="60"/>
+    <w:lsdException w:name="Light List Accent 3" w:uiPriority="61"/>
+    <w:lsdException w:name="Light Grid Accent 3" w:uiPriority="62"/>
+    <w:lsdException w:name="Medium Shading 1 Accent 3" w:uiPriority="63"/>
+    <w:lsdException w:name="Medium Shading 2 Accent 3" w:uiPriority="64"/>
+    <w:lsdException w:name="Medium List 1 Accent 3" w:uiPriority="65"/>
+    <w:lsdException w:name="Medium List 2 Accent 3" w:uiPriority="66"/>
+    <w:lsdException w:name="Medium Grid 1 Accent 3" w:uiPriority="67"/>
+    <w:lsdException w:name="Medium Grid 2 Accent 3" w:uiPriority="68"/>
+    <w:lsdException w:name="Medium Grid 3 Accent 3" w:uiPriority="69"/>
+    <w:lsdException w:name="Dark List Accent 3" w:uiPriority="70"/>
+    <w:lsdException w:name="Colorful Shading Accent 3" w:uiPriority="71"/>
+    <w:lsdException w:name="Colorful List Accent 3" w:uiPriority="72"/>
+    <w:lsdException w:name="Colorful Grid Accent 3" w:uiPriority="73"/>
+    <w:lsdException w:name="Light Shading Accent 4" w:uiPriority="60"/>
+    <w:lsdException w:name="Light List Accent 4" w:uiPriority="61"/>
+    <w:lsdException w:name="Light Grid Accent 4" w:uiPriority="62"/>
+    <w:lsdException w:name="Medium Shading 1 Accent 4" w:uiPriority="63"/>
+    <w:lsdException w:name="Medium Shading 2 Accent 4" w:uiPriority="64"/>
+    <w:lsdException w:name="Medium List 1 Accent 4" w:uiPriority="65"/>
+    <w:lsdException w:name="Medium List 2 Accent 4" w:uiPriority="66"/>
+    <w:lsdException w:name="Medium Grid 1 Accent 4" w:uiPriority="67"/>
+    <w:lsdException w:name="Medium Grid 2 Accent 4" w:uiPriority="68"/>
+    <w:lsdException w:name="Medium Grid 3 Accent 4" w:uiPriority="69"/>
+    <w:lsdException w:name="Dark List Accent 4" w:uiPriority="70"/>
+    <w:lsdException w:name="Colorful Shading Accent 4" w:uiPriority="71"/>
+    <w:lsdException w:name="Colorful List Accent 4" w:uiPriority="72"/>
+    <w:lsdException w:name="Colorful Grid Accent 4" w:uiPriority="73"/>
+    <w:lsdException w:name="Light Shading Accent 5" w:uiPriority="60"/>
+    <w:lsdException w:name="Light List Accent 5" w:uiPriority="61"/>
+    <w:lsdException w:name="Light Grid Accent 5" w:uiPriority="62"/>
+    <w:lsdException w:name="Medium Shading 1 Accent 5" w:uiPriority="63"/>
+    <w:lsdException w:name="Medium Shading 2 Accent 5" w:uiPriority="64"/>
+    <w:lsdException w:name="Medium List 1 Accent 5" w:uiPriority="65"/>
+    <w:lsdException w:name="Medium List 2 Accent 5" w:uiPriority="66"/>
+    <w:lsdException w:name="Medium Grid 1 Accent 5" w:uiPriority="67"/>
+    <w:lsdException w:name="Medium Grid 2 Accent 5" w:uiPriority="68"/>
+    <w:lsdException w:name="Medium Grid 3 Accent 5" w:uiPriority="69"/>
+    <w:lsdException w:name="Dark List Accent 5" w:uiPriority="70"/>
+    <w:lsdException w:name="Colorful Shading Accent 5" w:uiPriority="71"/>
+    <w:lsdException w:name="Colorful List Accent 5" w:uiPriority="72"/>
+    <w:lsdException w:name="Colorful Grid Accent 5" w:uiPriority="73"/>
+    <w:lsdException w:name="Light Shading Accent 6" w:uiPriority="60"/>
+    <w:lsdException w:name="Light List Accent 6" w:uiPriority="61"/>
+    <w:lsdException w:name="Light Grid Accent 6" w:uiPriority="62"/>
+    <w:lsdException w:name="Medium Shading 1 Accent 6" w:uiPriority="63"/>
+    <w:lsdException w:name="Medium Shading 2 Accent 6" w:uiPriority="64"/>
+    <w:lsdException w:name="Medium List 1 Accent 6" w:uiPriority="65"/>
+    <w:lsdException w:name="Medium List 2 Accent 6" w:uiPriority="66"/>
+    <w:lsdException w:name="Medium Grid 1 Accent 6" w:uiPriority="67"/>
+    <w:lsdException w:name="Medium Grid 2 Accent 6" w:uiPriority="68"/>
+    <w:lsdException w:name="Medium Grid 3 Accent 6" w:uiPriority="69"/>
+    <w:lsdException w:name="Dark List Accent 6" w:uiPriority="70"/>
+    <w:lsdException w:name="Colorful Shading Accent 6" w:uiPriority="71"/>
+    <w:lsdException w:name="Colorful List Accent 6" w:uiPriority="72"/>
+    <w:lsdException w:name="Colorful Grid Accent 6" w:uiPriority="73"/>
+    <w:lsdException w:name="Subtle Emphasis" w:uiPriority="19" w:qFormat="1"/>
+    <w:lsdException w:name="Intense Emphasis" w:uiPriority="21" w:qFormat="1"/>
+    <w:lsdException w:name="Subtle Reference" w:uiPriority="31" w:qFormat="1"/>
+    <w:lsdException w:name="Intense Reference" w:uiPriority="32" w:qFormat="1"/>
+    <w:lsdException w:name="Book Title" w:uiPriority="33" w:qFormat="1"/>
+    <w:lsdException w:name="Bibliography" w:semiHidden="1" w:uiPriority="37" w:unhideWhenUsed="1"/>
+    <w:lsdException w:name="TOC Heading" w:semiHidden="1" w:uiPriority="39" w:unhideWhenUsed="1" w:qFormat="1"/>
+    <w:lsdException w:name="Plain Table 1" w:uiPriority="41"/>
+    <w:lsdException w:name="Plain Table 2" w:uiPriority="42"/>
+    <w:lsdException w:name="Plain Table 3" w:uiPriority="43"/>
+    <w:lsdException w:name="Plain Table 4" w:uiPriority="44"/>
+    <w:lsdException w:name="Plain Table 5" w:uiPriority="45"/>
+    <w:lsdException w:name="Grid Table Light" w:uiPriority="40"/>
+    <w:lsdException w:name="Grid Table 1 Light" w:uiPriority="46"/>
+    <w:lsdException w:name="Grid Table 2" w:uiPriority="47"/>
+    <w:lsdException w:name="Grid Table 3" w:uiPriority="48"/>
+    <w:lsdException w:name="Grid Table 4" w:uiPriority="49"/>
+    <w:lsdException w:name="Grid Table 5 Dark" w:uiPriority="50"/>
+    <w:lsdException w:name="Grid Table 6 Colorful" w:uiPriority="51"/>
+    <w:lsdException w:name="Grid Table 7 Colorful" w:uiPriority="52"/>
+    <w:lsdException w:name="Grid Table 1 Light Accent 1" w:uiPriority="46"/>
+    <w:lsdException w:name="Grid Table 2 Accent 1" w:uiPriority="47"/>
+    <w:lsdException w:name="Grid Table 3 Accent 1" w:uiPriority="48"/>
+    <w:lsdException w:name="Grid Table 4 Accent 1" w:uiPriority="49"/>
+    <w:lsdException w:name="Grid Table 5 Dark Accent 1" w:uiPriority="50"/>
+    <w:lsdException w:name="Grid Table 6 Colorful Accent 1" w:uiPriority="51"/>
+    <w:lsdException w:name="Grid Table 7 Colorful Accent 1" w:uiPriority="52"/>
+    <w:lsdException w:name="Grid Table 1 Light Accent 2" w:uiPriority="46"/>
+    <w:lsdException w:name="Grid Table 2 Accent 2" w:uiPriority="47"/>
+    <w:lsdException w:name="Grid Table 3 Accent 2" w:uiPriority="48"/>
+    <w:lsdException w:name="Grid Table 4 Accent 2" w:uiPriority="49"/>
+    <w:lsdException w:name="Grid Table 5 Dark Accent 2" w:uiPriority="50"/>
+    <w:lsdException w:name="Grid Table 6 Colorful Accent 2" w:uiPriority="51"/>
+    <w:lsdException w:name="Grid Table 7 Colorful Accent 2" w:uiPriority="52"/>
+    <w:lsdException w:name="Grid Table 1 Light Accent 3" w:uiPriority="46"/>
+    <w:lsdException w:name="Grid Table 2 Accent 3" w:uiPriority="47"/>
+    <w:lsdException w:name="Grid Table 3 Accent 3" w:uiPriority="48"/>
+    <w:lsdException w:name="Grid Table 4 Accent 3" w:uiPriority="49"/>
+    <w:lsdException w:name="Grid Table 5 Dark Accent 3" w:uiPriority="50"/>
+    <w:lsdException w:name="Grid Table 6 Colorful Accent 3" w:uiPriority="51"/>
+    <w:lsdException w:name="Grid Table 7 Colorful Accent 3" w:uiPriority="52"/>
+    <w:lsdException w:name="Grid Table 1 Light Accent 4" w:uiPriority="46"/>
+    <w:lsdException w:name="Grid Table 2 Accent 4" w:uiPriority="47"/>
+    <w:lsdException w:name="Grid Table 3 Accent 4" w:uiPriority="48"/>
+    <w:lsdException w:name="Grid Table 4 Accent 4" w:uiPriority="49"/>
+    <w:lsdException w:name="Grid Table 5 Dark Accent 4" w:uiPriority="50"/>
+    <w:lsdException w:name="Grid Table 6 Colorful Accent 4" w:uiPriority="51"/>
+    <w:lsdException w:name="Grid Table 7 Colorful Accent 4" w:uiPriority="52"/>
+    <w:lsdException w:name="Grid Table 1 Light Accent 5" w:uiPriority="46"/>
+    <w:lsdException w:name="Grid Table 2 Accent 5" w:uiPriority="47"/>
+    <w:lsdException w:name="Grid Table 3 Accent 5" w:uiPriority="48"/>
+    <w:lsdException w:name="Grid Table 4 Accent 5" w:uiPriority="49"/>
+    <w:lsdException w:name="Grid Table 5 Dark Accent 5" w:uiPriority="50"/>
+    <w:lsdException w:name="Grid Table 6 Colorful Accent 5" w:uiPriority="51"/>
+    <w:lsdException w:name="Grid Table 7 Colorful Accent 5" w:uiPriority="52"/>
+    <w:lsdException w:name="Grid Table 1 Light Accent 6" w:uiPriority="46"/>
+    <w:lsdException w:name="Grid Table 2 Accent 6" w:uiPriority="47"/>
+    <w:lsdException w:name="Grid Table 3 Accent 6" w:uiPriority="48"/>
+    <w:lsdException w:name="Grid Table 4 Accent 6" w:uiPriority="49"/>
+    <w:lsdException w:name="Grid Table 5 Dark Accent 6" w:uiPriority="50"/>
+    <w:lsdException w:name="Grid Table 6 Colorful Accent 6" w:uiPriority="51"/>
+    <w:lsdException w:name="Grid Table 7 Colorful Accent 6" w:uiPriority="52"/>
+    <w:lsdException w:name="List Table 1 Light" w:uiPriority="46"/>
+    <w:lsdException w:name="List Table 2" w:uiPriority="47"/>
+    <w:lsdException w:name="List Table 3" w:uiPriority="48"/>
+    <w:lsdException w:name="List Table 4" w:uiPriority="49"/>
+    <w:lsdException w:name="List Table 5 Dark" w:uiPriority="50"/>
+    <w:lsdException w:name="List Table 6 Colorful" w:uiPriority="51"/>
+    <w:lsdException w:name="List Table 7 Colorful" w:uiPriority="52"/>
+    <w:lsdException w:name="List Table 1 Light Accent 1" w:uiPriority="46"/>
+    <w:lsdException w:name="List Table 2 Accent 1" w:uiPriority="47"/>
+    <w:lsdException w:name="List Table 3 Accent 1" w:uiPriority="48"/>
+    <w:lsdException w:name="List Table 4 Accent 1" w:uiPriority="49"/>
+    <w:lsdException w:name="List Table 5 Dark Accent 1" w:uiPriority="50"/>
+    <w:lsdException w:name="List Table 6 Colorful Accent 1" w:uiPriority="51"/>
+    <w:lsdException w:name="List Table 7 Colorful Accent 1" w:uiPriority="52"/>
+    <w:lsdException w:name="List Table 1 Light Accent 2" w:uiPriority="46"/>
+    <w:lsdException w:name="List Table 2 Accent 2" w:uiPriority="47"/>
+    <w:lsdException w:name="List Table 3 Accent 2" w:uiPriority="48"/>
+    <w:lsdException w:name="List Table 4 Accent 2" w:uiPriority="49"/>
+    <w:lsdException w:name="List Table 5 Dark Accent 2" w:uiPriority="50"/>
+    <w:lsdException w:name="List Table 6 Colorful Accent 2" w:uiPriority="51"/>
+    <w:lsdException w:name="List Table 7 Colorful Accent 2" w:uiPriority="52"/>
+    <w:lsdException w:name="List Table 1 Light Accent 3" w:uiPriority="46"/>
+    <w:lsdException w:name="List Table 2 Accent 3" w:uiPriority="47"/>
+    <w:lsdException w:name="List Table 3 Accent 3" w:uiPriority="48"/>
+    <w:lsdException w:name="List Table 4 Accent 3" w:uiPriority="49"/>
+    <w:lsdException w:name="List Table 5 Dark Accent 3" w:uiPriority="50"/>
+    <w:lsdException w:name="List Table 6 Colorful Accent 3" w:uiPriority="51"/>
+    <w:lsdException w:name="List Table 7 Colorful Accent 3" w:uiPriority="52"/>
+    <w:lsdException w:name="List Table 1 Light Accent 4" w:uiPriority="46"/>
+    <w:lsdException w:name="List Table 2 Accent 4" w:uiPriority="47"/>
+    <w:lsdException w:name="List Table 3 Accent 4" w:uiPriority="48"/>
+    <w:lsdException w:name="List Table 4 Accent 4" w:uiPriority="49"/>
+    <w:lsdException w:name="List Table 5 Dark Accent 4" w:uiPriority="50"/>
+    <w:lsdException w:name="List Table 6 Colorful Accent 4" w:uiPriority="51"/>
+    <w:lsdException w:name="List Table 7 Colorful Accent 4" w:uiPriority="52"/>
+    <w:lsdException w:name="List Table 1 Light Accent 5" w:uiPriority="46"/>
+    <w:lsdException w:name="List Table 2 Accent 5" w:uiPriority="47"/>
+    <w:lsdException w:name="List Table 3 Accent 5" w:uiPriority="48"/>
+    <w:lsdException w:name="List Table 4 Accent 5" w:uiPriority="49"/>
+    <w:lsdException w:name="List Table 5 Dark Accent 5" w:uiPriority="50"/>
+    <w:lsdException w:name="List Table 6 Colorful Accent 5" w:uiPriority="51"/>
+    <w:lsdException w:name="List Table 7 Colorful Accent 5" w:uiPriority="52"/>
+    <w:lsdException w:name="List Table 1 Light Accent 6" w:uiPriority="46"/>
+    <w:lsdException w:name="List Table 2 Accent 6" w:uiPriority="47"/>
+    <w:lsdException w:name="List Table 3 Accent 6" w:uiPriority="48"/>
+    <w:lsdException w:name="List Table 4 Accent 6" w:uiPriority="49"/>
+    <w:lsdException w:name="List Table 5 Dark Accent 6" w:uiPriority="50"/>
+    <w:lsdException w:name="List Table 6 Colorful Accent 6" w:uiPriority="51"/>
+    <w:lsdException w:name="List Table 7 Colorful Accent 6" w:uiPriority="52"/>
+    <w:lsdException w:name="Mention" w:semiHidden="1" w:unhideWhenUsed="1"/>
+    <w:lsdException w:name="Smart Hyperlink" w:semiHidden="1" w:unhideWhenUsed="1"/>
+    <w:lsdException w:name="Hashtag" w:semiHidden="1" w:unhideWhenUsed="1"/>
+    <w:lsdException w:name="Unresolved Mention" w:semiHidden="1" w:unhideWhenUsed="1"/>
+    <w:lsdException w:name="Smart Link" w:semiHidden="1" w:unhideWhenUsed="1"/>
   </w:latentStyles>
   <w:style w:type="paragraph" w:default="1" w:styleId="Normal">
     <w:name w:val="Normal"/>
@@ -18721,196 +18395,6 @@
 </w:styles>
 </file>
 
-<file path=word/stylesWithEffects.xml><?xml version="1.0" encoding="utf-8"?>
-<w:styles xmlns:wpc="http://schemas.microsoft.com/office/word/2010/wordprocessingCanvas" xmlns:mc="http://schemas.openxmlformats.org/markup-compatibility/2006" xmlns:o="urn:schemas-microsoft-com:office:office" xmlns:r="http://schemas.openxmlformats.org/officeDocument/2006/relationships" xmlns:m="http://schemas.openxmlformats.org/officeDocument/2006/math" xmlns:v="urn:schemas-microsoft-com:vml" xmlns:wp14="http://schemas.microsoft.com/office/word/2010/wordprocessingDrawing" xmlns:wp="http://schemas.openxmlformats.org/drawingml/2006/wordprocessingDrawing" xmlns:w10="urn:schemas-microsoft-com:office:word" xmlns:w="http://schemas.openxmlformats.org/wordprocessingml/2006/main" xmlns:w14="http://schemas.microsoft.com/office/word/2010/wordml" xmlns:wpg="http://schemas.microsoft.com/office/word/2010/wordprocessingGroup" xmlns:wpi="http://schemas.microsoft.com/office/word/2010/wordprocessingInk" xmlns:wne="http://schemas.microsoft.com/office/word/2006/wordml" xmlns:wps="http://schemas.microsoft.com/office/word/2010/wordprocessingShape" mc:Ignorable="w14 wp14">
-  <w:docDefaults>
-    <w:rPrDefault>
-      <w:rPr>
-        <w:rFonts w:asciiTheme="minorHAnsi" w:eastAsiaTheme="minorEastAsia" w:hAnsiTheme="minorHAnsi" w:cstheme="minorBidi"/>
-        <w:sz w:val="22"/>
-        <w:szCs w:val="22"/>
-        <w:lang w:val="en-US" w:eastAsia="en-US" w:bidi="ar-SA"/>
-      </w:rPr>
-    </w:rPrDefault>
-    <w:pPrDefault>
-      <w:pPr>
-        <w:spacing w:after="200" w:line="276" w:lineRule="auto"/>
-      </w:pPr>
-    </w:pPrDefault>
-  </w:docDefaults>
-  <w:latentStyles w:defLockedState="0" w:defUIPriority="99" w:defSemiHidden="1" w:defUnhideWhenUsed="1" w:defQFormat="0" w:count="267">
-    <w:lsdException w:name="Normal" w:semiHidden="0" w:uiPriority="0" w:unhideWhenUsed="0" w:qFormat="1"/>
-    <w:lsdException w:name="heading 1" w:semiHidden="0" w:uiPriority="9" w:unhideWhenUsed="0" w:qFormat="1"/>
-    <w:lsdException w:name="heading 2" w:uiPriority="9" w:qFormat="1"/>
-    <w:lsdException w:name="heading 3" w:uiPriority="9" w:qFormat="1"/>
-    <w:lsdException w:name="heading 4" w:uiPriority="9" w:qFormat="1"/>
-    <w:lsdException w:name="heading 5" w:uiPriority="9" w:qFormat="1"/>
-    <w:lsdException w:name="heading 6" w:uiPriority="9" w:qFormat="1"/>
-    <w:lsdException w:name="heading 7" w:uiPriority="9" w:qFormat="1"/>
-    <w:lsdException w:name="heading 8" w:uiPriority="9" w:qFormat="1"/>
-    <w:lsdException w:name="heading 9" w:uiPriority="9" w:qFormat="1"/>
-    <w:lsdException w:name="toc 1" w:uiPriority="39"/>
-    <w:lsdException w:name="toc 2" w:uiPriority="39"/>
-    <w:lsdException w:name="toc 3" w:uiPriority="39"/>
-    <w:lsdException w:name="toc 4" w:uiPriority="39"/>
-    <w:lsdException w:name="toc 5" w:uiPriority="39"/>
-    <w:lsdException w:name="toc 6" w:uiPriority="39"/>
-    <w:lsdException w:name="toc 7" w:uiPriority="39"/>
-    <w:lsdException w:name="toc 8" w:uiPriority="39"/>
-    <w:lsdException w:name="toc 9" w:uiPriority="39"/>
-    <w:lsdException w:name="caption" w:uiPriority="35" w:qFormat="1"/>
-    <w:lsdException w:name="Title" w:semiHidden="0" w:uiPriority="10" w:unhideWhenUsed="0" w:qFormat="1"/>
-    <w:lsdException w:name="Default Paragraph Font" w:uiPriority="1"/>
-    <w:lsdException w:name="Subtitle" w:semiHidden="0" w:uiPriority="11" w:unhideWhenUsed="0" w:qFormat="1"/>
-    <w:lsdException w:name="Strong" w:semiHidden="0" w:uiPriority="22" w:unhideWhenUsed="0" w:qFormat="1"/>
-    <w:lsdException w:name="Emphasis" w:semiHidden="0" w:uiPriority="20" w:unhideWhenUsed="0" w:qFormat="1"/>
-    <w:lsdException w:name="Table Grid" w:semiHidden="0" w:uiPriority="59" w:unhideWhenUsed="0"/>
-    <w:lsdException w:name="Placeholder Text" w:unhideWhenUsed="0"/>
-    <w:lsdException w:name="No Spacing" w:semiHidden="0" w:uiPriority="1" w:unhideWhenUsed="0" w:qFormat="1"/>
-    <w:lsdException w:name="Light Shading" w:semiHidden="0" w:uiPriority="60" w:unhideWhenUsed="0"/>
-    <w:lsdException w:name="Light List" w:semiHidden="0" w:uiPriority="61" w:unhideWhenUsed="0"/>
-    <w:lsdException w:name="Light Grid" w:semiHidden="0" w:uiPriority="62" w:unhideWhenUsed="0"/>
-    <w:lsdException w:name="Medium Shading 1" w:semiHidden="0" w:uiPriority="63" w:unhideWhenUsed="0"/>
-    <w:lsdException w:name="Medium Shading 2" w:semiHidden="0" w:uiPriority="64" w:unhideWhenUsed="0"/>
-    <w:lsdException w:name="Medium List 1" w:semiHidden="0" w:uiPriority="65" w:unhideWhenUsed="0"/>
-    <w:lsdException w:name="Medium List 2" w:semiHidden="0" w:uiPriority="66" w:unhideWhenUsed="0"/>
-    <w:lsdException w:name="Medium Grid 1" w:semiHidden="0" w:uiPriority="67" w:unhideWhenUsed="0"/>
-    <w:lsdException w:name="Medium Grid 2" w:semiHidden="0" w:uiPriority="68" w:unhideWhenUsed="0"/>
-    <w:lsdException w:name="Medium Grid 3" w:semiHidden="0" w:uiPriority="69" w:unhideWhenUsed="0"/>
-    <w:lsdException w:name="Dark List" w:semiHidden="0" w:uiPriority="70" w:unhideWhenUsed="0"/>
-    <w:lsdException w:name="Colorful Shading" w:semiHidden="0" w:uiPriority="71" w:unhideWhenUsed="0"/>
-    <w:lsdException w:name="Colorful List" w:semiHidden="0" w:uiPriority="72" w:unhideWhenUsed="0"/>
-    <w:lsdException w:name="Colorful Grid" w:semiHidden="0" w:uiPriority="73" w:unhideWhenUsed="0"/>
-    <w:lsdException w:name="Light Shading Accent 1" w:semiHidden="0" w:uiPriority="60" w:unhideWhenUsed="0"/>
-    <w:lsdException w:name="Light List Accent 1" w:semiHidden="0" w:uiPriority="61" w:unhideWhenUsed="0"/>
-    <w:lsdException w:name="Light Grid Accent 1" w:semiHidden="0" w:uiPriority="62" w:unhideWhenUsed="0"/>
-    <w:lsdException w:name="Medium Shading 1 Accent 1" w:semiHidden="0" w:uiPriority="63" w:unhideWhenUsed="0"/>
-    <w:lsdException w:name="Medium Shading 2 Accent 1" w:semiHidden="0" w:uiPriority="64" w:unhideWhenUsed="0"/>
-    <w:lsdException w:name="Medium List 1 Accent 1" w:semiHidden="0" w:uiPriority="65" w:unhideWhenUsed="0"/>
-    <w:lsdException w:name="Revision" w:unhideWhenUsed="0"/>
-    <w:lsdException w:name="List Paragraph" w:semiHidden="0" w:uiPriority="34" w:unhideWhenUsed="0" w:qFormat="1"/>
-    <w:lsdException w:name="Quote" w:semiHidden="0" w:uiPriority="29" w:unhideWhenUsed="0" w:qFormat="1"/>
-    <w:lsdException w:name="Intense Quote" w:semiHidden="0" w:uiPriority="30" w:unhideWhenUsed="0" w:qFormat="1"/>
-    <w:lsdException w:name="Medium List 2 Accent 1" w:semiHidden="0" w:uiPriority="66" w:unhideWhenUsed="0"/>
-    <w:lsdException w:name="Medium Grid 1 Accent 1" w:semiHidden="0" w:uiPriority="67" w:unhideWhenUsed="0"/>
-    <w:lsdException w:name="Medium Grid 2 Accent 1" w:semiHidden="0" w:uiPriority="68" w:unhideWhenUsed="0"/>
-    <w:lsdException w:name="Medium Grid 3 Accent 1" w:semiHidden="0" w:uiPriority="69" w:unhideWhenUsed="0"/>
-    <w:lsdException w:name="Dark List Accent 1" w:semiHidden="0" w:uiPriority="70" w:unhideWhenUsed="0"/>
-    <w:lsdException w:name="Colorful Shading Accent 1" w:semiHidden="0" w:uiPriority="71" w:unhideWhenUsed="0"/>
-    <w:lsdException w:name="Colorful List Accent 1" w:semiHidden="0" w:uiPriority="72" w:unhideWhenUsed="0"/>
-    <w:lsdException w:name="Colorful Grid Accent 1" w:semiHidden="0" w:uiPriority="73" w:unhideWhenUsed="0"/>
-    <w:lsdException w:name="Light Shading Accent 2" w:semiHidden="0" w:uiPriority="60" w:unhideWhenUsed="0"/>
-    <w:lsdException w:name="Light List Accent 2" w:semiHidden="0" w:uiPriority="61" w:unhideWhenUsed="0"/>
-    <w:lsdException w:name="Light Grid Accent 2" w:semiHidden="0" w:uiPriority="62" w:unhideWhenUsed="0"/>
-    <w:lsdException w:name="Medium Shading 1 Accent 2" w:semiHidden="0" w:uiPriority="63" w:unhideWhenUsed="0"/>
-    <w:lsdException w:name="Medium Shading 2 Accent 2" w:semiHidden="0" w:uiPriority="64" w:unhideWhenUsed="0"/>
-    <w:lsdException w:name="Medium List 1 Accent 2" w:semiHidden="0" w:uiPriority="65" w:unhideWhenUsed="0"/>
-    <w:lsdException w:name="Medium List 2 Accent 2" w:semiHidden="0" w:uiPriority="66" w:unhideWhenUsed="0"/>
-    <w:lsdException w:name="Medium Grid 1 Accent 2" w:semiHidden="0" w:uiPriority="67" w:unhideWhenUsed="0"/>
-    <w:lsdException w:name="Medium Grid 2 Accent 2" w:semiHidden="0" w:uiPriority="68" w:unhideWhenUsed="0"/>
-    <w:lsdException w:name="Medium Grid 3 Accent 2" w:semiHidden="0" w:uiPriority="69" w:unhideWhenUsed="0"/>
-    <w:lsdException w:name="Dark List Accent 2" w:semiHidden="0" w:uiPriority="70" w:unhideWhenUsed="0"/>
-    <w:lsdException w:name="Colorful Shading Accent 2" w:semiHidden="0" w:uiPriority="71" w:unhideWhenUsed="0"/>
-    <w:lsdException w:name="Colorful List Accent 2" w:semiHidden="0" w:uiPriority="72" w:unhideWhenUsed="0"/>
-    <w:lsdException w:name="Colorful Grid Accent 2" w:semiHidden="0" w:uiPriority="73" w:unhideWhenUsed="0"/>
-    <w:lsdException w:name="Light Shading Accent 3" w:semiHidden="0" w:uiPriority="60" w:unhideWhenUsed="0"/>
-    <w:lsdException w:name="Light List Accent 3" w:semiHidden="0" w:uiPriority="61" w:unhideWhenUsed="0"/>
-    <w:lsdException w:name="Light Grid Accent 3" w:semiHidden="0" w:uiPriority="62" w:unhideWhenUsed="0"/>
-    <w:lsdException w:name="Medium Shading 1 Accent 3" w:semiHidden="0" w:uiPriority="63" w:unhideWhenUsed="0"/>
-    <w:lsdException w:name="Medium Shading 2 Accent 3" w:semiHidden="0" w:uiPriority="64" w:unhideWhenUsed="0"/>
-    <w:lsdException w:name="Medium List 1 Accent 3" w:semiHidden="0" w:uiPriority="65" w:unhideWhenUsed="0"/>
-    <w:lsdException w:name="Medium List 2 Accent 3" w:semiHidden="0" w:uiPriority="66" w:unhideWhenUsed="0"/>
-    <w:lsdException w:name="Medium Grid 1 Accent 3" w:semiHidden="0" w:uiPriority="67" w:unhideWhenUsed="0"/>
-    <w:lsdException w:name="Medium Grid 2 Accent 3" w:semiHidden="0" w:uiPriority="68" w:unhideWhenUsed="0"/>
-    <w:lsdException w:name="Medium Grid 3 Accent 3" w:semiHidden="0" w:uiPriority="69" w:unhideWhenUsed="0"/>
-    <w:lsdException w:name="Dark List Accent 3" w:semiHidden="0" w:uiPriority="70" w:unhideWhenUsed="0"/>
-    <w:lsdException w:name="Colorful Shading Accent 3" w:semiHidden="0" w:uiPriority="71" w:unhideWhenUsed="0"/>
-    <w:lsdException w:name="Colorful List Accent 3" w:semiHidden="0" w:uiPriority="72" w:unhideWhenUsed="0"/>
-    <w:lsdException w:name="Colorful Grid Accent 3" w:semiHidden="0" w:uiPriority="73" w:unhideWhenUsed="0"/>
-    <w:lsdException w:name="Light Shading Accent 4" w:semiHidden="0" w:uiPriority="60" w:unhideWhenUsed="0"/>
-    <w:lsdException w:name="Light List Accent 4" w:semiHidden="0" w:uiPriority="61" w:unhideWhenUsed="0"/>
-    <w:lsdException w:name="Light Grid Accent 4" w:semiHidden="0" w:uiPriority="62" w:unhideWhenUsed="0"/>
-    <w:lsdException w:name="Medium Shading 1 Accent 4" w:semiHidden="0" w:uiPriority="63" w:unhideWhenUsed="0"/>
-    <w:lsdException w:name="Medium Shading 2 Accent 4" w:semiHidden="0" w:uiPriority="64" w:unhideWhenUsed="0"/>
-    <w:lsdException w:name="Medium List 1 Accent 4" w:semiHidden="0" w:uiPriority="65" w:unhideWhenUsed="0"/>
-    <w:lsdException w:name="Medium List 2 Accent 4" w:semiHidden="0" w:uiPriority="66" w:unhideWhenUsed="0"/>
-    <w:lsdException w:name="Medium Grid 1 Accent 4" w:semiHidden="0" w:uiPriority="67" w:unhideWhenUsed="0"/>
-    <w:lsdException w:name="Medium Grid 2 Accent 4" w:semiHidden="0" w:uiPriority="68" w:unhideWhenUsed="0"/>
-    <w:lsdException w:name="Medium Grid 3 Accent 4" w:semiHidden="0" w:uiPriority="69" w:unhideWhenUsed="0"/>
-    <w:lsdException w:name="Dark List Accent 4" w:semiHidden="0" w:uiPriority="70" w:unhideWhenUsed="0"/>
-    <w:lsdException w:name="Colorful Shading Accent 4" w:semiHidden="0" w:uiPriority="71" w:unhideWhenUsed="0"/>
-    <w:lsdException w:name="Colorful List Accent 4" w:semiHidden="0" w:uiPriority="72" w:unhideWhenUsed="0"/>
-    <w:lsdException w:name="Colorful Grid Accent 4" w:semiHidden="0" w:uiPriority="73" w:unhideWhenUsed="0"/>
-    <w:lsdException w:name="Light Shading Accent 5" w:semiHidden="0" w:uiPriority="60" w:unhideWhenUsed="0"/>
-    <w:lsdException w:name="Light List Accent 5" w:semiHidden="0" w:uiPriority="61" w:unhideWhenUsed="0"/>
-    <w:lsdException w:name="Light Grid Accent 5" w:semiHidden="0" w:uiPriority="62" w:unhideWhenUsed="0"/>
-    <w:lsdException w:name="Medium Shading 1 Accent 5" w:semiHidden="0" w:uiPriority="63" w:unhideWhenUsed="0"/>
-    <w:lsdException w:name="Medium Shading 2 Accent 5" w:semiHidden="0" w:uiPriority="64" w:unhideWhenUsed="0"/>
-    <w:lsdException w:name="Medium List 1 Accent 5" w:semiHidden="0" w:uiPriority="65" w:unhideWhenUsed="0"/>
-    <w:lsdException w:name="Medium List 2 Accent 5" w:semiHidden="0" w:uiPriority="66" w:unhideWhenUsed="0"/>
-    <w:lsdException w:name="Medium Grid 1 Accent 5" w:semiHidden="0" w:uiPriority="67" w:unhideWhenUsed="0"/>
-    <w:lsdException w:name="Medium Grid 2 Accent 5" w:semiHidden="0" w:uiPriority="68" w:unhideWhenUsed="0"/>
-    <w:lsdException w:name="Medium Grid 3 Accent 5" w:semiHidden="0" w:uiPriority="69" w:unhideWhenUsed="0"/>
-    <w:lsdException w:name="Dark List Accent 5" w:semiHidden="0" w:uiPriority="70" w:unhideWhenUsed="0"/>
-    <w:lsdException w:name="Colorful Shading Accent 5" w:semiHidden="0" w:uiPriority="71" w:unhideWhenUsed="0"/>
-    <w:lsdException w:name="Colorful List Accent 5" w:semiHidden="0" w:uiPriority="72" w:unhideWhenUsed="0"/>
-    <w:lsdException w:name="Colorful Grid Accent 5" w:semiHidden="0" w:uiPriority="73" w:unhideWhenUsed="0"/>
-    <w:lsdException w:name="Light Shading Accent 6" w:semiHidden="0" w:uiPriority="60" w:unhideWhenUsed="0"/>
-    <w:lsdException w:name="Light List Accent 6" w:semiHidden="0" w:uiPriority="61" w:unhideWhenUsed="0"/>
-    <w:lsdException w:name="Light Grid Accent 6" w:semiHidden="0" w:uiPriority="62" w:unhideWhenUsed="0"/>
-    <w:lsdException w:name="Medium Shading 1 Accent 6" w:semiHidden="0" w:uiPriority="63" w:unhideWhenUsed="0"/>
-    <w:lsdException w:name="Medium Shading 2 Accent 6" w:semiHidden="0" w:uiPriority="64" w:unhideWhenUsed="0"/>
-    <w:lsdException w:name="Medium List 1 Accent 6" w:semiHidden="0" w:uiPriority="65" w:unhideWhenUsed="0"/>
-    <w:lsdException w:name="Medium List 2 Accent 6" w:semiHidden="0" w:uiPriority="66" w:unhideWhenUsed="0"/>
-    <w:lsdException w:name="Medium Grid 1 Accent 6" w:semiHidden="0" w:uiPriority="67" w:unhideWhenUsed="0"/>
-    <w:lsdException w:name="Medium Grid 2 Accent 6" w:semiHidden="0" w:uiPriority="68" w:unhideWhenUsed="0"/>
-    <w:lsdException w:name="Medium Grid 3 Accent 6" w:semiHidden="0" w:uiPriority="69" w:unhideWhenUsed="0"/>
-    <w:lsdException w:name="Dark List Accent 6" w:semiHidden="0" w:uiPriority="70" w:unhideWhenUsed="0"/>
-    <w:lsdException w:name="Colorful Shading Accent 6" w:semiHidden="0" w:uiPriority="71" w:unhideWhenUsed="0"/>
-    <w:lsdException w:name="Colorful List Accent 6" w:semiHidden="0" w:uiPriority="72" w:unhideWhenUsed="0"/>
-    <w:lsdException w:name="Colorful Grid Accent 6" w:semiHidden="0" w:uiPriority="73" w:unhideWhenUsed="0"/>
-    <w:lsdException w:name="Subtle Emphasis" w:semiHidden="0" w:uiPriority="19" w:unhideWhenUsed="0" w:qFormat="1"/>
-    <w:lsdException w:name="Intense Emphasis" w:semiHidden="0" w:uiPriority="21" w:unhideWhenUsed="0" w:qFormat="1"/>
-    <w:lsdException w:name="Subtle Reference" w:semiHidden="0" w:uiPriority="31" w:unhideWhenUsed="0" w:qFormat="1"/>
-    <w:lsdException w:name="Intense Reference" w:semiHidden="0" w:uiPriority="32" w:unhideWhenUsed="0" w:qFormat="1"/>
-    <w:lsdException w:name="Book Title" w:semiHidden="0" w:uiPriority="33" w:unhideWhenUsed="0" w:qFormat="1"/>
-    <w:lsdException w:name="Bibliography" w:uiPriority="37"/>
-    <w:lsdException w:name="TOC Heading" w:uiPriority="39" w:qFormat="1"/>
-  </w:latentStyles>
-  <w:style w:type="paragraph" w:default="1" w:styleId="Normal">
-    <w:name w:val="Normal"/>
-    <w:qFormat/>
-  </w:style>
-  <w:style w:type="character" w:default="1" w:styleId="DefaultParagraphFont">
-    <w:name w:val="Default Paragraph Font"/>
-    <w:uiPriority w:val="1"/>
-    <w:semiHidden/>
-    <w:unhideWhenUsed/>
-  </w:style>
-  <w:style w:type="table" w:default="1" w:styleId="TableNormal">
-    <w:name w:val="Normal Table"/>
-    <w:uiPriority w:val="99"/>
-    <w:semiHidden/>
-    <w:unhideWhenUsed/>
-    <w:tblPr>
-      <w:tblInd w:w="0" w:type="dxa"/>
-      <w:tblCellMar>
-        <w:top w:w="0" w:type="dxa"/>
-        <w:left w:w="108" w:type="dxa"/>
-        <w:bottom w:w="0" w:type="dxa"/>
-        <w:right w:w="108" w:type="dxa"/>
-      </w:tblCellMar>
-    </w:tblPr>
-  </w:style>
-  <w:style w:type="numbering" w:default="1" w:styleId="NoList">
-    <w:name w:val="No List"/>
-    <w:uiPriority w:val="99"/>
-    <w:semiHidden/>
-    <w:unhideWhenUsed/>
-  </w:style>
-</w:styles>
-</file>
-
 <file path=word/theme/theme1.xml><?xml version="1.0" encoding="utf-8"?>
 <a:theme xmlns:a="http://schemas.openxmlformats.org/drawingml/2006/main" name="Office Theme">
   <a:themeElements>
@@ -19166,7 +18650,7 @@
   <a:extraClrSchemeLst/>
   <a:extLst>
     <a:ext uri="{05A4C25C-085E-4340-85A3-A5531E510DB2}">
-      <thm15:themeFamily xmlns="" xmlns:thm15="http://schemas.microsoft.com/office/thememl/2012/main" name="Office Theme" id="{62F939B6-93AF-4DB8-9C6B-D6C7DFDC589F}" vid="{4A3C46E8-61CC-4603-A589-7422A47A8E4A}"/>
+      <thm15:themeFamily xmlns:thm15="http://schemas.microsoft.com/office/thememl/2012/main" name="Office Theme" id="{62F939B6-93AF-4DB8-9C6B-D6C7DFDC589F}" vid="{4A3C46E8-61CC-4603-A589-7422A47A8E4A}"/>
     </a:ext>
   </a:extLst>
 </a:theme>
@@ -19526,7 +19010,7 @@
 </file>
 
 <file path=customXml/itemProps1.xml><?xml version="1.0" encoding="utf-8"?>
-<ds:datastoreItem xmlns:ds="http://schemas.openxmlformats.org/officeDocument/2006/customXml" ds:itemID="{60BE5D03-880A-4B35-925E-153BCCD76DA7}">
+<ds:datastoreItem xmlns:ds="http://schemas.openxmlformats.org/officeDocument/2006/customXml" ds:itemID="{B6162997-6881-4EA8-8B82-C86DABA812EC}">
   <ds:schemaRefs>
     <ds:schemaRef ds:uri="http://schemas.openxmlformats.org/officeDocument/2006/bibliography"/>
   </ds:schemaRefs>

</xml_diff>

<commit_message>
Fixed return values and typos
</commit_message>
<xml_diff>
--- a/Final/An Automotive Application of the Organic Rankine Cycle for Power Generation Using Recovered Waste Heat.docx
+++ b/Final/An Automotive Application of the Organic Rankine Cycle for Power Generation Using Recovered Waste Heat.docx
@@ -13091,19 +13091,17 @@
           </w:r>
         </w:sdtContent>
       </w:sdt>
-      <w:bookmarkStart w:id="26" w:name="_GoBack"/>
+    </w:p>
+    <w:p/>
+    <w:p>
+      <w:pPr>
+        <w:pStyle w:val="Heading2"/>
+      </w:pPr>
+      <w:bookmarkStart w:id="26" w:name="_Toc10044663"/>
+      <w:r>
+        <w:t>Test case</w:t>
+      </w:r>
       <w:bookmarkEnd w:id="26"/>
-    </w:p>
-    <w:p/>
-    <w:p>
-      <w:pPr>
-        <w:pStyle w:val="Heading2"/>
-      </w:pPr>
-      <w:bookmarkStart w:id="27" w:name="_Toc10044663"/>
-      <w:r>
-        <w:t>Test case</w:t>
-      </w:r>
-      <w:bookmarkEnd w:id="27"/>
     </w:p>
     <w:p>
       <w:r>
@@ -13503,11 +13501,12 @@
         <w:rPr>
           <w:noProof/>
         </w:rPr>
+        <w:lastRenderedPageBreak/>
         <w:drawing>
-          <wp:inline distT="0" distB="0" distL="0" distR="0" wp14:anchorId="42FA6B15" wp14:editId="1D4B68EC">
-            <wp:extent cx="2823667" cy="1242142"/>
-            <wp:effectExtent l="0" t="0" r="0" b="0"/>
-            <wp:docPr id="28" name="Picture 28"/>
+          <wp:inline distT="0" distB="0" distL="0" distR="0" wp14:anchorId="0972554A" wp14:editId="3BDB9C17">
+            <wp:extent cx="3295650" cy="1819275"/>
+            <wp:effectExtent l="0" t="0" r="0" b="9525"/>
+            <wp:docPr id="14" name="Picture 14"/>
             <wp:cNvGraphicFramePr>
               <a:graphicFrameLocks xmlns:a="http://schemas.openxmlformats.org/drawingml/2006/main" noChangeAspect="1"/>
             </wp:cNvGraphicFramePr>
@@ -13527,7 +13526,7 @@
                   <pic:spPr>
                     <a:xfrm>
                       <a:off x="0" y="0"/>
-                      <a:ext cx="2821931" cy="1241378"/>
+                      <a:ext cx="3295650" cy="1819275"/>
                     </a:xfrm>
                     <a:prstGeom prst="rect">
                       <a:avLst/>
@@ -13539,6 +13538,8 @@
           </wp:inline>
         </w:drawing>
       </w:r>
+      <w:bookmarkStart w:id="27" w:name="_GoBack"/>
+      <w:bookmarkEnd w:id="27"/>
     </w:p>
     <w:p>
       <w:pPr>
@@ -13710,6 +13711,7 @@
         <w:rPr>
           <w:noProof/>
         </w:rPr>
+        <w:lastRenderedPageBreak/>
         <w:drawing>
           <wp:inline distT="0" distB="0" distL="0" distR="0" wp14:anchorId="0E84FC44" wp14:editId="22E632F5">
             <wp:extent cx="3357677" cy="2247061"/>
@@ -18548,7 +18550,7 @@
       <w:rPr>
         <w:noProof/>
       </w:rPr>
-      <w:t>23</w:t>
+      <w:t>25</w:t>
     </w:r>
     <w:r>
       <w:rPr>
@@ -18564,7 +18566,7 @@
         <w:rPr>
           <w:noProof/>
         </w:rPr>
-        <w:t>43</w:t>
+        <w:t>44</w:t>
       </w:r>
     </w:fldSimple>
   </w:p>
@@ -20032,8 +20034,8 @@
   </w:compat>
   <w:rsids>
     <w:rsidRoot w:val="003321D3"/>
+    <w:rsid w:val="002526E0"/>
     <w:rsid w:val="003321D3"/>
-    <w:rsid w:val="00A145A8"/>
   </w:rsids>
   <m:mathPr>
     <m:mathFont m:val="Cambria Math"/>
@@ -21099,7 +21101,7 @@
 </file>
 
 <file path=customXml/itemProps1.xml><?xml version="1.0" encoding="utf-8"?>
-<ds:datastoreItem xmlns:ds="http://schemas.openxmlformats.org/officeDocument/2006/customXml" ds:itemID="{BCA62530-BA40-4930-9E19-6BF63D6A1C95}">
+<ds:datastoreItem xmlns:ds="http://schemas.openxmlformats.org/officeDocument/2006/customXml" ds:itemID="{15CA9AC4-8ECB-46CE-AF14-533EB1BFFEDA}">
   <ds:schemaRefs>
     <ds:schemaRef ds:uri="http://schemas.openxmlformats.org/officeDocument/2006/bibliography"/>
   </ds:schemaRefs>

</xml_diff>

<commit_message>
Found new upper bound for boiler operating pressure.
</commit_message>
<xml_diff>
--- a/Final/An Automotive Application of the Organic Rankine Cycle for Power Generation Using Recovered Waste Heat.docx
+++ b/Final/An Automotive Application of the Organic Rankine Cycle for Power Generation Using Recovered Waste Heat.docx
@@ -2921,27 +2921,14 @@
       <w:r>
         <w:t xml:space="preserve">Table </w:t>
       </w:r>
-      <w:r>
-        <w:fldChar w:fldCharType="begin"/>
-      </w:r>
-      <w:r>
-        <w:instrText xml:space="preserve"> SEQ Table \* ARABIC </w:instrText>
-      </w:r>
-      <w:r>
-        <w:fldChar w:fldCharType="separate"/>
-      </w:r>
-      <w:r>
-        <w:rPr>
-          <w:noProof/>
-        </w:rPr>
-        <w:t>1</w:t>
-      </w:r>
-      <w:r>
-        <w:rPr>
-          <w:noProof/>
-        </w:rPr>
-        <w:fldChar w:fldCharType="end"/>
-      </w:r>
+      <w:fldSimple w:instr=" SEQ Table \* ARABIC ">
+        <w:r>
+          <w:rPr>
+            <w:noProof/>
+          </w:rPr>
+          <w:t>1</w:t>
+        </w:r>
+      </w:fldSimple>
       <w:bookmarkEnd w:id="2"/>
       <w:r>
         <w:t>: List of symbols</w:t>
@@ -3642,27 +3629,14 @@
       <w:r>
         <w:t xml:space="preserve">Equation </w:t>
       </w:r>
-      <w:r>
-        <w:fldChar w:fldCharType="begin"/>
-      </w:r>
-      <w:r>
-        <w:instrText xml:space="preserve"> SEQ Equation \* ARABIC </w:instrText>
-      </w:r>
-      <w:r>
-        <w:fldChar w:fldCharType="separate"/>
-      </w:r>
-      <w:r>
-        <w:rPr>
-          <w:noProof/>
-        </w:rPr>
-        <w:t>1</w:t>
-      </w:r>
-      <w:r>
-        <w:rPr>
-          <w:noProof/>
-        </w:rPr>
-        <w:fldChar w:fldCharType="end"/>
-      </w:r>
+      <w:fldSimple w:instr=" SEQ Equation \* ARABIC ">
+        <w:r>
+          <w:rPr>
+            <w:noProof/>
+          </w:rPr>
+          <w:t>1</w:t>
+        </w:r>
+      </w:fldSimple>
       <w:bookmarkEnd w:id="4"/>
       <w:r>
         <w:t>: Conductive heat transfer - Fourier's law</w:t>
@@ -3871,27 +3845,14 @@
       <w:r>
         <w:t xml:space="preserve">Equation </w:t>
       </w:r>
-      <w:r>
-        <w:fldChar w:fldCharType="begin"/>
-      </w:r>
-      <w:r>
-        <w:instrText xml:space="preserve"> SEQ Equation \* ARABIC </w:instrText>
-      </w:r>
-      <w:r>
-        <w:fldChar w:fldCharType="separate"/>
-      </w:r>
-      <w:r>
-        <w:rPr>
-          <w:noProof/>
-        </w:rPr>
-        <w:t>2</w:t>
-      </w:r>
-      <w:r>
-        <w:rPr>
-          <w:noProof/>
-        </w:rPr>
-        <w:fldChar w:fldCharType="end"/>
-      </w:r>
+      <w:fldSimple w:instr=" SEQ Equation \* ARABIC ">
+        <w:r>
+          <w:rPr>
+            <w:noProof/>
+          </w:rPr>
+          <w:t>2</w:t>
+        </w:r>
+      </w:fldSimple>
       <w:r>
         <w:t>: Radiative heat transfer - Stefan-</w:t>
       </w:r>
@@ -4686,27 +4647,14 @@
       <w:r>
         <w:t xml:space="preserve">Equation </w:t>
       </w:r>
-      <w:r>
-        <w:fldChar w:fldCharType="begin"/>
-      </w:r>
-      <w:r>
-        <w:instrText xml:space="preserve"> SEQ Equation \* ARABIC </w:instrText>
-      </w:r>
-      <w:r>
-        <w:fldChar w:fldCharType="separate"/>
-      </w:r>
-      <w:r>
-        <w:rPr>
-          <w:noProof/>
-        </w:rPr>
-        <w:t>3</w:t>
-      </w:r>
-      <w:r>
-        <w:rPr>
-          <w:noProof/>
-        </w:rPr>
-        <w:fldChar w:fldCharType="end"/>
-      </w:r>
+      <w:fldSimple w:instr=" SEQ Equation \* ARABIC ">
+        <w:r>
+          <w:rPr>
+            <w:noProof/>
+          </w:rPr>
+          <w:t>3</w:t>
+        </w:r>
+      </w:fldSimple>
       <w:r>
         <w:t>: The first law of thermodynamics</w:t>
       </w:r>
@@ -4992,27 +4940,14 @@
       <w:r>
         <w:t xml:space="preserve">Equation </w:t>
       </w:r>
-      <w:r>
-        <w:fldChar w:fldCharType="begin"/>
-      </w:r>
-      <w:r>
-        <w:instrText xml:space="preserve"> SEQ Equation \* ARABIC </w:instrText>
-      </w:r>
-      <w:r>
-        <w:fldChar w:fldCharType="separate"/>
-      </w:r>
-      <w:r>
-        <w:rPr>
-          <w:noProof/>
-        </w:rPr>
-        <w:t>4</w:t>
-      </w:r>
-      <w:r>
-        <w:rPr>
-          <w:noProof/>
-        </w:rPr>
-        <w:fldChar w:fldCharType="end"/>
-      </w:r>
+      <w:fldSimple w:instr=" SEQ Equation \* ARABIC ">
+        <w:r>
+          <w:rPr>
+            <w:noProof/>
+          </w:rPr>
+          <w:t>4</w:t>
+        </w:r>
+      </w:fldSimple>
       <w:r>
         <w:t>: Power cycle</w:t>
       </w:r>
@@ -5141,30 +5076,14 @@
       <w:r>
         <w:t xml:space="preserve">Equation </w:t>
       </w:r>
-      <w:r>
-        <w:fldChar w:fldCharType="begin"/>
-      </w:r>
-      <w:r>
-        <w:instrText xml:space="preserve"> SE</w:instrText>
-      </w:r>
-      <w:r>
-        <w:instrText xml:space="preserve">Q Equation \* ARABIC </w:instrText>
-      </w:r>
-      <w:r>
-        <w:fldChar w:fldCharType="separate"/>
-      </w:r>
-      <w:r>
-        <w:rPr>
-          <w:noProof/>
-        </w:rPr>
-        <w:t>5</w:t>
-      </w:r>
-      <w:r>
-        <w:rPr>
-          <w:noProof/>
-        </w:rPr>
-        <w:fldChar w:fldCharType="end"/>
-      </w:r>
+      <w:fldSimple w:instr=" SEQ Equation \* ARABIC ">
+        <w:r>
+          <w:rPr>
+            <w:noProof/>
+          </w:rPr>
+          <w:t>5</w:t>
+        </w:r>
+      </w:fldSimple>
       <w:r>
         <w:t>: Power cycle efficiency</w:t>
       </w:r>
@@ -5339,27 +5258,14 @@
       <w:r>
         <w:t xml:space="preserve">Equation </w:t>
       </w:r>
-      <w:r>
-        <w:fldChar w:fldCharType="begin"/>
-      </w:r>
-      <w:r>
-        <w:instrText xml:space="preserve"> SEQ Equation \* ARABIC </w:instrText>
-      </w:r>
-      <w:r>
-        <w:fldChar w:fldCharType="separate"/>
-      </w:r>
-      <w:r>
-        <w:rPr>
-          <w:noProof/>
-        </w:rPr>
-        <w:t>6</w:t>
-      </w:r>
-      <w:r>
-        <w:rPr>
-          <w:noProof/>
-        </w:rPr>
-        <w:fldChar w:fldCharType="end"/>
-      </w:r>
+      <w:fldSimple w:instr=" SEQ Equation \* ARABIC ">
+        <w:r>
+          <w:rPr>
+            <w:noProof/>
+          </w:rPr>
+          <w:t>6</w:t>
+        </w:r>
+      </w:fldSimple>
       <w:r>
         <w:t>: Mixture quality</w:t>
       </w:r>
@@ -5472,27 +5378,14 @@
       <w:r>
         <w:t xml:space="preserve">Figure </w:t>
       </w:r>
-      <w:r>
-        <w:fldChar w:fldCharType="begin"/>
-      </w:r>
-      <w:r>
-        <w:instrText xml:space="preserve"> SEQ Figure \* ARABIC </w:instrText>
-      </w:r>
-      <w:r>
-        <w:fldChar w:fldCharType="separate"/>
-      </w:r>
-      <w:r>
-        <w:rPr>
-          <w:noProof/>
-        </w:rPr>
-        <w:t>1</w:t>
-      </w:r>
-      <w:r>
-        <w:rPr>
-          <w:noProof/>
-        </w:rPr>
-        <w:fldChar w:fldCharType="end"/>
-      </w:r>
+      <w:fldSimple w:instr=" SEQ Figure \* ARABIC ">
+        <w:r>
+          <w:rPr>
+            <w:noProof/>
+          </w:rPr>
+          <w:t>1</w:t>
+        </w:r>
+      </w:fldSimple>
       <w:bookmarkEnd w:id="5"/>
       <w:r>
         <w:t>: Piston with saturated</w:t>
@@ -5723,30 +5616,14 @@
       <w:r>
         <w:t xml:space="preserve">Equation </w:t>
       </w:r>
-      <w:r>
-        <w:fldChar w:fldCharType="begin"/>
-      </w:r>
-      <w:r>
-        <w:instrText xml:space="preserve"> SEQ Equatio</w:instrText>
-      </w:r>
-      <w:r>
-        <w:instrText xml:space="preserve">n \* ARABIC </w:instrText>
-      </w:r>
-      <w:r>
-        <w:fldChar w:fldCharType="separate"/>
-      </w:r>
-      <w:r>
-        <w:rPr>
-          <w:noProof/>
-        </w:rPr>
-        <w:t>7</w:t>
-      </w:r>
-      <w:r>
-        <w:rPr>
-          <w:noProof/>
-        </w:rPr>
-        <w:fldChar w:fldCharType="end"/>
-      </w:r>
+      <w:fldSimple w:instr=" SEQ Equation \* ARABIC ">
+        <w:r>
+          <w:rPr>
+            <w:noProof/>
+          </w:rPr>
+          <w:t>7</w:t>
+        </w:r>
+      </w:fldSimple>
       <w:r>
         <w:t xml:space="preserve">: </w:t>
       </w:r>
@@ -6028,27 +5905,14 @@
       <w:r>
         <w:t xml:space="preserve">Equation </w:t>
       </w:r>
-      <w:r>
-        <w:fldChar w:fldCharType="begin"/>
-      </w:r>
-      <w:r>
-        <w:instrText xml:space="preserve"> SEQ Equation \* ARABIC </w:instrText>
-      </w:r>
-      <w:r>
-        <w:fldChar w:fldCharType="separate"/>
-      </w:r>
-      <w:r>
-        <w:rPr>
-          <w:noProof/>
-        </w:rPr>
-        <w:t>8</w:t>
-      </w:r>
-      <w:r>
-        <w:rPr>
-          <w:noProof/>
-        </w:rPr>
-        <w:fldChar w:fldCharType="end"/>
-      </w:r>
+      <w:fldSimple w:instr=" SEQ Equation \* ARABIC ">
+        <w:r>
+          <w:rPr>
+            <w:noProof/>
+          </w:rPr>
+          <w:t>8</w:t>
+        </w:r>
+      </w:fldSimple>
       <w:r>
         <w:t>: Specific volumes of saturated water at liquid and vapor states</w:t>
       </w:r>
@@ -6222,27 +6086,14 @@
       <w:r>
         <w:t xml:space="preserve">Equation </w:t>
       </w:r>
-      <w:r>
-        <w:fldChar w:fldCharType="begin"/>
-      </w:r>
-      <w:r>
-        <w:instrText xml:space="preserve"> SEQ Equation \* ARABIC </w:instrText>
-      </w:r>
-      <w:r>
-        <w:fldChar w:fldCharType="separate"/>
-      </w:r>
-      <w:r>
-        <w:rPr>
-          <w:noProof/>
-        </w:rPr>
-        <w:t>9</w:t>
-      </w:r>
-      <w:r>
-        <w:rPr>
-          <w:noProof/>
-        </w:rPr>
-        <w:fldChar w:fldCharType="end"/>
-      </w:r>
+      <w:fldSimple w:instr=" SEQ Equation \* ARABIC ">
+        <w:r>
+          <w:rPr>
+            <w:noProof/>
+          </w:rPr>
+          <w:t>9</w:t>
+        </w:r>
+      </w:fldSimple>
       <w:r>
         <w:t>: Volume to specific volume ratio at saturated liquid and saturated vapor states</w:t>
       </w:r>
@@ -6408,27 +6259,14 @@
       <w:r>
         <w:t xml:space="preserve">Equation </w:t>
       </w:r>
-      <w:r>
-        <w:fldChar w:fldCharType="begin"/>
-      </w:r>
-      <w:r>
-        <w:instrText xml:space="preserve"> SEQ Equation \* ARABIC </w:instrText>
-      </w:r>
-      <w:r>
-        <w:fldChar w:fldCharType="separate"/>
-      </w:r>
-      <w:r>
-        <w:rPr>
-          <w:noProof/>
-        </w:rPr>
-        <w:t>10</w:t>
-      </w:r>
-      <w:r>
-        <w:rPr>
-          <w:noProof/>
-        </w:rPr>
-        <w:fldChar w:fldCharType="end"/>
-      </w:r>
+      <w:fldSimple w:instr=" SEQ Equation \* ARABIC ">
+        <w:r>
+          <w:rPr>
+            <w:noProof/>
+          </w:rPr>
+          <w:t>10</w:t>
+        </w:r>
+      </w:fldSimple>
       <w:r>
         <w:t>: Vapor volume</w:t>
       </w:r>
@@ -6505,27 +6343,14 @@
       <w:r>
         <w:t xml:space="preserve">Figure </w:t>
       </w:r>
-      <w:r>
-        <w:fldChar w:fldCharType="begin"/>
-      </w:r>
-      <w:r>
-        <w:instrText xml:space="preserve"> SEQ Figure \* ARABIC </w:instrText>
-      </w:r>
-      <w:r>
-        <w:fldChar w:fldCharType="separate"/>
-      </w:r>
-      <w:r>
-        <w:rPr>
-          <w:noProof/>
-        </w:rPr>
-        <w:t>2</w:t>
-      </w:r>
-      <w:r>
-        <w:rPr>
-          <w:noProof/>
-        </w:rPr>
-        <w:fldChar w:fldCharType="end"/>
-      </w:r>
+      <w:fldSimple w:instr=" SEQ Figure \* ARABIC ">
+        <w:r>
+          <w:rPr>
+            <w:noProof/>
+          </w:rPr>
+          <w:t>2</w:t>
+        </w:r>
+      </w:fldSimple>
       <w:r>
         <w:t>: Piston with saturated vapor</w:t>
       </w:r>
@@ -6696,27 +6521,14 @@
       <w:r>
         <w:t xml:space="preserve">Figure </w:t>
       </w:r>
-      <w:r>
-        <w:fldChar w:fldCharType="begin"/>
-      </w:r>
-      <w:r>
-        <w:instrText xml:space="preserve"> SEQ Figure \* ARABIC </w:instrText>
-      </w:r>
-      <w:r>
-        <w:fldChar w:fldCharType="separate"/>
-      </w:r>
-      <w:r>
-        <w:rPr>
-          <w:noProof/>
-        </w:rPr>
-        <w:t>3</w:t>
-      </w:r>
-      <w:r>
-        <w:rPr>
-          <w:noProof/>
-        </w:rPr>
-        <w:fldChar w:fldCharType="end"/>
-      </w:r>
+      <w:fldSimple w:instr=" SEQ Figure \* ARABIC ">
+        <w:r>
+          <w:rPr>
+            <w:noProof/>
+          </w:rPr>
+          <w:t>3</w:t>
+        </w:r>
+      </w:fldSimple>
       <w:r>
         <w:t>: T-s diagram for an ideal Rankine cycle</w:t>
       </w:r>
@@ -7840,27 +7652,14 @@
       <w:r>
         <w:t xml:space="preserve">Figure </w:t>
       </w:r>
-      <w:r>
-        <w:fldChar w:fldCharType="begin"/>
-      </w:r>
-      <w:r>
-        <w:instrText xml:space="preserve"> SEQ Figure \* ARABIC </w:instrText>
-      </w:r>
-      <w:r>
-        <w:fldChar w:fldCharType="separate"/>
-      </w:r>
-      <w:r>
-        <w:rPr>
-          <w:noProof/>
-        </w:rPr>
-        <w:t>4</w:t>
-      </w:r>
-      <w:r>
-        <w:rPr>
-          <w:noProof/>
-        </w:rPr>
-        <w:fldChar w:fldCharType="end"/>
-      </w:r>
+      <w:fldSimple w:instr=" SEQ Figure \* ARABIC ">
+        <w:r>
+          <w:rPr>
+            <w:noProof/>
+          </w:rPr>
+          <w:t>4</w:t>
+        </w:r>
+      </w:fldSimple>
       <w:r>
         <w:t xml:space="preserve">: </w:t>
       </w:r>
@@ -8639,18 +8438,8 @@
                 <w:color w:val="000000"/>
                 <w:sz w:val="22"/>
               </w:rPr>
-              <w:t xml:space="preserve">R245fa, R236ea, R227ea, </w:t>
-            </w:r>
-            <w:proofErr w:type="spellStart"/>
-            <w:r>
-              <w:rPr>
-                <w:rFonts w:ascii="Calibri" w:eastAsia="Times New Roman" w:hAnsi="Calibri" w:cs="Times New Roman"/>
-                <w:color w:val="000000"/>
-                <w:sz w:val="22"/>
-              </w:rPr>
-              <w:t>isopentane</w:t>
-            </w:r>
-            <w:proofErr w:type="spellEnd"/>
+              <w:t>R245fa</w:t>
+            </w:r>
           </w:p>
         </w:tc>
       </w:tr>
@@ -8970,27 +8759,14 @@
       <w:r>
         <w:t xml:space="preserve">Figure </w:t>
       </w:r>
-      <w:r>
-        <w:fldChar w:fldCharType="begin"/>
-      </w:r>
-      <w:r>
-        <w:instrText xml:space="preserve"> SEQ Figure \* ARABIC </w:instrText>
-      </w:r>
-      <w:r>
-        <w:fldChar w:fldCharType="separate"/>
-      </w:r>
-      <w:r>
-        <w:rPr>
-          <w:noProof/>
-        </w:rPr>
-        <w:t>5</w:t>
-      </w:r>
-      <w:r>
-        <w:rPr>
-          <w:noProof/>
-        </w:rPr>
-        <w:fldChar w:fldCharType="end"/>
-      </w:r>
+      <w:fldSimple w:instr=" SEQ Figure \* ARABIC ">
+        <w:r>
+          <w:rPr>
+            <w:noProof/>
+          </w:rPr>
+          <w:t>5</w:t>
+        </w:r>
+      </w:fldSimple>
       <w:r>
         <w:t>: Proposed study components diagram</w:t>
       </w:r>
@@ -9438,27 +9214,14 @@
       <w:r>
         <w:t xml:space="preserve">Figure </w:t>
       </w:r>
-      <w:r>
-        <w:fldChar w:fldCharType="begin"/>
-      </w:r>
-      <w:r>
-        <w:instrText xml:space="preserve"> SEQ Figure \* ARABIC </w:instrText>
-      </w:r>
-      <w:r>
-        <w:fldChar w:fldCharType="separate"/>
-      </w:r>
-      <w:r>
-        <w:rPr>
-          <w:noProof/>
-        </w:rPr>
-        <w:t>6</w:t>
-      </w:r>
-      <w:r>
-        <w:rPr>
-          <w:noProof/>
-        </w:rPr>
-        <w:fldChar w:fldCharType="end"/>
-      </w:r>
+      <w:fldSimple w:instr=" SEQ Figure \* ARABIC ">
+        <w:r>
+          <w:rPr>
+            <w:noProof/>
+          </w:rPr>
+          <w:t>6</w:t>
+        </w:r>
+      </w:fldSimple>
       <w:r>
         <w:t>: Mass and energy rate balance for a control volume</w:t>
       </w:r>
@@ -9543,27 +9306,14 @@
       <w:r>
         <w:t xml:space="preserve">Figure </w:t>
       </w:r>
-      <w:r>
-        <w:fldChar w:fldCharType="begin"/>
-      </w:r>
-      <w:r>
-        <w:instrText xml:space="preserve"> SEQ Figure \* ARABIC </w:instrText>
-      </w:r>
-      <w:r>
-        <w:fldChar w:fldCharType="separate"/>
-      </w:r>
-      <w:r>
-        <w:rPr>
-          <w:noProof/>
-        </w:rPr>
-        <w:t>7</w:t>
-      </w:r>
-      <w:r>
-        <w:rPr>
-          <w:noProof/>
-        </w:rPr>
-        <w:fldChar w:fldCharType="end"/>
-      </w:r>
+      <w:fldSimple w:instr=" SEQ Figure \* ARABIC ">
+        <w:r>
+          <w:rPr>
+            <w:noProof/>
+          </w:rPr>
+          <w:t>7</w:t>
+        </w:r>
+      </w:fldSimple>
       <w:r>
         <w:t>: Rankine cycle with no superheat</w:t>
       </w:r>
@@ -9730,27 +9480,14 @@
       <w:r>
         <w:t xml:space="preserve">Equation </w:t>
       </w:r>
-      <w:r>
-        <w:fldChar w:fldCharType="begin"/>
-      </w:r>
-      <w:r>
-        <w:instrText xml:space="preserve"> SEQ Equation \* ARABIC </w:instrText>
-      </w:r>
-      <w:r>
-        <w:fldChar w:fldCharType="separate"/>
-      </w:r>
-      <w:r>
-        <w:rPr>
-          <w:noProof/>
-        </w:rPr>
-        <w:t>12</w:t>
-      </w:r>
-      <w:r>
-        <w:rPr>
-          <w:noProof/>
-        </w:rPr>
-        <w:fldChar w:fldCharType="end"/>
-      </w:r>
+      <w:fldSimple w:instr=" SEQ Equation \* ARABIC ">
+        <w:r>
+          <w:rPr>
+            <w:noProof/>
+          </w:rPr>
+          <w:t>12</w:t>
+        </w:r>
+      </w:fldSimple>
       <w:r>
         <w:t>: Turbine model</w:t>
       </w:r>
@@ -9951,27 +9688,14 @@
       <w:r>
         <w:t xml:space="preserve">Equation </w:t>
       </w:r>
-      <w:r>
-        <w:fldChar w:fldCharType="begin"/>
-      </w:r>
-      <w:r>
-        <w:instrText xml:space="preserve"> SEQ Equation \* ARABIC </w:instrText>
-      </w:r>
-      <w:r>
-        <w:fldChar w:fldCharType="separate"/>
-      </w:r>
-      <w:r>
-        <w:rPr>
-          <w:noProof/>
-        </w:rPr>
-        <w:t>13</w:t>
-      </w:r>
-      <w:r>
-        <w:rPr>
-          <w:noProof/>
-        </w:rPr>
-        <w:fldChar w:fldCharType="end"/>
-      </w:r>
+      <w:fldSimple w:instr=" SEQ Equation \* ARABIC ">
+        <w:r>
+          <w:rPr>
+            <w:noProof/>
+          </w:rPr>
+          <w:t>13</w:t>
+        </w:r>
+      </w:fldSimple>
       <w:bookmarkEnd w:id="20"/>
       <w:r>
         <w:t>: Enthalpy of a vapor-liquid mixture</w:t>
@@ -10241,27 +9965,14 @@
       <w:r>
         <w:t xml:space="preserve">Equation </w:t>
       </w:r>
-      <w:r>
-        <w:fldChar w:fldCharType="begin"/>
-      </w:r>
-      <w:r>
-        <w:instrText xml:space="preserve"> SEQ Equation \* ARABIC </w:instrText>
-      </w:r>
-      <w:r>
-        <w:fldChar w:fldCharType="separate"/>
-      </w:r>
-      <w:r>
-        <w:rPr>
-          <w:noProof/>
-        </w:rPr>
-        <w:t>14</w:t>
-      </w:r>
-      <w:r>
-        <w:rPr>
-          <w:noProof/>
-        </w:rPr>
-        <w:fldChar w:fldCharType="end"/>
-      </w:r>
+      <w:fldSimple w:instr=" SEQ Equation \* ARABIC ">
+        <w:r>
+          <w:rPr>
+            <w:noProof/>
+          </w:rPr>
+          <w:t>14</w:t>
+        </w:r>
+      </w:fldSimple>
       <w:bookmarkEnd w:id="21"/>
       <w:r>
         <w:t>: Vapor-liquid mixture quality</w:t>
@@ -10468,27 +10179,14 @@
       <w:r>
         <w:t xml:space="preserve">Equation </w:t>
       </w:r>
-      <w:r>
-        <w:fldChar w:fldCharType="begin"/>
-      </w:r>
-      <w:r>
-        <w:instrText xml:space="preserve"> SEQ Equation \* ARABIC </w:instrText>
-      </w:r>
-      <w:r>
-        <w:fldChar w:fldCharType="separate"/>
-      </w:r>
-      <w:r>
-        <w:rPr>
-          <w:noProof/>
-        </w:rPr>
-        <w:t>15</w:t>
-      </w:r>
-      <w:r>
-        <w:rPr>
-          <w:noProof/>
-        </w:rPr>
-        <w:fldChar w:fldCharType="end"/>
-      </w:r>
+      <w:fldSimple w:instr=" SEQ Equation \* ARABIC ">
+        <w:r>
+          <w:rPr>
+            <w:noProof/>
+          </w:rPr>
+          <w:t>15</w:t>
+        </w:r>
+      </w:fldSimple>
       <w:r>
         <w:t>: Condenser model</w:t>
       </w:r>
@@ -10765,27 +10463,14 @@
       <w:r>
         <w:t xml:space="preserve">Equation </w:t>
       </w:r>
-      <w:r>
-        <w:fldChar w:fldCharType="begin"/>
-      </w:r>
-      <w:r>
-        <w:instrText xml:space="preserve"> SEQ Equation \* ARABIC </w:instrText>
-      </w:r>
-      <w:r>
-        <w:fldChar w:fldCharType="separate"/>
-      </w:r>
-      <w:r>
-        <w:rPr>
-          <w:noProof/>
-        </w:rPr>
-        <w:t>16</w:t>
-      </w:r>
-      <w:r>
-        <w:rPr>
-          <w:noProof/>
-        </w:rPr>
-        <w:fldChar w:fldCharType="end"/>
-      </w:r>
+      <w:fldSimple w:instr=" SEQ Equation \* ARABIC ">
+        <w:r>
+          <w:rPr>
+            <w:noProof/>
+          </w:rPr>
+          <w:t>16</w:t>
+        </w:r>
+      </w:fldSimple>
       <w:bookmarkEnd w:id="22"/>
       <w:r>
         <w:t>: Pump model</w:t>
@@ -10980,27 +10665,14 @@
       <w:r>
         <w:t xml:space="preserve">Equation </w:t>
       </w:r>
-      <w:r>
-        <w:fldChar w:fldCharType="begin"/>
-      </w:r>
-      <w:r>
-        <w:instrText xml:space="preserve"> SEQ Equation \* ARABIC </w:instrText>
-      </w:r>
-      <w:r>
-        <w:fldChar w:fldCharType="separate"/>
-      </w:r>
-      <w:r>
-        <w:rPr>
-          <w:noProof/>
-        </w:rPr>
-        <w:t>17</w:t>
-      </w:r>
-      <w:r>
-        <w:rPr>
-          <w:noProof/>
-        </w:rPr>
-        <w:fldChar w:fldCharType="end"/>
-      </w:r>
+      <w:fldSimple w:instr=" SEQ Equation \* ARABIC ">
+        <w:r>
+          <w:rPr>
+            <w:noProof/>
+          </w:rPr>
+          <w:t>17</w:t>
+        </w:r>
+      </w:fldSimple>
       <w:r>
         <w:t>: Boiler model</w:t>
       </w:r>
@@ -11246,27 +10918,14 @@
       <w:r>
         <w:t xml:space="preserve">Equation </w:t>
       </w:r>
-      <w:r>
-        <w:fldChar w:fldCharType="begin"/>
-      </w:r>
-      <w:r>
-        <w:instrText xml:space="preserve"> SEQ Equation \* ARABIC </w:instrText>
-      </w:r>
-      <w:r>
-        <w:fldChar w:fldCharType="separate"/>
-      </w:r>
-      <w:r>
-        <w:rPr>
-          <w:noProof/>
-        </w:rPr>
-        <w:t>18</w:t>
-      </w:r>
-      <w:r>
-        <w:rPr>
-          <w:noProof/>
-        </w:rPr>
-        <w:fldChar w:fldCharType="end"/>
-      </w:r>
+      <w:fldSimple w:instr=" SEQ Equation \* ARABIC ">
+        <w:r>
+          <w:rPr>
+            <w:noProof/>
+          </w:rPr>
+          <w:t>18</w:t>
+        </w:r>
+      </w:fldSimple>
       <w:bookmarkEnd w:id="24"/>
       <w:r>
         <w:t>: Enthalpy of an adiabatic turbine at state 2</w:t>
@@ -11486,27 +11145,14 @@
       <w:r>
         <w:t xml:space="preserve">Equation </w:t>
       </w:r>
-      <w:r>
-        <w:fldChar w:fldCharType="begin"/>
-      </w:r>
-      <w:r>
-        <w:instrText xml:space="preserve"> SEQ Equation \* ARABIC </w:instrText>
-      </w:r>
-      <w:r>
-        <w:fldChar w:fldCharType="separate"/>
-      </w:r>
-      <w:r>
-        <w:rPr>
-          <w:noProof/>
-        </w:rPr>
-        <w:t>19</w:t>
-      </w:r>
-      <w:r>
-        <w:rPr>
-          <w:noProof/>
-        </w:rPr>
-        <w:fldChar w:fldCharType="end"/>
-      </w:r>
+      <w:fldSimple w:instr=" SEQ Equation \* ARABIC ">
+        <w:r>
+          <w:rPr>
+            <w:noProof/>
+          </w:rPr>
+          <w:t>19</w:t>
+        </w:r>
+      </w:fldSimple>
       <w:bookmarkEnd w:id="25"/>
       <w:r>
         <w:t>: State 2 enthalpy adjusted for turbine irreversibilities</w:t>
@@ -11761,27 +11407,14 @@
       <w:r>
         <w:t xml:space="preserve">Equation </w:t>
       </w:r>
-      <w:r>
-        <w:fldChar w:fldCharType="begin"/>
-      </w:r>
-      <w:r>
-        <w:instrText xml:space="preserve"> SEQ Equation \* ARABIC </w:instrText>
-      </w:r>
-      <w:r>
-        <w:fldChar w:fldCharType="separate"/>
-      </w:r>
-      <w:r>
-        <w:rPr>
-          <w:noProof/>
-        </w:rPr>
-        <w:t>20</w:t>
-      </w:r>
-      <w:r>
-        <w:rPr>
-          <w:noProof/>
-        </w:rPr>
-        <w:fldChar w:fldCharType="end"/>
-      </w:r>
+      <w:fldSimple w:instr=" SEQ Equation \* ARABIC ">
+        <w:r>
+          <w:rPr>
+            <w:noProof/>
+          </w:rPr>
+          <w:t>20</w:t>
+        </w:r>
+      </w:fldSimple>
       <w:r>
         <w:t>: Pump model with irreversibilities</w:t>
       </w:r>
@@ -12331,27 +11964,14 @@
       <w:r>
         <w:t xml:space="preserve">Equation </w:t>
       </w:r>
-      <w:r>
-        <w:fldChar w:fldCharType="begin"/>
-      </w:r>
-      <w:r>
-        <w:instrText xml:space="preserve"> SEQ Equation \* ARABIC </w:instrText>
-      </w:r>
-      <w:r>
-        <w:fldChar w:fldCharType="separate"/>
-      </w:r>
-      <w:r>
-        <w:rPr>
-          <w:noProof/>
-        </w:rPr>
-        <w:t>21</w:t>
-      </w:r>
-      <w:r>
-        <w:rPr>
-          <w:noProof/>
-        </w:rPr>
-        <w:fldChar w:fldCharType="end"/>
-      </w:r>
+      <w:fldSimple w:instr=" SEQ Equation \* ARABIC ">
+        <w:r>
+          <w:rPr>
+            <w:noProof/>
+          </w:rPr>
+          <w:t>21</w:t>
+        </w:r>
+      </w:fldSimple>
       <w:r>
         <w:t>: Rankine cycle net power production</w:t>
       </w:r>
@@ -12588,27 +12208,14 @@
       <w:r>
         <w:t xml:space="preserve">Equation </w:t>
       </w:r>
-      <w:r>
-        <w:fldChar w:fldCharType="begin"/>
-      </w:r>
-      <w:r>
-        <w:instrText xml:space="preserve"> SEQ Equation \* ARABIC </w:instrText>
-      </w:r>
-      <w:r>
-        <w:fldChar w:fldCharType="separate"/>
-      </w:r>
-      <w:r>
-        <w:rPr>
-          <w:noProof/>
-        </w:rPr>
-        <w:t>22</w:t>
-      </w:r>
-      <w:r>
-        <w:rPr>
-          <w:noProof/>
-        </w:rPr>
-        <w:fldChar w:fldCharType="end"/>
-      </w:r>
+      <w:fldSimple w:instr=" SEQ Equation \* ARABIC ">
+        <w:r>
+          <w:rPr>
+            <w:noProof/>
+          </w:rPr>
+          <w:t>22</w:t>
+        </w:r>
+      </w:fldSimple>
       <w:r>
         <w:t>: Rankine cycle thermal efficiency</w:t>
       </w:r>
@@ -12763,27 +12370,14 @@
       <w:r>
         <w:t xml:space="preserve">Equation </w:t>
       </w:r>
-      <w:r>
-        <w:fldChar w:fldCharType="begin"/>
-      </w:r>
-      <w:r>
-        <w:instrText xml:space="preserve"> SEQ Equation \* ARABIC </w:instrText>
-      </w:r>
-      <w:r>
-        <w:fldChar w:fldCharType="separate"/>
-      </w:r>
-      <w:r>
-        <w:rPr>
-          <w:noProof/>
-        </w:rPr>
-        <w:t>23</w:t>
-      </w:r>
-      <w:r>
-        <w:rPr>
-          <w:noProof/>
-        </w:rPr>
-        <w:fldChar w:fldCharType="end"/>
-      </w:r>
+      <w:fldSimple w:instr=" SEQ Equation \* ARABIC ">
+        <w:r>
+          <w:rPr>
+            <w:noProof/>
+          </w:rPr>
+          <w:t>23</w:t>
+        </w:r>
+      </w:fldSimple>
       <w:r>
         <w:t>: Heat exchanger heat transfer equation</w:t>
       </w:r>
@@ -13219,27 +12813,14 @@
       <w:r>
         <w:t xml:space="preserve">Equation </w:t>
       </w:r>
-      <w:r>
-        <w:fldChar w:fldCharType="begin"/>
-      </w:r>
-      <w:r>
-        <w:instrText xml:space="preserve"> SEQ Equation \* ARABIC </w:instrText>
-      </w:r>
-      <w:r>
-        <w:fldChar w:fldCharType="separate"/>
-      </w:r>
-      <w:r>
-        <w:rPr>
-          <w:noProof/>
-        </w:rPr>
-        <w:t>24</w:t>
-      </w:r>
-      <w:r>
-        <w:rPr>
-          <w:noProof/>
-        </w:rPr>
-        <w:fldChar w:fldCharType="end"/>
-      </w:r>
+      <w:fldSimple w:instr=" SEQ Equation \* ARABIC ">
+        <w:r>
+          <w:rPr>
+            <w:noProof/>
+          </w:rPr>
+          <w:t>24</w:t>
+        </w:r>
+      </w:fldSimple>
       <w:r>
         <w:t>: Log mean temperature difference</w:t>
       </w:r>
@@ -13380,27 +12961,14 @@
       <w:r>
         <w:t xml:space="preserve">Equation </w:t>
       </w:r>
-      <w:r>
-        <w:fldChar w:fldCharType="begin"/>
-      </w:r>
-      <w:r>
-        <w:instrText xml:space="preserve"> SEQ Equation \* ARABIC </w:instrText>
-      </w:r>
-      <w:r>
-        <w:fldChar w:fldCharType="separate"/>
-      </w:r>
-      <w:r>
-        <w:rPr>
-          <w:noProof/>
-        </w:rPr>
-        <w:t>25</w:t>
-      </w:r>
-      <w:r>
-        <w:rPr>
-          <w:noProof/>
-        </w:rPr>
-        <w:fldChar w:fldCharType="end"/>
-      </w:r>
+      <w:fldSimple w:instr=" SEQ Equation \* ARABIC ">
+        <w:r>
+          <w:rPr>
+            <w:noProof/>
+          </w:rPr>
+          <w:t>25</w:t>
+        </w:r>
+      </w:fldSimple>
       <w:r>
         <w:t>: Heat transfer in a heat exchanger</w:t>
       </w:r>
@@ -13540,27 +13108,14 @@
       <w:r>
         <w:t xml:space="preserve">Table </w:t>
       </w:r>
-      <w:r>
-        <w:fldChar w:fldCharType="begin"/>
-      </w:r>
-      <w:r>
-        <w:instrText xml:space="preserve"> SEQ Table \* ARABIC </w:instrText>
-      </w:r>
-      <w:r>
-        <w:fldChar w:fldCharType="separate"/>
-      </w:r>
-      <w:r>
-        <w:rPr>
-          <w:noProof/>
-        </w:rPr>
-        <w:t>3</w:t>
-      </w:r>
-      <w:r>
-        <w:rPr>
-          <w:noProof/>
-        </w:rPr>
-        <w:fldChar w:fldCharType="end"/>
-      </w:r>
+      <w:fldSimple w:instr=" SEQ Table \* ARABIC ">
+        <w:r>
+          <w:rPr>
+            <w:noProof/>
+          </w:rPr>
+          <w:t>3</w:t>
+        </w:r>
+      </w:fldSimple>
       <w:r>
         <w:t xml:space="preserve">: Thermodynamic properties of the working fluid at the cycle design points </w:t>
       </w:r>
@@ -13702,27 +13257,14 @@
       <w:r>
         <w:t xml:space="preserve">Figure </w:t>
       </w:r>
-      <w:r>
-        <w:fldChar w:fldCharType="begin"/>
-      </w:r>
-      <w:r>
-        <w:instrText xml:space="preserve"> SEQ Figure \* ARABIC </w:instrText>
-      </w:r>
-      <w:r>
-        <w:fldChar w:fldCharType="separate"/>
-      </w:r>
-      <w:r>
-        <w:rPr>
-          <w:noProof/>
-        </w:rPr>
-        <w:t>8</w:t>
-      </w:r>
-      <w:r>
-        <w:rPr>
-          <w:noProof/>
-        </w:rPr>
-        <w:fldChar w:fldCharType="end"/>
-      </w:r>
+      <w:fldSimple w:instr=" SEQ Figure \* ARABIC ">
+        <w:r>
+          <w:rPr>
+            <w:noProof/>
+          </w:rPr>
+          <w:t>8</w:t>
+        </w:r>
+      </w:fldSimple>
       <w:r>
         <w:t xml:space="preserve">: T-s diagram of the experimental cycle </w:t>
       </w:r>
@@ -13773,27 +13315,14 @@
       <w:r>
         <w:t xml:space="preserve">Table </w:t>
       </w:r>
-      <w:r>
-        <w:fldChar w:fldCharType="begin"/>
-      </w:r>
-      <w:r>
-        <w:instrText xml:space="preserve"> SEQ Table \* ARABIC </w:instrText>
-      </w:r>
-      <w:r>
-        <w:fldChar w:fldCharType="separate"/>
-      </w:r>
-      <w:r>
-        <w:rPr>
-          <w:noProof/>
-        </w:rPr>
-        <w:t>4</w:t>
-      </w:r>
-      <w:r>
-        <w:rPr>
-          <w:noProof/>
-        </w:rPr>
-        <w:fldChar w:fldCharType="end"/>
-      </w:r>
+      <w:fldSimple w:instr=" SEQ Table \* ARABIC ">
+        <w:r>
+          <w:rPr>
+            <w:noProof/>
+          </w:rPr>
+          <w:t>4</w:t>
+        </w:r>
+      </w:fldSimple>
       <w:r>
         <w:t>: Observed operating conditions of an ORC</w:t>
       </w:r>
@@ -14001,27 +13530,14 @@
       <w:r>
         <w:t xml:space="preserve">Figure </w:t>
       </w:r>
-      <w:r>
-        <w:fldChar w:fldCharType="begin"/>
-      </w:r>
-      <w:r>
-        <w:instrText xml:space="preserve"> SEQ Figure \* ARABIC </w:instrText>
-      </w:r>
-      <w:r>
-        <w:fldChar w:fldCharType="separate"/>
-      </w:r>
-      <w:r>
-        <w:rPr>
-          <w:noProof/>
-        </w:rPr>
-        <w:t>9</w:t>
-      </w:r>
-      <w:r>
-        <w:rPr>
-          <w:noProof/>
-        </w:rPr>
-        <w:fldChar w:fldCharType="end"/>
-      </w:r>
+      <w:fldSimple w:instr=" SEQ Figure \* ARABIC ">
+        <w:r>
+          <w:rPr>
+            <w:noProof/>
+          </w:rPr>
+          <w:t>9</w:t>
+        </w:r>
+      </w:fldSimple>
       <w:r>
         <w:t>: Model verification output</w:t>
       </w:r>
@@ -14113,27 +13629,14 @@
       <w:r>
         <w:t xml:space="preserve">Figure </w:t>
       </w:r>
-      <w:r>
-        <w:fldChar w:fldCharType="begin"/>
-      </w:r>
-      <w:r>
-        <w:instrText xml:space="preserve"> SEQ Figure \* ARABIC </w:instrText>
-      </w:r>
-      <w:r>
-        <w:fldChar w:fldCharType="separate"/>
-      </w:r>
-      <w:r>
-        <w:rPr>
-          <w:noProof/>
-        </w:rPr>
-        <w:t>10</w:t>
-      </w:r>
-      <w:r>
-        <w:rPr>
-          <w:noProof/>
-        </w:rPr>
-        <w:fldChar w:fldCharType="end"/>
-      </w:r>
+      <w:fldSimple w:instr=" SEQ Figure \* ARABIC ">
+        <w:r>
+          <w:rPr>
+            <w:noProof/>
+          </w:rPr>
+          <w:t>10</w:t>
+        </w:r>
+      </w:fldSimple>
       <w:r>
         <w:t xml:space="preserve">: Mass flow rate observations for each evaporator input temperature test case </w:t>
       </w:r>
@@ -14235,27 +13738,14 @@
       <w:r>
         <w:t xml:space="preserve">Figure </w:t>
       </w:r>
-      <w:r>
-        <w:fldChar w:fldCharType="begin"/>
-      </w:r>
-      <w:r>
-        <w:instrText xml:space="preserve"> SEQ Figure \* ARABIC </w:instrText>
-      </w:r>
-      <w:r>
-        <w:fldChar w:fldCharType="separate"/>
-      </w:r>
-      <w:r>
-        <w:rPr>
-          <w:noProof/>
-        </w:rPr>
-        <w:t>11</w:t>
-      </w:r>
-      <w:r>
-        <w:rPr>
-          <w:noProof/>
-        </w:rPr>
-        <w:fldChar w:fldCharType="end"/>
-      </w:r>
+      <w:fldSimple w:instr=" SEQ Figure \* ARABIC ">
+        <w:r>
+          <w:rPr>
+            <w:noProof/>
+          </w:rPr>
+          <w:t>11</w:t>
+        </w:r>
+      </w:fldSimple>
       <w:r>
         <w:t xml:space="preserve">: Electric power output for the experimental ORC </w:t>
       </w:r>
@@ -14344,27 +13834,14 @@
       <w:r>
         <w:t xml:space="preserve">Figure </w:t>
       </w:r>
-      <w:r>
-        <w:fldChar w:fldCharType="begin"/>
-      </w:r>
-      <w:r>
-        <w:instrText xml:space="preserve"> SEQ Figure \* ARABIC </w:instrText>
-      </w:r>
-      <w:r>
-        <w:fldChar w:fldCharType="separate"/>
-      </w:r>
-      <w:r>
-        <w:rPr>
-          <w:noProof/>
-        </w:rPr>
-        <w:t>12</w:t>
-      </w:r>
-      <w:r>
-        <w:rPr>
-          <w:noProof/>
-        </w:rPr>
-        <w:fldChar w:fldCharType="end"/>
-      </w:r>
+      <w:fldSimple w:instr=" SEQ Figure \* ARABIC ">
+        <w:r>
+          <w:rPr>
+            <w:noProof/>
+          </w:rPr>
+          <w:t>12</w:t>
+        </w:r>
+      </w:fldSimple>
       <w:r>
         <w:t xml:space="preserve">: Turbine and cycle efficiencies </w:t>
       </w:r>
@@ -14614,6 +14091,25 @@
         </w:sdtContent>
       </w:sdt>
     </w:p>
+    <w:p/>
+    <w:p>
+      <w:pPr>
+        <w:pStyle w:val="Heading2"/>
+      </w:pPr>
+      <w:r>
+        <w:t>Boiler working pressure</w:t>
+      </w:r>
+    </w:p>
+    <w:p>
+      <w:r>
+        <w:t>First, the planned range for boiler working pressure was tested. Because the temperature of the heat source is limited, the working pressure will also be limited. The model that was developed was used to iteratively increase the working pressure of the boiler until the corresponding temperature was equal to the max source temperature. Those results follow.</w:t>
+      </w:r>
+    </w:p>
+    <w:p/>
+    <w:p>
+      <w:bookmarkStart w:id="28" w:name="_GoBack"/>
+      <w:bookmarkEnd w:id="28"/>
+    </w:p>
     <w:p>
       <w:pPr>
         <w:jc w:val="left"/>
@@ -14625,6 +14121,7 @@
         </w:rPr>
       </w:pPr>
       <w:r>
+        <w:lastRenderedPageBreak/>
         <w:br w:type="page"/>
       </w:r>
     </w:p>
@@ -14632,12 +14129,12 @@
       <w:pPr>
         <w:pStyle w:val="Heading1"/>
       </w:pPr>
-      <w:bookmarkStart w:id="28" w:name="_Toc10044668"/>
+      <w:bookmarkStart w:id="29" w:name="_Toc10044668"/>
       <w:r>
         <w:lastRenderedPageBreak/>
         <w:t>Experimental design</w:t>
       </w:r>
-      <w:bookmarkEnd w:id="28"/>
+      <w:bookmarkEnd w:id="29"/>
     </w:p>
     <w:p>
       <w:r>
@@ -14749,11 +14246,11 @@
       <w:pPr>
         <w:pStyle w:val="Heading2"/>
       </w:pPr>
-      <w:bookmarkStart w:id="29" w:name="_Toc10044669"/>
+      <w:bookmarkStart w:id="30" w:name="_Toc10044669"/>
       <w:r>
         <w:t>Boiler factors</w:t>
       </w:r>
-      <w:bookmarkEnd w:id="29"/>
+      <w:bookmarkEnd w:id="30"/>
     </w:p>
     <w:p>
       <w:r>
@@ -14795,12 +14292,12 @@
       <w:pPr>
         <w:pStyle w:val="Heading2"/>
       </w:pPr>
-      <w:bookmarkStart w:id="30" w:name="_Toc10044670"/>
+      <w:bookmarkStart w:id="31" w:name="_Toc10044670"/>
       <w:r>
         <w:lastRenderedPageBreak/>
         <w:t>Turbine factors</w:t>
       </w:r>
-      <w:bookmarkEnd w:id="30"/>
+      <w:bookmarkEnd w:id="31"/>
     </w:p>
     <w:p>
       <w:r>
@@ -14830,11 +14327,11 @@
       <w:pPr>
         <w:pStyle w:val="Heading2"/>
       </w:pPr>
-      <w:bookmarkStart w:id="31" w:name="_Toc10044671"/>
+      <w:bookmarkStart w:id="32" w:name="_Toc10044671"/>
       <w:r>
         <w:t>Condenser factors</w:t>
       </w:r>
-      <w:bookmarkEnd w:id="31"/>
+      <w:bookmarkEnd w:id="32"/>
     </w:p>
     <w:p>
       <w:r>
@@ -14882,11 +14379,11 @@
       <w:pPr>
         <w:pStyle w:val="Heading2"/>
       </w:pPr>
-      <w:bookmarkStart w:id="32" w:name="_Toc10044672"/>
+      <w:bookmarkStart w:id="33" w:name="_Toc10044672"/>
       <w:r>
         <w:t>Pump factors</w:t>
       </w:r>
-      <w:bookmarkEnd w:id="32"/>
+      <w:bookmarkEnd w:id="33"/>
     </w:p>
     <w:p>
       <w:r>
@@ -14911,7 +14408,7 @@
         <w:br w:type="page"/>
       </w:r>
     </w:p>
-    <w:bookmarkStart w:id="33" w:name="_Toc10044673" w:displacedByCustomXml="next"/>
+    <w:bookmarkStart w:id="34" w:name="_Toc10044673" w:displacedByCustomXml="next"/>
     <w:sdt>
       <w:sdtPr>
         <w:rPr>
@@ -14935,7 +14432,7 @@
           <w:r>
             <w:t>References</w:t>
           </w:r>
-          <w:bookmarkEnd w:id="33"/>
+          <w:bookmarkEnd w:id="34"/>
         </w:p>
         <w:sdt>
           <w:sdtPr>
@@ -16068,12 +15565,12 @@
       <w:pPr>
         <w:pStyle w:val="Heading1"/>
       </w:pPr>
-      <w:bookmarkStart w:id="34" w:name="_Toc10044674"/>
+      <w:bookmarkStart w:id="35" w:name="_Toc10044674"/>
       <w:r>
         <w:lastRenderedPageBreak/>
         <w:t>Appendix A – Acronyms</w:t>
       </w:r>
-      <w:bookmarkEnd w:id="34"/>
+      <w:bookmarkEnd w:id="35"/>
     </w:p>
     <w:p>
       <w:r>
@@ -16167,12 +15664,12 @@
       <w:pPr>
         <w:pStyle w:val="Heading1"/>
       </w:pPr>
-      <w:bookmarkStart w:id="35" w:name="_Toc10044675"/>
+      <w:bookmarkStart w:id="36" w:name="_Toc10044675"/>
       <w:r>
         <w:lastRenderedPageBreak/>
         <w:t>Glossary</w:t>
       </w:r>
-      <w:bookmarkEnd w:id="35"/>
+      <w:bookmarkEnd w:id="36"/>
     </w:p>
     <w:p>
       <w:r>
@@ -16209,14 +15706,14 @@
       <w:pPr>
         <w:pStyle w:val="Heading1"/>
       </w:pPr>
-      <w:bookmarkStart w:id="36" w:name="_Ref531105537"/>
-      <w:bookmarkStart w:id="37" w:name="_Toc10044676"/>
+      <w:bookmarkStart w:id="37" w:name="_Ref531105537"/>
+      <w:bookmarkStart w:id="38" w:name="_Toc10044676"/>
       <w:r>
         <w:lastRenderedPageBreak/>
         <w:t>Appendix C – Source Code</w:t>
       </w:r>
-      <w:bookmarkEnd w:id="36"/>
       <w:bookmarkEnd w:id="37"/>
+      <w:bookmarkEnd w:id="38"/>
     </w:p>
     <w:p>
       <w:r>
@@ -21080,8 +20577,6 @@
       <w:r>
         <w:t>None)</w:t>
       </w:r>
-      <w:bookmarkStart w:id="38" w:name="_GoBack"/>
-      <w:bookmarkEnd w:id="38"/>
     </w:p>
     <w:p>
       <w:pPr>
@@ -29438,7 +28933,7 @@
       <w:rPr>
         <w:noProof/>
       </w:rPr>
-      <w:t>43</w:t>
+      <w:t>28</w:t>
     </w:r>
     <w:r>
       <w:rPr>
@@ -29449,30 +28944,14 @@
     <w:r>
       <w:t xml:space="preserve"> of </w:t>
     </w:r>
-    <w:r>
-      <w:fldChar w:fldCharType="begin"/>
-    </w:r>
-    <w:r>
-      <w:instrText xml:space="preserve"> NUMPAGES   \* MERG</w:instrText>
-    </w:r>
-    <w:r>
-      <w:instrText xml:space="preserve">EFORMAT </w:instrText>
-    </w:r>
-    <w:r>
-      <w:fldChar w:fldCharType="separate"/>
-    </w:r>
-    <w:r>
-      <w:rPr>
-        <w:noProof/>
-      </w:rPr>
-      <w:t>57</w:t>
-    </w:r>
-    <w:r>
-      <w:rPr>
-        <w:noProof/>
-      </w:rPr>
-      <w:fldChar w:fldCharType="end"/>
-    </w:r>
+    <w:fldSimple w:instr=" NUMPAGES   \* MERGEFORMAT ">
+      <w:r>
+        <w:rPr>
+          <w:noProof/>
+        </w:rPr>
+        <w:t>58</w:t>
+      </w:r>
+    </w:fldSimple>
   </w:p>
 </w:hdr>
 </file>
@@ -31107,7 +30586,7 @@
   <a:extraClrSchemeLst/>
   <a:extLst>
     <a:ext uri="{05A4C25C-085E-4340-85A3-A5531E510DB2}">
-      <thm15:themeFamily xmlns="" xmlns:thm15="http://schemas.microsoft.com/office/thememl/2012/main" name="Office Theme" id="{62F939B6-93AF-4DB8-9C6B-D6C7DFDC589F}" vid="{4A3C46E8-61CC-4603-A589-7422A47A8E4A}"/>
+      <thm15:themeFamily xmlns:thm15="http://schemas.microsoft.com/office/thememl/2012/main" xmlns="" name="Office Theme" id="{62F939B6-93AF-4DB8-9C6B-D6C7DFDC589F}" vid="{4A3C46E8-61CC-4603-A589-7422A47A8E4A}"/>
     </a:ext>
   </a:extLst>
 </a:theme>
@@ -31489,7 +30968,7 @@
 </file>
 
 <file path=customXml/itemProps1.xml><?xml version="1.0" encoding="utf-8"?>
-<ds:datastoreItem xmlns:ds="http://schemas.openxmlformats.org/officeDocument/2006/customXml" ds:itemID="{CFF29101-58BC-406C-B611-5546AB29CD63}">
+<ds:datastoreItem xmlns:ds="http://schemas.openxmlformats.org/officeDocument/2006/customXml" ds:itemID="{6BB07B35-E010-4AB1-9D5A-FF4AF1D038F4}">
   <ds:schemaRefs>
     <ds:schemaRef ds:uri="http://schemas.openxmlformats.org/officeDocument/2006/bibliography"/>
   </ds:schemaRefs>

</xml_diff>

<commit_message>
Sub routines and cleanup
</commit_message>
<xml_diff>
--- a/Final/An Automotive Application of the Organic Rankine Cycle for Power Generation Using Recovered Waste Heat.docx
+++ b/Final/An Automotive Application of the Organic Rankine Cycle for Power Generation Using Recovered Waste Heat.docx
@@ -2921,14 +2921,27 @@
       <w:r>
         <w:t xml:space="preserve">Table </w:t>
       </w:r>
-      <w:fldSimple w:instr=" SEQ Table \* ARABIC ">
-        <w:r>
-          <w:rPr>
-            <w:noProof/>
-          </w:rPr>
-          <w:t>1</w:t>
-        </w:r>
-      </w:fldSimple>
+      <w:r>
+        <w:fldChar w:fldCharType="begin"/>
+      </w:r>
+      <w:r>
+        <w:instrText xml:space="preserve"> SEQ Table \* ARABIC </w:instrText>
+      </w:r>
+      <w:r>
+        <w:fldChar w:fldCharType="separate"/>
+      </w:r>
+      <w:r>
+        <w:rPr>
+          <w:noProof/>
+        </w:rPr>
+        <w:t>1</w:t>
+      </w:r>
+      <w:r>
+        <w:rPr>
+          <w:noProof/>
+        </w:rPr>
+        <w:fldChar w:fldCharType="end"/>
+      </w:r>
       <w:bookmarkEnd w:id="2"/>
       <w:r>
         <w:t>: List of symbols</w:t>
@@ -3629,14 +3642,27 @@
       <w:r>
         <w:t xml:space="preserve">Equation </w:t>
       </w:r>
-      <w:fldSimple w:instr=" SEQ Equation \* ARABIC ">
-        <w:r>
-          <w:rPr>
-            <w:noProof/>
-          </w:rPr>
-          <w:t>1</w:t>
-        </w:r>
-      </w:fldSimple>
+      <w:r>
+        <w:fldChar w:fldCharType="begin"/>
+      </w:r>
+      <w:r>
+        <w:instrText xml:space="preserve"> SEQ Equation \* ARABIC </w:instrText>
+      </w:r>
+      <w:r>
+        <w:fldChar w:fldCharType="separate"/>
+      </w:r>
+      <w:r>
+        <w:rPr>
+          <w:noProof/>
+        </w:rPr>
+        <w:t>1</w:t>
+      </w:r>
+      <w:r>
+        <w:rPr>
+          <w:noProof/>
+        </w:rPr>
+        <w:fldChar w:fldCharType="end"/>
+      </w:r>
       <w:bookmarkEnd w:id="4"/>
       <w:r>
         <w:t>: Conductive heat transfer - Fourier's law</w:t>
@@ -3845,14 +3871,27 @@
       <w:r>
         <w:t xml:space="preserve">Equation </w:t>
       </w:r>
-      <w:fldSimple w:instr=" SEQ Equation \* ARABIC ">
-        <w:r>
-          <w:rPr>
-            <w:noProof/>
-          </w:rPr>
-          <w:t>2</w:t>
-        </w:r>
-      </w:fldSimple>
+      <w:r>
+        <w:fldChar w:fldCharType="begin"/>
+      </w:r>
+      <w:r>
+        <w:instrText xml:space="preserve"> SEQ Equation \* ARABIC </w:instrText>
+      </w:r>
+      <w:r>
+        <w:fldChar w:fldCharType="separate"/>
+      </w:r>
+      <w:r>
+        <w:rPr>
+          <w:noProof/>
+        </w:rPr>
+        <w:t>2</w:t>
+      </w:r>
+      <w:r>
+        <w:rPr>
+          <w:noProof/>
+        </w:rPr>
+        <w:fldChar w:fldCharType="end"/>
+      </w:r>
       <w:r>
         <w:t>: Radiative heat transfer - Stefan-</w:t>
       </w:r>
@@ -4647,14 +4686,27 @@
       <w:r>
         <w:t xml:space="preserve">Equation </w:t>
       </w:r>
-      <w:fldSimple w:instr=" SEQ Equation \* ARABIC ">
-        <w:r>
-          <w:rPr>
-            <w:noProof/>
-          </w:rPr>
-          <w:t>3</w:t>
-        </w:r>
-      </w:fldSimple>
+      <w:r>
+        <w:fldChar w:fldCharType="begin"/>
+      </w:r>
+      <w:r>
+        <w:instrText xml:space="preserve"> SEQ Equation \* ARABIC </w:instrText>
+      </w:r>
+      <w:r>
+        <w:fldChar w:fldCharType="separate"/>
+      </w:r>
+      <w:r>
+        <w:rPr>
+          <w:noProof/>
+        </w:rPr>
+        <w:t>3</w:t>
+      </w:r>
+      <w:r>
+        <w:rPr>
+          <w:noProof/>
+        </w:rPr>
+        <w:fldChar w:fldCharType="end"/>
+      </w:r>
       <w:r>
         <w:t>: The first law of thermodynamics</w:t>
       </w:r>
@@ -4940,14 +4992,27 @@
       <w:r>
         <w:t xml:space="preserve">Equation </w:t>
       </w:r>
-      <w:fldSimple w:instr=" SEQ Equation \* ARABIC ">
-        <w:r>
-          <w:rPr>
-            <w:noProof/>
-          </w:rPr>
-          <w:t>4</w:t>
-        </w:r>
-      </w:fldSimple>
+      <w:r>
+        <w:fldChar w:fldCharType="begin"/>
+      </w:r>
+      <w:r>
+        <w:instrText xml:space="preserve"> SEQ Equation \* ARABIC </w:instrText>
+      </w:r>
+      <w:r>
+        <w:fldChar w:fldCharType="separate"/>
+      </w:r>
+      <w:r>
+        <w:rPr>
+          <w:noProof/>
+        </w:rPr>
+        <w:t>4</w:t>
+      </w:r>
+      <w:r>
+        <w:rPr>
+          <w:noProof/>
+        </w:rPr>
+        <w:fldChar w:fldCharType="end"/>
+      </w:r>
       <w:r>
         <w:t>: Power cycle</w:t>
       </w:r>
@@ -5076,14 +5141,30 @@
       <w:r>
         <w:t xml:space="preserve">Equation </w:t>
       </w:r>
-      <w:fldSimple w:instr=" SEQ Equation \* ARABIC ">
-        <w:r>
-          <w:rPr>
-            <w:noProof/>
-          </w:rPr>
-          <w:t>5</w:t>
-        </w:r>
-      </w:fldSimple>
+      <w:r>
+        <w:fldChar w:fldCharType="begin"/>
+      </w:r>
+      <w:r>
+        <w:instrText xml:space="preserve"> SE</w:instrText>
+      </w:r>
+      <w:r>
+        <w:instrText xml:space="preserve">Q Equation \* ARABIC </w:instrText>
+      </w:r>
+      <w:r>
+        <w:fldChar w:fldCharType="separate"/>
+      </w:r>
+      <w:r>
+        <w:rPr>
+          <w:noProof/>
+        </w:rPr>
+        <w:t>5</w:t>
+      </w:r>
+      <w:r>
+        <w:rPr>
+          <w:noProof/>
+        </w:rPr>
+        <w:fldChar w:fldCharType="end"/>
+      </w:r>
       <w:r>
         <w:t>: Power cycle efficiency</w:t>
       </w:r>
@@ -5258,14 +5339,27 @@
       <w:r>
         <w:t xml:space="preserve">Equation </w:t>
       </w:r>
-      <w:fldSimple w:instr=" SEQ Equation \* ARABIC ">
-        <w:r>
-          <w:rPr>
-            <w:noProof/>
-          </w:rPr>
-          <w:t>6</w:t>
-        </w:r>
-      </w:fldSimple>
+      <w:r>
+        <w:fldChar w:fldCharType="begin"/>
+      </w:r>
+      <w:r>
+        <w:instrText xml:space="preserve"> SEQ Equation \* ARABIC </w:instrText>
+      </w:r>
+      <w:r>
+        <w:fldChar w:fldCharType="separate"/>
+      </w:r>
+      <w:r>
+        <w:rPr>
+          <w:noProof/>
+        </w:rPr>
+        <w:t>6</w:t>
+      </w:r>
+      <w:r>
+        <w:rPr>
+          <w:noProof/>
+        </w:rPr>
+        <w:fldChar w:fldCharType="end"/>
+      </w:r>
       <w:r>
         <w:t>: Mixture quality</w:t>
       </w:r>
@@ -5378,14 +5472,27 @@
       <w:r>
         <w:t xml:space="preserve">Figure </w:t>
       </w:r>
-      <w:fldSimple w:instr=" SEQ Figure \* ARABIC ">
-        <w:r>
-          <w:rPr>
-            <w:noProof/>
-          </w:rPr>
-          <w:t>1</w:t>
-        </w:r>
-      </w:fldSimple>
+      <w:r>
+        <w:fldChar w:fldCharType="begin"/>
+      </w:r>
+      <w:r>
+        <w:instrText xml:space="preserve"> SEQ Figure \* ARABIC </w:instrText>
+      </w:r>
+      <w:r>
+        <w:fldChar w:fldCharType="separate"/>
+      </w:r>
+      <w:r>
+        <w:rPr>
+          <w:noProof/>
+        </w:rPr>
+        <w:t>1</w:t>
+      </w:r>
+      <w:r>
+        <w:rPr>
+          <w:noProof/>
+        </w:rPr>
+        <w:fldChar w:fldCharType="end"/>
+      </w:r>
       <w:bookmarkEnd w:id="5"/>
       <w:r>
         <w:t>: Piston with saturated</w:t>
@@ -5616,14 +5723,30 @@
       <w:r>
         <w:t xml:space="preserve">Equation </w:t>
       </w:r>
-      <w:fldSimple w:instr=" SEQ Equation \* ARABIC ">
-        <w:r>
-          <w:rPr>
-            <w:noProof/>
-          </w:rPr>
-          <w:t>7</w:t>
-        </w:r>
-      </w:fldSimple>
+      <w:r>
+        <w:fldChar w:fldCharType="begin"/>
+      </w:r>
+      <w:r>
+        <w:instrText xml:space="preserve"> SEQ Equatio</w:instrText>
+      </w:r>
+      <w:r>
+        <w:instrText xml:space="preserve">n \* ARABIC </w:instrText>
+      </w:r>
+      <w:r>
+        <w:fldChar w:fldCharType="separate"/>
+      </w:r>
+      <w:r>
+        <w:rPr>
+          <w:noProof/>
+        </w:rPr>
+        <w:t>7</w:t>
+      </w:r>
+      <w:r>
+        <w:rPr>
+          <w:noProof/>
+        </w:rPr>
+        <w:fldChar w:fldCharType="end"/>
+      </w:r>
       <w:r>
         <w:t xml:space="preserve">: </w:t>
       </w:r>
@@ -5905,14 +6028,27 @@
       <w:r>
         <w:t xml:space="preserve">Equation </w:t>
       </w:r>
-      <w:fldSimple w:instr=" SEQ Equation \* ARABIC ">
-        <w:r>
-          <w:rPr>
-            <w:noProof/>
-          </w:rPr>
-          <w:t>8</w:t>
-        </w:r>
-      </w:fldSimple>
+      <w:r>
+        <w:fldChar w:fldCharType="begin"/>
+      </w:r>
+      <w:r>
+        <w:instrText xml:space="preserve"> SEQ Equation \* ARABIC </w:instrText>
+      </w:r>
+      <w:r>
+        <w:fldChar w:fldCharType="separate"/>
+      </w:r>
+      <w:r>
+        <w:rPr>
+          <w:noProof/>
+        </w:rPr>
+        <w:t>8</w:t>
+      </w:r>
+      <w:r>
+        <w:rPr>
+          <w:noProof/>
+        </w:rPr>
+        <w:fldChar w:fldCharType="end"/>
+      </w:r>
       <w:r>
         <w:t>: Specific volumes of saturated water at liquid and vapor states</w:t>
       </w:r>
@@ -6086,14 +6222,27 @@
       <w:r>
         <w:t xml:space="preserve">Equation </w:t>
       </w:r>
-      <w:fldSimple w:instr=" SEQ Equation \* ARABIC ">
-        <w:r>
-          <w:rPr>
-            <w:noProof/>
-          </w:rPr>
-          <w:t>9</w:t>
-        </w:r>
-      </w:fldSimple>
+      <w:r>
+        <w:fldChar w:fldCharType="begin"/>
+      </w:r>
+      <w:r>
+        <w:instrText xml:space="preserve"> SEQ Equation \* ARABIC </w:instrText>
+      </w:r>
+      <w:r>
+        <w:fldChar w:fldCharType="separate"/>
+      </w:r>
+      <w:r>
+        <w:rPr>
+          <w:noProof/>
+        </w:rPr>
+        <w:t>9</w:t>
+      </w:r>
+      <w:r>
+        <w:rPr>
+          <w:noProof/>
+        </w:rPr>
+        <w:fldChar w:fldCharType="end"/>
+      </w:r>
       <w:r>
         <w:t>: Volume to specific volume ratio at saturated liquid and saturated vapor states</w:t>
       </w:r>
@@ -6259,14 +6408,27 @@
       <w:r>
         <w:t xml:space="preserve">Equation </w:t>
       </w:r>
-      <w:fldSimple w:instr=" SEQ Equation \* ARABIC ">
-        <w:r>
-          <w:rPr>
-            <w:noProof/>
-          </w:rPr>
-          <w:t>10</w:t>
-        </w:r>
-      </w:fldSimple>
+      <w:r>
+        <w:fldChar w:fldCharType="begin"/>
+      </w:r>
+      <w:r>
+        <w:instrText xml:space="preserve"> SEQ Equation \* ARABIC </w:instrText>
+      </w:r>
+      <w:r>
+        <w:fldChar w:fldCharType="separate"/>
+      </w:r>
+      <w:r>
+        <w:rPr>
+          <w:noProof/>
+        </w:rPr>
+        <w:t>10</w:t>
+      </w:r>
+      <w:r>
+        <w:rPr>
+          <w:noProof/>
+        </w:rPr>
+        <w:fldChar w:fldCharType="end"/>
+      </w:r>
       <w:r>
         <w:t>: Vapor volume</w:t>
       </w:r>
@@ -6343,14 +6505,27 @@
       <w:r>
         <w:t xml:space="preserve">Figure </w:t>
       </w:r>
-      <w:fldSimple w:instr=" SEQ Figure \* ARABIC ">
-        <w:r>
-          <w:rPr>
-            <w:noProof/>
-          </w:rPr>
-          <w:t>2</w:t>
-        </w:r>
-      </w:fldSimple>
+      <w:r>
+        <w:fldChar w:fldCharType="begin"/>
+      </w:r>
+      <w:r>
+        <w:instrText xml:space="preserve"> SEQ Figure \* ARABIC </w:instrText>
+      </w:r>
+      <w:r>
+        <w:fldChar w:fldCharType="separate"/>
+      </w:r>
+      <w:r>
+        <w:rPr>
+          <w:noProof/>
+        </w:rPr>
+        <w:t>2</w:t>
+      </w:r>
+      <w:r>
+        <w:rPr>
+          <w:noProof/>
+        </w:rPr>
+        <w:fldChar w:fldCharType="end"/>
+      </w:r>
       <w:r>
         <w:t>: Piston with saturated vapor</w:t>
       </w:r>
@@ -6521,14 +6696,27 @@
       <w:r>
         <w:t xml:space="preserve">Figure </w:t>
       </w:r>
-      <w:fldSimple w:instr=" SEQ Figure \* ARABIC ">
-        <w:r>
-          <w:rPr>
-            <w:noProof/>
-          </w:rPr>
-          <w:t>3</w:t>
-        </w:r>
-      </w:fldSimple>
+      <w:r>
+        <w:fldChar w:fldCharType="begin"/>
+      </w:r>
+      <w:r>
+        <w:instrText xml:space="preserve"> SEQ Figure \* ARABIC </w:instrText>
+      </w:r>
+      <w:r>
+        <w:fldChar w:fldCharType="separate"/>
+      </w:r>
+      <w:r>
+        <w:rPr>
+          <w:noProof/>
+        </w:rPr>
+        <w:t>3</w:t>
+      </w:r>
+      <w:r>
+        <w:rPr>
+          <w:noProof/>
+        </w:rPr>
+        <w:fldChar w:fldCharType="end"/>
+      </w:r>
       <w:r>
         <w:t>: T-s diagram for an ideal Rankine cycle</w:t>
       </w:r>
@@ -7652,14 +7840,27 @@
       <w:r>
         <w:t xml:space="preserve">Figure </w:t>
       </w:r>
-      <w:fldSimple w:instr=" SEQ Figure \* ARABIC ">
-        <w:r>
-          <w:rPr>
-            <w:noProof/>
-          </w:rPr>
-          <w:t>4</w:t>
-        </w:r>
-      </w:fldSimple>
+      <w:r>
+        <w:fldChar w:fldCharType="begin"/>
+      </w:r>
+      <w:r>
+        <w:instrText xml:space="preserve"> SEQ Figure \* ARABIC </w:instrText>
+      </w:r>
+      <w:r>
+        <w:fldChar w:fldCharType="separate"/>
+      </w:r>
+      <w:r>
+        <w:rPr>
+          <w:noProof/>
+        </w:rPr>
+        <w:t>4</w:t>
+      </w:r>
+      <w:r>
+        <w:rPr>
+          <w:noProof/>
+        </w:rPr>
+        <w:fldChar w:fldCharType="end"/>
+      </w:r>
       <w:r>
         <w:t xml:space="preserve">: </w:t>
       </w:r>
@@ -8759,14 +8960,27 @@
       <w:r>
         <w:t xml:space="preserve">Figure </w:t>
       </w:r>
-      <w:fldSimple w:instr=" SEQ Figure \* ARABIC ">
-        <w:r>
-          <w:rPr>
-            <w:noProof/>
-          </w:rPr>
-          <w:t>5</w:t>
-        </w:r>
-      </w:fldSimple>
+      <w:r>
+        <w:fldChar w:fldCharType="begin"/>
+      </w:r>
+      <w:r>
+        <w:instrText xml:space="preserve"> SEQ Figure \* ARABIC </w:instrText>
+      </w:r>
+      <w:r>
+        <w:fldChar w:fldCharType="separate"/>
+      </w:r>
+      <w:r>
+        <w:rPr>
+          <w:noProof/>
+        </w:rPr>
+        <w:t>5</w:t>
+      </w:r>
+      <w:r>
+        <w:rPr>
+          <w:noProof/>
+        </w:rPr>
+        <w:fldChar w:fldCharType="end"/>
+      </w:r>
       <w:r>
         <w:t>: Proposed study components diagram</w:t>
       </w:r>
@@ -9214,14 +9428,27 @@
       <w:r>
         <w:t xml:space="preserve">Figure </w:t>
       </w:r>
-      <w:fldSimple w:instr=" SEQ Figure \* ARABIC ">
-        <w:r>
-          <w:rPr>
-            <w:noProof/>
-          </w:rPr>
-          <w:t>6</w:t>
-        </w:r>
-      </w:fldSimple>
+      <w:r>
+        <w:fldChar w:fldCharType="begin"/>
+      </w:r>
+      <w:r>
+        <w:instrText xml:space="preserve"> SEQ Figure \* ARABIC </w:instrText>
+      </w:r>
+      <w:r>
+        <w:fldChar w:fldCharType="separate"/>
+      </w:r>
+      <w:r>
+        <w:rPr>
+          <w:noProof/>
+        </w:rPr>
+        <w:t>6</w:t>
+      </w:r>
+      <w:r>
+        <w:rPr>
+          <w:noProof/>
+        </w:rPr>
+        <w:fldChar w:fldCharType="end"/>
+      </w:r>
       <w:r>
         <w:t>: Mass and energy rate balance for a control volume</w:t>
       </w:r>
@@ -9306,14 +9533,27 @@
       <w:r>
         <w:t xml:space="preserve">Figure </w:t>
       </w:r>
-      <w:fldSimple w:instr=" SEQ Figure \* ARABIC ">
-        <w:r>
-          <w:rPr>
-            <w:noProof/>
-          </w:rPr>
-          <w:t>7</w:t>
-        </w:r>
-      </w:fldSimple>
+      <w:r>
+        <w:fldChar w:fldCharType="begin"/>
+      </w:r>
+      <w:r>
+        <w:instrText xml:space="preserve"> SEQ Figure \* ARABIC </w:instrText>
+      </w:r>
+      <w:r>
+        <w:fldChar w:fldCharType="separate"/>
+      </w:r>
+      <w:r>
+        <w:rPr>
+          <w:noProof/>
+        </w:rPr>
+        <w:t>7</w:t>
+      </w:r>
+      <w:r>
+        <w:rPr>
+          <w:noProof/>
+        </w:rPr>
+        <w:fldChar w:fldCharType="end"/>
+      </w:r>
       <w:r>
         <w:t>: Rankine cycle with no superheat</w:t>
       </w:r>
@@ -9480,14 +9720,27 @@
       <w:r>
         <w:t xml:space="preserve">Equation </w:t>
       </w:r>
-      <w:fldSimple w:instr=" SEQ Equation \* ARABIC ">
-        <w:r>
-          <w:rPr>
-            <w:noProof/>
-          </w:rPr>
-          <w:t>12</w:t>
-        </w:r>
-      </w:fldSimple>
+      <w:r>
+        <w:fldChar w:fldCharType="begin"/>
+      </w:r>
+      <w:r>
+        <w:instrText xml:space="preserve"> SEQ Equation \* ARABIC </w:instrText>
+      </w:r>
+      <w:r>
+        <w:fldChar w:fldCharType="separate"/>
+      </w:r>
+      <w:r>
+        <w:rPr>
+          <w:noProof/>
+        </w:rPr>
+        <w:t>12</w:t>
+      </w:r>
+      <w:r>
+        <w:rPr>
+          <w:noProof/>
+        </w:rPr>
+        <w:fldChar w:fldCharType="end"/>
+      </w:r>
       <w:r>
         <w:t>: Turbine model</w:t>
       </w:r>
@@ -9688,14 +9941,30 @@
       <w:r>
         <w:t xml:space="preserve">Equation </w:t>
       </w:r>
-      <w:fldSimple w:instr=" SEQ Equation \* ARABIC ">
-        <w:r>
-          <w:rPr>
-            <w:noProof/>
-          </w:rPr>
-          <w:t>13</w:t>
-        </w:r>
-      </w:fldSimple>
+      <w:r>
+        <w:fldChar w:fldCharType="begin"/>
+      </w:r>
+      <w:r>
+        <w:instrText xml:space="preserve"> SEQ Equation \</w:instrText>
+      </w:r>
+      <w:r>
+        <w:instrText xml:space="preserve">* ARABIC </w:instrText>
+      </w:r>
+      <w:r>
+        <w:fldChar w:fldCharType="separate"/>
+      </w:r>
+      <w:r>
+        <w:rPr>
+          <w:noProof/>
+        </w:rPr>
+        <w:t>13</w:t>
+      </w:r>
+      <w:r>
+        <w:rPr>
+          <w:noProof/>
+        </w:rPr>
+        <w:fldChar w:fldCharType="end"/>
+      </w:r>
       <w:bookmarkEnd w:id="20"/>
       <w:r>
         <w:t>: Enthalpy of a vapor-liquid mixture</w:t>
@@ -9965,14 +10234,27 @@
       <w:r>
         <w:t xml:space="preserve">Equation </w:t>
       </w:r>
-      <w:fldSimple w:instr=" SEQ Equation \* ARABIC ">
-        <w:r>
-          <w:rPr>
-            <w:noProof/>
-          </w:rPr>
-          <w:t>14</w:t>
-        </w:r>
-      </w:fldSimple>
+      <w:r>
+        <w:fldChar w:fldCharType="begin"/>
+      </w:r>
+      <w:r>
+        <w:instrText xml:space="preserve"> SEQ Equation \* ARABIC </w:instrText>
+      </w:r>
+      <w:r>
+        <w:fldChar w:fldCharType="separate"/>
+      </w:r>
+      <w:r>
+        <w:rPr>
+          <w:noProof/>
+        </w:rPr>
+        <w:t>14</w:t>
+      </w:r>
+      <w:r>
+        <w:rPr>
+          <w:noProof/>
+        </w:rPr>
+        <w:fldChar w:fldCharType="end"/>
+      </w:r>
       <w:bookmarkEnd w:id="21"/>
       <w:r>
         <w:t>: Vapor-liquid mixture quality</w:t>
@@ -10179,14 +10461,27 @@
       <w:r>
         <w:t xml:space="preserve">Equation </w:t>
       </w:r>
-      <w:fldSimple w:instr=" SEQ Equation \* ARABIC ">
-        <w:r>
-          <w:rPr>
-            <w:noProof/>
-          </w:rPr>
-          <w:t>15</w:t>
-        </w:r>
-      </w:fldSimple>
+      <w:r>
+        <w:fldChar w:fldCharType="begin"/>
+      </w:r>
+      <w:r>
+        <w:instrText xml:space="preserve"> SEQ Equation \* ARABIC </w:instrText>
+      </w:r>
+      <w:r>
+        <w:fldChar w:fldCharType="separate"/>
+      </w:r>
+      <w:r>
+        <w:rPr>
+          <w:noProof/>
+        </w:rPr>
+        <w:t>15</w:t>
+      </w:r>
+      <w:r>
+        <w:rPr>
+          <w:noProof/>
+        </w:rPr>
+        <w:fldChar w:fldCharType="end"/>
+      </w:r>
       <w:r>
         <w:t>: Condenser model</w:t>
       </w:r>
@@ -10463,14 +10758,27 @@
       <w:r>
         <w:t xml:space="preserve">Equation </w:t>
       </w:r>
-      <w:fldSimple w:instr=" SEQ Equation \* ARABIC ">
-        <w:r>
-          <w:rPr>
-            <w:noProof/>
-          </w:rPr>
-          <w:t>16</w:t>
-        </w:r>
-      </w:fldSimple>
+      <w:r>
+        <w:fldChar w:fldCharType="begin"/>
+      </w:r>
+      <w:r>
+        <w:instrText xml:space="preserve"> SEQ Equation \* ARABIC </w:instrText>
+      </w:r>
+      <w:r>
+        <w:fldChar w:fldCharType="separate"/>
+      </w:r>
+      <w:r>
+        <w:rPr>
+          <w:noProof/>
+        </w:rPr>
+        <w:t>16</w:t>
+      </w:r>
+      <w:r>
+        <w:rPr>
+          <w:noProof/>
+        </w:rPr>
+        <w:fldChar w:fldCharType="end"/>
+      </w:r>
       <w:bookmarkEnd w:id="22"/>
       <w:r>
         <w:t>: Pump model</w:t>
@@ -10665,14 +10973,27 @@
       <w:r>
         <w:t xml:space="preserve">Equation </w:t>
       </w:r>
-      <w:fldSimple w:instr=" SEQ Equation \* ARABIC ">
-        <w:r>
-          <w:rPr>
-            <w:noProof/>
-          </w:rPr>
-          <w:t>17</w:t>
-        </w:r>
-      </w:fldSimple>
+      <w:r>
+        <w:fldChar w:fldCharType="begin"/>
+      </w:r>
+      <w:r>
+        <w:instrText xml:space="preserve"> SEQ Equation \* ARABIC </w:instrText>
+      </w:r>
+      <w:r>
+        <w:fldChar w:fldCharType="separate"/>
+      </w:r>
+      <w:r>
+        <w:rPr>
+          <w:noProof/>
+        </w:rPr>
+        <w:t>17</w:t>
+      </w:r>
+      <w:r>
+        <w:rPr>
+          <w:noProof/>
+        </w:rPr>
+        <w:fldChar w:fldCharType="end"/>
+      </w:r>
       <w:r>
         <w:t>: Boiler model</w:t>
       </w:r>
@@ -10918,14 +11239,27 @@
       <w:r>
         <w:t xml:space="preserve">Equation </w:t>
       </w:r>
-      <w:fldSimple w:instr=" SEQ Equation \* ARABIC ">
-        <w:r>
-          <w:rPr>
-            <w:noProof/>
-          </w:rPr>
-          <w:t>18</w:t>
-        </w:r>
-      </w:fldSimple>
+      <w:r>
+        <w:fldChar w:fldCharType="begin"/>
+      </w:r>
+      <w:r>
+        <w:instrText xml:space="preserve"> SEQ Equation \* ARABIC </w:instrText>
+      </w:r>
+      <w:r>
+        <w:fldChar w:fldCharType="separate"/>
+      </w:r>
+      <w:r>
+        <w:rPr>
+          <w:noProof/>
+        </w:rPr>
+        <w:t>18</w:t>
+      </w:r>
+      <w:r>
+        <w:rPr>
+          <w:noProof/>
+        </w:rPr>
+        <w:fldChar w:fldCharType="end"/>
+      </w:r>
       <w:bookmarkEnd w:id="24"/>
       <w:r>
         <w:t>: Enthalpy of an adiabatic turbine at state 2</w:t>
@@ -11145,14 +11479,27 @@
       <w:r>
         <w:t xml:space="preserve">Equation </w:t>
       </w:r>
-      <w:fldSimple w:instr=" SEQ Equation \* ARABIC ">
-        <w:r>
-          <w:rPr>
-            <w:noProof/>
-          </w:rPr>
-          <w:t>19</w:t>
-        </w:r>
-      </w:fldSimple>
+      <w:r>
+        <w:fldChar w:fldCharType="begin"/>
+      </w:r>
+      <w:r>
+        <w:instrText xml:space="preserve"> SEQ Equation \* ARABIC </w:instrText>
+      </w:r>
+      <w:r>
+        <w:fldChar w:fldCharType="separate"/>
+      </w:r>
+      <w:r>
+        <w:rPr>
+          <w:noProof/>
+        </w:rPr>
+        <w:t>19</w:t>
+      </w:r>
+      <w:r>
+        <w:rPr>
+          <w:noProof/>
+        </w:rPr>
+        <w:fldChar w:fldCharType="end"/>
+      </w:r>
       <w:bookmarkEnd w:id="25"/>
       <w:r>
         <w:t>: State 2 enthalpy adjusted for turbine irreversibilities</w:t>
@@ -11407,14 +11754,27 @@
       <w:r>
         <w:t xml:space="preserve">Equation </w:t>
       </w:r>
-      <w:fldSimple w:instr=" SEQ Equation \* ARABIC ">
-        <w:r>
-          <w:rPr>
-            <w:noProof/>
-          </w:rPr>
-          <w:t>20</w:t>
-        </w:r>
-      </w:fldSimple>
+      <w:r>
+        <w:fldChar w:fldCharType="begin"/>
+      </w:r>
+      <w:r>
+        <w:instrText xml:space="preserve"> SEQ Equation \* ARABIC </w:instrText>
+      </w:r>
+      <w:r>
+        <w:fldChar w:fldCharType="separate"/>
+      </w:r>
+      <w:r>
+        <w:rPr>
+          <w:noProof/>
+        </w:rPr>
+        <w:t>20</w:t>
+      </w:r>
+      <w:r>
+        <w:rPr>
+          <w:noProof/>
+        </w:rPr>
+        <w:fldChar w:fldCharType="end"/>
+      </w:r>
       <w:r>
         <w:t>: Pump model with irreversibilities</w:t>
       </w:r>
@@ -11964,14 +12324,27 @@
       <w:r>
         <w:t xml:space="preserve">Equation </w:t>
       </w:r>
-      <w:fldSimple w:instr=" SEQ Equation \* ARABIC ">
-        <w:r>
-          <w:rPr>
-            <w:noProof/>
-          </w:rPr>
-          <w:t>21</w:t>
-        </w:r>
-      </w:fldSimple>
+      <w:r>
+        <w:fldChar w:fldCharType="begin"/>
+      </w:r>
+      <w:r>
+        <w:instrText xml:space="preserve"> SEQ Equation \* ARABIC </w:instrText>
+      </w:r>
+      <w:r>
+        <w:fldChar w:fldCharType="separate"/>
+      </w:r>
+      <w:r>
+        <w:rPr>
+          <w:noProof/>
+        </w:rPr>
+        <w:t>21</w:t>
+      </w:r>
+      <w:r>
+        <w:rPr>
+          <w:noProof/>
+        </w:rPr>
+        <w:fldChar w:fldCharType="end"/>
+      </w:r>
       <w:r>
         <w:t>: Rankine cycle net power production</w:t>
       </w:r>
@@ -12208,14 +12581,27 @@
       <w:r>
         <w:t xml:space="preserve">Equation </w:t>
       </w:r>
-      <w:fldSimple w:instr=" SEQ Equation \* ARABIC ">
-        <w:r>
-          <w:rPr>
-            <w:noProof/>
-          </w:rPr>
-          <w:t>22</w:t>
-        </w:r>
-      </w:fldSimple>
+      <w:r>
+        <w:fldChar w:fldCharType="begin"/>
+      </w:r>
+      <w:r>
+        <w:instrText xml:space="preserve"> SEQ Equation \* ARABIC </w:instrText>
+      </w:r>
+      <w:r>
+        <w:fldChar w:fldCharType="separate"/>
+      </w:r>
+      <w:r>
+        <w:rPr>
+          <w:noProof/>
+        </w:rPr>
+        <w:t>22</w:t>
+      </w:r>
+      <w:r>
+        <w:rPr>
+          <w:noProof/>
+        </w:rPr>
+        <w:fldChar w:fldCharType="end"/>
+      </w:r>
       <w:r>
         <w:t>: Rankine cycle thermal efficiency</w:t>
       </w:r>
@@ -12370,14 +12756,27 @@
       <w:r>
         <w:t xml:space="preserve">Equation </w:t>
       </w:r>
-      <w:fldSimple w:instr=" SEQ Equation \* ARABIC ">
-        <w:r>
-          <w:rPr>
-            <w:noProof/>
-          </w:rPr>
-          <w:t>23</w:t>
-        </w:r>
-      </w:fldSimple>
+      <w:r>
+        <w:fldChar w:fldCharType="begin"/>
+      </w:r>
+      <w:r>
+        <w:instrText xml:space="preserve"> SEQ Equation \* ARABIC </w:instrText>
+      </w:r>
+      <w:r>
+        <w:fldChar w:fldCharType="separate"/>
+      </w:r>
+      <w:r>
+        <w:rPr>
+          <w:noProof/>
+        </w:rPr>
+        <w:t>23</w:t>
+      </w:r>
+      <w:r>
+        <w:rPr>
+          <w:noProof/>
+        </w:rPr>
+        <w:fldChar w:fldCharType="end"/>
+      </w:r>
       <w:r>
         <w:t>: Heat exchanger heat transfer equation</w:t>
       </w:r>
@@ -12813,14 +13212,27 @@
       <w:r>
         <w:t xml:space="preserve">Equation </w:t>
       </w:r>
-      <w:fldSimple w:instr=" SEQ Equation \* ARABIC ">
-        <w:r>
-          <w:rPr>
-            <w:noProof/>
-          </w:rPr>
-          <w:t>24</w:t>
-        </w:r>
-      </w:fldSimple>
+      <w:r>
+        <w:fldChar w:fldCharType="begin"/>
+      </w:r>
+      <w:r>
+        <w:instrText xml:space="preserve"> SEQ Equation \* ARABIC </w:instrText>
+      </w:r>
+      <w:r>
+        <w:fldChar w:fldCharType="separate"/>
+      </w:r>
+      <w:r>
+        <w:rPr>
+          <w:noProof/>
+        </w:rPr>
+        <w:t>24</w:t>
+      </w:r>
+      <w:r>
+        <w:rPr>
+          <w:noProof/>
+        </w:rPr>
+        <w:fldChar w:fldCharType="end"/>
+      </w:r>
       <w:r>
         <w:t>: Log mean temperature difference</w:t>
       </w:r>
@@ -12961,14 +13373,27 @@
       <w:r>
         <w:t xml:space="preserve">Equation </w:t>
       </w:r>
-      <w:fldSimple w:instr=" SEQ Equation \* ARABIC ">
-        <w:r>
-          <w:rPr>
-            <w:noProof/>
-          </w:rPr>
-          <w:t>25</w:t>
-        </w:r>
-      </w:fldSimple>
+      <w:r>
+        <w:fldChar w:fldCharType="begin"/>
+      </w:r>
+      <w:r>
+        <w:instrText xml:space="preserve"> SEQ Equation \* ARABIC </w:instrText>
+      </w:r>
+      <w:r>
+        <w:fldChar w:fldCharType="separate"/>
+      </w:r>
+      <w:r>
+        <w:rPr>
+          <w:noProof/>
+        </w:rPr>
+        <w:t>25</w:t>
+      </w:r>
+      <w:r>
+        <w:rPr>
+          <w:noProof/>
+        </w:rPr>
+        <w:fldChar w:fldCharType="end"/>
+      </w:r>
       <w:r>
         <w:t>: Heat transfer in a heat exchanger</w:t>
       </w:r>
@@ -13108,14 +13533,27 @@
       <w:r>
         <w:t xml:space="preserve">Table </w:t>
       </w:r>
-      <w:fldSimple w:instr=" SEQ Table \* ARABIC ">
-        <w:r>
-          <w:rPr>
-            <w:noProof/>
-          </w:rPr>
-          <w:t>3</w:t>
-        </w:r>
-      </w:fldSimple>
+      <w:r>
+        <w:fldChar w:fldCharType="begin"/>
+      </w:r>
+      <w:r>
+        <w:instrText xml:space="preserve"> SEQ Table \* ARABIC </w:instrText>
+      </w:r>
+      <w:r>
+        <w:fldChar w:fldCharType="separate"/>
+      </w:r>
+      <w:r>
+        <w:rPr>
+          <w:noProof/>
+        </w:rPr>
+        <w:t>3</w:t>
+      </w:r>
+      <w:r>
+        <w:rPr>
+          <w:noProof/>
+        </w:rPr>
+        <w:fldChar w:fldCharType="end"/>
+      </w:r>
       <w:r>
         <w:t xml:space="preserve">: Thermodynamic properties of the working fluid at the cycle design points </w:t>
       </w:r>
@@ -13257,14 +13695,27 @@
       <w:r>
         <w:t xml:space="preserve">Figure </w:t>
       </w:r>
-      <w:fldSimple w:instr=" SEQ Figure \* ARABIC ">
-        <w:r>
-          <w:rPr>
-            <w:noProof/>
-          </w:rPr>
-          <w:t>8</w:t>
-        </w:r>
-      </w:fldSimple>
+      <w:r>
+        <w:fldChar w:fldCharType="begin"/>
+      </w:r>
+      <w:r>
+        <w:instrText xml:space="preserve"> SEQ Figure \* ARABIC </w:instrText>
+      </w:r>
+      <w:r>
+        <w:fldChar w:fldCharType="separate"/>
+      </w:r>
+      <w:r>
+        <w:rPr>
+          <w:noProof/>
+        </w:rPr>
+        <w:t>8</w:t>
+      </w:r>
+      <w:r>
+        <w:rPr>
+          <w:noProof/>
+        </w:rPr>
+        <w:fldChar w:fldCharType="end"/>
+      </w:r>
       <w:r>
         <w:t xml:space="preserve">: T-s diagram of the experimental cycle </w:t>
       </w:r>
@@ -13315,14 +13766,27 @@
       <w:r>
         <w:t xml:space="preserve">Table </w:t>
       </w:r>
-      <w:fldSimple w:instr=" SEQ Table \* ARABIC ">
-        <w:r>
-          <w:rPr>
-            <w:noProof/>
-          </w:rPr>
-          <w:t>4</w:t>
-        </w:r>
-      </w:fldSimple>
+      <w:r>
+        <w:fldChar w:fldCharType="begin"/>
+      </w:r>
+      <w:r>
+        <w:instrText xml:space="preserve"> SEQ Table \* ARABIC </w:instrText>
+      </w:r>
+      <w:r>
+        <w:fldChar w:fldCharType="separate"/>
+      </w:r>
+      <w:r>
+        <w:rPr>
+          <w:noProof/>
+        </w:rPr>
+        <w:t>4</w:t>
+      </w:r>
+      <w:r>
+        <w:rPr>
+          <w:noProof/>
+        </w:rPr>
+        <w:fldChar w:fldCharType="end"/>
+      </w:r>
       <w:r>
         <w:t>: Observed operating conditions of an ORC</w:t>
       </w:r>
@@ -13530,14 +13994,27 @@
       <w:r>
         <w:t xml:space="preserve">Figure </w:t>
       </w:r>
-      <w:fldSimple w:instr=" SEQ Figure \* ARABIC ">
-        <w:r>
-          <w:rPr>
-            <w:noProof/>
-          </w:rPr>
-          <w:t>9</w:t>
-        </w:r>
-      </w:fldSimple>
+      <w:r>
+        <w:fldChar w:fldCharType="begin"/>
+      </w:r>
+      <w:r>
+        <w:instrText xml:space="preserve"> SEQ Figure \* ARABIC </w:instrText>
+      </w:r>
+      <w:r>
+        <w:fldChar w:fldCharType="separate"/>
+      </w:r>
+      <w:r>
+        <w:rPr>
+          <w:noProof/>
+        </w:rPr>
+        <w:t>9</w:t>
+      </w:r>
+      <w:r>
+        <w:rPr>
+          <w:noProof/>
+        </w:rPr>
+        <w:fldChar w:fldCharType="end"/>
+      </w:r>
       <w:r>
         <w:t>: Model verification output</w:t>
       </w:r>
@@ -13629,14 +14106,27 @@
       <w:r>
         <w:t xml:space="preserve">Figure </w:t>
       </w:r>
-      <w:fldSimple w:instr=" SEQ Figure \* ARABIC ">
-        <w:r>
-          <w:rPr>
-            <w:noProof/>
-          </w:rPr>
-          <w:t>10</w:t>
-        </w:r>
-      </w:fldSimple>
+      <w:r>
+        <w:fldChar w:fldCharType="begin"/>
+      </w:r>
+      <w:r>
+        <w:instrText xml:space="preserve"> SEQ Figure \* ARABIC </w:instrText>
+      </w:r>
+      <w:r>
+        <w:fldChar w:fldCharType="separate"/>
+      </w:r>
+      <w:r>
+        <w:rPr>
+          <w:noProof/>
+        </w:rPr>
+        <w:t>10</w:t>
+      </w:r>
+      <w:r>
+        <w:rPr>
+          <w:noProof/>
+        </w:rPr>
+        <w:fldChar w:fldCharType="end"/>
+      </w:r>
       <w:r>
         <w:t xml:space="preserve">: Mass flow rate observations for each evaporator input temperature test case </w:t>
       </w:r>
@@ -13738,14 +14228,27 @@
       <w:r>
         <w:t xml:space="preserve">Figure </w:t>
       </w:r>
-      <w:fldSimple w:instr=" SEQ Figure \* ARABIC ">
-        <w:r>
-          <w:rPr>
-            <w:noProof/>
-          </w:rPr>
-          <w:t>11</w:t>
-        </w:r>
-      </w:fldSimple>
+      <w:r>
+        <w:fldChar w:fldCharType="begin"/>
+      </w:r>
+      <w:r>
+        <w:instrText xml:space="preserve"> SEQ Figure \* ARABIC </w:instrText>
+      </w:r>
+      <w:r>
+        <w:fldChar w:fldCharType="separate"/>
+      </w:r>
+      <w:r>
+        <w:rPr>
+          <w:noProof/>
+        </w:rPr>
+        <w:t>11</w:t>
+      </w:r>
+      <w:r>
+        <w:rPr>
+          <w:noProof/>
+        </w:rPr>
+        <w:fldChar w:fldCharType="end"/>
+      </w:r>
       <w:r>
         <w:t xml:space="preserve">: Electric power output for the experimental ORC </w:t>
       </w:r>
@@ -13834,14 +14337,27 @@
       <w:r>
         <w:t xml:space="preserve">Figure </w:t>
       </w:r>
-      <w:fldSimple w:instr=" SEQ Figure \* ARABIC ">
-        <w:r>
-          <w:rPr>
-            <w:noProof/>
-          </w:rPr>
-          <w:t>12</w:t>
-        </w:r>
-      </w:fldSimple>
+      <w:r>
+        <w:fldChar w:fldCharType="begin"/>
+      </w:r>
+      <w:r>
+        <w:instrText xml:space="preserve"> SEQ Figure \* ARABIC </w:instrText>
+      </w:r>
+      <w:r>
+        <w:fldChar w:fldCharType="separate"/>
+      </w:r>
+      <w:r>
+        <w:rPr>
+          <w:noProof/>
+        </w:rPr>
+        <w:t>12</w:t>
+      </w:r>
+      <w:r>
+        <w:rPr>
+          <w:noProof/>
+        </w:rPr>
+        <w:fldChar w:fldCharType="end"/>
+      </w:r>
       <w:r>
         <w:t xml:space="preserve">: Turbine and cycle efficiencies </w:t>
       </w:r>
@@ -14106,10 +14622,95 @@
       </w:r>
     </w:p>
     <w:p/>
-    <w:p>
+    <w:p/>
+    <w:p>
+      <w:pPr>
+        <w:pStyle w:val="Caption"/>
+        <w:jc w:val="center"/>
+      </w:pPr>
+      <w:r>
+        <w:lastRenderedPageBreak/>
+        <w:t xml:space="preserve">Table </w:t>
+      </w:r>
+      <w:fldSimple w:instr=" SEQ Table \* ARABIC ">
+        <w:r>
+          <w:rPr>
+            <w:noProof/>
+          </w:rPr>
+          <w:t>5</w:t>
+        </w:r>
+      </w:fldSimple>
+      <w:r>
+        <w:t>: Max boiler working pressure and temperature</w:t>
+      </w:r>
       <w:bookmarkStart w:id="28" w:name="_GoBack"/>
       <w:bookmarkEnd w:id="28"/>
     </w:p>
+    <w:tbl>
+      <w:tblPr>
+        <w:tblStyle w:val="TableGrid"/>
+        <w:tblW w:w="0" w:type="auto"/>
+        <w:jc w:val="center"/>
+        <w:tblLook w:val="04A0" w:firstRow="1" w:lastRow="0" w:firstColumn="1" w:lastColumn="0" w:noHBand="0" w:noVBand="1"/>
+      </w:tblPr>
+      <w:tblGrid>
+        <w:gridCol w:w="3209"/>
+        <w:gridCol w:w="3809"/>
+      </w:tblGrid>
+      <w:tr>
+        <w:trPr>
+          <w:jc w:val="center"/>
+        </w:trPr>
+        <w:tc>
+          <w:tcPr>
+            <w:tcW w:w="0" w:type="auto"/>
+          </w:tcPr>
+          <w:p>
+            <w:r>
+              <w:t>Boiler working pressure (MPa)</w:t>
+            </w:r>
+          </w:p>
+        </w:tc>
+        <w:tc>
+          <w:tcPr>
+            <w:tcW w:w="0" w:type="auto"/>
+          </w:tcPr>
+          <w:p>
+            <w:r>
+              <w:t>Boiler working temperature (Celsius)</w:t>
+            </w:r>
+          </w:p>
+        </w:tc>
+      </w:tr>
+      <w:tr>
+        <w:trPr>
+          <w:jc w:val="center"/>
+        </w:trPr>
+        <w:tc>
+          <w:tcPr>
+            <w:tcW w:w="0" w:type="auto"/>
+          </w:tcPr>
+          <w:p>
+            <w:r>
+              <w:t xml:space="preserve">1.26 </w:t>
+            </w:r>
+          </w:p>
+        </w:tc>
+        <w:tc>
+          <w:tcPr>
+            <w:tcW w:w="0" w:type="auto"/>
+          </w:tcPr>
+          <w:p>
+            <w:r>
+              <w:t>100</w:t>
+            </w:r>
+          </w:p>
+        </w:tc>
+      </w:tr>
+    </w:tbl>
+    <w:p/>
+    <w:p/>
+    <w:p/>
     <w:p>
       <w:pPr>
         <w:jc w:val="left"/>
@@ -14121,7 +14722,6 @@
         </w:rPr>
       </w:pPr>
       <w:r>
-        <w:lastRenderedPageBreak/>
         <w:br w:type="page"/>
       </w:r>
     </w:p>
@@ -28933,7 +29533,7 @@
       <w:rPr>
         <w:noProof/>
       </w:rPr>
-      <w:t>28</w:t>
+      <w:t>29</w:t>
     </w:r>
     <w:r>
       <w:rPr>
@@ -28944,14 +29544,27 @@
     <w:r>
       <w:t xml:space="preserve"> of </w:t>
     </w:r>
-    <w:fldSimple w:instr=" NUMPAGES   \* MERGEFORMAT ">
-      <w:r>
-        <w:rPr>
-          <w:noProof/>
-        </w:rPr>
-        <w:t>58</w:t>
-      </w:r>
-    </w:fldSimple>
+    <w:r>
+      <w:fldChar w:fldCharType="begin"/>
+    </w:r>
+    <w:r>
+      <w:instrText xml:space="preserve"> NUMPAGES   \* MERGEFORMAT </w:instrText>
+    </w:r>
+    <w:r>
+      <w:fldChar w:fldCharType="separate"/>
+    </w:r>
+    <w:r>
+      <w:rPr>
+        <w:noProof/>
+      </w:rPr>
+      <w:t>58</w:t>
+    </w:r>
+    <w:r>
+      <w:rPr>
+        <w:noProof/>
+      </w:rPr>
+      <w:fldChar w:fldCharType="end"/>
+    </w:r>
   </w:p>
 </w:hdr>
 </file>
@@ -30586,7 +31199,7 @@
   <a:extraClrSchemeLst/>
   <a:extLst>
     <a:ext uri="{05A4C25C-085E-4340-85A3-A5531E510DB2}">
-      <thm15:themeFamily xmlns:thm15="http://schemas.microsoft.com/office/thememl/2012/main" xmlns="" name="Office Theme" id="{62F939B6-93AF-4DB8-9C6B-D6C7DFDC589F}" vid="{4A3C46E8-61CC-4603-A589-7422A47A8E4A}"/>
+      <thm15:themeFamily xmlns="" xmlns:thm15="http://schemas.microsoft.com/office/thememl/2012/main" name="Office Theme" id="{62F939B6-93AF-4DB8-9C6B-D6C7DFDC589F}" vid="{4A3C46E8-61CC-4603-A589-7422A47A8E4A}"/>
     </a:ext>
   </a:extLst>
 </a:theme>
@@ -30968,7 +31581,7 @@
 </file>
 
 <file path=customXml/itemProps1.xml><?xml version="1.0" encoding="utf-8"?>
-<ds:datastoreItem xmlns:ds="http://schemas.openxmlformats.org/officeDocument/2006/customXml" ds:itemID="{6BB07B35-E010-4AB1-9D5A-FF4AF1D038F4}">
+<ds:datastoreItem xmlns:ds="http://schemas.openxmlformats.org/officeDocument/2006/customXml" ds:itemID="{A6D33872-5A0F-4D2A-B0FA-A4145618D541}">
   <ds:schemaRefs>
     <ds:schemaRef ds:uri="http://schemas.openxmlformats.org/officeDocument/2006/bibliography"/>
   </ds:schemaRefs>

</xml_diff>

<commit_message>
Edit for final review
</commit_message>
<xml_diff>
--- a/Final/An Automotive Application of the Organic Rankine Cycle for Power Generation Using Recovered Waste Heat.docx
+++ b/Final/An Automotive Application of the Organic Rankine Cycle for Power Generation Using Recovered Waste Heat.docx
@@ -2463,7 +2463,16 @@
     <w:p/>
     <w:p>
       <w:r>
-        <w:t>The goal of this project is to develop a parametric model of an organic Rankine cycle for the purpose of generating electrical power using waste heat from the coolant system of an automobile. This application requires a small package size, and the utilization of low temperature, low quality waste heat.</w:t>
+        <w:t>The goal of this project was</w:t>
+      </w:r>
+      <w:r>
+        <w:t xml:space="preserve"> to develop a parametric model of an organic Rankine cycle for the purpose of generating electrical power using waste heat from the coolant system of an autom</w:t>
+      </w:r>
+      <w:r>
+        <w:t>obile. This application required</w:t>
+      </w:r>
+      <w:r>
+        <w:t xml:space="preserve"> a small package size, and the utilization of low temperature, low quality waste heat.</w:t>
       </w:r>
     </w:p>
     <w:p/>
@@ -2552,6 +2561,18 @@
         <w:t>Operation and maintenance costs – Corrosion, scaling, and fouling of heat exchange materials lead to higher maintenance costs and lost productivity.</w:t>
       </w:r>
     </w:p>
+    <w:p>
+      <w:pPr>
+        <w:pStyle w:val="ListParagraph"/>
+        <w:numPr>
+          <w:ilvl w:val="0"/>
+          <w:numId w:val="5"/>
+        </w:numPr>
+      </w:pPr>
+      <w:r>
+        <w:t>Large heat exchanger size due to low temperature difference</w:t>
+      </w:r>
+    </w:p>
     <w:p/>
     <w:p>
       <w:r>
@@ -2570,32 +2591,19 @@
     <w:p/>
     <w:p>
       <w:r>
-        <w:lastRenderedPageBreak/>
-        <w:t>This project will have tertiary benefits as well,</w:t>
-      </w:r>
-      <w:r>
-        <w:t xml:space="preserve"> the model will develop</w:t>
-      </w:r>
-      <w:r>
-        <w:t xml:space="preserve"> methodology for harnessing low quality waste heat in other applications where development was not previous</w:t>
-      </w:r>
-      <w:r>
-        <w:t>ly practical</w:t>
-      </w:r>
-      <w:r>
-        <w:t xml:space="preserve"> due to prohibitive upstart capital </w:t>
-      </w:r>
-      <w:r>
-        <w:t xml:space="preserve">requirements </w:t>
-      </w:r>
-      <w:r>
-        <w:t>and return on investment timing.</w:t>
+        <w:t>Additionally, the model can be used to develop cycle parameters and design specifications for use in prototype development</w:t>
       </w:r>
     </w:p>
     <w:p/>
     <w:p>
       <w:r>
-        <w:t xml:space="preserve">The parametric model developed for this project will be verified where applicable with physical prototypes and measurements. </w:t>
+        <w:t>The parametric model de</w:t>
+      </w:r>
+      <w:r>
+        <w:t>veloped for this project was</w:t>
+      </w:r>
+      <w:r>
+        <w:t xml:space="preserve"> verified where applicable with physical prototypes and measurements. </w:t>
       </w:r>
       <w:r>
         <w:t>Previous work in m</w:t>
@@ -2607,7 +2615,10 @@
         <w:t xml:space="preserve"> on the subjects of waste heat recovery and vapor-power cycles</w:t>
       </w:r>
       <w:r>
-        <w:t xml:space="preserve"> will be reviewed to inform an efficient starting point for this project.</w:t>
+        <w:t xml:space="preserve"> was </w:t>
+      </w:r>
+      <w:r>
+        <w:t>reviewed to inform an efficient starting point for this project.</w:t>
       </w:r>
     </w:p>
     <w:p>
@@ -2643,7 +2654,6 @@
         <w:t xml:space="preserve"> of the symbols throughout this document unless specified otherwise.</w:t>
       </w:r>
     </w:p>
-    <w:p/>
     <w:p>
       <w:pPr>
         <w:pStyle w:val="Caption"/>
@@ -2775,62 +2785,6 @@
           </w:tcPr>
           <w:p>
             <w:r>
-              <w:t>m</w:t>
-            </w:r>
-          </w:p>
-        </w:tc>
-        <w:tc>
-          <w:tcPr>
-            <w:tcW w:w="5106" w:type="dxa"/>
-          </w:tcPr>
-          <w:p>
-            <w:r>
-              <w:t>Meters - SI unit of length</w:t>
-            </w:r>
-          </w:p>
-        </w:tc>
-        <w:tc>
-          <w:tcPr>
-            <w:tcW w:w="3192" w:type="dxa"/>
-          </w:tcPr>
-          <w:p/>
-        </w:tc>
-      </w:tr>
-      <w:tr>
-        <w:tc>
-          <w:tcPr>
-            <w:tcW w:w="1278" w:type="dxa"/>
-          </w:tcPr>
-          <w:p>
-            <w:r>
-              <w:t>K</w:t>
-            </w:r>
-          </w:p>
-        </w:tc>
-        <w:tc>
-          <w:tcPr>
-            <w:tcW w:w="5106" w:type="dxa"/>
-          </w:tcPr>
-          <w:p>
-            <w:r>
-              <w:t>Kelvin - SI unit of absolute temperature</w:t>
-            </w:r>
-          </w:p>
-        </w:tc>
-        <w:tc>
-          <w:tcPr>
-            <w:tcW w:w="3192" w:type="dxa"/>
-          </w:tcPr>
-          <w:p/>
-        </w:tc>
-      </w:tr>
-      <w:tr>
-        <w:tc>
-          <w:tcPr>
-            <w:tcW w:w="1278" w:type="dxa"/>
-          </w:tcPr>
-          <w:p>
-            <w:r>
               <w:rPr>
                 <w:rFonts w:cs="Times New Roman"/>
               </w:rPr>
@@ -2927,7 +2881,7 @@
               <w:rPr>
                 <w:rFonts w:cs="Times New Roman"/>
               </w:rPr>
-              <w:t>g</w:t>
+              <w:t>h</w:t>
             </w:r>
           </w:p>
         </w:tc>
@@ -2937,7 +2891,16 @@
           </w:tcPr>
           <w:p>
             <w:r>
-              <w:t>Gram - SI unit of mass</w:t>
+              <w:t>Heat transfer coefficient (W/(m</w:t>
+            </w:r>
+            <w:r>
+              <w:rPr>
+                <w:vertAlign w:val="superscript"/>
+              </w:rPr>
+              <w:t>2</w:t>
+            </w:r>
+            <w:r>
+              <w:t>K)</w:t>
             </w:r>
           </w:p>
         </w:tc>
@@ -2963,7 +2926,7 @@
               <w:rPr>
                 <w:rFonts w:cs="Times New Roman"/>
               </w:rPr>
-              <w:t>J</w:t>
+              <w:t>p</w:t>
             </w:r>
           </w:p>
         </w:tc>
@@ -2973,10 +2936,7 @@
           </w:tcPr>
           <w:p>
             <w:r>
-              <w:t>Joule - SI unit of energy</w:t>
-            </w:r>
-            <w:r>
-              <w:t xml:space="preserve"> or work</w:t>
+              <w:t>Pressure (Pa)</w:t>
             </w:r>
           </w:p>
         </w:tc>
@@ -3002,7 +2962,7 @@
               <w:rPr>
                 <w:rFonts w:cs="Times New Roman"/>
               </w:rPr>
-              <w:t>h</w:t>
+              <w:t>V</w:t>
             </w:r>
           </w:p>
         </w:tc>
@@ -3012,16 +2972,16 @@
           </w:tcPr>
           <w:p>
             <w:r>
-              <w:t>Heat transfer coefficient (W/(m</w:t>
+              <w:t>Volume (m</w:t>
             </w:r>
             <w:r>
               <w:rPr>
                 <w:vertAlign w:val="superscript"/>
               </w:rPr>
-              <w:t>2</w:t>
-            </w:r>
-            <w:r>
-              <w:t>K)</w:t>
+              <w:t>3</w:t>
+            </w:r>
+            <w:r>
+              <w:t>)</w:t>
             </w:r>
           </w:p>
         </w:tc>
@@ -3047,7 +3007,7 @@
               <w:rPr>
                 <w:rFonts w:cs="Times New Roman"/>
               </w:rPr>
-              <w:t>W</w:t>
+              <w:t>U</w:t>
             </w:r>
           </w:p>
         </w:tc>
@@ -3057,7 +3017,7 @@
           </w:tcPr>
           <w:p>
             <w:r>
-              <w:t>Watt - SI unit of power</w:t>
+              <w:t>Internal energy (J)</w:t>
             </w:r>
           </w:p>
         </w:tc>
@@ -3083,7 +3043,7 @@
               <w:rPr>
                 <w:rFonts w:cs="Times New Roman"/>
               </w:rPr>
-              <w:t>p</w:t>
+              <w:t>h</w:t>
             </w:r>
           </w:p>
         </w:tc>
@@ -3093,7 +3053,72 @@
           </w:tcPr>
           <w:p>
             <w:r>
-              <w:t>Pressure (Pa)</w:t>
+              <w:t>Enthalpy</w:t>
+            </w:r>
+          </w:p>
+        </w:tc>
+        <w:tc>
+          <w:tcPr>
+            <w:tcW w:w="3192" w:type="dxa"/>
+          </w:tcPr>
+          <w:p>
+            <w:r>
+              <w:t xml:space="preserve">U + </w:t>
+            </w:r>
+            <w:proofErr w:type="spellStart"/>
+            <w:r>
+              <w:t>pV</w:t>
+            </w:r>
+            <w:proofErr w:type="spellEnd"/>
+          </w:p>
+        </w:tc>
+      </w:tr>
+      <w:tr>
+        <w:tc>
+          <w:tcPr>
+            <w:tcW w:w="1278" w:type="dxa"/>
+          </w:tcPr>
+          <w:p>
+            <w:pPr>
+              <w:rPr>
+                <w:rFonts w:cs="Times New Roman"/>
+              </w:rPr>
+            </w:pPr>
+            <m:oMathPara>
+              <m:oMathParaPr>
+                <m:jc m:val="left"/>
+              </m:oMathParaPr>
+              <m:oMath>
+                <m:acc>
+                  <m:accPr>
+                    <m:chr m:val="̇"/>
+                    <m:ctrlPr>
+                      <w:rPr>
+                        <w:rFonts w:ascii="Cambria Math" w:hAnsi="Cambria Math" w:cs="Times New Roman"/>
+                        <w:i/>
+                      </w:rPr>
+                    </m:ctrlPr>
+                  </m:accPr>
+                  <m:e>
+                    <m:r>
+                      <w:rPr>
+                        <w:rFonts w:ascii="Cambria Math" w:hAnsi="Cambria Math" w:cs="Times New Roman"/>
+                      </w:rPr>
+                      <m:t>Q</m:t>
+                    </m:r>
+                  </m:e>
+                </m:acc>
+              </m:oMath>
+            </m:oMathPara>
+          </w:p>
+        </w:tc>
+        <w:tc>
+          <w:tcPr>
+            <w:tcW w:w="5106" w:type="dxa"/>
+          </w:tcPr>
+          <w:p>
+            <w:r>
+              <w:t>Heat transfer rate (J)</w:t>
             </w:r>
           </w:p>
         </w:tc>
@@ -3112,14 +3137,14 @@
           <w:p>
             <w:pPr>
               <w:rPr>
-                <w:rFonts w:cs="Times New Roman"/>
+                <w:rFonts w:eastAsia="Calibri" w:cs="Times New Roman"/>
               </w:rPr>
             </w:pPr>
             <w:r>
               <w:rPr>
-                <w:rFonts w:cs="Times New Roman"/>
-              </w:rPr>
-              <w:t>V</w:t>
+                <w:rFonts w:eastAsia="Calibri" w:cs="Times New Roman"/>
+              </w:rPr>
+              <w:t>A</w:t>
             </w:r>
           </w:p>
         </w:tc>
@@ -3129,13 +3154,13 @@
           </w:tcPr>
           <w:p>
             <w:r>
-              <w:t>Volume (m</w:t>
+              <w:t>Area (m</w:t>
             </w:r>
             <w:r>
               <w:rPr>
                 <w:vertAlign w:val="superscript"/>
               </w:rPr>
-              <w:t>3</w:t>
+              <w:t>2</w:t>
             </w:r>
             <w:r>
               <w:t>)</w:t>
@@ -3157,14 +3182,14 @@
           <w:p>
             <w:pPr>
               <w:rPr>
-                <w:rFonts w:cs="Times New Roman"/>
+                <w:rFonts w:eastAsia="Calibri" w:cs="Times New Roman"/>
               </w:rPr>
             </w:pPr>
             <w:r>
               <w:rPr>
-                <w:rFonts w:cs="Times New Roman"/>
-              </w:rPr>
-              <w:t>U</w:t>
+                <w:rFonts w:eastAsia="Calibri" w:cs="Times New Roman"/>
+              </w:rPr>
+              <w:t>KE</w:t>
             </w:r>
           </w:p>
         </w:tc>
@@ -3174,7 +3199,7 @@
           </w:tcPr>
           <w:p>
             <w:r>
-              <w:t>Internal energy (J)</w:t>
+              <w:t>Kinetic energy (J)</w:t>
             </w:r>
           </w:p>
         </w:tc>
@@ -3193,14 +3218,14 @@
           <w:p>
             <w:pPr>
               <w:rPr>
-                <w:rFonts w:cs="Times New Roman"/>
+                <w:rFonts w:eastAsia="Calibri" w:cs="Times New Roman"/>
               </w:rPr>
             </w:pPr>
             <w:r>
               <w:rPr>
-                <w:rFonts w:cs="Times New Roman"/>
-              </w:rPr>
-              <w:t>H</w:t>
+                <w:rFonts w:eastAsia="Calibri" w:cs="Times New Roman"/>
+              </w:rPr>
+              <w:t>PE</w:t>
             </w:r>
           </w:p>
         </w:tc>
@@ -3210,7 +3235,7 @@
           </w:tcPr>
           <w:p>
             <w:r>
-              <w:t>Enthalpy</w:t>
+              <w:t>Potential energy (J)</w:t>
             </w:r>
           </w:p>
         </w:tc>
@@ -3218,27 +3243,102 @@
           <w:tcPr>
             <w:tcW w:w="3192" w:type="dxa"/>
           </w:tcPr>
+          <w:p/>
+        </w:tc>
+      </w:tr>
+      <w:tr>
+        <w:tc>
+          <w:tcPr>
+            <w:tcW w:w="1278" w:type="dxa"/>
+          </w:tcPr>
           <w:p>
-            <w:r>
-              <w:t xml:space="preserve">U + </w:t>
-            </w:r>
-            <w:proofErr w:type="spellStart"/>
-            <w:r>
-              <w:t>pV</w:t>
-            </w:r>
-            <w:proofErr w:type="spellEnd"/>
+            <w:pPr>
+              <w:rPr>
+                <w:rFonts w:eastAsia="Calibri" w:cs="Times New Roman"/>
+              </w:rPr>
+            </w:pPr>
+            <w:r>
+              <w:rPr>
+                <w:rFonts w:eastAsia="Calibri" w:cs="Times New Roman"/>
+              </w:rPr>
+              <w:t>Q</w:t>
+            </w:r>
           </w:p>
+        </w:tc>
+        <w:tc>
+          <w:tcPr>
+            <w:tcW w:w="5106" w:type="dxa"/>
+          </w:tcPr>
+          <w:p>
+            <w:r>
+              <w:t>Heat transfer (J)</w:t>
+            </w:r>
+          </w:p>
+        </w:tc>
+        <w:tc>
+          <w:tcPr>
+            <w:tcW w:w="3192" w:type="dxa"/>
+          </w:tcPr>
+          <w:p/>
+        </w:tc>
+      </w:tr>
+      <w:tr>
+        <w:tc>
+          <w:tcPr>
+            <w:tcW w:w="1278" w:type="dxa"/>
+          </w:tcPr>
+          <w:p>
+            <w:pPr>
+              <w:rPr>
+                <w:rFonts w:eastAsia="Calibri" w:cs="Times New Roman"/>
+              </w:rPr>
+            </w:pPr>
+            <w:r>
+              <w:rPr>
+                <w:rFonts w:eastAsia="Calibri" w:cs="Times New Roman"/>
+              </w:rPr>
+              <w:t>W</w:t>
+            </w:r>
+          </w:p>
+        </w:tc>
+        <w:tc>
+          <w:tcPr>
+            <w:tcW w:w="5106" w:type="dxa"/>
+          </w:tcPr>
+          <w:p>
+            <w:r>
+              <w:t>Work (J)</w:t>
+            </w:r>
+          </w:p>
+        </w:tc>
+        <w:tc>
+          <w:tcPr>
+            <w:tcW w:w="3192" w:type="dxa"/>
+          </w:tcPr>
+          <w:p/>
         </w:tc>
       </w:tr>
     </w:tbl>
-    <w:p/>
-    <w:p/>
-    <w:p/>
+    <w:p>
+      <w:pPr>
+        <w:spacing w:line="276" w:lineRule="auto"/>
+        <w:jc w:val="left"/>
+        <w:rPr>
+          <w:rFonts w:eastAsiaTheme="majorEastAsia" w:cstheme="majorBidi"/>
+          <w:b/>
+          <w:sz w:val="26"/>
+          <w:szCs w:val="26"/>
+        </w:rPr>
+      </w:pPr>
+      <w:bookmarkStart w:id="3" w:name="_Toc10044652"/>
+      <w:r>
+        <w:br w:type="page"/>
+      </w:r>
+    </w:p>
     <w:p>
       <w:pPr>
         <w:pStyle w:val="Heading2"/>
       </w:pPr>
-      <w:bookmarkStart w:id="3" w:name="_Toc10044652"/>
       <w:r>
         <w:lastRenderedPageBreak/>
         <w:t>Theory</w:t>
@@ -3435,19 +3535,90 @@
         <w:rPr>
           <w:rFonts w:eastAsiaTheme="minorEastAsia"/>
         </w:rPr>
-        <w:t xml:space="preserve"> is the rate of heat transfer across a plane normal to a direction x with area A. </w:t>
-      </w:r>
+        <w:t>(W)</w:t>
+      </w:r>
+      <w:r>
+        <w:rPr>
+          <w:rFonts w:eastAsiaTheme="minorEastAsia"/>
+        </w:rPr>
+        <w:t xml:space="preserve"> is the rate of heat transfer across a plane normal to a direction x </w:t>
+      </w:r>
+      <w:r>
+        <w:rPr>
+          <w:rFonts w:eastAsiaTheme="minorEastAsia"/>
+        </w:rPr>
+        <w:t xml:space="preserve">(m) </w:t>
+      </w:r>
+      <w:r>
+        <w:rPr>
+          <w:rFonts w:eastAsiaTheme="minorEastAsia"/>
+        </w:rPr>
+        <w:t>with area A</w:t>
+      </w:r>
+      <w:r>
+        <w:rPr>
+          <w:rFonts w:eastAsiaTheme="minorEastAsia"/>
+        </w:rPr>
+        <w:t xml:space="preserve"> (m</w:t>
+      </w:r>
+      <w:r>
+        <w:rPr>
+          <w:rFonts w:eastAsiaTheme="minorEastAsia"/>
+          <w:vertAlign w:val="superscript"/>
+        </w:rPr>
+        <w:t>2</w:t>
+      </w:r>
+      <w:r>
+        <w:rPr>
+          <w:rFonts w:eastAsiaTheme="minorEastAsia"/>
+        </w:rPr>
+        <w:t>)</w:t>
+      </w:r>
+      <w:r>
+        <w:rPr>
+          <w:rFonts w:eastAsiaTheme="minorEastAsia"/>
+        </w:rPr>
+        <w:t xml:space="preserve">. </w:t>
+      </w:r>
+      <w:proofErr w:type="gramStart"/>
       <w:r>
         <w:rPr>
           <w:rFonts w:eastAsiaTheme="minorEastAsia" w:cs="Times New Roman"/>
         </w:rPr>
         <w:t>κ</w:t>
       </w:r>
+      <w:proofErr w:type="gramEnd"/>
       <w:r>
         <w:rPr>
           <w:rFonts w:eastAsiaTheme="minorEastAsia"/>
         </w:rPr>
-        <w:t xml:space="preserve"> is a property of the material through which the energy is transferred referred to as the thermal conductivity of that material.</w:t>
+        <w:t xml:space="preserve"> is a property of the material through which the energy is transferred referred to as the thermal conductivity of that material</w:t>
+      </w:r>
+      <w:r>
+        <w:rPr>
+          <w:rFonts w:eastAsiaTheme="minorEastAsia"/>
+        </w:rPr>
+        <w:t xml:space="preserve"> (kJ/(</w:t>
+      </w:r>
+      <w:proofErr w:type="spellStart"/>
+      <w:r>
+        <w:rPr>
+          <w:rFonts w:eastAsiaTheme="minorEastAsia"/>
+        </w:rPr>
+        <w:t>kgK</w:t>
+      </w:r>
+      <w:proofErr w:type="spellEnd"/>
+      <w:r>
+        <w:rPr>
+          <w:rFonts w:eastAsiaTheme="minorEastAsia"/>
+        </w:rPr>
+        <w:t>))</w:t>
+      </w:r>
+      <w:r>
+        <w:rPr>
+          <w:rFonts w:eastAsiaTheme="minorEastAsia"/>
+        </w:rPr>
+        <w:t>.</w:t>
       </w:r>
     </w:p>
     <w:p/>
@@ -3472,7 +3643,13 @@
         <w:t>transfer</w:t>
       </w:r>
       <w:r>
-        <w:t xml:space="preserve"> is associated with the fourth power of the absolute temperature of a given surface, T</w:t>
+        <w:t xml:space="preserve"> is </w:t>
+      </w:r>
+      <w:r>
+        <w:t>proportional</w:t>
+      </w:r>
+      <w:r>
+        <w:t xml:space="preserve"> with the fourth power of the absolute temperature of a given surface, T</w:t>
       </w:r>
       <w:r>
         <w:rPr>
@@ -3628,7 +3805,140 @@
         <w:t>b</w:t>
       </w:r>
       <w:r>
-        <w:t xml:space="preserve"> can be found by the following equation.</w:t>
+        <w:t xml:space="preserve"> </w:t>
+      </w:r>
+      <w:r>
+        <w:t xml:space="preserve">(K) </w:t>
+      </w:r>
+      <w:r>
+        <w:t>can be found by the following equation.</w:t>
+      </w:r>
+      <w:r>
+        <w:t xml:space="preserve"> Where </w:t>
+      </w:r>
+      <m:oMath>
+        <m:sSub>
+          <m:sSubPr>
+            <m:ctrlPr>
+              <w:rPr>
+                <w:rFonts w:ascii="Cambria Math" w:hAnsi="Cambria Math"/>
+                <w:i/>
+              </w:rPr>
+            </m:ctrlPr>
+          </m:sSubPr>
+          <m:e>
+            <m:acc>
+              <m:accPr>
+                <m:chr m:val="̇"/>
+                <m:ctrlPr>
+                  <w:rPr>
+                    <w:rFonts w:ascii="Cambria Math" w:hAnsi="Cambria Math"/>
+                    <w:i/>
+                  </w:rPr>
+                </m:ctrlPr>
+              </m:accPr>
+              <m:e>
+                <m:r>
+                  <w:rPr>
+                    <w:rFonts w:ascii="Cambria Math" w:hAnsi="Cambria Math"/>
+                  </w:rPr>
+                  <m:t>Q</m:t>
+                </m:r>
+              </m:e>
+            </m:acc>
+          </m:e>
+          <m:sub>
+            <m:r>
+              <w:rPr>
+                <w:rFonts w:ascii="Cambria Math" w:hAnsi="Cambria Math"/>
+              </w:rPr>
+              <m:t>e</m:t>
+            </m:r>
+          </m:sub>
+        </m:sSub>
+      </m:oMath>
+      <w:r>
+        <w:rPr>
+          <w:rFonts w:eastAsiaTheme="minorEastAsia"/>
+        </w:rPr>
+        <w:t xml:space="preserve"> is the rate at which energy is emitted from a surface, </w:t>
+      </w:r>
+      <w:r>
+        <w:rPr>
+          <w:rFonts w:eastAsiaTheme="minorEastAsia" w:cs="Times New Roman"/>
+        </w:rPr>
+        <w:t>ε</w:t>
+      </w:r>
+      <w:r>
+        <w:rPr>
+          <w:rFonts w:eastAsiaTheme="minorEastAsia"/>
+        </w:rPr>
+        <w:t xml:space="preserve"> is the property of a surface that indicates how </w:t>
+      </w:r>
+      <w:r>
+        <w:rPr>
+          <w:rFonts w:eastAsiaTheme="minorEastAsia"/>
+        </w:rPr>
+        <w:lastRenderedPageBreak/>
+        <w:t xml:space="preserve">effectively the surface radiates. It is a number between 0 and 1. </w:t>
+      </w:r>
+      <w:proofErr w:type="gramStart"/>
+      <w:r>
+        <w:rPr>
+          <w:rFonts w:eastAsiaTheme="minorEastAsia" w:cs="Times New Roman"/>
+        </w:rPr>
+        <w:t>σ</w:t>
+      </w:r>
+      <w:proofErr w:type="gramEnd"/>
+      <w:r>
+        <w:rPr>
+          <w:rFonts w:eastAsiaTheme="minorEastAsia"/>
+        </w:rPr>
+        <w:t xml:space="preserve"> is the Stefan-Boltzmann constant shown in </w:t>
+      </w:r>
+      <w:r>
+        <w:rPr>
+          <w:rFonts w:eastAsiaTheme="minorEastAsia"/>
+        </w:rPr>
+        <w:fldChar w:fldCharType="begin"/>
+      </w:r>
+      <w:r>
+        <w:rPr>
+          <w:rFonts w:eastAsiaTheme="minorEastAsia"/>
+        </w:rPr>
+        <w:instrText xml:space="preserve"> REF _Ref2615892 \h </w:instrText>
+      </w:r>
+      <w:r>
+        <w:rPr>
+          <w:rFonts w:eastAsiaTheme="minorEastAsia"/>
+        </w:rPr>
+      </w:r>
+      <w:r>
+        <w:rPr>
+          <w:rFonts w:eastAsiaTheme="minorEastAsia"/>
+        </w:rPr>
+        <w:fldChar w:fldCharType="separate"/>
+      </w:r>
+      <w:r>
+        <w:t xml:space="preserve">Table </w:t>
+      </w:r>
+      <w:r>
+        <w:rPr>
+          <w:noProof/>
+        </w:rPr>
+        <w:t>1</w:t>
+      </w:r>
+      <w:r>
+        <w:rPr>
+          <w:rFonts w:eastAsiaTheme="minorEastAsia"/>
+        </w:rPr>
+        <w:fldChar w:fldCharType="end"/>
+      </w:r>
+      <w:r>
+        <w:rPr>
+          <w:rFonts w:eastAsiaTheme="minorEastAsia"/>
+        </w:rPr>
+        <w:t>.</w:t>
       </w:r>
     </w:p>
     <w:p/>
@@ -3804,136 +4114,36 @@
           <w:rFonts w:eastAsiaTheme="minorEastAsia"/>
         </w:rPr>
       </w:pPr>
-    </w:p>
-    <w:p>
-      <w:r>
-        <w:t xml:space="preserve">Where </w:t>
-      </w:r>
-      <m:oMath>
-        <m:sSub>
-          <m:sSubPr>
-            <m:ctrlPr>
-              <w:rPr>
-                <w:rFonts w:ascii="Cambria Math" w:hAnsi="Cambria Math"/>
-                <w:i/>
-              </w:rPr>
-            </m:ctrlPr>
-          </m:sSubPr>
-          <m:e>
-            <m:acc>
-              <m:accPr>
-                <m:chr m:val="̇"/>
-                <m:ctrlPr>
-                  <w:rPr>
-                    <w:rFonts w:ascii="Cambria Math" w:hAnsi="Cambria Math"/>
-                    <w:i/>
-                  </w:rPr>
-                </m:ctrlPr>
-              </m:accPr>
-              <m:e>
-                <m:r>
-                  <w:rPr>
-                    <w:rFonts w:ascii="Cambria Math" w:hAnsi="Cambria Math"/>
-                  </w:rPr>
-                  <m:t>Q</m:t>
-                </m:r>
-              </m:e>
-            </m:acc>
-          </m:e>
-          <m:sub>
-            <m:r>
-              <w:rPr>
-                <w:rFonts w:ascii="Cambria Math" w:hAnsi="Cambria Math"/>
-              </w:rPr>
-              <m:t>e</m:t>
-            </m:r>
-          </m:sub>
-        </m:sSub>
-      </m:oMath>
+      <w:proofErr w:type="gramStart"/>
       <w:r>
         <w:rPr>
           <w:rFonts w:eastAsiaTheme="minorEastAsia"/>
         </w:rPr>
-        <w:t xml:space="preserve"> is the rate at which energy is emitted from a surface, </w:t>
-      </w:r>
-      <w:r>
-        <w:rPr>
-          <w:rFonts w:eastAsiaTheme="minorEastAsia" w:cs="Times New Roman"/>
-        </w:rPr>
-        <w:t>ε</w:t>
-      </w:r>
+        <w:t xml:space="preserve">Where </w:t>
+      </w:r>
+      <w:proofErr w:type="spellStart"/>
       <w:r>
         <w:rPr>
           <w:rFonts w:eastAsiaTheme="minorEastAsia"/>
         </w:rPr>
-        <w:t xml:space="preserve"> is the property of a surface that indicates how effectively the surface radiates. It is a number between 0 and 1. </w:t>
-      </w:r>
-      <w:proofErr w:type="gramStart"/>
+        <w:t>T</w:t>
+      </w:r>
       <w:r>
         <w:rPr>
-          <w:rFonts w:eastAsiaTheme="minorEastAsia" w:cs="Times New Roman"/>
+          <w:rFonts w:eastAsiaTheme="minorEastAsia"/>
+          <w:vertAlign w:val="subscript"/>
         </w:rPr>
-        <w:t>σ</w:t>
-      </w:r>
-      <w:proofErr w:type="gramEnd"/>
+        <w:t>s</w:t>
+      </w:r>
+      <w:proofErr w:type="spellEnd"/>
       <w:r>
         <w:rPr>
           <w:rFonts w:eastAsiaTheme="minorEastAsia"/>
         </w:rPr>
-        <w:t xml:space="preserve"> is the Stefan-Boltzmann constant</w:t>
-      </w:r>
-      <w:r>
-        <w:rPr>
-          <w:rFonts w:eastAsiaTheme="minorEastAsia"/>
-        </w:rPr>
-        <w:t xml:space="preserve"> shown in </w:t>
-      </w:r>
-      <w:r>
-        <w:rPr>
-          <w:rFonts w:eastAsiaTheme="minorEastAsia"/>
-        </w:rPr>
-        <w:fldChar w:fldCharType="begin"/>
-      </w:r>
-      <w:r>
-        <w:rPr>
-          <w:rFonts w:eastAsiaTheme="minorEastAsia"/>
-        </w:rPr>
-        <w:instrText xml:space="preserve"> REF _Ref2615892 \h </w:instrText>
-      </w:r>
-      <w:r>
-        <w:rPr>
-          <w:rFonts w:eastAsiaTheme="minorEastAsia"/>
-        </w:rPr>
-      </w:r>
-      <w:r>
-        <w:rPr>
-          <w:rFonts w:eastAsiaTheme="minorEastAsia"/>
-        </w:rPr>
-        <w:fldChar w:fldCharType="separate"/>
-      </w:r>
-      <w:r>
-        <w:t xml:space="preserve">Table </w:t>
-      </w:r>
-      <w:r>
-        <w:rPr>
-          <w:noProof/>
-        </w:rPr>
-        <w:t>1</w:t>
-      </w:r>
-      <w:r>
-        <w:rPr>
-          <w:rFonts w:eastAsiaTheme="minorEastAsia"/>
-        </w:rPr>
-        <w:fldChar w:fldCharType="end"/>
-      </w:r>
-      <w:r>
-        <w:rPr>
-          <w:rFonts w:eastAsiaTheme="minorEastAsia"/>
-        </w:rPr>
-        <w:t>.</w:t>
-      </w:r>
-    </w:p>
-    <w:p/>
+        <w:t xml:space="preserve"> is the temperature of the second body (K).</w:t>
+      </w:r>
+      <w:proofErr w:type="gramEnd"/>
+    </w:p>
     <w:p>
       <w:pPr>
         <w:rPr>
@@ -3949,7 +4159,13 @@
     </w:p>
     <w:p>
       <w:r>
-        <w:t>Heat transfer from a solid to an adjacent fluid (liquid or gas) is referred to as convection.</w:t>
+        <w:t xml:space="preserve">Heat transfer from a solid </w:t>
+      </w:r>
+      <w:r>
+        <w:t xml:space="preserve">surface </w:t>
+      </w:r>
+      <w:r>
+        <w:t>to an adjacent fluid (liquid or gas) is referred to as convection.</w:t>
       </w:r>
     </w:p>
     <w:p/>
@@ -4161,7 +4377,19 @@
         <w:rPr>
           <w:rFonts w:eastAsiaTheme="minorEastAsia"/>
         </w:rPr>
-        <w:t xml:space="preserve"> is the heat transfer rate from the solid to the fluid, T</w:t>
+        <w:t xml:space="preserve"> </w:t>
+      </w:r>
+      <w:r>
+        <w:rPr>
+          <w:rFonts w:eastAsiaTheme="minorEastAsia"/>
+        </w:rPr>
+        <w:t xml:space="preserve">(W) </w:t>
+      </w:r>
+      <w:r>
+        <w:rPr>
+          <w:rFonts w:eastAsiaTheme="minorEastAsia"/>
+        </w:rPr>
+        <w:t>is the heat transfer rate from the solid to the fluid, T</w:t>
       </w:r>
       <w:r>
         <w:rPr>
@@ -4174,7 +4402,19 @@
         <w:rPr>
           <w:rFonts w:eastAsiaTheme="minorEastAsia"/>
         </w:rPr>
-        <w:t xml:space="preserve"> is the temperature of the surface, </w:t>
+        <w:t xml:space="preserve"> </w:t>
+      </w:r>
+      <w:r>
+        <w:rPr>
+          <w:rFonts w:eastAsiaTheme="minorEastAsia"/>
+        </w:rPr>
+        <w:t xml:space="preserve">(K) </w:t>
+      </w:r>
+      <w:r>
+        <w:rPr>
+          <w:rFonts w:eastAsiaTheme="minorEastAsia"/>
+        </w:rPr>
+        <w:t xml:space="preserve">is the temperature of the surface, </w:t>
       </w:r>
       <w:proofErr w:type="spellStart"/>
       <w:r>
@@ -4195,7 +4435,64 @@
         <w:rPr>
           <w:rFonts w:eastAsiaTheme="minorEastAsia"/>
         </w:rPr>
-        <w:t xml:space="preserve"> is the temperature of the fluid, and h is the heat transfer coefficient.</w:t>
+        <w:t xml:space="preserve"> </w:t>
+      </w:r>
+      <w:r>
+        <w:rPr>
+          <w:rFonts w:eastAsiaTheme="minorEastAsia"/>
+        </w:rPr>
+        <w:t xml:space="preserve">(K) </w:t>
+      </w:r>
+      <w:r>
+        <w:rPr>
+          <w:rFonts w:eastAsiaTheme="minorEastAsia"/>
+        </w:rPr>
+        <w:t>is the temperature of the fluid, and h is the heat transfer coefficient</w:t>
+      </w:r>
+      <w:r>
+        <w:rPr>
+          <w:rFonts w:eastAsiaTheme="minorEastAsia"/>
+        </w:rPr>
+        <w:t xml:space="preserve"> (W</w:t>
+      </w:r>
+      <w:proofErr w:type="gramStart"/>
+      <w:r>
+        <w:rPr>
+          <w:rFonts w:eastAsiaTheme="minorEastAsia"/>
+        </w:rPr>
+        <w:t>/(</w:t>
+      </w:r>
+      <w:proofErr w:type="gramEnd"/>
+      <w:r>
+        <w:rPr>
+          <w:rFonts w:eastAsiaTheme="minorEastAsia"/>
+        </w:rPr>
+        <w:t>m</w:t>
+      </w:r>
+      <w:r>
+        <w:rPr>
+          <w:rFonts w:eastAsiaTheme="minorEastAsia"/>
+          <w:vertAlign w:val="superscript"/>
+        </w:rPr>
+        <w:t>2</w:t>
+      </w:r>
+      <w:r>
+        <w:rPr>
+          <w:rFonts w:eastAsiaTheme="minorEastAsia"/>
+        </w:rPr>
+        <w:t>K))</w:t>
+      </w:r>
+      <w:r>
+        <w:rPr>
+          <w:rFonts w:eastAsiaTheme="minorEastAsia"/>
+        </w:rPr>
+        <w:t>.</w:t>
+      </w:r>
+      <w:r>
+        <w:rPr>
+          <w:rFonts w:eastAsiaTheme="minorEastAsia"/>
+        </w:rPr>
+        <w:t xml:space="preserve"> Unlike conductivity and radiation, bulk movement of mass can take place with convection. Whether or not it does constitutes the difference between free and forced convection.</w:t>
       </w:r>
     </w:p>
     <w:p/>
@@ -4303,13 +4600,7 @@
                     <w:rPr>
                       <w:rFonts w:ascii="Cambria Math" w:hAnsi="Cambria Math"/>
                     </w:rPr>
-                    <m:t>i</m:t>
-                  </m:r>
-                  <m:r>
-                    <w:rPr>
-                      <w:rFonts w:ascii="Cambria Math" w:hAnsi="Cambria Math"/>
-                    </w:rPr>
-                    <m:t>n</m:t>
+                    <m:t>in</m:t>
                   </m:r>
                 </m:sub>
               </m:sSub>
@@ -4466,8 +4757,67 @@
         <w:rPr>
           <w:rFonts w:eastAsiaTheme="minorEastAsia"/>
         </w:rPr>
-        <w:lastRenderedPageBreak/>
-        <w:t>Where KE is the kinetic energy of the system, PE is the potential energy of the system and U is the internal energy of the system; Q is the heat transfer into the system and W is the work performed by the system.</w:t>
+        <w:t>Where KE is the kinetic energy of the system</w:t>
+      </w:r>
+      <w:r>
+        <w:rPr>
+          <w:rFonts w:eastAsiaTheme="minorEastAsia"/>
+        </w:rPr>
+        <w:t xml:space="preserve"> (J)</w:t>
+      </w:r>
+      <w:r>
+        <w:rPr>
+          <w:rFonts w:eastAsiaTheme="minorEastAsia"/>
+        </w:rPr>
+        <w:t>, PE is the potential energy of the system</w:t>
+      </w:r>
+      <w:r>
+        <w:rPr>
+          <w:rFonts w:eastAsiaTheme="minorEastAsia"/>
+        </w:rPr>
+        <w:t xml:space="preserve"> (J)</w:t>
+      </w:r>
+      <w:r>
+        <w:rPr>
+          <w:rFonts w:eastAsiaTheme="minorEastAsia"/>
+        </w:rPr>
+        <w:t xml:space="preserve"> and U is the internal energy of the system</w:t>
+      </w:r>
+      <w:r>
+        <w:rPr>
+          <w:rFonts w:eastAsiaTheme="minorEastAsia"/>
+        </w:rPr>
+        <w:t xml:space="preserve"> (J)</w:t>
+      </w:r>
+      <w:r>
+        <w:rPr>
+          <w:rFonts w:eastAsiaTheme="minorEastAsia"/>
+        </w:rPr>
+        <w:t xml:space="preserve">; Q is the heat transfer into the system </w:t>
+      </w:r>
+      <w:r>
+        <w:rPr>
+          <w:rFonts w:eastAsiaTheme="minorEastAsia"/>
+        </w:rPr>
+        <w:t xml:space="preserve">(J) </w:t>
+      </w:r>
+      <w:r>
+        <w:rPr>
+          <w:rFonts w:eastAsiaTheme="minorEastAsia"/>
+        </w:rPr>
+        <w:t>and W is the work performed by the system</w:t>
+      </w:r>
+      <w:r>
+        <w:rPr>
+          <w:rFonts w:eastAsiaTheme="minorEastAsia"/>
+        </w:rPr>
+        <w:t xml:space="preserve"> (J)</w:t>
+      </w:r>
+      <w:r>
+        <w:rPr>
+          <w:rFonts w:eastAsiaTheme="minorEastAsia"/>
+        </w:rPr>
+        <w:t>.</w:t>
       </w:r>
     </w:p>
     <w:p>
@@ -4487,7 +4837,19 @@
         <w:rPr>
           <w:rFonts w:eastAsiaTheme="minorEastAsia"/>
         </w:rPr>
-        <w:t>In a power cycle such as the ones that will be analyzed by this study, the system returns to its initial state after every cycle. Because of this, the change in energy is considered to be 0.</w:t>
+        <w:t>I</w:t>
+      </w:r>
+      <w:r>
+        <w:rPr>
+          <w:rFonts w:eastAsiaTheme="minorEastAsia"/>
+        </w:rPr>
+        <w:t>n a power cycle such as the one</w:t>
+      </w:r>
+      <w:r>
+        <w:rPr>
+          <w:rFonts w:eastAsiaTheme="minorEastAsia"/>
+        </w:rPr>
+        <w:t xml:space="preserve"> that will be analyzed by this study, the system returns to its initial state after every cycle. Because of this, the change in energy is considered to be 0.</w:t>
       </w:r>
     </w:p>
     <w:p>
@@ -4881,12 +5243,29 @@
     </w:p>
     <w:p/>
     <w:p>
-      <w:r>
-        <w:t xml:space="preserve">In the development of a power cycle a tool called a p-v diagram is commonly utilized. This diagram is unique for any given working fluid and it shows the phase of the working fluid at a given pressure and specific volume. On the diagram, there is a zone in which the vapor and liquid phases simultaneously exist. On the low specific volume boundary of this zone is the </w:t>
+      <w:proofErr w:type="gramStart"/>
+      <w:r>
+        <w:t xml:space="preserve">Where </w:t>
+      </w:r>
+      <w:r>
+        <w:rPr>
+          <w:rFonts w:cs="Times New Roman"/>
+        </w:rPr>
+        <w:t>η</w:t>
+      </w:r>
+      <w:r>
+        <w:t xml:space="preserve"> is the thermal efficiency of the cycle; a number between 0 and 1.</w:t>
+      </w:r>
+      <w:proofErr w:type="gramEnd"/>
+      <w:r>
+        <w:t xml:space="preserve"> </w:t>
+      </w:r>
+      <w:r>
+        <w:t xml:space="preserve">In the development of a power cycle a tool called a p-v diagram is commonly utilized. This diagram is unique for any given working fluid and it shows the phase of the working fluid at a given pressure and specific </w:t>
       </w:r>
       <w:r>
         <w:lastRenderedPageBreak/>
-        <w:t>saturated liquid line. Departing from this line away from the dome results in a working fluid that is in the liquid state only.</w:t>
+        <w:t>volume. On the diagram, there is a zone in which the vapor and liquid phases simultaneously exist. On the low specific volume boundary of this zone is the saturated liquid line. Departing from this line away from the dome results in a working fluid that is in the liquid state only.</w:t>
       </w:r>
     </w:p>
     <w:p/>
@@ -5064,11 +5443,11 @@
     <w:p/>
     <w:p>
       <w:r>
-        <w:t xml:space="preserve">The specific volume of a saturated liquid is often several orders of magnitude lower than that of a saturated vapor. This fact allows for two useful processes. The first is that the rapidly expanding mass of working fluid can be used to drive a turbine, performing useful work. The </w:t>
+        <w:t xml:space="preserve">The specific volume of a saturated liquid is often several orders of magnitude lower than that of a saturated vapor. This fact allows for two useful processes. The first is that the rapidly </w:t>
       </w:r>
       <w:r>
         <w:lastRenderedPageBreak/>
-        <w:t>second is that the much denser liquid working fluid can be very efficiently pumped back to a boiler due to its much lower volume.</w:t>
+        <w:t>expanding mass of working fluid can be used to drive a turbine, performing useful work. The second is that the much denser liquid working fluid can be very efficiently pumped back to a boiler due to its much lower volume.</w:t>
       </w:r>
     </w:p>
     <w:p/>
@@ -6159,7 +6538,13 @@
     </w:p>
     <w:p>
       <w:r>
-        <w:t>The Rankine cycle is one of the practical ways that the preceding facts can be utilized to generate power; in the case of this project, for the generation of electric power.</w:t>
+        <w:t xml:space="preserve">The Rankine cycle is one of the practical ways </w:t>
+      </w:r>
+      <w:r>
+        <w:t>in which</w:t>
+      </w:r>
+      <w:r>
+        <w:t xml:space="preserve"> the preceding facts can be utilized to generate power; in the case of this project, for the generation of electric power.</w:t>
       </w:r>
     </w:p>
     <w:p/>
@@ -6333,7 +6718,16 @@
         </w:rPr>
       </w:pPr>
       <w:r>
-        <w:t>The boiler is a device in which heat from a source, in this case waste heat from some other process, is transferred to a given work field. In this device, the pressure of the working fluid is controlled with the pump such that the heat transferred to the fluid causes it to change phase from a liquid to a saturated vapor. The temperature of the fluid in the boiler remains constant as the phase change takes place. The term super-heat refers to any additional heat that is added to the fluid beyond the heat necessary to complete the phase change which will result in rising temperature in the working fluid.</w:t>
+        <w:t>The boiler is a device in which heat from a source, in this case waste heat from some other process, is transferred to a given work</w:t>
+      </w:r>
+      <w:r>
+        <w:t>ing fluid</w:t>
+      </w:r>
+      <w:r>
+        <w:t>. In this device, the pressure of the working fluid is controlled with the pump such that the heat transferred to the fluid causes it to change phase from a liquid to a saturated vapor. The temperature of the fluid in the boiler remains constant as the phase change takes place. The term super-heat refers to any additional heat that is added to the fluid beyond the heat necessary to complete the phase change which will result in rising temperature in the working fluid.</w:t>
+      </w:r>
+      <w:r>
+        <w:t xml:space="preserve"> This is done to prevent the working fluid from condensing in the turbine, potentially damaging the blades.</w:t>
       </w:r>
     </w:p>
     <w:p>
@@ -6357,10 +6751,24 @@
     </w:p>
     <w:p>
       <w:r>
-        <w:t>The assumption of an isentropic expansion means that the entropy prior to and after expansion through the turbine is equal. This assumption is mitigated by an efficiency that is input from the user which is then used to pad the power output and thermal efficiency numbers in such a way as to more closely model reality.</w:t>
-      </w:r>
-    </w:p>
-    <w:p/>
+        <w:t xml:space="preserve">The </w:t>
+      </w:r>
+      <w:r>
+        <w:t>turbine facilitates isentropic expansion, meaning that</w:t>
+      </w:r>
+      <w:r>
+        <w:t xml:space="preserve"> the entropy prior to and after expansion through the turbine is equal. This assumption is </w:t>
+      </w:r>
+      <w:r>
+        <w:t>not valid in practice, and a non-isentropic turbine can be modelled</w:t>
+      </w:r>
+      <w:r>
+        <w:t xml:space="preserve"> by an efficien</w:t>
+      </w:r>
+      <w:r>
+        <w:t>cy that is input from the user. Reasonable values were determined by experiment in previous, referenced studies.</w:t>
+      </w:r>
+    </w:p>
     <w:p>
       <w:pPr>
         <w:rPr>
@@ -6419,6 +6827,9 @@
       <w:r>
         <w:t>, two variations of the Rankine cycle: the Organic Rankine cycle and the Kalina cycle.</w:t>
       </w:r>
+      <w:r>
+        <w:t xml:space="preserve"> These variations share the advantage of working fluids with comparatively low phase transition temperatures.</w:t>
+      </w:r>
     </w:p>
     <w:p/>
     <w:p>
@@ -6429,7 +6840,16 @@
     <w:p/>
     <w:p>
       <w:r>
-        <w:t xml:space="preserve">The organic Rankine cycle (ORC), is so named for the hydrocarbons and refrigerants that are typically used in those cycles. ORCs have the same configuration as traditional steam Rankine cycles but make use of </w:t>
+        <w:t>The organic Rankine cycle (ORC), is so named for the</w:t>
+      </w:r>
+      <w:r>
+        <w:t xml:space="preserve"> organic molecules that make up typical working fluids – hydrocarbons </w:t>
+      </w:r>
+      <w:r>
+        <w:t>and refrigerants that are typically used in those cycles. ORCs have the same configuration as traditional steam Rankine cycles but make use o</w:t>
+      </w:r>
+      <w:r>
+        <w:t xml:space="preserve">f </w:t>
       </w:r>
       <w:proofErr w:type="spellStart"/>
       <w:r>
@@ -6437,7 +6857,10 @@
       </w:r>
       <w:proofErr w:type="spellEnd"/>
       <w:r>
-        <w:t xml:space="preserve"> (HCFSs)</w:t>
+        <w:t xml:space="preserve"> (HCFC</w:t>
+      </w:r>
+      <w:r>
+        <w:t>s)</w:t>
       </w:r>
       <w:r>
         <w:t>,</w:t>
@@ -6457,7 +6880,21 @@
         <w:t>,</w:t>
       </w:r>
       <w:r>
-        <w:t xml:space="preserve"> benzene, cyclohexane and isobutene,</w:t>
+        <w:t xml:space="preserve"> benzene, cycl</w:t>
+      </w:r>
+      <w:r>
+        <w:t xml:space="preserve">ohexane and </w:t>
+      </w:r>
+      <w:proofErr w:type="spellStart"/>
+      <w:r>
+        <w:t>isobuta</w:t>
+      </w:r>
+      <w:r>
+        <w:t>ne</w:t>
+      </w:r>
+      <w:proofErr w:type="spellEnd"/>
+      <w:r>
+        <w:t>,</w:t>
       </w:r>
       <w:r>
         <w:t xml:space="preserve"> and refrigerants suc</w:t>
@@ -6612,6 +7049,7 @@
     <w:p/>
     <w:p>
       <w:r>
+        <w:lastRenderedPageBreak/>
         <w:t>A single stage turbine is typically used for an ORC</w:t>
       </w:r>
       <w:sdt>
@@ -6802,11 +7240,11 @@
         </w:sdtContent>
       </w:sdt>
       <w:r>
-        <w:t xml:space="preserve"> “Although the obtained useful powers are actually equal in value, the Kalina cycle requires a very high maximum pressure in order to obtain high thermodynamic performances. So, the adoption of Kalina cycle, at least for low power level and medium-high temperature thermal sources, seems not to be justified because the gain in performance with respect to a properly optimized ORC is very small and must be obtained with a complicated plant scheme, large surface heat exchangers </w:t>
+        <w:t xml:space="preserve"> “Although the obtained useful powers are actually equal in value, the Kalina cycle requires a very high maximum pressure in order to obtain high thermodynamic performances. So, the adoption of </w:t>
       </w:r>
       <w:r>
         <w:lastRenderedPageBreak/>
-        <w:t>and particular high pressure resistant and no-corrosion materials.”</w:t>
+        <w:t>Kalina cycle, at least for low power level and medium-high temperature thermal sources, seems not to be justified because the gain in performance with respect to a properly optimized ORC is very small and must be obtained with a complicated plant scheme, large surface heat exchangers and particular high pressure resistant and no-corrosion materials.”</w:t>
       </w:r>
       <w:sdt>
         <w:sdtPr>
@@ -6988,11 +7426,8 @@
     <w:p/>
     <w:p>
       <w:r>
-        <w:t xml:space="preserve">For the reasons outlined above, the ORC and the KC are the two leading competitors, and from those two, the ORC was selected for further study due to its comparable power output and </w:t>
-      </w:r>
-      <w:r>
         <w:lastRenderedPageBreak/>
-        <w:t>efficiency that come without the draw backs of system complexity and corrosion that are common in implementations of the Kalina cycle.</w:t>
+        <w:t>For the reasons outlined above, the ORC and the KC are the two leading competitors, and from those two, the ORC was selected for further study due to its comparable power output and efficiency that come without the draw backs of system complexity and corrosion that are common in implementations of the Kalina cycle.</w:t>
       </w:r>
     </w:p>
     <w:p/>
@@ -7001,7 +7436,10 @@
         <w:t>The</w:t>
       </w:r>
       <w:r>
-        <w:t xml:space="preserve"> goal of this project is to design </w:t>
+        <w:t xml:space="preserve"> goal of this project wa</w:t>
+      </w:r>
+      <w:r>
+        <w:t xml:space="preserve">s to design </w:t>
       </w:r>
       <w:r>
         <w:t>a</w:t>
@@ -7028,7 +7466,13 @@
         <w:t xml:space="preserve"> will use </w:t>
       </w:r>
       <w:r>
-        <w:t>one of several hydrocarbons or refrigerants as a working fluid because</w:t>
+        <w:t>one of several hydrocarbons or refrigerants</w:t>
+      </w:r>
+      <w:r>
+        <w:t xml:space="preserve"> discussed</w:t>
+      </w:r>
+      <w:r>
+        <w:t xml:space="preserve"> as a working fluid because</w:t>
       </w:r>
       <w:r>
         <w:t xml:space="preserve"> the low quality of waste heat in the cooling system</w:t>
@@ -7037,16 +7481,16 @@
         <w:t xml:space="preserve"> requires a working fluid with a low phase transition temperature</w:t>
       </w:r>
       <w:r>
-        <w:t xml:space="preserve">. This </w:t>
-      </w:r>
-      <w:r>
-        <w:t>model must also take as arguments the space available for the simulated system</w:t>
-      </w:r>
-      <w:r>
-        <w:t>, though the project will not strictly limit the size of the application</w:t>
-      </w:r>
-      <w:r>
-        <w:t xml:space="preserve">. </w:t>
+        <w:t>.</w:t>
+      </w:r>
+      <w:r>
+        <w:t xml:space="preserve"> T</w:t>
+      </w:r>
+      <w:r>
+        <w:t>hough the project will not strictly limit the size of the application</w:t>
+      </w:r>
+      <w:r>
+        <w:t>, the size of the heat exchangers was a point of discussion.</w:t>
       </w:r>
     </w:p>
     <w:p/>
@@ -7074,23 +7518,34 @@
         <w:t xml:space="preserve"> comparatively</w:t>
       </w:r>
       <w:r>
-        <w:t xml:space="preserve"> low temperature of the waste heat utilized. The Organic Rankine cycle use</w:t>
-      </w:r>
-      <w:r>
-        <w:t>s organic compounds</w:t>
-      </w:r>
-      <w:r>
-        <w:t xml:space="preserve"> as a working fluid. These include hydrocarbons and refrigerants. </w:t>
+        <w:t xml:space="preserve"> low temperature of the waste heat utilized. </w:t>
       </w:r>
     </w:p>
     <w:p/>
     <w:p>
       <w:r>
-        <w:t xml:space="preserve">R134a appeared to be the most suitable for small scale solar applications, though R152a, R600a, R600 and R290 were promising though they required handling precautions due to their flammability. Isobutene also showed improved system performance when compared to R123 and </w:t>
+        <w:t>R134a appeared to be the most suitable for small scale solar applications</w:t>
+      </w:r>
+      <w:r>
+        <w:t>;</w:t>
+      </w:r>
+      <w:r>
+        <w:t xml:space="preserve"> though R152a, R600a, R600 and R290 were promising though they required handling precautions due to their </w:t>
       </w:r>
       <w:r>
         <w:lastRenderedPageBreak/>
-        <w:t>R245fa.</w:t>
+        <w:t xml:space="preserve">flammability. </w:t>
+      </w:r>
+      <w:proofErr w:type="spellStart"/>
+      <w:r>
+        <w:t>Isobuta</w:t>
+      </w:r>
+      <w:r>
+        <w:t>ne</w:t>
+      </w:r>
+      <w:proofErr w:type="spellEnd"/>
+      <w:r>
+        <w:t xml:space="preserve"> showed improved system performance when compared to R123 and R245fa.</w:t>
       </w:r>
       <w:sdt>
         <w:sdtPr>
@@ -7293,11 +7748,11 @@
         <w:t xml:space="preserve">In addition to the fouling on the working fluid side of the heat exchangers, the heat source side of the heat exchangers can also experience detrimental fouling if the exhaust stream from the vehicle is used as a heat source. This is the reason why, when considering which heat source to model, the cooling loop that exists in the engine compartment was chosen. </w:t>
       </w:r>
       <w:r>
-        <w:t xml:space="preserve">This is another area in which the proposed project can offer an improvement on current technology. Since the waste heat is harvested from a closed cooling loop, the only fouling potential that exists is from the </w:t>
+        <w:t xml:space="preserve">This is another area in which the proposed project can offer an improvement on current technology. Since the waste </w:t>
       </w:r>
       <w:r>
         <w:lastRenderedPageBreak/>
-        <w:t>decomposition of the coolant itself. This is much less than what might be present in an open system where compounds could precipitate from the was</w:t>
+        <w:t>heat is harvested from a closed cooling loop, the only fouling potential that exists is from the decomposition of the coolant itself. This is much less than what might be present in an open system where compounds could precipitate from the was</w:t>
       </w:r>
       <w:r>
         <w:t>te heat stream as it is cooled.</w:t>
@@ -7365,6 +7820,29 @@
       <w:r>
         <w:t xml:space="preserve"> This analysis includes several fluids that are not commonly considered in the literature and may be worth consideration.</w:t>
       </w:r>
+      <w:r>
+        <w:t xml:space="preserve"> One of the things that </w:t>
+      </w:r>
+      <w:proofErr w:type="gramStart"/>
+      <w:r>
+        <w:t>is</w:t>
+      </w:r>
+      <w:proofErr w:type="gramEnd"/>
+      <w:r>
+        <w:t xml:space="preserve"> considered in the selection of a working fluid is the slope of its saturated vapor line. A negative slope defines a “wet” working </w:t>
+      </w:r>
+      <w:proofErr w:type="gramStart"/>
+      <w:r>
+        <w:t>fluid,</w:t>
+      </w:r>
+      <w:proofErr w:type="gramEnd"/>
+      <w:r>
+        <w:t xml:space="preserve"> a vertical slope defines a isentropic working fluid, and a positive slope a “dry” working fluid. These names are given due the practical implications of the slope which is whether they will begin to condense in the isentropic expansion phase; whether the line defining this portion of the cycle travels into, out of, or along the saturated vapor line. Because </w:t>
+      </w:r>
+      <w:r>
+        <w:lastRenderedPageBreak/>
+        <w:t>dry fluids tend not to damage turbine blades they are preferred. An isentropic fluid that does not enter the super-heated region is still more ideal, and R245fa fits this description which is why it is a popular choice for organic Rankine cycle implementations.</w:t>
+      </w:r>
     </w:p>
     <w:p/>
     <w:p>
@@ -7391,7 +7869,6 @@
         <w:rPr>
           <w:noProof/>
         </w:rPr>
-        <w:lastRenderedPageBreak/>
         <w:drawing>
           <wp:inline distT="0" distB="0" distL="0" distR="0">
             <wp:extent cx="2787511" cy="3333750"/>
@@ -7494,6 +7971,7 @@
     <w:p/>
     <w:p>
       <w:r>
+        <w:lastRenderedPageBreak/>
         <w:t xml:space="preserve">“Engine cooling water temperatures of 80-90 </w:t>
       </w:r>
       <w:proofErr w:type="spellStart"/>
@@ -7546,7 +8024,6 @@
     <w:p/>
     <w:p>
       <w:r>
-        <w:lastRenderedPageBreak/>
         <w:t>“Many gaseous waste heat streams are discharged at near-atmospheric pressure (limiting the ability to transport them to and through equipment without additional energy input).”</w:t>
       </w:r>
       <w:sdt>
@@ -7588,15 +8065,7 @@
         <w:t xml:space="preserve"> Here, an automotive application really shines. The coolant from which the waste heat will be recovered is already being circulated through the engine and through the radiator for the purpose of cooling the engine. It is plausible that WHR system need not impose an additional requirement for energy to circulate this heat source.</w:t>
       </w:r>
       <w:r>
-        <w:t xml:space="preserve"> Because of the increased density, heat exchange occurs more efficiently if the two working fluids passing through a heat exchanger are each in a liquid state. Therefore, it should be a design consideration that the heat </w:t>
-      </w:r>
-      <w:proofErr w:type="spellStart"/>
-      <w:r>
-        <w:t>echanger</w:t>
-      </w:r>
-      <w:proofErr w:type="spellEnd"/>
-      <w:r>
-        <w:t xml:space="preserve"> pipes are always submerged in the liquid working fluid. </w:t>
+        <w:t xml:space="preserve"> </w:t>
       </w:r>
     </w:p>
     <w:p/>
@@ -7663,6 +8132,7 @@
       </w:pPr>
       <w:bookmarkStart w:id="9" w:name="_Toc10044656"/>
       <w:r>
+        <w:lastRenderedPageBreak/>
         <w:t>Cycle evaluation</w:t>
       </w:r>
       <w:bookmarkEnd w:id="9"/>
@@ -7908,7 +8378,13 @@
         <w:t xml:space="preserve"> and other recurring factors that may offset, in some cases entirely, the benefit of adding a waste heat recovery system to the process under consideration.</w:t>
       </w:r>
       <w:r>
-        <w:t xml:space="preserve"> This study will define an evaluation algorithm. The purpose of this is to iteratively evaluate parameters which are continuous over a user-defined range for the purpose of optimization.</w:t>
+        <w:t xml:space="preserve"> This study will </w:t>
+      </w:r>
+      <w:r>
+        <w:t>consider power output, efficiency and system size</w:t>
+      </w:r>
+      <w:r>
+        <w:t>. The purpose of this is to iteratively evaluate parameters which are continuous over a user-defined range for the purpose of optimization.</w:t>
       </w:r>
     </w:p>
     <w:p>
@@ -8373,7 +8849,23 @@
                 <w:color w:val="000000"/>
                 <w:sz w:val="22"/>
               </w:rPr>
-              <w:t>Pump mass flow rate</w:t>
+              <w:t xml:space="preserve">Pump </w:t>
+            </w:r>
+            <w:r>
+              <w:rPr>
+                <w:rFonts w:ascii="Calibri" w:eastAsia="Times New Roman" w:hAnsi="Calibri" w:cs="Times New Roman"/>
+                <w:color w:val="000000"/>
+                <w:sz w:val="22"/>
+              </w:rPr>
+              <w:t>volumetric</w:t>
+            </w:r>
+            <w:r>
+              <w:rPr>
+                <w:rFonts w:ascii="Calibri" w:eastAsia="Times New Roman" w:hAnsi="Calibri" w:cs="Times New Roman"/>
+                <w:color w:val="000000"/>
+                <w:sz w:val="22"/>
+              </w:rPr>
+              <w:t xml:space="preserve"> flow rate</w:t>
             </w:r>
           </w:p>
         </w:tc>
@@ -9095,6 +9587,9 @@
       <w:r>
         <w:t>: Rankine cycle with no superheat</w:t>
       </w:r>
+      <w:r>
+        <w:t xml:space="preserve"> (REPLACE WITH A T-h DIAGRAM)</w:t>
+      </w:r>
     </w:p>
     <w:p/>
     <w:p/>
@@ -10266,6 +10761,7 @@
           <w:rFonts w:eastAsiaTheme="minorEastAsia"/>
         </w:rPr>
       </w:pPr>
+      <w:proofErr w:type="gramStart"/>
       <w:r>
         <w:rPr>
           <w:rFonts w:eastAsiaTheme="minorEastAsia"/>
@@ -10282,8 +10778,27 @@
         <w:rPr>
           <w:rFonts w:eastAsiaTheme="minorEastAsia"/>
         </w:rPr>
-        <w:t xml:space="preserve"> is the specific volume at state 3 and p is the pressure at the state indicated.</w:t>
-      </w:r>
+        <w:t xml:space="preserve"> </w:t>
+      </w:r>
+      <w:r>
+        <w:rPr>
+          <w:rFonts w:eastAsiaTheme="minorEastAsia"/>
+        </w:rPr>
+        <w:t xml:space="preserve">and p </w:t>
+      </w:r>
+      <w:r>
+        <w:rPr>
+          <w:rFonts w:eastAsiaTheme="minorEastAsia"/>
+        </w:rPr>
+        <w:t>are the specific volume and the pressure respectively at the state indicated</w:t>
+      </w:r>
+      <w:r>
+        <w:rPr>
+          <w:rFonts w:eastAsiaTheme="minorEastAsia"/>
+        </w:rPr>
+        <w:t>.</w:t>
+      </w:r>
+      <w:proofErr w:type="gramEnd"/>
     </w:p>
     <w:p>
       <w:pPr>
@@ -12947,7 +13462,13 @@
         <w:t>h2</w:t>
       </w:r>
       <w:r>
-        <w:t xml:space="preserve"> is still greater than the working pressure of the boiler; indicating that heat transfer from one fluid to the other is still occurring and that the design of the cycle doesn’t demand more heat than is available from the source.</w:t>
+        <w:t xml:space="preserve"> is still greater than the working </w:t>
+      </w:r>
+      <w:r>
+        <w:t>temperature</w:t>
+      </w:r>
+      <w:r>
+        <w:t xml:space="preserve"> of the boiler; indicating that heat transfer from one fluid to the other is still occurring and that the design of the cycle doesn’t demand more heat than is available from the source.</w:t>
       </w:r>
     </w:p>
     <w:p/>
@@ -13055,7 +13576,13 @@
     <w:p>
       <w:r>
         <w:lastRenderedPageBreak/>
-        <w:t>For a tub-in-shell heat exchanger, the heat exchange area is the outside surface of the tubes which can be found using the following:</w:t>
+        <w:t>For a tub</w:t>
+      </w:r>
+      <w:r>
+        <w:t>e</w:t>
+      </w:r>
+      <w:r>
+        <w:t>-in-shell heat exchanger, the heat exchange area is the outside surface of the tubes which can be found using the following:</w:t>
       </w:r>
     </w:p>
     <w:p/>
@@ -13949,8 +14476,6 @@
         <w:pStyle w:val="Heading1"/>
       </w:pPr>
       <w:bookmarkStart w:id="31" w:name="_Toc10044668"/>
-      <w:bookmarkStart w:id="32" w:name="_GoBack"/>
-      <w:bookmarkEnd w:id="32"/>
       <w:r>
         <w:lastRenderedPageBreak/>
         <w:t>Experimental design</w:t>
@@ -13965,85 +14490,15 @@
     <w:p/>
     <w:p>
       <w:r>
-        <w:t xml:space="preserve">A preliminary investigation of working fluids was performed and the working fluid used to obtain the preliminary results was R245fa. However, this investigation was far from exhaustive and the literature review yielded several more working fluids of interest that this study will investigate. Some of the working fluids of particular interest are </w:t>
-      </w:r>
-      <w:proofErr w:type="spellStart"/>
-      <w:r>
-        <w:t>isopentane</w:t>
-      </w:r>
-      <w:proofErr w:type="spellEnd"/>
-      <w:r>
-        <w:t xml:space="preserve"> and R236ea which at least one study cited as the best working fluid for a heat source of 145</w:t>
-      </w:r>
-      <w:r>
-        <w:rPr>
-          <w:vertAlign w:val="superscript"/>
-        </w:rPr>
-        <w:t>o</w:t>
-      </w:r>
-      <w:r>
-        <w:t xml:space="preserve">C. </w:t>
-      </w:r>
-      <w:sdt>
-        <w:sdtPr>
-          <w:id w:val="674849308"/>
-          <w:citation/>
-        </w:sdtPr>
-        <w:sdtContent>
-          <w:r>
-            <w:fldChar w:fldCharType="begin"/>
-          </w:r>
-          <w:r>
-            <w:instrText xml:space="preserve"> CITATION Dan12 \l 1033 </w:instrText>
-          </w:r>
-          <w:r>
-            <w:fldChar w:fldCharType="separate"/>
-          </w:r>
-          <w:r>
-            <w:rPr>
-              <w:noProof/>
-            </w:rPr>
-            <w:t>[5]</w:t>
-          </w:r>
-          <w:r>
-            <w:fldChar w:fldCharType="end"/>
-          </w:r>
-        </w:sdtContent>
-      </w:sdt>
-      <w:r>
-        <w:t xml:space="preserve"> Another source used R227ea as a working fluid which was observed to have an electric efficiency of 4.88% </w:t>
-      </w:r>
-      <w:sdt>
-        <w:sdtPr>
-          <w:id w:val="1622722630"/>
-          <w:citation/>
-        </w:sdtPr>
-        <w:sdtContent>
-          <w:r>
-            <w:fldChar w:fldCharType="begin"/>
-          </w:r>
-          <w:r>
-            <w:instrText xml:space="preserve"> CITATION Seo16 \l 1033 </w:instrText>
-          </w:r>
-          <w:r>
-            <w:fldChar w:fldCharType="separate"/>
-          </w:r>
-          <w:r>
-            <w:rPr>
-              <w:noProof/>
-            </w:rPr>
-            <w:t>[4]</w:t>
-          </w:r>
-          <w:r>
-            <w:fldChar w:fldCharType="end"/>
-          </w:r>
-        </w:sdtContent>
-      </w:sdt>
-    </w:p>
-    <w:p/>
-    <w:p>
-      <w:r>
-        <w:t xml:space="preserve">There are also efficiency improving features of a Rankine cycle which could be explored. Boiler temperatures super, trans, and sub critical are all discussed in the literature; </w:t>
+        <w:t xml:space="preserve">There </w:t>
+      </w:r>
+      <w:proofErr w:type="gramStart"/>
+      <w:r>
+        <w:t>are</w:t>
+      </w:r>
+      <w:proofErr w:type="gramEnd"/>
+      <w:r>
+        <w:t xml:space="preserve"> efficiency improving features of a Rankine cycle which could be explored. Boiler temperatures super, trans, and sub critical are all discussed in the literature; </w:t>
       </w:r>
       <w:proofErr w:type="spellStart"/>
       <w:r>
@@ -14059,31 +14514,43 @@
       <w:pPr>
         <w:pStyle w:val="Heading2"/>
       </w:pPr>
-      <w:bookmarkStart w:id="33" w:name="_Toc10044669"/>
+      <w:bookmarkStart w:id="32" w:name="_Toc10044669"/>
       <w:r>
         <w:t>Boiler factors</w:t>
       </w:r>
-      <w:bookmarkEnd w:id="33"/>
-    </w:p>
-    <w:p>
-      <w:r>
-        <w:t xml:space="preserve">In addition to the working pressure and temperature of the boiler, mass flow rates of the heat source, the working fluid from the automobile’s cooling system, and of the vapor power system can be manipulated to increase the rate of heat transfer. The interaction surface area of the heat </w:t>
+      <w:bookmarkEnd w:id="32"/>
+    </w:p>
+    <w:p>
+      <w:r>
+        <w:t>In addition to the working pressure and temperature of the boiler, mass flow rates of the heat source, the working fluid from the automobile’s cooling system, and of the vapor power system can be manipulated to increase the rate of heat transfer. The interaction surface area of the heat exchanger can also be manipulated. Some of these factors are much easier to manipulate than others. So, while the model w</w:t>
+      </w:r>
+      <w:r>
+        <w:t>as</w:t>
+      </w:r>
+      <w:r>
+        <w:t xml:space="preserve"> developed such that any relevant parameter can be manipulated, this study will focus on the results of changing those that make the most practical and economic sense. </w:t>
+      </w:r>
+    </w:p>
+    <w:p/>
+    <w:p>
+      <w:r>
+        <w:t xml:space="preserve">For the boiler, because this application requires a very small size with respect to traditional power generation layouts, the surface area of the heat exchanger is not a parameter that can be </w:t>
       </w:r>
       <w:r>
         <w:lastRenderedPageBreak/>
-        <w:t xml:space="preserve">exchanger can also be manipulated. Some of these factors are much easier to manipulate than others. So, while the model will be developed such that any relevant parameter can be manipulated, this study will focus on the results of changing those that make the most practical and economic sense. </w:t>
+        <w:t>manipulated easily in practice. The temperature is also difficult to manipulate as the application is going to be integrated into an existing vehicle system which will have waste heat at a given temperature over which designers have very little control.</w:t>
       </w:r>
     </w:p>
     <w:p/>
     <w:p>
       <w:r>
-        <w:t>For the boiler, because this application requires a very small size with respect to traditional power generation layouts, the surface area of the heat exchanger is not a parameter that can be manipulated easily in practice. The temperature is also difficult to manipulate as the application is going to be integrated into an existing vehicle system which will have waste heat at a given temperature over which designers have very little control.</w:t>
-      </w:r>
-    </w:p>
-    <w:p/>
-    <w:p>
-      <w:r>
-        <w:t xml:space="preserve">The factor that does make sense to manipulate is the operating pressure. And to that end, preliminary results have been included to demonstrate the design space that exists for this application. </w:t>
+        <w:t xml:space="preserve">The factor that does make sense to manipulate is the operating pressure. And to that end, preliminary results </w:t>
+      </w:r>
+      <w:r>
+        <w:t>yielded the design space laid out previously</w:t>
+      </w:r>
+      <w:r>
+        <w:t xml:space="preserve"> for this application. </w:t>
       </w:r>
     </w:p>
     <w:p/>
@@ -14091,11 +14558,11 @@
       <w:pPr>
         <w:pStyle w:val="Heading2"/>
       </w:pPr>
-      <w:bookmarkStart w:id="34" w:name="_Toc10044670"/>
+      <w:bookmarkStart w:id="33" w:name="_Toc10044670"/>
       <w:r>
         <w:t>Turbine factors</w:t>
       </w:r>
-      <w:bookmarkEnd w:id="34"/>
+      <w:bookmarkEnd w:id="33"/>
     </w:p>
     <w:p>
       <w:r>
@@ -14105,17 +14572,31 @@
     <w:p/>
     <w:p>
       <w:r>
-        <w:t xml:space="preserve">The literature review indicates that the turbine design selected for an organic Rankine cycle is usually a single stage turbine. This greatly simplifies the design space for the turbine. Blade size, shape and angle can be optimized for a given application and therefore are not parameters that </w:t>
-      </w:r>
-      <w:r>
-        <w:lastRenderedPageBreak/>
-        <w:t>are transparent to the user of the mathematical model as these parameters will be determined by the selection of other parameters.</w:t>
+        <w:t>The literature review indicates that the turbine design selected for an organic Rankine cycle is usually a single stage turbine. This greatly simplifies the design space for the turbine. Blade size, shape and angle can be optimized for a given application and therefore are not parameters that are transparent to the user of the mathematical model as these parameters will be determined by the selection of other parameters.</w:t>
       </w:r>
     </w:p>
     <w:p/>
     <w:p>
       <w:r>
-        <w:t>These reasons make the turbine design an area in which there is not a lot of interesting work to be done in this project. Because of this, it will not be a subject that receives much specific attention in this study.</w:t>
+        <w:t xml:space="preserve">These reasons make the turbine </w:t>
+      </w:r>
+      <w:r>
+        <w:t>design an area in which there was</w:t>
+      </w:r>
+      <w:r>
+        <w:t xml:space="preserve"> not a lot of interesting work to be done in this p</w:t>
+      </w:r>
+      <w:r>
+        <w:t>roject. Because of this, it was</w:t>
+      </w:r>
+      <w:r>
+        <w:t xml:space="preserve"> not be a subject that </w:t>
+      </w:r>
+      <w:r>
+        <w:t>was given</w:t>
+      </w:r>
+      <w:r>
+        <w:t xml:space="preserve"> much specific attention in this study.</w:t>
       </w:r>
     </w:p>
     <w:p/>
@@ -14123,11 +14604,12 @@
       <w:pPr>
         <w:pStyle w:val="Heading2"/>
       </w:pPr>
-      <w:bookmarkStart w:id="35" w:name="_Toc10044671"/>
-      <w:r>
+      <w:bookmarkStart w:id="34" w:name="_Toc10044671"/>
+      <w:r>
+        <w:lastRenderedPageBreak/>
         <w:t>Condenser factors</w:t>
       </w:r>
-      <w:bookmarkEnd w:id="35"/>
+      <w:bookmarkEnd w:id="34"/>
     </w:p>
     <w:p>
       <w:r>
@@ -14143,11 +14625,7 @@
     <w:p/>
     <w:p>
       <w:r>
-        <w:t xml:space="preserve">The condenser factors face many of the same limitations as those of the boiler. Primarily that space in this application is a premium and therefore will likely be fixed. The condenser temperature is fixed to the ambient temperature which, in addition to being largely out of the control of this device, is somewhat variable depending on other heat sources and sinks in the </w:t>
-      </w:r>
-      <w:r>
-        <w:lastRenderedPageBreak/>
-        <w:t>engine compartment as well as operating conditions of the vehicle and the weather in which the vehicle is operating.</w:t>
+        <w:t>The condenser factors face many of the same limitations as those of the boiler. Primarily that space in this application is a premium and therefore will likely be fixed. The condenser temperature is fixed to the ambient temperature which, in addition to being largely out of the control of this device, is somewhat variable depending on other heat sources and sinks in the engine compartment as well as operating conditions of the vehicle and the weather in which the vehicle is operating.</w:t>
       </w:r>
     </w:p>
     <w:p/>
@@ -14161,11 +14639,12 @@
       <w:pPr>
         <w:pStyle w:val="Heading2"/>
       </w:pPr>
-      <w:bookmarkStart w:id="36" w:name="_Toc10044672"/>
-      <w:r>
+      <w:bookmarkStart w:id="35" w:name="_Toc10044672"/>
+      <w:r>
+        <w:lastRenderedPageBreak/>
         <w:t>Pump factors</w:t>
       </w:r>
-      <w:bookmarkEnd w:id="36"/>
+      <w:bookmarkEnd w:id="35"/>
     </w:p>
     <w:p>
       <w:r>
@@ -14206,11 +14685,11 @@
       <w:pPr>
         <w:pStyle w:val="Heading2"/>
       </w:pPr>
-      <w:bookmarkStart w:id="37" w:name="_Toc10044665"/>
+      <w:bookmarkStart w:id="36" w:name="_Toc10044665"/>
       <w:r>
         <w:t>Working fluid</w:t>
       </w:r>
-      <w:bookmarkEnd w:id="37"/>
+      <w:bookmarkEnd w:id="36"/>
     </w:p>
     <w:p>
       <w:r>
@@ -14249,7 +14728,13 @@
     <w:p/>
     <w:p>
       <w:r>
-        <w:t>The working fluid used for the preliminary study was R245fa, a popular choice for similar applications with medium to low grade waste heat. The phase transition diagram is shown below. A table from the same source was used in the Python model used to produce the results</w:t>
+        <w:t xml:space="preserve">The working fluid used for </w:t>
+      </w:r>
+      <w:r>
+        <w:t>this</w:t>
+      </w:r>
+      <w:r>
+        <w:t xml:space="preserve"> study was R245fa, a popular choice for similar applications with medium to low grade waste heat. The phase transition diagram is shown below. A table from the same source was used in the Python model used to produce the results</w:t>
       </w:r>
       <w:r>
         <w:t xml:space="preserve"> shown</w:t>
@@ -14860,24 +15345,14 @@
       <w:r>
         <w:t xml:space="preserve">Figure </w:t>
       </w:r>
-      <w:r>
-        <w:fldChar w:fldCharType="begin"/>
-      </w:r>
-      <w:r>
-        <w:instrText xml:space="preserve"> SEQ Figure \* ARABIC </w:instrText>
-      </w:r>
-      <w:r>
-        <w:fldChar w:fldCharType="separate"/>
-      </w:r>
-      <w:r>
-        <w:rPr>
-          <w:noProof/>
-        </w:rPr>
-        <w:t>13</w:t>
-      </w:r>
-      <w:r>
-        <w:fldChar w:fldCharType="end"/>
-      </w:r>
+      <w:fldSimple w:instr=" SEQ Figure \* ARABIC ">
+        <w:r>
+          <w:rPr>
+            <w:noProof/>
+          </w:rPr>
+          <w:t>13</w:t>
+        </w:r>
+      </w:fldSimple>
       <w:r>
         <w:t>: Cycle parameters given max heat source</w:t>
       </w:r>
@@ -15038,24 +15513,14 @@
       <w:r>
         <w:t xml:space="preserve">Equation </w:t>
       </w:r>
-      <w:r>
-        <w:fldChar w:fldCharType="begin"/>
-      </w:r>
-      <w:r>
-        <w:instrText xml:space="preserve"> SEQ Equation \* ARABIC </w:instrText>
-      </w:r>
-      <w:r>
-        <w:fldChar w:fldCharType="separate"/>
-      </w:r>
-      <w:r>
-        <w:rPr>
-          <w:noProof/>
-        </w:rPr>
-        <w:t>30</w:t>
-      </w:r>
-      <w:r>
-        <w:fldChar w:fldCharType="end"/>
-      </w:r>
+      <w:fldSimple w:instr=" SEQ Equation \* ARABIC ">
+        <w:r>
+          <w:rPr>
+            <w:noProof/>
+          </w:rPr>
+          <w:t>30</w:t>
+        </w:r>
+      </w:fldSimple>
       <w:r>
         <w:t>: Heat source fluid exit temperature</w:t>
       </w:r>
@@ -15813,15 +16278,90 @@
         </m:oMath>
       </m:oMathPara>
     </w:p>
-    <w:p/>
+    <w:p>
+      <w:r>
+        <w:t>The final results of this study were:</w:t>
+      </w:r>
+    </w:p>
+    <w:p>
+      <w:pPr>
+        <w:pStyle w:val="ListParagraph"/>
+        <w:numPr>
+          <w:ilvl w:val="0"/>
+          <w:numId w:val="7"/>
+        </w:numPr>
+      </w:pPr>
+      <w:r>
+        <w:t>A max boiler pressure of 0.26MPa, limited by heat availability from the waste heat source</w:t>
+      </w:r>
+    </w:p>
+    <w:p>
+      <w:pPr>
+        <w:pStyle w:val="ListParagraph"/>
+        <w:numPr>
+          <w:ilvl w:val="0"/>
+          <w:numId w:val="7"/>
+        </w:numPr>
+      </w:pPr>
+      <w:r>
+        <w:t>A max power output per unit mass flow rate of 10.14kW/(kg/s)</w:t>
+      </w:r>
+    </w:p>
+    <w:p>
+      <w:pPr>
+        <w:pStyle w:val="ListParagraph"/>
+        <w:numPr>
+          <w:ilvl w:val="0"/>
+          <w:numId w:val="7"/>
+        </w:numPr>
+      </w:pPr>
+      <w:r>
+        <w:t>A heat requirement of 207.54 kW/(kg/s) to achieve max power output</w:t>
+      </w:r>
+    </w:p>
+    <w:p>
+      <w:pPr>
+        <w:pStyle w:val="ListParagraph"/>
+        <w:numPr>
+          <w:ilvl w:val="0"/>
+          <w:numId w:val="7"/>
+        </w:numPr>
+      </w:pPr>
+      <w:r>
+        <w:t>A max efficiency of approximately 5%</w:t>
+      </w:r>
+    </w:p>
+    <w:p>
+      <w:pPr>
+        <w:pStyle w:val="ListParagraph"/>
+        <w:numPr>
+          <w:ilvl w:val="0"/>
+          <w:numId w:val="7"/>
+        </w:numPr>
+        <w:spacing w:line="276" w:lineRule="auto"/>
+        <w:jc w:val="left"/>
+      </w:pPr>
+      <w:r>
+        <w:t>A boiler heat exchange area of 247m</w:t>
+      </w:r>
+      <w:r>
+        <w:rPr>
+          <w:vertAlign w:val="superscript"/>
+        </w:rPr>
+        <w:t>2</w:t>
+      </w:r>
+      <w:r>
+        <w:t xml:space="preserve"> per unit mass flow rate</w:t>
+      </w:r>
+      <w:r>
+        <w:t>.</w:t>
+      </w:r>
+    </w:p>
     <w:p>
       <w:pPr>
         <w:spacing w:line="276" w:lineRule="auto"/>
         <w:jc w:val="left"/>
       </w:pPr>
-      <w:r>
-        <w:br w:type="page"/>
-      </w:r>
     </w:p>
     <w:p/>
     <w:p>
@@ -15841,10 +16381,21 @@
         <w:lastRenderedPageBreak/>
         <w:t>Discussion</w:t>
       </w:r>
-    </w:p>
-    <w:p>
-      <w:r>
-        <w:t>Discussion goes here.</w:t>
+      <w:r>
+        <w:t xml:space="preserve"> and conclusion</w:t>
+      </w:r>
+      <w:bookmarkStart w:id="37" w:name="_GoBack"/>
+      <w:bookmarkEnd w:id="37"/>
+    </w:p>
+    <w:p>
+      <w:r>
+        <w:t>The results from this study show that the expected limitations on an automotive waste heat recovery system are indeed the low quantity and quality of waste heat, and the size requirements of the heat exchanger. Further work could be done to increase the overall heat exchange coefficient, turbine efficiency and temperature of the waste heat and make some improvements on these results. Because the power output predicted by the model developed in this study was higher than that of the experimental studies reviewed, those endeavors are recommended for further study before building a prototype to ensure that adequate energy can be harvested to produce a viable cycle.</w:t>
+      </w:r>
+    </w:p>
+    <w:p/>
+    <w:p>
+      <w:r>
+        <w:t>Further, without significant technical innovation, the necessary size of the heat exchangers for a cycle of this type makes them unsuitable for an automotive waste heat recovery application.</w:t>
       </w:r>
     </w:p>
     <w:p>
@@ -27140,7 +27691,13 @@
         <w:footnoteRef/>
       </w:r>
       <w:r>
-        <w:t xml:space="preserve"> This equation is only valid for adiabatic, internally reversible processes. A different method of determining the enthalpy of a fluid at state 2 will be required for adiabatic and dry working fluids – Those working fluids with a positively sloped saturated vapor line.</w:t>
+        <w:t xml:space="preserve"> This equation is only valid for adiabatic, internally reversible processes. A different method of determining the enthalpy of a fluid at state 2 will be required for </w:t>
+      </w:r>
+      <w:r>
+        <w:t>isentropic</w:t>
+      </w:r>
+      <w:r>
+        <w:t xml:space="preserve"> and dry working fluids – Those working fluids with a positively sloped saturated vapor line.</w:t>
       </w:r>
     </w:p>
   </w:footnote>
@@ -27170,7 +27727,7 @@
       <w:rPr>
         <w:noProof/>
       </w:rPr>
-      <w:t>48</w:t>
+      <w:t>50</w:t>
     </w:r>
     <w:r>
       <w:rPr>
@@ -27186,7 +27743,7 @@
         <w:rPr>
           <w:noProof/>
         </w:rPr>
-        <w:t>100</w:t>
+        <w:t>99</w:t>
       </w:r>
     </w:fldSimple>
   </w:p>
@@ -27371,6 +27928,119 @@
     </w:lvl>
   </w:abstractNum>
   <w:abstractNum w:abstractNumId="2">
+    <w:nsid w:val="2E761727"/>
+    <w:multiLevelType w:val="hybridMultilevel"/>
+    <w:tmpl w:val="B1D6F2B8"/>
+    <w:lvl w:ilvl="0" w:tplc="04090001">
+      <w:start w:val="1"/>
+      <w:numFmt w:val="bullet"/>
+      <w:lvlText w:val=""/>
+      <w:lvlJc w:val="left"/>
+      <w:pPr>
+        <w:ind w:left="720" w:hanging="360"/>
+      </w:pPr>
+      <w:rPr>
+        <w:rFonts w:ascii="Symbol" w:hAnsi="Symbol" w:hint="default"/>
+      </w:rPr>
+    </w:lvl>
+    <w:lvl w:ilvl="1" w:tplc="04090003" w:tentative="1">
+      <w:start w:val="1"/>
+      <w:numFmt w:val="bullet"/>
+      <w:lvlText w:val="o"/>
+      <w:lvlJc w:val="left"/>
+      <w:pPr>
+        <w:ind w:left="1440" w:hanging="360"/>
+      </w:pPr>
+      <w:rPr>
+        <w:rFonts w:ascii="Courier New" w:hAnsi="Courier New" w:cs="Courier New" w:hint="default"/>
+      </w:rPr>
+    </w:lvl>
+    <w:lvl w:ilvl="2" w:tplc="04090005" w:tentative="1">
+      <w:start w:val="1"/>
+      <w:numFmt w:val="bullet"/>
+      <w:lvlText w:val=""/>
+      <w:lvlJc w:val="left"/>
+      <w:pPr>
+        <w:ind w:left="2160" w:hanging="360"/>
+      </w:pPr>
+      <w:rPr>
+        <w:rFonts w:ascii="Wingdings" w:hAnsi="Wingdings" w:hint="default"/>
+      </w:rPr>
+    </w:lvl>
+    <w:lvl w:ilvl="3" w:tplc="04090001" w:tentative="1">
+      <w:start w:val="1"/>
+      <w:numFmt w:val="bullet"/>
+      <w:lvlText w:val=""/>
+      <w:lvlJc w:val="left"/>
+      <w:pPr>
+        <w:ind w:left="2880" w:hanging="360"/>
+      </w:pPr>
+      <w:rPr>
+        <w:rFonts w:ascii="Symbol" w:hAnsi="Symbol" w:hint="default"/>
+      </w:rPr>
+    </w:lvl>
+    <w:lvl w:ilvl="4" w:tplc="04090003" w:tentative="1">
+      <w:start w:val="1"/>
+      <w:numFmt w:val="bullet"/>
+      <w:lvlText w:val="o"/>
+      <w:lvlJc w:val="left"/>
+      <w:pPr>
+        <w:ind w:left="3600" w:hanging="360"/>
+      </w:pPr>
+      <w:rPr>
+        <w:rFonts w:ascii="Courier New" w:hAnsi="Courier New" w:cs="Courier New" w:hint="default"/>
+      </w:rPr>
+    </w:lvl>
+    <w:lvl w:ilvl="5" w:tplc="04090005" w:tentative="1">
+      <w:start w:val="1"/>
+      <w:numFmt w:val="bullet"/>
+      <w:lvlText w:val=""/>
+      <w:lvlJc w:val="left"/>
+      <w:pPr>
+        <w:ind w:left="4320" w:hanging="360"/>
+      </w:pPr>
+      <w:rPr>
+        <w:rFonts w:ascii="Wingdings" w:hAnsi="Wingdings" w:hint="default"/>
+      </w:rPr>
+    </w:lvl>
+    <w:lvl w:ilvl="6" w:tplc="04090001" w:tentative="1">
+      <w:start w:val="1"/>
+      <w:numFmt w:val="bullet"/>
+      <w:lvlText w:val=""/>
+      <w:lvlJc w:val="left"/>
+      <w:pPr>
+        <w:ind w:left="5040" w:hanging="360"/>
+      </w:pPr>
+      <w:rPr>
+        <w:rFonts w:ascii="Symbol" w:hAnsi="Symbol" w:hint="default"/>
+      </w:rPr>
+    </w:lvl>
+    <w:lvl w:ilvl="7" w:tplc="04090003" w:tentative="1">
+      <w:start w:val="1"/>
+      <w:numFmt w:val="bullet"/>
+      <w:lvlText w:val="o"/>
+      <w:lvlJc w:val="left"/>
+      <w:pPr>
+        <w:ind w:left="5760" w:hanging="360"/>
+      </w:pPr>
+      <w:rPr>
+        <w:rFonts w:ascii="Courier New" w:hAnsi="Courier New" w:cs="Courier New" w:hint="default"/>
+      </w:rPr>
+    </w:lvl>
+    <w:lvl w:ilvl="8" w:tplc="04090005" w:tentative="1">
+      <w:start w:val="1"/>
+      <w:numFmt w:val="bullet"/>
+      <w:lvlText w:val=""/>
+      <w:lvlJc w:val="left"/>
+      <w:pPr>
+        <w:ind w:left="6480" w:hanging="360"/>
+      </w:pPr>
+      <w:rPr>
+        <w:rFonts w:ascii="Wingdings" w:hAnsi="Wingdings" w:hint="default"/>
+      </w:rPr>
+    </w:lvl>
+  </w:abstractNum>
+  <w:abstractNum w:abstractNumId="3">
     <w:nsid w:val="36CA0FBE"/>
     <w:multiLevelType w:val="multilevel"/>
     <w:tmpl w:val="34C03256"/>
@@ -27463,7 +28133,7 @@
       </w:pPr>
     </w:lvl>
   </w:abstractNum>
-  <w:abstractNum w:abstractNumId="3">
+  <w:abstractNum w:abstractNumId="4">
     <w:nsid w:val="43EA1EFF"/>
     <w:multiLevelType w:val="hybridMultilevel"/>
     <w:tmpl w:val="54B29D82"/>
@@ -27552,7 +28222,7 @@
       </w:pPr>
     </w:lvl>
   </w:abstractNum>
-  <w:abstractNum w:abstractNumId="4">
+  <w:abstractNum w:abstractNumId="5">
     <w:nsid w:val="4B71725D"/>
     <w:multiLevelType w:val="hybridMultilevel"/>
     <w:tmpl w:val="4118B548"/>
@@ -27665,7 +28335,7 @@
       </w:rPr>
     </w:lvl>
   </w:abstractNum>
-  <w:abstractNum w:abstractNumId="5">
+  <w:abstractNum w:abstractNumId="6">
     <w:nsid w:val="569715EF"/>
     <w:multiLevelType w:val="hybridMultilevel"/>
     <w:tmpl w:val="00CA7CA2"/>
@@ -27758,19 +28428,22 @@
     <w:abstractNumId w:val="0"/>
   </w:num>
   <w:num w:numId="2">
-    <w:abstractNumId w:val="2"/>
+    <w:abstractNumId w:val="3"/>
   </w:num>
   <w:num w:numId="3">
-    <w:abstractNumId w:val="4"/>
+    <w:abstractNumId w:val="5"/>
   </w:num>
   <w:num w:numId="4">
     <w:abstractNumId w:val="1"/>
   </w:num>
   <w:num w:numId="5">
-    <w:abstractNumId w:val="5"/>
+    <w:abstractNumId w:val="6"/>
   </w:num>
   <w:num w:numId="6">
-    <w:abstractNumId w:val="3"/>
+    <w:abstractNumId w:val="4"/>
+  </w:num>
+  <w:num w:numId="7">
+    <w:abstractNumId w:val="2"/>
   </w:num>
 </w:numbering>
 </file>
@@ -28656,6 +29329,7 @@
   <w:rsids>
     <w:rsidRoot w:val="00E62D83"/>
     <w:rsid w:val="00506AA5"/>
+    <w:rsid w:val="00761741"/>
     <w:rsid w:val="00E62D83"/>
   </w:rsids>
   <m:mathPr>
@@ -28870,7 +29544,7 @@
     <w:basedOn w:val="DefaultParagraphFont"/>
     <w:uiPriority w:val="99"/>
     <w:semiHidden/>
-    <w:rsid w:val="00E62D83"/>
+    <w:rsid w:val="00761741"/>
     <w:rPr>
       <w:color w:val="808080"/>
     </w:rPr>
@@ -29070,7 +29744,7 @@
     <w:basedOn w:val="DefaultParagraphFont"/>
     <w:uiPriority w:val="99"/>
     <w:semiHidden/>
-    <w:rsid w:val="00E62D83"/>
+    <w:rsid w:val="00761741"/>
     <w:rPr>
       <w:color w:val="808080"/>
     </w:rPr>
@@ -29340,7 +30014,7 @@
   <a:extraClrSchemeLst/>
   <a:extLst>
     <a:ext uri="{05A4C25C-085E-4340-85A3-A5531E510DB2}">
-      <thm15:themeFamily xmlns="" xmlns:thm15="http://schemas.microsoft.com/office/thememl/2012/main" name="Office Theme" id="{62F939B6-93AF-4DB8-9C6B-D6C7DFDC589F}" vid="{4A3C46E8-61CC-4603-A589-7422A47A8E4A}"/>
+      <thm15:themeFamily xmlns:thm15="http://schemas.microsoft.com/office/thememl/2012/main" xmlns="" name="Office Theme" id="{62F939B6-93AF-4DB8-9C6B-D6C7DFDC589F}" vid="{4A3C46E8-61CC-4603-A589-7422A47A8E4A}"/>
     </a:ext>
   </a:extLst>
 </a:theme>
@@ -29722,7 +30396,7 @@
 </file>
 
 <file path=customXml/itemProps1.xml><?xml version="1.0" encoding="utf-8"?>
-<ds:datastoreItem xmlns:ds="http://schemas.openxmlformats.org/officeDocument/2006/customXml" ds:itemID="{8018D62E-9F64-40D6-B69D-B934C02080F8}">
+<ds:datastoreItem xmlns:ds="http://schemas.openxmlformats.org/officeDocument/2006/customXml" ds:itemID="{ACCB7920-3598-4330-A442-1718E08868F6}">
   <ds:schemaRefs>
     <ds:schemaRef ds:uri="http://schemas.openxmlformats.org/officeDocument/2006/bibliography"/>
   </ds:schemaRefs>

</xml_diff>

<commit_message>
Rewording of experimental design chapter leading paragraph
</commit_message>
<xml_diff>
--- a/Final/An Automotive Application of the Organic Rankine Cycle for Power Generation Using Recovered Waste Heat.docx
+++ b/Final/An Automotive Application of the Organic Rankine Cycle for Power Generation Using Recovered Waste Heat.docx
@@ -1,7 +1,16 @@
 
 <file path=word/document.xml><?xml version="1.0" encoding="utf-8"?>
-<w:document xmlns:wpc="http://schemas.microsoft.com/office/word/2010/wordprocessingCanvas" xmlns:mc="http://schemas.openxmlformats.org/markup-compatibility/2006" xmlns:o="urn:schemas-microsoft-com:office:office" xmlns:r="http://schemas.openxmlformats.org/officeDocument/2006/relationships" xmlns:m="http://schemas.openxmlformats.org/officeDocument/2006/math" xmlns:v="urn:schemas-microsoft-com:vml" xmlns:wp14="http://schemas.microsoft.com/office/word/2010/wordprocessingDrawing" xmlns:wp="http://schemas.openxmlformats.org/drawingml/2006/wordprocessingDrawing" xmlns:w10="urn:schemas-microsoft-com:office:word" xmlns:w="http://schemas.openxmlformats.org/wordprocessingml/2006/main" xmlns:w14="http://schemas.microsoft.com/office/word/2010/wordml" xmlns:wpg="http://schemas.microsoft.com/office/word/2010/wordprocessingGroup" xmlns:wpi="http://schemas.microsoft.com/office/word/2010/wordprocessingInk" xmlns:wne="http://schemas.microsoft.com/office/word/2006/wordml" xmlns:wps="http://schemas.microsoft.com/office/word/2010/wordprocessingShape" mc:Ignorable="w14 wp14">
+<w:document xmlns:wpc="http://schemas.microsoft.com/office/word/2010/wordprocessingCanvas" xmlns:cx="http://schemas.microsoft.com/office/drawing/2014/chartex" xmlns:cx1="http://schemas.microsoft.com/office/drawing/2015/9/8/chartex" xmlns:cx2="http://schemas.microsoft.com/office/drawing/2015/10/21/chartex" xmlns:cx3="http://schemas.microsoft.com/office/drawing/2016/5/9/chartex" xmlns:cx4="http://schemas.microsoft.com/office/drawing/2016/5/10/chartex" xmlns:cx5="http://schemas.microsoft.com/office/drawing/2016/5/11/chartex" xmlns:cx6="http://schemas.microsoft.com/office/drawing/2016/5/12/chartex" xmlns:cx7="http://schemas.microsoft.com/office/drawing/2016/5/13/chartex" xmlns:cx8="http://schemas.microsoft.com/office/drawing/2016/5/14/chartex" xmlns:mc="http://schemas.openxmlformats.org/markup-compatibility/2006" xmlns:aink="http://schemas.microsoft.com/office/drawing/2016/ink" xmlns:am3d="http://schemas.microsoft.com/office/drawing/2017/model3d" xmlns:o="urn:schemas-microsoft-com:office:office" xmlns:r="http://schemas.openxmlformats.org/officeDocument/2006/relationships" xmlns:m="http://schemas.openxmlformats.org/officeDocument/2006/math" xmlns:v="urn:schemas-microsoft-com:vml" xmlns:wp14="http://schemas.microsoft.com/office/word/2010/wordprocessingDrawing" xmlns:wp="http://schemas.openxmlformats.org/drawingml/2006/wordprocessingDrawing" xmlns:w10="urn:schemas-microsoft-com:office:word" xmlns:w="http://schemas.openxmlformats.org/wordprocessingml/2006/main" xmlns:w14="http://schemas.microsoft.com/office/word/2010/wordml" xmlns:w15="http://schemas.microsoft.com/office/word/2012/wordml" xmlns:w16cid="http://schemas.microsoft.com/office/word/2016/wordml/cid" xmlns:w16se="http://schemas.microsoft.com/office/word/2015/wordml/symex" xmlns:wpg="http://schemas.microsoft.com/office/word/2010/wordprocessingGroup" xmlns:wpi="http://schemas.microsoft.com/office/word/2010/wordprocessingInk" xmlns:wne="http://schemas.microsoft.com/office/word/2006/wordml" xmlns:wps="http://schemas.microsoft.com/office/word/2010/wordprocessingShape" mc:Ignorable="w14 w15 w16se w16cid wp14">
   <w:body>
+    <w:p>
+      <w:pPr>
+        <w:jc w:val="center"/>
+        <w:rPr>
+          <w:b/>
+          <w:bCs/>
+        </w:rPr>
+      </w:pPr>
+    </w:p>
     <w:p>
       <w:pPr>
         <w:jc w:val="center"/>
@@ -191,6 +200,7 @@
         <w:jc w:val="left"/>
       </w:pPr>
       <w:r>
+        <w:lastRenderedPageBreak/>
         <w:br w:type="page"/>
       </w:r>
     </w:p>
@@ -271,7 +281,6 @@
           <w:docPartUnique/>
         </w:docPartObj>
       </w:sdtPr>
-      <w:sdtEndPr/>
       <w:sdtContent>
         <w:p>
           <w:pPr>
@@ -4082,7 +4091,7 @@
           <w:noProof/>
         </w:rPr>
         <w:drawing>
-          <wp:inline distT="0" distB="0" distL="0" distR="0" wp14:anchorId="2ACB4837" wp14:editId="539E2119">
+          <wp:inline distT="0" distB="0" distL="0" distR="0" wp14:anchorId="585729B1" wp14:editId="22E752DB">
             <wp:extent cx="2787511" cy="3333750"/>
             <wp:effectExtent l="0" t="0" r="0" b="0"/>
             <wp:docPr id="10" name="Picture 1"/>
@@ -4097,7 +4106,7 @@
                     <pic:cNvPicPr/>
                   </pic:nvPicPr>
                   <pic:blipFill>
-                    <a:blip r:embed="rId9" cstate="print"/>
+                    <a:blip r:embed="rId8" cstate="print"/>
                     <a:stretch>
                       <a:fillRect/>
                     </a:stretch>
@@ -4145,7 +4154,6 @@
           <w:id w:val="-169794530"/>
           <w:citation/>
         </w:sdtPr>
-        <w:sdtEndPr/>
         <w:sdtContent>
           <w:r>
             <w:fldChar w:fldCharType="begin"/>
@@ -4203,7 +4211,6 @@
           <w:id w:val="493233784"/>
           <w:citation/>
         </w:sdtPr>
-        <w:sdtEndPr/>
         <w:sdtContent>
           <w:r>
             <w:fldChar w:fldCharType="begin"/>
@@ -4242,7 +4249,6 @@
           <w:id w:val="-768164115"/>
           <w:citation/>
         </w:sdtPr>
-        <w:sdtEndPr/>
         <w:sdtContent>
           <w:r>
             <w:fldChar w:fldCharType="begin"/>
@@ -4322,7 +4328,6 @@
           <w:id w:val="1148839"/>
           <w:citation/>
         </w:sdtPr>
-        <w:sdtEndPr/>
         <w:sdtContent>
           <w:r>
             <w:fldChar w:fldCharType="begin"/>
@@ -4352,7 +4357,6 @@
           <w:id w:val="1148840"/>
           <w:citation/>
         </w:sdtPr>
-        <w:sdtEndPr/>
         <w:sdtContent>
           <w:r>
             <w:fldChar w:fldCharType="begin"/>
@@ -4391,7 +4395,6 @@
           <w:id w:val="1148841"/>
           <w:citation/>
         </w:sdtPr>
-        <w:sdtEndPr/>
         <w:sdtContent>
           <w:r>
             <w:fldChar w:fldCharType="begin"/>
@@ -4424,7 +4427,6 @@
           <w:id w:val="1148842"/>
           <w:citation/>
         </w:sdtPr>
-        <w:sdtEndPr/>
         <w:sdtContent>
           <w:r>
             <w:fldChar w:fldCharType="begin"/>
@@ -4463,7 +4465,6 @@
           <w:id w:val="1811657837"/>
           <w:citation/>
         </w:sdtPr>
-        <w:sdtEndPr/>
         <w:sdtContent>
           <w:r>
             <w:fldChar w:fldCharType="begin"/>
@@ -4517,7 +4518,6 @@
           <w:id w:val="2001933089"/>
           <w:citation/>
         </w:sdtPr>
-        <w:sdtEndPr/>
         <w:sdtContent>
           <w:r>
             <w:fldChar w:fldCharType="begin"/>
@@ -4581,7 +4581,6 @@
           <w:id w:val="1811657838"/>
           <w:citation/>
         </w:sdtPr>
-        <w:sdtEndPr/>
         <w:sdtContent>
           <w:r>
             <w:fldChar w:fldCharType="begin"/>
@@ -4620,7 +4619,6 @@
           <w:id w:val="1184330524"/>
           <w:citation/>
         </w:sdtPr>
-        <w:sdtEndPr/>
         <w:sdtContent>
           <w:r>
             <w:fldChar w:fldCharType="begin"/>
@@ -4653,7 +4651,6 @@
           <w:id w:val="68706183"/>
           <w:citation/>
         </w:sdtPr>
-        <w:sdtEndPr/>
         <w:sdtContent>
           <w:r>
             <w:fldChar w:fldCharType="begin"/>
@@ -4698,7 +4695,6 @@
           <w:id w:val="1749614016"/>
           <w:citation/>
         </w:sdtPr>
-        <w:sdtEndPr/>
         <w:sdtContent>
           <w:r>
             <w:fldChar w:fldCharType="begin"/>
@@ -4731,7 +4727,6 @@
           <w:id w:val="-466738155"/>
           <w:citation/>
         </w:sdtPr>
-        <w:sdtEndPr/>
         <w:sdtContent>
           <w:r>
             <w:fldChar w:fldCharType="begin"/>
@@ -4764,7 +4759,6 @@
           <w:id w:val="-586609329"/>
           <w:citation/>
         </w:sdtPr>
-        <w:sdtEndPr/>
         <w:sdtContent>
           <w:r>
             <w:fldChar w:fldCharType="begin"/>
@@ -4862,7 +4856,6 @@
           <w:id w:val="966396350"/>
           <w:citation/>
         </w:sdtPr>
-        <w:sdtEndPr/>
         <w:sdtContent>
           <w:r>
             <w:fldChar w:fldCharType="begin"/>
@@ -4901,7 +4894,6 @@
           <w:id w:val="1158731873"/>
           <w:citation/>
         </w:sdtPr>
-        <w:sdtEndPr/>
         <w:sdtContent>
           <w:r>
             <w:fldChar w:fldCharType="begin"/>
@@ -4941,7 +4933,6 @@
           <w:id w:val="868812406"/>
           <w:citation/>
         </w:sdtPr>
-        <w:sdtEndPr/>
         <w:sdtContent>
           <w:r>
             <w:fldChar w:fldCharType="begin"/>
@@ -4974,7 +4965,6 @@
           <w:id w:val="-1998947139"/>
           <w:citation/>
         </w:sdtPr>
-        <w:sdtEndPr/>
         <w:sdtContent>
           <w:r>
             <w:fldChar w:fldCharType="begin"/>
@@ -5007,7 +4997,6 @@
           <w:id w:val="620655606"/>
           <w:citation/>
         </w:sdtPr>
-        <w:sdtEndPr/>
         <w:sdtContent>
           <w:r>
             <w:fldChar w:fldCharType="begin"/>
@@ -5062,7 +5051,6 @@
           <w:id w:val="-1197158709"/>
           <w:citation/>
         </w:sdtPr>
-        <w:sdtEndPr/>
         <w:sdtContent>
           <w:r>
             <w:fldChar w:fldCharType="begin"/>
@@ -5120,7 +5108,7 @@
           <w:noProof/>
         </w:rPr>
         <w:drawing>
-          <wp:anchor distT="0" distB="0" distL="114300" distR="114300" simplePos="0" relativeHeight="251658240" behindDoc="0" locked="0" layoutInCell="1" allowOverlap="1" wp14:anchorId="1ABCEE74" wp14:editId="5D14913C">
+          <wp:anchor distT="0" distB="0" distL="114300" distR="114300" simplePos="0" relativeHeight="251658240" behindDoc="0" locked="0" layoutInCell="1" allowOverlap="1" wp14:anchorId="1F625016" wp14:editId="19A71C22">
             <wp:simplePos x="0" y="0"/>
             <wp:positionH relativeFrom="column">
               <wp:posOffset>-1693615</wp:posOffset>
@@ -5145,7 +5133,7 @@
                     </pic:cNvPicPr>
                   </pic:nvPicPr>
                   <pic:blipFill>
-                    <a:blip r:embed="rId10" cstate="print">
+                    <a:blip r:embed="rId9" cstate="print">
                       <a:extLst>
                         <a:ext uri="{28A0092B-C50C-407E-A947-70E740481C1C}">
                           <a14:useLocalDpi xmlns:a14="http://schemas.microsoft.com/office/drawing/2010/main" val="0"/>
@@ -5226,27 +5214,14 @@
       <w:r>
         <w:t xml:space="preserve">Table </w:t>
       </w:r>
-      <w:r>
-        <w:fldChar w:fldCharType="begin"/>
-      </w:r>
-      <w:r>
-        <w:instrText xml:space="preserve"> SEQ Table \* ARABIC </w:instrText>
-      </w:r>
-      <w:r>
-        <w:fldChar w:fldCharType="separate"/>
-      </w:r>
-      <w:r>
-        <w:rPr>
-          <w:noProof/>
-        </w:rPr>
-        <w:t>1</w:t>
-      </w:r>
-      <w:r>
-        <w:rPr>
-          <w:noProof/>
-        </w:rPr>
-        <w:fldChar w:fldCharType="end"/>
-      </w:r>
+      <w:fldSimple w:instr=" SEQ Table \* ARABIC ">
+        <w:r>
+          <w:rPr>
+            <w:noProof/>
+          </w:rPr>
+          <w:t>1</w:t>
+        </w:r>
+      </w:fldSimple>
       <w:bookmarkEnd w:id="4"/>
       <w:r>
         <w:t>: List of symbols</w:t>
@@ -6066,27 +6041,14 @@
       <w:r>
         <w:t xml:space="preserve">Equation </w:t>
       </w:r>
-      <w:r>
-        <w:fldChar w:fldCharType="begin"/>
-      </w:r>
-      <w:r>
-        <w:instrText xml:space="preserve"> SEQ Equation \* ARABIC </w:instrText>
-      </w:r>
-      <w:r>
-        <w:fldChar w:fldCharType="separate"/>
-      </w:r>
-      <w:r>
-        <w:rPr>
-          <w:noProof/>
-        </w:rPr>
-        <w:t>1</w:t>
-      </w:r>
-      <w:r>
-        <w:rPr>
-          <w:noProof/>
-        </w:rPr>
-        <w:fldChar w:fldCharType="end"/>
-      </w:r>
+      <w:fldSimple w:instr=" SEQ Equation \* ARABIC ">
+        <w:r>
+          <w:rPr>
+            <w:noProof/>
+          </w:rPr>
+          <w:t>1</w:t>
+        </w:r>
+      </w:fldSimple>
       <w:bookmarkEnd w:id="6"/>
       <w:r>
         <w:t>: Conductive heat transfer - Fourier's law</w:t>
@@ -6356,27 +6318,14 @@
       <w:r>
         <w:t xml:space="preserve">Equation </w:t>
       </w:r>
-      <w:r>
-        <w:fldChar w:fldCharType="begin"/>
-      </w:r>
-      <w:r>
-        <w:instrText xml:space="preserve"> SEQ Equation \* ARABIC </w:instrText>
-      </w:r>
-      <w:r>
-        <w:fldChar w:fldCharType="separate"/>
-      </w:r>
-      <w:r>
-        <w:rPr>
-          <w:noProof/>
-        </w:rPr>
-        <w:t>2</w:t>
-      </w:r>
-      <w:r>
-        <w:rPr>
-          <w:noProof/>
-        </w:rPr>
-        <w:fldChar w:fldCharType="end"/>
-      </w:r>
+      <w:fldSimple w:instr=" SEQ Equation \* ARABIC ">
+        <w:r>
+          <w:rPr>
+            <w:noProof/>
+          </w:rPr>
+          <w:t>2</w:t>
+        </w:r>
+      </w:fldSimple>
       <w:r>
         <w:t>: Radiative heat transfer - Stefan-Botzmann law</w:t>
       </w:r>
@@ -6690,27 +6639,14 @@
       <w:r>
         <w:t xml:space="preserve">Equation </w:t>
       </w:r>
-      <w:r>
-        <w:fldChar w:fldCharType="begin"/>
-      </w:r>
-      <w:r>
-        <w:instrText xml:space="preserve"> SEQ Equation \* ARABIC </w:instrText>
-      </w:r>
-      <w:r>
-        <w:fldChar w:fldCharType="separate"/>
-      </w:r>
-      <w:r>
-        <w:rPr>
-          <w:noProof/>
-        </w:rPr>
-        <w:t>3</w:t>
-      </w:r>
-      <w:r>
-        <w:rPr>
-          <w:noProof/>
-        </w:rPr>
-        <w:fldChar w:fldCharType="end"/>
-      </w:r>
+      <w:fldSimple w:instr=" SEQ Equation \* ARABIC ">
+        <w:r>
+          <w:rPr>
+            <w:noProof/>
+          </w:rPr>
+          <w:t>3</w:t>
+        </w:r>
+      </w:fldSimple>
       <w:r>
         <w:t>: Radiative heat transfer between two bodies</w:t>
       </w:r>
@@ -6903,27 +6839,14 @@
       <w:r>
         <w:t xml:space="preserve">Equation </w:t>
       </w:r>
-      <w:r>
-        <w:fldChar w:fldCharType="begin"/>
-      </w:r>
-      <w:r>
-        <w:instrText xml:space="preserve"> SEQ Equation \* ARABIC </w:instrText>
-      </w:r>
-      <w:r>
-        <w:fldChar w:fldCharType="separate"/>
-      </w:r>
-      <w:r>
-        <w:rPr>
-          <w:noProof/>
-        </w:rPr>
-        <w:t>4</w:t>
-      </w:r>
-      <w:r>
-        <w:rPr>
-          <w:noProof/>
-        </w:rPr>
-        <w:fldChar w:fldCharType="end"/>
-      </w:r>
+      <w:fldSimple w:instr=" SEQ Equation \* ARABIC ">
+        <w:r>
+          <w:rPr>
+            <w:noProof/>
+          </w:rPr>
+          <w:t>4</w:t>
+        </w:r>
+      </w:fldSimple>
       <w:r>
         <w:t>: Convective heat transfer between a solid and an adjacent fluid</w:t>
       </w:r>
@@ -7316,27 +7239,14 @@
       <w:r>
         <w:t xml:space="preserve">Equation </w:t>
       </w:r>
-      <w:r>
-        <w:fldChar w:fldCharType="begin"/>
-      </w:r>
-      <w:r>
-        <w:instrText xml:space="preserve"> SEQ Equation \* ARABIC </w:instrText>
-      </w:r>
-      <w:r>
-        <w:fldChar w:fldCharType="separate"/>
-      </w:r>
-      <w:r>
-        <w:rPr>
-          <w:noProof/>
-        </w:rPr>
-        <w:t>5</w:t>
-      </w:r>
-      <w:r>
-        <w:rPr>
-          <w:noProof/>
-        </w:rPr>
-        <w:fldChar w:fldCharType="end"/>
-      </w:r>
+      <w:fldSimple w:instr=" SEQ Equation \* ARABIC ">
+        <w:r>
+          <w:rPr>
+            <w:noProof/>
+          </w:rPr>
+          <w:t>5</w:t>
+        </w:r>
+      </w:fldSimple>
       <w:r>
         <w:t>: The first law of thermodynamics</w:t>
       </w:r>
@@ -7680,27 +7590,14 @@
       <w:r>
         <w:t xml:space="preserve">Equation </w:t>
       </w:r>
-      <w:r>
-        <w:fldChar w:fldCharType="begin"/>
-      </w:r>
-      <w:r>
-        <w:instrText xml:space="preserve"> SEQ Equation \* ARABIC </w:instrText>
-      </w:r>
-      <w:r>
-        <w:fldChar w:fldCharType="separate"/>
-      </w:r>
-      <w:r>
-        <w:rPr>
-          <w:noProof/>
-        </w:rPr>
-        <w:t>6</w:t>
-      </w:r>
-      <w:r>
-        <w:rPr>
-          <w:noProof/>
-        </w:rPr>
-        <w:fldChar w:fldCharType="end"/>
-      </w:r>
+      <w:fldSimple w:instr=" SEQ Equation \* ARABIC ">
+        <w:r>
+          <w:rPr>
+            <w:noProof/>
+          </w:rPr>
+          <w:t>6</w:t>
+        </w:r>
+      </w:fldSimple>
       <w:r>
         <w:t>: Power cycle</w:t>
       </w:r>
@@ -7829,27 +7726,14 @@
       <w:r>
         <w:t xml:space="preserve">Equation </w:t>
       </w:r>
-      <w:r>
-        <w:fldChar w:fldCharType="begin"/>
-      </w:r>
-      <w:r>
-        <w:instrText xml:space="preserve"> SEQ Equation \* ARABIC </w:instrText>
-      </w:r>
-      <w:r>
-        <w:fldChar w:fldCharType="separate"/>
-      </w:r>
-      <w:r>
-        <w:rPr>
-          <w:noProof/>
-        </w:rPr>
-        <w:t>7</w:t>
-      </w:r>
-      <w:r>
-        <w:rPr>
-          <w:noProof/>
-        </w:rPr>
-        <w:fldChar w:fldCharType="end"/>
-      </w:r>
+      <w:fldSimple w:instr=" SEQ Equation \* ARABIC ">
+        <w:r>
+          <w:rPr>
+            <w:noProof/>
+          </w:rPr>
+          <w:t>7</w:t>
+        </w:r>
+      </w:fldSimple>
       <w:r>
         <w:t>: Power cycle efficiency</w:t>
       </w:r>
@@ -8030,27 +7914,14 @@
       <w:r>
         <w:t xml:space="preserve">Equation </w:t>
       </w:r>
-      <w:r>
-        <w:fldChar w:fldCharType="begin"/>
-      </w:r>
-      <w:r>
-        <w:instrText xml:space="preserve"> SEQ Equation \* ARABIC </w:instrText>
-      </w:r>
-      <w:r>
-        <w:fldChar w:fldCharType="separate"/>
-      </w:r>
-      <w:r>
-        <w:rPr>
-          <w:noProof/>
-        </w:rPr>
-        <w:t>8</w:t>
-      </w:r>
-      <w:r>
-        <w:rPr>
-          <w:noProof/>
-        </w:rPr>
-        <w:fldChar w:fldCharType="end"/>
-      </w:r>
+      <w:fldSimple w:instr=" SEQ Equation \* ARABIC ">
+        <w:r>
+          <w:rPr>
+            <w:noProof/>
+          </w:rPr>
+          <w:t>8</w:t>
+        </w:r>
+      </w:fldSimple>
       <w:r>
         <w:t>: Mixture quality</w:t>
       </w:r>
@@ -8101,7 +7972,7 @@
           <w:noProof/>
         </w:rPr>
         <w:drawing>
-          <wp:inline distT="0" distB="0" distL="0" distR="0">
+          <wp:inline distT="0" distB="0" distL="0" distR="0" wp14:anchorId="3AEF0A69" wp14:editId="7F6F319C">
             <wp:extent cx="1932167" cy="2998888"/>
             <wp:effectExtent l="0" t="0" r="0" b="0"/>
             <wp:docPr id="3" name="Picture 3"/>
@@ -8116,7 +7987,7 @@
                     <pic:cNvPicPr/>
                   </pic:nvPicPr>
                   <pic:blipFill rotWithShape="1">
-                    <a:blip r:embed="rId11" cstate="print">
+                    <a:blip r:embed="rId10" cstate="print">
                       <a:extLst>
                         <a:ext uri="{28A0092B-C50C-407E-A947-70E740481C1C}">
                           <a14:useLocalDpi xmlns:a14="http://schemas.microsoft.com/office/drawing/2010/main" val="0"/>
@@ -8160,27 +8031,14 @@
       <w:r>
         <w:t xml:space="preserve">Figure </w:t>
       </w:r>
-      <w:r>
-        <w:fldChar w:fldCharType="begin"/>
-      </w:r>
-      <w:r>
-        <w:instrText xml:space="preserve"> SEQ Figure \* ARABIC </w:instrText>
-      </w:r>
-      <w:r>
-        <w:fldChar w:fldCharType="separate"/>
-      </w:r>
-      <w:r>
-        <w:rPr>
-          <w:noProof/>
-        </w:rPr>
-        <w:t>2</w:t>
-      </w:r>
-      <w:r>
-        <w:rPr>
-          <w:noProof/>
-        </w:rPr>
-        <w:fldChar w:fldCharType="end"/>
-      </w:r>
+      <w:fldSimple w:instr=" SEQ Figure \* ARABIC ">
+        <w:r>
+          <w:rPr>
+            <w:noProof/>
+          </w:rPr>
+          <w:t>2</w:t>
+        </w:r>
+      </w:fldSimple>
       <w:bookmarkEnd w:id="7"/>
       <w:r>
         <w:t>: Piston with saturated</w:t>
@@ -8413,27 +8271,14 @@
       <w:r>
         <w:t xml:space="preserve">Equation </w:t>
       </w:r>
-      <w:r>
-        <w:fldChar w:fldCharType="begin"/>
-      </w:r>
-      <w:r>
-        <w:instrText xml:space="preserve"> SEQ Equation \* ARABIC </w:instrText>
-      </w:r>
-      <w:r>
-        <w:fldChar w:fldCharType="separate"/>
-      </w:r>
-      <w:r>
-        <w:rPr>
-          <w:noProof/>
-        </w:rPr>
-        <w:t>9</w:t>
-      </w:r>
-      <w:r>
-        <w:rPr>
-          <w:noProof/>
-        </w:rPr>
-        <w:fldChar w:fldCharType="end"/>
-      </w:r>
+      <w:fldSimple w:instr=" SEQ Equation \* ARABIC ">
+        <w:r>
+          <w:rPr>
+            <w:noProof/>
+          </w:rPr>
+          <w:t>9</w:t>
+        </w:r>
+      </w:fldSimple>
       <w:r>
         <w:t>: Newtons second law applied to the free body diagram of the piston</w:t>
       </w:r>
@@ -8463,7 +8308,6 @@
           <w:id w:val="-270480091"/>
           <w:citation/>
         </w:sdtPr>
-        <w:sdtEndPr/>
         <w:sdtContent>
           <w:r>
             <w:rPr>
@@ -8697,30 +8541,14 @@
       <w:r>
         <w:t xml:space="preserve">Equation </w:t>
       </w:r>
-      <w:r>
-        <w:fldChar w:fldCharType="begin"/>
-      </w:r>
-      <w:r>
-        <w:instrText xml:space="preserve"> S</w:instrText>
-      </w:r>
-      <w:r>
-        <w:instrText xml:space="preserve">EQ Equation \* ARABIC </w:instrText>
-      </w:r>
-      <w:r>
-        <w:fldChar w:fldCharType="separate"/>
-      </w:r>
-      <w:r>
-        <w:rPr>
-          <w:noProof/>
-        </w:rPr>
-        <w:t>10</w:t>
-      </w:r>
-      <w:r>
-        <w:rPr>
-          <w:noProof/>
-        </w:rPr>
-        <w:fldChar w:fldCharType="end"/>
-      </w:r>
+      <w:fldSimple w:instr=" SEQ Equation \* ARABIC ">
+        <w:r>
+          <w:rPr>
+            <w:noProof/>
+          </w:rPr>
+          <w:t>10</w:t>
+        </w:r>
+      </w:fldSimple>
       <w:r>
         <w:t>: Specific volumes of saturated water at liquid and vapor states</w:t>
       </w:r>
@@ -8889,27 +8717,14 @@
       <w:r>
         <w:t xml:space="preserve">Equation </w:t>
       </w:r>
-      <w:r>
-        <w:fldChar w:fldCharType="begin"/>
-      </w:r>
-      <w:r>
-        <w:instrText xml:space="preserve"> SEQ Equation \* ARABIC </w:instrText>
-      </w:r>
-      <w:r>
-        <w:fldChar w:fldCharType="separate"/>
-      </w:r>
-      <w:r>
-        <w:rPr>
-          <w:noProof/>
-        </w:rPr>
-        <w:t>11</w:t>
-      </w:r>
-      <w:r>
-        <w:rPr>
-          <w:noProof/>
-        </w:rPr>
-        <w:fldChar w:fldCharType="end"/>
-      </w:r>
+      <w:fldSimple w:instr=" SEQ Equation \* ARABIC ">
+        <w:r>
+          <w:rPr>
+            <w:noProof/>
+          </w:rPr>
+          <w:t>11</w:t>
+        </w:r>
+      </w:fldSimple>
       <w:r>
         <w:t>: Volume to specific volume ratio at saturated liquid and saturated vapor states</w:t>
       </w:r>
@@ -9075,27 +8890,14 @@
       <w:r>
         <w:t xml:space="preserve">Equation </w:t>
       </w:r>
-      <w:r>
-        <w:fldChar w:fldCharType="begin"/>
-      </w:r>
-      <w:r>
-        <w:instrText xml:space="preserve"> SEQ Equation \* ARABIC </w:instrText>
-      </w:r>
-      <w:r>
-        <w:fldChar w:fldCharType="separate"/>
-      </w:r>
-      <w:r>
-        <w:rPr>
-          <w:noProof/>
-        </w:rPr>
-        <w:t>12</w:t>
-      </w:r>
-      <w:r>
-        <w:rPr>
-          <w:noProof/>
-        </w:rPr>
-        <w:fldChar w:fldCharType="end"/>
-      </w:r>
+      <w:fldSimple w:instr=" SEQ Equation \* ARABIC ">
+        <w:r>
+          <w:rPr>
+            <w:noProof/>
+          </w:rPr>
+          <w:t>12</w:t>
+        </w:r>
+      </w:fldSimple>
       <w:r>
         <w:t>: Vapor volume</w:t>
       </w:r>
@@ -9116,7 +8918,7 @@
           <w:noProof/>
         </w:rPr>
         <w:drawing>
-          <wp:inline distT="0" distB="0" distL="0" distR="0">
+          <wp:inline distT="0" distB="0" distL="0" distR="0" wp14:anchorId="67CF3B36" wp14:editId="141F651B">
             <wp:extent cx="1880483" cy="3077155"/>
             <wp:effectExtent l="0" t="0" r="0" b="0"/>
             <wp:docPr id="4" name="Picture 4"/>
@@ -9131,7 +8933,7 @@
                     <pic:cNvPicPr/>
                   </pic:nvPicPr>
                   <pic:blipFill rotWithShape="1">
-                    <a:blip r:embed="rId12" cstate="print">
+                    <a:blip r:embed="rId11" cstate="print">
                       <a:extLst>
                         <a:ext uri="{28A0092B-C50C-407E-A947-70E740481C1C}">
                           <a14:useLocalDpi xmlns:a14="http://schemas.microsoft.com/office/drawing/2010/main" val="0"/>
@@ -9174,27 +8976,14 @@
       <w:r>
         <w:t xml:space="preserve">Figure </w:t>
       </w:r>
-      <w:r>
-        <w:fldChar w:fldCharType="begin"/>
-      </w:r>
-      <w:r>
-        <w:instrText xml:space="preserve"> SEQ Figure \* ARABIC </w:instrText>
-      </w:r>
-      <w:r>
-        <w:fldChar w:fldCharType="separate"/>
-      </w:r>
-      <w:r>
-        <w:rPr>
-          <w:noProof/>
-        </w:rPr>
-        <w:t>3</w:t>
-      </w:r>
-      <w:r>
-        <w:rPr>
-          <w:noProof/>
-        </w:rPr>
-        <w:fldChar w:fldCharType="end"/>
-      </w:r>
+      <w:fldSimple w:instr=" SEQ Figure \* ARABIC ">
+        <w:r>
+          <w:rPr>
+            <w:noProof/>
+          </w:rPr>
+          <w:t>3</w:t>
+        </w:r>
+      </w:fldSimple>
       <w:r>
         <w:t>: Piston with saturated vapor</w:t>
       </w:r>
@@ -9313,7 +9102,7 @@
           <w:color w:val="FF0000"/>
         </w:rPr>
         <w:drawing>
-          <wp:inline distT="0" distB="0" distL="0" distR="0">
+          <wp:inline distT="0" distB="0" distL="0" distR="0" wp14:anchorId="13767229" wp14:editId="42064EF5">
             <wp:extent cx="2361537" cy="2099144"/>
             <wp:effectExtent l="0" t="0" r="0" b="0"/>
             <wp:docPr id="13" name="Picture 13"/>
@@ -9328,7 +9117,7 @@
                     <pic:cNvPicPr/>
                   </pic:nvPicPr>
                   <pic:blipFill rotWithShape="1">
-                    <a:blip r:embed="rId13" cstate="print">
+                    <a:blip r:embed="rId12" cstate="print">
                       <a:extLst>
                         <a:ext uri="{28A0092B-C50C-407E-A947-70E740481C1C}">
                           <a14:useLocalDpi xmlns:a14="http://schemas.microsoft.com/office/drawing/2010/main" val="0"/>
@@ -9374,27 +9163,14 @@
       <w:r>
         <w:t xml:space="preserve">Figure </w:t>
       </w:r>
-      <w:r>
-        <w:fldChar w:fldCharType="begin"/>
-      </w:r>
-      <w:r>
-        <w:instrText xml:space="preserve"> SEQ Figure \* ARABIC </w:instrText>
-      </w:r>
-      <w:r>
-        <w:fldChar w:fldCharType="separate"/>
-      </w:r>
-      <w:r>
-        <w:rPr>
-          <w:noProof/>
-        </w:rPr>
-        <w:t>4</w:t>
-      </w:r>
-      <w:r>
-        <w:rPr>
-          <w:noProof/>
-        </w:rPr>
-        <w:fldChar w:fldCharType="end"/>
-      </w:r>
+      <w:fldSimple w:instr=" SEQ Figure \* ARABIC ">
+        <w:r>
+          <w:rPr>
+            <w:noProof/>
+          </w:rPr>
+          <w:t>4</w:t>
+        </w:r>
+      </w:fldSimple>
       <w:r>
         <w:t>: T-s diagram for an ideal Rankine cycle</w:t>
       </w:r>
@@ -10282,7 +10058,7 @@
           <w:noProof/>
         </w:rPr>
         <w:drawing>
-          <wp:inline distT="0" distB="0" distL="0" distR="0">
+          <wp:inline distT="0" distB="0" distL="0" distR="0" wp14:anchorId="070FF276" wp14:editId="09D54A19">
             <wp:extent cx="2934031" cy="3028525"/>
             <wp:effectExtent l="0" t="0" r="0" b="0"/>
             <wp:docPr id="1" name="Picture 1"/>
@@ -10297,7 +10073,7 @@
                     <pic:cNvPicPr/>
                   </pic:nvPicPr>
                   <pic:blipFill>
-                    <a:blip r:embed="rId14" cstate="print">
+                    <a:blip r:embed="rId13" cstate="print">
                       <a:extLst>
                         <a:ext uri="{28A0092B-C50C-407E-A947-70E740481C1C}">
                           <a14:useLocalDpi xmlns:a14="http://schemas.microsoft.com/office/drawing/2010/main" val="0"/>
@@ -10333,27 +10109,14 @@
       <w:r>
         <w:t xml:space="preserve">Figure </w:t>
       </w:r>
-      <w:r>
-        <w:fldChar w:fldCharType="begin"/>
-      </w:r>
-      <w:r>
-        <w:instrText xml:space="preserve"> SEQ Figure \* ARABIC </w:instrText>
-      </w:r>
-      <w:r>
-        <w:fldChar w:fldCharType="separate"/>
-      </w:r>
-      <w:r>
-        <w:rPr>
-          <w:noProof/>
-        </w:rPr>
-        <w:t>5</w:t>
-      </w:r>
-      <w:r>
-        <w:rPr>
-          <w:noProof/>
-        </w:rPr>
-        <w:fldChar w:fldCharType="end"/>
-      </w:r>
+      <w:fldSimple w:instr=" SEQ Figure \* ARABIC ">
+        <w:r>
+          <w:rPr>
+            <w:noProof/>
+          </w:rPr>
+          <w:t>5</w:t>
+        </w:r>
+      </w:fldSimple>
       <w:r>
         <w:t>: Proposed study components diagram</w:t>
       </w:r>
@@ -10806,27 +10569,14 @@
       <w:r>
         <w:t xml:space="preserve">Equation </w:t>
       </w:r>
-      <w:r>
-        <w:fldChar w:fldCharType="begin"/>
-      </w:r>
-      <w:r>
-        <w:instrText xml:space="preserve"> SEQ Equation \* ARABIC </w:instrText>
-      </w:r>
-      <w:r>
-        <w:fldChar w:fldCharType="separate"/>
-      </w:r>
-      <w:r>
-        <w:rPr>
-          <w:noProof/>
-        </w:rPr>
-        <w:t>14</w:t>
-      </w:r>
-      <w:r>
-        <w:rPr>
-          <w:noProof/>
-        </w:rPr>
-        <w:fldChar w:fldCharType="end"/>
-      </w:r>
+      <w:fldSimple w:instr=" SEQ Equation \* ARABIC ">
+        <w:r>
+          <w:rPr>
+            <w:noProof/>
+          </w:rPr>
+          <w:t>14</w:t>
+        </w:r>
+      </w:fldSimple>
       <w:bookmarkEnd w:id="21"/>
       <w:r>
         <w:t>:</w:t>
@@ -10854,7 +10604,6 @@
           <w:id w:val="1074314602"/>
           <w:citation/>
         </w:sdtPr>
-        <w:sdtEndPr/>
         <w:sdtContent>
           <w:r>
             <w:fldChar w:fldCharType="begin"/>
@@ -10903,7 +10652,7 @@
         </w:rPr>
         <w:lastRenderedPageBreak/>
         <w:drawing>
-          <wp:inline distT="0" distB="0" distL="0" distR="0" wp14:anchorId="27EB83A5" wp14:editId="11261175">
+          <wp:inline distT="0" distB="0" distL="0" distR="0" wp14:anchorId="56886185" wp14:editId="49120D3F">
             <wp:extent cx="4641011" cy="3071817"/>
             <wp:effectExtent l="0" t="0" r="0" b="0"/>
             <wp:docPr id="9" name="Picture 9"/>
@@ -10918,7 +10667,7 @@
                     <pic:cNvPicPr/>
                   </pic:nvPicPr>
                   <pic:blipFill>
-                    <a:blip r:embed="rId15" cstate="print">
+                    <a:blip r:embed="rId14" cstate="print">
                       <a:extLst>
                         <a:ext uri="{28A0092B-C50C-407E-A947-70E740481C1C}">
                           <a14:useLocalDpi xmlns:a14="http://schemas.microsoft.com/office/drawing/2010/main" val="0"/>
@@ -10958,27 +10707,14 @@
       <w:r>
         <w:t xml:space="preserve">Figure </w:t>
       </w:r>
-      <w:r>
-        <w:fldChar w:fldCharType="begin"/>
-      </w:r>
-      <w:r>
-        <w:instrText xml:space="preserve"> SEQ Figure \* ARABIC </w:instrText>
-      </w:r>
-      <w:r>
-        <w:fldChar w:fldCharType="separate"/>
-      </w:r>
-      <w:r>
-        <w:rPr>
-          <w:noProof/>
-        </w:rPr>
-        <w:t>6</w:t>
-      </w:r>
-      <w:r>
-        <w:rPr>
-          <w:noProof/>
-        </w:rPr>
-        <w:fldChar w:fldCharType="end"/>
-      </w:r>
+      <w:fldSimple w:instr=" SEQ Figure \* ARABIC ">
+        <w:r>
+          <w:rPr>
+            <w:noProof/>
+          </w:rPr>
+          <w:t>6</w:t>
+        </w:r>
+      </w:fldSimple>
       <w:bookmarkEnd w:id="22"/>
       <w:r>
         <w:t xml:space="preserve">: </w:t>
@@ -11206,27 +10942,14 @@
       <w:r>
         <w:t xml:space="preserve">Equation </w:t>
       </w:r>
-      <w:r>
-        <w:fldChar w:fldCharType="begin"/>
-      </w:r>
-      <w:r>
-        <w:instrText xml:space="preserve"> SEQ Equation \* ARABIC </w:instrText>
-      </w:r>
-      <w:r>
-        <w:fldChar w:fldCharType="separate"/>
-      </w:r>
-      <w:r>
-        <w:rPr>
-          <w:noProof/>
-        </w:rPr>
-        <w:t>15</w:t>
-      </w:r>
-      <w:r>
-        <w:rPr>
-          <w:noProof/>
-        </w:rPr>
-        <w:fldChar w:fldCharType="end"/>
-      </w:r>
+      <w:fldSimple w:instr=" SEQ Equation \* ARABIC ">
+        <w:r>
+          <w:rPr>
+            <w:noProof/>
+          </w:rPr>
+          <w:t>15</w:t>
+        </w:r>
+      </w:fldSimple>
       <w:r>
         <w:t>: Turbine model</w:t>
       </w:r>
@@ -11426,27 +11149,14 @@
       <w:r>
         <w:t xml:space="preserve">Equation </w:t>
       </w:r>
-      <w:r>
-        <w:fldChar w:fldCharType="begin"/>
-      </w:r>
-      <w:r>
-        <w:instrText xml:space="preserve"> SEQ Equation \* ARABIC </w:instrText>
-      </w:r>
-      <w:r>
-        <w:fldChar w:fldCharType="separate"/>
-      </w:r>
-      <w:r>
-        <w:rPr>
-          <w:noProof/>
-        </w:rPr>
-        <w:t>16</w:t>
-      </w:r>
-      <w:r>
-        <w:rPr>
-          <w:noProof/>
-        </w:rPr>
-        <w:fldChar w:fldCharType="end"/>
-      </w:r>
+      <w:fldSimple w:instr=" SEQ Equation \* ARABIC ">
+        <w:r>
+          <w:rPr>
+            <w:noProof/>
+          </w:rPr>
+          <w:t>16</w:t>
+        </w:r>
+      </w:fldSimple>
       <w:bookmarkEnd w:id="24"/>
       <w:r>
         <w:t>: Enthalpy of a vapor-liquid mixture</w:t>
@@ -11700,27 +11410,14 @@
       <w:r>
         <w:t xml:space="preserve">Equation </w:t>
       </w:r>
-      <w:r>
-        <w:fldChar w:fldCharType="begin"/>
-      </w:r>
-      <w:r>
-        <w:instrText xml:space="preserve"> SEQ Equation \* ARABIC </w:instrText>
-      </w:r>
-      <w:r>
-        <w:fldChar w:fldCharType="separate"/>
-      </w:r>
-      <w:r>
-        <w:rPr>
-          <w:noProof/>
-        </w:rPr>
-        <w:t>17</w:t>
-      </w:r>
-      <w:r>
-        <w:rPr>
-          <w:noProof/>
-        </w:rPr>
-        <w:fldChar w:fldCharType="end"/>
-      </w:r>
+      <w:fldSimple w:instr=" SEQ Equation \* ARABIC ">
+        <w:r>
+          <w:rPr>
+            <w:noProof/>
+          </w:rPr>
+          <w:t>17</w:t>
+        </w:r>
+      </w:fldSimple>
       <w:bookmarkEnd w:id="25"/>
       <w:r>
         <w:t>: Vapor-liquid mixture quality</w:t>
@@ -11927,27 +11624,14 @@
       <w:r>
         <w:t xml:space="preserve">Equation </w:t>
       </w:r>
-      <w:r>
-        <w:fldChar w:fldCharType="begin"/>
-      </w:r>
-      <w:r>
-        <w:instrText xml:space="preserve"> SEQ Equation \* ARABIC </w:instrText>
-      </w:r>
-      <w:r>
-        <w:fldChar w:fldCharType="separate"/>
-      </w:r>
-      <w:r>
-        <w:rPr>
-          <w:noProof/>
-        </w:rPr>
-        <w:t>18</w:t>
-      </w:r>
-      <w:r>
-        <w:rPr>
-          <w:noProof/>
-        </w:rPr>
-        <w:fldChar w:fldCharType="end"/>
-      </w:r>
+      <w:fldSimple w:instr=" SEQ Equation \* ARABIC ">
+        <w:r>
+          <w:rPr>
+            <w:noProof/>
+          </w:rPr>
+          <w:t>18</w:t>
+        </w:r>
+      </w:fldSimple>
       <w:r>
         <w:t>: Condenser model</w:t>
       </w:r>
@@ -12224,27 +11908,14 @@
       <w:r>
         <w:t xml:space="preserve">Equation </w:t>
       </w:r>
-      <w:r>
-        <w:fldChar w:fldCharType="begin"/>
-      </w:r>
-      <w:r>
-        <w:instrText xml:space="preserve"> SEQ Equation \* ARABIC </w:instrText>
-      </w:r>
-      <w:r>
-        <w:fldChar w:fldCharType="separate"/>
-      </w:r>
-      <w:r>
-        <w:rPr>
-          <w:noProof/>
-        </w:rPr>
-        <w:t>19</w:t>
-      </w:r>
-      <w:r>
-        <w:rPr>
-          <w:noProof/>
-        </w:rPr>
-        <w:fldChar w:fldCharType="end"/>
-      </w:r>
+      <w:fldSimple w:instr=" SEQ Equation \* ARABIC ">
+        <w:r>
+          <w:rPr>
+            <w:noProof/>
+          </w:rPr>
+          <w:t>19</w:t>
+        </w:r>
+      </w:fldSimple>
       <w:bookmarkEnd w:id="26"/>
       <w:r>
         <w:t>: Pump model</w:t>
@@ -12457,27 +12128,14 @@
       <w:r>
         <w:t xml:space="preserve">Equation </w:t>
       </w:r>
-      <w:r>
-        <w:fldChar w:fldCharType="begin"/>
-      </w:r>
-      <w:r>
-        <w:instrText xml:space="preserve"> SEQ Equation \* ARABIC </w:instrText>
-      </w:r>
-      <w:r>
-        <w:fldChar w:fldCharType="separate"/>
-      </w:r>
-      <w:r>
-        <w:rPr>
-          <w:noProof/>
-        </w:rPr>
-        <w:t>20</w:t>
-      </w:r>
-      <w:r>
-        <w:rPr>
-          <w:noProof/>
-        </w:rPr>
-        <w:fldChar w:fldCharType="end"/>
-      </w:r>
+      <w:fldSimple w:instr=" SEQ Equation \* ARABIC ">
+        <w:r>
+          <w:rPr>
+            <w:noProof/>
+          </w:rPr>
+          <w:t>20</w:t>
+        </w:r>
+      </w:fldSimple>
       <w:r>
         <w:t>: Boiler model</w:t>
       </w:r>
@@ -12722,30 +12380,14 @@
       <w:r>
         <w:t xml:space="preserve">Equation </w:t>
       </w:r>
-      <w:r>
-        <w:fldChar w:fldCharType="begin"/>
-      </w:r>
-      <w:r>
-        <w:instrText xml:space="preserve"> SEQ Equation \* ARAB</w:instrText>
-      </w:r>
-      <w:r>
-        <w:instrText xml:space="preserve">IC </w:instrText>
-      </w:r>
-      <w:r>
-        <w:fldChar w:fldCharType="separate"/>
-      </w:r>
-      <w:r>
-        <w:rPr>
-          <w:noProof/>
-        </w:rPr>
-        <w:t>21</w:t>
-      </w:r>
-      <w:r>
-        <w:rPr>
-          <w:noProof/>
-        </w:rPr>
-        <w:fldChar w:fldCharType="end"/>
-      </w:r>
+      <w:fldSimple w:instr=" SEQ Equation \* ARABIC ">
+        <w:r>
+          <w:rPr>
+            <w:noProof/>
+          </w:rPr>
+          <w:t>21</w:t>
+        </w:r>
+      </w:fldSimple>
       <w:bookmarkEnd w:id="28"/>
       <w:r>
         <w:t>: Enthalpy of an adiabatic turbine at state 2</w:t>
@@ -12966,27 +12608,14 @@
       <w:r>
         <w:t xml:space="preserve">Equation </w:t>
       </w:r>
-      <w:r>
-        <w:fldChar w:fldCharType="begin"/>
-      </w:r>
-      <w:r>
-        <w:instrText xml:space="preserve"> SEQ Equation \* ARABIC </w:instrText>
-      </w:r>
-      <w:r>
-        <w:fldChar w:fldCharType="separate"/>
-      </w:r>
-      <w:r>
-        <w:rPr>
-          <w:noProof/>
-        </w:rPr>
-        <w:t>22</w:t>
-      </w:r>
-      <w:r>
-        <w:rPr>
-          <w:noProof/>
-        </w:rPr>
-        <w:fldChar w:fldCharType="end"/>
-      </w:r>
+      <w:fldSimple w:instr=" SEQ Equation \* ARABIC ">
+        <w:r>
+          <w:rPr>
+            <w:noProof/>
+          </w:rPr>
+          <w:t>22</w:t>
+        </w:r>
+      </w:fldSimple>
       <w:bookmarkEnd w:id="29"/>
       <w:r>
         <w:t>: State 2 enthalpy adjusted for turbine irreversibilities</w:t>
@@ -13222,13 +12851,7 @@
                     <w:rPr>
                       <w:rFonts w:ascii="Cambria Math" w:hAnsi="Cambria Math"/>
                     </w:rPr>
-                    <m:t>pu</m:t>
-                  </m:r>
-                  <m:r>
-                    <w:rPr>
-                      <w:rFonts w:ascii="Cambria Math" w:hAnsi="Cambria Math"/>
-                    </w:rPr>
-                    <m:t>mp</m:t>
+                    <m:t>pump</m:t>
                   </m:r>
                 </m:sub>
               </m:sSub>
@@ -13245,27 +12868,14 @@
       <w:r>
         <w:t xml:space="preserve">Equation </w:t>
       </w:r>
-      <w:r>
-        <w:fldChar w:fldCharType="begin"/>
-      </w:r>
-      <w:r>
-        <w:instrText xml:space="preserve"> SEQ Equation \* ARABIC </w:instrText>
-      </w:r>
-      <w:r>
-        <w:fldChar w:fldCharType="separate"/>
-      </w:r>
-      <w:r>
-        <w:rPr>
-          <w:noProof/>
-        </w:rPr>
-        <w:t>23</w:t>
-      </w:r>
-      <w:r>
-        <w:rPr>
-          <w:noProof/>
-        </w:rPr>
-        <w:fldChar w:fldCharType="end"/>
-      </w:r>
+      <w:fldSimple w:instr=" SEQ Equation \* ARABIC ">
+        <w:r>
+          <w:rPr>
+            <w:noProof/>
+          </w:rPr>
+          <w:t>23</w:t>
+        </w:r>
+      </w:fldSimple>
       <w:r>
         <w:t>: Pump model with irreversibilities</w:t>
       </w:r>
@@ -13612,27 +13222,14 @@
       <w:r>
         <w:t xml:space="preserve">Equation </w:t>
       </w:r>
-      <w:r>
-        <w:fldChar w:fldCharType="begin"/>
-      </w:r>
-      <w:r>
-        <w:instrText xml:space="preserve"> SEQ Equation \* ARABIC </w:instrText>
-      </w:r>
-      <w:r>
-        <w:fldChar w:fldCharType="separate"/>
-      </w:r>
-      <w:r>
-        <w:rPr>
-          <w:noProof/>
-        </w:rPr>
-        <w:t>24</w:t>
-      </w:r>
-      <w:r>
-        <w:rPr>
-          <w:noProof/>
-        </w:rPr>
-        <w:fldChar w:fldCharType="end"/>
-      </w:r>
+      <w:fldSimple w:instr=" SEQ Equation \* ARABIC ">
+        <w:r>
+          <w:rPr>
+            <w:noProof/>
+          </w:rPr>
+          <w:t>24</w:t>
+        </w:r>
+      </w:fldSimple>
       <w:r>
         <w:t>: Enthalpy at state 4 given a specific volume at state 3, pressures at states 3 and 4 and a pump efficiency</w:t>
       </w:r>
@@ -13837,27 +13434,14 @@
       <w:r>
         <w:t xml:space="preserve">Equation </w:t>
       </w:r>
-      <w:r>
-        <w:fldChar w:fldCharType="begin"/>
-      </w:r>
-      <w:r>
-        <w:instrText xml:space="preserve"> SEQ Equation \* ARABIC </w:instrText>
-      </w:r>
-      <w:r>
-        <w:fldChar w:fldCharType="separate"/>
-      </w:r>
-      <w:r>
-        <w:rPr>
-          <w:noProof/>
-        </w:rPr>
-        <w:t>25</w:t>
-      </w:r>
-      <w:r>
-        <w:rPr>
-          <w:noProof/>
-        </w:rPr>
-        <w:fldChar w:fldCharType="end"/>
-      </w:r>
+      <w:fldSimple w:instr=" SEQ Equation \* ARABIC ">
+        <w:r>
+          <w:rPr>
+            <w:noProof/>
+          </w:rPr>
+          <w:t>25</w:t>
+        </w:r>
+      </w:fldSimple>
       <w:r>
         <w:t>: Rankine cycle net power production</w:t>
       </w:r>
@@ -14094,27 +13678,14 @@
       <w:r>
         <w:t xml:space="preserve">Equation </w:t>
       </w:r>
-      <w:r>
-        <w:fldChar w:fldCharType="begin"/>
-      </w:r>
-      <w:r>
-        <w:instrText xml:space="preserve"> SEQ Equation \* ARABIC </w:instrText>
-      </w:r>
-      <w:r>
-        <w:fldChar w:fldCharType="separate"/>
-      </w:r>
-      <w:r>
-        <w:rPr>
-          <w:noProof/>
-        </w:rPr>
-        <w:t>26</w:t>
-      </w:r>
-      <w:r>
-        <w:rPr>
-          <w:noProof/>
-        </w:rPr>
-        <w:fldChar w:fldCharType="end"/>
-      </w:r>
+      <w:fldSimple w:instr=" SEQ Equation \* ARABIC ">
+        <w:r>
+          <w:rPr>
+            <w:noProof/>
+          </w:rPr>
+          <w:t>26</w:t>
+        </w:r>
+      </w:fldSimple>
       <w:r>
         <w:t>: Rankine cycle thermal efficiency</w:t>
       </w:r>
@@ -14136,7 +13707,6 @@
           <w:id w:val="-928351934"/>
           <w:citation/>
         </w:sdtPr>
-        <w:sdtEndPr/>
         <w:sdtContent>
           <w:r>
             <w:fldChar w:fldCharType="begin"/>
@@ -14181,7 +13751,6 @@
           <w:id w:val="-1947763227"/>
           <w:citation/>
         </w:sdtPr>
-        <w:sdtEndPr/>
         <w:sdtContent>
           <w:r>
             <w:fldChar w:fldCharType="begin"/>
@@ -14263,27 +13832,14 @@
       <w:r>
         <w:t xml:space="preserve">Equation </w:t>
       </w:r>
-      <w:r>
-        <w:fldChar w:fldCharType="begin"/>
-      </w:r>
-      <w:r>
-        <w:instrText xml:space="preserve"> SEQ Equation \* ARABIC </w:instrText>
-      </w:r>
-      <w:r>
-        <w:fldChar w:fldCharType="separate"/>
-      </w:r>
-      <w:r>
-        <w:rPr>
-          <w:noProof/>
-        </w:rPr>
-        <w:t>27</w:t>
-      </w:r>
-      <w:r>
-        <w:rPr>
-          <w:noProof/>
-        </w:rPr>
-        <w:fldChar w:fldCharType="end"/>
-      </w:r>
+      <w:fldSimple w:instr=" SEQ Equation \* ARABIC ">
+        <w:r>
+          <w:rPr>
+            <w:noProof/>
+          </w:rPr>
+          <w:t>27</w:t>
+        </w:r>
+      </w:fldSimple>
       <w:bookmarkEnd w:id="30"/>
       <w:r>
         <w:t>: Heat exchanger heat transfer equation</w:t>
@@ -14722,27 +14278,14 @@
       <w:r>
         <w:t xml:space="preserve">Equation </w:t>
       </w:r>
-      <w:r>
-        <w:fldChar w:fldCharType="begin"/>
-      </w:r>
-      <w:r>
-        <w:instrText xml:space="preserve"> SEQ Equation \* ARABIC </w:instrText>
-      </w:r>
-      <w:r>
-        <w:fldChar w:fldCharType="separate"/>
-      </w:r>
-      <w:r>
-        <w:rPr>
-          <w:noProof/>
-        </w:rPr>
-        <w:t>28</w:t>
-      </w:r>
-      <w:r>
-        <w:rPr>
-          <w:noProof/>
-        </w:rPr>
-        <w:fldChar w:fldCharType="end"/>
-      </w:r>
+      <w:fldSimple w:instr=" SEQ Equation \* ARABIC ">
+        <w:r>
+          <w:rPr>
+            <w:noProof/>
+          </w:rPr>
+          <w:t>28</w:t>
+        </w:r>
+      </w:fldSimple>
       <w:bookmarkEnd w:id="31"/>
       <w:r>
         <w:t>: Log mean temperature difference</w:t>
@@ -14992,27 +14535,14 @@
       <w:r>
         <w:t xml:space="preserve">Equation </w:t>
       </w:r>
-      <w:r>
-        <w:fldChar w:fldCharType="begin"/>
-      </w:r>
-      <w:r>
-        <w:instrText xml:space="preserve"> SEQ Equation \* ARABIC </w:instrText>
-      </w:r>
-      <w:r>
-        <w:fldChar w:fldCharType="separate"/>
-      </w:r>
-      <w:r>
-        <w:rPr>
-          <w:noProof/>
-        </w:rPr>
-        <w:t>29</w:t>
-      </w:r>
-      <w:r>
-        <w:rPr>
-          <w:noProof/>
-        </w:rPr>
-        <w:fldChar w:fldCharType="end"/>
-      </w:r>
+      <w:fldSimple w:instr=" SEQ Equation \* ARABIC ">
+        <w:r>
+          <w:rPr>
+            <w:noProof/>
+          </w:rPr>
+          <w:t>29</w:t>
+        </w:r>
+      </w:fldSimple>
       <w:bookmarkEnd w:id="32"/>
       <w:r>
         <w:t>: Heat transfer in a heat exchanger</w:t>
@@ -15132,7 +14662,6 @@
           <w:id w:val="1593054010"/>
           <w:citation/>
         </w:sdtPr>
-        <w:sdtEndPr/>
         <w:sdtContent>
           <w:r>
             <w:fldChar w:fldCharType="begin"/>
@@ -15199,27 +14728,14 @@
       <w:r>
         <w:t xml:space="preserve">Equation </w:t>
       </w:r>
-      <w:r>
-        <w:fldChar w:fldCharType="begin"/>
-      </w:r>
-      <w:r>
-        <w:instrText xml:space="preserve"> SEQ Equation \* ARABIC </w:instrText>
-      </w:r>
-      <w:r>
-        <w:fldChar w:fldCharType="separate"/>
-      </w:r>
-      <w:r>
-        <w:rPr>
-          <w:noProof/>
-        </w:rPr>
-        <w:t>30</w:t>
-      </w:r>
-      <w:r>
-        <w:rPr>
-          <w:noProof/>
-        </w:rPr>
-        <w:fldChar w:fldCharType="end"/>
-      </w:r>
+      <w:fldSimple w:instr=" SEQ Equation \* ARABIC ">
+        <w:r>
+          <w:rPr>
+            <w:noProof/>
+          </w:rPr>
+          <w:t>30</w:t>
+        </w:r>
+      </w:fldSimple>
       <w:r>
         <w:t>: Heat exchange surface area for a shell in tube heat exchanger</w:t>
       </w:r>
@@ -15258,27 +14774,14 @@
         <w:lastRenderedPageBreak/>
         <w:t xml:space="preserve">Table </w:t>
       </w:r>
-      <w:r>
-        <w:fldChar w:fldCharType="begin"/>
-      </w:r>
-      <w:r>
-        <w:instrText xml:space="preserve"> SEQ Table \* ARABIC </w:instrText>
-      </w:r>
-      <w:r>
-        <w:fldChar w:fldCharType="separate"/>
-      </w:r>
-      <w:r>
-        <w:rPr>
-          <w:noProof/>
-        </w:rPr>
-        <w:t>3</w:t>
-      </w:r>
-      <w:r>
-        <w:rPr>
-          <w:noProof/>
-        </w:rPr>
-        <w:fldChar w:fldCharType="end"/>
-      </w:r>
+      <w:fldSimple w:instr=" SEQ Table \* ARABIC ">
+        <w:r>
+          <w:rPr>
+            <w:noProof/>
+          </w:rPr>
+          <w:t>3</w:t>
+        </w:r>
+      </w:fldSimple>
       <w:r>
         <w:t xml:space="preserve">: Thermodynamic properties of the working fluid at the cycle design points </w:t>
       </w:r>
@@ -15287,7 +14790,6 @@
           <w:id w:val="1025060326"/>
           <w:citation/>
         </w:sdtPr>
-        <w:sdtEndPr/>
         <w:sdtContent>
           <w:r>
             <w:fldChar w:fldCharType="begin"/>
@@ -15319,10 +14821,66 @@
           <w:noProof/>
         </w:rPr>
         <w:drawing>
-          <wp:inline distT="0" distB="0" distL="0" distR="0" wp14:anchorId="062835F7" wp14:editId="4FAAF98E">
+          <wp:inline distT="0" distB="0" distL="0" distR="0" wp14:anchorId="5493133C" wp14:editId="2955CD79">
             <wp:extent cx="3964838" cy="1277039"/>
             <wp:effectExtent l="0" t="0" r="0" b="0"/>
             <wp:docPr id="18" name="Picture 18"/>
+            <wp:cNvGraphicFramePr>
+              <a:graphicFrameLocks xmlns:a="http://schemas.openxmlformats.org/drawingml/2006/main" noChangeAspect="1"/>
+            </wp:cNvGraphicFramePr>
+            <a:graphic xmlns:a="http://schemas.openxmlformats.org/drawingml/2006/main">
+              <a:graphicData uri="http://schemas.openxmlformats.org/drawingml/2006/picture">
+                <pic:pic xmlns:pic="http://schemas.openxmlformats.org/drawingml/2006/picture">
+                  <pic:nvPicPr>
+                    <pic:cNvPr id="0" name=""/>
+                    <pic:cNvPicPr/>
+                  </pic:nvPicPr>
+                  <pic:blipFill>
+                    <a:blip r:embed="rId15"/>
+                    <a:stretch>
+                      <a:fillRect/>
+                    </a:stretch>
+                  </pic:blipFill>
+                  <pic:spPr>
+                    <a:xfrm>
+                      <a:off x="0" y="0"/>
+                      <a:ext cx="3965534" cy="1277263"/>
+                    </a:xfrm>
+                    <a:prstGeom prst="rect">
+                      <a:avLst/>
+                    </a:prstGeom>
+                  </pic:spPr>
+                </pic:pic>
+              </a:graphicData>
+            </a:graphic>
+          </wp:inline>
+        </w:drawing>
+      </w:r>
+    </w:p>
+    <w:p>
+      <w:pPr>
+        <w:jc w:val="center"/>
+      </w:pPr>
+    </w:p>
+    <w:p>
+      <w:r>
+        <w:t>Where the state labels are derived from the following diagram:</w:t>
+      </w:r>
+    </w:p>
+    <w:p/>
+    <w:p>
+      <w:pPr>
+        <w:jc w:val="center"/>
+      </w:pPr>
+      <w:r>
+        <w:rPr>
+          <w:noProof/>
+        </w:rPr>
+        <w:drawing>
+          <wp:inline distT="0" distB="0" distL="0" distR="0" wp14:anchorId="5BB86B47" wp14:editId="4CF87835">
+            <wp:extent cx="3291840" cy="2276809"/>
+            <wp:effectExtent l="0" t="0" r="0" b="0"/>
+            <wp:docPr id="20" name="Picture 20"/>
             <wp:cNvGraphicFramePr>
               <a:graphicFrameLocks xmlns:a="http://schemas.openxmlformats.org/drawingml/2006/main" noChangeAspect="1"/>
             </wp:cNvGraphicFramePr>
@@ -15342,62 +14900,6 @@
                   <pic:spPr>
                     <a:xfrm>
                       <a:off x="0" y="0"/>
-                      <a:ext cx="3965534" cy="1277263"/>
-                    </a:xfrm>
-                    <a:prstGeom prst="rect">
-                      <a:avLst/>
-                    </a:prstGeom>
-                  </pic:spPr>
-                </pic:pic>
-              </a:graphicData>
-            </a:graphic>
-          </wp:inline>
-        </w:drawing>
-      </w:r>
-    </w:p>
-    <w:p>
-      <w:pPr>
-        <w:jc w:val="center"/>
-      </w:pPr>
-    </w:p>
-    <w:p>
-      <w:r>
-        <w:t>Where the state labels are derived from the following diagram:</w:t>
-      </w:r>
-    </w:p>
-    <w:p/>
-    <w:p>
-      <w:pPr>
-        <w:jc w:val="center"/>
-      </w:pPr>
-      <w:r>
-        <w:rPr>
-          <w:noProof/>
-        </w:rPr>
-        <w:drawing>
-          <wp:inline distT="0" distB="0" distL="0" distR="0" wp14:anchorId="6D349898" wp14:editId="15CF0186">
-            <wp:extent cx="3291840" cy="2276809"/>
-            <wp:effectExtent l="0" t="0" r="0" b="0"/>
-            <wp:docPr id="20" name="Picture 20"/>
-            <wp:cNvGraphicFramePr>
-              <a:graphicFrameLocks xmlns:a="http://schemas.openxmlformats.org/drawingml/2006/main" noChangeAspect="1"/>
-            </wp:cNvGraphicFramePr>
-            <a:graphic xmlns:a="http://schemas.openxmlformats.org/drawingml/2006/main">
-              <a:graphicData uri="http://schemas.openxmlformats.org/drawingml/2006/picture">
-                <pic:pic xmlns:pic="http://schemas.openxmlformats.org/drawingml/2006/picture">
-                  <pic:nvPicPr>
-                    <pic:cNvPr id="0" name=""/>
-                    <pic:cNvPicPr/>
-                  </pic:nvPicPr>
-                  <pic:blipFill>
-                    <a:blip r:embed="rId17"/>
-                    <a:stretch>
-                      <a:fillRect/>
-                    </a:stretch>
-                  </pic:blipFill>
-                  <pic:spPr>
-                    <a:xfrm>
-                      <a:off x="0" y="0"/>
                       <a:ext cx="3289636" cy="2275285"/>
                     </a:xfrm>
                     <a:prstGeom prst="rect">
@@ -15420,27 +14922,14 @@
       <w:r>
         <w:t xml:space="preserve">Figure </w:t>
       </w:r>
-      <w:r>
-        <w:fldChar w:fldCharType="begin"/>
-      </w:r>
-      <w:r>
-        <w:instrText xml:space="preserve"> SEQ Figure \* ARABIC </w:instrText>
-      </w:r>
-      <w:r>
-        <w:fldChar w:fldCharType="separate"/>
-      </w:r>
-      <w:r>
-        <w:rPr>
-          <w:noProof/>
-        </w:rPr>
-        <w:t>7</w:t>
-      </w:r>
-      <w:r>
-        <w:rPr>
-          <w:noProof/>
-        </w:rPr>
-        <w:fldChar w:fldCharType="end"/>
-      </w:r>
+      <w:fldSimple w:instr=" SEQ Figure \* ARABIC ">
+        <w:r>
+          <w:rPr>
+            <w:noProof/>
+          </w:rPr>
+          <w:t>7</w:t>
+        </w:r>
+      </w:fldSimple>
       <w:r>
         <w:t xml:space="preserve">: T-s diagram of the experimental cycle </w:t>
       </w:r>
@@ -15449,7 +14938,6 @@
           <w:id w:val="2064216954"/>
           <w:citation/>
         </w:sdtPr>
-        <w:sdtEndPr/>
         <w:sdtContent>
           <w:r>
             <w:fldChar w:fldCharType="begin"/>
@@ -15494,27 +14982,14 @@
       <w:r>
         <w:t xml:space="preserve">Table </w:t>
       </w:r>
-      <w:r>
-        <w:fldChar w:fldCharType="begin"/>
-      </w:r>
-      <w:r>
-        <w:instrText xml:space="preserve"> SEQ Table \* ARABIC </w:instrText>
-      </w:r>
-      <w:r>
-        <w:fldChar w:fldCharType="separate"/>
-      </w:r>
-      <w:r>
-        <w:rPr>
-          <w:noProof/>
-        </w:rPr>
-        <w:t>4</w:t>
-      </w:r>
-      <w:r>
-        <w:rPr>
-          <w:noProof/>
-        </w:rPr>
-        <w:fldChar w:fldCharType="end"/>
-      </w:r>
+      <w:fldSimple w:instr=" SEQ Table \* ARABIC ">
+        <w:r>
+          <w:rPr>
+            <w:noProof/>
+          </w:rPr>
+          <w:t>4</w:t>
+        </w:r>
+      </w:fldSimple>
       <w:r>
         <w:t>: Observed operating conditions of an ORC</w:t>
       </w:r>
@@ -15523,7 +14998,6 @@
           <w:id w:val="1590970609"/>
           <w:citation/>
         </w:sdtPr>
-        <w:sdtEndPr/>
         <w:sdtContent>
           <w:r>
             <w:fldChar w:fldCharType="begin"/>
@@ -15561,10 +15035,126 @@
           <w:noProof/>
         </w:rPr>
         <w:drawing>
-          <wp:inline distT="0" distB="0" distL="0" distR="0" wp14:anchorId="417A205C" wp14:editId="0538497C">
+          <wp:inline distT="0" distB="0" distL="0" distR="0" wp14:anchorId="732854EE" wp14:editId="6D4F19D5">
             <wp:extent cx="5266944" cy="1259902"/>
             <wp:effectExtent l="0" t="0" r="0" b="0"/>
             <wp:docPr id="22" name="Picture 22"/>
+            <wp:cNvGraphicFramePr>
+              <a:graphicFrameLocks xmlns:a="http://schemas.openxmlformats.org/drawingml/2006/main" noChangeAspect="1"/>
+            </wp:cNvGraphicFramePr>
+            <a:graphic xmlns:a="http://schemas.openxmlformats.org/drawingml/2006/main">
+              <a:graphicData uri="http://schemas.openxmlformats.org/drawingml/2006/picture">
+                <pic:pic xmlns:pic="http://schemas.openxmlformats.org/drawingml/2006/picture">
+                  <pic:nvPicPr>
+                    <pic:cNvPr id="0" name=""/>
+                    <pic:cNvPicPr/>
+                  </pic:nvPicPr>
+                  <pic:blipFill>
+                    <a:blip r:embed="rId17"/>
+                    <a:stretch>
+                      <a:fillRect/>
+                    </a:stretch>
+                  </pic:blipFill>
+                  <pic:spPr>
+                    <a:xfrm>
+                      <a:off x="0" y="0"/>
+                      <a:ext cx="5280312" cy="1263100"/>
+                    </a:xfrm>
+                    <a:prstGeom prst="rect">
+                      <a:avLst/>
+                    </a:prstGeom>
+                  </pic:spPr>
+                </pic:pic>
+              </a:graphicData>
+            </a:graphic>
+          </wp:inline>
+        </w:drawing>
+      </w:r>
+    </w:p>
+    <w:p>
+      <w:pPr>
+        <w:jc w:val="center"/>
+      </w:pPr>
+    </w:p>
+    <w:p>
+      <w:r>
+        <w:t xml:space="preserve">Using the boiler pressure </w:t>
+      </w:r>
+      <w:r>
+        <w:t>8.65</w:t>
+      </w:r>
+      <w:r>
+        <w:t xml:space="preserve"> bar (0.</w:t>
+      </w:r>
+      <w:r>
+        <w:t>865</w:t>
+      </w:r>
+      <w:r>
+        <w:t xml:space="preserve"> MPa) and the condenser pressure </w:t>
+      </w:r>
+      <w:r>
+        <w:t>2.54</w:t>
+      </w:r>
+      <w:r>
+        <w:t xml:space="preserve"> bar (0.</w:t>
+      </w:r>
+      <w:r>
+        <w:t>254</w:t>
+      </w:r>
+      <w:r>
+        <w:t xml:space="preserve"> MPa)</w:t>
+      </w:r>
+      <w:r>
+        <w:t xml:space="preserve"> </w:t>
+      </w:r>
+      <w:r>
+        <w:t>From the 83</w:t>
+      </w:r>
+      <w:r>
+        <w:rPr>
+          <w:vertAlign w:val="superscript"/>
+        </w:rPr>
+        <w:t>o</w:t>
+      </w:r>
+      <w:r>
+        <w:t xml:space="preserve">C evaporator input temperature test case – which is closest to the likely heat source temperature for the automotive applications we desire to study – </w:t>
+      </w:r>
+      <w:r>
+        <w:t>and a turbine efficiency of 0.787 which was published by Kang as the maximum achieved turbine efficiency</w:t>
+      </w:r>
+      <w:r>
+        <w:t>;</w:t>
+      </w:r>
+      <w:r>
+        <w:t xml:space="preserve"> </w:t>
+      </w:r>
+      <w:r>
+        <w:t>t</w:t>
+      </w:r>
+      <w:r>
+        <w:t>he following cycle parameters are found using the model developed in this study</w:t>
+      </w:r>
+      <w:r>
+        <w:t xml:space="preserve"> assuming a pump efficiency of 0.9</w:t>
+      </w:r>
+      <w:r>
+        <w:t>:</w:t>
+      </w:r>
+    </w:p>
+    <w:p/>
+    <w:p>
+      <w:pPr>
+        <w:jc w:val="center"/>
+      </w:pPr>
+      <w:r>
+        <w:rPr>
+          <w:noProof/>
+        </w:rPr>
+        <w:drawing>
+          <wp:inline distT="0" distB="0" distL="0" distR="0" wp14:anchorId="0E9EE576" wp14:editId="00D594B2">
+            <wp:extent cx="3295650" cy="1819275"/>
+            <wp:effectExtent l="0" t="0" r="0" b="9525"/>
+            <wp:docPr id="14" name="Picture 14"/>
             <wp:cNvGraphicFramePr>
               <a:graphicFrameLocks xmlns:a="http://schemas.openxmlformats.org/drawingml/2006/main" noChangeAspect="1"/>
             </wp:cNvGraphicFramePr>
@@ -15584,122 +15174,6 @@
                   <pic:spPr>
                     <a:xfrm>
                       <a:off x="0" y="0"/>
-                      <a:ext cx="5280312" cy="1263100"/>
-                    </a:xfrm>
-                    <a:prstGeom prst="rect">
-                      <a:avLst/>
-                    </a:prstGeom>
-                  </pic:spPr>
-                </pic:pic>
-              </a:graphicData>
-            </a:graphic>
-          </wp:inline>
-        </w:drawing>
-      </w:r>
-    </w:p>
-    <w:p>
-      <w:pPr>
-        <w:jc w:val="center"/>
-      </w:pPr>
-    </w:p>
-    <w:p>
-      <w:r>
-        <w:t xml:space="preserve">Using the boiler pressure </w:t>
-      </w:r>
-      <w:r>
-        <w:t>8.65</w:t>
-      </w:r>
-      <w:r>
-        <w:t xml:space="preserve"> bar (0.</w:t>
-      </w:r>
-      <w:r>
-        <w:t>865</w:t>
-      </w:r>
-      <w:r>
-        <w:t xml:space="preserve"> MPa) and the condenser pressure </w:t>
-      </w:r>
-      <w:r>
-        <w:t>2.54</w:t>
-      </w:r>
-      <w:r>
-        <w:t xml:space="preserve"> bar (0.</w:t>
-      </w:r>
-      <w:r>
-        <w:t>254</w:t>
-      </w:r>
-      <w:r>
-        <w:t xml:space="preserve"> MPa)</w:t>
-      </w:r>
-      <w:r>
-        <w:t xml:space="preserve"> </w:t>
-      </w:r>
-      <w:r>
-        <w:t>From the 83</w:t>
-      </w:r>
-      <w:r>
-        <w:rPr>
-          <w:vertAlign w:val="superscript"/>
-        </w:rPr>
-        <w:t>o</w:t>
-      </w:r>
-      <w:r>
-        <w:t xml:space="preserve">C evaporator input temperature test case – which is closest to the likely heat source temperature for the automotive applications we desire to study – </w:t>
-      </w:r>
-      <w:r>
-        <w:t>and a turbine efficiency of 0.787 which was published by Kang as the maximum achieved turbine efficiency</w:t>
-      </w:r>
-      <w:r>
-        <w:t>;</w:t>
-      </w:r>
-      <w:r>
-        <w:t xml:space="preserve"> </w:t>
-      </w:r>
-      <w:r>
-        <w:t>t</w:t>
-      </w:r>
-      <w:r>
-        <w:t>he following cycle parameters are found using the model developed in this study</w:t>
-      </w:r>
-      <w:r>
-        <w:t xml:space="preserve"> assuming a pump efficiency of 0.9</w:t>
-      </w:r>
-      <w:r>
-        <w:t>:</w:t>
-      </w:r>
-    </w:p>
-    <w:p/>
-    <w:p>
-      <w:pPr>
-        <w:jc w:val="center"/>
-      </w:pPr>
-      <w:r>
-        <w:rPr>
-          <w:noProof/>
-        </w:rPr>
-        <w:drawing>
-          <wp:inline distT="0" distB="0" distL="0" distR="0" wp14:anchorId="5B67C847" wp14:editId="377B2868">
-            <wp:extent cx="3295650" cy="1819275"/>
-            <wp:effectExtent l="0" t="0" r="0" b="9525"/>
-            <wp:docPr id="14" name="Picture 14"/>
-            <wp:cNvGraphicFramePr>
-              <a:graphicFrameLocks xmlns:a="http://schemas.openxmlformats.org/drawingml/2006/main" noChangeAspect="1"/>
-            </wp:cNvGraphicFramePr>
-            <a:graphic xmlns:a="http://schemas.openxmlformats.org/drawingml/2006/main">
-              <a:graphicData uri="http://schemas.openxmlformats.org/drawingml/2006/picture">
-                <pic:pic xmlns:pic="http://schemas.openxmlformats.org/drawingml/2006/picture">
-                  <pic:nvPicPr>
-                    <pic:cNvPr id="0" name=""/>
-                    <pic:cNvPicPr/>
-                  </pic:nvPicPr>
-                  <pic:blipFill>
-                    <a:blip r:embed="rId19"/>
-                    <a:stretch>
-                      <a:fillRect/>
-                    </a:stretch>
-                  </pic:blipFill>
-                  <pic:spPr>
-                    <a:xfrm>
-                      <a:off x="0" y="0"/>
                       <a:ext cx="3295650" cy="1819275"/>
                     </a:xfrm>
                     <a:prstGeom prst="rect">
@@ -15722,30 +15196,14 @@
       <w:r>
         <w:t xml:space="preserve">Figure </w:t>
       </w:r>
-      <w:r>
-        <w:fldChar w:fldCharType="begin"/>
-      </w:r>
-      <w:r>
-        <w:instrText xml:space="preserve"> SEQ Figure \* ARAB</w:instrText>
-      </w:r>
-      <w:r>
-        <w:instrText xml:space="preserve">IC </w:instrText>
-      </w:r>
-      <w:r>
-        <w:fldChar w:fldCharType="separate"/>
-      </w:r>
-      <w:r>
-        <w:rPr>
-          <w:noProof/>
-        </w:rPr>
-        <w:t>8</w:t>
-      </w:r>
-      <w:r>
-        <w:rPr>
-          <w:noProof/>
-        </w:rPr>
-        <w:fldChar w:fldCharType="end"/>
-      </w:r>
+      <w:fldSimple w:instr=" SEQ Figure \* ARABIC ">
+        <w:r>
+          <w:rPr>
+            <w:noProof/>
+          </w:rPr>
+          <w:t>8</w:t>
+        </w:r>
+      </w:fldSimple>
       <w:r>
         <w:t>: Model verification output</w:t>
       </w:r>
@@ -15795,7 +15253,7 @@
         </w:rPr>
         <w:lastRenderedPageBreak/>
         <w:drawing>
-          <wp:inline distT="0" distB="0" distL="0" distR="0" wp14:anchorId="0AC9E4BE" wp14:editId="7E590105">
+          <wp:inline distT="0" distB="0" distL="0" distR="0" wp14:anchorId="1CB62651" wp14:editId="12E8A701">
             <wp:extent cx="4205245" cy="2714625"/>
             <wp:effectExtent l="0" t="0" r="0" b="0"/>
             <wp:docPr id="5" name="Picture 5"/>
@@ -15810,7 +15268,7 @@
                     <pic:cNvPicPr/>
                   </pic:nvPicPr>
                   <pic:blipFill rotWithShape="1">
-                    <a:blip r:embed="rId20" cstate="print">
+                    <a:blip r:embed="rId19" cstate="print">
                       <a:extLst>
                         <a:ext uri="{28A0092B-C50C-407E-A947-70E740481C1C}">
                           <a14:useLocalDpi xmlns:a14="http://schemas.microsoft.com/office/drawing/2010/main" val="0"/>
@@ -15853,27 +15311,14 @@
       <w:r>
         <w:t xml:space="preserve">Figure </w:t>
       </w:r>
-      <w:r>
-        <w:fldChar w:fldCharType="begin"/>
-      </w:r>
-      <w:r>
-        <w:instrText xml:space="preserve"> SEQ Figure \* ARABIC </w:instrText>
-      </w:r>
-      <w:r>
-        <w:fldChar w:fldCharType="separate"/>
-      </w:r>
-      <w:r>
-        <w:rPr>
-          <w:noProof/>
-        </w:rPr>
-        <w:t>9</w:t>
-      </w:r>
-      <w:r>
-        <w:rPr>
-          <w:noProof/>
-        </w:rPr>
-        <w:fldChar w:fldCharType="end"/>
-      </w:r>
+      <w:fldSimple w:instr=" SEQ Figure \* ARABIC ">
+        <w:r>
+          <w:rPr>
+            <w:noProof/>
+          </w:rPr>
+          <w:t>9</w:t>
+        </w:r>
+      </w:fldSimple>
       <w:r>
         <w:t xml:space="preserve">: Mass flow rate observations for each evaporator input temperature test case </w:t>
       </w:r>
@@ -15882,7 +15327,6 @@
           <w:id w:val="-128943163"/>
           <w:citation/>
         </w:sdtPr>
-        <w:sdtEndPr/>
         <w:sdtContent>
           <w:r>
             <w:fldChar w:fldCharType="begin"/>
@@ -15931,7 +15375,7 @@
           <w:noProof/>
         </w:rPr>
         <w:drawing>
-          <wp:inline distT="0" distB="0" distL="0" distR="0" wp14:anchorId="37891F44" wp14:editId="228156AF">
+          <wp:inline distT="0" distB="0" distL="0" distR="0" wp14:anchorId="025B8B79" wp14:editId="0D026256">
             <wp:extent cx="3357677" cy="2247061"/>
             <wp:effectExtent l="0" t="0" r="0" b="0"/>
             <wp:docPr id="25" name="Picture 25"/>
@@ -15946,7 +15390,7 @@
                     <pic:cNvPicPr/>
                   </pic:nvPicPr>
                   <pic:blipFill>
-                    <a:blip r:embed="rId21"/>
+                    <a:blip r:embed="rId20"/>
                     <a:stretch>
                       <a:fillRect/>
                     </a:stretch>
@@ -15976,27 +15420,14 @@
       <w:r>
         <w:t xml:space="preserve">Figure </w:t>
       </w:r>
-      <w:r>
-        <w:fldChar w:fldCharType="begin"/>
-      </w:r>
-      <w:r>
-        <w:instrText xml:space="preserve"> SEQ Figure \* ARABIC </w:instrText>
-      </w:r>
-      <w:r>
-        <w:fldChar w:fldCharType="separate"/>
-      </w:r>
-      <w:r>
-        <w:rPr>
-          <w:noProof/>
-        </w:rPr>
-        <w:t>10</w:t>
-      </w:r>
-      <w:r>
-        <w:rPr>
-          <w:noProof/>
-        </w:rPr>
-        <w:fldChar w:fldCharType="end"/>
-      </w:r>
+      <w:fldSimple w:instr=" SEQ Figure \* ARABIC ">
+        <w:r>
+          <w:rPr>
+            <w:noProof/>
+          </w:rPr>
+          <w:t>10</w:t>
+        </w:r>
+      </w:fldSimple>
       <w:r>
         <w:t xml:space="preserve">: Electric power output for the experimental ORC </w:t>
       </w:r>
@@ -16005,7 +15436,6 @@
           <w:id w:val="-1066790387"/>
           <w:citation/>
         </w:sdtPr>
-        <w:sdtEndPr/>
         <w:sdtContent>
           <w:r>
             <w:fldChar w:fldCharType="begin"/>
@@ -16042,7 +15472,7 @@
         </w:rPr>
         <w:lastRenderedPageBreak/>
         <w:drawing>
-          <wp:inline distT="0" distB="0" distL="0" distR="0" wp14:anchorId="56E74F64" wp14:editId="02DD84AD">
+          <wp:inline distT="0" distB="0" distL="0" distR="0" wp14:anchorId="2F833003" wp14:editId="56D59CBD">
             <wp:extent cx="4058094" cy="2619375"/>
             <wp:effectExtent l="0" t="0" r="0" b="0"/>
             <wp:docPr id="6" name="Picture 6"/>
@@ -16057,7 +15487,7 @@
                     <pic:cNvPicPr/>
                   </pic:nvPicPr>
                   <pic:blipFill>
-                    <a:blip r:embed="rId22" cstate="print">
+                    <a:blip r:embed="rId21" cstate="print">
                       <a:extLst>
                         <a:ext uri="{28A0092B-C50C-407E-A947-70E740481C1C}">
                           <a14:useLocalDpi xmlns:a14="http://schemas.microsoft.com/office/drawing/2010/main" val="0"/>
@@ -16093,27 +15523,14 @@
       <w:r>
         <w:t xml:space="preserve">Figure </w:t>
       </w:r>
-      <w:r>
-        <w:fldChar w:fldCharType="begin"/>
-      </w:r>
-      <w:r>
-        <w:instrText xml:space="preserve"> SEQ Figure \* ARABIC </w:instrText>
-      </w:r>
-      <w:r>
-        <w:fldChar w:fldCharType="separate"/>
-      </w:r>
-      <w:r>
-        <w:rPr>
-          <w:noProof/>
-        </w:rPr>
-        <w:t>11</w:t>
-      </w:r>
-      <w:r>
-        <w:rPr>
-          <w:noProof/>
-        </w:rPr>
-        <w:fldChar w:fldCharType="end"/>
-      </w:r>
+      <w:fldSimple w:instr=" SEQ Figure \* ARABIC ">
+        <w:r>
+          <w:rPr>
+            <w:noProof/>
+          </w:rPr>
+          <w:t>11</w:t>
+        </w:r>
+      </w:fldSimple>
       <w:r>
         <w:t xml:space="preserve">: Turbine and cycle efficiencies </w:t>
       </w:r>
@@ -16122,7 +15539,6 @@
           <w:id w:val="-545458728"/>
           <w:citation/>
         </w:sdtPr>
-        <w:sdtEndPr/>
         <w:sdtContent>
           <w:r>
             <w:fldChar w:fldCharType="begin"/>
@@ -16192,7 +15608,16 @@
     <w:p/>
     <w:p>
       <w:r>
-        <w:t>There are efficiency improving features of a Rankine cycle which could be explored. Boiler temperatures super, trans, and sub critical are all discussed in the literature; recuperators, secondary turbine stages, turbine bleeds, heated feed-water and many others are discussed. Most of these will be beyond the scope of this study, but will likely be included among the recommendations for further study as the literature seems to indicate that marginal gains in efficiency and power output can be achieved by the integration of some or all of these features.</w:t>
+        <w:t xml:space="preserve">There are efficiency improving features of a Rankine cycle which could be explored. Boiler temperatures super, trans, and sub critical are all discussed in the literature; recuperators, secondary turbine stages, turbine bleeds, heated feed-water and many others are discussed. Most of these </w:t>
+      </w:r>
+      <w:r>
+        <w:t>are</w:t>
+      </w:r>
+      <w:r>
+        <w:t xml:space="preserve"> beyond the scope of this study, but will likely be included among the recommendations for further study as the literature seems to indicate that marginal gains in efficiency and power output can be achieved by the integration of some or all of these features.</w:t>
+      </w:r>
+      <w:r>
+        <w:t xml:space="preserve"> The following sections detail the parameters that are manipulated by the numerical model built for this study, and that model was used to generate all of the results in the following chapter using the formulas specified in the previous chapter.</w:t>
       </w:r>
     </w:p>
     <w:p/>
@@ -16220,23 +15645,15 @@
     <w:p/>
     <w:p>
       <w:r>
-        <w:t xml:space="preserve">For the boiler, because this application requires a very small size with respect to traditional power generation layouts, the surface area of the heat exchanger is not a parameter that can be </w:t>
-      </w:r>
-      <w:r>
-        <w:lastRenderedPageBreak/>
-        <w:t>manipulated easily in practice. The temperature is also difficult to manipulate as the application is going to be integrated into an existing vehicle system which will have waste heat at a given temperature over which designers have very little control.</w:t>
-      </w:r>
-    </w:p>
-    <w:p/>
-    <w:p>
-      <w:r>
-        <w:t xml:space="preserve">The factor that does make sense to manipulate is the operating pressure. And to that end, preliminary results </w:t>
-      </w:r>
-      <w:r>
-        <w:t>yielded the design space laid out previously</w:t>
-      </w:r>
-      <w:r>
-        <w:t xml:space="preserve"> for this application. </w:t>
+        <w:t>For the boiler, because this application requires a very small size with respect to traditional power generation layouts, the surface area of the heat exchanger is not a parameter that can be manipulated easily in practice. The temperature is also difficult to manipulate as the application is going to be integrated into an existing vehicle system which will have waste heat at a given temperature over which designers have very little control.</w:t>
+      </w:r>
+      <w:r>
+        <w:t xml:space="preserve"> </w:t>
+      </w:r>
+      <w:bookmarkStart w:id="42" w:name="_GoBack"/>
+      <w:bookmarkEnd w:id="42"/>
+      <w:r>
+        <w:t xml:space="preserve">The factor that does make sense to manipulate is the operating pressure. </w:t>
       </w:r>
     </w:p>
     <w:p/>
@@ -16244,11 +15661,11 @@
       <w:pPr>
         <w:pStyle w:val="Heading2"/>
       </w:pPr>
-      <w:bookmarkStart w:id="42" w:name="_Toc14510961"/>
+      <w:bookmarkStart w:id="43" w:name="_Toc14510961"/>
       <w:r>
         <w:t>Turbine factors</w:t>
       </w:r>
-      <w:bookmarkEnd w:id="42"/>
+      <w:bookmarkEnd w:id="43"/>
     </w:p>
     <w:p>
       <w:r>
@@ -16290,12 +15707,12 @@
       <w:pPr>
         <w:pStyle w:val="Heading2"/>
       </w:pPr>
-      <w:bookmarkStart w:id="43" w:name="_Toc14510962"/>
+      <w:bookmarkStart w:id="44" w:name="_Toc14510962"/>
       <w:r>
         <w:lastRenderedPageBreak/>
         <w:t>Condenser factors</w:t>
       </w:r>
-      <w:bookmarkEnd w:id="43"/>
+      <w:bookmarkEnd w:id="44"/>
     </w:p>
     <w:p>
       <w:r>
@@ -16317,7 +15734,10 @@
     <w:p/>
     <w:p>
       <w:r>
-        <w:t>As a result the parameter that is of interest to this study is primarily that of working pressure of the condenser and to that end the preliminary results contain the likely design space for this application.</w:t>
+        <w:t>As a result the parameter that is of interest to this study is primarily that of working pressure of the condenser</w:t>
+      </w:r>
+      <w:r>
+        <w:t>.</w:t>
       </w:r>
     </w:p>
     <w:p/>
@@ -16325,12 +15745,12 @@
       <w:pPr>
         <w:pStyle w:val="Heading2"/>
       </w:pPr>
-      <w:bookmarkStart w:id="44" w:name="_Toc14510963"/>
+      <w:bookmarkStart w:id="45" w:name="_Toc14510963"/>
       <w:r>
         <w:lastRenderedPageBreak/>
         <w:t>Pump factors</w:t>
       </w:r>
-      <w:bookmarkEnd w:id="44"/>
+      <w:bookmarkEnd w:id="45"/>
     </w:p>
     <w:p>
       <w:r>
@@ -16362,22 +15782,22 @@
       <w:pPr>
         <w:pStyle w:val="Heading1"/>
       </w:pPr>
-      <w:bookmarkStart w:id="45" w:name="_Toc14510964"/>
+      <w:bookmarkStart w:id="46" w:name="_Toc14510964"/>
       <w:r>
         <w:lastRenderedPageBreak/>
         <w:t>Results</w:t>
       </w:r>
-      <w:bookmarkEnd w:id="45"/>
+      <w:bookmarkEnd w:id="46"/>
     </w:p>
     <w:p>
       <w:pPr>
         <w:pStyle w:val="Heading2"/>
       </w:pPr>
-      <w:bookmarkStart w:id="46" w:name="_Toc14510965"/>
+      <w:bookmarkStart w:id="47" w:name="_Toc14510965"/>
       <w:r>
         <w:t>Working fluid</w:t>
       </w:r>
-      <w:bookmarkEnd w:id="46"/>
+      <w:bookmarkEnd w:id="47"/>
     </w:p>
     <w:p>
       <w:r>
@@ -16434,7 +15854,7 @@
         </w:rPr>
         <w:lastRenderedPageBreak/>
         <w:drawing>
-          <wp:inline distT="0" distB="0" distL="0" distR="0">
+          <wp:inline distT="0" distB="0" distL="0" distR="0" wp14:anchorId="5BEAD3B4" wp14:editId="5AC88073">
             <wp:extent cx="4206240" cy="3145243"/>
             <wp:effectExtent l="0" t="0" r="0" b="0"/>
             <wp:docPr id="2" name="Picture 2"/>
@@ -16449,7 +15869,7 @@
                     <pic:cNvPicPr/>
                   </pic:nvPicPr>
                   <pic:blipFill>
-                    <a:blip r:embed="rId23" cstate="print"/>
+                    <a:blip r:embed="rId22" cstate="print"/>
                     <a:stretch>
                       <a:fillRect/>
                     </a:stretch>
@@ -16475,7 +15895,7 @@
         <w:pStyle w:val="Caption"/>
         <w:jc w:val="center"/>
       </w:pPr>
-      <w:bookmarkStart w:id="47" w:name="_Toc14510989"/>
+      <w:bookmarkStart w:id="48" w:name="_Toc14510989"/>
       <w:r>
         <w:t xml:space="preserve">Figure </w:t>
       </w:r>
@@ -16517,7 +15937,6 @@
           <w:id w:val="1504252269"/>
           <w:citation/>
         </w:sdtPr>
-        <w:sdtEndPr/>
         <w:sdtContent>
           <w:r>
             <w:fldChar w:fldCharType="begin"/>
@@ -16545,18 +15964,18 @@
           </w:r>
         </w:sdtContent>
       </w:sdt>
-      <w:bookmarkEnd w:id="47"/>
+      <w:bookmarkEnd w:id="48"/>
     </w:p>
     <w:p/>
     <w:p>
       <w:pPr>
         <w:pStyle w:val="Heading2"/>
       </w:pPr>
-      <w:bookmarkStart w:id="48" w:name="_Toc14510966"/>
+      <w:bookmarkStart w:id="49" w:name="_Toc14510966"/>
       <w:r>
         <w:t>Boiler working pressure</w:t>
       </w:r>
-      <w:bookmarkEnd w:id="48"/>
+      <w:bookmarkEnd w:id="49"/>
     </w:p>
     <w:p>
       <w:r>
@@ -16573,27 +15992,14 @@
       <w:r>
         <w:t xml:space="preserve">Table </w:t>
       </w:r>
-      <w:r>
-        <w:fldChar w:fldCharType="begin"/>
-      </w:r>
-      <w:r>
-        <w:instrText xml:space="preserve"> SEQ Table \* ARABIC </w:instrText>
-      </w:r>
-      <w:r>
-        <w:fldChar w:fldCharType="separate"/>
-      </w:r>
-      <w:r>
-        <w:rPr>
-          <w:noProof/>
-        </w:rPr>
-        <w:t>5</w:t>
-      </w:r>
-      <w:r>
-        <w:rPr>
-          <w:noProof/>
-        </w:rPr>
-        <w:fldChar w:fldCharType="end"/>
-      </w:r>
+      <w:fldSimple w:instr=" SEQ Table \* ARABIC ">
+        <w:r>
+          <w:rPr>
+            <w:noProof/>
+          </w:rPr>
+          <w:t>5</w:t>
+        </w:r>
+      </w:fldSimple>
       <w:r>
         <w:t>: Max boiler working pressure and temperature</w:t>
       </w:r>
@@ -16680,27 +16086,14 @@
       <w:r>
         <w:t xml:space="preserve">Table </w:t>
       </w:r>
-      <w:r>
-        <w:fldChar w:fldCharType="begin"/>
-      </w:r>
-      <w:r>
-        <w:instrText xml:space="preserve"> SEQ Table \* ARABIC </w:instrText>
-      </w:r>
-      <w:r>
-        <w:fldChar w:fldCharType="separate"/>
-      </w:r>
-      <w:r>
-        <w:rPr>
-          <w:noProof/>
-        </w:rPr>
-        <w:t>6</w:t>
-      </w:r>
-      <w:r>
-        <w:rPr>
-          <w:noProof/>
-        </w:rPr>
-        <w:fldChar w:fldCharType="end"/>
-      </w:r>
+      <w:fldSimple w:instr=" SEQ Table \* ARABIC ">
+        <w:r>
+          <w:rPr>
+            <w:noProof/>
+          </w:rPr>
+          <w:t>6</w:t>
+        </w:r>
+      </w:fldSimple>
       <w:r>
         <w:t>: Working pressures in a cycle optimized for power and efficiency respectively</w:t>
       </w:r>
@@ -16882,7 +16275,7 @@
         </w:rPr>
         <w:lastRenderedPageBreak/>
         <w:drawing>
-          <wp:inline distT="0" distB="0" distL="0" distR="0">
+          <wp:inline distT="0" distB="0" distL="0" distR="0" wp14:anchorId="58F4905F" wp14:editId="39536920">
             <wp:extent cx="4163576" cy="2755398"/>
             <wp:effectExtent l="0" t="0" r="0" b="0"/>
             <wp:docPr id="8" name="Picture 8"/>
@@ -16897,7 +16290,7 @@
                     <pic:cNvPicPr/>
                   </pic:nvPicPr>
                   <pic:blipFill>
-                    <a:blip r:embed="rId24" cstate="print">
+                    <a:blip r:embed="rId23" cstate="print">
                       <a:extLst>
                         <a:ext uri="{28A0092B-C50C-407E-A947-70E740481C1C}">
                           <a14:useLocalDpi xmlns:a14="http://schemas.microsoft.com/office/drawing/2010/main" val="0"/>
@@ -16991,7 +16384,6 @@
           <w:id w:val="-243883918"/>
           <w:citation/>
         </w:sdtPr>
-        <w:sdtEndPr/>
         <w:sdtContent>
           <w:r>
             <w:fldChar w:fldCharType="begin"/>
@@ -17070,7 +16462,7 @@
           <w:noProof/>
         </w:rPr>
         <w:drawing>
-          <wp:inline distT="0" distB="0" distL="0" distR="0" wp14:anchorId="6B963746" wp14:editId="7CD361B3">
+          <wp:inline distT="0" distB="0" distL="0" distR="0" wp14:anchorId="4FF4B795" wp14:editId="7A33A97D">
             <wp:extent cx="3152775" cy="866775"/>
             <wp:effectExtent l="0" t="0" r="0" b="0"/>
             <wp:docPr id="7" name="Picture 7"/>
@@ -17085,7 +16477,7 @@
                     <pic:cNvPicPr/>
                   </pic:nvPicPr>
                   <pic:blipFill rotWithShape="1">
-                    <a:blip r:embed="rId25"/>
+                    <a:blip r:embed="rId24"/>
                     <a:srcRect t="13333"/>
                     <a:stretch/>
                   </pic:blipFill>
@@ -17118,35 +16510,22 @@
         <w:pStyle w:val="Caption"/>
         <w:jc w:val="center"/>
       </w:pPr>
-      <w:bookmarkStart w:id="49" w:name="_Toc14510990"/>
+      <w:bookmarkStart w:id="50" w:name="_Toc14510990"/>
       <w:r>
         <w:t xml:space="preserve">Figure </w:t>
       </w:r>
-      <w:r>
-        <w:fldChar w:fldCharType="begin"/>
-      </w:r>
-      <w:r>
-        <w:instrText xml:space="preserve"> SEQ Figure \* ARABIC </w:instrText>
-      </w:r>
-      <w:r>
-        <w:fldChar w:fldCharType="separate"/>
-      </w:r>
-      <w:r>
-        <w:rPr>
-          <w:noProof/>
-        </w:rPr>
-        <w:t>14</w:t>
-      </w:r>
-      <w:r>
-        <w:rPr>
-          <w:noProof/>
-        </w:rPr>
-        <w:fldChar w:fldCharType="end"/>
-      </w:r>
+      <w:fldSimple w:instr=" SEQ Figure \* ARABIC ">
+        <w:r>
+          <w:rPr>
+            <w:noProof/>
+          </w:rPr>
+          <w:t>14</w:t>
+        </w:r>
+      </w:fldSimple>
       <w:r>
         <w:t>: Cycle parameters given max heat source</w:t>
       </w:r>
-      <w:bookmarkEnd w:id="49"/>
+      <w:bookmarkEnd w:id="50"/>
     </w:p>
     <w:p/>
     <w:p>
@@ -17304,27 +16683,14 @@
       <w:r>
         <w:t xml:space="preserve">Equation </w:t>
       </w:r>
-      <w:r>
-        <w:fldChar w:fldCharType="begin"/>
-      </w:r>
-      <w:r>
-        <w:instrText xml:space="preserve"> SEQ Equation \* ARABIC </w:instrText>
-      </w:r>
-      <w:r>
-        <w:fldChar w:fldCharType="separate"/>
-      </w:r>
-      <w:r>
-        <w:rPr>
-          <w:noProof/>
-        </w:rPr>
-        <w:t>31</w:t>
-      </w:r>
-      <w:r>
-        <w:rPr>
-          <w:noProof/>
-        </w:rPr>
-        <w:fldChar w:fldCharType="end"/>
-      </w:r>
+      <w:fldSimple w:instr=" SEQ Equation \* ARABIC ">
+        <w:r>
+          <w:rPr>
+            <w:noProof/>
+          </w:rPr>
+          <w:t>31</w:t>
+        </w:r>
+      </w:fldSimple>
       <w:r>
         <w:t>: Heat source fluid exit temperature</w:t>
       </w:r>
@@ -18191,7 +17557,7 @@
         </w:rPr>
         <w:lastRenderedPageBreak/>
         <w:drawing>
-          <wp:inline distT="0" distB="0" distL="0" distR="0">
+          <wp:inline distT="0" distB="0" distL="0" distR="0" wp14:anchorId="2AFA22DD" wp14:editId="591834E7">
             <wp:extent cx="4163576" cy="2755398"/>
             <wp:effectExtent l="0" t="0" r="0" b="0"/>
             <wp:docPr id="12" name="Picture 12"/>
@@ -18206,7 +17572,7 @@
                     <pic:cNvPicPr/>
                   </pic:nvPicPr>
                   <pic:blipFill>
-                    <a:blip r:embed="rId26" cstate="print">
+                    <a:blip r:embed="rId25" cstate="print">
                       <a:extLst>
                         <a:ext uri="{28A0092B-C50C-407E-A947-70E740481C1C}">
                           <a14:useLocalDpi xmlns:a14="http://schemas.microsoft.com/office/drawing/2010/main" val="0"/>
@@ -18255,6 +17621,14 @@
     </w:p>
     <w:p/>
     <w:p>
+      <w:pPr>
+        <w:pStyle w:val="Heading2"/>
+      </w:pPr>
+      <w:r>
+        <w:t>Condenser working pressure</w:t>
+      </w:r>
+    </w:p>
+    <w:p>
       <w:r>
         <w:t>Finally, the heat rejection situation was examined for the condenser. For any heat to be rejected, the condenser temperature must be higher than the ambient air temperature. For the cycle to be viable, the condenser temperature must be lower than the boiler temperature. Therefore, the maximum ambient air temperature for a variable ORC is 42.4</w:t>
       </w:r>
@@ -18265,7 +17639,10 @@
         <w:t>o</w:t>
       </w:r>
       <w:r>
-        <w:t>C. This temperature can easily be reached simply by parking a vehicle in direct sunlight during the summer. This makes the operating conditions for an ORC dependent on a low range of weather related operating conditions.</w:t>
+        <w:t>C. This temperature can easily be reached simply by parking a vehicle in direct sunlight during the summer. This makes the operating conditions for an ORC dependent on a low range of weather related operating conditions</w:t>
+      </w:r>
+      <w:r>
+        <w:t xml:space="preserve"> and could mean that the design space for this cycle disappears entirely in warm weather.</w:t>
       </w:r>
     </w:p>
     <w:p>
@@ -18288,7 +17665,7 @@
       <w:pPr>
         <w:pStyle w:val="Heading1"/>
       </w:pPr>
-      <w:bookmarkStart w:id="50" w:name="_Toc14510967"/>
+      <w:bookmarkStart w:id="51" w:name="_Toc14510967"/>
       <w:r>
         <w:lastRenderedPageBreak/>
         <w:t>Discussion</w:t>
@@ -18296,7 +17673,7 @@
       <w:r>
         <w:t xml:space="preserve"> and conclusion</w:t>
       </w:r>
-      <w:bookmarkEnd w:id="50"/>
+      <w:bookmarkEnd w:id="51"/>
     </w:p>
     <w:p>
       <w:r>
@@ -18353,8 +17730,6 @@
       <w:r>
         <w:t xml:space="preserve"> setup</w:t>
       </w:r>
-      <w:bookmarkStart w:id="51" w:name="_GoBack"/>
-      <w:bookmarkEnd w:id="51"/>
       <w:r>
         <w:t xml:space="preserve"> would tie the speed of the pump to the speed of the turbine and would make the cycle difficult to start without a variable transmission or clutch of some kind making it a project sufficiently complicated that it deserves its own exploration outside of the scope of this project.</w:t>
       </w:r>
@@ -18425,7 +17800,6 @@
           <w:docPartUnique/>
         </w:docPartObj>
       </w:sdtPr>
-      <w:sdtEndPr/>
       <w:sdtContent>
         <w:p>
           <w:pPr>
@@ -18441,7 +17815,6 @@
             <w:id w:val="-573587230"/>
             <w:bibliography/>
           </w:sdtPr>
-          <w:sdtEndPr/>
           <w:sdtContent>
             <w:p>
               <w:pPr>
@@ -23935,7 +23308,7 @@
       </w:r>
     </w:p>
     <w:sectPr>
-      <w:headerReference w:type="default" r:id="rId27"/>
+      <w:headerReference w:type="default" r:id="rId26"/>
       <w:endnotePr>
         <w:numFmt w:val="decimal"/>
       </w:endnotePr>
@@ -23950,7 +23323,7 @@
 </file>
 
 <file path=word/endnotes.xml><?xml version="1.0" encoding="utf-8"?>
-<w:endnotes xmlns:wpc="http://schemas.microsoft.com/office/word/2010/wordprocessingCanvas" xmlns:mc="http://schemas.openxmlformats.org/markup-compatibility/2006" xmlns:o="urn:schemas-microsoft-com:office:office" xmlns:r="http://schemas.openxmlformats.org/officeDocument/2006/relationships" xmlns:m="http://schemas.openxmlformats.org/officeDocument/2006/math" xmlns:v="urn:schemas-microsoft-com:vml" xmlns:wp14="http://schemas.microsoft.com/office/word/2010/wordprocessingDrawing" xmlns:wp="http://schemas.openxmlformats.org/drawingml/2006/wordprocessingDrawing" xmlns:w10="urn:schemas-microsoft-com:office:word" xmlns:w="http://schemas.openxmlformats.org/wordprocessingml/2006/main" xmlns:w14="http://schemas.microsoft.com/office/word/2010/wordml" xmlns:wpg="http://schemas.microsoft.com/office/word/2010/wordprocessingGroup" xmlns:wpi="http://schemas.microsoft.com/office/word/2010/wordprocessingInk" xmlns:wne="http://schemas.microsoft.com/office/word/2006/wordml" xmlns:wps="http://schemas.microsoft.com/office/word/2010/wordprocessingShape" mc:Ignorable="w14 wp14">
+<w:endnotes xmlns:wpc="http://schemas.microsoft.com/office/word/2010/wordprocessingCanvas" xmlns:cx="http://schemas.microsoft.com/office/drawing/2014/chartex" xmlns:cx1="http://schemas.microsoft.com/office/drawing/2015/9/8/chartex" xmlns:cx2="http://schemas.microsoft.com/office/drawing/2015/10/21/chartex" xmlns:cx3="http://schemas.microsoft.com/office/drawing/2016/5/9/chartex" xmlns:cx4="http://schemas.microsoft.com/office/drawing/2016/5/10/chartex" xmlns:cx5="http://schemas.microsoft.com/office/drawing/2016/5/11/chartex" xmlns:cx6="http://schemas.microsoft.com/office/drawing/2016/5/12/chartex" xmlns:cx7="http://schemas.microsoft.com/office/drawing/2016/5/13/chartex" xmlns:cx8="http://schemas.microsoft.com/office/drawing/2016/5/14/chartex" xmlns:mc="http://schemas.openxmlformats.org/markup-compatibility/2006" xmlns:aink="http://schemas.microsoft.com/office/drawing/2016/ink" xmlns:am3d="http://schemas.microsoft.com/office/drawing/2017/model3d" xmlns:o="urn:schemas-microsoft-com:office:office" xmlns:r="http://schemas.openxmlformats.org/officeDocument/2006/relationships" xmlns:m="http://schemas.openxmlformats.org/officeDocument/2006/math" xmlns:v="urn:schemas-microsoft-com:vml" xmlns:wp14="http://schemas.microsoft.com/office/word/2010/wordprocessingDrawing" xmlns:wp="http://schemas.openxmlformats.org/drawingml/2006/wordprocessingDrawing" xmlns:w10="urn:schemas-microsoft-com:office:word" xmlns:w="http://schemas.openxmlformats.org/wordprocessingml/2006/main" xmlns:w14="http://schemas.microsoft.com/office/word/2010/wordml" xmlns:w15="http://schemas.microsoft.com/office/word/2012/wordml" xmlns:w16cid="http://schemas.microsoft.com/office/word/2016/wordml/cid" xmlns:w16se="http://schemas.microsoft.com/office/word/2015/wordml/symex" xmlns:wpg="http://schemas.microsoft.com/office/word/2010/wordprocessingGroup" xmlns:wpi="http://schemas.microsoft.com/office/word/2010/wordprocessingInk" xmlns:wne="http://schemas.microsoft.com/office/word/2006/wordml" xmlns:wps="http://schemas.microsoft.com/office/word/2010/wordprocessingShape" mc:Ignorable="w14 w15 w16se w16cid wp14">
   <w:endnote w:type="separator" w:id="-1">
     <w:p>
       <w:pPr>
@@ -23975,7 +23348,7 @@
 </file>
 
 <file path=word/footnotes.xml><?xml version="1.0" encoding="utf-8"?>
-<w:footnotes xmlns:wpc="http://schemas.microsoft.com/office/word/2010/wordprocessingCanvas" xmlns:mc="http://schemas.openxmlformats.org/markup-compatibility/2006" xmlns:o="urn:schemas-microsoft-com:office:office" xmlns:r="http://schemas.openxmlformats.org/officeDocument/2006/relationships" xmlns:m="http://schemas.openxmlformats.org/officeDocument/2006/math" xmlns:v="urn:schemas-microsoft-com:vml" xmlns:wp14="http://schemas.microsoft.com/office/word/2010/wordprocessingDrawing" xmlns:wp="http://schemas.openxmlformats.org/drawingml/2006/wordprocessingDrawing" xmlns:w10="urn:schemas-microsoft-com:office:word" xmlns:w="http://schemas.openxmlformats.org/wordprocessingml/2006/main" xmlns:w14="http://schemas.microsoft.com/office/word/2010/wordml" xmlns:wpg="http://schemas.microsoft.com/office/word/2010/wordprocessingGroup" xmlns:wpi="http://schemas.microsoft.com/office/word/2010/wordprocessingInk" xmlns:wne="http://schemas.microsoft.com/office/word/2006/wordml" xmlns:wps="http://schemas.microsoft.com/office/word/2010/wordprocessingShape" mc:Ignorable="w14 wp14">
+<w:footnotes xmlns:wpc="http://schemas.microsoft.com/office/word/2010/wordprocessingCanvas" xmlns:cx="http://schemas.microsoft.com/office/drawing/2014/chartex" xmlns:cx1="http://schemas.microsoft.com/office/drawing/2015/9/8/chartex" xmlns:cx2="http://schemas.microsoft.com/office/drawing/2015/10/21/chartex" xmlns:cx3="http://schemas.microsoft.com/office/drawing/2016/5/9/chartex" xmlns:cx4="http://schemas.microsoft.com/office/drawing/2016/5/10/chartex" xmlns:cx5="http://schemas.microsoft.com/office/drawing/2016/5/11/chartex" xmlns:cx6="http://schemas.microsoft.com/office/drawing/2016/5/12/chartex" xmlns:cx7="http://schemas.microsoft.com/office/drawing/2016/5/13/chartex" xmlns:cx8="http://schemas.microsoft.com/office/drawing/2016/5/14/chartex" xmlns:mc="http://schemas.openxmlformats.org/markup-compatibility/2006" xmlns:aink="http://schemas.microsoft.com/office/drawing/2016/ink" xmlns:am3d="http://schemas.microsoft.com/office/drawing/2017/model3d" xmlns:o="urn:schemas-microsoft-com:office:office" xmlns:r="http://schemas.openxmlformats.org/officeDocument/2006/relationships" xmlns:m="http://schemas.openxmlformats.org/officeDocument/2006/math" xmlns:v="urn:schemas-microsoft-com:vml" xmlns:wp14="http://schemas.microsoft.com/office/word/2010/wordprocessingDrawing" xmlns:wp="http://schemas.openxmlformats.org/drawingml/2006/wordprocessingDrawing" xmlns:w10="urn:schemas-microsoft-com:office:word" xmlns:w="http://schemas.openxmlformats.org/wordprocessingml/2006/main" xmlns:w14="http://schemas.microsoft.com/office/word/2010/wordml" xmlns:w15="http://schemas.microsoft.com/office/word/2012/wordml" xmlns:w16cid="http://schemas.microsoft.com/office/word/2016/wordml/cid" xmlns:w16se="http://schemas.microsoft.com/office/word/2015/wordml/symex" xmlns:wpg="http://schemas.microsoft.com/office/word/2010/wordprocessingGroup" xmlns:wpi="http://schemas.microsoft.com/office/word/2010/wordprocessingInk" xmlns:wne="http://schemas.microsoft.com/office/word/2006/wordml" xmlns:wps="http://schemas.microsoft.com/office/word/2010/wordprocessingShape" mc:Ignorable="w14 w15 w16se w16cid wp14">
   <w:footnote w:type="separator" w:id="-1">
     <w:p>
       <w:pPr>
@@ -24032,7 +23405,7 @@
 </file>
 
 <file path=word/header1.xml><?xml version="1.0" encoding="utf-8"?>
-<w:hdr xmlns:wpc="http://schemas.microsoft.com/office/word/2010/wordprocessingCanvas" xmlns:mc="http://schemas.openxmlformats.org/markup-compatibility/2006" xmlns:o="urn:schemas-microsoft-com:office:office" xmlns:r="http://schemas.openxmlformats.org/officeDocument/2006/relationships" xmlns:m="http://schemas.openxmlformats.org/officeDocument/2006/math" xmlns:v="urn:schemas-microsoft-com:vml" xmlns:wp14="http://schemas.microsoft.com/office/word/2010/wordprocessingDrawing" xmlns:wp="http://schemas.openxmlformats.org/drawingml/2006/wordprocessingDrawing" xmlns:w10="urn:schemas-microsoft-com:office:word" xmlns:w="http://schemas.openxmlformats.org/wordprocessingml/2006/main" xmlns:w14="http://schemas.microsoft.com/office/word/2010/wordml" xmlns:wpg="http://schemas.microsoft.com/office/word/2010/wordprocessingGroup" xmlns:wpi="http://schemas.microsoft.com/office/word/2010/wordprocessingInk" xmlns:wne="http://schemas.microsoft.com/office/word/2006/wordml" xmlns:wps="http://schemas.microsoft.com/office/word/2010/wordprocessingShape" mc:Ignorable="w14 wp14">
+<w:hdr xmlns:wpc="http://schemas.microsoft.com/office/word/2010/wordprocessingCanvas" xmlns:cx="http://schemas.microsoft.com/office/drawing/2014/chartex" xmlns:cx1="http://schemas.microsoft.com/office/drawing/2015/9/8/chartex" xmlns:cx2="http://schemas.microsoft.com/office/drawing/2015/10/21/chartex" xmlns:cx3="http://schemas.microsoft.com/office/drawing/2016/5/9/chartex" xmlns:cx4="http://schemas.microsoft.com/office/drawing/2016/5/10/chartex" xmlns:cx5="http://schemas.microsoft.com/office/drawing/2016/5/11/chartex" xmlns:cx6="http://schemas.microsoft.com/office/drawing/2016/5/12/chartex" xmlns:cx7="http://schemas.microsoft.com/office/drawing/2016/5/13/chartex" xmlns:cx8="http://schemas.microsoft.com/office/drawing/2016/5/14/chartex" xmlns:mc="http://schemas.openxmlformats.org/markup-compatibility/2006" xmlns:aink="http://schemas.microsoft.com/office/drawing/2016/ink" xmlns:am3d="http://schemas.microsoft.com/office/drawing/2017/model3d" xmlns:o="urn:schemas-microsoft-com:office:office" xmlns:r="http://schemas.openxmlformats.org/officeDocument/2006/relationships" xmlns:m="http://schemas.openxmlformats.org/officeDocument/2006/math" xmlns:v="urn:schemas-microsoft-com:vml" xmlns:wp14="http://schemas.microsoft.com/office/word/2010/wordprocessingDrawing" xmlns:wp="http://schemas.openxmlformats.org/drawingml/2006/wordprocessingDrawing" xmlns:w10="urn:schemas-microsoft-com:office:word" xmlns:w="http://schemas.openxmlformats.org/wordprocessingml/2006/main" xmlns:w14="http://schemas.microsoft.com/office/word/2010/wordml" xmlns:w15="http://schemas.microsoft.com/office/word/2012/wordml" xmlns:w16cid="http://schemas.microsoft.com/office/word/2016/wordml/cid" xmlns:w16se="http://schemas.microsoft.com/office/word/2015/wordml/symex" xmlns:wpg="http://schemas.microsoft.com/office/word/2010/wordprocessingGroup" xmlns:wpi="http://schemas.microsoft.com/office/word/2010/wordprocessingInk" xmlns:wne="http://schemas.microsoft.com/office/word/2006/wordml" xmlns:wps="http://schemas.microsoft.com/office/word/2010/wordprocessingShape" mc:Ignorable="w14 w15 w16se w16cid wp14">
   <w:p>
     <w:pPr>
       <w:pStyle w:val="Header"/>
@@ -24065,34 +23438,21 @@
     <w:r>
       <w:t xml:space="preserve"> of </w:t>
     </w:r>
-    <w:r>
-      <w:fldChar w:fldCharType="begin"/>
-    </w:r>
-    <w:r>
-      <w:instrText xml:space="preserve"> NUMPAGES   \* MERGEFORMAT </w:instrText>
-    </w:r>
-    <w:r>
-      <w:fldChar w:fldCharType="separate"/>
-    </w:r>
-    <w:r>
-      <w:rPr>
-        <w:noProof/>
-      </w:rPr>
-      <w:t>103</w:t>
-    </w:r>
-    <w:r>
-      <w:rPr>
-        <w:noProof/>
-      </w:rPr>
-      <w:fldChar w:fldCharType="end"/>
-    </w:r>
+    <w:fldSimple w:instr=" NUMPAGES   \* MERGEFORMAT ">
+      <w:r>
+        <w:rPr>
+          <w:noProof/>
+        </w:rPr>
+        <w:t>103</w:t>
+      </w:r>
+    </w:fldSimple>
   </w:p>
 </w:hdr>
 </file>
 
 <file path=word/numbering.xml><?xml version="1.0" encoding="utf-8"?>
-<w:numbering xmlns:wpc="http://schemas.microsoft.com/office/word/2010/wordprocessingCanvas" xmlns:mc="http://schemas.openxmlformats.org/markup-compatibility/2006" xmlns:o="urn:schemas-microsoft-com:office:office" xmlns:r="http://schemas.openxmlformats.org/officeDocument/2006/relationships" xmlns:m="http://schemas.openxmlformats.org/officeDocument/2006/math" xmlns:v="urn:schemas-microsoft-com:vml" xmlns:wp14="http://schemas.microsoft.com/office/word/2010/wordprocessingDrawing" xmlns:wp="http://schemas.openxmlformats.org/drawingml/2006/wordprocessingDrawing" xmlns:w10="urn:schemas-microsoft-com:office:word" xmlns:w="http://schemas.openxmlformats.org/wordprocessingml/2006/main" xmlns:w14="http://schemas.microsoft.com/office/word/2010/wordml" xmlns:wpg="http://schemas.microsoft.com/office/word/2010/wordprocessingGroup" xmlns:wpi="http://schemas.microsoft.com/office/word/2010/wordprocessingInk" xmlns:wne="http://schemas.microsoft.com/office/word/2006/wordml" xmlns:wps="http://schemas.microsoft.com/office/word/2010/wordprocessingShape" mc:Ignorable="w14 wp14">
-  <w:abstractNum w:abstractNumId="0">
+<w:numbering xmlns:wpc="http://schemas.microsoft.com/office/word/2010/wordprocessingCanvas" xmlns:cx="http://schemas.microsoft.com/office/drawing/2014/chartex" xmlns:cx1="http://schemas.microsoft.com/office/drawing/2015/9/8/chartex" xmlns:cx2="http://schemas.microsoft.com/office/drawing/2015/10/21/chartex" xmlns:cx3="http://schemas.microsoft.com/office/drawing/2016/5/9/chartex" xmlns:cx4="http://schemas.microsoft.com/office/drawing/2016/5/10/chartex" xmlns:cx5="http://schemas.microsoft.com/office/drawing/2016/5/11/chartex" xmlns:cx6="http://schemas.microsoft.com/office/drawing/2016/5/12/chartex" xmlns:cx7="http://schemas.microsoft.com/office/drawing/2016/5/13/chartex" xmlns:cx8="http://schemas.microsoft.com/office/drawing/2016/5/14/chartex" xmlns:mc="http://schemas.openxmlformats.org/markup-compatibility/2006" xmlns:aink="http://schemas.microsoft.com/office/drawing/2016/ink" xmlns:am3d="http://schemas.microsoft.com/office/drawing/2017/model3d" xmlns:o="urn:schemas-microsoft-com:office:office" xmlns:r="http://schemas.openxmlformats.org/officeDocument/2006/relationships" xmlns:m="http://schemas.openxmlformats.org/officeDocument/2006/math" xmlns:v="urn:schemas-microsoft-com:vml" xmlns:wp14="http://schemas.microsoft.com/office/word/2010/wordprocessingDrawing" xmlns:wp="http://schemas.openxmlformats.org/drawingml/2006/wordprocessingDrawing" xmlns:w10="urn:schemas-microsoft-com:office:word" xmlns:w="http://schemas.openxmlformats.org/wordprocessingml/2006/main" xmlns:w14="http://schemas.microsoft.com/office/word/2010/wordml" xmlns:w15="http://schemas.microsoft.com/office/word/2012/wordml" xmlns:w16cid="http://schemas.microsoft.com/office/word/2016/wordml/cid" xmlns:w16se="http://schemas.microsoft.com/office/word/2015/wordml/symex" xmlns:wpg="http://schemas.microsoft.com/office/word/2010/wordprocessingGroup" xmlns:wpi="http://schemas.microsoft.com/office/word/2010/wordprocessingInk" xmlns:wne="http://schemas.microsoft.com/office/word/2006/wordml" xmlns:wps="http://schemas.microsoft.com/office/word/2010/wordprocessingShape" mc:Ignorable="w14 w15 w16se w16cid wp14">
+  <w:abstractNum w:abstractNumId="0" w15:restartNumberingAfterBreak="0">
     <w:nsid w:val="188733AB"/>
     <w:multiLevelType w:val="multilevel"/>
     <w:tmpl w:val="2ED036AA"/>
@@ -24178,7 +23538,7 @@
       </w:pPr>
     </w:lvl>
   </w:abstractNum>
-  <w:abstractNum w:abstractNumId="1">
+  <w:abstractNum w:abstractNumId="1" w15:restartNumberingAfterBreak="0">
     <w:nsid w:val="21155478"/>
     <w:multiLevelType w:val="hybridMultilevel"/>
     <w:tmpl w:val="3D6833C6"/>
@@ -24267,7 +23627,7 @@
       </w:pPr>
     </w:lvl>
   </w:abstractNum>
-  <w:abstractNum w:abstractNumId="2">
+  <w:abstractNum w:abstractNumId="2" w15:restartNumberingAfterBreak="0">
     <w:nsid w:val="2E761727"/>
     <w:multiLevelType w:val="hybridMultilevel"/>
     <w:tmpl w:val="B1D6F2B8"/>
@@ -24380,7 +23740,7 @@
       </w:rPr>
     </w:lvl>
   </w:abstractNum>
-  <w:abstractNum w:abstractNumId="3">
+  <w:abstractNum w:abstractNumId="3" w15:restartNumberingAfterBreak="0">
     <w:nsid w:val="36CA0FBE"/>
     <w:multiLevelType w:val="multilevel"/>
     <w:tmpl w:val="34C03256"/>
@@ -24473,7 +23833,7 @@
       </w:pPr>
     </w:lvl>
   </w:abstractNum>
-  <w:abstractNum w:abstractNumId="4">
+  <w:abstractNum w:abstractNumId="4" w15:restartNumberingAfterBreak="0">
     <w:nsid w:val="43EA1EFF"/>
     <w:multiLevelType w:val="hybridMultilevel"/>
     <w:tmpl w:val="54B29D82"/>
@@ -24562,7 +23922,7 @@
       </w:pPr>
     </w:lvl>
   </w:abstractNum>
-  <w:abstractNum w:abstractNumId="5">
+  <w:abstractNum w:abstractNumId="5" w15:restartNumberingAfterBreak="0">
     <w:nsid w:val="4B71725D"/>
     <w:multiLevelType w:val="hybridMultilevel"/>
     <w:tmpl w:val="4118B548"/>
@@ -24675,7 +24035,7 @@
       </w:rPr>
     </w:lvl>
   </w:abstractNum>
-  <w:abstractNum w:abstractNumId="6">
+  <w:abstractNum w:abstractNumId="6" w15:restartNumberingAfterBreak="0">
     <w:nsid w:val="569715EF"/>
     <w:multiLevelType w:val="hybridMultilevel"/>
     <w:tmpl w:val="00CA7CA2"/>
@@ -24789,7 +24149,7 @@
 </file>
 
 <file path=word/styles.xml><?xml version="1.0" encoding="utf-8"?>
-<w:styles xmlns:mc="http://schemas.openxmlformats.org/markup-compatibility/2006" xmlns:r="http://schemas.openxmlformats.org/officeDocument/2006/relationships" xmlns:w="http://schemas.openxmlformats.org/wordprocessingml/2006/main" xmlns:w14="http://schemas.microsoft.com/office/word/2010/wordml" mc:Ignorable="w14">
+<w:styles xmlns:mc="http://schemas.openxmlformats.org/markup-compatibility/2006" xmlns:r="http://schemas.openxmlformats.org/officeDocument/2006/relationships" xmlns:w="http://schemas.openxmlformats.org/wordprocessingml/2006/main" xmlns:w14="http://schemas.microsoft.com/office/word/2010/wordml" xmlns:w15="http://schemas.microsoft.com/office/word/2012/wordml" xmlns:w16cid="http://schemas.microsoft.com/office/word/2016/wordml/cid" xmlns:w16se="http://schemas.microsoft.com/office/word/2015/wordml/symex" mc:Ignorable="w14 w15 w16se w16cid">
   <w:docDefaults>
     <w:rPrDefault>
       <w:rPr>
@@ -24805,144 +24165,383 @@
       </w:pPr>
     </w:pPrDefault>
   </w:docDefaults>
-  <w:latentStyles w:defLockedState="0" w:defUIPriority="99" w:defSemiHidden="1" w:defUnhideWhenUsed="1" w:defQFormat="0" w:count="267">
-    <w:lsdException w:name="Normal" w:semiHidden="0" w:uiPriority="0" w:unhideWhenUsed="0" w:qFormat="1"/>
-    <w:lsdException w:name="heading 1" w:semiHidden="0" w:uiPriority="9" w:unhideWhenUsed="0" w:qFormat="1"/>
-    <w:lsdException w:name="heading 2" w:uiPriority="9" w:qFormat="1"/>
-    <w:lsdException w:name="heading 3" w:uiPriority="9" w:qFormat="1"/>
-    <w:lsdException w:name="heading 4" w:uiPriority="9" w:qFormat="1"/>
-    <w:lsdException w:name="heading 5" w:uiPriority="9" w:qFormat="1"/>
-    <w:lsdException w:name="heading 6" w:uiPriority="9" w:qFormat="1"/>
-    <w:lsdException w:name="heading 7" w:uiPriority="9" w:qFormat="1"/>
-    <w:lsdException w:name="heading 8" w:uiPriority="9" w:qFormat="1"/>
-    <w:lsdException w:name="heading 9" w:uiPriority="9" w:qFormat="1"/>
-    <w:lsdException w:name="toc 1" w:uiPriority="39"/>
-    <w:lsdException w:name="toc 2" w:uiPriority="39"/>
-    <w:lsdException w:name="toc 3" w:uiPriority="39"/>
-    <w:lsdException w:name="toc 4" w:uiPriority="39"/>
-    <w:lsdException w:name="toc 5" w:uiPriority="39"/>
-    <w:lsdException w:name="toc 6" w:uiPriority="39"/>
-    <w:lsdException w:name="toc 7" w:uiPriority="39"/>
-    <w:lsdException w:name="toc 8" w:uiPriority="39"/>
-    <w:lsdException w:name="toc 9" w:uiPriority="39"/>
-    <w:lsdException w:name="caption" w:uiPriority="35" w:qFormat="1"/>
-    <w:lsdException w:name="Title" w:semiHidden="0" w:uiPriority="10" w:unhideWhenUsed="0" w:qFormat="1"/>
-    <w:lsdException w:name="Default Paragraph Font" w:uiPriority="1"/>
-    <w:lsdException w:name="Subtitle" w:semiHidden="0" w:uiPriority="11" w:unhideWhenUsed="0" w:qFormat="1"/>
-    <w:lsdException w:name="Strong" w:semiHidden="0" w:uiPriority="22" w:unhideWhenUsed="0" w:qFormat="1"/>
-    <w:lsdException w:name="Emphasis" w:semiHidden="0" w:uiPriority="20" w:unhideWhenUsed="0" w:qFormat="1"/>
-    <w:lsdException w:name="Table Grid" w:uiPriority="39"/>
-    <w:lsdException w:name="Placeholder Text" w:unhideWhenUsed="0"/>
-    <w:lsdException w:name="No Spacing" w:semiHidden="0" w:uiPriority="1" w:unhideWhenUsed="0" w:qFormat="1"/>
-    <w:lsdException w:name="Light Shading" w:semiHidden="0" w:uiPriority="60" w:unhideWhenUsed="0"/>
-    <w:lsdException w:name="Light List" w:semiHidden="0" w:uiPriority="61" w:unhideWhenUsed="0"/>
-    <w:lsdException w:name="Light Grid" w:semiHidden="0" w:uiPriority="62" w:unhideWhenUsed="0"/>
-    <w:lsdException w:name="Medium Shading 1" w:semiHidden="0" w:uiPriority="63" w:unhideWhenUsed="0"/>
-    <w:lsdException w:name="Medium Shading 2" w:semiHidden="0" w:uiPriority="64" w:unhideWhenUsed="0"/>
-    <w:lsdException w:name="Medium List 1" w:semiHidden="0" w:uiPriority="65" w:unhideWhenUsed="0"/>
-    <w:lsdException w:name="Medium List 2" w:semiHidden="0" w:uiPriority="66" w:unhideWhenUsed="0"/>
-    <w:lsdException w:name="Medium Grid 1" w:semiHidden="0" w:uiPriority="67" w:unhideWhenUsed="0"/>
-    <w:lsdException w:name="Medium Grid 2" w:semiHidden="0" w:uiPriority="68" w:unhideWhenUsed="0"/>
-    <w:lsdException w:name="Medium Grid 3" w:semiHidden="0" w:uiPriority="69" w:unhideWhenUsed="0"/>
-    <w:lsdException w:name="Dark List" w:semiHidden="0" w:uiPriority="70" w:unhideWhenUsed="0"/>
-    <w:lsdException w:name="Colorful Shading" w:semiHidden="0" w:uiPriority="71" w:unhideWhenUsed="0"/>
-    <w:lsdException w:name="Colorful List" w:semiHidden="0" w:uiPriority="72" w:unhideWhenUsed="0"/>
-    <w:lsdException w:name="Colorful Grid" w:semiHidden="0" w:uiPriority="73" w:unhideWhenUsed="0"/>
-    <w:lsdException w:name="Light Shading Accent 1" w:semiHidden="0" w:uiPriority="60" w:unhideWhenUsed="0"/>
-    <w:lsdException w:name="Light List Accent 1" w:semiHidden="0" w:uiPriority="61" w:unhideWhenUsed="0"/>
-    <w:lsdException w:name="Light Grid Accent 1" w:semiHidden="0" w:uiPriority="62" w:unhideWhenUsed="0"/>
-    <w:lsdException w:name="Medium Shading 1 Accent 1" w:semiHidden="0" w:uiPriority="63" w:unhideWhenUsed="0"/>
-    <w:lsdException w:name="Medium Shading 2 Accent 1" w:semiHidden="0" w:uiPriority="64" w:unhideWhenUsed="0"/>
-    <w:lsdException w:name="Medium List 1 Accent 1" w:semiHidden="0" w:uiPriority="65" w:unhideWhenUsed="0"/>
-    <w:lsdException w:name="Revision" w:unhideWhenUsed="0"/>
-    <w:lsdException w:name="List Paragraph" w:semiHidden="0" w:uiPriority="34" w:unhideWhenUsed="0" w:qFormat="1"/>
-    <w:lsdException w:name="Quote" w:semiHidden="0" w:uiPriority="29" w:unhideWhenUsed="0" w:qFormat="1"/>
-    <w:lsdException w:name="Intense Quote" w:semiHidden="0" w:uiPriority="30" w:unhideWhenUsed="0" w:qFormat="1"/>
-    <w:lsdException w:name="Medium List 2 Accent 1" w:semiHidden="0" w:uiPriority="66" w:unhideWhenUsed="0"/>
-    <w:lsdException w:name="Medium Grid 1 Accent 1" w:semiHidden="0" w:uiPriority="67" w:unhideWhenUsed="0"/>
-    <w:lsdException w:name="Medium Grid 2 Accent 1" w:semiHidden="0" w:uiPriority="68" w:unhideWhenUsed="0"/>
-    <w:lsdException w:name="Medium Grid 3 Accent 1" w:semiHidden="0" w:uiPriority="69" w:unhideWhenUsed="0"/>
-    <w:lsdException w:name="Dark List Accent 1" w:semiHidden="0" w:uiPriority="70" w:unhideWhenUsed="0"/>
-    <w:lsdException w:name="Colorful Shading Accent 1" w:semiHidden="0" w:uiPriority="71" w:unhideWhenUsed="0"/>
-    <w:lsdException w:name="Colorful List Accent 1" w:semiHidden="0" w:uiPriority="72" w:unhideWhenUsed="0"/>
-    <w:lsdException w:name="Colorful Grid Accent 1" w:semiHidden="0" w:uiPriority="73" w:unhideWhenUsed="0"/>
-    <w:lsdException w:name="Light Shading Accent 2" w:semiHidden="0" w:uiPriority="60" w:unhideWhenUsed="0"/>
-    <w:lsdException w:name="Light List Accent 2" w:semiHidden="0" w:uiPriority="61" w:unhideWhenUsed="0"/>
-    <w:lsdException w:name="Light Grid Accent 2" w:semiHidden="0" w:uiPriority="62" w:unhideWhenUsed="0"/>
-    <w:lsdException w:name="Medium Shading 1 Accent 2" w:semiHidden="0" w:uiPriority="63" w:unhideWhenUsed="0"/>
-    <w:lsdException w:name="Medium Shading 2 Accent 2" w:semiHidden="0" w:uiPriority="64" w:unhideWhenUsed="0"/>
-    <w:lsdException w:name="Medium List 1 Accent 2" w:semiHidden="0" w:uiPriority="65" w:unhideWhenUsed="0"/>
-    <w:lsdException w:name="Medium List 2 Accent 2" w:semiHidden="0" w:uiPriority="66" w:unhideWhenUsed="0"/>
-    <w:lsdException w:name="Medium Grid 1 Accent 2" w:semiHidden="0" w:uiPriority="67" w:unhideWhenUsed="0"/>
-    <w:lsdException w:name="Medium Grid 2 Accent 2" w:semiHidden="0" w:uiPriority="68" w:unhideWhenUsed="0"/>
-    <w:lsdException w:name="Medium Grid 3 Accent 2" w:semiHidden="0" w:uiPriority="69" w:unhideWhenUsed="0"/>
-    <w:lsdException w:name="Dark List Accent 2" w:semiHidden="0" w:uiPriority="70" w:unhideWhenUsed="0"/>
-    <w:lsdException w:name="Colorful Shading Accent 2" w:semiHidden="0" w:uiPriority="71" w:unhideWhenUsed="0"/>
-    <w:lsdException w:name="Colorful List Accent 2" w:semiHidden="0" w:uiPriority="72" w:unhideWhenUsed="0"/>
-    <w:lsdException w:name="Colorful Grid Accent 2" w:semiHidden="0" w:uiPriority="73" w:unhideWhenUsed="0"/>
-    <w:lsdException w:name="Light Shading Accent 3" w:semiHidden="0" w:uiPriority="60" w:unhideWhenUsed="0"/>
-    <w:lsdException w:name="Light List Accent 3" w:semiHidden="0" w:uiPriority="61" w:unhideWhenUsed="0"/>
-    <w:lsdException w:name="Light Grid Accent 3" w:semiHidden="0" w:uiPriority="62" w:unhideWhenUsed="0"/>
-    <w:lsdException w:name="Medium Shading 1 Accent 3" w:semiHidden="0" w:uiPriority="63" w:unhideWhenUsed="0"/>
-    <w:lsdException w:name="Medium Shading 2 Accent 3" w:semiHidden="0" w:uiPriority="64" w:unhideWhenUsed="0"/>
-    <w:lsdException w:name="Medium List 1 Accent 3" w:semiHidden="0" w:uiPriority="65" w:unhideWhenUsed="0"/>
-    <w:lsdException w:name="Medium List 2 Accent 3" w:semiHidden="0" w:uiPriority="66" w:unhideWhenUsed="0"/>
-    <w:lsdException w:name="Medium Grid 1 Accent 3" w:semiHidden="0" w:uiPriority="67" w:unhideWhenUsed="0"/>
-    <w:lsdException w:name="Medium Grid 2 Accent 3" w:semiHidden="0" w:uiPriority="68" w:unhideWhenUsed="0"/>
-    <w:lsdException w:name="Medium Grid 3 Accent 3" w:semiHidden="0" w:uiPriority="69" w:unhideWhenUsed="0"/>
-    <w:lsdException w:name="Dark List Accent 3" w:semiHidden="0" w:uiPriority="70" w:unhideWhenUsed="0"/>
-    <w:lsdException w:name="Colorful Shading Accent 3" w:semiHidden="0" w:uiPriority="71" w:unhideWhenUsed="0"/>
-    <w:lsdException w:name="Colorful List Accent 3" w:semiHidden="0" w:uiPriority="72" w:unhideWhenUsed="0"/>
-    <w:lsdException w:name="Colorful Grid Accent 3" w:semiHidden="0" w:uiPriority="73" w:unhideWhenUsed="0"/>
-    <w:lsdException w:name="Light Shading Accent 4" w:semiHidden="0" w:uiPriority="60" w:unhideWhenUsed="0"/>
-    <w:lsdException w:name="Light List Accent 4" w:semiHidden="0" w:uiPriority="61" w:unhideWhenUsed="0"/>
-    <w:lsdException w:name="Light Grid Accent 4" w:semiHidden="0" w:uiPriority="62" w:unhideWhenUsed="0"/>
-    <w:lsdException w:name="Medium Shading 1 Accent 4" w:semiHidden="0" w:uiPriority="63" w:unhideWhenUsed="0"/>
-    <w:lsdException w:name="Medium Shading 2 Accent 4" w:semiHidden="0" w:uiPriority="64" w:unhideWhenUsed="0"/>
-    <w:lsdException w:name="Medium List 1 Accent 4" w:semiHidden="0" w:uiPriority="65" w:unhideWhenUsed="0"/>
-    <w:lsdException w:name="Medium List 2 Accent 4" w:semiHidden="0" w:uiPriority="66" w:unhideWhenUsed="0"/>
-    <w:lsdException w:name="Medium Grid 1 Accent 4" w:semiHidden="0" w:uiPriority="67" w:unhideWhenUsed="0"/>
-    <w:lsdException w:name="Medium Grid 2 Accent 4" w:semiHidden="0" w:uiPriority="68" w:unhideWhenUsed="0"/>
-    <w:lsdException w:name="Medium Grid 3 Accent 4" w:semiHidden="0" w:uiPriority="69" w:unhideWhenUsed="0"/>
-    <w:lsdException w:name="Dark List Accent 4" w:semiHidden="0" w:uiPriority="70" w:unhideWhenUsed="0"/>
-    <w:lsdException w:name="Colorful Shading Accent 4" w:semiHidden="0" w:uiPriority="71" w:unhideWhenUsed="0"/>
-    <w:lsdException w:name="Colorful List Accent 4" w:semiHidden="0" w:uiPriority="72" w:unhideWhenUsed="0"/>
-    <w:lsdException w:name="Colorful Grid Accent 4" w:semiHidden="0" w:uiPriority="73" w:unhideWhenUsed="0"/>
-    <w:lsdException w:name="Light Shading Accent 5" w:semiHidden="0" w:uiPriority="60" w:unhideWhenUsed="0"/>
-    <w:lsdException w:name="Light List Accent 5" w:semiHidden="0" w:uiPriority="61" w:unhideWhenUsed="0"/>
-    <w:lsdException w:name="Light Grid Accent 5" w:semiHidden="0" w:uiPriority="62" w:unhideWhenUsed="0"/>
-    <w:lsdException w:name="Medium Shading 1 Accent 5" w:semiHidden="0" w:uiPriority="63" w:unhideWhenUsed="0"/>
-    <w:lsdException w:name="Medium Shading 2 Accent 5" w:semiHidden="0" w:uiPriority="64" w:unhideWhenUsed="0"/>
-    <w:lsdException w:name="Medium List 1 Accent 5" w:semiHidden="0" w:uiPriority="65" w:unhideWhenUsed="0"/>
-    <w:lsdException w:name="Medium List 2 Accent 5" w:semiHidden="0" w:uiPriority="66" w:unhideWhenUsed="0"/>
-    <w:lsdException w:name="Medium Grid 1 Accent 5" w:semiHidden="0" w:uiPriority="67" w:unhideWhenUsed="0"/>
-    <w:lsdException w:name="Medium Grid 2 Accent 5" w:semiHidden="0" w:uiPriority="68" w:unhideWhenUsed="0"/>
-    <w:lsdException w:name="Medium Grid 3 Accent 5" w:semiHidden="0" w:uiPriority="69" w:unhideWhenUsed="0"/>
-    <w:lsdException w:name="Dark List Accent 5" w:semiHidden="0" w:uiPriority="70" w:unhideWhenUsed="0"/>
-    <w:lsdException w:name="Colorful Shading Accent 5" w:semiHidden="0" w:uiPriority="71" w:unhideWhenUsed="0"/>
-    <w:lsdException w:name="Colorful List Accent 5" w:semiHidden="0" w:uiPriority="72" w:unhideWhenUsed="0"/>
-    <w:lsdException w:name="Colorful Grid Accent 5" w:semiHidden="0" w:uiPriority="73" w:unhideWhenUsed="0"/>
-    <w:lsdException w:name="Light Shading Accent 6" w:semiHidden="0" w:uiPriority="60" w:unhideWhenUsed="0"/>
-    <w:lsdException w:name="Light List Accent 6" w:semiHidden="0" w:uiPriority="61" w:unhideWhenUsed="0"/>
-    <w:lsdException w:name="Light Grid Accent 6" w:semiHidden="0" w:uiPriority="62" w:unhideWhenUsed="0"/>
-    <w:lsdException w:name="Medium Shading 1 Accent 6" w:semiHidden="0" w:uiPriority="63" w:unhideWhenUsed="0"/>
-    <w:lsdException w:name="Medium Shading 2 Accent 6" w:semiHidden="0" w:uiPriority="64" w:unhideWhenUsed="0"/>
-    <w:lsdException w:name="Medium List 1 Accent 6" w:semiHidden="0" w:uiPriority="65" w:unhideWhenUsed="0"/>
-    <w:lsdException w:name="Medium List 2 Accent 6" w:semiHidden="0" w:uiPriority="66" w:unhideWhenUsed="0"/>
-    <w:lsdException w:name="Medium Grid 1 Accent 6" w:semiHidden="0" w:uiPriority="67" w:unhideWhenUsed="0"/>
-    <w:lsdException w:name="Medium Grid 2 Accent 6" w:semiHidden="0" w:uiPriority="68" w:unhideWhenUsed="0"/>
-    <w:lsdException w:name="Medium Grid 3 Accent 6" w:semiHidden="0" w:uiPriority="69" w:unhideWhenUsed="0"/>
-    <w:lsdException w:name="Dark List Accent 6" w:semiHidden="0" w:uiPriority="70" w:unhideWhenUsed="0"/>
-    <w:lsdException w:name="Colorful Shading Accent 6" w:semiHidden="0" w:uiPriority="71" w:unhideWhenUsed="0"/>
-    <w:lsdException w:name="Colorful List Accent 6" w:semiHidden="0" w:uiPriority="72" w:unhideWhenUsed="0"/>
-    <w:lsdException w:name="Colorful Grid Accent 6" w:semiHidden="0" w:uiPriority="73" w:unhideWhenUsed="0"/>
-    <w:lsdException w:name="Subtle Emphasis" w:semiHidden="0" w:uiPriority="19" w:unhideWhenUsed="0" w:qFormat="1"/>
-    <w:lsdException w:name="Intense Emphasis" w:semiHidden="0" w:uiPriority="21" w:unhideWhenUsed="0" w:qFormat="1"/>
-    <w:lsdException w:name="Subtle Reference" w:semiHidden="0" w:uiPriority="31" w:unhideWhenUsed="0" w:qFormat="1"/>
-    <w:lsdException w:name="Intense Reference" w:semiHidden="0" w:uiPriority="32" w:unhideWhenUsed="0" w:qFormat="1"/>
-    <w:lsdException w:name="Book Title" w:semiHidden="0" w:uiPriority="33" w:unhideWhenUsed="0" w:qFormat="1"/>
-    <w:lsdException w:name="Bibliography" w:uiPriority="37"/>
-    <w:lsdException w:name="TOC Heading" w:uiPriority="39" w:qFormat="1"/>
+  <w:latentStyles w:defLockedState="0" w:defUIPriority="99" w:defSemiHidden="0" w:defUnhideWhenUsed="0" w:defQFormat="0" w:count="376">
+    <w:lsdException w:name="Normal" w:uiPriority="0" w:qFormat="1"/>
+    <w:lsdException w:name="heading 1" w:uiPriority="9" w:qFormat="1"/>
+    <w:lsdException w:name="heading 2" w:semiHidden="1" w:uiPriority="9" w:unhideWhenUsed="1" w:qFormat="1"/>
+    <w:lsdException w:name="heading 3" w:semiHidden="1" w:uiPriority="9" w:unhideWhenUsed="1" w:qFormat="1"/>
+    <w:lsdException w:name="heading 4" w:semiHidden="1" w:uiPriority="9" w:unhideWhenUsed="1" w:qFormat="1"/>
+    <w:lsdException w:name="heading 5" w:semiHidden="1" w:uiPriority="9" w:unhideWhenUsed="1" w:qFormat="1"/>
+    <w:lsdException w:name="heading 6" w:semiHidden="1" w:uiPriority="9" w:unhideWhenUsed="1" w:qFormat="1"/>
+    <w:lsdException w:name="heading 7" w:semiHidden="1" w:uiPriority="9" w:unhideWhenUsed="1" w:qFormat="1"/>
+    <w:lsdException w:name="heading 8" w:semiHidden="1" w:uiPriority="9" w:unhideWhenUsed="1" w:qFormat="1"/>
+    <w:lsdException w:name="heading 9" w:semiHidden="1" w:uiPriority="9" w:unhideWhenUsed="1" w:qFormat="1"/>
+    <w:lsdException w:name="index 1" w:semiHidden="1" w:unhideWhenUsed="1"/>
+    <w:lsdException w:name="index 2" w:semiHidden="1" w:unhideWhenUsed="1"/>
+    <w:lsdException w:name="index 3" w:semiHidden="1" w:unhideWhenUsed="1"/>
+    <w:lsdException w:name="index 4" w:semiHidden="1" w:unhideWhenUsed="1"/>
+    <w:lsdException w:name="index 5" w:semiHidden="1" w:unhideWhenUsed="1"/>
+    <w:lsdException w:name="index 6" w:semiHidden="1" w:unhideWhenUsed="1"/>
+    <w:lsdException w:name="index 7" w:semiHidden="1" w:unhideWhenUsed="1"/>
+    <w:lsdException w:name="index 8" w:semiHidden="1" w:unhideWhenUsed="1"/>
+    <w:lsdException w:name="index 9" w:semiHidden="1" w:unhideWhenUsed="1"/>
+    <w:lsdException w:name="toc 1" w:semiHidden="1" w:uiPriority="39" w:unhideWhenUsed="1"/>
+    <w:lsdException w:name="toc 2" w:semiHidden="1" w:uiPriority="39" w:unhideWhenUsed="1"/>
+    <w:lsdException w:name="toc 3" w:semiHidden="1" w:uiPriority="39" w:unhideWhenUsed="1"/>
+    <w:lsdException w:name="toc 4" w:semiHidden="1" w:uiPriority="39" w:unhideWhenUsed="1"/>
+    <w:lsdException w:name="toc 5" w:semiHidden="1" w:uiPriority="39" w:unhideWhenUsed="1"/>
+    <w:lsdException w:name="toc 6" w:semiHidden="1" w:uiPriority="39" w:unhideWhenUsed="1"/>
+    <w:lsdException w:name="toc 7" w:semiHidden="1" w:uiPriority="39" w:unhideWhenUsed="1"/>
+    <w:lsdException w:name="toc 8" w:semiHidden="1" w:uiPriority="39" w:unhideWhenUsed="1"/>
+    <w:lsdException w:name="toc 9" w:semiHidden="1" w:uiPriority="39" w:unhideWhenUsed="1"/>
+    <w:lsdException w:name="Normal Indent" w:semiHidden="1" w:unhideWhenUsed="1"/>
+    <w:lsdException w:name="footnote text" w:semiHidden="1" w:unhideWhenUsed="1"/>
+    <w:lsdException w:name="annotation text" w:semiHidden="1" w:unhideWhenUsed="1"/>
+    <w:lsdException w:name="header" w:semiHidden="1" w:unhideWhenUsed="1"/>
+    <w:lsdException w:name="footer" w:semiHidden="1" w:unhideWhenUsed="1"/>
+    <w:lsdException w:name="index heading" w:semiHidden="1" w:unhideWhenUsed="1"/>
+    <w:lsdException w:name="caption" w:semiHidden="1" w:uiPriority="35" w:unhideWhenUsed="1" w:qFormat="1"/>
+    <w:lsdException w:name="table of figures" w:semiHidden="1" w:unhideWhenUsed="1"/>
+    <w:lsdException w:name="envelope address" w:semiHidden="1" w:unhideWhenUsed="1"/>
+    <w:lsdException w:name="envelope return" w:semiHidden="1" w:unhideWhenUsed="1"/>
+    <w:lsdException w:name="footnote reference" w:semiHidden="1" w:unhideWhenUsed="1"/>
+    <w:lsdException w:name="annotation reference" w:semiHidden="1" w:unhideWhenUsed="1"/>
+    <w:lsdException w:name="line number" w:semiHidden="1" w:unhideWhenUsed="1"/>
+    <w:lsdException w:name="page number" w:semiHidden="1" w:unhideWhenUsed="1"/>
+    <w:lsdException w:name="endnote reference" w:semiHidden="1" w:unhideWhenUsed="1"/>
+    <w:lsdException w:name="endnote text" w:semiHidden="1" w:unhideWhenUsed="1"/>
+    <w:lsdException w:name="table of authorities" w:semiHidden="1" w:unhideWhenUsed="1"/>
+    <w:lsdException w:name="macro" w:semiHidden="1" w:unhideWhenUsed="1"/>
+    <w:lsdException w:name="toa heading" w:semiHidden="1" w:unhideWhenUsed="1"/>
+    <w:lsdException w:name="List" w:semiHidden="1" w:unhideWhenUsed="1"/>
+    <w:lsdException w:name="List Bullet" w:semiHidden="1" w:unhideWhenUsed="1"/>
+    <w:lsdException w:name="List Number" w:semiHidden="1" w:unhideWhenUsed="1"/>
+    <w:lsdException w:name="List 2" w:semiHidden="1" w:unhideWhenUsed="1"/>
+    <w:lsdException w:name="List 3" w:semiHidden="1" w:unhideWhenUsed="1"/>
+    <w:lsdException w:name="List 4" w:semiHidden="1" w:unhideWhenUsed="1"/>
+    <w:lsdException w:name="List 5" w:semiHidden="1" w:unhideWhenUsed="1"/>
+    <w:lsdException w:name="List Bullet 2" w:semiHidden="1" w:unhideWhenUsed="1"/>
+    <w:lsdException w:name="List Bullet 3" w:semiHidden="1" w:unhideWhenUsed="1"/>
+    <w:lsdException w:name="List Bullet 4" w:semiHidden="1" w:unhideWhenUsed="1"/>
+    <w:lsdException w:name="List Bullet 5" w:semiHidden="1" w:unhideWhenUsed="1"/>
+    <w:lsdException w:name="List Number 2" w:semiHidden="1" w:unhideWhenUsed="1"/>
+    <w:lsdException w:name="List Number 3" w:semiHidden="1" w:unhideWhenUsed="1"/>
+    <w:lsdException w:name="List Number 4" w:semiHidden="1" w:unhideWhenUsed="1"/>
+    <w:lsdException w:name="List Number 5" w:semiHidden="1" w:unhideWhenUsed="1"/>
+    <w:lsdException w:name="Title" w:uiPriority="10" w:qFormat="1"/>
+    <w:lsdException w:name="Closing" w:semiHidden="1" w:unhideWhenUsed="1"/>
+    <w:lsdException w:name="Signature" w:semiHidden="1" w:unhideWhenUsed="1"/>
+    <w:lsdException w:name="Default Paragraph Font" w:semiHidden="1" w:uiPriority="1" w:unhideWhenUsed="1"/>
+    <w:lsdException w:name="Body Text" w:semiHidden="1" w:unhideWhenUsed="1"/>
+    <w:lsdException w:name="Body Text Indent" w:semiHidden="1" w:unhideWhenUsed="1"/>
+    <w:lsdException w:name="List Continue" w:semiHidden="1" w:unhideWhenUsed="1"/>
+    <w:lsdException w:name="List Continue 2" w:semiHidden="1" w:unhideWhenUsed="1"/>
+    <w:lsdException w:name="List Continue 3" w:semiHidden="1" w:unhideWhenUsed="1"/>
+    <w:lsdException w:name="List Continue 4" w:semiHidden="1" w:unhideWhenUsed="1"/>
+    <w:lsdException w:name="List Continue 5" w:semiHidden="1" w:unhideWhenUsed="1"/>
+    <w:lsdException w:name="Message Header" w:semiHidden="1" w:unhideWhenUsed="1"/>
+    <w:lsdException w:name="Subtitle" w:uiPriority="11" w:qFormat="1"/>
+    <w:lsdException w:name="Salutation" w:semiHidden="1" w:unhideWhenUsed="1"/>
+    <w:lsdException w:name="Date" w:semiHidden="1" w:unhideWhenUsed="1"/>
+    <w:lsdException w:name="Body Text First Indent" w:semiHidden="1" w:unhideWhenUsed="1"/>
+    <w:lsdException w:name="Body Text First Indent 2" w:semiHidden="1" w:unhideWhenUsed="1"/>
+    <w:lsdException w:name="Note Heading" w:semiHidden="1" w:unhideWhenUsed="1"/>
+    <w:lsdException w:name="Body Text 2" w:semiHidden="1" w:unhideWhenUsed="1"/>
+    <w:lsdException w:name="Body Text 3" w:semiHidden="1" w:unhideWhenUsed="1"/>
+    <w:lsdException w:name="Body Text Indent 2" w:semiHidden="1" w:unhideWhenUsed="1"/>
+    <w:lsdException w:name="Body Text Indent 3" w:semiHidden="1" w:unhideWhenUsed="1"/>
+    <w:lsdException w:name="Block Text" w:semiHidden="1" w:unhideWhenUsed="1"/>
+    <w:lsdException w:name="Hyperlink" w:semiHidden="1" w:unhideWhenUsed="1"/>
+    <w:lsdException w:name="FollowedHyperlink" w:semiHidden="1" w:unhideWhenUsed="1"/>
+    <w:lsdException w:name="Strong" w:uiPriority="22" w:qFormat="1"/>
+    <w:lsdException w:name="Emphasis" w:uiPriority="20" w:qFormat="1"/>
+    <w:lsdException w:name="Document Map" w:semiHidden="1" w:unhideWhenUsed="1"/>
+    <w:lsdException w:name="Plain Text" w:semiHidden="1" w:unhideWhenUsed="1"/>
+    <w:lsdException w:name="E-mail Signature" w:semiHidden="1" w:unhideWhenUsed="1"/>
+    <w:lsdException w:name="HTML Top of Form" w:semiHidden="1" w:unhideWhenUsed="1"/>
+    <w:lsdException w:name="HTML Bottom of Form" w:semiHidden="1" w:unhideWhenUsed="1"/>
+    <w:lsdException w:name="Normal (Web)" w:semiHidden="1" w:unhideWhenUsed="1"/>
+    <w:lsdException w:name="HTML Acronym" w:semiHidden="1" w:unhideWhenUsed="1"/>
+    <w:lsdException w:name="HTML Address" w:semiHidden="1" w:unhideWhenUsed="1"/>
+    <w:lsdException w:name="HTML Cite" w:semiHidden="1" w:unhideWhenUsed="1"/>
+    <w:lsdException w:name="HTML Code" w:semiHidden="1" w:unhideWhenUsed="1"/>
+    <w:lsdException w:name="HTML Definition" w:semiHidden="1" w:unhideWhenUsed="1"/>
+    <w:lsdException w:name="HTML Keyboard" w:semiHidden="1" w:unhideWhenUsed="1"/>
+    <w:lsdException w:name="HTML Preformatted" w:semiHidden="1" w:unhideWhenUsed="1"/>
+    <w:lsdException w:name="HTML Sample" w:semiHidden="1" w:unhideWhenUsed="1"/>
+    <w:lsdException w:name="HTML Typewriter" w:semiHidden="1" w:unhideWhenUsed="1"/>
+    <w:lsdException w:name="HTML Variable" w:semiHidden="1" w:unhideWhenUsed="1"/>
+    <w:lsdException w:name="Normal Table" w:semiHidden="1" w:unhideWhenUsed="1"/>
+    <w:lsdException w:name="annotation subject" w:semiHidden="1" w:unhideWhenUsed="1"/>
+    <w:lsdException w:name="No List" w:semiHidden="1" w:unhideWhenUsed="1"/>
+    <w:lsdException w:name="Outline List 1" w:semiHidden="1" w:unhideWhenUsed="1"/>
+    <w:lsdException w:name="Outline List 2" w:semiHidden="1" w:unhideWhenUsed="1"/>
+    <w:lsdException w:name="Outline List 3" w:semiHidden="1" w:unhideWhenUsed="1"/>
+    <w:lsdException w:name="Table Simple 1" w:semiHidden="1" w:unhideWhenUsed="1"/>
+    <w:lsdException w:name="Table Simple 2" w:semiHidden="1" w:unhideWhenUsed="1"/>
+    <w:lsdException w:name="Table Simple 3" w:semiHidden="1" w:unhideWhenUsed="1"/>
+    <w:lsdException w:name="Table Classic 1" w:semiHidden="1" w:unhideWhenUsed="1"/>
+    <w:lsdException w:name="Table Classic 2" w:semiHidden="1" w:unhideWhenUsed="1"/>
+    <w:lsdException w:name="Table Classic 3" w:semiHidden="1" w:unhideWhenUsed="1"/>
+    <w:lsdException w:name="Table Classic 4" w:semiHidden="1" w:unhideWhenUsed="1"/>
+    <w:lsdException w:name="Table Colorful 1" w:semiHidden="1" w:unhideWhenUsed="1"/>
+    <w:lsdException w:name="Table Colorful 2" w:semiHidden="1" w:unhideWhenUsed="1"/>
+    <w:lsdException w:name="Table Colorful 3" w:semiHidden="1" w:unhideWhenUsed="1"/>
+    <w:lsdException w:name="Table Columns 1" w:semiHidden="1" w:unhideWhenUsed="1"/>
+    <w:lsdException w:name="Table Columns 2" w:semiHidden="1" w:unhideWhenUsed="1"/>
+    <w:lsdException w:name="Table Columns 3" w:semiHidden="1" w:unhideWhenUsed="1"/>
+    <w:lsdException w:name="Table Columns 4" w:semiHidden="1" w:unhideWhenUsed="1"/>
+    <w:lsdException w:name="Table Columns 5" w:semiHidden="1" w:unhideWhenUsed="1"/>
+    <w:lsdException w:name="Table Grid 1" w:semiHidden="1" w:unhideWhenUsed="1"/>
+    <w:lsdException w:name="Table Grid 2" w:semiHidden="1" w:unhideWhenUsed="1"/>
+    <w:lsdException w:name="Table Grid 3" w:semiHidden="1" w:unhideWhenUsed="1"/>
+    <w:lsdException w:name="Table Grid 4" w:semiHidden="1" w:unhideWhenUsed="1"/>
+    <w:lsdException w:name="Table Grid 5" w:semiHidden="1" w:unhideWhenUsed="1"/>
+    <w:lsdException w:name="Table Grid 6" w:semiHidden="1" w:unhideWhenUsed="1"/>
+    <w:lsdException w:name="Table Grid 7" w:semiHidden="1" w:unhideWhenUsed="1"/>
+    <w:lsdException w:name="Table Grid 8" w:semiHidden="1" w:unhideWhenUsed="1"/>
+    <w:lsdException w:name="Table List 1" w:semiHidden="1" w:unhideWhenUsed="1"/>
+    <w:lsdException w:name="Table List 2" w:semiHidden="1" w:unhideWhenUsed="1"/>
+    <w:lsdException w:name="Table List 3" w:semiHidden="1" w:unhideWhenUsed="1"/>
+    <w:lsdException w:name="Table List 4" w:semiHidden="1" w:unhideWhenUsed="1"/>
+    <w:lsdException w:name="Table List 5" w:semiHidden="1" w:unhideWhenUsed="1"/>
+    <w:lsdException w:name="Table List 6" w:semiHidden="1" w:unhideWhenUsed="1"/>
+    <w:lsdException w:name="Table List 7" w:semiHidden="1" w:unhideWhenUsed="1"/>
+    <w:lsdException w:name="Table List 8" w:semiHidden="1" w:unhideWhenUsed="1"/>
+    <w:lsdException w:name="Table 3D effects 1" w:semiHidden="1" w:unhideWhenUsed="1"/>
+    <w:lsdException w:name="Table 3D effects 2" w:semiHidden="1" w:unhideWhenUsed="1"/>
+    <w:lsdException w:name="Table 3D effects 3" w:semiHidden="1" w:unhideWhenUsed="1"/>
+    <w:lsdException w:name="Table Contemporary" w:semiHidden="1" w:unhideWhenUsed="1"/>
+    <w:lsdException w:name="Table Elegant" w:semiHidden="1" w:unhideWhenUsed="1"/>
+    <w:lsdException w:name="Table Professional" w:semiHidden="1" w:unhideWhenUsed="1"/>
+    <w:lsdException w:name="Table Subtle 1" w:semiHidden="1" w:unhideWhenUsed="1"/>
+    <w:lsdException w:name="Table Subtle 2" w:semiHidden="1" w:unhideWhenUsed="1"/>
+    <w:lsdException w:name="Table Web 1" w:semiHidden="1" w:unhideWhenUsed="1"/>
+    <w:lsdException w:name="Table Web 2" w:semiHidden="1" w:unhideWhenUsed="1"/>
+    <w:lsdException w:name="Table Web 3" w:semiHidden="1" w:unhideWhenUsed="1"/>
+    <w:lsdException w:name="Balloon Text" w:semiHidden="1" w:unhideWhenUsed="1"/>
+    <w:lsdException w:name="Table Grid" w:semiHidden="1" w:uiPriority="39" w:unhideWhenUsed="1"/>
+    <w:lsdException w:name="Table Theme" w:semiHidden="1" w:unhideWhenUsed="1"/>
+    <w:lsdException w:name="Placeholder Text" w:semiHidden="1"/>
+    <w:lsdException w:name="No Spacing" w:uiPriority="1" w:qFormat="1"/>
+    <w:lsdException w:name="Light Shading" w:uiPriority="60"/>
+    <w:lsdException w:name="Light List" w:uiPriority="61"/>
+    <w:lsdException w:name="Light Grid" w:uiPriority="62"/>
+    <w:lsdException w:name="Medium Shading 1" w:uiPriority="63"/>
+    <w:lsdException w:name="Medium Shading 2" w:uiPriority="64"/>
+    <w:lsdException w:name="Medium List 1" w:uiPriority="65"/>
+    <w:lsdException w:name="Medium List 2" w:uiPriority="66"/>
+    <w:lsdException w:name="Medium Grid 1" w:uiPriority="67"/>
+    <w:lsdException w:name="Medium Grid 2" w:uiPriority="68"/>
+    <w:lsdException w:name="Medium Grid 3" w:uiPriority="69"/>
+    <w:lsdException w:name="Dark List" w:uiPriority="70"/>
+    <w:lsdException w:name="Colorful Shading" w:uiPriority="71"/>
+    <w:lsdException w:name="Colorful List" w:uiPriority="72"/>
+    <w:lsdException w:name="Colorful Grid" w:uiPriority="73"/>
+    <w:lsdException w:name="Light Shading Accent 1" w:uiPriority="60"/>
+    <w:lsdException w:name="Light List Accent 1" w:uiPriority="61"/>
+    <w:lsdException w:name="Light Grid Accent 1" w:uiPriority="62"/>
+    <w:lsdException w:name="Medium Shading 1 Accent 1" w:uiPriority="63"/>
+    <w:lsdException w:name="Medium Shading 2 Accent 1" w:uiPriority="64"/>
+    <w:lsdException w:name="Medium List 1 Accent 1" w:uiPriority="65"/>
+    <w:lsdException w:name="Revision" w:semiHidden="1"/>
+    <w:lsdException w:name="List Paragraph" w:uiPriority="34" w:qFormat="1"/>
+    <w:lsdException w:name="Quote" w:uiPriority="29" w:qFormat="1"/>
+    <w:lsdException w:name="Intense Quote" w:uiPriority="30" w:qFormat="1"/>
+    <w:lsdException w:name="Medium List 2 Accent 1" w:uiPriority="66"/>
+    <w:lsdException w:name="Medium Grid 1 Accent 1" w:uiPriority="67"/>
+    <w:lsdException w:name="Medium Grid 2 Accent 1" w:uiPriority="68"/>
+    <w:lsdException w:name="Medium Grid 3 Accent 1" w:uiPriority="69"/>
+    <w:lsdException w:name="Dark List Accent 1" w:uiPriority="70"/>
+    <w:lsdException w:name="Colorful Shading Accent 1" w:uiPriority="71"/>
+    <w:lsdException w:name="Colorful List Accent 1" w:uiPriority="72"/>
+    <w:lsdException w:name="Colorful Grid Accent 1" w:uiPriority="73"/>
+    <w:lsdException w:name="Light Shading Accent 2" w:uiPriority="60"/>
+    <w:lsdException w:name="Light List Accent 2" w:uiPriority="61"/>
+    <w:lsdException w:name="Light Grid Accent 2" w:uiPriority="62"/>
+    <w:lsdException w:name="Medium Shading 1 Accent 2" w:uiPriority="63"/>
+    <w:lsdException w:name="Medium Shading 2 Accent 2" w:uiPriority="64"/>
+    <w:lsdException w:name="Medium List 1 Accent 2" w:uiPriority="65"/>
+    <w:lsdException w:name="Medium List 2 Accent 2" w:uiPriority="66"/>
+    <w:lsdException w:name="Medium Grid 1 Accent 2" w:uiPriority="67"/>
+    <w:lsdException w:name="Medium Grid 2 Accent 2" w:uiPriority="68"/>
+    <w:lsdException w:name="Medium Grid 3 Accent 2" w:uiPriority="69"/>
+    <w:lsdException w:name="Dark List Accent 2" w:uiPriority="70"/>
+    <w:lsdException w:name="Colorful Shading Accent 2" w:uiPriority="71"/>
+    <w:lsdException w:name="Colorful List Accent 2" w:uiPriority="72"/>
+    <w:lsdException w:name="Colorful Grid Accent 2" w:uiPriority="73"/>
+    <w:lsdException w:name="Light Shading Accent 3" w:uiPriority="60"/>
+    <w:lsdException w:name="Light List Accent 3" w:uiPriority="61"/>
+    <w:lsdException w:name="Light Grid Accent 3" w:uiPriority="62"/>
+    <w:lsdException w:name="Medium Shading 1 Accent 3" w:uiPriority="63"/>
+    <w:lsdException w:name="Medium Shading 2 Accent 3" w:uiPriority="64"/>
+    <w:lsdException w:name="Medium List 1 Accent 3" w:uiPriority="65"/>
+    <w:lsdException w:name="Medium List 2 Accent 3" w:uiPriority="66"/>
+    <w:lsdException w:name="Medium Grid 1 Accent 3" w:uiPriority="67"/>
+    <w:lsdException w:name="Medium Grid 2 Accent 3" w:uiPriority="68"/>
+    <w:lsdException w:name="Medium Grid 3 Accent 3" w:uiPriority="69"/>
+    <w:lsdException w:name="Dark List Accent 3" w:uiPriority="70"/>
+    <w:lsdException w:name="Colorful Shading Accent 3" w:uiPriority="71"/>
+    <w:lsdException w:name="Colorful List Accent 3" w:uiPriority="72"/>
+    <w:lsdException w:name="Colorful Grid Accent 3" w:uiPriority="73"/>
+    <w:lsdException w:name="Light Shading Accent 4" w:uiPriority="60"/>
+    <w:lsdException w:name="Light List Accent 4" w:uiPriority="61"/>
+    <w:lsdException w:name="Light Grid Accent 4" w:uiPriority="62"/>
+    <w:lsdException w:name="Medium Shading 1 Accent 4" w:uiPriority="63"/>
+    <w:lsdException w:name="Medium Shading 2 Accent 4" w:uiPriority="64"/>
+    <w:lsdException w:name="Medium List 1 Accent 4" w:uiPriority="65"/>
+    <w:lsdException w:name="Medium List 2 Accent 4" w:uiPriority="66"/>
+    <w:lsdException w:name="Medium Grid 1 Accent 4" w:uiPriority="67"/>
+    <w:lsdException w:name="Medium Grid 2 Accent 4" w:uiPriority="68"/>
+    <w:lsdException w:name="Medium Grid 3 Accent 4" w:uiPriority="69"/>
+    <w:lsdException w:name="Dark List Accent 4" w:uiPriority="70"/>
+    <w:lsdException w:name="Colorful Shading Accent 4" w:uiPriority="71"/>
+    <w:lsdException w:name="Colorful List Accent 4" w:uiPriority="72"/>
+    <w:lsdException w:name="Colorful Grid Accent 4" w:uiPriority="73"/>
+    <w:lsdException w:name="Light Shading Accent 5" w:uiPriority="60"/>
+    <w:lsdException w:name="Light List Accent 5" w:uiPriority="61"/>
+    <w:lsdException w:name="Light Grid Accent 5" w:uiPriority="62"/>
+    <w:lsdException w:name="Medium Shading 1 Accent 5" w:uiPriority="63"/>
+    <w:lsdException w:name="Medium Shading 2 Accent 5" w:uiPriority="64"/>
+    <w:lsdException w:name="Medium List 1 Accent 5" w:uiPriority="65"/>
+    <w:lsdException w:name="Medium List 2 Accent 5" w:uiPriority="66"/>
+    <w:lsdException w:name="Medium Grid 1 Accent 5" w:uiPriority="67"/>
+    <w:lsdException w:name="Medium Grid 2 Accent 5" w:uiPriority="68"/>
+    <w:lsdException w:name="Medium Grid 3 Accent 5" w:uiPriority="69"/>
+    <w:lsdException w:name="Dark List Accent 5" w:uiPriority="70"/>
+    <w:lsdException w:name="Colorful Shading Accent 5" w:uiPriority="71"/>
+    <w:lsdException w:name="Colorful List Accent 5" w:uiPriority="72"/>
+    <w:lsdException w:name="Colorful Grid Accent 5" w:uiPriority="73"/>
+    <w:lsdException w:name="Light Shading Accent 6" w:uiPriority="60"/>
+    <w:lsdException w:name="Light List Accent 6" w:uiPriority="61"/>
+    <w:lsdException w:name="Light Grid Accent 6" w:uiPriority="62"/>
+    <w:lsdException w:name="Medium Shading 1 Accent 6" w:uiPriority="63"/>
+    <w:lsdException w:name="Medium Shading 2 Accent 6" w:uiPriority="64"/>
+    <w:lsdException w:name="Medium List 1 Accent 6" w:uiPriority="65"/>
+    <w:lsdException w:name="Medium List 2 Accent 6" w:uiPriority="66"/>
+    <w:lsdException w:name="Medium Grid 1 Accent 6" w:uiPriority="67"/>
+    <w:lsdException w:name="Medium Grid 2 Accent 6" w:uiPriority="68"/>
+    <w:lsdException w:name="Medium Grid 3 Accent 6" w:uiPriority="69"/>
+    <w:lsdException w:name="Dark List Accent 6" w:uiPriority="70"/>
+    <w:lsdException w:name="Colorful Shading Accent 6" w:uiPriority="71"/>
+    <w:lsdException w:name="Colorful List Accent 6" w:uiPriority="72"/>
+    <w:lsdException w:name="Colorful Grid Accent 6" w:uiPriority="73"/>
+    <w:lsdException w:name="Subtle Emphasis" w:uiPriority="19" w:qFormat="1"/>
+    <w:lsdException w:name="Intense Emphasis" w:uiPriority="21" w:qFormat="1"/>
+    <w:lsdException w:name="Subtle Reference" w:uiPriority="31" w:qFormat="1"/>
+    <w:lsdException w:name="Intense Reference" w:uiPriority="32" w:qFormat="1"/>
+    <w:lsdException w:name="Book Title" w:uiPriority="33" w:qFormat="1"/>
+    <w:lsdException w:name="Bibliography" w:semiHidden="1" w:uiPriority="37" w:unhideWhenUsed="1"/>
+    <w:lsdException w:name="TOC Heading" w:semiHidden="1" w:uiPriority="39" w:unhideWhenUsed="1" w:qFormat="1"/>
+    <w:lsdException w:name="Plain Table 1" w:uiPriority="41"/>
+    <w:lsdException w:name="Plain Table 2" w:uiPriority="42"/>
+    <w:lsdException w:name="Plain Table 3" w:uiPriority="43"/>
+    <w:lsdException w:name="Plain Table 4" w:uiPriority="44"/>
+    <w:lsdException w:name="Plain Table 5" w:uiPriority="45"/>
+    <w:lsdException w:name="Grid Table Light" w:uiPriority="40"/>
+    <w:lsdException w:name="Grid Table 1 Light" w:uiPriority="46"/>
+    <w:lsdException w:name="Grid Table 2" w:uiPriority="47"/>
+    <w:lsdException w:name="Grid Table 3" w:uiPriority="48"/>
+    <w:lsdException w:name="Grid Table 4" w:uiPriority="49"/>
+    <w:lsdException w:name="Grid Table 5 Dark" w:uiPriority="50"/>
+    <w:lsdException w:name="Grid Table 6 Colorful" w:uiPriority="51"/>
+    <w:lsdException w:name="Grid Table 7 Colorful" w:uiPriority="52"/>
+    <w:lsdException w:name="Grid Table 1 Light Accent 1" w:uiPriority="46"/>
+    <w:lsdException w:name="Grid Table 2 Accent 1" w:uiPriority="47"/>
+    <w:lsdException w:name="Grid Table 3 Accent 1" w:uiPriority="48"/>
+    <w:lsdException w:name="Grid Table 4 Accent 1" w:uiPriority="49"/>
+    <w:lsdException w:name="Grid Table 5 Dark Accent 1" w:uiPriority="50"/>
+    <w:lsdException w:name="Grid Table 6 Colorful Accent 1" w:uiPriority="51"/>
+    <w:lsdException w:name="Grid Table 7 Colorful Accent 1" w:uiPriority="52"/>
+    <w:lsdException w:name="Grid Table 1 Light Accent 2" w:uiPriority="46"/>
+    <w:lsdException w:name="Grid Table 2 Accent 2" w:uiPriority="47"/>
+    <w:lsdException w:name="Grid Table 3 Accent 2" w:uiPriority="48"/>
+    <w:lsdException w:name="Grid Table 4 Accent 2" w:uiPriority="49"/>
+    <w:lsdException w:name="Grid Table 5 Dark Accent 2" w:uiPriority="50"/>
+    <w:lsdException w:name="Grid Table 6 Colorful Accent 2" w:uiPriority="51"/>
+    <w:lsdException w:name="Grid Table 7 Colorful Accent 2" w:uiPriority="52"/>
+    <w:lsdException w:name="Grid Table 1 Light Accent 3" w:uiPriority="46"/>
+    <w:lsdException w:name="Grid Table 2 Accent 3" w:uiPriority="47"/>
+    <w:lsdException w:name="Grid Table 3 Accent 3" w:uiPriority="48"/>
+    <w:lsdException w:name="Grid Table 4 Accent 3" w:uiPriority="49"/>
+    <w:lsdException w:name="Grid Table 5 Dark Accent 3" w:uiPriority="50"/>
+    <w:lsdException w:name="Grid Table 6 Colorful Accent 3" w:uiPriority="51"/>
+    <w:lsdException w:name="Grid Table 7 Colorful Accent 3" w:uiPriority="52"/>
+    <w:lsdException w:name="Grid Table 1 Light Accent 4" w:uiPriority="46"/>
+    <w:lsdException w:name="Grid Table 2 Accent 4" w:uiPriority="47"/>
+    <w:lsdException w:name="Grid Table 3 Accent 4" w:uiPriority="48"/>
+    <w:lsdException w:name="Grid Table 4 Accent 4" w:uiPriority="49"/>
+    <w:lsdException w:name="Grid Table 5 Dark Accent 4" w:uiPriority="50"/>
+    <w:lsdException w:name="Grid Table 6 Colorful Accent 4" w:uiPriority="51"/>
+    <w:lsdException w:name="Grid Table 7 Colorful Accent 4" w:uiPriority="52"/>
+    <w:lsdException w:name="Grid Table 1 Light Accent 5" w:uiPriority="46"/>
+    <w:lsdException w:name="Grid Table 2 Accent 5" w:uiPriority="47"/>
+    <w:lsdException w:name="Grid Table 3 Accent 5" w:uiPriority="48"/>
+    <w:lsdException w:name="Grid Table 4 Accent 5" w:uiPriority="49"/>
+    <w:lsdException w:name="Grid Table 5 Dark Accent 5" w:uiPriority="50"/>
+    <w:lsdException w:name="Grid Table 6 Colorful Accent 5" w:uiPriority="51"/>
+    <w:lsdException w:name="Grid Table 7 Colorful Accent 5" w:uiPriority="52"/>
+    <w:lsdException w:name="Grid Table 1 Light Accent 6" w:uiPriority="46"/>
+    <w:lsdException w:name="Grid Table 2 Accent 6" w:uiPriority="47"/>
+    <w:lsdException w:name="Grid Table 3 Accent 6" w:uiPriority="48"/>
+    <w:lsdException w:name="Grid Table 4 Accent 6" w:uiPriority="49"/>
+    <w:lsdException w:name="Grid Table 5 Dark Accent 6" w:uiPriority="50"/>
+    <w:lsdException w:name="Grid Table 6 Colorful Accent 6" w:uiPriority="51"/>
+    <w:lsdException w:name="Grid Table 7 Colorful Accent 6" w:uiPriority="52"/>
+    <w:lsdException w:name="List Table 1 Light" w:uiPriority="46"/>
+    <w:lsdException w:name="List Table 2" w:uiPriority="47"/>
+    <w:lsdException w:name="List Table 3" w:uiPriority="48"/>
+    <w:lsdException w:name="List Table 4" w:uiPriority="49"/>
+    <w:lsdException w:name="List Table 5 Dark" w:uiPriority="50"/>
+    <w:lsdException w:name="List Table 6 Colorful" w:uiPriority="51"/>
+    <w:lsdException w:name="List Table 7 Colorful" w:uiPriority="52"/>
+    <w:lsdException w:name="List Table 1 Light Accent 1" w:uiPriority="46"/>
+    <w:lsdException w:name="List Table 2 Accent 1" w:uiPriority="47"/>
+    <w:lsdException w:name="List Table 3 Accent 1" w:uiPriority="48"/>
+    <w:lsdException w:name="List Table 4 Accent 1" w:uiPriority="49"/>
+    <w:lsdException w:name="List Table 5 Dark Accent 1" w:uiPriority="50"/>
+    <w:lsdException w:name="List Table 6 Colorful Accent 1" w:uiPriority="51"/>
+    <w:lsdException w:name="List Table 7 Colorful Accent 1" w:uiPriority="52"/>
+    <w:lsdException w:name="List Table 1 Light Accent 2" w:uiPriority="46"/>
+    <w:lsdException w:name="List Table 2 Accent 2" w:uiPriority="47"/>
+    <w:lsdException w:name="List Table 3 Accent 2" w:uiPriority="48"/>
+    <w:lsdException w:name="List Table 4 Accent 2" w:uiPriority="49"/>
+    <w:lsdException w:name="List Table 5 Dark Accent 2" w:uiPriority="50"/>
+    <w:lsdException w:name="List Table 6 Colorful Accent 2" w:uiPriority="51"/>
+    <w:lsdException w:name="List Table 7 Colorful Accent 2" w:uiPriority="52"/>
+    <w:lsdException w:name="List Table 1 Light Accent 3" w:uiPriority="46"/>
+    <w:lsdException w:name="List Table 2 Accent 3" w:uiPriority="47"/>
+    <w:lsdException w:name="List Table 3 Accent 3" w:uiPriority="48"/>
+    <w:lsdException w:name="List Table 4 Accent 3" w:uiPriority="49"/>
+    <w:lsdException w:name="List Table 5 Dark Accent 3" w:uiPriority="50"/>
+    <w:lsdException w:name="List Table 6 Colorful Accent 3" w:uiPriority="51"/>
+    <w:lsdException w:name="List Table 7 Colorful Accent 3" w:uiPriority="52"/>
+    <w:lsdException w:name="List Table 1 Light Accent 4" w:uiPriority="46"/>
+    <w:lsdException w:name="List Table 2 Accent 4" w:uiPriority="47"/>
+    <w:lsdException w:name="List Table 3 Accent 4" w:uiPriority="48"/>
+    <w:lsdException w:name="List Table 4 Accent 4" w:uiPriority="49"/>
+    <w:lsdException w:name="List Table 5 Dark Accent 4" w:uiPriority="50"/>
+    <w:lsdException w:name="List Table 6 Colorful Accent 4" w:uiPriority="51"/>
+    <w:lsdException w:name="List Table 7 Colorful Accent 4" w:uiPriority="52"/>
+    <w:lsdException w:name="List Table 1 Light Accent 5" w:uiPriority="46"/>
+    <w:lsdException w:name="List Table 2 Accent 5" w:uiPriority="47"/>
+    <w:lsdException w:name="List Table 3 Accent 5" w:uiPriority="48"/>
+    <w:lsdException w:name="List Table 4 Accent 5" w:uiPriority="49"/>
+    <w:lsdException w:name="List Table 5 Dark Accent 5" w:uiPriority="50"/>
+    <w:lsdException w:name="List Table 6 Colorful Accent 5" w:uiPriority="51"/>
+    <w:lsdException w:name="List Table 7 Colorful Accent 5" w:uiPriority="52"/>
+    <w:lsdException w:name="List Table 1 Light Accent 6" w:uiPriority="46"/>
+    <w:lsdException w:name="List Table 2 Accent 6" w:uiPriority="47"/>
+    <w:lsdException w:name="List Table 3 Accent 6" w:uiPriority="48"/>
+    <w:lsdException w:name="List Table 4 Accent 6" w:uiPriority="49"/>
+    <w:lsdException w:name="List Table 5 Dark Accent 6" w:uiPriority="50"/>
+    <w:lsdException w:name="List Table 6 Colorful Accent 6" w:uiPriority="51"/>
+    <w:lsdException w:name="List Table 7 Colorful Accent 6" w:uiPriority="52"/>
+    <w:lsdException w:name="Mention" w:semiHidden="1" w:unhideWhenUsed="1"/>
+    <w:lsdException w:name="Smart Hyperlink" w:semiHidden="1" w:unhideWhenUsed="1"/>
+    <w:lsdException w:name="Hashtag" w:semiHidden="1" w:unhideWhenUsed="1"/>
+    <w:lsdException w:name="Unresolved Mention" w:semiHidden="1" w:unhideWhenUsed="1"/>
+    <w:lsdException w:name="Smart Link" w:semiHidden="1" w:unhideWhenUsed="1"/>
   </w:latentStyles>
   <w:style w:type="paragraph" w:default="1" w:styleId="Normal">
     <w:name w:val="Normal"/>
@@ -25400,196 +24999,6 @@
 </w:styles>
 </file>
 
-<file path=word/stylesWithEffects.xml><?xml version="1.0" encoding="utf-8"?>
-<w:styles xmlns:wpc="http://schemas.microsoft.com/office/word/2010/wordprocessingCanvas" xmlns:mc="http://schemas.openxmlformats.org/markup-compatibility/2006" xmlns:o="urn:schemas-microsoft-com:office:office" xmlns:r="http://schemas.openxmlformats.org/officeDocument/2006/relationships" xmlns:m="http://schemas.openxmlformats.org/officeDocument/2006/math" xmlns:v="urn:schemas-microsoft-com:vml" xmlns:wp14="http://schemas.microsoft.com/office/word/2010/wordprocessingDrawing" xmlns:wp="http://schemas.openxmlformats.org/drawingml/2006/wordprocessingDrawing" xmlns:w10="urn:schemas-microsoft-com:office:word" xmlns:w="http://schemas.openxmlformats.org/wordprocessingml/2006/main" xmlns:w14="http://schemas.microsoft.com/office/word/2010/wordml" xmlns:wpg="http://schemas.microsoft.com/office/word/2010/wordprocessingGroup" xmlns:wpi="http://schemas.microsoft.com/office/word/2010/wordprocessingInk" xmlns:wne="http://schemas.microsoft.com/office/word/2006/wordml" xmlns:wps="http://schemas.microsoft.com/office/word/2010/wordprocessingShape" mc:Ignorable="w14 wp14">
-  <w:docDefaults>
-    <w:rPrDefault>
-      <w:rPr>
-        <w:rFonts w:asciiTheme="minorHAnsi" w:eastAsiaTheme="minorEastAsia" w:hAnsiTheme="minorHAnsi" w:cstheme="minorBidi"/>
-        <w:sz w:val="22"/>
-        <w:szCs w:val="22"/>
-        <w:lang w:val="en-US" w:eastAsia="en-US" w:bidi="ar-SA"/>
-      </w:rPr>
-    </w:rPrDefault>
-    <w:pPrDefault>
-      <w:pPr>
-        <w:spacing w:after="200" w:line="276" w:lineRule="auto"/>
-      </w:pPr>
-    </w:pPrDefault>
-  </w:docDefaults>
-  <w:latentStyles w:defLockedState="0" w:defUIPriority="99" w:defSemiHidden="1" w:defUnhideWhenUsed="1" w:defQFormat="0" w:count="267">
-    <w:lsdException w:name="Normal" w:semiHidden="0" w:uiPriority="0" w:unhideWhenUsed="0" w:qFormat="1"/>
-    <w:lsdException w:name="heading 1" w:semiHidden="0" w:uiPriority="9" w:unhideWhenUsed="0" w:qFormat="1"/>
-    <w:lsdException w:name="heading 2" w:uiPriority="9" w:qFormat="1"/>
-    <w:lsdException w:name="heading 3" w:uiPriority="9" w:qFormat="1"/>
-    <w:lsdException w:name="heading 4" w:uiPriority="9" w:qFormat="1"/>
-    <w:lsdException w:name="heading 5" w:uiPriority="9" w:qFormat="1"/>
-    <w:lsdException w:name="heading 6" w:uiPriority="9" w:qFormat="1"/>
-    <w:lsdException w:name="heading 7" w:uiPriority="9" w:qFormat="1"/>
-    <w:lsdException w:name="heading 8" w:uiPriority="9" w:qFormat="1"/>
-    <w:lsdException w:name="heading 9" w:uiPriority="9" w:qFormat="1"/>
-    <w:lsdException w:name="toc 1" w:uiPriority="39"/>
-    <w:lsdException w:name="toc 2" w:uiPriority="39"/>
-    <w:lsdException w:name="toc 3" w:uiPriority="39"/>
-    <w:lsdException w:name="toc 4" w:uiPriority="39"/>
-    <w:lsdException w:name="toc 5" w:uiPriority="39"/>
-    <w:lsdException w:name="toc 6" w:uiPriority="39"/>
-    <w:lsdException w:name="toc 7" w:uiPriority="39"/>
-    <w:lsdException w:name="toc 8" w:uiPriority="39"/>
-    <w:lsdException w:name="toc 9" w:uiPriority="39"/>
-    <w:lsdException w:name="caption" w:uiPriority="35" w:qFormat="1"/>
-    <w:lsdException w:name="Title" w:semiHidden="0" w:uiPriority="10" w:unhideWhenUsed="0" w:qFormat="1"/>
-    <w:lsdException w:name="Default Paragraph Font" w:uiPriority="1"/>
-    <w:lsdException w:name="Subtitle" w:semiHidden="0" w:uiPriority="11" w:unhideWhenUsed="0" w:qFormat="1"/>
-    <w:lsdException w:name="Strong" w:semiHidden="0" w:uiPriority="22" w:unhideWhenUsed="0" w:qFormat="1"/>
-    <w:lsdException w:name="Emphasis" w:semiHidden="0" w:uiPriority="20" w:unhideWhenUsed="0" w:qFormat="1"/>
-    <w:lsdException w:name="Table Grid" w:semiHidden="0" w:uiPriority="59" w:unhideWhenUsed="0"/>
-    <w:lsdException w:name="Placeholder Text" w:unhideWhenUsed="0"/>
-    <w:lsdException w:name="No Spacing" w:semiHidden="0" w:uiPriority="1" w:unhideWhenUsed="0" w:qFormat="1"/>
-    <w:lsdException w:name="Light Shading" w:semiHidden="0" w:uiPriority="60" w:unhideWhenUsed="0"/>
-    <w:lsdException w:name="Light List" w:semiHidden="0" w:uiPriority="61" w:unhideWhenUsed="0"/>
-    <w:lsdException w:name="Light Grid" w:semiHidden="0" w:uiPriority="62" w:unhideWhenUsed="0"/>
-    <w:lsdException w:name="Medium Shading 1" w:semiHidden="0" w:uiPriority="63" w:unhideWhenUsed="0"/>
-    <w:lsdException w:name="Medium Shading 2" w:semiHidden="0" w:uiPriority="64" w:unhideWhenUsed="0"/>
-    <w:lsdException w:name="Medium List 1" w:semiHidden="0" w:uiPriority="65" w:unhideWhenUsed="0"/>
-    <w:lsdException w:name="Medium List 2" w:semiHidden="0" w:uiPriority="66" w:unhideWhenUsed="0"/>
-    <w:lsdException w:name="Medium Grid 1" w:semiHidden="0" w:uiPriority="67" w:unhideWhenUsed="0"/>
-    <w:lsdException w:name="Medium Grid 2" w:semiHidden="0" w:uiPriority="68" w:unhideWhenUsed="0"/>
-    <w:lsdException w:name="Medium Grid 3" w:semiHidden="0" w:uiPriority="69" w:unhideWhenUsed="0"/>
-    <w:lsdException w:name="Dark List" w:semiHidden="0" w:uiPriority="70" w:unhideWhenUsed="0"/>
-    <w:lsdException w:name="Colorful Shading" w:semiHidden="0" w:uiPriority="71" w:unhideWhenUsed="0"/>
-    <w:lsdException w:name="Colorful List" w:semiHidden="0" w:uiPriority="72" w:unhideWhenUsed="0"/>
-    <w:lsdException w:name="Colorful Grid" w:semiHidden="0" w:uiPriority="73" w:unhideWhenUsed="0"/>
-    <w:lsdException w:name="Light Shading Accent 1" w:semiHidden="0" w:uiPriority="60" w:unhideWhenUsed="0"/>
-    <w:lsdException w:name="Light List Accent 1" w:semiHidden="0" w:uiPriority="61" w:unhideWhenUsed="0"/>
-    <w:lsdException w:name="Light Grid Accent 1" w:semiHidden="0" w:uiPriority="62" w:unhideWhenUsed="0"/>
-    <w:lsdException w:name="Medium Shading 1 Accent 1" w:semiHidden="0" w:uiPriority="63" w:unhideWhenUsed="0"/>
-    <w:lsdException w:name="Medium Shading 2 Accent 1" w:semiHidden="0" w:uiPriority="64" w:unhideWhenUsed="0"/>
-    <w:lsdException w:name="Medium List 1 Accent 1" w:semiHidden="0" w:uiPriority="65" w:unhideWhenUsed="0"/>
-    <w:lsdException w:name="Revision" w:unhideWhenUsed="0"/>
-    <w:lsdException w:name="List Paragraph" w:semiHidden="0" w:uiPriority="34" w:unhideWhenUsed="0" w:qFormat="1"/>
-    <w:lsdException w:name="Quote" w:semiHidden="0" w:uiPriority="29" w:unhideWhenUsed="0" w:qFormat="1"/>
-    <w:lsdException w:name="Intense Quote" w:semiHidden="0" w:uiPriority="30" w:unhideWhenUsed="0" w:qFormat="1"/>
-    <w:lsdException w:name="Medium List 2 Accent 1" w:semiHidden="0" w:uiPriority="66" w:unhideWhenUsed="0"/>
-    <w:lsdException w:name="Medium Grid 1 Accent 1" w:semiHidden="0" w:uiPriority="67" w:unhideWhenUsed="0"/>
-    <w:lsdException w:name="Medium Grid 2 Accent 1" w:semiHidden="0" w:uiPriority="68" w:unhideWhenUsed="0"/>
-    <w:lsdException w:name="Medium Grid 3 Accent 1" w:semiHidden="0" w:uiPriority="69" w:unhideWhenUsed="0"/>
-    <w:lsdException w:name="Dark List Accent 1" w:semiHidden="0" w:uiPriority="70" w:unhideWhenUsed="0"/>
-    <w:lsdException w:name="Colorful Shading Accent 1" w:semiHidden="0" w:uiPriority="71" w:unhideWhenUsed="0"/>
-    <w:lsdException w:name="Colorful List Accent 1" w:semiHidden="0" w:uiPriority="72" w:unhideWhenUsed="0"/>
-    <w:lsdException w:name="Colorful Grid Accent 1" w:semiHidden="0" w:uiPriority="73" w:unhideWhenUsed="0"/>
-    <w:lsdException w:name="Light Shading Accent 2" w:semiHidden="0" w:uiPriority="60" w:unhideWhenUsed="0"/>
-    <w:lsdException w:name="Light List Accent 2" w:semiHidden="0" w:uiPriority="61" w:unhideWhenUsed="0"/>
-    <w:lsdException w:name="Light Grid Accent 2" w:semiHidden="0" w:uiPriority="62" w:unhideWhenUsed="0"/>
-    <w:lsdException w:name="Medium Shading 1 Accent 2" w:semiHidden="0" w:uiPriority="63" w:unhideWhenUsed="0"/>
-    <w:lsdException w:name="Medium Shading 2 Accent 2" w:semiHidden="0" w:uiPriority="64" w:unhideWhenUsed="0"/>
-    <w:lsdException w:name="Medium List 1 Accent 2" w:semiHidden="0" w:uiPriority="65" w:unhideWhenUsed="0"/>
-    <w:lsdException w:name="Medium List 2 Accent 2" w:semiHidden="0" w:uiPriority="66" w:unhideWhenUsed="0"/>
-    <w:lsdException w:name="Medium Grid 1 Accent 2" w:semiHidden="0" w:uiPriority="67" w:unhideWhenUsed="0"/>
-    <w:lsdException w:name="Medium Grid 2 Accent 2" w:semiHidden="0" w:uiPriority="68" w:unhideWhenUsed="0"/>
-    <w:lsdException w:name="Medium Grid 3 Accent 2" w:semiHidden="0" w:uiPriority="69" w:unhideWhenUsed="0"/>
-    <w:lsdException w:name="Dark List Accent 2" w:semiHidden="0" w:uiPriority="70" w:unhideWhenUsed="0"/>
-    <w:lsdException w:name="Colorful Shading Accent 2" w:semiHidden="0" w:uiPriority="71" w:unhideWhenUsed="0"/>
-    <w:lsdException w:name="Colorful List Accent 2" w:semiHidden="0" w:uiPriority="72" w:unhideWhenUsed="0"/>
-    <w:lsdException w:name="Colorful Grid Accent 2" w:semiHidden="0" w:uiPriority="73" w:unhideWhenUsed="0"/>
-    <w:lsdException w:name="Light Shading Accent 3" w:semiHidden="0" w:uiPriority="60" w:unhideWhenUsed="0"/>
-    <w:lsdException w:name="Light List Accent 3" w:semiHidden="0" w:uiPriority="61" w:unhideWhenUsed="0"/>
-    <w:lsdException w:name="Light Grid Accent 3" w:semiHidden="0" w:uiPriority="62" w:unhideWhenUsed="0"/>
-    <w:lsdException w:name="Medium Shading 1 Accent 3" w:semiHidden="0" w:uiPriority="63" w:unhideWhenUsed="0"/>
-    <w:lsdException w:name="Medium Shading 2 Accent 3" w:semiHidden="0" w:uiPriority="64" w:unhideWhenUsed="0"/>
-    <w:lsdException w:name="Medium List 1 Accent 3" w:semiHidden="0" w:uiPriority="65" w:unhideWhenUsed="0"/>
-    <w:lsdException w:name="Medium List 2 Accent 3" w:semiHidden="0" w:uiPriority="66" w:unhideWhenUsed="0"/>
-    <w:lsdException w:name="Medium Grid 1 Accent 3" w:semiHidden="0" w:uiPriority="67" w:unhideWhenUsed="0"/>
-    <w:lsdException w:name="Medium Grid 2 Accent 3" w:semiHidden="0" w:uiPriority="68" w:unhideWhenUsed="0"/>
-    <w:lsdException w:name="Medium Grid 3 Accent 3" w:semiHidden="0" w:uiPriority="69" w:unhideWhenUsed="0"/>
-    <w:lsdException w:name="Dark List Accent 3" w:semiHidden="0" w:uiPriority="70" w:unhideWhenUsed="0"/>
-    <w:lsdException w:name="Colorful Shading Accent 3" w:semiHidden="0" w:uiPriority="71" w:unhideWhenUsed="0"/>
-    <w:lsdException w:name="Colorful List Accent 3" w:semiHidden="0" w:uiPriority="72" w:unhideWhenUsed="0"/>
-    <w:lsdException w:name="Colorful Grid Accent 3" w:semiHidden="0" w:uiPriority="73" w:unhideWhenUsed="0"/>
-    <w:lsdException w:name="Light Shading Accent 4" w:semiHidden="0" w:uiPriority="60" w:unhideWhenUsed="0"/>
-    <w:lsdException w:name="Light List Accent 4" w:semiHidden="0" w:uiPriority="61" w:unhideWhenUsed="0"/>
-    <w:lsdException w:name="Light Grid Accent 4" w:semiHidden="0" w:uiPriority="62" w:unhideWhenUsed="0"/>
-    <w:lsdException w:name="Medium Shading 1 Accent 4" w:semiHidden="0" w:uiPriority="63" w:unhideWhenUsed="0"/>
-    <w:lsdException w:name="Medium Shading 2 Accent 4" w:semiHidden="0" w:uiPriority="64" w:unhideWhenUsed="0"/>
-    <w:lsdException w:name="Medium List 1 Accent 4" w:semiHidden="0" w:uiPriority="65" w:unhideWhenUsed="0"/>
-    <w:lsdException w:name="Medium List 2 Accent 4" w:semiHidden="0" w:uiPriority="66" w:unhideWhenUsed="0"/>
-    <w:lsdException w:name="Medium Grid 1 Accent 4" w:semiHidden="0" w:uiPriority="67" w:unhideWhenUsed="0"/>
-    <w:lsdException w:name="Medium Grid 2 Accent 4" w:semiHidden="0" w:uiPriority="68" w:unhideWhenUsed="0"/>
-    <w:lsdException w:name="Medium Grid 3 Accent 4" w:semiHidden="0" w:uiPriority="69" w:unhideWhenUsed="0"/>
-    <w:lsdException w:name="Dark List Accent 4" w:semiHidden="0" w:uiPriority="70" w:unhideWhenUsed="0"/>
-    <w:lsdException w:name="Colorful Shading Accent 4" w:semiHidden="0" w:uiPriority="71" w:unhideWhenUsed="0"/>
-    <w:lsdException w:name="Colorful List Accent 4" w:semiHidden="0" w:uiPriority="72" w:unhideWhenUsed="0"/>
-    <w:lsdException w:name="Colorful Grid Accent 4" w:semiHidden="0" w:uiPriority="73" w:unhideWhenUsed="0"/>
-    <w:lsdException w:name="Light Shading Accent 5" w:semiHidden="0" w:uiPriority="60" w:unhideWhenUsed="0"/>
-    <w:lsdException w:name="Light List Accent 5" w:semiHidden="0" w:uiPriority="61" w:unhideWhenUsed="0"/>
-    <w:lsdException w:name="Light Grid Accent 5" w:semiHidden="0" w:uiPriority="62" w:unhideWhenUsed="0"/>
-    <w:lsdException w:name="Medium Shading 1 Accent 5" w:semiHidden="0" w:uiPriority="63" w:unhideWhenUsed="0"/>
-    <w:lsdException w:name="Medium Shading 2 Accent 5" w:semiHidden="0" w:uiPriority="64" w:unhideWhenUsed="0"/>
-    <w:lsdException w:name="Medium List 1 Accent 5" w:semiHidden="0" w:uiPriority="65" w:unhideWhenUsed="0"/>
-    <w:lsdException w:name="Medium List 2 Accent 5" w:semiHidden="0" w:uiPriority="66" w:unhideWhenUsed="0"/>
-    <w:lsdException w:name="Medium Grid 1 Accent 5" w:semiHidden="0" w:uiPriority="67" w:unhideWhenUsed="0"/>
-    <w:lsdException w:name="Medium Grid 2 Accent 5" w:semiHidden="0" w:uiPriority="68" w:unhideWhenUsed="0"/>
-    <w:lsdException w:name="Medium Grid 3 Accent 5" w:semiHidden="0" w:uiPriority="69" w:unhideWhenUsed="0"/>
-    <w:lsdException w:name="Dark List Accent 5" w:semiHidden="0" w:uiPriority="70" w:unhideWhenUsed="0"/>
-    <w:lsdException w:name="Colorful Shading Accent 5" w:semiHidden="0" w:uiPriority="71" w:unhideWhenUsed="0"/>
-    <w:lsdException w:name="Colorful List Accent 5" w:semiHidden="0" w:uiPriority="72" w:unhideWhenUsed="0"/>
-    <w:lsdException w:name="Colorful Grid Accent 5" w:semiHidden="0" w:uiPriority="73" w:unhideWhenUsed="0"/>
-    <w:lsdException w:name="Light Shading Accent 6" w:semiHidden="0" w:uiPriority="60" w:unhideWhenUsed="0"/>
-    <w:lsdException w:name="Light List Accent 6" w:semiHidden="0" w:uiPriority="61" w:unhideWhenUsed="0"/>
-    <w:lsdException w:name="Light Grid Accent 6" w:semiHidden="0" w:uiPriority="62" w:unhideWhenUsed="0"/>
-    <w:lsdException w:name="Medium Shading 1 Accent 6" w:semiHidden="0" w:uiPriority="63" w:unhideWhenUsed="0"/>
-    <w:lsdException w:name="Medium Shading 2 Accent 6" w:semiHidden="0" w:uiPriority="64" w:unhideWhenUsed="0"/>
-    <w:lsdException w:name="Medium List 1 Accent 6" w:semiHidden="0" w:uiPriority="65" w:unhideWhenUsed="0"/>
-    <w:lsdException w:name="Medium List 2 Accent 6" w:semiHidden="0" w:uiPriority="66" w:unhideWhenUsed="0"/>
-    <w:lsdException w:name="Medium Grid 1 Accent 6" w:semiHidden="0" w:uiPriority="67" w:unhideWhenUsed="0"/>
-    <w:lsdException w:name="Medium Grid 2 Accent 6" w:semiHidden="0" w:uiPriority="68" w:unhideWhenUsed="0"/>
-    <w:lsdException w:name="Medium Grid 3 Accent 6" w:semiHidden="0" w:uiPriority="69" w:unhideWhenUsed="0"/>
-    <w:lsdException w:name="Dark List Accent 6" w:semiHidden="0" w:uiPriority="70" w:unhideWhenUsed="0"/>
-    <w:lsdException w:name="Colorful Shading Accent 6" w:semiHidden="0" w:uiPriority="71" w:unhideWhenUsed="0"/>
-    <w:lsdException w:name="Colorful List Accent 6" w:semiHidden="0" w:uiPriority="72" w:unhideWhenUsed="0"/>
-    <w:lsdException w:name="Colorful Grid Accent 6" w:semiHidden="0" w:uiPriority="73" w:unhideWhenUsed="0"/>
-    <w:lsdException w:name="Subtle Emphasis" w:semiHidden="0" w:uiPriority="19" w:unhideWhenUsed="0" w:qFormat="1"/>
-    <w:lsdException w:name="Intense Emphasis" w:semiHidden="0" w:uiPriority="21" w:unhideWhenUsed="0" w:qFormat="1"/>
-    <w:lsdException w:name="Subtle Reference" w:semiHidden="0" w:uiPriority="31" w:unhideWhenUsed="0" w:qFormat="1"/>
-    <w:lsdException w:name="Intense Reference" w:semiHidden="0" w:uiPriority="32" w:unhideWhenUsed="0" w:qFormat="1"/>
-    <w:lsdException w:name="Book Title" w:semiHidden="0" w:uiPriority="33" w:unhideWhenUsed="0" w:qFormat="1"/>
-    <w:lsdException w:name="Bibliography" w:uiPriority="37"/>
-    <w:lsdException w:name="TOC Heading" w:uiPriority="39" w:qFormat="1"/>
-  </w:latentStyles>
-  <w:style w:type="paragraph" w:default="1" w:styleId="Normal">
-    <w:name w:val="Normal"/>
-    <w:qFormat/>
-  </w:style>
-  <w:style w:type="character" w:default="1" w:styleId="DefaultParagraphFont">
-    <w:name w:val="Default Paragraph Font"/>
-    <w:uiPriority w:val="1"/>
-    <w:semiHidden/>
-    <w:unhideWhenUsed/>
-  </w:style>
-  <w:style w:type="table" w:default="1" w:styleId="TableNormal">
-    <w:name w:val="Normal Table"/>
-    <w:uiPriority w:val="99"/>
-    <w:semiHidden/>
-    <w:unhideWhenUsed/>
-    <w:tblPr>
-      <w:tblInd w:w="0" w:type="dxa"/>
-      <w:tblCellMar>
-        <w:top w:w="0" w:type="dxa"/>
-        <w:left w:w="108" w:type="dxa"/>
-        <w:bottom w:w="0" w:type="dxa"/>
-        <w:right w:w="108" w:type="dxa"/>
-      </w:tblCellMar>
-    </w:tblPr>
-  </w:style>
-  <w:style w:type="numbering" w:default="1" w:styleId="NoList">
-    <w:name w:val="No List"/>
-    <w:uiPriority w:val="99"/>
-    <w:semiHidden/>
-    <w:unhideWhenUsed/>
-  </w:style>
-</w:styles>
-</file>
-
 <file path=word/theme/theme1.xml><?xml version="1.0" encoding="utf-8"?>
 <a:theme xmlns:a="http://schemas.openxmlformats.org/drawingml/2006/main" name="Office Theme">
   <a:themeElements>
@@ -25845,7 +25254,7 @@
   <a:extraClrSchemeLst/>
   <a:extLst>
     <a:ext uri="{05A4C25C-085E-4340-85A3-A5531E510DB2}">
-      <thm15:themeFamily xmlns:thm15="http://schemas.microsoft.com/office/thememl/2012/main" xmlns="" name="Office Theme" id="{62F939B6-93AF-4DB8-9C6B-D6C7DFDC589F}" vid="{4A3C46E8-61CC-4603-A589-7422A47A8E4A}"/>
+      <thm15:themeFamily xmlns:thm15="http://schemas.microsoft.com/office/thememl/2012/main" name="Office Theme" id="{62F939B6-93AF-4DB8-9C6B-D6C7DFDC589F}" vid="{4A3C46E8-61CC-4603-A589-7422A47A8E4A}"/>
     </a:ext>
   </a:extLst>
 </a:theme>
@@ -26227,7 +25636,7 @@
 </file>
 
 <file path=customXml/itemProps1.xml><?xml version="1.0" encoding="utf-8"?>
-<ds:datastoreItem xmlns:ds="http://schemas.openxmlformats.org/officeDocument/2006/customXml" ds:itemID="{3A3FBD25-56FC-42AE-8DC8-126251D6C025}">
+<ds:datastoreItem xmlns:ds="http://schemas.openxmlformats.org/officeDocument/2006/customXml" ds:itemID="{43B53F8C-4C79-40AB-AA27-D44DF02F1908}">
   <ds:schemaRefs>
     <ds:schemaRef ds:uri="http://schemas.openxmlformats.org/officeDocument/2006/bibliography"/>
   </ds:schemaRefs>

</xml_diff>

<commit_message>
Presentation copy edit draft
- Expound on heat exchanger requirements
-Expand presentation slides
</commit_message>
<xml_diff>
--- a/Final/An Automotive Application of the Organic Rankine Cycle for Power Generation Using Recovered Waste Heat.docx
+++ b/Final/An Automotive Application of the Organic Rankine Cycle for Power Generation Using Recovered Waste Heat.docx
@@ -718,7 +718,7 @@
             </w:rPr>
             <w:fldChar w:fldCharType="separate"/>
           </w:r>
-          <w:hyperlink w:anchor="_Toc15672518" w:history="1">
+          <w:hyperlink w:anchor="_Toc15828421" w:history="1">
             <w:r>
               <w:rPr>
                 <w:rStyle w:val="Hyperlink"/>
@@ -760,7 +760,7 @@
                 <w:noProof/>
                 <w:webHidden/>
               </w:rPr>
-              <w:instrText xml:space="preserve"> PAGEREF _Toc15672518 \h </w:instrText>
+              <w:instrText xml:space="preserve"> PAGEREF _Toc15828421 \h </w:instrText>
             </w:r>
             <w:r>
               <w:rPr>
@@ -805,7 +805,7 @@
               <w:sz w:val="22"/>
             </w:rPr>
           </w:pPr>
-          <w:hyperlink w:anchor="_Toc15672519" w:history="1">
+          <w:hyperlink w:anchor="_Toc15828422" w:history="1">
             <w:r>
               <w:rPr>
                 <w:rStyle w:val="Hyperlink"/>
@@ -847,7 +847,7 @@
                 <w:noProof/>
                 <w:webHidden/>
               </w:rPr>
-              <w:instrText xml:space="preserve"> PAGEREF _Toc15672519 \h </w:instrText>
+              <w:instrText xml:space="preserve"> PAGEREF _Toc15828422 \h </w:instrText>
             </w:r>
             <w:r>
               <w:rPr>
@@ -892,7 +892,7 @@
               <w:sz w:val="22"/>
             </w:rPr>
           </w:pPr>
-          <w:hyperlink w:anchor="_Toc15672520" w:history="1">
+          <w:hyperlink w:anchor="_Toc15828423" w:history="1">
             <w:r>
               <w:rPr>
                 <w:rStyle w:val="Hyperlink"/>
@@ -934,7 +934,7 @@
                 <w:noProof/>
                 <w:webHidden/>
               </w:rPr>
-              <w:instrText xml:space="preserve"> PAGEREF _Toc15672520 \h </w:instrText>
+              <w:instrText xml:space="preserve"> PAGEREF _Toc15828423 \h </w:instrText>
             </w:r>
             <w:r>
               <w:rPr>
@@ -979,7 +979,7 @@
               <w:sz w:val="22"/>
             </w:rPr>
           </w:pPr>
-          <w:hyperlink w:anchor="_Toc15672521" w:history="1">
+          <w:hyperlink w:anchor="_Toc15828424" w:history="1">
             <w:r>
               <w:rPr>
                 <w:rStyle w:val="Hyperlink"/>
@@ -1021,7 +1021,7 @@
                 <w:noProof/>
                 <w:webHidden/>
               </w:rPr>
-              <w:instrText xml:space="preserve"> PAGEREF _Toc15672521 \h </w:instrText>
+              <w:instrText xml:space="preserve"> PAGEREF _Toc15828424 \h </w:instrText>
             </w:r>
             <w:r>
               <w:rPr>
@@ -1066,7 +1066,7 @@
               <w:sz w:val="22"/>
             </w:rPr>
           </w:pPr>
-          <w:hyperlink w:anchor="_Toc15672522" w:history="1">
+          <w:hyperlink w:anchor="_Toc15828425" w:history="1">
             <w:r>
               <w:rPr>
                 <w:rStyle w:val="Hyperlink"/>
@@ -1108,7 +1108,7 @@
                 <w:noProof/>
                 <w:webHidden/>
               </w:rPr>
-              <w:instrText xml:space="preserve"> PAGEREF _Toc15672522 \h </w:instrText>
+              <w:instrText xml:space="preserve"> PAGEREF _Toc15828425 \h </w:instrText>
             </w:r>
             <w:r>
               <w:rPr>
@@ -1153,7 +1153,7 @@
               <w:sz w:val="22"/>
             </w:rPr>
           </w:pPr>
-          <w:hyperlink w:anchor="_Toc15672523" w:history="1">
+          <w:hyperlink w:anchor="_Toc15828426" w:history="1">
             <w:r>
               <w:rPr>
                 <w:rStyle w:val="Hyperlink"/>
@@ -1195,7 +1195,7 @@
                 <w:noProof/>
                 <w:webHidden/>
               </w:rPr>
-              <w:instrText xml:space="preserve"> PAGEREF _Toc15672523 \h </w:instrText>
+              <w:instrText xml:space="preserve"> PAGEREF _Toc15828426 \h </w:instrText>
             </w:r>
             <w:r>
               <w:rPr>
@@ -1240,7 +1240,7 @@
               <w:sz w:val="22"/>
             </w:rPr>
           </w:pPr>
-          <w:hyperlink w:anchor="_Toc15672524" w:history="1">
+          <w:hyperlink w:anchor="_Toc15828427" w:history="1">
             <w:r>
               <w:rPr>
                 <w:rStyle w:val="Hyperlink"/>
@@ -1282,7 +1282,7 @@
                 <w:noProof/>
                 <w:webHidden/>
               </w:rPr>
-              <w:instrText xml:space="preserve"> PAGEREF _Toc15672524 \h </w:instrText>
+              <w:instrText xml:space="preserve"> PAGEREF _Toc15828427 \h </w:instrText>
             </w:r>
             <w:r>
               <w:rPr>
@@ -1327,7 +1327,7 @@
               <w:sz w:val="22"/>
             </w:rPr>
           </w:pPr>
-          <w:hyperlink w:anchor="_Toc15672525" w:history="1">
+          <w:hyperlink w:anchor="_Toc15828428" w:history="1">
             <w:r>
               <w:rPr>
                 <w:rStyle w:val="Hyperlink"/>
@@ -1369,7 +1369,7 @@
                 <w:noProof/>
                 <w:webHidden/>
               </w:rPr>
-              <w:instrText xml:space="preserve"> PAGEREF _Toc15672525 \h </w:instrText>
+              <w:instrText xml:space="preserve"> PAGEREF _Toc15828428 \h </w:instrText>
             </w:r>
             <w:r>
               <w:rPr>
@@ -1414,7 +1414,7 @@
               <w:sz w:val="22"/>
             </w:rPr>
           </w:pPr>
-          <w:hyperlink w:anchor="_Toc15672526" w:history="1">
+          <w:hyperlink w:anchor="_Toc15828429" w:history="1">
             <w:r>
               <w:rPr>
                 <w:rStyle w:val="Hyperlink"/>
@@ -1456,7 +1456,7 @@
                 <w:noProof/>
                 <w:webHidden/>
               </w:rPr>
-              <w:instrText xml:space="preserve"> PAGEREF _Toc15672526 \h </w:instrText>
+              <w:instrText xml:space="preserve"> PAGEREF _Toc15828429 \h </w:instrText>
             </w:r>
             <w:r>
               <w:rPr>
@@ -1501,7 +1501,7 @@
               <w:sz w:val="22"/>
             </w:rPr>
           </w:pPr>
-          <w:hyperlink w:anchor="_Toc15672527" w:history="1">
+          <w:hyperlink w:anchor="_Toc15828430" w:history="1">
             <w:r>
               <w:rPr>
                 <w:rStyle w:val="Hyperlink"/>
@@ -1543,7 +1543,7 @@
                 <w:noProof/>
                 <w:webHidden/>
               </w:rPr>
-              <w:instrText xml:space="preserve"> PAGEREF _Toc15672527 \h </w:instrText>
+              <w:instrText xml:space="preserve"> PAGEREF _Toc15828430 \h </w:instrText>
             </w:r>
             <w:r>
               <w:rPr>
@@ -1588,7 +1588,7 @@
               <w:sz w:val="22"/>
             </w:rPr>
           </w:pPr>
-          <w:hyperlink w:anchor="_Toc15672528" w:history="1">
+          <w:hyperlink w:anchor="_Toc15828431" w:history="1">
             <w:r>
               <w:rPr>
                 <w:rStyle w:val="Hyperlink"/>
@@ -1630,7 +1630,7 @@
                 <w:noProof/>
                 <w:webHidden/>
               </w:rPr>
-              <w:instrText xml:space="preserve"> PAGEREF _Toc15672528 \h </w:instrText>
+              <w:instrText xml:space="preserve"> PAGEREF _Toc15828431 \h </w:instrText>
             </w:r>
             <w:r>
               <w:rPr>
@@ -1675,7 +1675,7 @@
               <w:sz w:val="22"/>
             </w:rPr>
           </w:pPr>
-          <w:hyperlink w:anchor="_Toc15672529" w:history="1">
+          <w:hyperlink w:anchor="_Toc15828432" w:history="1">
             <w:r>
               <w:rPr>
                 <w:rStyle w:val="Hyperlink"/>
@@ -1717,7 +1717,7 @@
                 <w:noProof/>
                 <w:webHidden/>
               </w:rPr>
-              <w:instrText xml:space="preserve"> PAGEREF _Toc15672529 \h </w:instrText>
+              <w:instrText xml:space="preserve"> PAGEREF _Toc15828432 \h </w:instrText>
             </w:r>
             <w:r>
               <w:rPr>
@@ -1762,7 +1762,7 @@
               <w:sz w:val="22"/>
             </w:rPr>
           </w:pPr>
-          <w:hyperlink w:anchor="_Toc15672530" w:history="1">
+          <w:hyperlink w:anchor="_Toc15828433" w:history="1">
             <w:r>
               <w:rPr>
                 <w:rStyle w:val="Hyperlink"/>
@@ -1804,7 +1804,7 @@
                 <w:noProof/>
                 <w:webHidden/>
               </w:rPr>
-              <w:instrText xml:space="preserve"> PAGEREF _Toc15672530 \h </w:instrText>
+              <w:instrText xml:space="preserve"> PAGEREF _Toc15828433 \h </w:instrText>
             </w:r>
             <w:r>
               <w:rPr>
@@ -1849,7 +1849,7 @@
               <w:sz w:val="22"/>
             </w:rPr>
           </w:pPr>
-          <w:hyperlink w:anchor="_Toc15672531" w:history="1">
+          <w:hyperlink w:anchor="_Toc15828434" w:history="1">
             <w:r>
               <w:rPr>
                 <w:rStyle w:val="Hyperlink"/>
@@ -1891,7 +1891,7 @@
                 <w:noProof/>
                 <w:webHidden/>
               </w:rPr>
-              <w:instrText xml:space="preserve"> PAGEREF _Toc15672531 \h </w:instrText>
+              <w:instrText xml:space="preserve"> PAGEREF _Toc15828434 \h </w:instrText>
             </w:r>
             <w:r>
               <w:rPr>
@@ -1936,7 +1936,7 @@
               <w:sz w:val="22"/>
             </w:rPr>
           </w:pPr>
-          <w:hyperlink w:anchor="_Toc15672532" w:history="1">
+          <w:hyperlink w:anchor="_Toc15828435" w:history="1">
             <w:r>
               <w:rPr>
                 <w:rStyle w:val="Hyperlink"/>
@@ -1978,7 +1978,7 @@
                 <w:noProof/>
                 <w:webHidden/>
               </w:rPr>
-              <w:instrText xml:space="preserve"> PAGEREF _Toc15672532 \h </w:instrText>
+              <w:instrText xml:space="preserve"> PAGEREF _Toc15828435 \h </w:instrText>
             </w:r>
             <w:r>
               <w:rPr>
@@ -2023,7 +2023,7 @@
               <w:sz w:val="22"/>
             </w:rPr>
           </w:pPr>
-          <w:hyperlink w:anchor="_Toc15672533" w:history="1">
+          <w:hyperlink w:anchor="_Toc15828436" w:history="1">
             <w:r>
               <w:rPr>
                 <w:rStyle w:val="Hyperlink"/>
@@ -2065,7 +2065,7 @@
                 <w:noProof/>
                 <w:webHidden/>
               </w:rPr>
-              <w:instrText xml:space="preserve"> PAGEREF _Toc15672533 \h </w:instrText>
+              <w:instrText xml:space="preserve"> PAGEREF _Toc15828436 \h </w:instrText>
             </w:r>
             <w:r>
               <w:rPr>
@@ -2110,7 +2110,7 @@
               <w:sz w:val="22"/>
             </w:rPr>
           </w:pPr>
-          <w:hyperlink w:anchor="_Toc15672534" w:history="1">
+          <w:hyperlink w:anchor="_Toc15828437" w:history="1">
             <w:r>
               <w:rPr>
                 <w:rStyle w:val="Hyperlink"/>
@@ -2152,7 +2152,7 @@
                 <w:noProof/>
                 <w:webHidden/>
               </w:rPr>
-              <w:instrText xml:space="preserve"> PAGEREF _Toc15672534 \h </w:instrText>
+              <w:instrText xml:space="preserve"> PAGEREF _Toc15828437 \h </w:instrText>
             </w:r>
             <w:r>
               <w:rPr>
@@ -2197,7 +2197,7 @@
               <w:sz w:val="22"/>
             </w:rPr>
           </w:pPr>
-          <w:hyperlink w:anchor="_Toc15672535" w:history="1">
+          <w:hyperlink w:anchor="_Toc15828438" w:history="1">
             <w:r>
               <w:rPr>
                 <w:rStyle w:val="Hyperlink"/>
@@ -2239,7 +2239,7 @@
                 <w:noProof/>
                 <w:webHidden/>
               </w:rPr>
-              <w:instrText xml:space="preserve"> PAGEREF _Toc15672535 \h </w:instrText>
+              <w:instrText xml:space="preserve"> PAGEREF _Toc15828438 \h </w:instrText>
             </w:r>
             <w:r>
               <w:rPr>
@@ -2284,7 +2284,7 @@
               <w:sz w:val="22"/>
             </w:rPr>
           </w:pPr>
-          <w:hyperlink w:anchor="_Toc15672536" w:history="1">
+          <w:hyperlink w:anchor="_Toc15828439" w:history="1">
             <w:r>
               <w:rPr>
                 <w:rStyle w:val="Hyperlink"/>
@@ -2326,7 +2326,7 @@
                 <w:noProof/>
                 <w:webHidden/>
               </w:rPr>
-              <w:instrText xml:space="preserve"> PAGEREF _Toc15672536 \h </w:instrText>
+              <w:instrText xml:space="preserve"> PAGEREF _Toc15828439 \h </w:instrText>
             </w:r>
             <w:r>
               <w:rPr>
@@ -2371,7 +2371,7 @@
               <w:sz w:val="22"/>
             </w:rPr>
           </w:pPr>
-          <w:hyperlink w:anchor="_Toc15672537" w:history="1">
+          <w:hyperlink w:anchor="_Toc15828440" w:history="1">
             <w:r>
               <w:rPr>
                 <w:rStyle w:val="Hyperlink"/>
@@ -2413,7 +2413,7 @@
                 <w:noProof/>
                 <w:webHidden/>
               </w:rPr>
-              <w:instrText xml:space="preserve"> PAGEREF _Toc15672537 \h </w:instrText>
+              <w:instrText xml:space="preserve"> PAGEREF _Toc15828440 \h </w:instrText>
             </w:r>
             <w:r>
               <w:rPr>
@@ -2458,7 +2458,7 @@
               <w:sz w:val="22"/>
             </w:rPr>
           </w:pPr>
-          <w:hyperlink w:anchor="_Toc15672538" w:history="1">
+          <w:hyperlink w:anchor="_Toc15828441" w:history="1">
             <w:r>
               <w:rPr>
                 <w:rStyle w:val="Hyperlink"/>
@@ -2500,7 +2500,94 @@
                 <w:noProof/>
                 <w:webHidden/>
               </w:rPr>
-              <w:instrText xml:space="preserve"> PAGEREF _Toc15672538 \h </w:instrText>
+              <w:instrText xml:space="preserve"> PAGEREF _Toc15828441 \h </w:instrText>
+            </w:r>
+            <w:r>
+              <w:rPr>
+                <w:noProof/>
+                <w:webHidden/>
+              </w:rPr>
+            </w:r>
+            <w:r>
+              <w:rPr>
+                <w:noProof/>
+                <w:webHidden/>
+              </w:rPr>
+              <w:fldChar w:fldCharType="separate"/>
+            </w:r>
+            <w:r>
+              <w:rPr>
+                <w:noProof/>
+                <w:webHidden/>
+              </w:rPr>
+              <w:t>54</w:t>
+            </w:r>
+            <w:r>
+              <w:rPr>
+                <w:noProof/>
+                <w:webHidden/>
+              </w:rPr>
+              <w:fldChar w:fldCharType="end"/>
+            </w:r>
+          </w:hyperlink>
+        </w:p>
+        <w:p>
+          <w:pPr>
+            <w:pStyle w:val="TOC2"/>
+            <w:tabs>
+              <w:tab w:val="left" w:pos="880"/>
+              <w:tab w:val="right" w:leader="dot" w:pos="9350"/>
+            </w:tabs>
+            <w:spacing w:line="240" w:lineRule="auto"/>
+            <w:rPr>
+              <w:rFonts w:asciiTheme="minorHAnsi" w:eastAsiaTheme="minorEastAsia" w:hAnsiTheme="minorHAnsi"/>
+              <w:noProof/>
+              <w:sz w:val="22"/>
+            </w:rPr>
+          </w:pPr>
+          <w:hyperlink w:anchor="_Toc15828442" w:history="1">
+            <w:r>
+              <w:rPr>
+                <w:rStyle w:val="Hyperlink"/>
+                <w:noProof/>
+              </w:rPr>
+              <w:t>8.4.</w:t>
+            </w:r>
+            <w:r>
+              <w:rPr>
+                <w:rFonts w:asciiTheme="minorHAnsi" w:eastAsiaTheme="minorEastAsia" w:hAnsiTheme="minorHAnsi"/>
+                <w:noProof/>
+                <w:sz w:val="22"/>
+              </w:rPr>
+              <w:tab/>
+            </w:r>
+            <w:r>
+              <w:rPr>
+                <w:rStyle w:val="Hyperlink"/>
+                <w:noProof/>
+              </w:rPr>
+              <w:t>Heat exchanger size</w:t>
+            </w:r>
+            <w:r>
+              <w:rPr>
+                <w:noProof/>
+                <w:webHidden/>
+              </w:rPr>
+              <w:tab/>
+            </w:r>
+            <w:r>
+              <w:rPr>
+                <w:noProof/>
+                <w:webHidden/>
+              </w:rPr>
+              <w:fldChar w:fldCharType="begin"/>
+            </w:r>
+            <w:r>
+              <w:rPr>
+                <w:noProof/>
+                <w:webHidden/>
+              </w:rPr>
+              <w:instrText xml:space="preserve"> PAGEREF _Toc15828442 \h </w:instrText>
             </w:r>
             <w:r>
               <w:rPr>
@@ -2545,7 +2632,7 @@
               <w:sz w:val="22"/>
             </w:rPr>
           </w:pPr>
-          <w:hyperlink w:anchor="_Toc15672539" w:history="1">
+          <w:hyperlink w:anchor="_Toc15828443" w:history="1">
             <w:r>
               <w:rPr>
                 <w:rStyle w:val="Hyperlink"/>
@@ -2587,7 +2674,7 @@
                 <w:noProof/>
                 <w:webHidden/>
               </w:rPr>
-              <w:instrText xml:space="preserve"> PAGEREF _Toc15672539 \h </w:instrText>
+              <w:instrText xml:space="preserve"> PAGEREF _Toc15828443 \h </w:instrText>
             </w:r>
             <w:r>
               <w:rPr>
@@ -2607,7 +2694,7 @@
                 <w:noProof/>
                 <w:webHidden/>
               </w:rPr>
-              <w:t>55</w:t>
+              <w:t>56</w:t>
             </w:r>
             <w:r>
               <w:rPr>
@@ -2632,7 +2719,7 @@
               <w:sz w:val="22"/>
             </w:rPr>
           </w:pPr>
-          <w:hyperlink w:anchor="_Toc15672540" w:history="1">
+          <w:hyperlink w:anchor="_Toc15828444" w:history="1">
             <w:r>
               <w:rPr>
                 <w:rStyle w:val="Hyperlink"/>
@@ -2674,7 +2761,7 @@
                 <w:noProof/>
                 <w:webHidden/>
               </w:rPr>
-              <w:instrText xml:space="preserve"> PAGEREF _Toc15672540 \h </w:instrText>
+              <w:instrText xml:space="preserve"> PAGEREF _Toc15828444 \h </w:instrText>
             </w:r>
             <w:r>
               <w:rPr>
@@ -2694,7 +2781,7 @@
                 <w:noProof/>
                 <w:webHidden/>
               </w:rPr>
-              <w:t>57</w:t>
+              <w:t>58</w:t>
             </w:r>
             <w:r>
               <w:rPr>
@@ -2719,7 +2806,7 @@
               <w:sz w:val="22"/>
             </w:rPr>
           </w:pPr>
-          <w:hyperlink w:anchor="_Toc15672541" w:history="1">
+          <w:hyperlink w:anchor="_Toc15828445" w:history="1">
             <w:r>
               <w:rPr>
                 <w:rStyle w:val="Hyperlink"/>
@@ -2761,7 +2848,7 @@
                 <w:noProof/>
                 <w:webHidden/>
               </w:rPr>
-              <w:instrText xml:space="preserve"> PAGEREF _Toc15672541 \h </w:instrText>
+              <w:instrText xml:space="preserve"> PAGEREF _Toc15828445 \h </w:instrText>
             </w:r>
             <w:r>
               <w:rPr>
@@ -2781,7 +2868,7 @@
                 <w:noProof/>
                 <w:webHidden/>
               </w:rPr>
-              <w:t>58</w:t>
+              <w:t>59</w:t>
             </w:r>
             <w:r>
               <w:rPr>
@@ -2806,7 +2893,7 @@
               <w:sz w:val="22"/>
             </w:rPr>
           </w:pPr>
-          <w:hyperlink w:anchor="_Toc15672542" w:history="1">
+          <w:hyperlink w:anchor="_Toc15828446" w:history="1">
             <w:r>
               <w:rPr>
                 <w:rStyle w:val="Hyperlink"/>
@@ -2848,7 +2935,7 @@
                 <w:noProof/>
                 <w:webHidden/>
               </w:rPr>
-              <w:instrText xml:space="preserve"> PAGEREF _Toc15672542 \h </w:instrText>
+              <w:instrText xml:space="preserve"> PAGEREF _Toc15828446 \h </w:instrText>
             </w:r>
             <w:r>
               <w:rPr>
@@ -2868,7 +2955,7 @@
                 <w:noProof/>
                 <w:webHidden/>
               </w:rPr>
-              <w:t>61</w:t>
+              <w:t>62</w:t>
             </w:r>
             <w:r>
               <w:rPr>
@@ -2893,7 +2980,7 @@
               <w:sz w:val="22"/>
             </w:rPr>
           </w:pPr>
-          <w:hyperlink w:anchor="_Toc15672543" w:history="1">
+          <w:hyperlink w:anchor="_Toc15828447" w:history="1">
             <w:r>
               <w:rPr>
                 <w:rStyle w:val="Hyperlink"/>
@@ -2935,7 +3022,7 @@
                 <w:noProof/>
                 <w:webHidden/>
               </w:rPr>
-              <w:instrText xml:space="preserve"> PAGEREF _Toc15672543 \h </w:instrText>
+              <w:instrText xml:space="preserve"> PAGEREF _Toc15828447 \h </w:instrText>
             </w:r>
             <w:r>
               <w:rPr>
@@ -2955,7 +3042,7 @@
                 <w:noProof/>
                 <w:webHidden/>
               </w:rPr>
-              <w:t>62</w:t>
+              <w:t>63</w:t>
             </w:r>
             <w:r>
               <w:rPr>
@@ -2980,7 +3067,7 @@
               <w:sz w:val="22"/>
             </w:rPr>
           </w:pPr>
-          <w:hyperlink w:anchor="_Toc15672544" w:history="1">
+          <w:hyperlink w:anchor="_Toc15828448" w:history="1">
             <w:r>
               <w:rPr>
                 <w:rStyle w:val="Hyperlink"/>
@@ -3022,7 +3109,7 @@
                 <w:noProof/>
                 <w:webHidden/>
               </w:rPr>
-              <w:instrText xml:space="preserve"> PAGEREF _Toc15672544 \h </w:instrText>
+              <w:instrText xml:space="preserve"> PAGEREF _Toc15828448 \h </w:instrText>
             </w:r>
             <w:r>
               <w:rPr>
@@ -3042,7 +3129,7 @@
                 <w:noProof/>
                 <w:webHidden/>
               </w:rPr>
-              <w:t>63</w:t>
+              <w:t>64</w:t>
             </w:r>
             <w:r>
               <w:rPr>
@@ -3067,7 +3154,7 @@
               <w:sz w:val="22"/>
             </w:rPr>
           </w:pPr>
-          <w:hyperlink w:anchor="_Toc15672545" w:history="1">
+          <w:hyperlink w:anchor="_Toc15828449" w:history="1">
             <w:r>
               <w:rPr>
                 <w:rStyle w:val="Hyperlink"/>
@@ -3109,7 +3196,7 @@
                 <w:noProof/>
                 <w:webHidden/>
               </w:rPr>
-              <w:instrText xml:space="preserve"> PAGEREF _Toc15672545 \h </w:instrText>
+              <w:instrText xml:space="preserve"> PAGEREF _Toc15828449 \h </w:instrText>
             </w:r>
             <w:r>
               <w:rPr>
@@ -3129,7 +3216,7 @@
                 <w:noProof/>
                 <w:webHidden/>
               </w:rPr>
-              <w:t>63</w:t>
+              <w:t>64</w:t>
             </w:r>
             <w:r>
               <w:rPr>
@@ -3154,7 +3241,7 @@
               <w:sz w:val="22"/>
             </w:rPr>
           </w:pPr>
-          <w:hyperlink w:anchor="_Toc15672546" w:history="1">
+          <w:hyperlink w:anchor="_Toc15828450" w:history="1">
             <w:r>
               <w:rPr>
                 <w:rStyle w:val="Hyperlink"/>
@@ -3196,7 +3283,7 @@
                 <w:noProof/>
                 <w:webHidden/>
               </w:rPr>
-              <w:instrText xml:space="preserve"> PAGEREF _Toc15672546 \h </w:instrText>
+              <w:instrText xml:space="preserve"> PAGEREF _Toc15828450 \h </w:instrText>
             </w:r>
             <w:r>
               <w:rPr>
@@ -3216,7 +3303,7 @@
                 <w:noProof/>
                 <w:webHidden/>
               </w:rPr>
-              <w:t>67</w:t>
+              <w:t>68</w:t>
             </w:r>
             <w:r>
               <w:rPr>
@@ -3241,7 +3328,7 @@
               <w:sz w:val="22"/>
             </w:rPr>
           </w:pPr>
-          <w:hyperlink w:anchor="_Toc15672547" w:history="1">
+          <w:hyperlink w:anchor="_Toc15828451" w:history="1">
             <w:r>
               <w:rPr>
                 <w:rStyle w:val="Hyperlink"/>
@@ -3283,7 +3370,7 @@
                 <w:noProof/>
                 <w:webHidden/>
               </w:rPr>
-              <w:instrText xml:space="preserve"> PAGEREF _Toc15672547 \h </w:instrText>
+              <w:instrText xml:space="preserve"> PAGEREF _Toc15828451 \h </w:instrText>
             </w:r>
             <w:r>
               <w:rPr>
@@ -3303,7 +3390,7 @@
                 <w:noProof/>
                 <w:webHidden/>
               </w:rPr>
-              <w:t>71</w:t>
+              <w:t>72</w:t>
             </w:r>
             <w:r>
               <w:rPr>
@@ -3328,7 +3415,7 @@
               <w:sz w:val="22"/>
             </w:rPr>
           </w:pPr>
-          <w:hyperlink w:anchor="_Toc15672548" w:history="1">
+          <w:hyperlink w:anchor="_Toc15828452" w:history="1">
             <w:r>
               <w:rPr>
                 <w:rStyle w:val="Hyperlink"/>
@@ -3370,7 +3457,7 @@
                 <w:noProof/>
                 <w:webHidden/>
               </w:rPr>
-              <w:instrText xml:space="preserve"> PAGEREF _Toc15672548 \h </w:instrText>
+              <w:instrText xml:space="preserve"> PAGEREF _Toc15828452 \h </w:instrText>
             </w:r>
             <w:r>
               <w:rPr>
@@ -3390,7 +3477,7 @@
                 <w:noProof/>
                 <w:webHidden/>
               </w:rPr>
-              <w:t>75</w:t>
+              <w:t>76</w:t>
             </w:r>
             <w:r>
               <w:rPr>
@@ -3415,7 +3502,7 @@
               <w:sz w:val="22"/>
             </w:rPr>
           </w:pPr>
-          <w:hyperlink w:anchor="_Toc15672549" w:history="1">
+          <w:hyperlink w:anchor="_Toc15828453" w:history="1">
             <w:r>
               <w:rPr>
                 <w:rStyle w:val="Hyperlink"/>
@@ -3457,7 +3544,7 @@
                 <w:noProof/>
                 <w:webHidden/>
               </w:rPr>
-              <w:instrText xml:space="preserve"> PAGEREF _Toc15672549 \h </w:instrText>
+              <w:instrText xml:space="preserve"> PAGEREF _Toc15828453 \h </w:instrText>
             </w:r>
             <w:r>
               <w:rPr>
@@ -3477,7 +3564,7 @@
                 <w:noProof/>
                 <w:webHidden/>
               </w:rPr>
-              <w:t>89</w:t>
+              <w:t>90</w:t>
             </w:r>
             <w:r>
               <w:rPr>
@@ -3497,6 +3584,7 @@
               <w:rFonts w:cs="Times New Roman"/>
               <w:color w:val="000000" w:themeColor="text1"/>
             </w:rPr>
+            <w:lastRenderedPageBreak/>
             <w:fldChar w:fldCharType="end"/>
           </w:r>
         </w:p>
@@ -3514,7 +3602,7 @@
       <w:pPr>
         <w:pStyle w:val="Heading1"/>
       </w:pPr>
-      <w:bookmarkStart w:id="0" w:name="_Toc15672518"/>
+      <w:bookmarkStart w:id="0" w:name="_Toc15828421"/>
       <w:r>
         <w:lastRenderedPageBreak/>
         <w:t>Figures</w:t>
@@ -3527,6 +3615,7 @@
         <w:tabs>
           <w:tab w:val="right" w:leader="dot" w:pos="9350"/>
         </w:tabs>
+        <w:spacing w:line="240" w:lineRule="auto"/>
         <w:rPr>
           <w:rFonts w:asciiTheme="minorHAnsi" w:eastAsiaTheme="minorEastAsia" w:hAnsiTheme="minorHAnsi"/>
           <w:noProof/>
@@ -3542,7 +3631,7 @@
       <w:r>
         <w:fldChar w:fldCharType="separate"/>
       </w:r>
-      <w:hyperlink w:anchor="_Toc15672550" w:history="1">
+      <w:hyperlink w:anchor="_Toc15828454" w:history="1">
         <w:r>
           <w:rPr>
             <w:rStyle w:val="Hyperlink"/>
@@ -3569,7 +3658,7 @@
             <w:noProof/>
             <w:webHidden/>
           </w:rPr>
-          <w:instrText xml:space="preserve"> PAGEREF _Toc15672550 \h </w:instrText>
+          <w:instrText xml:space="preserve"> PAGEREF _Toc15828454 \h </w:instrText>
         </w:r>
         <w:r>
           <w:rPr>
@@ -3606,13 +3695,14 @@
         <w:tabs>
           <w:tab w:val="right" w:leader="dot" w:pos="9350"/>
         </w:tabs>
+        <w:spacing w:line="240" w:lineRule="auto"/>
         <w:rPr>
           <w:rFonts w:asciiTheme="minorHAnsi" w:eastAsiaTheme="minorEastAsia" w:hAnsiTheme="minorHAnsi"/>
           <w:noProof/>
           <w:sz w:val="22"/>
         </w:rPr>
       </w:pPr>
-      <w:hyperlink w:anchor="_Toc15672551" w:history="1">
+      <w:hyperlink w:anchor="_Toc15828455" w:history="1">
         <w:r>
           <w:rPr>
             <w:rStyle w:val="Hyperlink"/>
@@ -3639,7 +3729,7 @@
             <w:noProof/>
             <w:webHidden/>
           </w:rPr>
-          <w:instrText xml:space="preserve"> PAGEREF _Toc15672551 \h </w:instrText>
+          <w:instrText xml:space="preserve"> PAGEREF _Toc15828455 \h </w:instrText>
         </w:r>
         <w:r>
           <w:rPr>
@@ -3676,13 +3766,14 @@
         <w:tabs>
           <w:tab w:val="right" w:leader="dot" w:pos="9350"/>
         </w:tabs>
+        <w:spacing w:line="240" w:lineRule="auto"/>
         <w:rPr>
           <w:rFonts w:asciiTheme="minorHAnsi" w:eastAsiaTheme="minorEastAsia" w:hAnsiTheme="minorHAnsi"/>
           <w:noProof/>
           <w:sz w:val="22"/>
         </w:rPr>
       </w:pPr>
-      <w:hyperlink w:anchor="_Toc15672552" w:history="1">
+      <w:hyperlink w:anchor="_Toc15828456" w:history="1">
         <w:r>
           <w:rPr>
             <w:rStyle w:val="Hyperlink"/>
@@ -3709,7 +3800,7 @@
             <w:noProof/>
             <w:webHidden/>
           </w:rPr>
-          <w:instrText xml:space="preserve"> PAGEREF _Toc15672552 \h </w:instrText>
+          <w:instrText xml:space="preserve"> PAGEREF _Toc15828456 \h </w:instrText>
         </w:r>
         <w:r>
           <w:rPr>
@@ -3746,13 +3837,14 @@
         <w:tabs>
           <w:tab w:val="right" w:leader="dot" w:pos="9350"/>
         </w:tabs>
+        <w:spacing w:line="240" w:lineRule="auto"/>
         <w:rPr>
           <w:rFonts w:asciiTheme="minorHAnsi" w:eastAsiaTheme="minorEastAsia" w:hAnsiTheme="minorHAnsi"/>
           <w:noProof/>
           <w:sz w:val="22"/>
         </w:rPr>
       </w:pPr>
-      <w:hyperlink w:anchor="_Toc15672553" w:history="1">
+      <w:hyperlink w:anchor="_Toc15828457" w:history="1">
         <w:r>
           <w:rPr>
             <w:rStyle w:val="Hyperlink"/>
@@ -3779,7 +3871,7 @@
             <w:noProof/>
             <w:webHidden/>
           </w:rPr>
-          <w:instrText xml:space="preserve"> PAGEREF _Toc15672553 \h </w:instrText>
+          <w:instrText xml:space="preserve"> PAGEREF _Toc15828457 \h </w:instrText>
         </w:r>
         <w:r>
           <w:rPr>
@@ -3816,13 +3908,14 @@
         <w:tabs>
           <w:tab w:val="right" w:leader="dot" w:pos="9350"/>
         </w:tabs>
+        <w:spacing w:line="240" w:lineRule="auto"/>
         <w:rPr>
           <w:rFonts w:asciiTheme="minorHAnsi" w:eastAsiaTheme="minorEastAsia" w:hAnsiTheme="minorHAnsi"/>
           <w:noProof/>
           <w:sz w:val="22"/>
         </w:rPr>
       </w:pPr>
-      <w:hyperlink w:anchor="_Toc15672554" w:history="1">
+      <w:hyperlink w:anchor="_Toc15828458" w:history="1">
         <w:r>
           <w:rPr>
             <w:rStyle w:val="Hyperlink"/>
@@ -3849,7 +3942,7 @@
             <w:noProof/>
             <w:webHidden/>
           </w:rPr>
-          <w:instrText xml:space="preserve"> PAGEREF _Toc15672554 \h </w:instrText>
+          <w:instrText xml:space="preserve"> PAGEREF _Toc15828458 \h </w:instrText>
         </w:r>
         <w:r>
           <w:rPr>
@@ -3886,13 +3979,14 @@
         <w:tabs>
           <w:tab w:val="right" w:leader="dot" w:pos="9350"/>
         </w:tabs>
+        <w:spacing w:line="240" w:lineRule="auto"/>
         <w:rPr>
           <w:rFonts w:asciiTheme="minorHAnsi" w:eastAsiaTheme="minorEastAsia" w:hAnsiTheme="minorHAnsi"/>
           <w:noProof/>
           <w:sz w:val="22"/>
         </w:rPr>
       </w:pPr>
-      <w:hyperlink w:anchor="_Toc15672555" w:history="1">
+      <w:hyperlink w:anchor="_Toc15828459" w:history="1">
         <w:r>
           <w:rPr>
             <w:rStyle w:val="Hyperlink"/>
@@ -3919,7 +4013,7 @@
             <w:noProof/>
             <w:webHidden/>
           </w:rPr>
-          <w:instrText xml:space="preserve"> PAGEREF _Toc15672555 \h </w:instrText>
+          <w:instrText xml:space="preserve"> PAGEREF _Toc15828459 \h </w:instrText>
         </w:r>
         <w:r>
           <w:rPr>
@@ -3956,13 +4050,14 @@
         <w:tabs>
           <w:tab w:val="right" w:leader="dot" w:pos="9350"/>
         </w:tabs>
+        <w:spacing w:line="240" w:lineRule="auto"/>
         <w:rPr>
           <w:rFonts w:asciiTheme="minorHAnsi" w:eastAsiaTheme="minorEastAsia" w:hAnsiTheme="minorHAnsi"/>
           <w:noProof/>
           <w:sz w:val="22"/>
         </w:rPr>
       </w:pPr>
-      <w:hyperlink w:anchor="_Toc15672556" w:history="1">
+      <w:hyperlink w:anchor="_Toc15828460" w:history="1">
         <w:r>
           <w:rPr>
             <w:rStyle w:val="Hyperlink"/>
@@ -3989,7 +4084,7 @@
             <w:noProof/>
             <w:webHidden/>
           </w:rPr>
-          <w:instrText xml:space="preserve"> PAGEREF _Toc15672556 \h </w:instrText>
+          <w:instrText xml:space="preserve"> PAGEREF _Toc15828460 \h </w:instrText>
         </w:r>
         <w:r>
           <w:rPr>
@@ -4026,19 +4121,20 @@
         <w:tabs>
           <w:tab w:val="right" w:leader="dot" w:pos="9350"/>
         </w:tabs>
+        <w:spacing w:line="240" w:lineRule="auto"/>
         <w:rPr>
           <w:rFonts w:asciiTheme="minorHAnsi" w:eastAsiaTheme="minorEastAsia" w:hAnsiTheme="minorHAnsi"/>
           <w:noProof/>
           <w:sz w:val="22"/>
         </w:rPr>
       </w:pPr>
-      <w:hyperlink w:anchor="_Toc15672557" w:history="1">
+      <w:hyperlink w:anchor="_Toc15828461" w:history="1">
         <w:r>
           <w:rPr>
             <w:rStyle w:val="Hyperlink"/>
             <w:noProof/>
           </w:rPr>
-          <w:t>Figure 9: Mass flow rate observations for each evaporator input temperature test case [13]</w:t>
+          <w:t>Figure 8: Mass flow rate observations for each evaporator input temperature test case [13]</w:t>
         </w:r>
         <w:r>
           <w:rPr>
@@ -4059,7 +4155,7 @@
             <w:noProof/>
             <w:webHidden/>
           </w:rPr>
-          <w:instrText xml:space="preserve"> PAGEREF _Toc15672557 \h </w:instrText>
+          <w:instrText xml:space="preserve"> PAGEREF _Toc15828461 \h </w:instrText>
         </w:r>
         <w:r>
           <w:rPr>
@@ -4096,19 +4192,20 @@
         <w:tabs>
           <w:tab w:val="right" w:leader="dot" w:pos="9350"/>
         </w:tabs>
+        <w:spacing w:line="240" w:lineRule="auto"/>
         <w:rPr>
           <w:rFonts w:asciiTheme="minorHAnsi" w:eastAsiaTheme="minorEastAsia" w:hAnsiTheme="minorHAnsi"/>
           <w:noProof/>
           <w:sz w:val="22"/>
         </w:rPr>
       </w:pPr>
-      <w:hyperlink w:anchor="_Toc15672558" w:history="1">
+      <w:hyperlink w:anchor="_Toc15828462" w:history="1">
         <w:r>
           <w:rPr>
             <w:rStyle w:val="Hyperlink"/>
             <w:noProof/>
           </w:rPr>
-          <w:t>Figure 10: Electric power output for the experimental ORC [13]</w:t>
+          <w:t>Figure 9: Electric power output for the experimental ORC [13]</w:t>
         </w:r>
         <w:r>
           <w:rPr>
@@ -4129,7 +4226,7 @@
             <w:noProof/>
             <w:webHidden/>
           </w:rPr>
-          <w:instrText xml:space="preserve"> PAGEREF _Toc15672558 \h </w:instrText>
+          <w:instrText xml:space="preserve"> PAGEREF _Toc15828462 \h </w:instrText>
         </w:r>
         <w:r>
           <w:rPr>
@@ -4166,19 +4263,20 @@
         <w:tabs>
           <w:tab w:val="right" w:leader="dot" w:pos="9350"/>
         </w:tabs>
+        <w:spacing w:line="240" w:lineRule="auto"/>
         <w:rPr>
           <w:rFonts w:asciiTheme="minorHAnsi" w:eastAsiaTheme="minorEastAsia" w:hAnsiTheme="minorHAnsi"/>
           <w:noProof/>
           <w:sz w:val="22"/>
         </w:rPr>
       </w:pPr>
-      <w:hyperlink w:anchor="_Toc15672559" w:history="1">
+      <w:hyperlink w:anchor="_Toc15828463" w:history="1">
         <w:r>
           <w:rPr>
             <w:rStyle w:val="Hyperlink"/>
             <w:noProof/>
           </w:rPr>
-          <w:t>Figure 11: Turbine and cycle efficiencies [13]</w:t>
+          <w:t>Figure 10: Turbine and cycle efficiencies [13]</w:t>
         </w:r>
         <w:r>
           <w:rPr>
@@ -4199,7 +4297,7 @@
             <w:noProof/>
             <w:webHidden/>
           </w:rPr>
-          <w:instrText xml:space="preserve"> PAGEREF _Toc15672559 \h </w:instrText>
+          <w:instrText xml:space="preserve"> PAGEREF _Toc15828463 \h </w:instrText>
         </w:r>
         <w:r>
           <w:rPr>
@@ -4236,19 +4334,20 @@
         <w:tabs>
           <w:tab w:val="right" w:leader="dot" w:pos="9350"/>
         </w:tabs>
+        <w:spacing w:line="240" w:lineRule="auto"/>
         <w:rPr>
           <w:rFonts w:asciiTheme="minorHAnsi" w:eastAsiaTheme="minorEastAsia" w:hAnsiTheme="minorHAnsi"/>
           <w:noProof/>
           <w:sz w:val="22"/>
         </w:rPr>
       </w:pPr>
-      <w:hyperlink w:anchor="_Toc15672560" w:history="1">
+      <w:hyperlink w:anchor="_Toc15828464" w:history="1">
         <w:r>
           <w:rPr>
             <w:rStyle w:val="Hyperlink"/>
             <w:noProof/>
           </w:rPr>
-          <w:t>Figure 12: R245fa Pressure/Enthalpy diagram [14]</w:t>
+          <w:t>Figure 11: R245fa Pressure/Enthalpy diagram [14]</w:t>
         </w:r>
         <w:r>
           <w:rPr>
@@ -4269,7 +4368,7 @@
             <w:noProof/>
             <w:webHidden/>
           </w:rPr>
-          <w:instrText xml:space="preserve"> PAGEREF _Toc15672560 \h </w:instrText>
+          <w:instrText xml:space="preserve"> PAGEREF _Toc15828464 \h </w:instrText>
         </w:r>
         <w:r>
           <w:rPr>
@@ -4306,19 +4405,20 @@
         <w:tabs>
           <w:tab w:val="right" w:leader="dot" w:pos="9350"/>
         </w:tabs>
+        <w:spacing w:line="240" w:lineRule="auto"/>
         <w:rPr>
           <w:rFonts w:asciiTheme="minorHAnsi" w:eastAsiaTheme="minorEastAsia" w:hAnsiTheme="minorHAnsi"/>
           <w:noProof/>
           <w:sz w:val="22"/>
         </w:rPr>
       </w:pPr>
-      <w:hyperlink w:anchor="_Toc15672561" w:history="1">
+      <w:hyperlink w:anchor="_Toc15828465" w:history="1">
         <w:r>
           <w:rPr>
             <w:rStyle w:val="Hyperlink"/>
             <w:noProof/>
           </w:rPr>
-          <w:t>Figure 13: Maximum output cycle given heat source and sink temperatures</w:t>
+          <w:t>Figure 12: Maximum output cycle given heat source and sink temperatures</w:t>
         </w:r>
         <w:r>
           <w:rPr>
@@ -4339,7 +4439,7 @@
             <w:noProof/>
             <w:webHidden/>
           </w:rPr>
-          <w:instrText xml:space="preserve"> PAGEREF _Toc15672561 \h </w:instrText>
+          <w:instrText xml:space="preserve"> PAGEREF _Toc15828465 \h </w:instrText>
         </w:r>
         <w:r>
           <w:rPr>
@@ -4376,19 +4476,20 @@
         <w:tabs>
           <w:tab w:val="right" w:leader="dot" w:pos="9350"/>
         </w:tabs>
+        <w:spacing w:line="240" w:lineRule="auto"/>
         <w:rPr>
           <w:rFonts w:asciiTheme="minorHAnsi" w:eastAsiaTheme="minorEastAsia" w:hAnsiTheme="minorHAnsi"/>
           <w:noProof/>
           <w:sz w:val="22"/>
         </w:rPr>
       </w:pPr>
-      <w:hyperlink w:anchor="_Toc15672562" w:history="1">
+      <w:hyperlink w:anchor="_Toc15828466" w:history="1">
         <w:r>
           <w:rPr>
             <w:rStyle w:val="Hyperlink"/>
             <w:noProof/>
           </w:rPr>
-          <w:t>Figure 14: Cycle parameters given max heat source</w:t>
+          <w:t>Figure 13: Cycle parameters given max heat source</w:t>
         </w:r>
         <w:r>
           <w:rPr>
@@ -4409,7 +4510,7 @@
             <w:noProof/>
             <w:webHidden/>
           </w:rPr>
-          <w:instrText xml:space="preserve"> PAGEREF _Toc15672562 \h </w:instrText>
+          <w:instrText xml:space="preserve"> PAGEREF _Toc15828466 \h </w:instrText>
         </w:r>
         <w:r>
           <w:rPr>
@@ -4446,19 +4547,20 @@
         <w:tabs>
           <w:tab w:val="right" w:leader="dot" w:pos="9350"/>
         </w:tabs>
+        <w:spacing w:line="240" w:lineRule="auto"/>
         <w:rPr>
           <w:rFonts w:asciiTheme="minorHAnsi" w:eastAsiaTheme="minorEastAsia" w:hAnsiTheme="minorHAnsi"/>
           <w:noProof/>
           <w:sz w:val="22"/>
         </w:rPr>
       </w:pPr>
-      <w:hyperlink w:anchor="_Toc15672563" w:history="1">
+      <w:hyperlink w:anchor="_Toc15828467" w:history="1">
         <w:r>
           <w:rPr>
             <w:rStyle w:val="Hyperlink"/>
             <w:noProof/>
           </w:rPr>
-          <w:t>Figure 15: Maximum output cycle considering heat source limitations</w:t>
+          <w:t>Figure 14: Maximum output cycle considering heat source limitations</w:t>
         </w:r>
         <w:r>
           <w:rPr>
@@ -4479,7 +4581,7 @@
             <w:noProof/>
             <w:webHidden/>
           </w:rPr>
-          <w:instrText xml:space="preserve"> PAGEREF _Toc15672563 \h </w:instrText>
+          <w:instrText xml:space="preserve"> PAGEREF _Toc15828467 \h </w:instrText>
         </w:r>
         <w:r>
           <w:rPr>
@@ -4543,7 +4645,7 @@
       <w:pPr>
         <w:pStyle w:val="Heading1"/>
       </w:pPr>
-      <w:bookmarkStart w:id="1" w:name="_Toc15672519"/>
+      <w:bookmarkStart w:id="1" w:name="_Toc15828422"/>
       <w:r>
         <w:lastRenderedPageBreak/>
         <w:t>Abstract</w:t>
@@ -4744,7 +4846,7 @@
       <w:pPr>
         <w:pStyle w:val="Heading1"/>
       </w:pPr>
-      <w:bookmarkStart w:id="2" w:name="_Toc15672520"/>
+      <w:bookmarkStart w:id="2" w:name="_Toc15828423"/>
       <w:r>
         <w:lastRenderedPageBreak/>
         <w:t>Introduction and background</w:t>
@@ -4812,18 +4914,31 @@
       <w:pPr>
         <w:pStyle w:val="Caption"/>
       </w:pPr>
-      <w:bookmarkStart w:id="3" w:name="_Toc15672550"/>
+      <w:bookmarkStart w:id="3" w:name="_Toc15828454"/>
       <w:r>
         <w:t xml:space="preserve">Figure </w:t>
       </w:r>
-      <w:fldSimple w:instr=" SEQ Figure \* ARABIC ">
-        <w:r>
-          <w:rPr>
-            <w:noProof/>
-          </w:rPr>
-          <w:t>1</w:t>
-        </w:r>
-      </w:fldSimple>
+      <w:r>
+        <w:fldChar w:fldCharType="begin"/>
+      </w:r>
+      <w:r>
+        <w:instrText xml:space="preserve"> SEQ Figure \* ARABIC </w:instrText>
+      </w:r>
+      <w:r>
+        <w:fldChar w:fldCharType="separate"/>
+      </w:r>
+      <w:r>
+        <w:rPr>
+          <w:noProof/>
+        </w:rPr>
+        <w:t>1</w:t>
+      </w:r>
+      <w:r>
+        <w:rPr>
+          <w:noProof/>
+        </w:rPr>
+        <w:fldChar w:fldCharType="end"/>
+      </w:r>
       <w:r>
         <w:t xml:space="preserve">: </w:t>
       </w:r>
@@ -5952,7 +6067,7 @@
       <w:pPr>
         <w:pStyle w:val="Heading1"/>
       </w:pPr>
-      <w:bookmarkStart w:id="4" w:name="_Toc15672521"/>
+      <w:bookmarkStart w:id="4" w:name="_Toc15828424"/>
       <w:r>
         <w:lastRenderedPageBreak/>
         <w:t>Li</w:t>
@@ -5985,14 +6100,27 @@
       <w:r>
         <w:t xml:space="preserve">Table </w:t>
       </w:r>
-      <w:fldSimple w:instr=" SEQ Table \* ARABIC ">
-        <w:r>
-          <w:rPr>
-            <w:noProof/>
-          </w:rPr>
-          <w:t>1</w:t>
-        </w:r>
-      </w:fldSimple>
+      <w:r>
+        <w:fldChar w:fldCharType="begin"/>
+      </w:r>
+      <w:r>
+        <w:instrText xml:space="preserve"> SEQ Table \* ARABIC </w:instrText>
+      </w:r>
+      <w:r>
+        <w:fldChar w:fldCharType="separate"/>
+      </w:r>
+      <w:r>
+        <w:rPr>
+          <w:noProof/>
+        </w:rPr>
+        <w:t>1</w:t>
+      </w:r>
+      <w:r>
+        <w:rPr>
+          <w:noProof/>
+        </w:rPr>
+        <w:fldChar w:fldCharType="end"/>
+      </w:r>
       <w:bookmarkEnd w:id="5"/>
       <w:r>
         <w:t>: List of symbols</w:t>
@@ -6701,7 +6829,7 @@
       <w:pPr>
         <w:pStyle w:val="Heading2"/>
       </w:pPr>
-      <w:bookmarkStart w:id="6" w:name="_Toc15672522"/>
+      <w:bookmarkStart w:id="6" w:name="_Toc15828425"/>
       <w:r>
         <w:lastRenderedPageBreak/>
         <w:t>Theor</w:t>
@@ -6833,14 +6961,27 @@
       <w:r>
         <w:t xml:space="preserve">Equation </w:t>
       </w:r>
-      <w:fldSimple w:instr=" SEQ Equation \* ARABIC ">
-        <w:r>
-          <w:rPr>
-            <w:noProof/>
-          </w:rPr>
-          <w:t>1</w:t>
-        </w:r>
-      </w:fldSimple>
+      <w:r>
+        <w:fldChar w:fldCharType="begin"/>
+      </w:r>
+      <w:r>
+        <w:instrText xml:space="preserve"> SEQ Equation \* ARABIC </w:instrText>
+      </w:r>
+      <w:r>
+        <w:fldChar w:fldCharType="separate"/>
+      </w:r>
+      <w:r>
+        <w:rPr>
+          <w:noProof/>
+        </w:rPr>
+        <w:t>1</w:t>
+      </w:r>
+      <w:r>
+        <w:rPr>
+          <w:noProof/>
+        </w:rPr>
+        <w:fldChar w:fldCharType="end"/>
+      </w:r>
       <w:bookmarkEnd w:id="7"/>
       <w:r>
         <w:t>: Conductive heat transfer - Fourier's law</w:t>
@@ -7126,14 +7267,27 @@
       <w:r>
         <w:t xml:space="preserve">Equation </w:t>
       </w:r>
-      <w:fldSimple w:instr=" SEQ Equation \* ARABIC ">
-        <w:r>
-          <w:rPr>
-            <w:noProof/>
-          </w:rPr>
-          <w:t>2</w:t>
-        </w:r>
-      </w:fldSimple>
+      <w:r>
+        <w:fldChar w:fldCharType="begin"/>
+      </w:r>
+      <w:r>
+        <w:instrText xml:space="preserve"> SEQ Equation \* ARABIC </w:instrText>
+      </w:r>
+      <w:r>
+        <w:fldChar w:fldCharType="separate"/>
+      </w:r>
+      <w:r>
+        <w:rPr>
+          <w:noProof/>
+        </w:rPr>
+        <w:t>2</w:t>
+      </w:r>
+      <w:r>
+        <w:rPr>
+          <w:noProof/>
+        </w:rPr>
+        <w:fldChar w:fldCharType="end"/>
+      </w:r>
       <w:r>
         <w:t>: Radiative heat transfer - Stefan-</w:t>
       </w:r>
@@ -7462,14 +7616,27 @@
       <w:r>
         <w:t xml:space="preserve">Equation </w:t>
       </w:r>
-      <w:fldSimple w:instr=" SEQ Equation \* ARABIC ">
-        <w:r>
-          <w:rPr>
-            <w:noProof/>
-          </w:rPr>
-          <w:t>3</w:t>
-        </w:r>
-      </w:fldSimple>
+      <w:r>
+        <w:fldChar w:fldCharType="begin"/>
+      </w:r>
+      <w:r>
+        <w:instrText xml:space="preserve"> SEQ Equation \* ARABIC </w:instrText>
+      </w:r>
+      <w:r>
+        <w:fldChar w:fldCharType="separate"/>
+      </w:r>
+      <w:r>
+        <w:rPr>
+          <w:noProof/>
+        </w:rPr>
+        <w:t>3</w:t>
+      </w:r>
+      <w:r>
+        <w:rPr>
+          <w:noProof/>
+        </w:rPr>
+        <w:fldChar w:fldCharType="end"/>
+      </w:r>
       <w:r>
         <w:t>: Radiative heat transfer between two bodies</w:t>
       </w:r>
@@ -7672,14 +7839,27 @@
       <w:r>
         <w:t xml:space="preserve">Equation </w:t>
       </w:r>
-      <w:fldSimple w:instr=" SEQ Equation \* ARABIC ">
-        <w:r>
-          <w:rPr>
-            <w:noProof/>
-          </w:rPr>
-          <w:t>4</w:t>
-        </w:r>
-      </w:fldSimple>
+      <w:r>
+        <w:fldChar w:fldCharType="begin"/>
+      </w:r>
+      <w:r>
+        <w:instrText xml:space="preserve"> SEQ Equation \* ARABIC </w:instrText>
+      </w:r>
+      <w:r>
+        <w:fldChar w:fldCharType="separate"/>
+      </w:r>
+      <w:r>
+        <w:rPr>
+          <w:noProof/>
+        </w:rPr>
+        <w:t>4</w:t>
+      </w:r>
+      <w:r>
+        <w:rPr>
+          <w:noProof/>
+        </w:rPr>
+        <w:fldChar w:fldCharType="end"/>
+      </w:r>
       <w:r>
         <w:t>: Convective heat transfer between a solid and an adjacent fluid</w:t>
       </w:r>
@@ -8094,14 +8274,27 @@
       <w:r>
         <w:t xml:space="preserve">Equation </w:t>
       </w:r>
-      <w:fldSimple w:instr=" SEQ Equation \* ARABIC ">
-        <w:r>
-          <w:rPr>
-            <w:noProof/>
-          </w:rPr>
-          <w:t>5</w:t>
-        </w:r>
-      </w:fldSimple>
+      <w:r>
+        <w:fldChar w:fldCharType="begin"/>
+      </w:r>
+      <w:r>
+        <w:instrText xml:space="preserve"> SEQ Equation \* ARABIC </w:instrText>
+      </w:r>
+      <w:r>
+        <w:fldChar w:fldCharType="separate"/>
+      </w:r>
+      <w:r>
+        <w:rPr>
+          <w:noProof/>
+        </w:rPr>
+        <w:t>5</w:t>
+      </w:r>
+      <w:r>
+        <w:rPr>
+          <w:noProof/>
+        </w:rPr>
+        <w:fldChar w:fldCharType="end"/>
+      </w:r>
       <w:r>
         <w:t>: The first law of thermodynamics</w:t>
       </w:r>
@@ -8459,14 +8652,27 @@
       <w:r>
         <w:t xml:space="preserve">Equation </w:t>
       </w:r>
-      <w:fldSimple w:instr=" SEQ Equation \* ARABIC ">
-        <w:r>
-          <w:rPr>
-            <w:noProof/>
-          </w:rPr>
-          <w:t>6</w:t>
-        </w:r>
-      </w:fldSimple>
+      <w:r>
+        <w:fldChar w:fldCharType="begin"/>
+      </w:r>
+      <w:r>
+        <w:instrText xml:space="preserve"> SEQ Equation \* ARABIC </w:instrText>
+      </w:r>
+      <w:r>
+        <w:fldChar w:fldCharType="separate"/>
+      </w:r>
+      <w:r>
+        <w:rPr>
+          <w:noProof/>
+        </w:rPr>
+        <w:t>6</w:t>
+      </w:r>
+      <w:r>
+        <w:rPr>
+          <w:noProof/>
+        </w:rPr>
+        <w:fldChar w:fldCharType="end"/>
+      </w:r>
       <w:r>
         <w:t>: Power cycle</w:t>
       </w:r>
@@ -8595,14 +8801,27 @@
       <w:r>
         <w:t xml:space="preserve">Equation </w:t>
       </w:r>
-      <w:fldSimple w:instr=" SEQ Equation \* ARABIC ">
-        <w:r>
-          <w:rPr>
-            <w:noProof/>
-          </w:rPr>
-          <w:t>7</w:t>
-        </w:r>
-      </w:fldSimple>
+      <w:r>
+        <w:fldChar w:fldCharType="begin"/>
+      </w:r>
+      <w:r>
+        <w:instrText xml:space="preserve"> SEQ Equation \* ARABIC </w:instrText>
+      </w:r>
+      <w:r>
+        <w:fldChar w:fldCharType="separate"/>
+      </w:r>
+      <w:r>
+        <w:rPr>
+          <w:noProof/>
+        </w:rPr>
+        <w:t>7</w:t>
+      </w:r>
+      <w:r>
+        <w:rPr>
+          <w:noProof/>
+        </w:rPr>
+        <w:fldChar w:fldCharType="end"/>
+      </w:r>
       <w:r>
         <w:t>: Power cycle efficiency</w:t>
       </w:r>
@@ -8798,14 +9017,27 @@
       <w:r>
         <w:t xml:space="preserve">Equation </w:t>
       </w:r>
-      <w:fldSimple w:instr=" SEQ Equation \* ARABIC ">
-        <w:r>
-          <w:rPr>
-            <w:noProof/>
-          </w:rPr>
-          <w:t>8</w:t>
-        </w:r>
-      </w:fldSimple>
+      <w:r>
+        <w:fldChar w:fldCharType="begin"/>
+      </w:r>
+      <w:r>
+        <w:instrText xml:space="preserve"> SEQ Equation \* ARABIC </w:instrText>
+      </w:r>
+      <w:r>
+        <w:fldChar w:fldCharType="separate"/>
+      </w:r>
+      <w:r>
+        <w:rPr>
+          <w:noProof/>
+        </w:rPr>
+        <w:t>8</w:t>
+      </w:r>
+      <w:r>
+        <w:rPr>
+          <w:noProof/>
+        </w:rPr>
+        <w:fldChar w:fldCharType="end"/>
+      </w:r>
       <w:r>
         <w:t>: Mixture quality</w:t>
       </w:r>
@@ -8919,18 +9151,31 @@
         <w:jc w:val="center"/>
       </w:pPr>
       <w:bookmarkStart w:id="8" w:name="_Ref3143680"/>
-      <w:bookmarkStart w:id="9" w:name="_Toc15672551"/>
+      <w:bookmarkStart w:id="9" w:name="_Toc15828455"/>
       <w:r>
         <w:t xml:space="preserve">Figure </w:t>
       </w:r>
-      <w:fldSimple w:instr=" SEQ Figure \* ARABIC ">
-        <w:r>
-          <w:rPr>
-            <w:noProof/>
-          </w:rPr>
-          <w:t>2</w:t>
-        </w:r>
-      </w:fldSimple>
+      <w:r>
+        <w:fldChar w:fldCharType="begin"/>
+      </w:r>
+      <w:r>
+        <w:instrText xml:space="preserve"> SEQ Figure \* ARABIC </w:instrText>
+      </w:r>
+      <w:r>
+        <w:fldChar w:fldCharType="separate"/>
+      </w:r>
+      <w:r>
+        <w:rPr>
+          <w:noProof/>
+        </w:rPr>
+        <w:t>2</w:t>
+      </w:r>
+      <w:r>
+        <w:rPr>
+          <w:noProof/>
+        </w:rPr>
+        <w:fldChar w:fldCharType="end"/>
+      </w:r>
       <w:bookmarkEnd w:id="8"/>
       <w:r>
         <w:t>: Piston with saturated</w:t>
@@ -9163,14 +9408,27 @@
       <w:r>
         <w:t xml:space="preserve">Equation </w:t>
       </w:r>
-      <w:fldSimple w:instr=" SEQ Equation \* ARABIC ">
-        <w:r>
-          <w:rPr>
-            <w:noProof/>
-          </w:rPr>
-          <w:t>9</w:t>
-        </w:r>
-      </w:fldSimple>
+      <w:r>
+        <w:fldChar w:fldCharType="begin"/>
+      </w:r>
+      <w:r>
+        <w:instrText xml:space="preserve"> SEQ Equation \* ARABIC </w:instrText>
+      </w:r>
+      <w:r>
+        <w:fldChar w:fldCharType="separate"/>
+      </w:r>
+      <w:r>
+        <w:rPr>
+          <w:noProof/>
+        </w:rPr>
+        <w:t>9</w:t>
+      </w:r>
+      <w:r>
+        <w:rPr>
+          <w:noProof/>
+        </w:rPr>
+        <w:fldChar w:fldCharType="end"/>
+      </w:r>
       <w:r>
         <w:t xml:space="preserve">: </w:t>
       </w:r>
@@ -9451,14 +9709,27 @@
       <w:r>
         <w:t xml:space="preserve">Equation </w:t>
       </w:r>
-      <w:fldSimple w:instr=" SEQ Equation \* ARABIC ">
-        <w:r>
-          <w:rPr>
-            <w:noProof/>
-          </w:rPr>
-          <w:t>10</w:t>
-        </w:r>
-      </w:fldSimple>
+      <w:r>
+        <w:fldChar w:fldCharType="begin"/>
+      </w:r>
+      <w:r>
+        <w:instrText xml:space="preserve"> SEQ Equation \* ARABIC </w:instrText>
+      </w:r>
+      <w:r>
+        <w:fldChar w:fldCharType="separate"/>
+      </w:r>
+      <w:r>
+        <w:rPr>
+          <w:noProof/>
+        </w:rPr>
+        <w:t>10</w:t>
+      </w:r>
+      <w:r>
+        <w:rPr>
+          <w:noProof/>
+        </w:rPr>
+        <w:fldChar w:fldCharType="end"/>
+      </w:r>
       <w:r>
         <w:t>: Specific volumes of saturated water at liquid and vapor states</w:t>
       </w:r>
@@ -9627,14 +9898,27 @@
       <w:r>
         <w:t xml:space="preserve">Equation </w:t>
       </w:r>
-      <w:fldSimple w:instr=" SEQ Equation \* ARABIC ">
-        <w:r>
-          <w:rPr>
-            <w:noProof/>
-          </w:rPr>
-          <w:t>11</w:t>
-        </w:r>
-      </w:fldSimple>
+      <w:r>
+        <w:fldChar w:fldCharType="begin"/>
+      </w:r>
+      <w:r>
+        <w:instrText xml:space="preserve"> SEQ Equation \* ARABIC </w:instrText>
+      </w:r>
+      <w:r>
+        <w:fldChar w:fldCharType="separate"/>
+      </w:r>
+      <w:r>
+        <w:rPr>
+          <w:noProof/>
+        </w:rPr>
+        <w:t>11</w:t>
+      </w:r>
+      <w:r>
+        <w:rPr>
+          <w:noProof/>
+        </w:rPr>
+        <w:fldChar w:fldCharType="end"/>
+      </w:r>
       <w:r>
         <w:t>: Volume to specific volume ratio at saturated liquid and saturated vapor states</w:t>
       </w:r>
@@ -9800,14 +10084,27 @@
       <w:r>
         <w:t xml:space="preserve">Equation </w:t>
       </w:r>
-      <w:fldSimple w:instr=" SEQ Equation \* ARABIC ">
-        <w:r>
-          <w:rPr>
-            <w:noProof/>
-          </w:rPr>
-          <w:t>12</w:t>
-        </w:r>
-      </w:fldSimple>
+      <w:r>
+        <w:fldChar w:fldCharType="begin"/>
+      </w:r>
+      <w:r>
+        <w:instrText xml:space="preserve"> SEQ Equation \* ARABIC </w:instrText>
+      </w:r>
+      <w:r>
+        <w:fldChar w:fldCharType="separate"/>
+      </w:r>
+      <w:r>
+        <w:rPr>
+          <w:noProof/>
+        </w:rPr>
+        <w:t>12</w:t>
+      </w:r>
+      <w:r>
+        <w:rPr>
+          <w:noProof/>
+        </w:rPr>
+        <w:fldChar w:fldCharType="end"/>
+      </w:r>
       <w:r>
         <w:t>: Vapor volume</w:t>
       </w:r>
@@ -9882,18 +10179,31 @@
         <w:pStyle w:val="Caption"/>
         <w:jc w:val="center"/>
       </w:pPr>
-      <w:bookmarkStart w:id="10" w:name="_Toc15672552"/>
+      <w:bookmarkStart w:id="10" w:name="_Toc15828456"/>
       <w:r>
         <w:t xml:space="preserve">Figure </w:t>
       </w:r>
-      <w:fldSimple w:instr=" SEQ Figure \* ARABIC ">
-        <w:r>
-          <w:rPr>
-            <w:noProof/>
-          </w:rPr>
-          <w:t>3</w:t>
-        </w:r>
-      </w:fldSimple>
+      <w:r>
+        <w:fldChar w:fldCharType="begin"/>
+      </w:r>
+      <w:r>
+        <w:instrText xml:space="preserve"> SEQ Figure \* ARABIC </w:instrText>
+      </w:r>
+      <w:r>
+        <w:fldChar w:fldCharType="separate"/>
+      </w:r>
+      <w:r>
+        <w:rPr>
+          <w:noProof/>
+        </w:rPr>
+        <w:t>3</w:t>
+      </w:r>
+      <w:r>
+        <w:rPr>
+          <w:noProof/>
+        </w:rPr>
+        <w:fldChar w:fldCharType="end"/>
+      </w:r>
       <w:r>
         <w:t>: Piston with saturated vapor</w:t>
       </w:r>
@@ -10074,18 +10384,31 @@
           <w:color w:val="FF0000"/>
         </w:rPr>
       </w:pPr>
-      <w:bookmarkStart w:id="11" w:name="_Toc15672553"/>
+      <w:bookmarkStart w:id="11" w:name="_Toc15828457"/>
       <w:r>
         <w:t xml:space="preserve">Figure </w:t>
       </w:r>
-      <w:fldSimple w:instr=" SEQ Figure \* ARABIC ">
-        <w:r>
-          <w:rPr>
-            <w:noProof/>
-          </w:rPr>
-          <w:t>4</w:t>
-        </w:r>
-      </w:fldSimple>
+      <w:r>
+        <w:fldChar w:fldCharType="begin"/>
+      </w:r>
+      <w:r>
+        <w:instrText xml:space="preserve"> SEQ Figure \* ARABIC </w:instrText>
+      </w:r>
+      <w:r>
+        <w:fldChar w:fldCharType="separate"/>
+      </w:r>
+      <w:r>
+        <w:rPr>
+          <w:noProof/>
+        </w:rPr>
+        <w:t>4</w:t>
+      </w:r>
+      <w:r>
+        <w:rPr>
+          <w:noProof/>
+        </w:rPr>
+        <w:fldChar w:fldCharType="end"/>
+      </w:r>
       <w:r>
         <w:t>: T-s diagram for an ideal Rankine cycle</w:t>
       </w:r>
@@ -10209,7 +10532,7 @@
       <w:pPr>
         <w:pStyle w:val="Heading2"/>
       </w:pPr>
-      <w:bookmarkStart w:id="12" w:name="_Toc15672523"/>
+      <w:bookmarkStart w:id="12" w:name="_Toc15828426"/>
       <w:r>
         <w:lastRenderedPageBreak/>
         <w:t>Cycle evaluation</w:t>
@@ -10485,7 +10808,7 @@
       <w:pPr>
         <w:pStyle w:val="Heading1"/>
       </w:pPr>
-      <w:bookmarkStart w:id="13" w:name="_Toc15672524"/>
+      <w:bookmarkStart w:id="13" w:name="_Toc15828427"/>
       <w:r>
         <w:lastRenderedPageBreak/>
         <w:t>Plan of study</w:t>
@@ -10936,7 +11259,7 @@
       <w:bookmarkStart w:id="14" w:name="_Toc5121239"/>
       <w:bookmarkStart w:id="15" w:name="_Toc7965895"/>
       <w:bookmarkStart w:id="16" w:name="_Toc10044659"/>
-      <w:bookmarkStart w:id="17" w:name="_Toc15672525"/>
+      <w:bookmarkStart w:id="17" w:name="_Toc15828428"/>
       <w:r>
         <w:t xml:space="preserve">Develop a </w:t>
       </w:r>
@@ -11020,18 +11343,31 @@
         <w:pStyle w:val="Caption"/>
         <w:jc w:val="center"/>
       </w:pPr>
-      <w:bookmarkStart w:id="18" w:name="_Toc15672554"/>
+      <w:bookmarkStart w:id="18" w:name="_Toc15828458"/>
       <w:r>
         <w:t xml:space="preserve">Figure </w:t>
       </w:r>
-      <w:fldSimple w:instr=" SEQ Figure \* ARABIC ">
-        <w:r>
-          <w:rPr>
-            <w:noProof/>
-          </w:rPr>
-          <w:t>5</w:t>
-        </w:r>
-      </w:fldSimple>
+      <w:r>
+        <w:fldChar w:fldCharType="begin"/>
+      </w:r>
+      <w:r>
+        <w:instrText xml:space="preserve"> SEQ Figure \* ARABIC </w:instrText>
+      </w:r>
+      <w:r>
+        <w:fldChar w:fldCharType="separate"/>
+      </w:r>
+      <w:r>
+        <w:rPr>
+          <w:noProof/>
+        </w:rPr>
+        <w:t>5</w:t>
+      </w:r>
+      <w:r>
+        <w:rPr>
+          <w:noProof/>
+        </w:rPr>
+        <w:fldChar w:fldCharType="end"/>
+      </w:r>
       <w:r>
         <w:t>: Proposed study components diagram</w:t>
       </w:r>
@@ -11042,7 +11378,7 @@
       <w:pPr>
         <w:pStyle w:val="Heading2"/>
       </w:pPr>
-      <w:bookmarkStart w:id="19" w:name="_Toc15672526"/>
+      <w:bookmarkStart w:id="19" w:name="_Toc15828429"/>
       <w:r>
         <w:t>Develop cycle specifications using numerical model</w:t>
       </w:r>
@@ -11068,7 +11404,7 @@
       <w:pPr>
         <w:pStyle w:val="Heading1"/>
       </w:pPr>
-      <w:bookmarkStart w:id="20" w:name="_Toc15672527"/>
+      <w:bookmarkStart w:id="20" w:name="_Toc15828430"/>
       <w:r>
         <w:lastRenderedPageBreak/>
         <w:t>Method</w:t>
@@ -11082,7 +11418,7 @@
       <w:pPr>
         <w:pStyle w:val="Heading2"/>
       </w:pPr>
-      <w:bookmarkStart w:id="21" w:name="_Toc15672528"/>
+      <w:bookmarkStart w:id="21" w:name="_Toc15828431"/>
       <w:r>
         <w:t>Cycle component models</w:t>
       </w:r>
@@ -11484,14 +11820,27 @@
       <w:r>
         <w:t xml:space="preserve">Equation </w:t>
       </w:r>
-      <w:fldSimple w:instr=" SEQ Equation \* ARABIC ">
-        <w:r>
-          <w:rPr>
-            <w:noProof/>
-          </w:rPr>
-          <w:t>14</w:t>
-        </w:r>
-      </w:fldSimple>
+      <w:r>
+        <w:fldChar w:fldCharType="begin"/>
+      </w:r>
+      <w:r>
+        <w:instrText xml:space="preserve"> SEQ Equation \* ARABIC </w:instrText>
+      </w:r>
+      <w:r>
+        <w:fldChar w:fldCharType="separate"/>
+      </w:r>
+      <w:r>
+        <w:rPr>
+          <w:noProof/>
+        </w:rPr>
+        <w:t>14</w:t>
+      </w:r>
+      <w:r>
+        <w:rPr>
+          <w:noProof/>
+        </w:rPr>
+        <w:fldChar w:fldCharType="end"/>
+      </w:r>
       <w:bookmarkEnd w:id="22"/>
       <w:proofErr w:type="gramStart"/>
       <w:r>
@@ -11529,7 +11878,7 @@
             <w:fldChar w:fldCharType="begin"/>
           </w:r>
           <w:r>
-            <w:instrText xml:space="preserve"> CITATION JPH10 \l 1033 </w:instrText>
+            <w:instrText xml:space="preserve">CITATION JPH10 \l 1033 </w:instrText>
           </w:r>
           <w:r>
             <w:fldChar w:fldCharType="separate"/>
@@ -11623,18 +11972,31 @@
         </w:rPr>
       </w:pPr>
       <w:bookmarkStart w:id="23" w:name="_Ref14510856"/>
-      <w:bookmarkStart w:id="24" w:name="_Toc15672555"/>
+      <w:bookmarkStart w:id="24" w:name="_Toc15828459"/>
       <w:r>
         <w:t xml:space="preserve">Figure </w:t>
       </w:r>
-      <w:fldSimple w:instr=" SEQ Figure \* ARABIC ">
-        <w:r>
-          <w:rPr>
-            <w:noProof/>
-          </w:rPr>
-          <w:t>6</w:t>
-        </w:r>
-      </w:fldSimple>
+      <w:r>
+        <w:fldChar w:fldCharType="begin"/>
+      </w:r>
+      <w:r>
+        <w:instrText xml:space="preserve"> SEQ Figure \* ARABIC </w:instrText>
+      </w:r>
+      <w:r>
+        <w:fldChar w:fldCharType="separate"/>
+      </w:r>
+      <w:r>
+        <w:rPr>
+          <w:noProof/>
+        </w:rPr>
+        <w:t>6</w:t>
+      </w:r>
+      <w:r>
+        <w:rPr>
+          <w:noProof/>
+        </w:rPr>
+        <w:fldChar w:fldCharType="end"/>
+      </w:r>
       <w:bookmarkEnd w:id="23"/>
       <w:r>
         <w:t xml:space="preserve">: </w:t>
@@ -11870,14 +12232,27 @@
       <w:r>
         <w:t xml:space="preserve">Equation </w:t>
       </w:r>
-      <w:fldSimple w:instr=" SEQ Equation \* ARABIC ">
-        <w:r>
-          <w:rPr>
-            <w:noProof/>
-          </w:rPr>
-          <w:t>15</w:t>
-        </w:r>
-      </w:fldSimple>
+      <w:r>
+        <w:fldChar w:fldCharType="begin"/>
+      </w:r>
+      <w:r>
+        <w:instrText xml:space="preserve"> SEQ Equation \* ARABIC </w:instrText>
+      </w:r>
+      <w:r>
+        <w:fldChar w:fldCharType="separate"/>
+      </w:r>
+      <w:r>
+        <w:rPr>
+          <w:noProof/>
+        </w:rPr>
+        <w:t>15</w:t>
+      </w:r>
+      <w:r>
+        <w:rPr>
+          <w:noProof/>
+        </w:rPr>
+        <w:fldChar w:fldCharType="end"/>
+      </w:r>
       <w:r>
         <w:t>: Turbine model</w:t>
       </w:r>
@@ -12082,14 +12457,27 @@
       <w:r>
         <w:t xml:space="preserve">Equation </w:t>
       </w:r>
-      <w:fldSimple w:instr=" SEQ Equation \* ARABIC ">
-        <w:r>
-          <w:rPr>
-            <w:noProof/>
-          </w:rPr>
-          <w:t>16</w:t>
-        </w:r>
-      </w:fldSimple>
+      <w:r>
+        <w:fldChar w:fldCharType="begin"/>
+      </w:r>
+      <w:r>
+        <w:instrText xml:space="preserve"> SEQ Equation \* ARABIC </w:instrText>
+      </w:r>
+      <w:r>
+        <w:fldChar w:fldCharType="separate"/>
+      </w:r>
+      <w:r>
+        <w:rPr>
+          <w:noProof/>
+        </w:rPr>
+        <w:t>16</w:t>
+      </w:r>
+      <w:r>
+        <w:rPr>
+          <w:noProof/>
+        </w:rPr>
+        <w:fldChar w:fldCharType="end"/>
+      </w:r>
       <w:bookmarkEnd w:id="25"/>
       <w:r>
         <w:t>: Enthalpy of a vapor-liquid mixture</w:t>
@@ -12359,14 +12747,27 @@
       <w:r>
         <w:t xml:space="preserve">Equation </w:t>
       </w:r>
-      <w:fldSimple w:instr=" SEQ Equation \* ARABIC ">
-        <w:r>
-          <w:rPr>
-            <w:noProof/>
-          </w:rPr>
-          <w:t>17</w:t>
-        </w:r>
-      </w:fldSimple>
+      <w:r>
+        <w:fldChar w:fldCharType="begin"/>
+      </w:r>
+      <w:r>
+        <w:instrText xml:space="preserve"> SEQ Equation \* ARABIC </w:instrText>
+      </w:r>
+      <w:r>
+        <w:fldChar w:fldCharType="separate"/>
+      </w:r>
+      <w:r>
+        <w:rPr>
+          <w:noProof/>
+        </w:rPr>
+        <w:t>17</w:t>
+      </w:r>
+      <w:r>
+        <w:rPr>
+          <w:noProof/>
+        </w:rPr>
+        <w:fldChar w:fldCharType="end"/>
+      </w:r>
       <w:bookmarkEnd w:id="26"/>
       <w:r>
         <w:t>: Vapor-liquid mixture quality</w:t>
@@ -12573,14 +12974,27 @@
       <w:r>
         <w:t xml:space="preserve">Equation </w:t>
       </w:r>
-      <w:fldSimple w:instr=" SEQ Equation \* ARABIC ">
-        <w:r>
-          <w:rPr>
-            <w:noProof/>
-          </w:rPr>
-          <w:t>18</w:t>
-        </w:r>
-      </w:fldSimple>
+      <w:r>
+        <w:fldChar w:fldCharType="begin"/>
+      </w:r>
+      <w:r>
+        <w:instrText xml:space="preserve"> SEQ Equation \* ARABIC </w:instrText>
+      </w:r>
+      <w:r>
+        <w:fldChar w:fldCharType="separate"/>
+      </w:r>
+      <w:r>
+        <w:rPr>
+          <w:noProof/>
+        </w:rPr>
+        <w:t>18</w:t>
+      </w:r>
+      <w:r>
+        <w:rPr>
+          <w:noProof/>
+        </w:rPr>
+        <w:fldChar w:fldCharType="end"/>
+      </w:r>
       <w:r>
         <w:t>: Condenser model</w:t>
       </w:r>
@@ -12859,14 +13273,27 @@
       <w:r>
         <w:t xml:space="preserve">Equation </w:t>
       </w:r>
-      <w:fldSimple w:instr=" SEQ Equation \* ARABIC ">
-        <w:r>
-          <w:rPr>
-            <w:noProof/>
-          </w:rPr>
-          <w:t>19</w:t>
-        </w:r>
-      </w:fldSimple>
+      <w:r>
+        <w:fldChar w:fldCharType="begin"/>
+      </w:r>
+      <w:r>
+        <w:instrText xml:space="preserve"> SEQ Equation \* ARABIC </w:instrText>
+      </w:r>
+      <w:r>
+        <w:fldChar w:fldCharType="separate"/>
+      </w:r>
+      <w:r>
+        <w:rPr>
+          <w:noProof/>
+        </w:rPr>
+        <w:t>19</w:t>
+      </w:r>
+      <w:r>
+        <w:rPr>
+          <w:noProof/>
+        </w:rPr>
+        <w:fldChar w:fldCharType="end"/>
+      </w:r>
       <w:bookmarkEnd w:id="27"/>
       <w:r>
         <w:t>: Pump model</w:t>
@@ -13081,14 +13508,27 @@
       <w:r>
         <w:t xml:space="preserve">Equation </w:t>
       </w:r>
-      <w:fldSimple w:instr=" SEQ Equation \* ARABIC ">
-        <w:r>
-          <w:rPr>
-            <w:noProof/>
-          </w:rPr>
-          <w:t>20</w:t>
-        </w:r>
-      </w:fldSimple>
+      <w:r>
+        <w:fldChar w:fldCharType="begin"/>
+      </w:r>
+      <w:r>
+        <w:instrText xml:space="preserve"> SEQ Equation \* ARABIC </w:instrText>
+      </w:r>
+      <w:r>
+        <w:fldChar w:fldCharType="separate"/>
+      </w:r>
+      <w:r>
+        <w:rPr>
+          <w:noProof/>
+        </w:rPr>
+        <w:t>20</w:t>
+      </w:r>
+      <w:r>
+        <w:rPr>
+          <w:noProof/>
+        </w:rPr>
+        <w:fldChar w:fldCharType="end"/>
+      </w:r>
       <w:r>
         <w:t>: Boiler model</w:t>
       </w:r>
@@ -13333,14 +13773,27 @@
       <w:r>
         <w:t xml:space="preserve">Equation </w:t>
       </w:r>
-      <w:fldSimple w:instr=" SEQ Equation \* ARABIC ">
-        <w:r>
-          <w:rPr>
-            <w:noProof/>
-          </w:rPr>
-          <w:t>21</w:t>
-        </w:r>
-      </w:fldSimple>
+      <w:r>
+        <w:fldChar w:fldCharType="begin"/>
+      </w:r>
+      <w:r>
+        <w:instrText xml:space="preserve"> SEQ Equation \* ARABIC </w:instrText>
+      </w:r>
+      <w:r>
+        <w:fldChar w:fldCharType="separate"/>
+      </w:r>
+      <w:r>
+        <w:rPr>
+          <w:noProof/>
+        </w:rPr>
+        <w:t>21</w:t>
+      </w:r>
+      <w:r>
+        <w:rPr>
+          <w:noProof/>
+        </w:rPr>
+        <w:fldChar w:fldCharType="end"/>
+      </w:r>
       <w:bookmarkEnd w:id="29"/>
       <w:r>
         <w:t>: Enthalpy of an adiabatic turbine at state 2</w:t>
@@ -13561,14 +14014,27 @@
       <w:r>
         <w:t xml:space="preserve">Equation </w:t>
       </w:r>
-      <w:fldSimple w:instr=" SEQ Equation \* ARABIC ">
-        <w:r>
-          <w:rPr>
-            <w:noProof/>
-          </w:rPr>
-          <w:t>22</w:t>
-        </w:r>
-      </w:fldSimple>
+      <w:r>
+        <w:fldChar w:fldCharType="begin"/>
+      </w:r>
+      <w:r>
+        <w:instrText xml:space="preserve"> SEQ Equation \* ARABIC </w:instrText>
+      </w:r>
+      <w:r>
+        <w:fldChar w:fldCharType="separate"/>
+      </w:r>
+      <w:r>
+        <w:rPr>
+          <w:noProof/>
+        </w:rPr>
+        <w:t>22</w:t>
+      </w:r>
+      <w:r>
+        <w:rPr>
+          <w:noProof/>
+        </w:rPr>
+        <w:fldChar w:fldCharType="end"/>
+      </w:r>
       <w:bookmarkEnd w:id="30"/>
       <w:r>
         <w:t>: State 2 enthalpy adjusted for turbine irreversibilities</w:t>
@@ -13831,14 +14297,27 @@
       <w:r>
         <w:t xml:space="preserve">Equation </w:t>
       </w:r>
-      <w:fldSimple w:instr=" SEQ Equation \* ARABIC ">
-        <w:r>
-          <w:rPr>
-            <w:noProof/>
-          </w:rPr>
-          <w:t>23</w:t>
-        </w:r>
-      </w:fldSimple>
+      <w:r>
+        <w:fldChar w:fldCharType="begin"/>
+      </w:r>
+      <w:r>
+        <w:instrText xml:space="preserve"> SEQ Equation \* ARABIC </w:instrText>
+      </w:r>
+      <w:r>
+        <w:fldChar w:fldCharType="separate"/>
+      </w:r>
+      <w:r>
+        <w:rPr>
+          <w:noProof/>
+        </w:rPr>
+        <w:t>23</w:t>
+      </w:r>
+      <w:r>
+        <w:rPr>
+          <w:noProof/>
+        </w:rPr>
+        <w:fldChar w:fldCharType="end"/>
+      </w:r>
       <w:r>
         <w:t>: Pump model with irreversibilities</w:t>
       </w:r>
@@ -14197,14 +14676,27 @@
       <w:r>
         <w:t xml:space="preserve">Equation </w:t>
       </w:r>
-      <w:fldSimple w:instr=" SEQ Equation \* ARABIC ">
-        <w:r>
-          <w:rPr>
-            <w:noProof/>
-          </w:rPr>
-          <w:t>24</w:t>
-        </w:r>
-      </w:fldSimple>
+      <w:r>
+        <w:fldChar w:fldCharType="begin"/>
+      </w:r>
+      <w:r>
+        <w:instrText xml:space="preserve"> SEQ Equation \* ARABIC </w:instrText>
+      </w:r>
+      <w:r>
+        <w:fldChar w:fldCharType="separate"/>
+      </w:r>
+      <w:r>
+        <w:rPr>
+          <w:noProof/>
+        </w:rPr>
+        <w:t>24</w:t>
+      </w:r>
+      <w:r>
+        <w:rPr>
+          <w:noProof/>
+        </w:rPr>
+        <w:fldChar w:fldCharType="end"/>
+      </w:r>
       <w:r>
         <w:t>: Enthalpy at state 4 given a specific volume at state 3, pressures at states 3 and 4 and a pump efficiency</w:t>
       </w:r>
@@ -14423,14 +14915,27 @@
       <w:r>
         <w:t xml:space="preserve">Equation </w:t>
       </w:r>
-      <w:fldSimple w:instr=" SEQ Equation \* ARABIC ">
-        <w:r>
-          <w:rPr>
-            <w:noProof/>
-          </w:rPr>
-          <w:t>25</w:t>
-        </w:r>
-      </w:fldSimple>
+      <w:r>
+        <w:fldChar w:fldCharType="begin"/>
+      </w:r>
+      <w:r>
+        <w:instrText xml:space="preserve"> SEQ Equation \* ARABIC </w:instrText>
+      </w:r>
+      <w:r>
+        <w:fldChar w:fldCharType="separate"/>
+      </w:r>
+      <w:r>
+        <w:rPr>
+          <w:noProof/>
+        </w:rPr>
+        <w:t>25</w:t>
+      </w:r>
+      <w:r>
+        <w:rPr>
+          <w:noProof/>
+        </w:rPr>
+        <w:fldChar w:fldCharType="end"/>
+      </w:r>
       <w:r>
         <w:t>: Rankine cycle net power production</w:t>
       </w:r>
@@ -14667,14 +15172,27 @@
       <w:r>
         <w:t xml:space="preserve">Equation </w:t>
       </w:r>
-      <w:fldSimple w:instr=" SEQ Equation \* ARABIC ">
-        <w:r>
-          <w:rPr>
-            <w:noProof/>
-          </w:rPr>
-          <w:t>26</w:t>
-        </w:r>
-      </w:fldSimple>
+      <w:r>
+        <w:fldChar w:fldCharType="begin"/>
+      </w:r>
+      <w:r>
+        <w:instrText xml:space="preserve"> SEQ Equation \* ARABIC </w:instrText>
+      </w:r>
+      <w:r>
+        <w:fldChar w:fldCharType="separate"/>
+      </w:r>
+      <w:r>
+        <w:rPr>
+          <w:noProof/>
+        </w:rPr>
+        <w:t>26</w:t>
+      </w:r>
+      <w:r>
+        <w:rPr>
+          <w:noProof/>
+        </w:rPr>
+        <w:fldChar w:fldCharType="end"/>
+      </w:r>
       <w:r>
         <w:t>: Rankine cycle thermal efficiency</w:t>
       </w:r>
@@ -14761,7 +15279,7 @@
             <w:fldChar w:fldCharType="begin"/>
           </w:r>
           <w:r>
-            <w:instrText xml:space="preserve"> CITATION JPH10 \l 1033 </w:instrText>
+            <w:instrText xml:space="preserve">CITATION JPH10 \l 1033 </w:instrText>
           </w:r>
           <w:r>
             <w:fldChar w:fldCharType="separate"/>
@@ -14837,14 +15355,27 @@
       <w:r>
         <w:t xml:space="preserve">Equation </w:t>
       </w:r>
-      <w:fldSimple w:instr=" SEQ Equation \* ARABIC ">
-        <w:r>
-          <w:rPr>
-            <w:noProof/>
-          </w:rPr>
-          <w:t>27</w:t>
-        </w:r>
-      </w:fldSimple>
+      <w:r>
+        <w:fldChar w:fldCharType="begin"/>
+      </w:r>
+      <w:r>
+        <w:instrText xml:space="preserve"> SEQ Equation \* ARABIC </w:instrText>
+      </w:r>
+      <w:r>
+        <w:fldChar w:fldCharType="separate"/>
+      </w:r>
+      <w:r>
+        <w:rPr>
+          <w:noProof/>
+        </w:rPr>
+        <w:t>27</w:t>
+      </w:r>
+      <w:r>
+        <w:rPr>
+          <w:noProof/>
+        </w:rPr>
+        <w:fldChar w:fldCharType="end"/>
+      </w:r>
       <w:bookmarkEnd w:id="31"/>
       <w:r>
         <w:t>: Heat exchanger heat transfer equation</w:t>
@@ -15283,14 +15814,27 @@
       <w:r>
         <w:t xml:space="preserve">Equation </w:t>
       </w:r>
-      <w:fldSimple w:instr=" SEQ Equation \* ARABIC ">
-        <w:r>
-          <w:rPr>
-            <w:noProof/>
-          </w:rPr>
-          <w:t>28</w:t>
-        </w:r>
-      </w:fldSimple>
+      <w:r>
+        <w:fldChar w:fldCharType="begin"/>
+      </w:r>
+      <w:r>
+        <w:instrText xml:space="preserve"> SEQ Equation \* ARABIC </w:instrText>
+      </w:r>
+      <w:r>
+        <w:fldChar w:fldCharType="separate"/>
+      </w:r>
+      <w:r>
+        <w:rPr>
+          <w:noProof/>
+        </w:rPr>
+        <w:t>28</w:t>
+      </w:r>
+      <w:r>
+        <w:rPr>
+          <w:noProof/>
+        </w:rPr>
+        <w:fldChar w:fldCharType="end"/>
+      </w:r>
       <w:bookmarkEnd w:id="32"/>
       <w:r>
         <w:t>: Log mean temperature difference</w:t>
@@ -15540,14 +16084,27 @@
       <w:r>
         <w:t xml:space="preserve">Equation </w:t>
       </w:r>
-      <w:fldSimple w:instr=" SEQ Equation \* ARABIC ">
-        <w:r>
-          <w:rPr>
-            <w:noProof/>
-          </w:rPr>
-          <w:t>29</w:t>
-        </w:r>
-      </w:fldSimple>
+      <w:r>
+        <w:fldChar w:fldCharType="begin"/>
+      </w:r>
+      <w:r>
+        <w:instrText xml:space="preserve"> SEQ Equation \* ARABIC </w:instrText>
+      </w:r>
+      <w:r>
+        <w:fldChar w:fldCharType="separate"/>
+      </w:r>
+      <w:r>
+        <w:rPr>
+          <w:noProof/>
+        </w:rPr>
+        <w:t>29</w:t>
+      </w:r>
+      <w:r>
+        <w:rPr>
+          <w:noProof/>
+        </w:rPr>
+        <w:fldChar w:fldCharType="end"/>
+      </w:r>
       <w:bookmarkEnd w:id="33"/>
       <w:r>
         <w:t>: Heat transfer in a heat exchanger</w:t>
@@ -15695,7 +16252,7 @@
             <w:fldChar w:fldCharType="begin"/>
           </w:r>
           <w:r>
-            <w:instrText xml:space="preserve"> CITATION JPH10 \l 1033 </w:instrText>
+            <w:instrText xml:space="preserve">CITATION JPH10 \l 1033 </w:instrText>
           </w:r>
           <w:r>
             <w:fldChar w:fldCharType="separate"/>
@@ -15753,17 +16310,32 @@
         <w:pStyle w:val="Caption"/>
         <w:jc w:val="center"/>
       </w:pPr>
+      <w:bookmarkStart w:id="35" w:name="_Ref15827646"/>
       <w:r>
         <w:t xml:space="preserve">Equation </w:t>
       </w:r>
-      <w:fldSimple w:instr=" SEQ Equation \* ARABIC ">
-        <w:r>
-          <w:rPr>
-            <w:noProof/>
-          </w:rPr>
-          <w:t>30</w:t>
-        </w:r>
-      </w:fldSimple>
+      <w:r>
+        <w:fldChar w:fldCharType="begin"/>
+      </w:r>
+      <w:r>
+        <w:instrText xml:space="preserve"> SEQ Equation \* ARABIC </w:instrText>
+      </w:r>
+      <w:r>
+        <w:fldChar w:fldCharType="separate"/>
+      </w:r>
+      <w:r>
+        <w:rPr>
+          <w:noProof/>
+        </w:rPr>
+        <w:t>30</w:t>
+      </w:r>
+      <w:r>
+        <w:rPr>
+          <w:noProof/>
+        </w:rPr>
+        <w:fldChar w:fldCharType="end"/>
+      </w:r>
+      <w:bookmarkEnd w:id="35"/>
       <w:r>
         <w:t>: Heat exchange surface area for a shell in tube heat exchanger</w:t>
       </w:r>
@@ -15779,11 +16351,11 @@
       <w:pPr>
         <w:pStyle w:val="Heading2"/>
       </w:pPr>
-      <w:bookmarkStart w:id="35" w:name="_Toc15672529"/>
+      <w:bookmarkStart w:id="36" w:name="_Toc15828432"/>
       <w:r>
         <w:t>Code validation</w:t>
       </w:r>
-      <w:bookmarkEnd w:id="35"/>
+      <w:bookmarkEnd w:id="36"/>
     </w:p>
     <w:p>
       <w:r>
@@ -15810,14 +16382,27 @@
         <w:lastRenderedPageBreak/>
         <w:t xml:space="preserve">Table </w:t>
       </w:r>
-      <w:fldSimple w:instr=" SEQ Table \* ARABIC ">
-        <w:r>
-          <w:rPr>
-            <w:noProof/>
-          </w:rPr>
-          <w:t>3</w:t>
-        </w:r>
-      </w:fldSimple>
+      <w:r>
+        <w:fldChar w:fldCharType="begin"/>
+      </w:r>
+      <w:r>
+        <w:instrText xml:space="preserve"> SEQ Table \* ARABIC </w:instrText>
+      </w:r>
+      <w:r>
+        <w:fldChar w:fldCharType="separate"/>
+      </w:r>
+      <w:r>
+        <w:rPr>
+          <w:noProof/>
+        </w:rPr>
+        <w:t>3</w:t>
+      </w:r>
+      <w:r>
+        <w:rPr>
+          <w:noProof/>
+        </w:rPr>
+        <w:fldChar w:fldCharType="end"/>
+      </w:r>
       <w:r>
         <w:t xml:space="preserve">: Thermodynamic properties of the working fluid at the cycle design points </w:t>
       </w:r>
@@ -15954,18 +16539,31 @@
         <w:pStyle w:val="Caption"/>
         <w:jc w:val="center"/>
       </w:pPr>
-      <w:bookmarkStart w:id="36" w:name="_Toc15672556"/>
+      <w:bookmarkStart w:id="37" w:name="_Toc15828460"/>
       <w:r>
         <w:t xml:space="preserve">Figure </w:t>
       </w:r>
-      <w:fldSimple w:instr=" SEQ Figure \* ARABIC ">
-        <w:r>
-          <w:rPr>
-            <w:noProof/>
-          </w:rPr>
-          <w:t>7</w:t>
-        </w:r>
-      </w:fldSimple>
+      <w:r>
+        <w:fldChar w:fldCharType="begin"/>
+      </w:r>
+      <w:r>
+        <w:instrText xml:space="preserve"> SEQ Figure \* ARABIC </w:instrText>
+      </w:r>
+      <w:r>
+        <w:fldChar w:fldCharType="separate"/>
+      </w:r>
+      <w:r>
+        <w:rPr>
+          <w:noProof/>
+        </w:rPr>
+        <w:t>7</w:t>
+      </w:r>
+      <w:r>
+        <w:rPr>
+          <w:noProof/>
+        </w:rPr>
+        <w:fldChar w:fldCharType="end"/>
+      </w:r>
       <w:r>
         <w:t xml:space="preserve">: T-s diagram of the experimental cycle </w:t>
       </w:r>
@@ -15995,7 +16593,7 @@
           </w:r>
         </w:sdtContent>
       </w:sdt>
-      <w:bookmarkEnd w:id="36"/>
+      <w:bookmarkEnd w:id="37"/>
     </w:p>
     <w:p>
       <w:pPr>
@@ -16018,14 +16616,27 @@
       <w:r>
         <w:t xml:space="preserve">Table </w:t>
       </w:r>
-      <w:fldSimple w:instr=" SEQ Table \* ARABIC ">
-        <w:r>
-          <w:rPr>
-            <w:noProof/>
-          </w:rPr>
-          <w:t>4</w:t>
-        </w:r>
-      </w:fldSimple>
+      <w:r>
+        <w:fldChar w:fldCharType="begin"/>
+      </w:r>
+      <w:r>
+        <w:instrText xml:space="preserve"> SEQ Table \* ARABIC </w:instrText>
+      </w:r>
+      <w:r>
+        <w:fldChar w:fldCharType="separate"/>
+      </w:r>
+      <w:r>
+        <w:rPr>
+          <w:noProof/>
+        </w:rPr>
+        <w:t>4</w:t>
+      </w:r>
+      <w:r>
+        <w:rPr>
+          <w:noProof/>
+        </w:rPr>
+        <w:fldChar w:fldCharType="end"/>
+      </w:r>
       <w:r>
         <w:t>: Observed operating conditions of an ORC</w:t>
       </w:r>
@@ -16185,14 +16796,27 @@
       <w:r>
         <w:t xml:space="preserve">Table </w:t>
       </w:r>
-      <w:fldSimple w:instr=" SEQ Table \* ARABIC ">
-        <w:r>
-          <w:rPr>
-            <w:noProof/>
-          </w:rPr>
-          <w:t>5</w:t>
-        </w:r>
-      </w:fldSimple>
+      <w:r>
+        <w:fldChar w:fldCharType="begin"/>
+      </w:r>
+      <w:r>
+        <w:instrText xml:space="preserve"> SEQ Table \* ARABIC </w:instrText>
+      </w:r>
+      <w:r>
+        <w:fldChar w:fldCharType="separate"/>
+      </w:r>
+      <w:r>
+        <w:rPr>
+          <w:noProof/>
+        </w:rPr>
+        <w:t>5</w:t>
+      </w:r>
+      <w:r>
+        <w:rPr>
+          <w:noProof/>
+        </w:rPr>
+        <w:fldChar w:fldCharType="end"/>
+      </w:r>
       <w:r>
         <w:t>: Model validation output</w:t>
       </w:r>
@@ -16609,18 +17233,31 @@
         <w:pStyle w:val="Caption"/>
         <w:jc w:val="center"/>
       </w:pPr>
-      <w:bookmarkStart w:id="37" w:name="_Toc15672557"/>
+      <w:bookmarkStart w:id="38" w:name="_Toc15828461"/>
       <w:r>
         <w:t xml:space="preserve">Figure </w:t>
       </w:r>
-      <w:fldSimple w:instr=" SEQ Figure \* ARABIC ">
-        <w:r>
-          <w:rPr>
-            <w:noProof/>
-          </w:rPr>
-          <w:t>8</w:t>
-        </w:r>
-      </w:fldSimple>
+      <w:r>
+        <w:fldChar w:fldCharType="begin"/>
+      </w:r>
+      <w:r>
+        <w:instrText xml:space="preserve"> SEQ Figure \* ARABIC </w:instrText>
+      </w:r>
+      <w:r>
+        <w:fldChar w:fldCharType="separate"/>
+      </w:r>
+      <w:r>
+        <w:rPr>
+          <w:noProof/>
+        </w:rPr>
+        <w:t>8</w:t>
+      </w:r>
+      <w:r>
+        <w:rPr>
+          <w:noProof/>
+        </w:rPr>
+        <w:fldChar w:fldCharType="end"/>
+      </w:r>
       <w:r>
         <w:t xml:space="preserve">: Mass flow rate observations for each evaporator input temperature test case </w:t>
       </w:r>
@@ -16650,7 +17287,7 @@
           </w:r>
         </w:sdtContent>
       </w:sdt>
-      <w:bookmarkEnd w:id="37"/>
+      <w:bookmarkEnd w:id="38"/>
     </w:p>
     <w:p/>
     <w:p>
@@ -16726,18 +17363,31 @@
         <w:pStyle w:val="Caption"/>
         <w:jc w:val="center"/>
       </w:pPr>
-      <w:bookmarkStart w:id="38" w:name="_Toc15672558"/>
+      <w:bookmarkStart w:id="39" w:name="_Toc15828462"/>
       <w:r>
         <w:t xml:space="preserve">Figure </w:t>
       </w:r>
-      <w:fldSimple w:instr=" SEQ Figure \* ARABIC ">
-        <w:r>
-          <w:rPr>
-            <w:noProof/>
-          </w:rPr>
-          <w:t>9</w:t>
-        </w:r>
-      </w:fldSimple>
+      <w:r>
+        <w:fldChar w:fldCharType="begin"/>
+      </w:r>
+      <w:r>
+        <w:instrText xml:space="preserve"> SEQ Figure \* ARABIC </w:instrText>
+      </w:r>
+      <w:r>
+        <w:fldChar w:fldCharType="separate"/>
+      </w:r>
+      <w:r>
+        <w:rPr>
+          <w:noProof/>
+        </w:rPr>
+        <w:t>9</w:t>
+      </w:r>
+      <w:r>
+        <w:rPr>
+          <w:noProof/>
+        </w:rPr>
+        <w:fldChar w:fldCharType="end"/>
+      </w:r>
       <w:r>
         <w:t xml:space="preserve">: Electric power output for the experimental ORC </w:t>
       </w:r>
@@ -16767,7 +17417,7 @@
           </w:r>
         </w:sdtContent>
       </w:sdt>
-      <w:bookmarkEnd w:id="38"/>
+      <w:bookmarkEnd w:id="39"/>
     </w:p>
     <w:p>
       <w:pPr>
@@ -16829,18 +17479,31 @@
         <w:pStyle w:val="Caption"/>
         <w:jc w:val="center"/>
       </w:pPr>
-      <w:bookmarkStart w:id="39" w:name="_Toc15672559"/>
+      <w:bookmarkStart w:id="40" w:name="_Toc15828463"/>
       <w:r>
         <w:t xml:space="preserve">Figure </w:t>
       </w:r>
-      <w:fldSimple w:instr=" SEQ Figure \* ARABIC ">
-        <w:r>
-          <w:rPr>
-            <w:noProof/>
-          </w:rPr>
-          <w:t>10</w:t>
-        </w:r>
-      </w:fldSimple>
+      <w:r>
+        <w:fldChar w:fldCharType="begin"/>
+      </w:r>
+      <w:r>
+        <w:instrText xml:space="preserve"> SEQ Figure \* ARABIC </w:instrText>
+      </w:r>
+      <w:r>
+        <w:fldChar w:fldCharType="separate"/>
+      </w:r>
+      <w:r>
+        <w:rPr>
+          <w:noProof/>
+        </w:rPr>
+        <w:t>10</w:t>
+      </w:r>
+      <w:r>
+        <w:rPr>
+          <w:noProof/>
+        </w:rPr>
+        <w:fldChar w:fldCharType="end"/>
+      </w:r>
       <w:r>
         <w:t xml:space="preserve">: Turbine and cycle efficiencies </w:t>
       </w:r>
@@ -16870,7 +17533,7 @@
           </w:r>
         </w:sdtContent>
       </w:sdt>
-      <w:bookmarkEnd w:id="39"/>
+      <w:bookmarkEnd w:id="40"/>
     </w:p>
     <w:p/>
     <w:p>
@@ -16903,12 +17566,12 @@
       <w:pPr>
         <w:pStyle w:val="Heading1"/>
       </w:pPr>
-      <w:bookmarkStart w:id="40" w:name="_Toc15672530"/>
+      <w:bookmarkStart w:id="41" w:name="_Toc15828433"/>
       <w:r>
         <w:lastRenderedPageBreak/>
         <w:t>Experimental design</w:t>
       </w:r>
-      <w:bookmarkEnd w:id="40"/>
+      <w:bookmarkEnd w:id="41"/>
     </w:p>
     <w:p>
       <w:r>
@@ -16959,11 +17622,11 @@
       <w:pPr>
         <w:pStyle w:val="Heading2"/>
       </w:pPr>
-      <w:bookmarkStart w:id="41" w:name="_Toc15672531"/>
+      <w:bookmarkStart w:id="42" w:name="_Toc15828434"/>
       <w:r>
         <w:t>Boiler factors</w:t>
       </w:r>
-      <w:bookmarkEnd w:id="41"/>
+      <w:bookmarkEnd w:id="42"/>
     </w:p>
     <w:p>
       <w:r>
@@ -16993,11 +17656,11 @@
       <w:pPr>
         <w:pStyle w:val="Heading2"/>
       </w:pPr>
-      <w:bookmarkStart w:id="42" w:name="_Toc15672532"/>
+      <w:bookmarkStart w:id="43" w:name="_Toc15828435"/>
       <w:r>
         <w:t>Turbine factors</w:t>
       </w:r>
-      <w:bookmarkEnd w:id="42"/>
+      <w:bookmarkEnd w:id="43"/>
     </w:p>
     <w:p>
       <w:r>
@@ -17039,12 +17702,12 @@
       <w:pPr>
         <w:pStyle w:val="Heading2"/>
       </w:pPr>
-      <w:bookmarkStart w:id="43" w:name="_Toc15672533"/>
+      <w:bookmarkStart w:id="44" w:name="_Toc15828436"/>
       <w:r>
         <w:lastRenderedPageBreak/>
         <w:t>Condenser factors</w:t>
       </w:r>
-      <w:bookmarkEnd w:id="43"/>
+      <w:bookmarkEnd w:id="44"/>
     </w:p>
     <w:p>
       <w:r>
@@ -17085,12 +17748,12 @@
       <w:pPr>
         <w:pStyle w:val="Heading2"/>
       </w:pPr>
-      <w:bookmarkStart w:id="44" w:name="_Toc15672534"/>
+      <w:bookmarkStart w:id="45" w:name="_Toc15828437"/>
       <w:r>
         <w:lastRenderedPageBreak/>
         <w:t>Pump factors</w:t>
       </w:r>
-      <w:bookmarkEnd w:id="44"/>
+      <w:bookmarkEnd w:id="45"/>
     </w:p>
     <w:p>
       <w:r>
@@ -17122,22 +17785,22 @@
       <w:pPr>
         <w:pStyle w:val="Heading1"/>
       </w:pPr>
-      <w:bookmarkStart w:id="45" w:name="_Toc15672535"/>
+      <w:bookmarkStart w:id="46" w:name="_Toc15828438"/>
       <w:r>
         <w:lastRenderedPageBreak/>
         <w:t>Results</w:t>
       </w:r>
-      <w:bookmarkEnd w:id="45"/>
+      <w:bookmarkEnd w:id="46"/>
     </w:p>
     <w:p>
       <w:pPr>
         <w:pStyle w:val="Heading2"/>
       </w:pPr>
-      <w:bookmarkStart w:id="46" w:name="_Toc15672536"/>
+      <w:bookmarkStart w:id="47" w:name="_Toc15828439"/>
       <w:r>
         <w:t>Working fluid</w:t>
       </w:r>
-      <w:bookmarkEnd w:id="46"/>
+      <w:bookmarkEnd w:id="47"/>
     </w:p>
     <w:p>
       <w:r>
@@ -17243,7 +17906,7 @@
         <w:pStyle w:val="Caption"/>
         <w:jc w:val="center"/>
       </w:pPr>
-      <w:bookmarkStart w:id="47" w:name="_Toc15672560"/>
+      <w:bookmarkStart w:id="48" w:name="_Toc15828464"/>
       <w:r>
         <w:t xml:space="preserve">Figure </w:t>
       </w:r>
@@ -17312,18 +17975,18 @@
           </w:r>
         </w:sdtContent>
       </w:sdt>
-      <w:bookmarkEnd w:id="47"/>
+      <w:bookmarkEnd w:id="48"/>
     </w:p>
     <w:p/>
     <w:p>
       <w:pPr>
         <w:pStyle w:val="Heading2"/>
       </w:pPr>
-      <w:bookmarkStart w:id="48" w:name="_Toc15672537"/>
+      <w:bookmarkStart w:id="49" w:name="_Toc15828440"/>
       <w:r>
         <w:t>Boiler working pressure</w:t>
       </w:r>
-      <w:bookmarkEnd w:id="48"/>
+      <w:bookmarkEnd w:id="49"/>
     </w:p>
     <w:p>
       <w:r>
@@ -17340,14 +18003,27 @@
       <w:r>
         <w:t xml:space="preserve">Table </w:t>
       </w:r>
-      <w:fldSimple w:instr=" SEQ Table \* ARABIC ">
-        <w:r>
-          <w:rPr>
-            <w:noProof/>
-          </w:rPr>
-          <w:t>6</w:t>
-        </w:r>
-      </w:fldSimple>
+      <w:r>
+        <w:fldChar w:fldCharType="begin"/>
+      </w:r>
+      <w:r>
+        <w:instrText xml:space="preserve"> SEQ Table \* ARABIC </w:instrText>
+      </w:r>
+      <w:r>
+        <w:fldChar w:fldCharType="separate"/>
+      </w:r>
+      <w:r>
+        <w:rPr>
+          <w:noProof/>
+        </w:rPr>
+        <w:t>6</w:t>
+      </w:r>
+      <w:r>
+        <w:rPr>
+          <w:noProof/>
+        </w:rPr>
+        <w:fldChar w:fldCharType="end"/>
+      </w:r>
       <w:r>
         <w:t>: Max boiler working pressure and temperature</w:t>
       </w:r>
@@ -17434,14 +18110,27 @@
       <w:r>
         <w:t xml:space="preserve">Table </w:t>
       </w:r>
-      <w:fldSimple w:instr=" SEQ Table \* ARABIC ">
-        <w:r>
-          <w:rPr>
-            <w:noProof/>
-          </w:rPr>
-          <w:t>7</w:t>
-        </w:r>
-      </w:fldSimple>
+      <w:r>
+        <w:fldChar w:fldCharType="begin"/>
+      </w:r>
+      <w:r>
+        <w:instrText xml:space="preserve"> SEQ Table \* ARABIC </w:instrText>
+      </w:r>
+      <w:r>
+        <w:fldChar w:fldCharType="separate"/>
+      </w:r>
+      <w:r>
+        <w:rPr>
+          <w:noProof/>
+        </w:rPr>
+        <w:t>7</w:t>
+      </w:r>
+      <w:r>
+        <w:rPr>
+          <w:noProof/>
+        </w:rPr>
+        <w:fldChar w:fldCharType="end"/>
+      </w:r>
       <w:r>
         <w:t>: Working pressures in a cycle optimized for power and efficiency respectively</w:t>
       </w:r>
@@ -17670,22 +18359,35 @@
         <w:pStyle w:val="Caption"/>
         <w:jc w:val="center"/>
       </w:pPr>
-      <w:bookmarkStart w:id="49" w:name="_Toc15672561"/>
+      <w:bookmarkStart w:id="50" w:name="_Toc15828465"/>
       <w:r>
         <w:t xml:space="preserve">Figure </w:t>
       </w:r>
-      <w:fldSimple w:instr=" SEQ Figure \* ARABIC ">
-        <w:r>
-          <w:rPr>
-            <w:noProof/>
-          </w:rPr>
-          <w:t>12</w:t>
-        </w:r>
-      </w:fldSimple>
+      <w:r>
+        <w:fldChar w:fldCharType="begin"/>
+      </w:r>
+      <w:r>
+        <w:instrText xml:space="preserve"> SEQ Figure \* ARABIC </w:instrText>
+      </w:r>
+      <w:r>
+        <w:fldChar w:fldCharType="separate"/>
+      </w:r>
+      <w:r>
+        <w:rPr>
+          <w:noProof/>
+        </w:rPr>
+        <w:t>12</w:t>
+      </w:r>
+      <w:r>
+        <w:rPr>
+          <w:noProof/>
+        </w:rPr>
+        <w:fldChar w:fldCharType="end"/>
+      </w:r>
       <w:r>
         <w:t>: Maximum output cycle given heat source and sink temperatures</w:t>
       </w:r>
-      <w:bookmarkEnd w:id="49"/>
+      <w:bookmarkEnd w:id="50"/>
     </w:p>
     <w:p/>
     <w:p>
@@ -17747,7 +18449,7 @@
             <w:fldChar w:fldCharType="begin"/>
           </w:r>
           <w:r>
-            <w:instrText xml:space="preserve"> CITATION JPH10 \l 1033 </w:instrText>
+            <w:instrText xml:space="preserve">CITATION JPH10 \l 1033 </w:instrText>
           </w:r>
           <w:r>
             <w:fldChar w:fldCharType="separate"/>
@@ -17868,22 +18570,35 @@
         <w:pStyle w:val="Caption"/>
         <w:jc w:val="center"/>
       </w:pPr>
-      <w:bookmarkStart w:id="50" w:name="_Toc15672562"/>
+      <w:bookmarkStart w:id="51" w:name="_Toc15828466"/>
       <w:r>
         <w:t xml:space="preserve">Figure </w:t>
       </w:r>
-      <w:fldSimple w:instr=" SEQ Figure \* ARABIC ">
-        <w:r>
-          <w:rPr>
-            <w:noProof/>
-          </w:rPr>
-          <w:t>13</w:t>
-        </w:r>
-      </w:fldSimple>
+      <w:r>
+        <w:fldChar w:fldCharType="begin"/>
+      </w:r>
+      <w:r>
+        <w:instrText xml:space="preserve"> SEQ Figure \* ARABIC </w:instrText>
+      </w:r>
+      <w:r>
+        <w:fldChar w:fldCharType="separate"/>
+      </w:r>
+      <w:r>
+        <w:rPr>
+          <w:noProof/>
+        </w:rPr>
+        <w:t>13</w:t>
+      </w:r>
+      <w:r>
+        <w:rPr>
+          <w:noProof/>
+        </w:rPr>
+        <w:fldChar w:fldCharType="end"/>
+      </w:r>
       <w:r>
         <w:t>: Cycle parameters given max heat source</w:t>
       </w:r>
-      <w:bookmarkEnd w:id="50"/>
+      <w:bookmarkEnd w:id="51"/>
     </w:p>
     <w:p/>
     <w:p>
@@ -18041,14 +18756,27 @@
       <w:r>
         <w:t xml:space="preserve">Equation </w:t>
       </w:r>
-      <w:fldSimple w:instr=" SEQ Equation \* ARABIC ">
-        <w:r>
-          <w:rPr>
-            <w:noProof/>
-          </w:rPr>
-          <w:t>31</w:t>
-        </w:r>
-      </w:fldSimple>
+      <w:r>
+        <w:fldChar w:fldCharType="begin"/>
+      </w:r>
+      <w:r>
+        <w:instrText xml:space="preserve"> SEQ Equation \* ARABIC </w:instrText>
+      </w:r>
+      <w:r>
+        <w:fldChar w:fldCharType="separate"/>
+      </w:r>
+      <w:r>
+        <w:rPr>
+          <w:noProof/>
+        </w:rPr>
+        <w:t>31</w:t>
+      </w:r>
+      <w:r>
+        <w:rPr>
+          <w:noProof/>
+        </w:rPr>
+        <w:fldChar w:fldCharType="end"/>
+      </w:r>
       <w:r>
         <w:t>: Heat source fluid exit temperature</w:t>
       </w:r>
@@ -18741,10 +19469,7 @@
         <w:t>C) overall heat transfer coefficient to determine the heat exchange area:</w:t>
       </w:r>
     </w:p>
-    <w:p>
-      <w:bookmarkStart w:id="51" w:name="_GoBack"/>
-      <w:bookmarkEnd w:id="51"/>
-    </w:p>
+    <w:p/>
     <w:p>
       <m:oMathPara>
         <m:oMath>
@@ -18973,18 +19698,31 @@
         <w:pStyle w:val="Caption"/>
         <w:jc w:val="center"/>
       </w:pPr>
-      <w:bookmarkStart w:id="52" w:name="_Toc15672563"/>
+      <w:bookmarkStart w:id="52" w:name="_Toc15828467"/>
       <w:r>
         <w:t xml:space="preserve">Figure </w:t>
       </w:r>
-      <w:fldSimple w:instr=" SEQ Figure \* ARABIC ">
-        <w:r>
-          <w:rPr>
-            <w:noProof/>
-          </w:rPr>
-          <w:t>14</w:t>
-        </w:r>
-      </w:fldSimple>
+      <w:r>
+        <w:fldChar w:fldCharType="begin"/>
+      </w:r>
+      <w:r>
+        <w:instrText xml:space="preserve"> SEQ Figure \* ARABIC </w:instrText>
+      </w:r>
+      <w:r>
+        <w:fldChar w:fldCharType="separate"/>
+      </w:r>
+      <w:r>
+        <w:rPr>
+          <w:noProof/>
+        </w:rPr>
+        <w:t>14</w:t>
+      </w:r>
+      <w:r>
+        <w:rPr>
+          <w:noProof/>
+        </w:rPr>
+        <w:fldChar w:fldCharType="end"/>
+      </w:r>
       <w:r>
         <w:t>: Maximum output cycle considering heat source limitations</w:t>
       </w:r>
@@ -18995,7 +19733,7 @@
       <w:pPr>
         <w:pStyle w:val="Heading2"/>
       </w:pPr>
-      <w:bookmarkStart w:id="53" w:name="_Toc15672538"/>
+      <w:bookmarkStart w:id="53" w:name="_Toc15828441"/>
       <w:r>
         <w:t>Condenser working pressure</w:t>
       </w:r>
@@ -19003,7 +19741,10 @@
     </w:p>
     <w:p>
       <w:r>
-        <w:t>Finally, the heat rejection situation was examined for the condenser. For any heat to be rejected, the condenser temperature must be higher than the ambient air temperature. For the cycle to be viable, the condenser temperature must be lower than the boiler temperature. Therefore, the maximum ambient air temperature for a variable ORC is 42.4</w:t>
+        <w:t>Next</w:t>
+      </w:r>
+      <w:r>
+        <w:t>, the heat rejection situation was examined for the condenser. For any heat to be rejected, the condenser temperature must be higher than the ambient air temperature. For the cycle to be viable, the condenser temperature must be lower than the boiler temperature. Therefore, the maximum ambient air temperature for a variable ORC is 42.4</w:t>
       </w:r>
       <w:r>
         <w:rPr>
@@ -19018,6 +19759,624 @@
         <w:t xml:space="preserve"> and could mean that the design space for this cycle disappears entirely in warm weather.</w:t>
       </w:r>
     </w:p>
+    <w:p/>
+    <w:p>
+      <w:pPr>
+        <w:pStyle w:val="Heading2"/>
+      </w:pPr>
+      <w:bookmarkStart w:id="54" w:name="_Toc15828442"/>
+      <w:r>
+        <w:t>Heat exchanger size</w:t>
+      </w:r>
+      <w:bookmarkEnd w:id="54"/>
+    </w:p>
+    <w:p>
+      <w:r>
+        <w:t xml:space="preserve">Finally, the size of a boiler heat exchanger can be estimated using </w:t>
+      </w:r>
+      <w:r>
+        <w:fldChar w:fldCharType="begin"/>
+      </w:r>
+      <w:r>
+        <w:instrText xml:space="preserve"> REF _Ref15827646 \h </w:instrText>
+      </w:r>
+      <w:r>
+        <w:fldChar w:fldCharType="separate"/>
+      </w:r>
+      <w:r>
+        <w:t xml:space="preserve">Equation </w:t>
+      </w:r>
+      <w:r>
+        <w:rPr>
+          <w:noProof/>
+        </w:rPr>
+        <w:t>30</w:t>
+      </w:r>
+      <w:r>
+        <w:fldChar w:fldCharType="end"/>
+      </w:r>
+      <w:r>
+        <w:t>. Considering a heat exchange area of 247m</w:t>
+      </w:r>
+      <w:r>
+        <w:rPr>
+          <w:vertAlign w:val="superscript"/>
+        </w:rPr>
+        <w:t>2</w:t>
+      </w:r>
+      <w:r>
+        <w:t xml:space="preserve"> a heat exchanger length of 1m and a tube diameter of 12.7mm, which is considered practically small for a tube diameter, the number of tubes required for the </w:t>
+      </w:r>
+      <w:r>
+        <w:lastRenderedPageBreak/>
+        <w:t>boiler application in this study would be 6190.9, rounded up to the nearest integer, 6190 tubes. With a diameter of 12.7mm this would require a very large diameter shell.</w:t>
+      </w:r>
+      <w:r>
+        <w:t xml:space="preserve"> Lengthening the heat exchanger can reduce the number of tubes required, but as can be seen below, the heat exchanger length then becomes prohibitive, no longer fitting in the engine compartment.</w:t>
+      </w:r>
+    </w:p>
+    <w:p/>
+    <w:p>
+      <w:pPr>
+        <w:pStyle w:val="Caption"/>
+        <w:jc w:val="center"/>
+      </w:pPr>
+      <w:r>
+        <w:t xml:space="preserve">Table </w:t>
+      </w:r>
+      <w:r>
+        <w:fldChar w:fldCharType="begin"/>
+      </w:r>
+      <w:r>
+        <w:instrText xml:space="preserve"> SEQ Table \* ARABIC </w:instrText>
+      </w:r>
+      <w:r>
+        <w:fldChar w:fldCharType="separate"/>
+      </w:r>
+      <w:r>
+        <w:rPr>
+          <w:noProof/>
+        </w:rPr>
+        <w:t>8</w:t>
+      </w:r>
+      <w:r>
+        <w:fldChar w:fldCharType="end"/>
+      </w:r>
+      <w:r>
+        <w:t>: Number of heat exchanger tubes required for a given heat exchanger length</w:t>
+      </w:r>
+    </w:p>
+    <w:tbl>
+      <w:tblPr>
+        <w:tblW w:w="3280" w:type="dxa"/>
+        <w:jc w:val="center"/>
+        <w:tblInd w:w="93" w:type="dxa"/>
+        <w:tblBorders>
+          <w:top w:val="single" w:sz="4" w:space="0" w:color="auto"/>
+          <w:left w:val="single" w:sz="4" w:space="0" w:color="auto"/>
+          <w:bottom w:val="single" w:sz="4" w:space="0" w:color="auto"/>
+          <w:right w:val="single" w:sz="4" w:space="0" w:color="auto"/>
+          <w:insideH w:val="single" w:sz="4" w:space="0" w:color="auto"/>
+          <w:insideV w:val="single" w:sz="4" w:space="0" w:color="auto"/>
+        </w:tblBorders>
+        <w:tblLook w:val="04A0" w:firstRow="1" w:lastRow="0" w:firstColumn="1" w:lastColumn="0" w:noHBand="0" w:noVBand="1"/>
+      </w:tblPr>
+      <w:tblGrid>
+        <w:gridCol w:w="1360"/>
+        <w:gridCol w:w="960"/>
+        <w:gridCol w:w="986"/>
+      </w:tblGrid>
+      <w:tr>
+        <w:trPr>
+          <w:trHeight w:val="300"/>
+          <w:jc w:val="center"/>
+        </w:trPr>
+        <w:tc>
+          <w:tcPr>
+            <w:tcW w:w="1360" w:type="dxa"/>
+            <w:shd w:val="clear" w:color="auto" w:fill="auto"/>
+            <w:noWrap/>
+            <w:vAlign w:val="bottom"/>
+            <w:hideMark/>
+          </w:tcPr>
+          <w:p>
+            <w:pPr>
+              <w:spacing w:line="240" w:lineRule="auto"/>
+              <w:jc w:val="left"/>
+              <w:rPr>
+                <w:rFonts w:eastAsia="Times New Roman" w:cs="Times New Roman"/>
+                <w:color w:val="000000"/>
+                <w:sz w:val="22"/>
+              </w:rPr>
+            </w:pPr>
+            <w:r>
+              <w:rPr>
+                <w:rFonts w:eastAsia="Times New Roman" w:cs="Times New Roman"/>
+                <w:color w:val="000000"/>
+                <w:sz w:val="22"/>
+              </w:rPr>
+              <w:t>Tube length</w:t>
+            </w:r>
+          </w:p>
+        </w:tc>
+        <w:tc>
+          <w:tcPr>
+            <w:tcW w:w="960" w:type="dxa"/>
+            <w:shd w:val="clear" w:color="auto" w:fill="auto"/>
+            <w:noWrap/>
+            <w:vAlign w:val="bottom"/>
+            <w:hideMark/>
+          </w:tcPr>
+          <w:p>
+            <w:pPr>
+              <w:spacing w:line="240" w:lineRule="auto"/>
+              <w:jc w:val="left"/>
+              <w:rPr>
+                <w:rFonts w:eastAsia="Times New Roman" w:cs="Times New Roman"/>
+                <w:color w:val="000000"/>
+                <w:sz w:val="22"/>
+              </w:rPr>
+            </w:pPr>
+            <w:r>
+              <w:rPr>
+                <w:rFonts w:eastAsia="Times New Roman" w:cs="Times New Roman"/>
+                <w:color w:val="000000"/>
+                <w:sz w:val="22"/>
+              </w:rPr>
+              <w:t>Number of tubes</w:t>
+            </w:r>
+          </w:p>
+        </w:tc>
+        <w:tc>
+          <w:tcPr>
+            <w:tcW w:w="960" w:type="dxa"/>
+            <w:shd w:val="clear" w:color="auto" w:fill="auto"/>
+            <w:noWrap/>
+            <w:vAlign w:val="bottom"/>
+            <w:hideMark/>
+          </w:tcPr>
+          <w:p>
+            <w:pPr>
+              <w:spacing w:line="240" w:lineRule="auto"/>
+              <w:jc w:val="left"/>
+              <w:rPr>
+                <w:rFonts w:eastAsia="Times New Roman" w:cs="Times New Roman"/>
+                <w:color w:val="000000"/>
+                <w:sz w:val="22"/>
+              </w:rPr>
+            </w:pPr>
+            <w:r>
+              <w:rPr>
+                <w:rFonts w:eastAsia="Times New Roman" w:cs="Times New Roman"/>
+                <w:color w:val="000000"/>
+                <w:sz w:val="22"/>
+              </w:rPr>
+              <w:t>Tube diameter</w:t>
+            </w:r>
+          </w:p>
+        </w:tc>
+      </w:tr>
+      <w:tr>
+        <w:trPr>
+          <w:trHeight w:val="300"/>
+          <w:jc w:val="center"/>
+        </w:trPr>
+        <w:tc>
+          <w:tcPr>
+            <w:tcW w:w="1360" w:type="dxa"/>
+            <w:shd w:val="clear" w:color="auto" w:fill="auto"/>
+            <w:noWrap/>
+            <w:vAlign w:val="bottom"/>
+            <w:hideMark/>
+          </w:tcPr>
+          <w:p>
+            <w:pPr>
+              <w:spacing w:line="240" w:lineRule="auto"/>
+              <w:jc w:val="right"/>
+              <w:rPr>
+                <w:rFonts w:eastAsia="Times New Roman" w:cs="Times New Roman"/>
+                <w:color w:val="000000"/>
+                <w:sz w:val="22"/>
+              </w:rPr>
+            </w:pPr>
+            <w:r>
+              <w:rPr>
+                <w:rFonts w:eastAsia="Times New Roman" w:cs="Times New Roman"/>
+                <w:color w:val="000000"/>
+                <w:sz w:val="22"/>
+              </w:rPr>
+              <w:t>1</w:t>
+            </w:r>
+          </w:p>
+        </w:tc>
+        <w:tc>
+          <w:tcPr>
+            <w:tcW w:w="960" w:type="dxa"/>
+            <w:shd w:val="clear" w:color="auto" w:fill="auto"/>
+            <w:noWrap/>
+            <w:vAlign w:val="bottom"/>
+            <w:hideMark/>
+          </w:tcPr>
+          <w:p>
+            <w:pPr>
+              <w:spacing w:line="240" w:lineRule="auto"/>
+              <w:jc w:val="right"/>
+              <w:rPr>
+                <w:rFonts w:eastAsia="Times New Roman" w:cs="Times New Roman"/>
+                <w:color w:val="000000"/>
+                <w:sz w:val="22"/>
+              </w:rPr>
+            </w:pPr>
+            <w:r>
+              <w:rPr>
+                <w:rFonts w:eastAsia="Times New Roman" w:cs="Times New Roman"/>
+                <w:color w:val="000000"/>
+                <w:sz w:val="22"/>
+              </w:rPr>
+              <w:t>6191</w:t>
+            </w:r>
+          </w:p>
+        </w:tc>
+        <w:tc>
+          <w:tcPr>
+            <w:tcW w:w="960" w:type="dxa"/>
+            <w:shd w:val="clear" w:color="auto" w:fill="auto"/>
+            <w:noWrap/>
+            <w:vAlign w:val="bottom"/>
+            <w:hideMark/>
+          </w:tcPr>
+          <w:p>
+            <w:pPr>
+              <w:spacing w:line="240" w:lineRule="auto"/>
+              <w:jc w:val="right"/>
+              <w:rPr>
+                <w:rFonts w:eastAsia="Times New Roman" w:cs="Times New Roman"/>
+                <w:color w:val="000000"/>
+                <w:sz w:val="22"/>
+              </w:rPr>
+            </w:pPr>
+            <w:r>
+              <w:rPr>
+                <w:rFonts w:eastAsia="Times New Roman" w:cs="Times New Roman"/>
+                <w:color w:val="000000"/>
+                <w:sz w:val="22"/>
+              </w:rPr>
+              <w:t>12.7</w:t>
+            </w:r>
+          </w:p>
+        </w:tc>
+      </w:tr>
+      <w:tr>
+        <w:trPr>
+          <w:trHeight w:val="300"/>
+          <w:jc w:val="center"/>
+        </w:trPr>
+        <w:tc>
+          <w:tcPr>
+            <w:tcW w:w="1360" w:type="dxa"/>
+            <w:shd w:val="clear" w:color="auto" w:fill="auto"/>
+            <w:noWrap/>
+            <w:vAlign w:val="bottom"/>
+            <w:hideMark/>
+          </w:tcPr>
+          <w:p>
+            <w:pPr>
+              <w:spacing w:line="240" w:lineRule="auto"/>
+              <w:jc w:val="right"/>
+              <w:rPr>
+                <w:rFonts w:eastAsia="Times New Roman" w:cs="Times New Roman"/>
+                <w:color w:val="000000"/>
+                <w:sz w:val="22"/>
+              </w:rPr>
+            </w:pPr>
+            <w:r>
+              <w:rPr>
+                <w:rFonts w:eastAsia="Times New Roman" w:cs="Times New Roman"/>
+                <w:color w:val="000000"/>
+                <w:sz w:val="22"/>
+              </w:rPr>
+              <w:t>2</w:t>
+            </w:r>
+          </w:p>
+        </w:tc>
+        <w:tc>
+          <w:tcPr>
+            <w:tcW w:w="960" w:type="dxa"/>
+            <w:shd w:val="clear" w:color="auto" w:fill="auto"/>
+            <w:noWrap/>
+            <w:vAlign w:val="bottom"/>
+            <w:hideMark/>
+          </w:tcPr>
+          <w:p>
+            <w:pPr>
+              <w:spacing w:line="240" w:lineRule="auto"/>
+              <w:jc w:val="right"/>
+              <w:rPr>
+                <w:rFonts w:eastAsia="Times New Roman" w:cs="Times New Roman"/>
+                <w:color w:val="000000"/>
+                <w:sz w:val="22"/>
+              </w:rPr>
+            </w:pPr>
+            <w:r>
+              <w:rPr>
+                <w:rFonts w:eastAsia="Times New Roman" w:cs="Times New Roman"/>
+                <w:color w:val="000000"/>
+                <w:sz w:val="22"/>
+              </w:rPr>
+              <w:t>3095</w:t>
+            </w:r>
+          </w:p>
+        </w:tc>
+        <w:tc>
+          <w:tcPr>
+            <w:tcW w:w="960" w:type="dxa"/>
+            <w:shd w:val="clear" w:color="auto" w:fill="auto"/>
+            <w:noWrap/>
+            <w:vAlign w:val="bottom"/>
+            <w:hideMark/>
+          </w:tcPr>
+          <w:p>
+            <w:pPr>
+              <w:spacing w:line="240" w:lineRule="auto"/>
+              <w:jc w:val="left"/>
+              <w:rPr>
+                <w:rFonts w:eastAsia="Times New Roman" w:cs="Times New Roman"/>
+                <w:color w:val="000000"/>
+                <w:sz w:val="22"/>
+              </w:rPr>
+            </w:pPr>
+          </w:p>
+        </w:tc>
+      </w:tr>
+      <w:tr>
+        <w:trPr>
+          <w:trHeight w:val="300"/>
+          <w:jc w:val="center"/>
+        </w:trPr>
+        <w:tc>
+          <w:tcPr>
+            <w:tcW w:w="1360" w:type="dxa"/>
+            <w:shd w:val="clear" w:color="auto" w:fill="auto"/>
+            <w:noWrap/>
+            <w:vAlign w:val="bottom"/>
+            <w:hideMark/>
+          </w:tcPr>
+          <w:p>
+            <w:pPr>
+              <w:spacing w:line="240" w:lineRule="auto"/>
+              <w:jc w:val="right"/>
+              <w:rPr>
+                <w:rFonts w:eastAsia="Times New Roman" w:cs="Times New Roman"/>
+                <w:color w:val="000000"/>
+                <w:sz w:val="22"/>
+              </w:rPr>
+            </w:pPr>
+            <w:r>
+              <w:rPr>
+                <w:rFonts w:eastAsia="Times New Roman" w:cs="Times New Roman"/>
+                <w:color w:val="000000"/>
+                <w:sz w:val="22"/>
+              </w:rPr>
+              <w:t>3</w:t>
+            </w:r>
+          </w:p>
+        </w:tc>
+        <w:tc>
+          <w:tcPr>
+            <w:tcW w:w="960" w:type="dxa"/>
+            <w:shd w:val="clear" w:color="auto" w:fill="auto"/>
+            <w:noWrap/>
+            <w:vAlign w:val="bottom"/>
+            <w:hideMark/>
+          </w:tcPr>
+          <w:p>
+            <w:pPr>
+              <w:spacing w:line="240" w:lineRule="auto"/>
+              <w:jc w:val="right"/>
+              <w:rPr>
+                <w:rFonts w:eastAsia="Times New Roman" w:cs="Times New Roman"/>
+                <w:color w:val="000000"/>
+                <w:sz w:val="22"/>
+              </w:rPr>
+            </w:pPr>
+            <w:r>
+              <w:rPr>
+                <w:rFonts w:eastAsia="Times New Roman" w:cs="Times New Roman"/>
+                <w:color w:val="000000"/>
+                <w:sz w:val="22"/>
+              </w:rPr>
+              <w:t>2064</w:t>
+            </w:r>
+          </w:p>
+        </w:tc>
+        <w:tc>
+          <w:tcPr>
+            <w:tcW w:w="960" w:type="dxa"/>
+            <w:shd w:val="clear" w:color="auto" w:fill="auto"/>
+            <w:noWrap/>
+            <w:vAlign w:val="bottom"/>
+            <w:hideMark/>
+          </w:tcPr>
+          <w:p>
+            <w:pPr>
+              <w:spacing w:line="240" w:lineRule="auto"/>
+              <w:jc w:val="left"/>
+              <w:rPr>
+                <w:rFonts w:eastAsia="Times New Roman" w:cs="Times New Roman"/>
+                <w:color w:val="000000"/>
+                <w:sz w:val="22"/>
+              </w:rPr>
+            </w:pPr>
+          </w:p>
+        </w:tc>
+      </w:tr>
+      <w:tr>
+        <w:trPr>
+          <w:trHeight w:val="300"/>
+          <w:jc w:val="center"/>
+        </w:trPr>
+        <w:tc>
+          <w:tcPr>
+            <w:tcW w:w="1360" w:type="dxa"/>
+            <w:shd w:val="clear" w:color="auto" w:fill="auto"/>
+            <w:noWrap/>
+            <w:vAlign w:val="bottom"/>
+            <w:hideMark/>
+          </w:tcPr>
+          <w:p>
+            <w:pPr>
+              <w:spacing w:line="240" w:lineRule="auto"/>
+              <w:jc w:val="right"/>
+              <w:rPr>
+                <w:rFonts w:eastAsia="Times New Roman" w:cs="Times New Roman"/>
+                <w:color w:val="000000"/>
+                <w:sz w:val="22"/>
+              </w:rPr>
+            </w:pPr>
+            <w:r>
+              <w:rPr>
+                <w:rFonts w:eastAsia="Times New Roman" w:cs="Times New Roman"/>
+                <w:color w:val="000000"/>
+                <w:sz w:val="22"/>
+              </w:rPr>
+              <w:t>4</w:t>
+            </w:r>
+          </w:p>
+        </w:tc>
+        <w:tc>
+          <w:tcPr>
+            <w:tcW w:w="960" w:type="dxa"/>
+            <w:shd w:val="clear" w:color="auto" w:fill="auto"/>
+            <w:noWrap/>
+            <w:vAlign w:val="bottom"/>
+            <w:hideMark/>
+          </w:tcPr>
+          <w:p>
+            <w:pPr>
+              <w:spacing w:line="240" w:lineRule="auto"/>
+              <w:jc w:val="right"/>
+              <w:rPr>
+                <w:rFonts w:eastAsia="Times New Roman" w:cs="Times New Roman"/>
+                <w:color w:val="000000"/>
+                <w:sz w:val="22"/>
+              </w:rPr>
+            </w:pPr>
+            <w:r>
+              <w:rPr>
+                <w:rFonts w:eastAsia="Times New Roman" w:cs="Times New Roman"/>
+                <w:color w:val="000000"/>
+                <w:sz w:val="22"/>
+              </w:rPr>
+              <w:t>1548</w:t>
+            </w:r>
+          </w:p>
+        </w:tc>
+        <w:tc>
+          <w:tcPr>
+            <w:tcW w:w="960" w:type="dxa"/>
+            <w:shd w:val="clear" w:color="auto" w:fill="auto"/>
+            <w:noWrap/>
+            <w:vAlign w:val="bottom"/>
+            <w:hideMark/>
+          </w:tcPr>
+          <w:p>
+            <w:pPr>
+              <w:spacing w:line="240" w:lineRule="auto"/>
+              <w:jc w:val="left"/>
+              <w:rPr>
+                <w:rFonts w:eastAsia="Times New Roman" w:cs="Times New Roman"/>
+                <w:color w:val="000000"/>
+                <w:sz w:val="22"/>
+              </w:rPr>
+            </w:pPr>
+          </w:p>
+        </w:tc>
+      </w:tr>
+      <w:tr>
+        <w:trPr>
+          <w:trHeight w:val="300"/>
+          <w:jc w:val="center"/>
+        </w:trPr>
+        <w:tc>
+          <w:tcPr>
+            <w:tcW w:w="1360" w:type="dxa"/>
+            <w:shd w:val="clear" w:color="auto" w:fill="auto"/>
+            <w:noWrap/>
+            <w:vAlign w:val="bottom"/>
+            <w:hideMark/>
+          </w:tcPr>
+          <w:p>
+            <w:pPr>
+              <w:spacing w:line="240" w:lineRule="auto"/>
+              <w:jc w:val="right"/>
+              <w:rPr>
+                <w:rFonts w:eastAsia="Times New Roman" w:cs="Times New Roman"/>
+                <w:color w:val="000000"/>
+                <w:sz w:val="22"/>
+              </w:rPr>
+            </w:pPr>
+            <w:r>
+              <w:rPr>
+                <w:rFonts w:eastAsia="Times New Roman" w:cs="Times New Roman"/>
+                <w:color w:val="000000"/>
+                <w:sz w:val="22"/>
+              </w:rPr>
+              <w:t>5</w:t>
+            </w:r>
+          </w:p>
+        </w:tc>
+        <w:tc>
+          <w:tcPr>
+            <w:tcW w:w="960" w:type="dxa"/>
+            <w:shd w:val="clear" w:color="auto" w:fill="auto"/>
+            <w:noWrap/>
+            <w:vAlign w:val="bottom"/>
+            <w:hideMark/>
+          </w:tcPr>
+          <w:p>
+            <w:pPr>
+              <w:spacing w:line="240" w:lineRule="auto"/>
+              <w:jc w:val="right"/>
+              <w:rPr>
+                <w:rFonts w:eastAsia="Times New Roman" w:cs="Times New Roman"/>
+                <w:color w:val="000000"/>
+                <w:sz w:val="22"/>
+              </w:rPr>
+            </w:pPr>
+            <w:r>
+              <w:rPr>
+                <w:rFonts w:eastAsia="Times New Roman" w:cs="Times New Roman"/>
+                <w:color w:val="000000"/>
+                <w:sz w:val="22"/>
+              </w:rPr>
+              <w:t>1238</w:t>
+            </w:r>
+          </w:p>
+        </w:tc>
+        <w:tc>
+          <w:tcPr>
+            <w:tcW w:w="960" w:type="dxa"/>
+            <w:shd w:val="clear" w:color="auto" w:fill="auto"/>
+            <w:noWrap/>
+            <w:vAlign w:val="bottom"/>
+            <w:hideMark/>
+          </w:tcPr>
+          <w:p>
+            <w:pPr>
+              <w:spacing w:line="240" w:lineRule="auto"/>
+              <w:jc w:val="left"/>
+              <w:rPr>
+                <w:rFonts w:eastAsia="Times New Roman" w:cs="Times New Roman"/>
+                <w:color w:val="000000"/>
+                <w:sz w:val="22"/>
+              </w:rPr>
+            </w:pPr>
+          </w:p>
+        </w:tc>
+      </w:tr>
+    </w:tbl>
+    <w:p/>
+    <w:p/>
     <w:p>
       <w:pPr>
         <w:spacing w:line="276" w:lineRule="auto"/>
@@ -19038,7 +20397,7 @@
       <w:pPr>
         <w:pStyle w:val="Heading1"/>
       </w:pPr>
-      <w:bookmarkStart w:id="54" w:name="_Toc15672539"/>
+      <w:bookmarkStart w:id="55" w:name="_Toc15828443"/>
       <w:r>
         <w:lastRenderedPageBreak/>
         <w:t>Discussion</w:t>
@@ -19046,7 +20405,7 @@
       <w:r>
         <w:t xml:space="preserve"> and conclusion</w:t>
       </w:r>
-      <w:bookmarkEnd w:id="54"/>
+      <w:bookmarkEnd w:id="55"/>
     </w:p>
     <w:p>
       <w:r>
@@ -19125,17 +20484,19 @@
       <w:r>
         <w:br w:type="page"/>
       </w:r>
+      <w:bookmarkStart w:id="56" w:name="_GoBack"/>
+      <w:bookmarkEnd w:id="56"/>
     </w:p>
     <w:p>
       <w:pPr>
         <w:pStyle w:val="Heading1"/>
       </w:pPr>
-      <w:bookmarkStart w:id="55" w:name="_Toc15672540"/>
+      <w:bookmarkStart w:id="57" w:name="_Toc15828444"/>
       <w:r>
         <w:lastRenderedPageBreak/>
         <w:t>Acknowledgements</w:t>
       </w:r>
-      <w:bookmarkEnd w:id="55"/>
+      <w:bookmarkEnd w:id="57"/>
     </w:p>
     <w:p>
       <w:r>
@@ -19198,7 +20559,7 @@
     </w:p>
     <w:p/>
     <w:p/>
-    <w:bookmarkStart w:id="56" w:name="_Toc15672541" w:displacedByCustomXml="next"/>
+    <w:bookmarkStart w:id="58" w:name="_Toc15828445" w:displacedByCustomXml="next"/>
     <w:sdt>
       <w:sdtPr>
         <w:rPr>
@@ -19221,7 +20582,7 @@
           <w:r>
             <w:t>References</w:t>
           </w:r>
-          <w:bookmarkEnd w:id="56"/>
+          <w:bookmarkEnd w:id="58"/>
         </w:p>
         <w:sdt>
           <w:sdtPr>
@@ -19263,7 +20624,7 @@
               </w:tblGrid>
               <w:tr>
                 <w:trPr>
-                  <w:divId w:val="1051465872"/>
+                  <w:divId w:val="54473264"/>
                   <w:tblCellSpacing w:w="15" w:type="dxa"/>
                 </w:trPr>
                 <w:tc>
@@ -19325,7 +20686,7 @@
               </w:tr>
               <w:tr>
                 <w:trPr>
-                  <w:divId w:val="1051465872"/>
+                  <w:divId w:val="54473264"/>
                   <w:tblCellSpacing w:w="15" w:type="dxa"/>
                 </w:trPr>
                 <w:tc>
@@ -19387,7 +20748,7 @@
               </w:tr>
               <w:tr>
                 <w:trPr>
-                  <w:divId w:val="1051465872"/>
+                  <w:divId w:val="54473264"/>
                   <w:tblCellSpacing w:w="15" w:type="dxa"/>
                 </w:trPr>
                 <w:tc>
@@ -19449,7 +20810,7 @@
               </w:tr>
               <w:tr>
                 <w:trPr>
-                  <w:divId w:val="1051465872"/>
+                  <w:divId w:val="54473264"/>
                   <w:tblCellSpacing w:w="15" w:type="dxa"/>
                 </w:trPr>
                 <w:tc>
@@ -19511,7 +20872,7 @@
               </w:tr>
               <w:tr>
                 <w:trPr>
-                  <w:divId w:val="1051465872"/>
+                  <w:divId w:val="54473264"/>
                   <w:tblCellSpacing w:w="15" w:type="dxa"/>
                 </w:trPr>
                 <w:tc>
@@ -19573,7 +20934,7 @@
               </w:tr>
               <w:tr>
                 <w:trPr>
-                  <w:divId w:val="1051465872"/>
+                  <w:divId w:val="54473264"/>
                   <w:tblCellSpacing w:w="15" w:type="dxa"/>
                 </w:trPr>
                 <w:tc>
@@ -19635,7 +20996,7 @@
               </w:tr>
               <w:tr>
                 <w:trPr>
-                  <w:divId w:val="1051465872"/>
+                  <w:divId w:val="54473264"/>
                   <w:tblCellSpacing w:w="15" w:type="dxa"/>
                 </w:trPr>
                 <w:tc>
@@ -19697,7 +21058,7 @@
               </w:tr>
               <w:tr>
                 <w:trPr>
-                  <w:divId w:val="1051465872"/>
+                  <w:divId w:val="54473264"/>
                   <w:tblCellSpacing w:w="15" w:type="dxa"/>
                 </w:trPr>
                 <w:tc>
@@ -19760,7 +21121,7 @@
               </w:tr>
               <w:tr>
                 <w:trPr>
-                  <w:divId w:val="1051465872"/>
+                  <w:divId w:val="54473264"/>
                   <w:tblCellSpacing w:w="15" w:type="dxa"/>
                 </w:trPr>
                 <w:tc>
@@ -19822,7 +21183,7 @@
               </w:tr>
               <w:tr>
                 <w:trPr>
-                  <w:divId w:val="1051465872"/>
+                  <w:divId w:val="54473264"/>
                   <w:tblCellSpacing w:w="15" w:type="dxa"/>
                 </w:trPr>
                 <w:tc>
@@ -19870,7 +21231,7 @@
               </w:tr>
               <w:tr>
                 <w:trPr>
-                  <w:divId w:val="1051465872"/>
+                  <w:divId w:val="54473264"/>
                   <w:tblCellSpacing w:w="15" w:type="dxa"/>
                 </w:trPr>
                 <w:tc>
@@ -19925,14 +21286,14 @@
                       <w:rPr>
                         <w:noProof/>
                       </w:rPr>
-                      <w:t>, New York, McGraw-Hill, 2010, p. 713.</w:t>
+                      <w:t>, 10th ed., New York, McGraw-Hill, 2010, p. 713.</w:t>
                     </w:r>
                   </w:p>
                 </w:tc>
               </w:tr>
               <w:tr>
                 <w:trPr>
-                  <w:divId w:val="1051465872"/>
+                  <w:divId w:val="54473264"/>
                   <w:tblCellSpacing w:w="15" w:type="dxa"/>
                 </w:trPr>
                 <w:tc>
@@ -19994,7 +21355,7 @@
               </w:tr>
               <w:tr>
                 <w:trPr>
-                  <w:divId w:val="1051465872"/>
+                  <w:divId w:val="54473264"/>
                   <w:tblCellSpacing w:w="15" w:type="dxa"/>
                 </w:trPr>
                 <w:tc>
@@ -20056,7 +21417,7 @@
               </w:tr>
               <w:tr>
                 <w:trPr>
-                  <w:divId w:val="1051465872"/>
+                  <w:divId w:val="54473264"/>
                   <w:tblCellSpacing w:w="15" w:type="dxa"/>
                 </w:trPr>
                 <w:tc>
@@ -20118,7 +21479,7 @@
               </w:tr>
               <w:tr>
                 <w:trPr>
-                  <w:divId w:val="1051465872"/>
+                  <w:divId w:val="54473264"/>
                   <w:tblCellSpacing w:w="15" w:type="dxa"/>
                 </w:trPr>
                 <w:tc>
@@ -20180,7 +21541,7 @@
               </w:tr>
               <w:tr>
                 <w:trPr>
-                  <w:divId w:val="1051465872"/>
+                  <w:divId w:val="54473264"/>
                   <w:tblCellSpacing w:w="15" w:type="dxa"/>
                 </w:trPr>
                 <w:tc>
@@ -20221,14 +21582,21 @@
                       <w:rPr>
                         <w:noProof/>
                       </w:rPr>
-                      <w:t>BCS, Incorporated, "Waste Heat Recovery: - Technology and Opportunities in U.S. Industry -," 2008.</w:t>
+                      <w:t xml:space="preserve">BCS, Incorporated, "Waste Heat Recovery: - Technology and Opportunities in U.S. </w:t>
+                    </w:r>
+                    <w:r>
+                      <w:rPr>
+                        <w:noProof/>
+                      </w:rPr>
+                      <w:lastRenderedPageBreak/>
+                      <w:t>Industry -," 2008.</w:t>
                     </w:r>
                   </w:p>
                 </w:tc>
               </w:tr>
               <w:tr>
                 <w:trPr>
-                  <w:divId w:val="1051465872"/>
+                  <w:divId w:val="54473264"/>
                   <w:tblCellSpacing w:w="15" w:type="dxa"/>
                 </w:trPr>
                 <w:tc>
@@ -20277,7 +21645,7 @@
               </w:tr>
               <w:tr>
                 <w:trPr>
-                  <w:divId w:val="1051465872"/>
+                  <w:divId w:val="54473264"/>
                   <w:tblCellSpacing w:w="15" w:type="dxa"/>
                 </w:trPr>
                 <w:tc>
@@ -20326,7 +21694,7 @@
             </w:tbl>
             <w:p>
               <w:pPr>
-                <w:divId w:val="1051465872"/>
+                <w:divId w:val="54473264"/>
                 <w:rPr>
                   <w:rFonts w:eastAsia="Times New Roman"/>
                   <w:noProof/>
@@ -20360,12 +21728,12 @@
       <w:pPr>
         <w:pStyle w:val="Heading1"/>
       </w:pPr>
-      <w:bookmarkStart w:id="57" w:name="_Toc15672542"/>
+      <w:bookmarkStart w:id="59" w:name="_Toc15828446"/>
       <w:r>
         <w:lastRenderedPageBreak/>
         <w:t>Appendix A – Acronyms</w:t>
       </w:r>
-      <w:bookmarkEnd w:id="57"/>
+      <w:bookmarkEnd w:id="59"/>
     </w:p>
     <w:p>
       <w:r>
@@ -20459,12 +21827,12 @@
       <w:pPr>
         <w:pStyle w:val="Heading1"/>
       </w:pPr>
-      <w:bookmarkStart w:id="58" w:name="_Toc15672543"/>
+      <w:bookmarkStart w:id="60" w:name="_Toc15828447"/>
       <w:r>
         <w:lastRenderedPageBreak/>
         <w:t>Glossary</w:t>
       </w:r>
-      <w:bookmarkEnd w:id="58"/>
+      <w:bookmarkEnd w:id="60"/>
     </w:p>
     <w:p>
       <w:r>
@@ -20527,14 +21895,14 @@
       <w:pPr>
         <w:pStyle w:val="Heading1"/>
       </w:pPr>
-      <w:bookmarkStart w:id="59" w:name="_Ref531105537"/>
-      <w:bookmarkStart w:id="60" w:name="_Toc15672544"/>
+      <w:bookmarkStart w:id="61" w:name="_Ref531105537"/>
+      <w:bookmarkStart w:id="62" w:name="_Toc15828448"/>
       <w:r>
         <w:lastRenderedPageBreak/>
         <w:t>Appendix C – Source Code</w:t>
       </w:r>
-      <w:bookmarkEnd w:id="59"/>
-      <w:bookmarkEnd w:id="60"/>
+      <w:bookmarkEnd w:id="61"/>
+      <w:bookmarkEnd w:id="62"/>
     </w:p>
     <w:p>
       <w:r>
@@ -20546,11 +21914,11 @@
       <w:pPr>
         <w:pStyle w:val="Heading2"/>
       </w:pPr>
-      <w:bookmarkStart w:id="61" w:name="_Toc15672545"/>
+      <w:bookmarkStart w:id="63" w:name="_Toc15828449"/>
       <w:r>
         <w:t>Shell.py</w:t>
       </w:r>
-      <w:bookmarkEnd w:id="61"/>
+      <w:bookmarkEnd w:id="63"/>
     </w:p>
     <w:p>
       <w:pPr>
@@ -22239,12 +23607,12 @@
       <w:pPr>
         <w:pStyle w:val="Heading2"/>
       </w:pPr>
-      <w:bookmarkStart w:id="62" w:name="_Toc15672546"/>
+      <w:bookmarkStart w:id="64" w:name="_Toc15828450"/>
       <w:r>
         <w:lastRenderedPageBreak/>
         <w:t>ORC_Model.py</w:t>
       </w:r>
-      <w:bookmarkEnd w:id="62"/>
+      <w:bookmarkEnd w:id="64"/>
     </w:p>
     <w:p>
       <w:pPr>
@@ -24374,12 +25742,12 @@
       <w:pPr>
         <w:pStyle w:val="Heading2"/>
       </w:pPr>
-      <w:bookmarkStart w:id="63" w:name="_Toc15672547"/>
+      <w:bookmarkStart w:id="65" w:name="_Toc15828451"/>
       <w:r>
         <w:lastRenderedPageBreak/>
         <w:t>Sanitize_inputs.py</w:t>
       </w:r>
-      <w:bookmarkEnd w:id="63"/>
+      <w:bookmarkEnd w:id="65"/>
     </w:p>
     <w:p>
       <w:pPr>
@@ -26349,12 +27717,12 @@
       <w:pPr>
         <w:pStyle w:val="Heading2"/>
       </w:pPr>
-      <w:bookmarkStart w:id="64" w:name="_Toc15672548"/>
+      <w:bookmarkStart w:id="66" w:name="_Toc15828452"/>
       <w:r>
         <w:lastRenderedPageBreak/>
         <w:t>Misc_functions.py</w:t>
       </w:r>
-      <w:bookmarkEnd w:id="64"/>
+      <w:bookmarkEnd w:id="66"/>
     </w:p>
     <w:p>
       <w:pPr>
@@ -33703,12 +35071,12 @@
       <w:pPr>
         <w:pStyle w:val="Heading2"/>
       </w:pPr>
-      <w:bookmarkStart w:id="65" w:name="_Toc15672549"/>
+      <w:bookmarkStart w:id="67" w:name="_Toc15828453"/>
       <w:r>
         <w:lastRenderedPageBreak/>
         <w:t>Heat_exchanger_model.py</w:t>
       </w:r>
-      <w:bookmarkEnd w:id="65"/>
+      <w:bookmarkEnd w:id="67"/>
     </w:p>
     <w:p>
       <w:pPr>
@@ -34285,7 +35653,7 @@
       <w:rPr>
         <w:noProof/>
       </w:rPr>
-      <w:t>52</w:t>
+      <w:t>57</w:t>
     </w:r>
     <w:r>
       <w:rPr>
@@ -34301,7 +35669,7 @@
         <w:rPr>
           <w:noProof/>
         </w:rPr>
-        <w:t>89</w:t>
+        <w:t>91</w:t>
       </w:r>
     </w:fldSimple>
   </w:p>
@@ -35243,6 +36611,7 @@
   <w:style w:type="character" w:default="1" w:styleId="DefaultParagraphFont">
     <w:name w:val="Default Paragraph Font"/>
     <w:uiPriority w:val="1"/>
+    <w:semiHidden/>
     <w:unhideWhenUsed/>
   </w:style>
   <w:style w:type="table" w:default="1" w:styleId="TableNormal">
@@ -36074,14 +37443,14 @@
   <a:extraClrSchemeLst/>
   <a:extLst>
     <a:ext uri="{05A4C25C-085E-4340-85A3-A5531E510DB2}">
-      <thm15:themeFamily xmlns:thm15="http://schemas.microsoft.com/office/thememl/2012/main" xmlns="" name="Office Theme" id="{62F939B6-93AF-4DB8-9C6B-D6C7DFDC589F}" vid="{4A3C46E8-61CC-4603-A589-7422A47A8E4A}"/>
+      <thm15:themeFamily xmlns="" xmlns:thm15="http://schemas.microsoft.com/office/thememl/2012/main" name="Office Theme" id="{62F939B6-93AF-4DB8-9C6B-D6C7DFDC589F}" vid="{4A3C46E8-61CC-4603-A589-7422A47A8E4A}"/>
     </a:ext>
   </a:extLst>
 </a:theme>
 </file>
 
 <file path=customXml/item1.xml><?xml version="1.0" encoding="utf-8"?>
-<b:Sources xmlns:b="http://schemas.openxmlformats.org/officeDocument/2006/bibliography" xmlns="http://schemas.openxmlformats.org/officeDocument/2006/bibliography" SelectedStyle="\IEEE2006OfficeOnline.xsl" StyleName="IEEE" Version="2006">
+<b:Sources xmlns:b="http://schemas.openxmlformats.org/officeDocument/2006/bibliography" xmlns="http://schemas.openxmlformats.org/officeDocument/2006/bibliography" SelectedStyle="\IEEE2006OfficeOnline.xsl" StyleName="IEEE 2006" Version="2006">
   <b:Source>
     <b:Tag>Dig16</b:Tag>
     <b:SourceType>JournalArticle</b:SourceType>
@@ -36252,38 +37621,6 @@
     <b:RefOrder>18</b:RefOrder>
   </b:Source>
   <b:Source>
-    <b:Tag>JPH10</b:Tag>
-    <b:SourceType>BookSection</b:SourceType>
-    <b:Guid>{2F953F77-4C16-4221-B956-6F090E4CC0C9}</b:Guid>
-    <b:Title>Heat Transfer</b:Title>
-    <b:Year>2010</b:Year>
-    <b:Author>
-      <b:Author>
-        <b:NameList>
-          <b:Person>
-            <b:Last>Holman</b:Last>
-            <b:First>J.</b:First>
-            <b:Middle>P.</b:Middle>
-          </b:Person>
-        </b:NameList>
-      </b:Author>
-      <b:BookAuthor>
-        <b:NameList>
-          <b:Person>
-            <b:Last>Holman</b:Last>
-            <b:First>J.</b:First>
-            <b:Middle>P.</b:Middle>
-          </b:Person>
-        </b:NameList>
-      </b:BookAuthor>
-    </b:Author>
-    <b:BookTitle>Heat Transfer</b:BookTitle>
-    <b:Pages>713</b:Pages>
-    <b:City>New York</b:City>
-    <b:Publisher>McGraw-Hill</b:Publisher>
-    <b:RefOrder>11</b:RefOrder>
-  </b:Source>
-  <b:Source>
     <b:Tag>Ame09</b:Tag>
     <b:SourceType>BookSection</b:SourceType>
     <b:Guid>{90B2AF59-92E1-4765-AB8B-209244800330}</b:Guid>
@@ -36452,11 +37789,44 @@
     <b:Issue>41</b:Issue>
     <b:RefOrder>13</b:RefOrder>
   </b:Source>
+  <b:Source>
+    <b:Tag>JPH10</b:Tag>
+    <b:SourceType>BookSection</b:SourceType>
+    <b:Guid>{ECCFC1D8-A6C3-467C-A50B-F15336B4D44A}</b:Guid>
+    <b:Title>Heat Transfer</b:Title>
+    <b:Year>2010</b:Year>
+    <b:Author>
+      <b:Author>
+        <b:NameList>
+          <b:Person>
+            <b:Last>Holman</b:Last>
+            <b:First>J.</b:First>
+            <b:Middle>P.</b:Middle>
+          </b:Person>
+        </b:NameList>
+      </b:Author>
+      <b:BookAuthor>
+        <b:NameList>
+          <b:Person>
+            <b:Last>Holman</b:Last>
+            <b:First>J.</b:First>
+            <b:Middle>P.</b:Middle>
+          </b:Person>
+        </b:NameList>
+      </b:BookAuthor>
+    </b:Author>
+    <b:BookTitle>Heat Transfer</b:BookTitle>
+    <b:Pages>713</b:Pages>
+    <b:City>New York</b:City>
+    <b:Publisher>McGraw-Hill</b:Publisher>
+    <b:Edition>10th</b:Edition>
+    <b:RefOrder>11</b:RefOrder>
+  </b:Source>
 </b:Sources>
 </file>
 
 <file path=customXml/itemProps1.xml><?xml version="1.0" encoding="utf-8"?>
-<ds:datastoreItem xmlns:ds="http://schemas.openxmlformats.org/officeDocument/2006/customXml" ds:itemID="{E3512AA4-7C7C-4EA4-85E0-6B06FF118582}">
+<ds:datastoreItem xmlns:ds="http://schemas.openxmlformats.org/officeDocument/2006/customXml" ds:itemID="{DCF65B6D-5D2A-4509-ABC2-2F9599E35DE5}">
   <ds:schemaRefs>
     <ds:schemaRef ds:uri="http://schemas.openxmlformats.org/officeDocument/2006/bibliography"/>
   </ds:schemaRefs>

</xml_diff>

<commit_message>
Fix reference to waste heat source fluid
</commit_message>
<xml_diff>
--- a/Final/An Automotive Application of the Organic Rankine Cycle for Power Generation Using Recovered Waste Heat.docx
+++ b/Final/An Automotive Application of the Organic Rankine Cycle for Power Generation Using Recovered Waste Heat.docx
@@ -5766,8 +5766,6 @@
             <w:r>
               <w:t>C</w:t>
             </w:r>
-            <w:bookmarkStart w:id="4" w:name="_GoBack"/>
-            <w:bookmarkEnd w:id="4"/>
           </w:p>
         </w:tc>
       </w:tr>
@@ -5839,7 +5837,7 @@
       <w:pPr>
         <w:pStyle w:val="Caption"/>
       </w:pPr>
-      <w:bookmarkStart w:id="5" w:name="_Toc15828454"/>
+      <w:bookmarkStart w:id="4" w:name="_Toc15828454"/>
       <w:r>
         <w:t xml:space="preserve">Figure </w:t>
       </w:r>
@@ -5893,7 +5891,7 @@
           </w:r>
         </w:sdtContent>
       </w:sdt>
-      <w:bookmarkEnd w:id="5"/>
+      <w:bookmarkEnd w:id="4"/>
     </w:p>
     <w:p>
       <w:r>
@@ -6919,7 +6917,7 @@
       <w:pPr>
         <w:pStyle w:val="Heading1"/>
       </w:pPr>
-      <w:bookmarkStart w:id="6" w:name="_Toc15828424"/>
+      <w:bookmarkStart w:id="5" w:name="_Toc15828424"/>
       <w:r>
         <w:lastRenderedPageBreak/>
         <w:t>Li</w:t>
@@ -6927,20 +6925,20 @@
       <w:r>
         <w:t>terature review</w:t>
       </w:r>
+      <w:bookmarkEnd w:id="5"/>
+    </w:p>
+    <w:p>
+      <w:pPr>
+        <w:pStyle w:val="Heading2"/>
+      </w:pPr>
+      <w:bookmarkStart w:id="6" w:name="_Toc15828425"/>
+      <w:r>
+        <w:t>Theor</w:t>
+      </w:r>
+      <w:r>
+        <w:t>etical background</w:t>
+      </w:r>
       <w:bookmarkEnd w:id="6"/>
-    </w:p>
-    <w:p>
-      <w:pPr>
-        <w:pStyle w:val="Heading2"/>
-      </w:pPr>
-      <w:bookmarkStart w:id="7" w:name="_Toc15828425"/>
-      <w:r>
-        <w:t>Theor</w:t>
-      </w:r>
-      <w:r>
-        <w:t>etical background</w:t>
-      </w:r>
-      <w:bookmarkEnd w:id="7"/>
     </w:p>
     <w:p>
       <w:pPr>
@@ -7060,7 +7058,7 @@
         <w:pStyle w:val="Caption"/>
         <w:jc w:val="center"/>
       </w:pPr>
-      <w:bookmarkStart w:id="8" w:name="_Ref2617006"/>
+      <w:bookmarkStart w:id="7" w:name="_Ref2617006"/>
       <w:r>
         <w:t xml:space="preserve">Equation </w:t>
       </w:r>
@@ -7072,7 +7070,7 @@
           <w:t>1</w:t>
         </w:r>
       </w:fldSimple>
-      <w:bookmarkEnd w:id="8"/>
+      <w:bookmarkEnd w:id="7"/>
       <w:r>
         <w:t>: Conductive heat transfer - Fourier's law</w:t>
       </w:r>
@@ -9049,8 +9047,8 @@
         <w:pStyle w:val="Caption"/>
         <w:jc w:val="center"/>
       </w:pPr>
-      <w:bookmarkStart w:id="9" w:name="_Ref3143680"/>
-      <w:bookmarkStart w:id="10" w:name="_Toc15828455"/>
+      <w:bookmarkStart w:id="8" w:name="_Ref3143680"/>
+      <w:bookmarkStart w:id="9" w:name="_Toc15828455"/>
       <w:r>
         <w:t xml:space="preserve">Figure </w:t>
       </w:r>
@@ -9062,17 +9060,17 @@
           <w:t>2</w:t>
         </w:r>
       </w:fldSimple>
+      <w:bookmarkEnd w:id="8"/>
+      <w:r>
+        <w:t>: Piston with saturated</w:t>
+      </w:r>
+      <w:r>
+        <w:t xml:space="preserve"> liquid</w:t>
+      </w:r>
+      <w:r>
+        <w:t xml:space="preserve"> water</w:t>
+      </w:r>
       <w:bookmarkEnd w:id="9"/>
-      <w:r>
-        <w:t>: Piston with saturated</w:t>
-      </w:r>
-      <w:r>
-        <w:t xml:space="preserve"> liquid</w:t>
-      </w:r>
-      <w:r>
-        <w:t xml:space="preserve"> water</w:t>
-      </w:r>
-      <w:bookmarkEnd w:id="10"/>
     </w:p>
     <w:p/>
     <w:p>
@@ -9996,7 +9994,7 @@
         <w:pStyle w:val="Caption"/>
         <w:jc w:val="center"/>
       </w:pPr>
-      <w:bookmarkStart w:id="11" w:name="_Toc15828456"/>
+      <w:bookmarkStart w:id="10" w:name="_Toc15828456"/>
       <w:r>
         <w:t xml:space="preserve">Figure </w:t>
       </w:r>
@@ -10014,7 +10012,7 @@
       <w:r>
         <w:t xml:space="preserve"> water</w:t>
       </w:r>
-      <w:bookmarkEnd w:id="11"/>
+      <w:bookmarkEnd w:id="10"/>
     </w:p>
     <w:p/>
     <w:p>
@@ -10183,7 +10181,7 @@
           <w:color w:val="FF0000"/>
         </w:rPr>
       </w:pPr>
-      <w:bookmarkStart w:id="12" w:name="_Toc15828457"/>
+      <w:bookmarkStart w:id="11" w:name="_Toc15828457"/>
       <w:r>
         <w:t xml:space="preserve">Figure </w:t>
       </w:r>
@@ -10198,7 +10196,7 @@
       <w:r>
         <w:t>: T-s diagram for an ideal Rankine cycle</w:t>
       </w:r>
-      <w:bookmarkEnd w:id="12"/>
+      <w:bookmarkEnd w:id="11"/>
     </w:p>
     <w:p/>
     <w:p/>
@@ -10318,12 +10316,12 @@
       <w:pPr>
         <w:pStyle w:val="Heading2"/>
       </w:pPr>
-      <w:bookmarkStart w:id="13" w:name="_Toc15828426"/>
+      <w:bookmarkStart w:id="12" w:name="_Toc15828426"/>
       <w:r>
         <w:lastRenderedPageBreak/>
         <w:t>Cycle evaluation</w:t>
       </w:r>
-      <w:bookmarkEnd w:id="13"/>
+      <w:bookmarkEnd w:id="12"/>
     </w:p>
     <w:p>
       <w:r>
@@ -10594,12 +10592,12 @@
       <w:pPr>
         <w:pStyle w:val="Heading1"/>
       </w:pPr>
-      <w:bookmarkStart w:id="14" w:name="_Toc15828427"/>
+      <w:bookmarkStart w:id="13" w:name="_Toc15828427"/>
       <w:r>
         <w:lastRenderedPageBreak/>
         <w:t>Plan of study</w:t>
       </w:r>
-      <w:bookmarkEnd w:id="14"/>
+      <w:bookmarkEnd w:id="13"/>
     </w:p>
     <w:p>
       <w:r>
@@ -11042,10 +11040,10 @@
       <w:pPr>
         <w:pStyle w:val="Heading2"/>
       </w:pPr>
-      <w:bookmarkStart w:id="15" w:name="_Toc5121239"/>
-      <w:bookmarkStart w:id="16" w:name="_Toc7965895"/>
-      <w:bookmarkStart w:id="17" w:name="_Toc10044659"/>
-      <w:bookmarkStart w:id="18" w:name="_Toc15828428"/>
+      <w:bookmarkStart w:id="14" w:name="_Toc5121239"/>
+      <w:bookmarkStart w:id="15" w:name="_Toc7965895"/>
+      <w:bookmarkStart w:id="16" w:name="_Toc10044659"/>
+      <w:bookmarkStart w:id="17" w:name="_Toc15828428"/>
       <w:r>
         <w:t xml:space="preserve">Develop a </w:t>
       </w:r>
@@ -11055,10 +11053,10 @@
       <w:r>
         <w:t xml:space="preserve"> model for iterative design of an organic Rankine cycle</w:t>
       </w:r>
+      <w:bookmarkEnd w:id="14"/>
       <w:bookmarkEnd w:id="15"/>
       <w:bookmarkEnd w:id="16"/>
       <w:bookmarkEnd w:id="17"/>
-      <w:bookmarkEnd w:id="18"/>
     </w:p>
     <w:p>
       <w:r>
@@ -11129,7 +11127,7 @@
         <w:pStyle w:val="Caption"/>
         <w:jc w:val="center"/>
       </w:pPr>
-      <w:bookmarkStart w:id="19" w:name="_Toc15828458"/>
+      <w:bookmarkStart w:id="18" w:name="_Toc15828458"/>
       <w:r>
         <w:t xml:space="preserve">Figure </w:t>
       </w:r>
@@ -11144,19 +11142,19 @@
       <w:r>
         <w:t>: Proposed study components diagram</w:t>
       </w:r>
+      <w:bookmarkEnd w:id="18"/>
+    </w:p>
+    <w:p/>
+    <w:p>
+      <w:pPr>
+        <w:pStyle w:val="Heading2"/>
+      </w:pPr>
+      <w:bookmarkStart w:id="19" w:name="_Toc15828429"/>
+      <w:r>
+        <w:t>Develop cycle specifications using numerical model</w:t>
+      </w:r>
       <w:bookmarkEnd w:id="19"/>
     </w:p>
-    <w:p/>
-    <w:p>
-      <w:pPr>
-        <w:pStyle w:val="Heading2"/>
-      </w:pPr>
-      <w:bookmarkStart w:id="20" w:name="_Toc15828429"/>
-      <w:r>
-        <w:t>Develop cycle specifications using numerical model</w:t>
-      </w:r>
-      <w:bookmarkEnd w:id="20"/>
-    </w:p>
     <w:p>
       <w:r>
         <w:t>Using the model described under the previous heading, ideal parameters will be developed for a specific automotive application.</w:t>
@@ -11177,7 +11175,7 @@
       <w:pPr>
         <w:pStyle w:val="Heading1"/>
       </w:pPr>
-      <w:bookmarkStart w:id="21" w:name="_Toc15828430"/>
+      <w:bookmarkStart w:id="20" w:name="_Toc15828430"/>
       <w:r>
         <w:lastRenderedPageBreak/>
         <w:t>Method</w:t>
@@ -11185,17 +11183,17 @@
       <w:r>
         <w:t xml:space="preserve"> of numerical analysis</w:t>
       </w:r>
+      <w:bookmarkEnd w:id="20"/>
+    </w:p>
+    <w:p>
+      <w:pPr>
+        <w:pStyle w:val="Heading2"/>
+      </w:pPr>
+      <w:bookmarkStart w:id="21" w:name="_Toc15828431"/>
+      <w:r>
+        <w:t>Cycle component models</w:t>
+      </w:r>
       <w:bookmarkEnd w:id="21"/>
-    </w:p>
-    <w:p>
-      <w:pPr>
-        <w:pStyle w:val="Heading2"/>
-      </w:pPr>
-      <w:bookmarkStart w:id="22" w:name="_Toc15828431"/>
-      <w:r>
-        <w:t>Cycle component models</w:t>
-      </w:r>
-      <w:bookmarkEnd w:id="22"/>
     </w:p>
     <w:p>
       <w:r>
@@ -11589,7 +11587,7 @@
           <w:i w:val="0"/>
         </w:rPr>
       </w:pPr>
-      <w:bookmarkStart w:id="23" w:name="_Ref14510878"/>
+      <w:bookmarkStart w:id="22" w:name="_Ref14510878"/>
       <w:r>
         <w:t xml:space="preserve">Equation </w:t>
       </w:r>
@@ -11601,7 +11599,7 @@
           <w:t>14</w:t>
         </w:r>
       </w:fldSimple>
-      <w:bookmarkEnd w:id="23"/>
+      <w:bookmarkEnd w:id="22"/>
       <w:r>
         <w:t>:</w:t>
       </w:r>
@@ -11727,8 +11725,8 @@
           <w:color w:val="FF0000"/>
         </w:rPr>
       </w:pPr>
-      <w:bookmarkStart w:id="24" w:name="_Ref14510856"/>
-      <w:bookmarkStart w:id="25" w:name="_Toc15828459"/>
+      <w:bookmarkStart w:id="23" w:name="_Ref14510856"/>
+      <w:bookmarkStart w:id="24" w:name="_Toc15828459"/>
       <w:r>
         <w:t xml:space="preserve">Figure </w:t>
       </w:r>
@@ -11740,17 +11738,17 @@
           <w:t>6</w:t>
         </w:r>
       </w:fldSimple>
+      <w:bookmarkEnd w:id="23"/>
+      <w:r>
+        <w:t xml:space="preserve">: </w:t>
+      </w:r>
+      <w:r>
+        <w:t>R245fa r</w:t>
+      </w:r>
+      <w:r>
+        <w:t>ankine cycle</w:t>
+      </w:r>
       <w:bookmarkEnd w:id="24"/>
-      <w:r>
-        <w:t xml:space="preserve">: </w:t>
-      </w:r>
-      <w:r>
-        <w:t>R245fa r</w:t>
-      </w:r>
-      <w:r>
-        <w:t>ankine cycle</w:t>
-      </w:r>
-      <w:bookmarkEnd w:id="25"/>
     </w:p>
     <w:p>
       <w:r>
@@ -12170,7 +12168,7 @@
           <w:rFonts w:eastAsiaTheme="minorEastAsia"/>
         </w:rPr>
       </w:pPr>
-      <w:bookmarkStart w:id="26" w:name="_Ref6933321"/>
+      <w:bookmarkStart w:id="25" w:name="_Ref6933321"/>
       <w:r>
         <w:t xml:space="preserve">Equation </w:t>
       </w:r>
@@ -12182,7 +12180,7 @@
           <w:t>16</w:t>
         </w:r>
       </w:fldSimple>
-      <w:bookmarkEnd w:id="26"/>
+      <w:bookmarkEnd w:id="25"/>
       <w:r>
         <w:t>: Enthalpy of a vapor-liquid mixture</w:t>
       </w:r>
@@ -12431,7 +12429,7 @@
         <w:pStyle w:val="Caption"/>
         <w:jc w:val="center"/>
       </w:pPr>
-      <w:bookmarkStart w:id="27" w:name="_Ref5126839"/>
+      <w:bookmarkStart w:id="26" w:name="_Ref5126839"/>
       <w:r>
         <w:t xml:space="preserve">Equation </w:t>
       </w:r>
@@ -12443,7 +12441,7 @@
           <w:t>17</w:t>
         </w:r>
       </w:fldSimple>
-      <w:bookmarkEnd w:id="27"/>
+      <w:bookmarkEnd w:id="26"/>
       <w:r>
         <w:t>: Vapor-liquid mixture quality</w:t>
       </w:r>
@@ -12928,8 +12926,8 @@
         <w:pStyle w:val="Caption"/>
         <w:jc w:val="center"/>
       </w:pPr>
-      <w:bookmarkStart w:id="28" w:name="_Ref6933729"/>
-      <w:bookmarkStart w:id="29" w:name="_Ref6933723"/>
+      <w:bookmarkStart w:id="27" w:name="_Ref6933729"/>
+      <w:bookmarkStart w:id="28" w:name="_Ref6933723"/>
       <w:r>
         <w:t xml:space="preserve">Equation </w:t>
       </w:r>
@@ -12941,11 +12939,11 @@
           <w:t>19</w:t>
         </w:r>
       </w:fldSimple>
+      <w:bookmarkEnd w:id="27"/>
+      <w:r>
+        <w:t>: Pump model</w:t>
+      </w:r>
       <w:bookmarkEnd w:id="28"/>
-      <w:r>
-        <w:t>: Pump model</w:t>
-      </w:r>
-      <w:bookmarkEnd w:id="29"/>
     </w:p>
     <w:p/>
     <w:p>
@@ -13401,7 +13399,7 @@
         <w:pStyle w:val="Caption"/>
         <w:jc w:val="center"/>
       </w:pPr>
-      <w:bookmarkStart w:id="30" w:name="_Ref7964525"/>
+      <w:bookmarkStart w:id="29" w:name="_Ref7964525"/>
       <w:r>
         <w:t xml:space="preserve">Equation </w:t>
       </w:r>
@@ -13413,7 +13411,7 @@
           <w:t>21</w:t>
         </w:r>
       </w:fldSimple>
-      <w:bookmarkEnd w:id="30"/>
+      <w:bookmarkEnd w:id="29"/>
       <w:r>
         <w:t>: Enthalpy of an adiabatic turbine at state 2</w:t>
       </w:r>
@@ -13629,7 +13627,7 @@
         <w:pStyle w:val="Caption"/>
         <w:jc w:val="center"/>
       </w:pPr>
-      <w:bookmarkStart w:id="31" w:name="_Ref7964530"/>
+      <w:bookmarkStart w:id="30" w:name="_Ref7964530"/>
       <w:r>
         <w:t xml:space="preserve">Equation </w:t>
       </w:r>
@@ -13641,7 +13639,7 @@
           <w:t>22</w:t>
         </w:r>
       </w:fldSimple>
-      <w:bookmarkEnd w:id="31"/>
+      <w:bookmarkEnd w:id="30"/>
       <w:r>
         <w:t>: State 2 enthalpy adjusted for turbine irreversibilities</w:t>
       </w:r>
@@ -14879,7 +14877,7 @@
         <w:pStyle w:val="Caption"/>
         <w:jc w:val="center"/>
       </w:pPr>
-      <w:bookmarkStart w:id="32" w:name="_Ref14013718"/>
+      <w:bookmarkStart w:id="31" w:name="_Ref14013718"/>
       <w:r>
         <w:t xml:space="preserve">Equation </w:t>
       </w:r>
@@ -14891,7 +14889,7 @@
           <w:t>27</w:t>
         </w:r>
       </w:fldSimple>
-      <w:bookmarkEnd w:id="32"/>
+      <w:bookmarkEnd w:id="31"/>
       <w:r>
         <w:t>: Heat exchanger heat transfer equation</w:t>
       </w:r>
@@ -15354,7 +15352,7 @@
         <w:pStyle w:val="Caption"/>
         <w:jc w:val="center"/>
       </w:pPr>
-      <w:bookmarkStart w:id="33" w:name="_Ref14013326"/>
+      <w:bookmarkStart w:id="32" w:name="_Ref14013326"/>
       <w:r>
         <w:t xml:space="preserve">Equation </w:t>
       </w:r>
@@ -15366,7 +15364,7 @@
           <w:t>28</w:t>
         </w:r>
       </w:fldSimple>
-      <w:bookmarkEnd w:id="33"/>
+      <w:bookmarkEnd w:id="32"/>
       <w:r>
         <w:t>: Log mean temperature difference</w:t>
       </w:r>
@@ -15912,7 +15910,10 @@
         <w:fldChar w:fldCharType="end"/>
       </w:r>
       <w:r>
-        <w:t xml:space="preserve"> remains unmodified. </w:t>
+        <w:t xml:space="preserve"> remained</w:t>
+      </w:r>
+      <w:r>
+        <w:t xml:space="preserve"> unmodified. </w:t>
       </w:r>
     </w:p>
     <w:p/>
@@ -16130,8 +16131,8 @@
         <w:pStyle w:val="Caption"/>
         <w:jc w:val="center"/>
       </w:pPr>
-      <w:bookmarkStart w:id="34" w:name="_Ref13304429"/>
-      <w:bookmarkStart w:id="35" w:name="_Ref13304413"/>
+      <w:bookmarkStart w:id="33" w:name="_Ref13304429"/>
+      <w:bookmarkStart w:id="34" w:name="_Ref13304413"/>
       <w:r>
         <w:t xml:space="preserve">Equation </w:t>
       </w:r>
@@ -16143,11 +16144,11 @@
           <w:t>31</w:t>
         </w:r>
       </w:fldSimple>
+      <w:bookmarkEnd w:id="33"/>
+      <w:r>
+        <w:t>: Heat transfer in a heat exchanger</w:t>
+      </w:r>
       <w:bookmarkEnd w:id="34"/>
-      <w:r>
-        <w:t>: Heat transfer in a heat exchanger</w:t>
-      </w:r>
-      <w:bookmarkEnd w:id="35"/>
     </w:p>
     <w:p/>
     <w:p>
@@ -16175,7 +16176,15 @@
         </m:acc>
       </m:oMath>
       <w:r>
-        <w:t xml:space="preserve"> = the heat exchange from one fluid to the other, and c = specific heat capacity of the heat source fluid (isochoric liquid water = 3.7682 kJ/kgK).</w:t>
+        <w:t xml:space="preserve"> = the heat exchange from one fluid to the other, and c = specific heat capacity of the heat source fluid (isochoric liquid water</w:t>
+      </w:r>
+      <w:r>
+        <w:t>/glycol mixture (50/50)</w:t>
+      </w:r>
+      <w:bookmarkStart w:id="35" w:name="_GoBack"/>
+      <w:bookmarkEnd w:id="35"/>
+      <w:r>
+        <w:t xml:space="preserve"> = 3.7682 kJ/kgK).</w:t>
       </w:r>
     </w:p>
     <w:p/>
@@ -29346,7 +29355,7 @@
       <w:rPr>
         <w:noProof/>
       </w:rPr>
-      <w:t>8</w:t>
+      <w:t>39</w:t>
     </w:r>
     <w:r>
       <w:rPr>
@@ -30989,7 +30998,7 @@
   </w:compat>
   <w:rsids>
     <w:rsidRoot w:val="00EB4C8A"/>
-    <w:rsid w:val="00206EAE"/>
+    <w:rsid w:val="001E200E"/>
     <w:rsid w:val="00EB4C8A"/>
   </w:rsids>
   <m:mathPr>
@@ -32057,7 +32066,7 @@
 </file>
 
 <file path=customXml/itemProps1.xml><?xml version="1.0" encoding="utf-8"?>
-<ds:datastoreItem xmlns:ds="http://schemas.openxmlformats.org/officeDocument/2006/customXml" ds:itemID="{3732A3AC-3EB4-4086-AC1F-71C6A5D566FB}">
+<ds:datastoreItem xmlns:ds="http://schemas.openxmlformats.org/officeDocument/2006/customXml" ds:itemID="{E6B13121-1C7F-4AE7-88BA-E081663B2E9E}">
   <ds:schemaRefs>
     <ds:schemaRef ds:uri="http://schemas.openxmlformats.org/officeDocument/2006/bibliography"/>
   </ds:schemaRefs>

</xml_diff>